<commit_message>
Livrable : ajout des titres et des tableaux pour les attributs des classes et la table des matières
</commit_message>
<xml_diff>
--- a/Livrable.docx
+++ b/Livrable.docx
@@ -39,7 +39,7 @@
                     <pic:cNvPicPr preferRelativeResize="0"/>
                   </pic:nvPicPr>
                   <pic:blipFill>
-                    <a:blip r:embed="rId6" cstate="print">
+                    <a:blip r:embed="rId8" cstate="print">
                       <a:extLst>
                         <a:ext uri="{28A0092B-C50C-407E-A947-70E740481C1C}">
                           <a14:useLocalDpi xmlns:a14="http://schemas.microsoft.com/office/drawing/2010/main" val="0"/>
@@ -283,7 +283,25 @@
           <w:szCs w:val="28"/>
           <w:lang w:val="fr-FR"/>
         </w:rPr>
-        <w:t>ARANDIA Iban, TD2 – TP4</w:t>
+        <w:t xml:space="preserve">ARANDIA </w:t>
+      </w:r>
+      <w:proofErr w:type="spellStart"/>
+      <w:r>
+        <w:rPr>
+          <w:sz w:val="28"/>
+          <w:szCs w:val="28"/>
+          <w:lang w:val="fr-FR"/>
+        </w:rPr>
+        <w:t>Iban</w:t>
+      </w:r>
+      <w:proofErr w:type="spellEnd"/>
+      <w:r>
+        <w:rPr>
+          <w:sz w:val="28"/>
+          <w:szCs w:val="28"/>
+          <w:lang w:val="fr-FR"/>
+        </w:rPr>
+        <w:t>, TD2 – TP4</w:t>
       </w:r>
     </w:p>
     <w:p>
@@ -350,14 +368,2981 @@
           <w:lang w:val="fr-FR"/>
         </w:rPr>
       </w:pPr>
+      <w:r>
+        <w:rPr>
+          <w:sz w:val="28"/>
+          <w:szCs w:val="28"/>
+          <w:lang w:val="fr-FR"/>
+        </w:rPr>
+        <w:lastRenderedPageBreak/>
+        <w:t>Table des matières</w:t>
+      </w:r>
+    </w:p>
+    <w:sdt>
+      <w:sdtPr>
+        <w:id w:val="-461192070"/>
+        <w:docPartObj>
+          <w:docPartGallery w:val="Table of Contents"/>
+          <w:docPartUnique/>
+        </w:docPartObj>
+      </w:sdtPr>
+      <w:sdtEndPr>
+        <w:rPr>
+          <w:rFonts w:asciiTheme="minorHAnsi" w:eastAsiaTheme="minorHAnsi" w:hAnsiTheme="minorHAnsi" w:cstheme="minorBidi"/>
+          <w:b/>
+          <w:bCs/>
+          <w:color w:val="auto"/>
+          <w:sz w:val="22"/>
+          <w:szCs w:val="22"/>
+          <w:lang w:val="en-US" w:eastAsia="en-US"/>
+        </w:rPr>
+      </w:sdtEndPr>
+      <w:sdtContent>
+        <w:p>
+          <w:pPr>
+            <w:pStyle w:val="En-ttedetabledesmatires"/>
+          </w:pPr>
+        </w:p>
+        <w:p>
+          <w:pPr>
+            <w:pStyle w:val="TM1"/>
+            <w:tabs>
+              <w:tab w:val="right" w:leader="dot" w:pos="9062"/>
+            </w:tabs>
+            <w:rPr>
+              <w:noProof/>
+            </w:rPr>
+          </w:pPr>
+          <w:r>
+            <w:fldChar w:fldCharType="begin"/>
+          </w:r>
+          <w:r>
+            <w:instrText xml:space="preserve"> TOC \o "1-3" \h \z \u </w:instrText>
+          </w:r>
+          <w:r>
+            <w:fldChar w:fldCharType="separate"/>
+          </w:r>
+          <w:hyperlink w:anchor="_Toc164436161" w:history="1">
+            <w:r>
+              <w:rPr>
+                <w:rStyle w:val="Lienhypertexte"/>
+                <w:noProof/>
+                <w:lang w:val="fr-FR"/>
+              </w:rPr>
+              <w:t>Version 1 – Orienté objet</w:t>
+            </w:r>
+            <w:r>
+              <w:rPr>
+                <w:noProof/>
+                <w:webHidden/>
+              </w:rPr>
+              <w:tab/>
+            </w:r>
+            <w:r>
+              <w:rPr>
+                <w:noProof/>
+                <w:webHidden/>
+              </w:rPr>
+              <w:fldChar w:fldCharType="begin"/>
+            </w:r>
+            <w:r>
+              <w:rPr>
+                <w:noProof/>
+                <w:webHidden/>
+              </w:rPr>
+              <w:instrText xml:space="preserve"> PAGEREF _Toc164436161 \h </w:instrText>
+            </w:r>
+            <w:r>
+              <w:rPr>
+                <w:noProof/>
+                <w:webHidden/>
+              </w:rPr>
+            </w:r>
+            <w:r>
+              <w:rPr>
+                <w:noProof/>
+                <w:webHidden/>
+              </w:rPr>
+              <w:fldChar w:fldCharType="separate"/>
+            </w:r>
+            <w:r>
+              <w:rPr>
+                <w:noProof/>
+                <w:webHidden/>
+              </w:rPr>
+              <w:t>3</w:t>
+            </w:r>
+            <w:r>
+              <w:rPr>
+                <w:noProof/>
+                <w:webHidden/>
+              </w:rPr>
+              <w:fldChar w:fldCharType="end"/>
+            </w:r>
+          </w:hyperlink>
+        </w:p>
+        <w:p>
+          <w:pPr>
+            <w:pStyle w:val="TM2"/>
+            <w:tabs>
+              <w:tab w:val="left" w:pos="660"/>
+              <w:tab w:val="right" w:leader="dot" w:pos="9062"/>
+            </w:tabs>
+            <w:rPr>
+              <w:noProof/>
+            </w:rPr>
+          </w:pPr>
+          <w:hyperlink w:anchor="_Toc164436162" w:history="1">
+            <w:r>
+              <w:rPr>
+                <w:rStyle w:val="Lienhypertexte"/>
+                <w:noProof/>
+                <w:lang w:val="fr-FR"/>
+              </w:rPr>
+              <w:t>1.</w:t>
+            </w:r>
+            <w:r>
+              <w:rPr>
+                <w:noProof/>
+              </w:rPr>
+              <w:tab/>
+            </w:r>
+            <w:r>
+              <w:rPr>
+                <w:rStyle w:val="Lienhypertexte"/>
+                <w:noProof/>
+                <w:lang w:val="fr-FR"/>
+              </w:rPr>
+              <w:t>Diagramme des classes UML</w:t>
+            </w:r>
+            <w:r>
+              <w:rPr>
+                <w:noProof/>
+                <w:webHidden/>
+              </w:rPr>
+              <w:tab/>
+            </w:r>
+            <w:r>
+              <w:rPr>
+                <w:noProof/>
+                <w:webHidden/>
+              </w:rPr>
+              <w:fldChar w:fldCharType="begin"/>
+            </w:r>
+            <w:r>
+              <w:rPr>
+                <w:noProof/>
+                <w:webHidden/>
+              </w:rPr>
+              <w:instrText xml:space="preserve"> PAGEREF _Toc164436162 \h </w:instrText>
+            </w:r>
+            <w:r>
+              <w:rPr>
+                <w:noProof/>
+                <w:webHidden/>
+              </w:rPr>
+            </w:r>
+            <w:r>
+              <w:rPr>
+                <w:noProof/>
+                <w:webHidden/>
+              </w:rPr>
+              <w:fldChar w:fldCharType="separate"/>
+            </w:r>
+            <w:r>
+              <w:rPr>
+                <w:noProof/>
+                <w:webHidden/>
+              </w:rPr>
+              <w:t>3</w:t>
+            </w:r>
+            <w:r>
+              <w:rPr>
+                <w:noProof/>
+                <w:webHidden/>
+              </w:rPr>
+              <w:fldChar w:fldCharType="end"/>
+            </w:r>
+          </w:hyperlink>
+        </w:p>
+        <w:p>
+          <w:pPr>
+            <w:pStyle w:val="TM2"/>
+            <w:tabs>
+              <w:tab w:val="left" w:pos="660"/>
+              <w:tab w:val="right" w:leader="dot" w:pos="9062"/>
+            </w:tabs>
+            <w:rPr>
+              <w:noProof/>
+            </w:rPr>
+          </w:pPr>
+          <w:hyperlink w:anchor="_Toc164436163" w:history="1">
+            <w:r>
+              <w:rPr>
+                <w:rStyle w:val="Lienhypertexte"/>
+                <w:noProof/>
+                <w:lang w:val="fr-FR"/>
+              </w:rPr>
+              <w:t>2.</w:t>
+            </w:r>
+            <w:r>
+              <w:rPr>
+                <w:noProof/>
+              </w:rPr>
+              <w:tab/>
+            </w:r>
+            <w:r>
+              <w:rPr>
+                <w:rStyle w:val="Lienhypertexte"/>
+                <w:noProof/>
+                <w:lang w:val="fr-FR"/>
+              </w:rPr>
+              <w:t>Attributs et méthodes des classes</w:t>
+            </w:r>
+            <w:r>
+              <w:rPr>
+                <w:noProof/>
+                <w:webHidden/>
+              </w:rPr>
+              <w:tab/>
+            </w:r>
+            <w:r>
+              <w:rPr>
+                <w:noProof/>
+                <w:webHidden/>
+              </w:rPr>
+              <w:fldChar w:fldCharType="begin"/>
+            </w:r>
+            <w:r>
+              <w:rPr>
+                <w:noProof/>
+                <w:webHidden/>
+              </w:rPr>
+              <w:instrText xml:space="preserve"> PAGEREF _Toc164436163 \h </w:instrText>
+            </w:r>
+            <w:r>
+              <w:rPr>
+                <w:noProof/>
+                <w:webHidden/>
+              </w:rPr>
+            </w:r>
+            <w:r>
+              <w:rPr>
+                <w:noProof/>
+                <w:webHidden/>
+              </w:rPr>
+              <w:fldChar w:fldCharType="separate"/>
+            </w:r>
+            <w:r>
+              <w:rPr>
+                <w:noProof/>
+                <w:webHidden/>
+              </w:rPr>
+              <w:t>3</w:t>
+            </w:r>
+            <w:r>
+              <w:rPr>
+                <w:noProof/>
+                <w:webHidden/>
+              </w:rPr>
+              <w:fldChar w:fldCharType="end"/>
+            </w:r>
+          </w:hyperlink>
+        </w:p>
+        <w:p>
+          <w:pPr>
+            <w:pStyle w:val="TM3"/>
+            <w:tabs>
+              <w:tab w:val="right" w:leader="dot" w:pos="9062"/>
+            </w:tabs>
+            <w:rPr>
+              <w:noProof/>
+            </w:rPr>
+          </w:pPr>
+          <w:hyperlink w:anchor="_Toc164436164" w:history="1">
+            <w:r>
+              <w:rPr>
+                <w:rStyle w:val="Lienhypertexte"/>
+                <w:noProof/>
+                <w:lang w:val="fr-FR"/>
+              </w:rPr>
+              <w:t>2.1 Classe Image</w:t>
+            </w:r>
+            <w:r>
+              <w:rPr>
+                <w:noProof/>
+                <w:webHidden/>
+              </w:rPr>
+              <w:tab/>
+            </w:r>
+            <w:r>
+              <w:rPr>
+                <w:noProof/>
+                <w:webHidden/>
+              </w:rPr>
+              <w:fldChar w:fldCharType="begin"/>
+            </w:r>
+            <w:r>
+              <w:rPr>
+                <w:noProof/>
+                <w:webHidden/>
+              </w:rPr>
+              <w:instrText xml:space="preserve"> PAGEREF _Toc164436164 \h </w:instrText>
+            </w:r>
+            <w:r>
+              <w:rPr>
+                <w:noProof/>
+                <w:webHidden/>
+              </w:rPr>
+            </w:r>
+            <w:r>
+              <w:rPr>
+                <w:noProof/>
+                <w:webHidden/>
+              </w:rPr>
+              <w:fldChar w:fldCharType="separate"/>
+            </w:r>
+            <w:r>
+              <w:rPr>
+                <w:noProof/>
+                <w:webHidden/>
+              </w:rPr>
+              <w:t>3</w:t>
+            </w:r>
+            <w:r>
+              <w:rPr>
+                <w:noProof/>
+                <w:webHidden/>
+              </w:rPr>
+              <w:fldChar w:fldCharType="end"/>
+            </w:r>
+          </w:hyperlink>
+        </w:p>
+        <w:p>
+          <w:pPr>
+            <w:pStyle w:val="TM3"/>
+            <w:tabs>
+              <w:tab w:val="right" w:leader="dot" w:pos="9062"/>
+            </w:tabs>
+            <w:rPr>
+              <w:noProof/>
+            </w:rPr>
+          </w:pPr>
+          <w:hyperlink w:anchor="_Toc164436165" w:history="1">
+            <w:r>
+              <w:rPr>
+                <w:rStyle w:val="Lienhypertexte"/>
+                <w:noProof/>
+                <w:lang w:val="fr-FR"/>
+              </w:rPr>
+              <w:t>2.2 Classe Lecteur</w:t>
+            </w:r>
+            <w:r>
+              <w:rPr>
+                <w:noProof/>
+                <w:webHidden/>
+              </w:rPr>
+              <w:tab/>
+            </w:r>
+            <w:r>
+              <w:rPr>
+                <w:noProof/>
+                <w:webHidden/>
+              </w:rPr>
+              <w:fldChar w:fldCharType="begin"/>
+            </w:r>
+            <w:r>
+              <w:rPr>
+                <w:noProof/>
+                <w:webHidden/>
+              </w:rPr>
+              <w:instrText xml:space="preserve"> PAGEREF _Toc164436165 \h </w:instrText>
+            </w:r>
+            <w:r>
+              <w:rPr>
+                <w:noProof/>
+                <w:webHidden/>
+              </w:rPr>
+            </w:r>
+            <w:r>
+              <w:rPr>
+                <w:noProof/>
+                <w:webHidden/>
+              </w:rPr>
+              <w:fldChar w:fldCharType="separate"/>
+            </w:r>
+            <w:r>
+              <w:rPr>
+                <w:noProof/>
+                <w:webHidden/>
+              </w:rPr>
+              <w:t>3</w:t>
+            </w:r>
+            <w:r>
+              <w:rPr>
+                <w:noProof/>
+                <w:webHidden/>
+              </w:rPr>
+              <w:fldChar w:fldCharType="end"/>
+            </w:r>
+          </w:hyperlink>
+        </w:p>
+        <w:p>
+          <w:pPr>
+            <w:pStyle w:val="TM3"/>
+            <w:tabs>
+              <w:tab w:val="right" w:leader="dot" w:pos="9062"/>
+            </w:tabs>
+            <w:rPr>
+              <w:noProof/>
+            </w:rPr>
+          </w:pPr>
+          <w:hyperlink w:anchor="_Toc164436166" w:history="1">
+            <w:r>
+              <w:rPr>
+                <w:rStyle w:val="Lienhypertexte"/>
+                <w:noProof/>
+                <w:lang w:val="fr-FR"/>
+              </w:rPr>
+              <w:t>2.3 Classe ImageDansDiaporama</w:t>
+            </w:r>
+            <w:r>
+              <w:rPr>
+                <w:noProof/>
+                <w:webHidden/>
+              </w:rPr>
+              <w:tab/>
+            </w:r>
+            <w:r>
+              <w:rPr>
+                <w:noProof/>
+                <w:webHidden/>
+              </w:rPr>
+              <w:fldChar w:fldCharType="begin"/>
+            </w:r>
+            <w:r>
+              <w:rPr>
+                <w:noProof/>
+                <w:webHidden/>
+              </w:rPr>
+              <w:instrText xml:space="preserve"> PAGEREF _Toc164436166 \h </w:instrText>
+            </w:r>
+            <w:r>
+              <w:rPr>
+                <w:noProof/>
+                <w:webHidden/>
+              </w:rPr>
+            </w:r>
+            <w:r>
+              <w:rPr>
+                <w:noProof/>
+                <w:webHidden/>
+              </w:rPr>
+              <w:fldChar w:fldCharType="separate"/>
+            </w:r>
+            <w:r>
+              <w:rPr>
+                <w:noProof/>
+                <w:webHidden/>
+              </w:rPr>
+              <w:t>3</w:t>
+            </w:r>
+            <w:r>
+              <w:rPr>
+                <w:noProof/>
+                <w:webHidden/>
+              </w:rPr>
+              <w:fldChar w:fldCharType="end"/>
+            </w:r>
+          </w:hyperlink>
+        </w:p>
+        <w:p>
+          <w:pPr>
+            <w:pStyle w:val="TM3"/>
+            <w:tabs>
+              <w:tab w:val="right" w:leader="dot" w:pos="9062"/>
+            </w:tabs>
+            <w:rPr>
+              <w:noProof/>
+            </w:rPr>
+          </w:pPr>
+          <w:hyperlink w:anchor="_Toc164436167" w:history="1">
+            <w:r>
+              <w:rPr>
+                <w:rStyle w:val="Lienhypertexte"/>
+                <w:noProof/>
+                <w:lang w:val="fr-FR"/>
+              </w:rPr>
+              <w:t>2.4 Classe Diaporama</w:t>
+            </w:r>
+            <w:r>
+              <w:rPr>
+                <w:noProof/>
+                <w:webHidden/>
+              </w:rPr>
+              <w:tab/>
+            </w:r>
+            <w:r>
+              <w:rPr>
+                <w:noProof/>
+                <w:webHidden/>
+              </w:rPr>
+              <w:fldChar w:fldCharType="begin"/>
+            </w:r>
+            <w:r>
+              <w:rPr>
+                <w:noProof/>
+                <w:webHidden/>
+              </w:rPr>
+              <w:instrText xml:space="preserve"> PAGEREF _Toc164436167 \h </w:instrText>
+            </w:r>
+            <w:r>
+              <w:rPr>
+                <w:noProof/>
+                <w:webHidden/>
+              </w:rPr>
+            </w:r>
+            <w:r>
+              <w:rPr>
+                <w:noProof/>
+                <w:webHidden/>
+              </w:rPr>
+              <w:fldChar w:fldCharType="separate"/>
+            </w:r>
+            <w:r>
+              <w:rPr>
+                <w:noProof/>
+                <w:webHidden/>
+              </w:rPr>
+              <w:t>4</w:t>
+            </w:r>
+            <w:r>
+              <w:rPr>
+                <w:noProof/>
+                <w:webHidden/>
+              </w:rPr>
+              <w:fldChar w:fldCharType="end"/>
+            </w:r>
+          </w:hyperlink>
+        </w:p>
+        <w:p>
+          <w:r>
+            <w:rPr>
+              <w:b/>
+              <w:bCs/>
+            </w:rPr>
+            <w:fldChar w:fldCharType="end"/>
+          </w:r>
+        </w:p>
+      </w:sdtContent>
+    </w:sdt>
+    <w:p>
+      <w:pPr>
+        <w:jc w:val="center"/>
+        <w:rPr>
+          <w:sz w:val="28"/>
+          <w:szCs w:val="28"/>
+          <w:lang w:val="fr-FR"/>
+        </w:rPr>
+      </w:pPr>
+    </w:p>
+    <w:p>
+      <w:pPr>
+        <w:widowControl/>
+        <w:spacing w:after="160" w:line="259" w:lineRule="auto"/>
+        <w:rPr>
+          <w:sz w:val="28"/>
+          <w:szCs w:val="28"/>
+          <w:lang w:val="fr-FR"/>
+        </w:rPr>
+      </w:pPr>
+      <w:r>
+        <w:rPr>
+          <w:sz w:val="28"/>
+          <w:szCs w:val="28"/>
+          <w:lang w:val="fr-FR"/>
+        </w:rPr>
+        <w:br w:type="page"/>
+      </w:r>
+    </w:p>
+    <w:p>
+      <w:pPr>
+        <w:pStyle w:val="Titre1"/>
+        <w:rPr>
+          <w:lang w:val="fr-FR"/>
+        </w:rPr>
+      </w:pPr>
+      <w:bookmarkStart w:id="2" w:name="_Toc164436161"/>
+      <w:r>
+        <w:rPr>
+          <w:lang w:val="fr-FR"/>
+        </w:rPr>
+        <w:lastRenderedPageBreak/>
+        <w:t>Version 1 – Orienté objet</w:t>
+      </w:r>
+      <w:bookmarkEnd w:id="2"/>
+    </w:p>
+    <w:p>
+      <w:pPr>
+        <w:rPr>
+          <w:lang w:val="fr-FR"/>
+        </w:rPr>
+      </w:pPr>
+    </w:p>
+    <w:p>
+      <w:pPr>
+        <w:pStyle w:val="Titre2"/>
+        <w:numPr>
+          <w:ilvl w:val="0"/>
+          <w:numId w:val="1"/>
+        </w:numPr>
+        <w:rPr>
+          <w:lang w:val="fr-FR"/>
+        </w:rPr>
+      </w:pPr>
+      <w:bookmarkStart w:id="3" w:name="_Toc164436162"/>
+      <w:r>
+        <w:rPr>
+          <w:lang w:val="fr-FR"/>
+        </w:rPr>
+        <w:t>Diagramme des classes UML</w:t>
+      </w:r>
+      <w:bookmarkEnd w:id="3"/>
+    </w:p>
+    <w:p>
+      <w:pPr>
+        <w:rPr>
+          <w:lang w:val="fr-FR"/>
+        </w:rPr>
+      </w:pPr>
+    </w:p>
+    <w:p>
+      <w:pPr>
+        <w:rPr>
+          <w:lang w:val="fr-FR"/>
+        </w:rPr>
+      </w:pPr>
+    </w:p>
+    <w:p>
+      <w:pPr>
+        <w:widowControl/>
+        <w:spacing w:after="160" w:line="259" w:lineRule="auto"/>
+        <w:rPr>
+          <w:lang w:val="fr-FR"/>
+        </w:rPr>
+      </w:pPr>
+      <w:r>
+        <w:rPr>
+          <w:lang w:val="fr-FR"/>
+        </w:rPr>
+        <w:br w:type="page"/>
+      </w:r>
+      <w:bookmarkStart w:id="4" w:name="_GoBack"/>
+      <w:bookmarkEnd w:id="4"/>
+    </w:p>
+    <w:p>
+      <w:pPr>
+        <w:pStyle w:val="Titre2"/>
+        <w:numPr>
+          <w:ilvl w:val="0"/>
+          <w:numId w:val="1"/>
+        </w:numPr>
+        <w:rPr>
+          <w:lang w:val="fr-FR"/>
+        </w:rPr>
+      </w:pPr>
+      <w:bookmarkStart w:id="5" w:name="_Toc164436163"/>
+      <w:r>
+        <w:rPr>
+          <w:lang w:val="fr-FR"/>
+        </w:rPr>
+        <w:t>Attributs et méthodes des classes</w:t>
+      </w:r>
+      <w:bookmarkEnd w:id="5"/>
+    </w:p>
+    <w:p>
+      <w:pPr>
+        <w:rPr>
+          <w:lang w:val="fr-FR"/>
+        </w:rPr>
+      </w:pPr>
+    </w:p>
+    <w:p>
+      <w:pPr>
+        <w:rPr>
+          <w:lang w:val="fr-FR"/>
+        </w:rPr>
+      </w:pPr>
+    </w:p>
+    <w:p>
+      <w:pPr>
+        <w:pStyle w:val="Titre3"/>
+        <w:ind w:left="720"/>
+        <w:rPr>
+          <w:lang w:val="fr-FR"/>
+        </w:rPr>
+      </w:pPr>
+      <w:bookmarkStart w:id="6" w:name="_Toc164436164"/>
+      <w:r>
+        <w:rPr>
+          <w:lang w:val="fr-FR"/>
+        </w:rPr>
+        <w:t>2.1 Classe Image</w:t>
+      </w:r>
+      <w:bookmarkEnd w:id="6"/>
+    </w:p>
+    <w:tbl>
+      <w:tblPr>
+        <w:tblStyle w:val="TableNormal"/>
+        <w:tblW w:w="0" w:type="auto"/>
+        <w:tblInd w:w="148" w:type="dxa"/>
+        <w:tblLayout w:type="fixed"/>
+        <w:tblLook w:val="01E0" w:firstRow="1" w:lastRow="1" w:firstColumn="1" w:lastColumn="1" w:noHBand="0" w:noVBand="0"/>
+      </w:tblPr>
+      <w:tblGrid>
+        <w:gridCol w:w="1955"/>
+        <w:gridCol w:w="4270"/>
+        <w:gridCol w:w="1559"/>
+        <w:gridCol w:w="1843"/>
+      </w:tblGrid>
+      <w:tr>
+        <w:trPr>
+          <w:trHeight w:hRule="exact" w:val="414"/>
+        </w:trPr>
+        <w:tc>
+          <w:tcPr>
+            <w:tcW w:w="9627" w:type="dxa"/>
+            <w:gridSpan w:val="4"/>
+            <w:tcBorders>
+              <w:top w:val="single" w:sz="5" w:space="0" w:color="000000"/>
+              <w:left w:val="single" w:sz="5" w:space="0" w:color="000000"/>
+              <w:bottom w:val="single" w:sz="5" w:space="0" w:color="000000"/>
+              <w:right w:val="single" w:sz="5" w:space="0" w:color="000000"/>
+            </w:tcBorders>
+            <w:shd w:val="clear" w:color="auto" w:fill="BDD6EE" w:themeFill="accent1" w:themeFillTint="66"/>
+          </w:tcPr>
+          <w:p>
+            <w:pPr>
+              <w:pStyle w:val="Sansinterligne"/>
+              <w:rPr>
+                <w:sz w:val="24"/>
+              </w:rPr>
+            </w:pPr>
+            <w:proofErr w:type="spellStart"/>
+            <w:r>
+              <w:rPr>
+                <w:sz w:val="24"/>
+              </w:rPr>
+              <w:t>Classe</w:t>
+            </w:r>
+            <w:proofErr w:type="spellEnd"/>
+            <w:r>
+              <w:rPr>
+                <w:sz w:val="24"/>
+              </w:rPr>
+              <w:t xml:space="preserve"> Image</w:t>
+            </w:r>
+          </w:p>
+        </w:tc>
+      </w:tr>
+      <w:tr>
+        <w:trPr>
+          <w:trHeight w:hRule="exact" w:val="406"/>
+        </w:trPr>
+        <w:tc>
+          <w:tcPr>
+            <w:tcW w:w="1955" w:type="dxa"/>
+            <w:tcBorders>
+              <w:top w:val="single" w:sz="5" w:space="0" w:color="000000"/>
+              <w:left w:val="single" w:sz="5" w:space="0" w:color="000000"/>
+              <w:bottom w:val="single" w:sz="5" w:space="0" w:color="000000"/>
+              <w:right w:val="single" w:sz="5" w:space="0" w:color="000000"/>
+            </w:tcBorders>
+            <w:shd w:val="clear" w:color="auto" w:fill="BDD6EE" w:themeFill="accent1" w:themeFillTint="66"/>
+          </w:tcPr>
+          <w:p>
+            <w:pPr>
+              <w:pStyle w:val="Sansinterligne"/>
+              <w:rPr>
+                <w:sz w:val="24"/>
+              </w:rPr>
+            </w:pPr>
+            <w:r>
+              <w:rPr>
+                <w:sz w:val="24"/>
+              </w:rPr>
+              <w:t xml:space="preserve">Nom </w:t>
+            </w:r>
+            <w:proofErr w:type="spellStart"/>
+            <w:r>
+              <w:rPr>
+                <w:sz w:val="24"/>
+              </w:rPr>
+              <w:t>attribut</w:t>
+            </w:r>
+            <w:proofErr w:type="spellEnd"/>
+          </w:p>
+        </w:tc>
+        <w:tc>
+          <w:tcPr>
+            <w:tcW w:w="4270" w:type="dxa"/>
+            <w:tcBorders>
+              <w:top w:val="single" w:sz="5" w:space="0" w:color="000000"/>
+              <w:left w:val="single" w:sz="5" w:space="0" w:color="000000"/>
+              <w:bottom w:val="single" w:sz="5" w:space="0" w:color="000000"/>
+              <w:right w:val="single" w:sz="5" w:space="0" w:color="000000"/>
+            </w:tcBorders>
+            <w:shd w:val="clear" w:color="auto" w:fill="BDD6EE" w:themeFill="accent1" w:themeFillTint="66"/>
+          </w:tcPr>
+          <w:p>
+            <w:pPr>
+              <w:pStyle w:val="Sansinterligne"/>
+              <w:rPr>
+                <w:sz w:val="24"/>
+              </w:rPr>
+            </w:pPr>
+            <w:r>
+              <w:rPr>
+                <w:sz w:val="24"/>
+              </w:rPr>
+              <w:t>Signification</w:t>
+            </w:r>
+          </w:p>
+        </w:tc>
+        <w:tc>
+          <w:tcPr>
+            <w:tcW w:w="1559" w:type="dxa"/>
+            <w:tcBorders>
+              <w:top w:val="single" w:sz="5" w:space="0" w:color="000000"/>
+              <w:left w:val="single" w:sz="5" w:space="0" w:color="000000"/>
+              <w:bottom w:val="single" w:sz="5" w:space="0" w:color="000000"/>
+              <w:right w:val="single" w:sz="5" w:space="0" w:color="000000"/>
+            </w:tcBorders>
+            <w:shd w:val="clear" w:color="auto" w:fill="BDD6EE" w:themeFill="accent1" w:themeFillTint="66"/>
+          </w:tcPr>
+          <w:p>
+            <w:pPr>
+              <w:pStyle w:val="Sansinterligne"/>
+              <w:rPr>
+                <w:sz w:val="24"/>
+              </w:rPr>
+            </w:pPr>
+            <w:r>
+              <w:rPr>
+                <w:sz w:val="24"/>
+              </w:rPr>
+              <w:t>Type</w:t>
+            </w:r>
+          </w:p>
+        </w:tc>
+        <w:tc>
+          <w:tcPr>
+            <w:tcW w:w="1843" w:type="dxa"/>
+            <w:tcBorders>
+              <w:top w:val="single" w:sz="5" w:space="0" w:color="000000"/>
+              <w:left w:val="single" w:sz="5" w:space="0" w:color="000000"/>
+              <w:bottom w:val="single" w:sz="5" w:space="0" w:color="000000"/>
+              <w:right w:val="single" w:sz="5" w:space="0" w:color="000000"/>
+            </w:tcBorders>
+            <w:shd w:val="clear" w:color="auto" w:fill="BDD6EE" w:themeFill="accent1" w:themeFillTint="66"/>
+          </w:tcPr>
+          <w:p>
+            <w:pPr>
+              <w:pStyle w:val="Sansinterligne"/>
+              <w:rPr>
+                <w:sz w:val="24"/>
+              </w:rPr>
+            </w:pPr>
+            <w:proofErr w:type="spellStart"/>
+            <w:r>
+              <w:rPr>
+                <w:sz w:val="24"/>
+              </w:rPr>
+              <w:t>Exemple</w:t>
+            </w:r>
+            <w:proofErr w:type="spellEnd"/>
+          </w:p>
+        </w:tc>
+      </w:tr>
+      <w:tr>
+        <w:trPr>
+          <w:trHeight w:hRule="exact" w:val="406"/>
+        </w:trPr>
+        <w:tc>
+          <w:tcPr>
+            <w:tcW w:w="1955" w:type="dxa"/>
+            <w:tcBorders>
+              <w:top w:val="single" w:sz="5" w:space="0" w:color="000000"/>
+              <w:left w:val="single" w:sz="5" w:space="0" w:color="000000"/>
+              <w:bottom w:val="single" w:sz="5" w:space="0" w:color="000000"/>
+              <w:right w:val="single" w:sz="5" w:space="0" w:color="000000"/>
+            </w:tcBorders>
+            <w:shd w:val="clear" w:color="auto" w:fill="FFFFFF" w:themeFill="background1"/>
+          </w:tcPr>
+          <w:p>
+            <w:pPr>
+              <w:pStyle w:val="Sansinterligne"/>
+              <w:rPr>
+                <w:sz w:val="24"/>
+              </w:rPr>
+            </w:pPr>
+          </w:p>
+        </w:tc>
+        <w:tc>
+          <w:tcPr>
+            <w:tcW w:w="4270" w:type="dxa"/>
+            <w:tcBorders>
+              <w:top w:val="single" w:sz="5" w:space="0" w:color="000000"/>
+              <w:left w:val="single" w:sz="5" w:space="0" w:color="000000"/>
+              <w:bottom w:val="single" w:sz="5" w:space="0" w:color="000000"/>
+              <w:right w:val="single" w:sz="5" w:space="0" w:color="000000"/>
+            </w:tcBorders>
+            <w:shd w:val="clear" w:color="auto" w:fill="FFFFFF" w:themeFill="background1"/>
+          </w:tcPr>
+          <w:p>
+            <w:pPr>
+              <w:pStyle w:val="Sansinterligne"/>
+              <w:rPr>
+                <w:sz w:val="24"/>
+              </w:rPr>
+            </w:pPr>
+          </w:p>
+        </w:tc>
+        <w:tc>
+          <w:tcPr>
+            <w:tcW w:w="1559" w:type="dxa"/>
+            <w:tcBorders>
+              <w:top w:val="single" w:sz="5" w:space="0" w:color="000000"/>
+              <w:left w:val="single" w:sz="5" w:space="0" w:color="000000"/>
+              <w:bottom w:val="single" w:sz="5" w:space="0" w:color="000000"/>
+              <w:right w:val="single" w:sz="5" w:space="0" w:color="000000"/>
+            </w:tcBorders>
+            <w:shd w:val="clear" w:color="auto" w:fill="FFFFFF" w:themeFill="background1"/>
+          </w:tcPr>
+          <w:p>
+            <w:pPr>
+              <w:pStyle w:val="Sansinterligne"/>
+              <w:rPr>
+                <w:sz w:val="24"/>
+              </w:rPr>
+            </w:pPr>
+          </w:p>
+        </w:tc>
+        <w:tc>
+          <w:tcPr>
+            <w:tcW w:w="1843" w:type="dxa"/>
+            <w:tcBorders>
+              <w:top w:val="single" w:sz="5" w:space="0" w:color="000000"/>
+              <w:left w:val="single" w:sz="5" w:space="0" w:color="000000"/>
+              <w:bottom w:val="single" w:sz="5" w:space="0" w:color="000000"/>
+              <w:right w:val="single" w:sz="5" w:space="0" w:color="000000"/>
+            </w:tcBorders>
+            <w:shd w:val="clear" w:color="auto" w:fill="FFFFFF" w:themeFill="background1"/>
+          </w:tcPr>
+          <w:p>
+            <w:pPr>
+              <w:pStyle w:val="Sansinterligne"/>
+              <w:rPr>
+                <w:sz w:val="24"/>
+              </w:rPr>
+            </w:pPr>
+          </w:p>
+        </w:tc>
+      </w:tr>
+      <w:tr>
+        <w:trPr>
+          <w:trHeight w:hRule="exact" w:val="406"/>
+        </w:trPr>
+        <w:tc>
+          <w:tcPr>
+            <w:tcW w:w="1955" w:type="dxa"/>
+            <w:tcBorders>
+              <w:top w:val="single" w:sz="5" w:space="0" w:color="000000"/>
+              <w:left w:val="single" w:sz="5" w:space="0" w:color="000000"/>
+              <w:bottom w:val="single" w:sz="5" w:space="0" w:color="000000"/>
+              <w:right w:val="single" w:sz="5" w:space="0" w:color="000000"/>
+            </w:tcBorders>
+            <w:shd w:val="clear" w:color="auto" w:fill="FFFFFF" w:themeFill="background1"/>
+          </w:tcPr>
+          <w:p>
+            <w:pPr>
+              <w:pStyle w:val="Sansinterligne"/>
+              <w:rPr>
+                <w:sz w:val="24"/>
+              </w:rPr>
+            </w:pPr>
+          </w:p>
+        </w:tc>
+        <w:tc>
+          <w:tcPr>
+            <w:tcW w:w="4270" w:type="dxa"/>
+            <w:tcBorders>
+              <w:top w:val="single" w:sz="5" w:space="0" w:color="000000"/>
+              <w:left w:val="single" w:sz="5" w:space="0" w:color="000000"/>
+              <w:bottom w:val="single" w:sz="5" w:space="0" w:color="000000"/>
+              <w:right w:val="single" w:sz="5" w:space="0" w:color="000000"/>
+            </w:tcBorders>
+            <w:shd w:val="clear" w:color="auto" w:fill="FFFFFF" w:themeFill="background1"/>
+          </w:tcPr>
+          <w:p>
+            <w:pPr>
+              <w:pStyle w:val="Sansinterligne"/>
+              <w:rPr>
+                <w:sz w:val="24"/>
+              </w:rPr>
+            </w:pPr>
+          </w:p>
+        </w:tc>
+        <w:tc>
+          <w:tcPr>
+            <w:tcW w:w="1559" w:type="dxa"/>
+            <w:tcBorders>
+              <w:top w:val="single" w:sz="5" w:space="0" w:color="000000"/>
+              <w:left w:val="single" w:sz="5" w:space="0" w:color="000000"/>
+              <w:bottom w:val="single" w:sz="5" w:space="0" w:color="000000"/>
+              <w:right w:val="single" w:sz="5" w:space="0" w:color="000000"/>
+            </w:tcBorders>
+            <w:shd w:val="clear" w:color="auto" w:fill="FFFFFF" w:themeFill="background1"/>
+          </w:tcPr>
+          <w:p>
+            <w:pPr>
+              <w:pStyle w:val="Sansinterligne"/>
+              <w:rPr>
+                <w:sz w:val="24"/>
+              </w:rPr>
+            </w:pPr>
+          </w:p>
+        </w:tc>
+        <w:tc>
+          <w:tcPr>
+            <w:tcW w:w="1843" w:type="dxa"/>
+            <w:tcBorders>
+              <w:top w:val="single" w:sz="5" w:space="0" w:color="000000"/>
+              <w:left w:val="single" w:sz="5" w:space="0" w:color="000000"/>
+              <w:bottom w:val="single" w:sz="5" w:space="0" w:color="000000"/>
+              <w:right w:val="single" w:sz="5" w:space="0" w:color="000000"/>
+            </w:tcBorders>
+            <w:shd w:val="clear" w:color="auto" w:fill="FFFFFF" w:themeFill="background1"/>
+          </w:tcPr>
+          <w:p>
+            <w:pPr>
+              <w:pStyle w:val="Sansinterligne"/>
+              <w:rPr>
+                <w:sz w:val="24"/>
+              </w:rPr>
+            </w:pPr>
+          </w:p>
+        </w:tc>
+      </w:tr>
+      <w:tr>
+        <w:trPr>
+          <w:trHeight w:hRule="exact" w:val="406"/>
+        </w:trPr>
+        <w:tc>
+          <w:tcPr>
+            <w:tcW w:w="1955" w:type="dxa"/>
+            <w:tcBorders>
+              <w:top w:val="single" w:sz="5" w:space="0" w:color="000000"/>
+              <w:left w:val="single" w:sz="5" w:space="0" w:color="000000"/>
+              <w:bottom w:val="single" w:sz="5" w:space="0" w:color="000000"/>
+              <w:right w:val="single" w:sz="5" w:space="0" w:color="000000"/>
+            </w:tcBorders>
+            <w:shd w:val="clear" w:color="auto" w:fill="FFFFFF" w:themeFill="background1"/>
+          </w:tcPr>
+          <w:p>
+            <w:pPr>
+              <w:pStyle w:val="Sansinterligne"/>
+              <w:rPr>
+                <w:sz w:val="24"/>
+              </w:rPr>
+            </w:pPr>
+          </w:p>
+        </w:tc>
+        <w:tc>
+          <w:tcPr>
+            <w:tcW w:w="4270" w:type="dxa"/>
+            <w:tcBorders>
+              <w:top w:val="single" w:sz="5" w:space="0" w:color="000000"/>
+              <w:left w:val="single" w:sz="5" w:space="0" w:color="000000"/>
+              <w:bottom w:val="single" w:sz="5" w:space="0" w:color="000000"/>
+              <w:right w:val="single" w:sz="5" w:space="0" w:color="000000"/>
+            </w:tcBorders>
+            <w:shd w:val="clear" w:color="auto" w:fill="FFFFFF" w:themeFill="background1"/>
+          </w:tcPr>
+          <w:p>
+            <w:pPr>
+              <w:pStyle w:val="Sansinterligne"/>
+              <w:rPr>
+                <w:sz w:val="24"/>
+              </w:rPr>
+            </w:pPr>
+          </w:p>
+        </w:tc>
+        <w:tc>
+          <w:tcPr>
+            <w:tcW w:w="1559" w:type="dxa"/>
+            <w:tcBorders>
+              <w:top w:val="single" w:sz="5" w:space="0" w:color="000000"/>
+              <w:left w:val="single" w:sz="5" w:space="0" w:color="000000"/>
+              <w:bottom w:val="single" w:sz="5" w:space="0" w:color="000000"/>
+              <w:right w:val="single" w:sz="5" w:space="0" w:color="000000"/>
+            </w:tcBorders>
+            <w:shd w:val="clear" w:color="auto" w:fill="FFFFFF" w:themeFill="background1"/>
+          </w:tcPr>
+          <w:p>
+            <w:pPr>
+              <w:pStyle w:val="Sansinterligne"/>
+              <w:rPr>
+                <w:sz w:val="24"/>
+              </w:rPr>
+            </w:pPr>
+          </w:p>
+        </w:tc>
+        <w:tc>
+          <w:tcPr>
+            <w:tcW w:w="1843" w:type="dxa"/>
+            <w:tcBorders>
+              <w:top w:val="single" w:sz="5" w:space="0" w:color="000000"/>
+              <w:left w:val="single" w:sz="5" w:space="0" w:color="000000"/>
+              <w:bottom w:val="single" w:sz="5" w:space="0" w:color="000000"/>
+              <w:right w:val="single" w:sz="5" w:space="0" w:color="000000"/>
+            </w:tcBorders>
+            <w:shd w:val="clear" w:color="auto" w:fill="FFFFFF" w:themeFill="background1"/>
+          </w:tcPr>
+          <w:p>
+            <w:pPr>
+              <w:pStyle w:val="Sansinterligne"/>
+              <w:rPr>
+                <w:sz w:val="24"/>
+              </w:rPr>
+            </w:pPr>
+          </w:p>
+        </w:tc>
+      </w:tr>
+      <w:tr>
+        <w:trPr>
+          <w:trHeight w:hRule="exact" w:val="406"/>
+        </w:trPr>
+        <w:tc>
+          <w:tcPr>
+            <w:tcW w:w="1955" w:type="dxa"/>
+            <w:tcBorders>
+              <w:top w:val="single" w:sz="5" w:space="0" w:color="000000"/>
+              <w:left w:val="single" w:sz="5" w:space="0" w:color="000000"/>
+              <w:bottom w:val="single" w:sz="5" w:space="0" w:color="000000"/>
+              <w:right w:val="single" w:sz="5" w:space="0" w:color="000000"/>
+            </w:tcBorders>
+            <w:shd w:val="clear" w:color="auto" w:fill="FFFFFF" w:themeFill="background1"/>
+          </w:tcPr>
+          <w:p>
+            <w:pPr>
+              <w:pStyle w:val="Sansinterligne"/>
+              <w:rPr>
+                <w:sz w:val="24"/>
+              </w:rPr>
+            </w:pPr>
+          </w:p>
+        </w:tc>
+        <w:tc>
+          <w:tcPr>
+            <w:tcW w:w="4270" w:type="dxa"/>
+            <w:tcBorders>
+              <w:top w:val="single" w:sz="5" w:space="0" w:color="000000"/>
+              <w:left w:val="single" w:sz="5" w:space="0" w:color="000000"/>
+              <w:bottom w:val="single" w:sz="5" w:space="0" w:color="000000"/>
+              <w:right w:val="single" w:sz="5" w:space="0" w:color="000000"/>
+            </w:tcBorders>
+            <w:shd w:val="clear" w:color="auto" w:fill="FFFFFF" w:themeFill="background1"/>
+          </w:tcPr>
+          <w:p>
+            <w:pPr>
+              <w:pStyle w:val="Sansinterligne"/>
+              <w:rPr>
+                <w:sz w:val="24"/>
+              </w:rPr>
+            </w:pPr>
+          </w:p>
+        </w:tc>
+        <w:tc>
+          <w:tcPr>
+            <w:tcW w:w="1559" w:type="dxa"/>
+            <w:tcBorders>
+              <w:top w:val="single" w:sz="5" w:space="0" w:color="000000"/>
+              <w:left w:val="single" w:sz="5" w:space="0" w:color="000000"/>
+              <w:bottom w:val="single" w:sz="5" w:space="0" w:color="000000"/>
+              <w:right w:val="single" w:sz="5" w:space="0" w:color="000000"/>
+            </w:tcBorders>
+            <w:shd w:val="clear" w:color="auto" w:fill="FFFFFF" w:themeFill="background1"/>
+          </w:tcPr>
+          <w:p>
+            <w:pPr>
+              <w:pStyle w:val="Sansinterligne"/>
+              <w:rPr>
+                <w:sz w:val="24"/>
+              </w:rPr>
+            </w:pPr>
+          </w:p>
+        </w:tc>
+        <w:tc>
+          <w:tcPr>
+            <w:tcW w:w="1843" w:type="dxa"/>
+            <w:tcBorders>
+              <w:top w:val="single" w:sz="5" w:space="0" w:color="000000"/>
+              <w:left w:val="single" w:sz="5" w:space="0" w:color="000000"/>
+              <w:bottom w:val="single" w:sz="5" w:space="0" w:color="000000"/>
+              <w:right w:val="single" w:sz="5" w:space="0" w:color="000000"/>
+            </w:tcBorders>
+            <w:shd w:val="clear" w:color="auto" w:fill="FFFFFF" w:themeFill="background1"/>
+          </w:tcPr>
+          <w:p>
+            <w:pPr>
+              <w:pStyle w:val="Sansinterligne"/>
+              <w:rPr>
+                <w:sz w:val="24"/>
+              </w:rPr>
+            </w:pPr>
+          </w:p>
+        </w:tc>
+      </w:tr>
+      <w:tr>
+        <w:trPr>
+          <w:trHeight w:hRule="exact" w:val="406"/>
+        </w:trPr>
+        <w:tc>
+          <w:tcPr>
+            <w:tcW w:w="1955" w:type="dxa"/>
+            <w:tcBorders>
+              <w:top w:val="single" w:sz="5" w:space="0" w:color="000000"/>
+              <w:left w:val="single" w:sz="5" w:space="0" w:color="000000"/>
+              <w:bottom w:val="single" w:sz="5" w:space="0" w:color="000000"/>
+              <w:right w:val="single" w:sz="5" w:space="0" w:color="000000"/>
+            </w:tcBorders>
+            <w:shd w:val="clear" w:color="auto" w:fill="FFFFFF" w:themeFill="background1"/>
+          </w:tcPr>
+          <w:p>
+            <w:pPr>
+              <w:pStyle w:val="Sansinterligne"/>
+              <w:rPr>
+                <w:sz w:val="24"/>
+              </w:rPr>
+            </w:pPr>
+          </w:p>
+        </w:tc>
+        <w:tc>
+          <w:tcPr>
+            <w:tcW w:w="4270" w:type="dxa"/>
+            <w:tcBorders>
+              <w:top w:val="single" w:sz="5" w:space="0" w:color="000000"/>
+              <w:left w:val="single" w:sz="5" w:space="0" w:color="000000"/>
+              <w:bottom w:val="single" w:sz="5" w:space="0" w:color="000000"/>
+              <w:right w:val="single" w:sz="5" w:space="0" w:color="000000"/>
+            </w:tcBorders>
+            <w:shd w:val="clear" w:color="auto" w:fill="FFFFFF" w:themeFill="background1"/>
+          </w:tcPr>
+          <w:p>
+            <w:pPr>
+              <w:pStyle w:val="Sansinterligne"/>
+              <w:rPr>
+                <w:sz w:val="24"/>
+              </w:rPr>
+            </w:pPr>
+          </w:p>
+        </w:tc>
+        <w:tc>
+          <w:tcPr>
+            <w:tcW w:w="1559" w:type="dxa"/>
+            <w:tcBorders>
+              <w:top w:val="single" w:sz="5" w:space="0" w:color="000000"/>
+              <w:left w:val="single" w:sz="5" w:space="0" w:color="000000"/>
+              <w:bottom w:val="single" w:sz="5" w:space="0" w:color="000000"/>
+              <w:right w:val="single" w:sz="5" w:space="0" w:color="000000"/>
+            </w:tcBorders>
+            <w:shd w:val="clear" w:color="auto" w:fill="FFFFFF" w:themeFill="background1"/>
+          </w:tcPr>
+          <w:p>
+            <w:pPr>
+              <w:pStyle w:val="Sansinterligne"/>
+              <w:rPr>
+                <w:sz w:val="24"/>
+              </w:rPr>
+            </w:pPr>
+          </w:p>
+        </w:tc>
+        <w:tc>
+          <w:tcPr>
+            <w:tcW w:w="1843" w:type="dxa"/>
+            <w:tcBorders>
+              <w:top w:val="single" w:sz="5" w:space="0" w:color="000000"/>
+              <w:left w:val="single" w:sz="5" w:space="0" w:color="000000"/>
+              <w:bottom w:val="single" w:sz="5" w:space="0" w:color="000000"/>
+              <w:right w:val="single" w:sz="5" w:space="0" w:color="000000"/>
+            </w:tcBorders>
+            <w:shd w:val="clear" w:color="auto" w:fill="FFFFFF" w:themeFill="background1"/>
+          </w:tcPr>
+          <w:p>
+            <w:pPr>
+              <w:pStyle w:val="Sansinterligne"/>
+              <w:rPr>
+                <w:sz w:val="24"/>
+              </w:rPr>
+            </w:pPr>
+          </w:p>
+        </w:tc>
+      </w:tr>
+      <w:tr>
+        <w:trPr>
+          <w:trHeight w:hRule="exact" w:val="406"/>
+        </w:trPr>
+        <w:tc>
+          <w:tcPr>
+            <w:tcW w:w="1955" w:type="dxa"/>
+            <w:tcBorders>
+              <w:top w:val="single" w:sz="5" w:space="0" w:color="000000"/>
+              <w:left w:val="single" w:sz="5" w:space="0" w:color="000000"/>
+              <w:bottom w:val="single" w:sz="5" w:space="0" w:color="000000"/>
+              <w:right w:val="single" w:sz="5" w:space="0" w:color="000000"/>
+            </w:tcBorders>
+            <w:shd w:val="clear" w:color="auto" w:fill="FFFFFF" w:themeFill="background1"/>
+          </w:tcPr>
+          <w:p>
+            <w:pPr>
+              <w:pStyle w:val="Sansinterligne"/>
+              <w:rPr>
+                <w:sz w:val="24"/>
+              </w:rPr>
+            </w:pPr>
+          </w:p>
+        </w:tc>
+        <w:tc>
+          <w:tcPr>
+            <w:tcW w:w="4270" w:type="dxa"/>
+            <w:tcBorders>
+              <w:top w:val="single" w:sz="5" w:space="0" w:color="000000"/>
+              <w:left w:val="single" w:sz="5" w:space="0" w:color="000000"/>
+              <w:bottom w:val="single" w:sz="5" w:space="0" w:color="000000"/>
+              <w:right w:val="single" w:sz="5" w:space="0" w:color="000000"/>
+            </w:tcBorders>
+            <w:shd w:val="clear" w:color="auto" w:fill="FFFFFF" w:themeFill="background1"/>
+          </w:tcPr>
+          <w:p>
+            <w:pPr>
+              <w:pStyle w:val="Sansinterligne"/>
+              <w:rPr>
+                <w:sz w:val="24"/>
+              </w:rPr>
+            </w:pPr>
+          </w:p>
+        </w:tc>
+        <w:tc>
+          <w:tcPr>
+            <w:tcW w:w="1559" w:type="dxa"/>
+            <w:tcBorders>
+              <w:top w:val="single" w:sz="5" w:space="0" w:color="000000"/>
+              <w:left w:val="single" w:sz="5" w:space="0" w:color="000000"/>
+              <w:bottom w:val="single" w:sz="5" w:space="0" w:color="000000"/>
+              <w:right w:val="single" w:sz="5" w:space="0" w:color="000000"/>
+            </w:tcBorders>
+            <w:shd w:val="clear" w:color="auto" w:fill="FFFFFF" w:themeFill="background1"/>
+          </w:tcPr>
+          <w:p>
+            <w:pPr>
+              <w:pStyle w:val="Sansinterligne"/>
+              <w:rPr>
+                <w:sz w:val="24"/>
+              </w:rPr>
+            </w:pPr>
+          </w:p>
+        </w:tc>
+        <w:tc>
+          <w:tcPr>
+            <w:tcW w:w="1843" w:type="dxa"/>
+            <w:tcBorders>
+              <w:top w:val="single" w:sz="5" w:space="0" w:color="000000"/>
+              <w:left w:val="single" w:sz="5" w:space="0" w:color="000000"/>
+              <w:bottom w:val="single" w:sz="5" w:space="0" w:color="000000"/>
+              <w:right w:val="single" w:sz="5" w:space="0" w:color="000000"/>
+            </w:tcBorders>
+            <w:shd w:val="clear" w:color="auto" w:fill="FFFFFF" w:themeFill="background1"/>
+          </w:tcPr>
+          <w:p>
+            <w:pPr>
+              <w:pStyle w:val="Sansinterligne"/>
+              <w:rPr>
+                <w:sz w:val="24"/>
+              </w:rPr>
+            </w:pPr>
+          </w:p>
+        </w:tc>
+      </w:tr>
+      <w:tr>
+        <w:trPr>
+          <w:trHeight w:hRule="exact" w:val="406"/>
+        </w:trPr>
+        <w:tc>
+          <w:tcPr>
+            <w:tcW w:w="1955" w:type="dxa"/>
+            <w:tcBorders>
+              <w:top w:val="single" w:sz="5" w:space="0" w:color="000000"/>
+              <w:left w:val="single" w:sz="5" w:space="0" w:color="000000"/>
+              <w:bottom w:val="single" w:sz="5" w:space="0" w:color="000000"/>
+              <w:right w:val="single" w:sz="5" w:space="0" w:color="000000"/>
+            </w:tcBorders>
+            <w:shd w:val="clear" w:color="auto" w:fill="FFFFFF" w:themeFill="background1"/>
+          </w:tcPr>
+          <w:p>
+            <w:pPr>
+              <w:pStyle w:val="Sansinterligne"/>
+              <w:rPr>
+                <w:sz w:val="24"/>
+              </w:rPr>
+            </w:pPr>
+          </w:p>
+        </w:tc>
+        <w:tc>
+          <w:tcPr>
+            <w:tcW w:w="4270" w:type="dxa"/>
+            <w:tcBorders>
+              <w:top w:val="single" w:sz="5" w:space="0" w:color="000000"/>
+              <w:left w:val="single" w:sz="5" w:space="0" w:color="000000"/>
+              <w:bottom w:val="single" w:sz="5" w:space="0" w:color="000000"/>
+              <w:right w:val="single" w:sz="5" w:space="0" w:color="000000"/>
+            </w:tcBorders>
+            <w:shd w:val="clear" w:color="auto" w:fill="FFFFFF" w:themeFill="background1"/>
+          </w:tcPr>
+          <w:p>
+            <w:pPr>
+              <w:pStyle w:val="Sansinterligne"/>
+              <w:rPr>
+                <w:sz w:val="24"/>
+              </w:rPr>
+            </w:pPr>
+          </w:p>
+        </w:tc>
+        <w:tc>
+          <w:tcPr>
+            <w:tcW w:w="1559" w:type="dxa"/>
+            <w:tcBorders>
+              <w:top w:val="single" w:sz="5" w:space="0" w:color="000000"/>
+              <w:left w:val="single" w:sz="5" w:space="0" w:color="000000"/>
+              <w:bottom w:val="single" w:sz="5" w:space="0" w:color="000000"/>
+              <w:right w:val="single" w:sz="5" w:space="0" w:color="000000"/>
+            </w:tcBorders>
+            <w:shd w:val="clear" w:color="auto" w:fill="FFFFFF" w:themeFill="background1"/>
+          </w:tcPr>
+          <w:p>
+            <w:pPr>
+              <w:pStyle w:val="Sansinterligne"/>
+              <w:rPr>
+                <w:sz w:val="24"/>
+              </w:rPr>
+            </w:pPr>
+          </w:p>
+        </w:tc>
+        <w:tc>
+          <w:tcPr>
+            <w:tcW w:w="1843" w:type="dxa"/>
+            <w:tcBorders>
+              <w:top w:val="single" w:sz="5" w:space="0" w:color="000000"/>
+              <w:left w:val="single" w:sz="5" w:space="0" w:color="000000"/>
+              <w:bottom w:val="single" w:sz="5" w:space="0" w:color="000000"/>
+              <w:right w:val="single" w:sz="5" w:space="0" w:color="000000"/>
+            </w:tcBorders>
+            <w:shd w:val="clear" w:color="auto" w:fill="FFFFFF" w:themeFill="background1"/>
+          </w:tcPr>
+          <w:p>
+            <w:pPr>
+              <w:pStyle w:val="Sansinterligne"/>
+              <w:rPr>
+                <w:sz w:val="24"/>
+              </w:rPr>
+            </w:pPr>
+          </w:p>
+        </w:tc>
+      </w:tr>
+    </w:tbl>
+    <w:p>
+      <w:pPr>
+        <w:pStyle w:val="Sansinterligne"/>
+        <w:rPr>
+          <w:lang w:val="fr-FR"/>
+        </w:rPr>
+      </w:pPr>
+    </w:p>
+    <w:p>
+      <w:pPr>
+        <w:pStyle w:val="Titre3"/>
+        <w:ind w:left="720"/>
+        <w:rPr>
+          <w:lang w:val="fr-FR"/>
+        </w:rPr>
+      </w:pPr>
+      <w:bookmarkStart w:id="7" w:name="_Toc164436165"/>
+      <w:r>
+        <w:rPr>
+          <w:lang w:val="fr-FR"/>
+        </w:rPr>
+        <w:t>2.2</w:t>
+      </w:r>
+      <w:r>
+        <w:rPr>
+          <w:lang w:val="fr-FR"/>
+        </w:rPr>
+        <w:t xml:space="preserve"> Classe </w:t>
+      </w:r>
+      <w:r>
+        <w:rPr>
+          <w:lang w:val="fr-FR"/>
+        </w:rPr>
+        <w:t>Lecteur</w:t>
+      </w:r>
+      <w:bookmarkEnd w:id="7"/>
+    </w:p>
+    <w:p>
+      <w:pPr>
+        <w:pStyle w:val="Sansinterligne"/>
+        <w:rPr>
+          <w:lang w:val="fr-FR"/>
+        </w:rPr>
+      </w:pPr>
+    </w:p>
+    <w:tbl>
+      <w:tblPr>
+        <w:tblStyle w:val="TableNormal"/>
+        <w:tblW w:w="0" w:type="auto"/>
+        <w:tblInd w:w="148" w:type="dxa"/>
+        <w:tblLayout w:type="fixed"/>
+        <w:tblLook w:val="01E0" w:firstRow="1" w:lastRow="1" w:firstColumn="1" w:lastColumn="1" w:noHBand="0" w:noVBand="0"/>
+      </w:tblPr>
+      <w:tblGrid>
+        <w:gridCol w:w="1955"/>
+        <w:gridCol w:w="4270"/>
+        <w:gridCol w:w="1559"/>
+        <w:gridCol w:w="1843"/>
+      </w:tblGrid>
+      <w:tr>
+        <w:trPr>
+          <w:trHeight w:hRule="exact" w:val="414"/>
+        </w:trPr>
+        <w:tc>
+          <w:tcPr>
+            <w:tcW w:w="9627" w:type="dxa"/>
+            <w:gridSpan w:val="4"/>
+            <w:tcBorders>
+              <w:top w:val="single" w:sz="5" w:space="0" w:color="000000"/>
+              <w:left w:val="single" w:sz="5" w:space="0" w:color="000000"/>
+              <w:bottom w:val="single" w:sz="5" w:space="0" w:color="000000"/>
+              <w:right w:val="single" w:sz="5" w:space="0" w:color="000000"/>
+            </w:tcBorders>
+            <w:shd w:val="clear" w:color="auto" w:fill="BDD6EE" w:themeFill="accent1" w:themeFillTint="66"/>
+          </w:tcPr>
+          <w:p>
+            <w:pPr>
+              <w:pStyle w:val="Sansinterligne"/>
+              <w:rPr>
+                <w:sz w:val="24"/>
+              </w:rPr>
+            </w:pPr>
+            <w:proofErr w:type="spellStart"/>
+            <w:r>
+              <w:rPr>
+                <w:sz w:val="24"/>
+              </w:rPr>
+              <w:t>Classe</w:t>
+            </w:r>
+            <w:proofErr w:type="spellEnd"/>
+            <w:r>
+              <w:rPr>
+                <w:sz w:val="24"/>
+              </w:rPr>
+              <w:t xml:space="preserve"> </w:t>
+            </w:r>
+            <w:proofErr w:type="spellStart"/>
+            <w:r>
+              <w:rPr>
+                <w:sz w:val="24"/>
+              </w:rPr>
+              <w:t>Lecteur</w:t>
+            </w:r>
+            <w:proofErr w:type="spellEnd"/>
+          </w:p>
+        </w:tc>
+      </w:tr>
+      <w:tr>
+        <w:trPr>
+          <w:trHeight w:hRule="exact" w:val="406"/>
+        </w:trPr>
+        <w:tc>
+          <w:tcPr>
+            <w:tcW w:w="1955" w:type="dxa"/>
+            <w:tcBorders>
+              <w:top w:val="single" w:sz="5" w:space="0" w:color="000000"/>
+              <w:left w:val="single" w:sz="5" w:space="0" w:color="000000"/>
+              <w:bottom w:val="single" w:sz="5" w:space="0" w:color="000000"/>
+              <w:right w:val="single" w:sz="5" w:space="0" w:color="000000"/>
+            </w:tcBorders>
+            <w:shd w:val="clear" w:color="auto" w:fill="BDD6EE" w:themeFill="accent1" w:themeFillTint="66"/>
+          </w:tcPr>
+          <w:p>
+            <w:pPr>
+              <w:pStyle w:val="Sansinterligne"/>
+              <w:rPr>
+                <w:sz w:val="24"/>
+              </w:rPr>
+            </w:pPr>
+            <w:r>
+              <w:rPr>
+                <w:sz w:val="24"/>
+              </w:rPr>
+              <w:t xml:space="preserve">Nom </w:t>
+            </w:r>
+            <w:proofErr w:type="spellStart"/>
+            <w:r>
+              <w:rPr>
+                <w:sz w:val="24"/>
+              </w:rPr>
+              <w:t>attribut</w:t>
+            </w:r>
+            <w:proofErr w:type="spellEnd"/>
+          </w:p>
+        </w:tc>
+        <w:tc>
+          <w:tcPr>
+            <w:tcW w:w="4270" w:type="dxa"/>
+            <w:tcBorders>
+              <w:top w:val="single" w:sz="5" w:space="0" w:color="000000"/>
+              <w:left w:val="single" w:sz="5" w:space="0" w:color="000000"/>
+              <w:bottom w:val="single" w:sz="5" w:space="0" w:color="000000"/>
+              <w:right w:val="single" w:sz="5" w:space="0" w:color="000000"/>
+            </w:tcBorders>
+            <w:shd w:val="clear" w:color="auto" w:fill="BDD6EE" w:themeFill="accent1" w:themeFillTint="66"/>
+          </w:tcPr>
+          <w:p>
+            <w:pPr>
+              <w:pStyle w:val="Sansinterligne"/>
+              <w:rPr>
+                <w:sz w:val="24"/>
+              </w:rPr>
+            </w:pPr>
+            <w:r>
+              <w:rPr>
+                <w:sz w:val="24"/>
+              </w:rPr>
+              <w:t>Signification</w:t>
+            </w:r>
+          </w:p>
+        </w:tc>
+        <w:tc>
+          <w:tcPr>
+            <w:tcW w:w="1559" w:type="dxa"/>
+            <w:tcBorders>
+              <w:top w:val="single" w:sz="5" w:space="0" w:color="000000"/>
+              <w:left w:val="single" w:sz="5" w:space="0" w:color="000000"/>
+              <w:bottom w:val="single" w:sz="5" w:space="0" w:color="000000"/>
+              <w:right w:val="single" w:sz="5" w:space="0" w:color="000000"/>
+            </w:tcBorders>
+            <w:shd w:val="clear" w:color="auto" w:fill="BDD6EE" w:themeFill="accent1" w:themeFillTint="66"/>
+          </w:tcPr>
+          <w:p>
+            <w:pPr>
+              <w:pStyle w:val="Sansinterligne"/>
+              <w:rPr>
+                <w:sz w:val="24"/>
+              </w:rPr>
+            </w:pPr>
+            <w:r>
+              <w:rPr>
+                <w:sz w:val="24"/>
+              </w:rPr>
+              <w:t>Type</w:t>
+            </w:r>
+          </w:p>
+        </w:tc>
+        <w:tc>
+          <w:tcPr>
+            <w:tcW w:w="1843" w:type="dxa"/>
+            <w:tcBorders>
+              <w:top w:val="single" w:sz="5" w:space="0" w:color="000000"/>
+              <w:left w:val="single" w:sz="5" w:space="0" w:color="000000"/>
+              <w:bottom w:val="single" w:sz="5" w:space="0" w:color="000000"/>
+              <w:right w:val="single" w:sz="5" w:space="0" w:color="000000"/>
+            </w:tcBorders>
+            <w:shd w:val="clear" w:color="auto" w:fill="BDD6EE" w:themeFill="accent1" w:themeFillTint="66"/>
+          </w:tcPr>
+          <w:p>
+            <w:pPr>
+              <w:pStyle w:val="Sansinterligne"/>
+              <w:rPr>
+                <w:sz w:val="24"/>
+              </w:rPr>
+            </w:pPr>
+            <w:proofErr w:type="spellStart"/>
+            <w:r>
+              <w:rPr>
+                <w:sz w:val="24"/>
+              </w:rPr>
+              <w:t>Exemple</w:t>
+            </w:r>
+            <w:proofErr w:type="spellEnd"/>
+          </w:p>
+        </w:tc>
+      </w:tr>
+      <w:tr>
+        <w:trPr>
+          <w:trHeight w:hRule="exact" w:val="406"/>
+        </w:trPr>
+        <w:tc>
+          <w:tcPr>
+            <w:tcW w:w="1955" w:type="dxa"/>
+            <w:tcBorders>
+              <w:top w:val="single" w:sz="5" w:space="0" w:color="000000"/>
+              <w:left w:val="single" w:sz="5" w:space="0" w:color="000000"/>
+              <w:bottom w:val="single" w:sz="5" w:space="0" w:color="000000"/>
+              <w:right w:val="single" w:sz="5" w:space="0" w:color="000000"/>
+            </w:tcBorders>
+            <w:shd w:val="clear" w:color="auto" w:fill="FFFFFF" w:themeFill="background1"/>
+          </w:tcPr>
+          <w:p>
+            <w:pPr>
+              <w:pStyle w:val="Sansinterligne"/>
+              <w:rPr>
+                <w:sz w:val="24"/>
+              </w:rPr>
+            </w:pPr>
+          </w:p>
+        </w:tc>
+        <w:tc>
+          <w:tcPr>
+            <w:tcW w:w="4270" w:type="dxa"/>
+            <w:tcBorders>
+              <w:top w:val="single" w:sz="5" w:space="0" w:color="000000"/>
+              <w:left w:val="single" w:sz="5" w:space="0" w:color="000000"/>
+              <w:bottom w:val="single" w:sz="5" w:space="0" w:color="000000"/>
+              <w:right w:val="single" w:sz="5" w:space="0" w:color="000000"/>
+            </w:tcBorders>
+            <w:shd w:val="clear" w:color="auto" w:fill="FFFFFF" w:themeFill="background1"/>
+          </w:tcPr>
+          <w:p>
+            <w:pPr>
+              <w:pStyle w:val="Sansinterligne"/>
+              <w:rPr>
+                <w:sz w:val="24"/>
+              </w:rPr>
+            </w:pPr>
+          </w:p>
+        </w:tc>
+        <w:tc>
+          <w:tcPr>
+            <w:tcW w:w="1559" w:type="dxa"/>
+            <w:tcBorders>
+              <w:top w:val="single" w:sz="5" w:space="0" w:color="000000"/>
+              <w:left w:val="single" w:sz="5" w:space="0" w:color="000000"/>
+              <w:bottom w:val="single" w:sz="5" w:space="0" w:color="000000"/>
+              <w:right w:val="single" w:sz="5" w:space="0" w:color="000000"/>
+            </w:tcBorders>
+            <w:shd w:val="clear" w:color="auto" w:fill="FFFFFF" w:themeFill="background1"/>
+          </w:tcPr>
+          <w:p>
+            <w:pPr>
+              <w:pStyle w:val="Sansinterligne"/>
+              <w:rPr>
+                <w:sz w:val="24"/>
+              </w:rPr>
+            </w:pPr>
+          </w:p>
+        </w:tc>
+        <w:tc>
+          <w:tcPr>
+            <w:tcW w:w="1843" w:type="dxa"/>
+            <w:tcBorders>
+              <w:top w:val="single" w:sz="5" w:space="0" w:color="000000"/>
+              <w:left w:val="single" w:sz="5" w:space="0" w:color="000000"/>
+              <w:bottom w:val="single" w:sz="5" w:space="0" w:color="000000"/>
+              <w:right w:val="single" w:sz="5" w:space="0" w:color="000000"/>
+            </w:tcBorders>
+            <w:shd w:val="clear" w:color="auto" w:fill="FFFFFF" w:themeFill="background1"/>
+          </w:tcPr>
+          <w:p>
+            <w:pPr>
+              <w:pStyle w:val="Sansinterligne"/>
+              <w:rPr>
+                <w:sz w:val="24"/>
+              </w:rPr>
+            </w:pPr>
+          </w:p>
+        </w:tc>
+      </w:tr>
+      <w:tr>
+        <w:trPr>
+          <w:trHeight w:hRule="exact" w:val="406"/>
+        </w:trPr>
+        <w:tc>
+          <w:tcPr>
+            <w:tcW w:w="1955" w:type="dxa"/>
+            <w:tcBorders>
+              <w:top w:val="single" w:sz="5" w:space="0" w:color="000000"/>
+              <w:left w:val="single" w:sz="5" w:space="0" w:color="000000"/>
+              <w:bottom w:val="single" w:sz="5" w:space="0" w:color="000000"/>
+              <w:right w:val="single" w:sz="5" w:space="0" w:color="000000"/>
+            </w:tcBorders>
+            <w:shd w:val="clear" w:color="auto" w:fill="FFFFFF" w:themeFill="background1"/>
+          </w:tcPr>
+          <w:p>
+            <w:pPr>
+              <w:pStyle w:val="Sansinterligne"/>
+              <w:rPr>
+                <w:sz w:val="24"/>
+              </w:rPr>
+            </w:pPr>
+          </w:p>
+        </w:tc>
+        <w:tc>
+          <w:tcPr>
+            <w:tcW w:w="4270" w:type="dxa"/>
+            <w:tcBorders>
+              <w:top w:val="single" w:sz="5" w:space="0" w:color="000000"/>
+              <w:left w:val="single" w:sz="5" w:space="0" w:color="000000"/>
+              <w:bottom w:val="single" w:sz="5" w:space="0" w:color="000000"/>
+              <w:right w:val="single" w:sz="5" w:space="0" w:color="000000"/>
+            </w:tcBorders>
+            <w:shd w:val="clear" w:color="auto" w:fill="FFFFFF" w:themeFill="background1"/>
+          </w:tcPr>
+          <w:p>
+            <w:pPr>
+              <w:pStyle w:val="Sansinterligne"/>
+              <w:rPr>
+                <w:sz w:val="24"/>
+              </w:rPr>
+            </w:pPr>
+          </w:p>
+        </w:tc>
+        <w:tc>
+          <w:tcPr>
+            <w:tcW w:w="1559" w:type="dxa"/>
+            <w:tcBorders>
+              <w:top w:val="single" w:sz="5" w:space="0" w:color="000000"/>
+              <w:left w:val="single" w:sz="5" w:space="0" w:color="000000"/>
+              <w:bottom w:val="single" w:sz="5" w:space="0" w:color="000000"/>
+              <w:right w:val="single" w:sz="5" w:space="0" w:color="000000"/>
+            </w:tcBorders>
+            <w:shd w:val="clear" w:color="auto" w:fill="FFFFFF" w:themeFill="background1"/>
+          </w:tcPr>
+          <w:p>
+            <w:pPr>
+              <w:pStyle w:val="Sansinterligne"/>
+              <w:rPr>
+                <w:sz w:val="24"/>
+              </w:rPr>
+            </w:pPr>
+          </w:p>
+        </w:tc>
+        <w:tc>
+          <w:tcPr>
+            <w:tcW w:w="1843" w:type="dxa"/>
+            <w:tcBorders>
+              <w:top w:val="single" w:sz="5" w:space="0" w:color="000000"/>
+              <w:left w:val="single" w:sz="5" w:space="0" w:color="000000"/>
+              <w:bottom w:val="single" w:sz="5" w:space="0" w:color="000000"/>
+              <w:right w:val="single" w:sz="5" w:space="0" w:color="000000"/>
+            </w:tcBorders>
+            <w:shd w:val="clear" w:color="auto" w:fill="FFFFFF" w:themeFill="background1"/>
+          </w:tcPr>
+          <w:p>
+            <w:pPr>
+              <w:pStyle w:val="Sansinterligne"/>
+              <w:rPr>
+                <w:sz w:val="24"/>
+              </w:rPr>
+            </w:pPr>
+          </w:p>
+        </w:tc>
+      </w:tr>
+      <w:tr>
+        <w:trPr>
+          <w:trHeight w:hRule="exact" w:val="406"/>
+        </w:trPr>
+        <w:tc>
+          <w:tcPr>
+            <w:tcW w:w="1955" w:type="dxa"/>
+            <w:tcBorders>
+              <w:top w:val="single" w:sz="5" w:space="0" w:color="000000"/>
+              <w:left w:val="single" w:sz="5" w:space="0" w:color="000000"/>
+              <w:bottom w:val="single" w:sz="5" w:space="0" w:color="000000"/>
+              <w:right w:val="single" w:sz="5" w:space="0" w:color="000000"/>
+            </w:tcBorders>
+            <w:shd w:val="clear" w:color="auto" w:fill="FFFFFF" w:themeFill="background1"/>
+          </w:tcPr>
+          <w:p>
+            <w:pPr>
+              <w:pStyle w:val="Sansinterligne"/>
+              <w:rPr>
+                <w:sz w:val="24"/>
+              </w:rPr>
+            </w:pPr>
+          </w:p>
+        </w:tc>
+        <w:tc>
+          <w:tcPr>
+            <w:tcW w:w="4270" w:type="dxa"/>
+            <w:tcBorders>
+              <w:top w:val="single" w:sz="5" w:space="0" w:color="000000"/>
+              <w:left w:val="single" w:sz="5" w:space="0" w:color="000000"/>
+              <w:bottom w:val="single" w:sz="5" w:space="0" w:color="000000"/>
+              <w:right w:val="single" w:sz="5" w:space="0" w:color="000000"/>
+            </w:tcBorders>
+            <w:shd w:val="clear" w:color="auto" w:fill="FFFFFF" w:themeFill="background1"/>
+          </w:tcPr>
+          <w:p>
+            <w:pPr>
+              <w:pStyle w:val="Sansinterligne"/>
+              <w:rPr>
+                <w:sz w:val="24"/>
+              </w:rPr>
+            </w:pPr>
+          </w:p>
+        </w:tc>
+        <w:tc>
+          <w:tcPr>
+            <w:tcW w:w="1559" w:type="dxa"/>
+            <w:tcBorders>
+              <w:top w:val="single" w:sz="5" w:space="0" w:color="000000"/>
+              <w:left w:val="single" w:sz="5" w:space="0" w:color="000000"/>
+              <w:bottom w:val="single" w:sz="5" w:space="0" w:color="000000"/>
+              <w:right w:val="single" w:sz="5" w:space="0" w:color="000000"/>
+            </w:tcBorders>
+            <w:shd w:val="clear" w:color="auto" w:fill="FFFFFF" w:themeFill="background1"/>
+          </w:tcPr>
+          <w:p>
+            <w:pPr>
+              <w:pStyle w:val="Sansinterligne"/>
+              <w:rPr>
+                <w:sz w:val="24"/>
+              </w:rPr>
+            </w:pPr>
+          </w:p>
+        </w:tc>
+        <w:tc>
+          <w:tcPr>
+            <w:tcW w:w="1843" w:type="dxa"/>
+            <w:tcBorders>
+              <w:top w:val="single" w:sz="5" w:space="0" w:color="000000"/>
+              <w:left w:val="single" w:sz="5" w:space="0" w:color="000000"/>
+              <w:bottom w:val="single" w:sz="5" w:space="0" w:color="000000"/>
+              <w:right w:val="single" w:sz="5" w:space="0" w:color="000000"/>
+            </w:tcBorders>
+            <w:shd w:val="clear" w:color="auto" w:fill="FFFFFF" w:themeFill="background1"/>
+          </w:tcPr>
+          <w:p>
+            <w:pPr>
+              <w:pStyle w:val="Sansinterligne"/>
+              <w:rPr>
+                <w:sz w:val="24"/>
+              </w:rPr>
+            </w:pPr>
+          </w:p>
+        </w:tc>
+      </w:tr>
+    </w:tbl>
+    <w:p>
+      <w:pPr>
+        <w:pStyle w:val="Sansinterligne"/>
+        <w:rPr>
+          <w:lang w:val="fr-FR"/>
+        </w:rPr>
+      </w:pPr>
+    </w:p>
+    <w:p>
+      <w:pPr>
+        <w:pStyle w:val="Titre3"/>
+        <w:ind w:left="720"/>
+        <w:rPr>
+          <w:lang w:val="fr-FR"/>
+        </w:rPr>
+      </w:pPr>
+      <w:bookmarkStart w:id="8" w:name="_Toc164436166"/>
+      <w:r>
+        <w:rPr>
+          <w:lang w:val="fr-FR"/>
+        </w:rPr>
+        <w:t>2.3</w:t>
+      </w:r>
+      <w:r>
+        <w:rPr>
+          <w:lang w:val="fr-FR"/>
+        </w:rPr>
+        <w:t xml:space="preserve"> Classe </w:t>
+      </w:r>
+      <w:proofErr w:type="spellStart"/>
+      <w:r>
+        <w:rPr>
+          <w:lang w:val="fr-FR"/>
+        </w:rPr>
+        <w:t>Image</w:t>
+      </w:r>
+      <w:r>
+        <w:rPr>
+          <w:lang w:val="fr-FR"/>
+        </w:rPr>
+        <w:t>DansDiaporama</w:t>
+      </w:r>
+      <w:bookmarkEnd w:id="8"/>
+      <w:proofErr w:type="spellEnd"/>
+    </w:p>
+    <w:p>
+      <w:pPr>
+        <w:pStyle w:val="Sansinterligne"/>
+        <w:rPr>
+          <w:lang w:val="fr-FR"/>
+        </w:rPr>
+      </w:pPr>
+    </w:p>
+    <w:tbl>
+      <w:tblPr>
+        <w:tblStyle w:val="TableNormal"/>
+        <w:tblW w:w="0" w:type="auto"/>
+        <w:tblInd w:w="148" w:type="dxa"/>
+        <w:tblLayout w:type="fixed"/>
+        <w:tblLook w:val="01E0" w:firstRow="1" w:lastRow="1" w:firstColumn="1" w:lastColumn="1" w:noHBand="0" w:noVBand="0"/>
+      </w:tblPr>
+      <w:tblGrid>
+        <w:gridCol w:w="1955"/>
+        <w:gridCol w:w="4270"/>
+        <w:gridCol w:w="1559"/>
+        <w:gridCol w:w="1843"/>
+      </w:tblGrid>
+      <w:tr>
+        <w:trPr>
+          <w:trHeight w:hRule="exact" w:val="414"/>
+        </w:trPr>
+        <w:tc>
+          <w:tcPr>
+            <w:tcW w:w="9627" w:type="dxa"/>
+            <w:gridSpan w:val="4"/>
+            <w:tcBorders>
+              <w:top w:val="single" w:sz="5" w:space="0" w:color="000000"/>
+              <w:left w:val="single" w:sz="5" w:space="0" w:color="000000"/>
+              <w:bottom w:val="single" w:sz="5" w:space="0" w:color="000000"/>
+              <w:right w:val="single" w:sz="5" w:space="0" w:color="000000"/>
+            </w:tcBorders>
+            <w:shd w:val="clear" w:color="auto" w:fill="BDD6EE" w:themeFill="accent1" w:themeFillTint="66"/>
+          </w:tcPr>
+          <w:p>
+            <w:pPr>
+              <w:pStyle w:val="Sansinterligne"/>
+              <w:rPr>
+                <w:sz w:val="24"/>
+              </w:rPr>
+            </w:pPr>
+            <w:proofErr w:type="spellStart"/>
+            <w:r>
+              <w:rPr>
+                <w:sz w:val="24"/>
+              </w:rPr>
+              <w:t>Classe</w:t>
+            </w:r>
+            <w:proofErr w:type="spellEnd"/>
+            <w:r>
+              <w:rPr>
+                <w:sz w:val="24"/>
+              </w:rPr>
+              <w:t xml:space="preserve"> </w:t>
+            </w:r>
+            <w:proofErr w:type="spellStart"/>
+            <w:r>
+              <w:rPr>
+                <w:sz w:val="24"/>
+              </w:rPr>
+              <w:t>Image</w:t>
+            </w:r>
+            <w:r>
+              <w:rPr>
+                <w:sz w:val="24"/>
+              </w:rPr>
+              <w:t>DansDiaporama</w:t>
+            </w:r>
+            <w:proofErr w:type="spellEnd"/>
+          </w:p>
+        </w:tc>
+      </w:tr>
+      <w:tr>
+        <w:trPr>
+          <w:trHeight w:hRule="exact" w:val="406"/>
+        </w:trPr>
+        <w:tc>
+          <w:tcPr>
+            <w:tcW w:w="1955" w:type="dxa"/>
+            <w:tcBorders>
+              <w:top w:val="single" w:sz="5" w:space="0" w:color="000000"/>
+              <w:left w:val="single" w:sz="5" w:space="0" w:color="000000"/>
+              <w:bottom w:val="single" w:sz="5" w:space="0" w:color="000000"/>
+              <w:right w:val="single" w:sz="5" w:space="0" w:color="000000"/>
+            </w:tcBorders>
+            <w:shd w:val="clear" w:color="auto" w:fill="BDD6EE" w:themeFill="accent1" w:themeFillTint="66"/>
+          </w:tcPr>
+          <w:p>
+            <w:pPr>
+              <w:pStyle w:val="Sansinterligne"/>
+              <w:rPr>
+                <w:sz w:val="24"/>
+              </w:rPr>
+            </w:pPr>
+            <w:r>
+              <w:rPr>
+                <w:sz w:val="24"/>
+              </w:rPr>
+              <w:t xml:space="preserve">Nom </w:t>
+            </w:r>
+            <w:proofErr w:type="spellStart"/>
+            <w:r>
+              <w:rPr>
+                <w:sz w:val="24"/>
+              </w:rPr>
+              <w:t>attribut</w:t>
+            </w:r>
+            <w:proofErr w:type="spellEnd"/>
+          </w:p>
+        </w:tc>
+        <w:tc>
+          <w:tcPr>
+            <w:tcW w:w="4270" w:type="dxa"/>
+            <w:tcBorders>
+              <w:top w:val="single" w:sz="5" w:space="0" w:color="000000"/>
+              <w:left w:val="single" w:sz="5" w:space="0" w:color="000000"/>
+              <w:bottom w:val="single" w:sz="5" w:space="0" w:color="000000"/>
+              <w:right w:val="single" w:sz="5" w:space="0" w:color="000000"/>
+            </w:tcBorders>
+            <w:shd w:val="clear" w:color="auto" w:fill="BDD6EE" w:themeFill="accent1" w:themeFillTint="66"/>
+          </w:tcPr>
+          <w:p>
+            <w:pPr>
+              <w:pStyle w:val="Sansinterligne"/>
+              <w:rPr>
+                <w:sz w:val="24"/>
+              </w:rPr>
+            </w:pPr>
+            <w:r>
+              <w:rPr>
+                <w:sz w:val="24"/>
+              </w:rPr>
+              <w:t>Signification</w:t>
+            </w:r>
+          </w:p>
+        </w:tc>
+        <w:tc>
+          <w:tcPr>
+            <w:tcW w:w="1559" w:type="dxa"/>
+            <w:tcBorders>
+              <w:top w:val="single" w:sz="5" w:space="0" w:color="000000"/>
+              <w:left w:val="single" w:sz="5" w:space="0" w:color="000000"/>
+              <w:bottom w:val="single" w:sz="5" w:space="0" w:color="000000"/>
+              <w:right w:val="single" w:sz="5" w:space="0" w:color="000000"/>
+            </w:tcBorders>
+            <w:shd w:val="clear" w:color="auto" w:fill="BDD6EE" w:themeFill="accent1" w:themeFillTint="66"/>
+          </w:tcPr>
+          <w:p>
+            <w:pPr>
+              <w:pStyle w:val="Sansinterligne"/>
+              <w:rPr>
+                <w:sz w:val="24"/>
+              </w:rPr>
+            </w:pPr>
+            <w:r>
+              <w:rPr>
+                <w:sz w:val="24"/>
+              </w:rPr>
+              <w:t>Type</w:t>
+            </w:r>
+          </w:p>
+        </w:tc>
+        <w:tc>
+          <w:tcPr>
+            <w:tcW w:w="1843" w:type="dxa"/>
+            <w:tcBorders>
+              <w:top w:val="single" w:sz="5" w:space="0" w:color="000000"/>
+              <w:left w:val="single" w:sz="5" w:space="0" w:color="000000"/>
+              <w:bottom w:val="single" w:sz="5" w:space="0" w:color="000000"/>
+              <w:right w:val="single" w:sz="5" w:space="0" w:color="000000"/>
+            </w:tcBorders>
+            <w:shd w:val="clear" w:color="auto" w:fill="BDD6EE" w:themeFill="accent1" w:themeFillTint="66"/>
+          </w:tcPr>
+          <w:p>
+            <w:pPr>
+              <w:pStyle w:val="Sansinterligne"/>
+              <w:rPr>
+                <w:sz w:val="24"/>
+              </w:rPr>
+            </w:pPr>
+            <w:proofErr w:type="spellStart"/>
+            <w:r>
+              <w:rPr>
+                <w:sz w:val="24"/>
+              </w:rPr>
+              <w:t>Exemple</w:t>
+            </w:r>
+            <w:proofErr w:type="spellEnd"/>
+          </w:p>
+        </w:tc>
+      </w:tr>
+      <w:tr>
+        <w:trPr>
+          <w:trHeight w:hRule="exact" w:val="406"/>
+        </w:trPr>
+        <w:tc>
+          <w:tcPr>
+            <w:tcW w:w="1955" w:type="dxa"/>
+            <w:tcBorders>
+              <w:top w:val="single" w:sz="5" w:space="0" w:color="000000"/>
+              <w:left w:val="single" w:sz="5" w:space="0" w:color="000000"/>
+              <w:bottom w:val="single" w:sz="5" w:space="0" w:color="000000"/>
+              <w:right w:val="single" w:sz="5" w:space="0" w:color="000000"/>
+            </w:tcBorders>
+            <w:shd w:val="clear" w:color="auto" w:fill="FFFFFF" w:themeFill="background1"/>
+          </w:tcPr>
+          <w:p>
+            <w:pPr>
+              <w:pStyle w:val="Sansinterligne"/>
+              <w:rPr>
+                <w:sz w:val="24"/>
+              </w:rPr>
+            </w:pPr>
+          </w:p>
+        </w:tc>
+        <w:tc>
+          <w:tcPr>
+            <w:tcW w:w="4270" w:type="dxa"/>
+            <w:tcBorders>
+              <w:top w:val="single" w:sz="5" w:space="0" w:color="000000"/>
+              <w:left w:val="single" w:sz="5" w:space="0" w:color="000000"/>
+              <w:bottom w:val="single" w:sz="5" w:space="0" w:color="000000"/>
+              <w:right w:val="single" w:sz="5" w:space="0" w:color="000000"/>
+            </w:tcBorders>
+            <w:shd w:val="clear" w:color="auto" w:fill="FFFFFF" w:themeFill="background1"/>
+          </w:tcPr>
+          <w:p>
+            <w:pPr>
+              <w:pStyle w:val="Sansinterligne"/>
+              <w:rPr>
+                <w:sz w:val="24"/>
+              </w:rPr>
+            </w:pPr>
+          </w:p>
+        </w:tc>
+        <w:tc>
+          <w:tcPr>
+            <w:tcW w:w="1559" w:type="dxa"/>
+            <w:tcBorders>
+              <w:top w:val="single" w:sz="5" w:space="0" w:color="000000"/>
+              <w:left w:val="single" w:sz="5" w:space="0" w:color="000000"/>
+              <w:bottom w:val="single" w:sz="5" w:space="0" w:color="000000"/>
+              <w:right w:val="single" w:sz="5" w:space="0" w:color="000000"/>
+            </w:tcBorders>
+            <w:shd w:val="clear" w:color="auto" w:fill="FFFFFF" w:themeFill="background1"/>
+          </w:tcPr>
+          <w:p>
+            <w:pPr>
+              <w:pStyle w:val="Sansinterligne"/>
+              <w:rPr>
+                <w:sz w:val="24"/>
+              </w:rPr>
+            </w:pPr>
+          </w:p>
+        </w:tc>
+        <w:tc>
+          <w:tcPr>
+            <w:tcW w:w="1843" w:type="dxa"/>
+            <w:tcBorders>
+              <w:top w:val="single" w:sz="5" w:space="0" w:color="000000"/>
+              <w:left w:val="single" w:sz="5" w:space="0" w:color="000000"/>
+              <w:bottom w:val="single" w:sz="5" w:space="0" w:color="000000"/>
+              <w:right w:val="single" w:sz="5" w:space="0" w:color="000000"/>
+            </w:tcBorders>
+            <w:shd w:val="clear" w:color="auto" w:fill="FFFFFF" w:themeFill="background1"/>
+          </w:tcPr>
+          <w:p>
+            <w:pPr>
+              <w:pStyle w:val="Sansinterligne"/>
+              <w:rPr>
+                <w:sz w:val="24"/>
+              </w:rPr>
+            </w:pPr>
+          </w:p>
+        </w:tc>
+      </w:tr>
+      <w:tr>
+        <w:trPr>
+          <w:trHeight w:hRule="exact" w:val="406"/>
+        </w:trPr>
+        <w:tc>
+          <w:tcPr>
+            <w:tcW w:w="1955" w:type="dxa"/>
+            <w:tcBorders>
+              <w:top w:val="single" w:sz="5" w:space="0" w:color="000000"/>
+              <w:left w:val="single" w:sz="5" w:space="0" w:color="000000"/>
+              <w:bottom w:val="single" w:sz="5" w:space="0" w:color="000000"/>
+              <w:right w:val="single" w:sz="5" w:space="0" w:color="000000"/>
+            </w:tcBorders>
+            <w:shd w:val="clear" w:color="auto" w:fill="FFFFFF" w:themeFill="background1"/>
+          </w:tcPr>
+          <w:p>
+            <w:pPr>
+              <w:pStyle w:val="Sansinterligne"/>
+              <w:rPr>
+                <w:sz w:val="24"/>
+              </w:rPr>
+            </w:pPr>
+          </w:p>
+        </w:tc>
+        <w:tc>
+          <w:tcPr>
+            <w:tcW w:w="4270" w:type="dxa"/>
+            <w:tcBorders>
+              <w:top w:val="single" w:sz="5" w:space="0" w:color="000000"/>
+              <w:left w:val="single" w:sz="5" w:space="0" w:color="000000"/>
+              <w:bottom w:val="single" w:sz="5" w:space="0" w:color="000000"/>
+              <w:right w:val="single" w:sz="5" w:space="0" w:color="000000"/>
+            </w:tcBorders>
+            <w:shd w:val="clear" w:color="auto" w:fill="FFFFFF" w:themeFill="background1"/>
+          </w:tcPr>
+          <w:p>
+            <w:pPr>
+              <w:pStyle w:val="Sansinterligne"/>
+              <w:rPr>
+                <w:sz w:val="24"/>
+              </w:rPr>
+            </w:pPr>
+          </w:p>
+        </w:tc>
+        <w:tc>
+          <w:tcPr>
+            <w:tcW w:w="1559" w:type="dxa"/>
+            <w:tcBorders>
+              <w:top w:val="single" w:sz="5" w:space="0" w:color="000000"/>
+              <w:left w:val="single" w:sz="5" w:space="0" w:color="000000"/>
+              <w:bottom w:val="single" w:sz="5" w:space="0" w:color="000000"/>
+              <w:right w:val="single" w:sz="5" w:space="0" w:color="000000"/>
+            </w:tcBorders>
+            <w:shd w:val="clear" w:color="auto" w:fill="FFFFFF" w:themeFill="background1"/>
+          </w:tcPr>
+          <w:p>
+            <w:pPr>
+              <w:pStyle w:val="Sansinterligne"/>
+              <w:rPr>
+                <w:sz w:val="24"/>
+              </w:rPr>
+            </w:pPr>
+          </w:p>
+        </w:tc>
+        <w:tc>
+          <w:tcPr>
+            <w:tcW w:w="1843" w:type="dxa"/>
+            <w:tcBorders>
+              <w:top w:val="single" w:sz="5" w:space="0" w:color="000000"/>
+              <w:left w:val="single" w:sz="5" w:space="0" w:color="000000"/>
+              <w:bottom w:val="single" w:sz="5" w:space="0" w:color="000000"/>
+              <w:right w:val="single" w:sz="5" w:space="0" w:color="000000"/>
+            </w:tcBorders>
+            <w:shd w:val="clear" w:color="auto" w:fill="FFFFFF" w:themeFill="background1"/>
+          </w:tcPr>
+          <w:p>
+            <w:pPr>
+              <w:pStyle w:val="Sansinterligne"/>
+              <w:rPr>
+                <w:sz w:val="24"/>
+              </w:rPr>
+            </w:pPr>
+          </w:p>
+        </w:tc>
+      </w:tr>
+      <w:tr>
+        <w:trPr>
+          <w:trHeight w:hRule="exact" w:val="406"/>
+        </w:trPr>
+        <w:tc>
+          <w:tcPr>
+            <w:tcW w:w="1955" w:type="dxa"/>
+            <w:tcBorders>
+              <w:top w:val="single" w:sz="5" w:space="0" w:color="000000"/>
+              <w:left w:val="single" w:sz="5" w:space="0" w:color="000000"/>
+              <w:bottom w:val="single" w:sz="5" w:space="0" w:color="000000"/>
+              <w:right w:val="single" w:sz="5" w:space="0" w:color="000000"/>
+            </w:tcBorders>
+            <w:shd w:val="clear" w:color="auto" w:fill="FFFFFF" w:themeFill="background1"/>
+          </w:tcPr>
+          <w:p>
+            <w:pPr>
+              <w:pStyle w:val="Sansinterligne"/>
+              <w:rPr>
+                <w:sz w:val="24"/>
+              </w:rPr>
+            </w:pPr>
+          </w:p>
+        </w:tc>
+        <w:tc>
+          <w:tcPr>
+            <w:tcW w:w="4270" w:type="dxa"/>
+            <w:tcBorders>
+              <w:top w:val="single" w:sz="5" w:space="0" w:color="000000"/>
+              <w:left w:val="single" w:sz="5" w:space="0" w:color="000000"/>
+              <w:bottom w:val="single" w:sz="5" w:space="0" w:color="000000"/>
+              <w:right w:val="single" w:sz="5" w:space="0" w:color="000000"/>
+            </w:tcBorders>
+            <w:shd w:val="clear" w:color="auto" w:fill="FFFFFF" w:themeFill="background1"/>
+          </w:tcPr>
+          <w:p>
+            <w:pPr>
+              <w:pStyle w:val="Sansinterligne"/>
+              <w:rPr>
+                <w:sz w:val="24"/>
+              </w:rPr>
+            </w:pPr>
+          </w:p>
+        </w:tc>
+        <w:tc>
+          <w:tcPr>
+            <w:tcW w:w="1559" w:type="dxa"/>
+            <w:tcBorders>
+              <w:top w:val="single" w:sz="5" w:space="0" w:color="000000"/>
+              <w:left w:val="single" w:sz="5" w:space="0" w:color="000000"/>
+              <w:bottom w:val="single" w:sz="5" w:space="0" w:color="000000"/>
+              <w:right w:val="single" w:sz="5" w:space="0" w:color="000000"/>
+            </w:tcBorders>
+            <w:shd w:val="clear" w:color="auto" w:fill="FFFFFF" w:themeFill="background1"/>
+          </w:tcPr>
+          <w:p>
+            <w:pPr>
+              <w:pStyle w:val="Sansinterligne"/>
+              <w:rPr>
+                <w:sz w:val="24"/>
+              </w:rPr>
+            </w:pPr>
+          </w:p>
+        </w:tc>
+        <w:tc>
+          <w:tcPr>
+            <w:tcW w:w="1843" w:type="dxa"/>
+            <w:tcBorders>
+              <w:top w:val="single" w:sz="5" w:space="0" w:color="000000"/>
+              <w:left w:val="single" w:sz="5" w:space="0" w:color="000000"/>
+              <w:bottom w:val="single" w:sz="5" w:space="0" w:color="000000"/>
+              <w:right w:val="single" w:sz="5" w:space="0" w:color="000000"/>
+            </w:tcBorders>
+            <w:shd w:val="clear" w:color="auto" w:fill="FFFFFF" w:themeFill="background1"/>
+          </w:tcPr>
+          <w:p>
+            <w:pPr>
+              <w:pStyle w:val="Sansinterligne"/>
+              <w:rPr>
+                <w:sz w:val="24"/>
+              </w:rPr>
+            </w:pPr>
+          </w:p>
+        </w:tc>
+      </w:tr>
+    </w:tbl>
+    <w:p>
+      <w:pPr>
+        <w:pStyle w:val="Sansinterligne"/>
+        <w:rPr>
+          <w:lang w:val="fr-FR"/>
+        </w:rPr>
+      </w:pPr>
+    </w:p>
+    <w:p>
+      <w:pPr>
+        <w:pStyle w:val="Sansinterligne"/>
+        <w:rPr>
+          <w:lang w:val="fr-FR"/>
+        </w:rPr>
+      </w:pPr>
+    </w:p>
+    <w:p>
+      <w:pPr>
+        <w:pStyle w:val="Titre3"/>
+        <w:ind w:left="720"/>
+        <w:rPr>
+          <w:lang w:val="fr-FR"/>
+        </w:rPr>
+      </w:pPr>
+      <w:bookmarkStart w:id="9" w:name="_Toc164436167"/>
+      <w:r>
+        <w:rPr>
+          <w:lang w:val="fr-FR"/>
+        </w:rPr>
+        <w:lastRenderedPageBreak/>
+        <w:t>2.4</w:t>
+      </w:r>
+      <w:r>
+        <w:rPr>
+          <w:lang w:val="fr-FR"/>
+        </w:rPr>
+        <w:t xml:space="preserve"> Classe </w:t>
+      </w:r>
+      <w:r>
+        <w:rPr>
+          <w:lang w:val="fr-FR"/>
+        </w:rPr>
+        <w:t>Diaporama</w:t>
+      </w:r>
+      <w:bookmarkEnd w:id="9"/>
+    </w:p>
+    <w:p>
+      <w:pPr>
+        <w:rPr>
+          <w:lang w:val="fr-FR"/>
+        </w:rPr>
+      </w:pPr>
+    </w:p>
+    <w:tbl>
+      <w:tblPr>
+        <w:tblStyle w:val="TableNormal"/>
+        <w:tblW w:w="0" w:type="auto"/>
+        <w:tblInd w:w="148" w:type="dxa"/>
+        <w:tblLayout w:type="fixed"/>
+        <w:tblLook w:val="01E0" w:firstRow="1" w:lastRow="1" w:firstColumn="1" w:lastColumn="1" w:noHBand="0" w:noVBand="0"/>
+      </w:tblPr>
+      <w:tblGrid>
+        <w:gridCol w:w="1955"/>
+        <w:gridCol w:w="4270"/>
+        <w:gridCol w:w="1559"/>
+        <w:gridCol w:w="1843"/>
+      </w:tblGrid>
+      <w:tr>
+        <w:trPr>
+          <w:trHeight w:hRule="exact" w:val="414"/>
+        </w:trPr>
+        <w:tc>
+          <w:tcPr>
+            <w:tcW w:w="9627" w:type="dxa"/>
+            <w:gridSpan w:val="4"/>
+            <w:tcBorders>
+              <w:top w:val="single" w:sz="5" w:space="0" w:color="000000"/>
+              <w:left w:val="single" w:sz="5" w:space="0" w:color="000000"/>
+              <w:bottom w:val="single" w:sz="5" w:space="0" w:color="000000"/>
+              <w:right w:val="single" w:sz="5" w:space="0" w:color="000000"/>
+            </w:tcBorders>
+            <w:shd w:val="clear" w:color="auto" w:fill="BDD6EE" w:themeFill="accent1" w:themeFillTint="66"/>
+          </w:tcPr>
+          <w:p>
+            <w:pPr>
+              <w:pStyle w:val="Sansinterligne"/>
+              <w:rPr>
+                <w:sz w:val="24"/>
+              </w:rPr>
+            </w:pPr>
+            <w:proofErr w:type="spellStart"/>
+            <w:r>
+              <w:rPr>
+                <w:sz w:val="24"/>
+              </w:rPr>
+              <w:t>Classe</w:t>
+            </w:r>
+            <w:proofErr w:type="spellEnd"/>
+            <w:r>
+              <w:rPr>
+                <w:sz w:val="24"/>
+              </w:rPr>
+              <w:t xml:space="preserve"> </w:t>
+            </w:r>
+            <w:proofErr w:type="spellStart"/>
+            <w:r>
+              <w:rPr>
+                <w:sz w:val="24"/>
+              </w:rPr>
+              <w:t>Diaporama</w:t>
+            </w:r>
+            <w:proofErr w:type="spellEnd"/>
+          </w:p>
+        </w:tc>
+      </w:tr>
+      <w:tr>
+        <w:trPr>
+          <w:trHeight w:hRule="exact" w:val="406"/>
+        </w:trPr>
+        <w:tc>
+          <w:tcPr>
+            <w:tcW w:w="1955" w:type="dxa"/>
+            <w:tcBorders>
+              <w:top w:val="single" w:sz="5" w:space="0" w:color="000000"/>
+              <w:left w:val="single" w:sz="5" w:space="0" w:color="000000"/>
+              <w:bottom w:val="single" w:sz="5" w:space="0" w:color="000000"/>
+              <w:right w:val="single" w:sz="5" w:space="0" w:color="000000"/>
+            </w:tcBorders>
+            <w:shd w:val="clear" w:color="auto" w:fill="BDD6EE" w:themeFill="accent1" w:themeFillTint="66"/>
+          </w:tcPr>
+          <w:p>
+            <w:pPr>
+              <w:pStyle w:val="Sansinterligne"/>
+              <w:rPr>
+                <w:sz w:val="24"/>
+              </w:rPr>
+            </w:pPr>
+            <w:r>
+              <w:rPr>
+                <w:sz w:val="24"/>
+              </w:rPr>
+              <w:t xml:space="preserve">Nom </w:t>
+            </w:r>
+            <w:proofErr w:type="spellStart"/>
+            <w:r>
+              <w:rPr>
+                <w:sz w:val="24"/>
+              </w:rPr>
+              <w:t>attribut</w:t>
+            </w:r>
+            <w:proofErr w:type="spellEnd"/>
+          </w:p>
+        </w:tc>
+        <w:tc>
+          <w:tcPr>
+            <w:tcW w:w="4270" w:type="dxa"/>
+            <w:tcBorders>
+              <w:top w:val="single" w:sz="5" w:space="0" w:color="000000"/>
+              <w:left w:val="single" w:sz="5" w:space="0" w:color="000000"/>
+              <w:bottom w:val="single" w:sz="5" w:space="0" w:color="000000"/>
+              <w:right w:val="single" w:sz="5" w:space="0" w:color="000000"/>
+            </w:tcBorders>
+            <w:shd w:val="clear" w:color="auto" w:fill="BDD6EE" w:themeFill="accent1" w:themeFillTint="66"/>
+          </w:tcPr>
+          <w:p>
+            <w:pPr>
+              <w:pStyle w:val="Sansinterligne"/>
+              <w:rPr>
+                <w:sz w:val="24"/>
+              </w:rPr>
+            </w:pPr>
+            <w:r>
+              <w:rPr>
+                <w:sz w:val="24"/>
+              </w:rPr>
+              <w:t>Signification</w:t>
+            </w:r>
+          </w:p>
+        </w:tc>
+        <w:tc>
+          <w:tcPr>
+            <w:tcW w:w="1559" w:type="dxa"/>
+            <w:tcBorders>
+              <w:top w:val="single" w:sz="5" w:space="0" w:color="000000"/>
+              <w:left w:val="single" w:sz="5" w:space="0" w:color="000000"/>
+              <w:bottom w:val="single" w:sz="5" w:space="0" w:color="000000"/>
+              <w:right w:val="single" w:sz="5" w:space="0" w:color="000000"/>
+            </w:tcBorders>
+            <w:shd w:val="clear" w:color="auto" w:fill="BDD6EE" w:themeFill="accent1" w:themeFillTint="66"/>
+          </w:tcPr>
+          <w:p>
+            <w:pPr>
+              <w:pStyle w:val="Sansinterligne"/>
+              <w:rPr>
+                <w:sz w:val="24"/>
+              </w:rPr>
+            </w:pPr>
+            <w:r>
+              <w:rPr>
+                <w:sz w:val="24"/>
+              </w:rPr>
+              <w:t>Type</w:t>
+            </w:r>
+          </w:p>
+        </w:tc>
+        <w:tc>
+          <w:tcPr>
+            <w:tcW w:w="1843" w:type="dxa"/>
+            <w:tcBorders>
+              <w:top w:val="single" w:sz="5" w:space="0" w:color="000000"/>
+              <w:left w:val="single" w:sz="5" w:space="0" w:color="000000"/>
+              <w:bottom w:val="single" w:sz="5" w:space="0" w:color="000000"/>
+              <w:right w:val="single" w:sz="5" w:space="0" w:color="000000"/>
+            </w:tcBorders>
+            <w:shd w:val="clear" w:color="auto" w:fill="BDD6EE" w:themeFill="accent1" w:themeFillTint="66"/>
+          </w:tcPr>
+          <w:p>
+            <w:pPr>
+              <w:pStyle w:val="Sansinterligne"/>
+              <w:rPr>
+                <w:sz w:val="24"/>
+              </w:rPr>
+            </w:pPr>
+            <w:proofErr w:type="spellStart"/>
+            <w:r>
+              <w:rPr>
+                <w:sz w:val="24"/>
+              </w:rPr>
+              <w:t>Exemple</w:t>
+            </w:r>
+            <w:proofErr w:type="spellEnd"/>
+          </w:p>
+        </w:tc>
+      </w:tr>
+      <w:tr>
+        <w:trPr>
+          <w:trHeight w:hRule="exact" w:val="406"/>
+        </w:trPr>
+        <w:tc>
+          <w:tcPr>
+            <w:tcW w:w="1955" w:type="dxa"/>
+            <w:tcBorders>
+              <w:top w:val="single" w:sz="5" w:space="0" w:color="000000"/>
+              <w:left w:val="single" w:sz="5" w:space="0" w:color="000000"/>
+              <w:bottom w:val="single" w:sz="5" w:space="0" w:color="000000"/>
+              <w:right w:val="single" w:sz="5" w:space="0" w:color="000000"/>
+            </w:tcBorders>
+            <w:shd w:val="clear" w:color="auto" w:fill="FFFFFF" w:themeFill="background1"/>
+          </w:tcPr>
+          <w:p>
+            <w:pPr>
+              <w:pStyle w:val="Sansinterligne"/>
+              <w:rPr>
+                <w:sz w:val="24"/>
+              </w:rPr>
+            </w:pPr>
+          </w:p>
+        </w:tc>
+        <w:tc>
+          <w:tcPr>
+            <w:tcW w:w="4270" w:type="dxa"/>
+            <w:tcBorders>
+              <w:top w:val="single" w:sz="5" w:space="0" w:color="000000"/>
+              <w:left w:val="single" w:sz="5" w:space="0" w:color="000000"/>
+              <w:bottom w:val="single" w:sz="5" w:space="0" w:color="000000"/>
+              <w:right w:val="single" w:sz="5" w:space="0" w:color="000000"/>
+            </w:tcBorders>
+            <w:shd w:val="clear" w:color="auto" w:fill="FFFFFF" w:themeFill="background1"/>
+          </w:tcPr>
+          <w:p>
+            <w:pPr>
+              <w:pStyle w:val="Sansinterligne"/>
+              <w:rPr>
+                <w:sz w:val="24"/>
+              </w:rPr>
+            </w:pPr>
+          </w:p>
+        </w:tc>
+        <w:tc>
+          <w:tcPr>
+            <w:tcW w:w="1559" w:type="dxa"/>
+            <w:tcBorders>
+              <w:top w:val="single" w:sz="5" w:space="0" w:color="000000"/>
+              <w:left w:val="single" w:sz="5" w:space="0" w:color="000000"/>
+              <w:bottom w:val="single" w:sz="5" w:space="0" w:color="000000"/>
+              <w:right w:val="single" w:sz="5" w:space="0" w:color="000000"/>
+            </w:tcBorders>
+            <w:shd w:val="clear" w:color="auto" w:fill="FFFFFF" w:themeFill="background1"/>
+          </w:tcPr>
+          <w:p>
+            <w:pPr>
+              <w:pStyle w:val="Sansinterligne"/>
+              <w:rPr>
+                <w:sz w:val="24"/>
+              </w:rPr>
+            </w:pPr>
+          </w:p>
+        </w:tc>
+        <w:tc>
+          <w:tcPr>
+            <w:tcW w:w="1843" w:type="dxa"/>
+            <w:tcBorders>
+              <w:top w:val="single" w:sz="5" w:space="0" w:color="000000"/>
+              <w:left w:val="single" w:sz="5" w:space="0" w:color="000000"/>
+              <w:bottom w:val="single" w:sz="5" w:space="0" w:color="000000"/>
+              <w:right w:val="single" w:sz="5" w:space="0" w:color="000000"/>
+            </w:tcBorders>
+            <w:shd w:val="clear" w:color="auto" w:fill="FFFFFF" w:themeFill="background1"/>
+          </w:tcPr>
+          <w:p>
+            <w:pPr>
+              <w:pStyle w:val="Sansinterligne"/>
+              <w:rPr>
+                <w:sz w:val="24"/>
+              </w:rPr>
+            </w:pPr>
+          </w:p>
+        </w:tc>
+      </w:tr>
+      <w:tr>
+        <w:trPr>
+          <w:trHeight w:hRule="exact" w:val="406"/>
+        </w:trPr>
+        <w:tc>
+          <w:tcPr>
+            <w:tcW w:w="1955" w:type="dxa"/>
+            <w:tcBorders>
+              <w:top w:val="single" w:sz="5" w:space="0" w:color="000000"/>
+              <w:left w:val="single" w:sz="5" w:space="0" w:color="000000"/>
+              <w:bottom w:val="single" w:sz="5" w:space="0" w:color="000000"/>
+              <w:right w:val="single" w:sz="5" w:space="0" w:color="000000"/>
+            </w:tcBorders>
+            <w:shd w:val="clear" w:color="auto" w:fill="FFFFFF" w:themeFill="background1"/>
+          </w:tcPr>
+          <w:p>
+            <w:pPr>
+              <w:pStyle w:val="Sansinterligne"/>
+              <w:rPr>
+                <w:sz w:val="24"/>
+              </w:rPr>
+            </w:pPr>
+          </w:p>
+        </w:tc>
+        <w:tc>
+          <w:tcPr>
+            <w:tcW w:w="4270" w:type="dxa"/>
+            <w:tcBorders>
+              <w:top w:val="single" w:sz="5" w:space="0" w:color="000000"/>
+              <w:left w:val="single" w:sz="5" w:space="0" w:color="000000"/>
+              <w:bottom w:val="single" w:sz="5" w:space="0" w:color="000000"/>
+              <w:right w:val="single" w:sz="5" w:space="0" w:color="000000"/>
+            </w:tcBorders>
+            <w:shd w:val="clear" w:color="auto" w:fill="FFFFFF" w:themeFill="background1"/>
+          </w:tcPr>
+          <w:p>
+            <w:pPr>
+              <w:pStyle w:val="Sansinterligne"/>
+              <w:rPr>
+                <w:sz w:val="24"/>
+              </w:rPr>
+            </w:pPr>
+          </w:p>
+        </w:tc>
+        <w:tc>
+          <w:tcPr>
+            <w:tcW w:w="1559" w:type="dxa"/>
+            <w:tcBorders>
+              <w:top w:val="single" w:sz="5" w:space="0" w:color="000000"/>
+              <w:left w:val="single" w:sz="5" w:space="0" w:color="000000"/>
+              <w:bottom w:val="single" w:sz="5" w:space="0" w:color="000000"/>
+              <w:right w:val="single" w:sz="5" w:space="0" w:color="000000"/>
+            </w:tcBorders>
+            <w:shd w:val="clear" w:color="auto" w:fill="FFFFFF" w:themeFill="background1"/>
+          </w:tcPr>
+          <w:p>
+            <w:pPr>
+              <w:pStyle w:val="Sansinterligne"/>
+              <w:rPr>
+                <w:sz w:val="24"/>
+              </w:rPr>
+            </w:pPr>
+          </w:p>
+        </w:tc>
+        <w:tc>
+          <w:tcPr>
+            <w:tcW w:w="1843" w:type="dxa"/>
+            <w:tcBorders>
+              <w:top w:val="single" w:sz="5" w:space="0" w:color="000000"/>
+              <w:left w:val="single" w:sz="5" w:space="0" w:color="000000"/>
+              <w:bottom w:val="single" w:sz="5" w:space="0" w:color="000000"/>
+              <w:right w:val="single" w:sz="5" w:space="0" w:color="000000"/>
+            </w:tcBorders>
+            <w:shd w:val="clear" w:color="auto" w:fill="FFFFFF" w:themeFill="background1"/>
+          </w:tcPr>
+          <w:p>
+            <w:pPr>
+              <w:pStyle w:val="Sansinterligne"/>
+              <w:rPr>
+                <w:sz w:val="24"/>
+              </w:rPr>
+            </w:pPr>
+          </w:p>
+        </w:tc>
+      </w:tr>
+      <w:tr>
+        <w:trPr>
+          <w:trHeight w:hRule="exact" w:val="406"/>
+        </w:trPr>
+        <w:tc>
+          <w:tcPr>
+            <w:tcW w:w="1955" w:type="dxa"/>
+            <w:tcBorders>
+              <w:top w:val="single" w:sz="5" w:space="0" w:color="000000"/>
+              <w:left w:val="single" w:sz="5" w:space="0" w:color="000000"/>
+              <w:bottom w:val="single" w:sz="5" w:space="0" w:color="000000"/>
+              <w:right w:val="single" w:sz="5" w:space="0" w:color="000000"/>
+            </w:tcBorders>
+            <w:shd w:val="clear" w:color="auto" w:fill="FFFFFF" w:themeFill="background1"/>
+          </w:tcPr>
+          <w:p>
+            <w:pPr>
+              <w:pStyle w:val="Sansinterligne"/>
+              <w:rPr>
+                <w:sz w:val="24"/>
+              </w:rPr>
+            </w:pPr>
+          </w:p>
+        </w:tc>
+        <w:tc>
+          <w:tcPr>
+            <w:tcW w:w="4270" w:type="dxa"/>
+            <w:tcBorders>
+              <w:top w:val="single" w:sz="5" w:space="0" w:color="000000"/>
+              <w:left w:val="single" w:sz="5" w:space="0" w:color="000000"/>
+              <w:bottom w:val="single" w:sz="5" w:space="0" w:color="000000"/>
+              <w:right w:val="single" w:sz="5" w:space="0" w:color="000000"/>
+            </w:tcBorders>
+            <w:shd w:val="clear" w:color="auto" w:fill="FFFFFF" w:themeFill="background1"/>
+          </w:tcPr>
+          <w:p>
+            <w:pPr>
+              <w:pStyle w:val="Sansinterligne"/>
+              <w:rPr>
+                <w:sz w:val="24"/>
+              </w:rPr>
+            </w:pPr>
+          </w:p>
+        </w:tc>
+        <w:tc>
+          <w:tcPr>
+            <w:tcW w:w="1559" w:type="dxa"/>
+            <w:tcBorders>
+              <w:top w:val="single" w:sz="5" w:space="0" w:color="000000"/>
+              <w:left w:val="single" w:sz="5" w:space="0" w:color="000000"/>
+              <w:bottom w:val="single" w:sz="5" w:space="0" w:color="000000"/>
+              <w:right w:val="single" w:sz="5" w:space="0" w:color="000000"/>
+            </w:tcBorders>
+            <w:shd w:val="clear" w:color="auto" w:fill="FFFFFF" w:themeFill="background1"/>
+          </w:tcPr>
+          <w:p>
+            <w:pPr>
+              <w:pStyle w:val="Sansinterligne"/>
+              <w:rPr>
+                <w:sz w:val="24"/>
+              </w:rPr>
+            </w:pPr>
+          </w:p>
+        </w:tc>
+        <w:tc>
+          <w:tcPr>
+            <w:tcW w:w="1843" w:type="dxa"/>
+            <w:tcBorders>
+              <w:top w:val="single" w:sz="5" w:space="0" w:color="000000"/>
+              <w:left w:val="single" w:sz="5" w:space="0" w:color="000000"/>
+              <w:bottom w:val="single" w:sz="5" w:space="0" w:color="000000"/>
+              <w:right w:val="single" w:sz="5" w:space="0" w:color="000000"/>
+            </w:tcBorders>
+            <w:shd w:val="clear" w:color="auto" w:fill="FFFFFF" w:themeFill="background1"/>
+          </w:tcPr>
+          <w:p>
+            <w:pPr>
+              <w:pStyle w:val="Sansinterligne"/>
+              <w:rPr>
+                <w:sz w:val="24"/>
+              </w:rPr>
+            </w:pPr>
+          </w:p>
+        </w:tc>
+      </w:tr>
+    </w:tbl>
+    <w:p>
+      <w:pPr>
+        <w:pStyle w:val="Sansinterligne"/>
+        <w:rPr>
+          <w:lang w:val="fr-FR"/>
+        </w:rPr>
+      </w:pPr>
     </w:p>
     <w:sectPr>
-      <w:headerReference w:type="even" r:id="rId7"/>
-      <w:headerReference w:type="default" r:id="rId8"/>
-      <w:footerReference w:type="even" r:id="rId9"/>
-      <w:footerReference w:type="default" r:id="rId10"/>
-      <w:headerReference w:type="first" r:id="rId11"/>
-      <w:footerReference w:type="first" r:id="rId12"/>
+      <w:headerReference w:type="even" r:id="rId9"/>
+      <w:headerReference w:type="default" r:id="rId10"/>
+      <w:footerReference w:type="even" r:id="rId11"/>
+      <w:footerReference w:type="default" r:id="rId12"/>
+      <w:headerReference w:type="first" r:id="rId13"/>
+      <w:footerReference w:type="first" r:id="rId14"/>
       <w:pgSz w:w="11906" w:h="16838"/>
       <w:pgMar w:top="1417" w:right="1417" w:bottom="1417" w:left="1417" w:header="708" w:footer="708" w:gutter="0"/>
       <w:cols w:space="708"/>
@@ -447,17 +3432,7 @@
         <w:sz w:val="16"/>
         <w:lang w:val="fr-FR"/>
       </w:rPr>
-      <w:t>SAÉ</w:t>
-    </w:r>
-    <w:bookmarkStart w:id="2" w:name="_GoBack"/>
-    <w:bookmarkEnd w:id="2"/>
-    <w:r>
-      <w:rPr>
-        <w:rFonts w:ascii="Times New Roman" w:hAnsi="Times New Roman" w:cs="Times New Roman"/>
-        <w:sz w:val="16"/>
-        <w:lang w:val="fr-FR"/>
-      </w:rPr>
-      <w:t xml:space="preserve"> 2.01</w:t>
+      <w:t>SAÉ 2.01</w:t>
     </w:r>
     <w:r>
       <w:rPr>
@@ -556,7 +3531,7 @@
         <w:sz w:val="16"/>
         <w:lang w:val="fr-FR"/>
       </w:rPr>
-      <w:t>1</w:t>
+      <w:t>4</w:t>
     </w:r>
     <w:r>
       <w:rPr>
@@ -602,7 +3577,7 @@
         <w:sz w:val="16"/>
         <w:lang w:val="fr-FR"/>
       </w:rPr>
-      <w:t>2</w:t>
+      <w:t>5</w:t>
     </w:r>
     <w:r>
       <w:rPr>
@@ -704,6 +3679,135 @@
     </w:pPr>
   </w:p>
 </w:hdr>
+</file>
+
+<file path=word/numbering.xml><?xml version="1.0" encoding="utf-8"?>
+<w:numbering xmlns:wpc="http://schemas.microsoft.com/office/word/2010/wordprocessingCanvas" xmlns:cx="http://schemas.microsoft.com/office/drawing/2014/chartex" xmlns:cx1="http://schemas.microsoft.com/office/drawing/2015/9/8/chartex" xmlns:mc="http://schemas.openxmlformats.org/markup-compatibility/2006" xmlns:o="urn:schemas-microsoft-com:office:office" xmlns:r="http://schemas.openxmlformats.org/officeDocument/2006/relationships" xmlns:m="http://schemas.openxmlformats.org/officeDocument/2006/math" xmlns:v="urn:schemas-microsoft-com:vml" xmlns:wp14="http://schemas.microsoft.com/office/word/2010/wordprocessingDrawing" xmlns:wp="http://schemas.openxmlformats.org/drawingml/2006/wordprocessingDrawing" xmlns:w10="urn:schemas-microsoft-com:office:word" xmlns:w="http://schemas.openxmlformats.org/wordprocessingml/2006/main" xmlns:w14="http://schemas.microsoft.com/office/word/2010/wordml" xmlns:w15="http://schemas.microsoft.com/office/word/2012/wordml" xmlns:w16se="http://schemas.microsoft.com/office/word/2015/wordml/symex" xmlns:wpg="http://schemas.microsoft.com/office/word/2010/wordprocessingGroup" xmlns:wpi="http://schemas.microsoft.com/office/word/2010/wordprocessingInk" xmlns:wne="http://schemas.microsoft.com/office/word/2006/wordml" xmlns:wps="http://schemas.microsoft.com/office/word/2010/wordprocessingShape" mc:Ignorable="w14 w15 w16se wp14">
+  <w:abstractNum w:abstractNumId="0" w15:restartNumberingAfterBreak="0">
+    <w:nsid w:val="4BD862F6"/>
+    <w:multiLevelType w:val="multilevel"/>
+    <w:tmpl w:val="D36C4F28"/>
+    <w:lvl w:ilvl="0">
+      <w:start w:val="1"/>
+      <w:numFmt w:val="decimal"/>
+      <w:lvlText w:val="%1."/>
+      <w:lvlJc w:val="left"/>
+      <w:pPr>
+        <w:ind w:left="720" w:hanging="360"/>
+      </w:pPr>
+      <w:rPr>
+        <w:rFonts w:hint="default"/>
+      </w:rPr>
+    </w:lvl>
+    <w:lvl w:ilvl="1">
+      <w:start w:val="1"/>
+      <w:numFmt w:val="decimal"/>
+      <w:isLgl/>
+      <w:lvlText w:val="%1.%2."/>
+      <w:lvlJc w:val="left"/>
+      <w:pPr>
+        <w:ind w:left="720" w:hanging="360"/>
+      </w:pPr>
+      <w:rPr>
+        <w:rFonts w:hint="default"/>
+      </w:rPr>
+    </w:lvl>
+    <w:lvl w:ilvl="2">
+      <w:start w:val="1"/>
+      <w:numFmt w:val="decimal"/>
+      <w:isLgl/>
+      <w:lvlText w:val="%1.%2.%3."/>
+      <w:lvlJc w:val="left"/>
+      <w:pPr>
+        <w:ind w:left="1080" w:hanging="720"/>
+      </w:pPr>
+      <w:rPr>
+        <w:rFonts w:hint="default"/>
+      </w:rPr>
+    </w:lvl>
+    <w:lvl w:ilvl="3">
+      <w:start w:val="1"/>
+      <w:numFmt w:val="decimal"/>
+      <w:isLgl/>
+      <w:lvlText w:val="%1.%2.%3.%4."/>
+      <w:lvlJc w:val="left"/>
+      <w:pPr>
+        <w:ind w:left="1080" w:hanging="720"/>
+      </w:pPr>
+      <w:rPr>
+        <w:rFonts w:hint="default"/>
+      </w:rPr>
+    </w:lvl>
+    <w:lvl w:ilvl="4">
+      <w:start w:val="1"/>
+      <w:numFmt w:val="decimal"/>
+      <w:isLgl/>
+      <w:lvlText w:val="%1.%2.%3.%4.%5."/>
+      <w:lvlJc w:val="left"/>
+      <w:pPr>
+        <w:ind w:left="1440" w:hanging="1080"/>
+      </w:pPr>
+      <w:rPr>
+        <w:rFonts w:hint="default"/>
+      </w:rPr>
+    </w:lvl>
+    <w:lvl w:ilvl="5">
+      <w:start w:val="1"/>
+      <w:numFmt w:val="decimal"/>
+      <w:isLgl/>
+      <w:lvlText w:val="%1.%2.%3.%4.%5.%6."/>
+      <w:lvlJc w:val="left"/>
+      <w:pPr>
+        <w:ind w:left="1440" w:hanging="1080"/>
+      </w:pPr>
+      <w:rPr>
+        <w:rFonts w:hint="default"/>
+      </w:rPr>
+    </w:lvl>
+    <w:lvl w:ilvl="6">
+      <w:start w:val="1"/>
+      <w:numFmt w:val="decimal"/>
+      <w:isLgl/>
+      <w:lvlText w:val="%1.%2.%3.%4.%5.%6.%7."/>
+      <w:lvlJc w:val="left"/>
+      <w:pPr>
+        <w:ind w:left="1800" w:hanging="1440"/>
+      </w:pPr>
+      <w:rPr>
+        <w:rFonts w:hint="default"/>
+      </w:rPr>
+    </w:lvl>
+    <w:lvl w:ilvl="7">
+      <w:start w:val="1"/>
+      <w:numFmt w:val="decimal"/>
+      <w:isLgl/>
+      <w:lvlText w:val="%1.%2.%3.%4.%5.%6.%7.%8."/>
+      <w:lvlJc w:val="left"/>
+      <w:pPr>
+        <w:ind w:left="1800" w:hanging="1440"/>
+      </w:pPr>
+      <w:rPr>
+        <w:rFonts w:hint="default"/>
+      </w:rPr>
+    </w:lvl>
+    <w:lvl w:ilvl="8">
+      <w:start w:val="1"/>
+      <w:numFmt w:val="decimal"/>
+      <w:isLgl/>
+      <w:lvlText w:val="%1.%2.%3.%4.%5.%6.%7.%8.%9."/>
+      <w:lvlJc w:val="left"/>
+      <w:pPr>
+        <w:ind w:left="2160" w:hanging="1800"/>
+      </w:pPr>
+      <w:rPr>
+        <w:rFonts w:hint="default"/>
+      </w:rPr>
+    </w:lvl>
+  </w:abstractNum>
+  <w:num w:numId="1">
+    <w:abstractNumId w:val="0"/>
+  </w:num>
+</w:numbering>
 </file>
 
 <file path=word/styles.xml><?xml version="1.0" encoding="utf-8"?>
@@ -1109,6 +4213,71 @@
       <w:lang w:val="en-US"/>
     </w:rPr>
   </w:style>
+  <w:style w:type="paragraph" w:styleId="Titre1">
+    <w:name w:val="heading 1"/>
+    <w:basedOn w:val="Normal"/>
+    <w:next w:val="Normal"/>
+    <w:link w:val="Titre1Car"/>
+    <w:uiPriority w:val="9"/>
+    <w:qFormat/>
+    <w:rsid w:val="005C4481"/>
+    <w:pPr>
+      <w:keepNext/>
+      <w:keepLines/>
+      <w:spacing w:before="240"/>
+      <w:outlineLvl w:val="0"/>
+    </w:pPr>
+    <w:rPr>
+      <w:rFonts w:asciiTheme="majorHAnsi" w:eastAsiaTheme="majorEastAsia" w:hAnsiTheme="majorHAnsi" w:cstheme="majorBidi"/>
+      <w:color w:val="2E74B5" w:themeColor="accent1" w:themeShade="BF"/>
+      <w:sz w:val="32"/>
+      <w:szCs w:val="32"/>
+    </w:rPr>
+  </w:style>
+  <w:style w:type="paragraph" w:styleId="Titre2">
+    <w:name w:val="heading 2"/>
+    <w:basedOn w:val="Normal"/>
+    <w:next w:val="Normal"/>
+    <w:link w:val="Titre2Car"/>
+    <w:uiPriority w:val="9"/>
+    <w:unhideWhenUsed/>
+    <w:qFormat/>
+    <w:rsid w:val="005C4481"/>
+    <w:pPr>
+      <w:keepNext/>
+      <w:keepLines/>
+      <w:spacing w:before="40"/>
+      <w:outlineLvl w:val="1"/>
+    </w:pPr>
+    <w:rPr>
+      <w:rFonts w:asciiTheme="majorHAnsi" w:eastAsiaTheme="majorEastAsia" w:hAnsiTheme="majorHAnsi" w:cstheme="majorBidi"/>
+      <w:color w:val="2E74B5" w:themeColor="accent1" w:themeShade="BF"/>
+      <w:sz w:val="26"/>
+      <w:szCs w:val="26"/>
+    </w:rPr>
+  </w:style>
+  <w:style w:type="paragraph" w:styleId="Titre3">
+    <w:name w:val="heading 3"/>
+    <w:basedOn w:val="Normal"/>
+    <w:next w:val="Normal"/>
+    <w:link w:val="Titre3Car"/>
+    <w:uiPriority w:val="9"/>
+    <w:unhideWhenUsed/>
+    <w:qFormat/>
+    <w:rsid w:val="005C4481"/>
+    <w:pPr>
+      <w:keepNext/>
+      <w:keepLines/>
+      <w:spacing w:before="40"/>
+      <w:outlineLvl w:val="2"/>
+    </w:pPr>
+    <w:rPr>
+      <w:rFonts w:asciiTheme="majorHAnsi" w:eastAsiaTheme="majorEastAsia" w:hAnsiTheme="majorHAnsi" w:cstheme="majorBidi"/>
+      <w:color w:val="1F4D78" w:themeColor="accent1" w:themeShade="7F"/>
+      <w:sz w:val="24"/>
+      <w:szCs w:val="24"/>
+    </w:rPr>
+  </w:style>
   <w:style w:type="character" w:default="1" w:styleId="Policepardfaut">
     <w:name w:val="Default Paragraph Font"/>
     <w:uiPriority w:val="1"/>
@@ -1181,6 +4350,158 @@
     <w:rsid w:val="0078347A"/>
     <w:rPr>
       <w:lang w:val="en-US"/>
+    </w:rPr>
+  </w:style>
+  <w:style w:type="character" w:customStyle="1" w:styleId="Titre1Car">
+    <w:name w:val="Titre 1 Car"/>
+    <w:basedOn w:val="Policepardfaut"/>
+    <w:link w:val="Titre1"/>
+    <w:uiPriority w:val="9"/>
+    <w:rsid w:val="005C4481"/>
+    <w:rPr>
+      <w:rFonts w:asciiTheme="majorHAnsi" w:eastAsiaTheme="majorEastAsia" w:hAnsiTheme="majorHAnsi" w:cstheme="majorBidi"/>
+      <w:color w:val="2E74B5" w:themeColor="accent1" w:themeShade="BF"/>
+      <w:sz w:val="32"/>
+      <w:szCs w:val="32"/>
+      <w:lang w:val="en-US"/>
+    </w:rPr>
+  </w:style>
+  <w:style w:type="character" w:customStyle="1" w:styleId="Titre2Car">
+    <w:name w:val="Titre 2 Car"/>
+    <w:basedOn w:val="Policepardfaut"/>
+    <w:link w:val="Titre2"/>
+    <w:uiPriority w:val="9"/>
+    <w:rsid w:val="005C4481"/>
+    <w:rPr>
+      <w:rFonts w:asciiTheme="majorHAnsi" w:eastAsiaTheme="majorEastAsia" w:hAnsiTheme="majorHAnsi" w:cstheme="majorBidi"/>
+      <w:color w:val="2E74B5" w:themeColor="accent1" w:themeShade="BF"/>
+      <w:sz w:val="26"/>
+      <w:szCs w:val="26"/>
+      <w:lang w:val="en-US"/>
+    </w:rPr>
+  </w:style>
+  <w:style w:type="character" w:customStyle="1" w:styleId="Titre3Car">
+    <w:name w:val="Titre 3 Car"/>
+    <w:basedOn w:val="Policepardfaut"/>
+    <w:link w:val="Titre3"/>
+    <w:uiPriority w:val="9"/>
+    <w:rsid w:val="005C4481"/>
+    <w:rPr>
+      <w:rFonts w:asciiTheme="majorHAnsi" w:eastAsiaTheme="majorEastAsia" w:hAnsiTheme="majorHAnsi" w:cstheme="majorBidi"/>
+      <w:color w:val="1F4D78" w:themeColor="accent1" w:themeShade="7F"/>
+      <w:sz w:val="24"/>
+      <w:szCs w:val="24"/>
+      <w:lang w:val="en-US"/>
+    </w:rPr>
+  </w:style>
+  <w:style w:type="paragraph" w:styleId="Sansinterligne">
+    <w:name w:val="No Spacing"/>
+    <w:uiPriority w:val="1"/>
+    <w:qFormat/>
+    <w:rsid w:val="005C4481"/>
+    <w:pPr>
+      <w:widowControl w:val="0"/>
+      <w:spacing w:after="0" w:line="240" w:lineRule="auto"/>
+    </w:pPr>
+    <w:rPr>
+      <w:lang w:val="en-US"/>
+    </w:rPr>
+  </w:style>
+  <w:style w:type="table" w:customStyle="1" w:styleId="TableNormal">
+    <w:name w:val="Table Normal"/>
+    <w:uiPriority w:val="2"/>
+    <w:semiHidden/>
+    <w:unhideWhenUsed/>
+    <w:qFormat/>
+    <w:rsid w:val="005C4481"/>
+    <w:pPr>
+      <w:widowControl w:val="0"/>
+      <w:spacing w:after="0" w:line="240" w:lineRule="auto"/>
+    </w:pPr>
+    <w:rPr>
+      <w:lang w:val="en-US"/>
+    </w:rPr>
+    <w:tblPr>
+      <w:tblInd w:w="0" w:type="dxa"/>
+      <w:tblCellMar>
+        <w:top w:w="0" w:type="dxa"/>
+        <w:left w:w="0" w:type="dxa"/>
+        <w:bottom w:w="0" w:type="dxa"/>
+        <w:right w:w="0" w:type="dxa"/>
+      </w:tblCellMar>
+    </w:tblPr>
+  </w:style>
+  <w:style w:type="paragraph" w:customStyle="1" w:styleId="TableParagraph">
+    <w:name w:val="Table Paragraph"/>
+    <w:basedOn w:val="Normal"/>
+    <w:uiPriority w:val="1"/>
+    <w:qFormat/>
+    <w:rsid w:val="005C4481"/>
+  </w:style>
+  <w:style w:type="paragraph" w:styleId="En-ttedetabledesmatires">
+    <w:name w:val="TOC Heading"/>
+    <w:basedOn w:val="Titre1"/>
+    <w:next w:val="Normal"/>
+    <w:uiPriority w:val="39"/>
+    <w:unhideWhenUsed/>
+    <w:qFormat/>
+    <w:rsid w:val="00AE39D3"/>
+    <w:pPr>
+      <w:widowControl/>
+      <w:spacing w:line="259" w:lineRule="auto"/>
+      <w:outlineLvl w:val="9"/>
+    </w:pPr>
+    <w:rPr>
+      <w:lang w:val="fr-FR" w:eastAsia="fr-FR"/>
+    </w:rPr>
+  </w:style>
+  <w:style w:type="paragraph" w:styleId="TM1">
+    <w:name w:val="toc 1"/>
+    <w:basedOn w:val="Normal"/>
+    <w:next w:val="Normal"/>
+    <w:autoRedefine/>
+    <w:uiPriority w:val="39"/>
+    <w:unhideWhenUsed/>
+    <w:rsid w:val="00AE39D3"/>
+    <w:pPr>
+      <w:spacing w:after="100"/>
+    </w:pPr>
+  </w:style>
+  <w:style w:type="paragraph" w:styleId="TM2">
+    <w:name w:val="toc 2"/>
+    <w:basedOn w:val="Normal"/>
+    <w:next w:val="Normal"/>
+    <w:autoRedefine/>
+    <w:uiPriority w:val="39"/>
+    <w:unhideWhenUsed/>
+    <w:rsid w:val="00AE39D3"/>
+    <w:pPr>
+      <w:spacing w:after="100"/>
+      <w:ind w:left="220"/>
+    </w:pPr>
+  </w:style>
+  <w:style w:type="paragraph" w:styleId="TM3">
+    <w:name w:val="toc 3"/>
+    <w:basedOn w:val="Normal"/>
+    <w:next w:val="Normal"/>
+    <w:autoRedefine/>
+    <w:uiPriority w:val="39"/>
+    <w:unhideWhenUsed/>
+    <w:rsid w:val="00AE39D3"/>
+    <w:pPr>
+      <w:spacing w:after="100"/>
+      <w:ind w:left="440"/>
+    </w:pPr>
+  </w:style>
+  <w:style w:type="character" w:styleId="Lienhypertexte">
+    <w:name w:val="Hyperlink"/>
+    <w:basedOn w:val="Policepardfaut"/>
+    <w:uiPriority w:val="99"/>
+    <w:unhideWhenUsed/>
+    <w:rsid w:val="00AE39D3"/>
+    <w:rPr>
+      <w:color w:val="0563C1" w:themeColor="hyperlink"/>
+      <w:u w:val="single"/>
     </w:rPr>
   </w:style>
 </w:styles>
@@ -1445,4 +4766,16 @@
     </a:ext>
   </a:extLst>
 </a:theme>
+</file>
+
+<file path=customXml/item1.xml><?xml version="1.0" encoding="utf-8"?>
+<b:Sources xmlns:b="http://schemas.openxmlformats.org/officeDocument/2006/bibliography" xmlns="http://schemas.openxmlformats.org/officeDocument/2006/bibliography" SelectedStyle="\APASixthEditionOfficeOnline.xsl" StyleName="APA" Version="6"/>
+</file>
+
+<file path=customXml/itemProps1.xml><?xml version="1.0" encoding="utf-8"?>
+<ds:datastoreItem xmlns:ds="http://schemas.openxmlformats.org/officeDocument/2006/customXml" ds:itemID="{D776FA4D-A15B-44F4-9E3D-BC4836B58D1D}">
+  <ds:schemaRefs>
+    <ds:schemaRef ds:uri="http://schemas.openxmlformats.org/officeDocument/2006/bibliography"/>
+  </ds:schemaRefs>
+</ds:datastoreItem>
 </file>
</xml_diff>

<commit_message>
Ajout des noms/ types/ Signification/ Exemples de chaque attribut des classes
</commit_message>
<xml_diff>
--- a/Livrable.docx
+++ b/Livrable.docx
@@ -112,15 +112,7 @@
           <w:szCs w:val="28"/>
           <w:lang w:val="fr-FR"/>
         </w:rPr>
-        <w:t xml:space="preserve">BUT Informatique Semestre 2 </w:t>
-      </w:r>
-      <w:r>
-        <w:rPr>
-          <w:sz w:val="28"/>
-          <w:szCs w:val="28"/>
-          <w:lang w:val="fr-FR"/>
-        </w:rPr>
-        <w:t>2023-2024</w:t>
+        <w:t>BUT Informatique Semestre 2 2023-2024</w:t>
       </w:r>
     </w:p>
     <w:p>
@@ -380,6 +372,13 @@
     </w:p>
     <w:sdt>
       <w:sdtPr>
+        <w:rPr>
+          <w:rFonts w:asciiTheme="minorHAnsi" w:eastAsiaTheme="minorHAnsi" w:hAnsiTheme="minorHAnsi" w:cstheme="minorBidi"/>
+          <w:color w:val="auto"/>
+          <w:sz w:val="22"/>
+          <w:szCs w:val="22"/>
+          <w:lang w:eastAsia="en-US"/>
+        </w:rPr>
         <w:id w:val="-461192070"/>
         <w:docPartObj>
           <w:docPartGallery w:val="Table of Contents"/>
@@ -388,13 +387,8 @@
       </w:sdtPr>
       <w:sdtEndPr>
         <w:rPr>
-          <w:rFonts w:asciiTheme="minorHAnsi" w:eastAsiaTheme="minorHAnsi" w:hAnsiTheme="minorHAnsi" w:cstheme="minorBidi"/>
           <w:b/>
           <w:bCs/>
-          <w:color w:val="auto"/>
-          <w:sz w:val="22"/>
-          <w:szCs w:val="22"/>
-          <w:lang w:val="en-US" w:eastAsia="en-US"/>
         </w:rPr>
       </w:sdtEndPr>
       <w:sdtContent>
@@ -411,15 +405,25 @@
             </w:tabs>
             <w:rPr>
               <w:noProof/>
+              <w:lang w:val="fr-FR"/>
             </w:rPr>
           </w:pPr>
           <w:r>
+            <w:rPr>
+              <w:lang w:val="fr-FR"/>
+            </w:rPr>
             <w:fldChar w:fldCharType="begin"/>
           </w:r>
           <w:r>
+            <w:rPr>
+              <w:lang w:val="fr-FR"/>
+            </w:rPr>
             <w:instrText xml:space="preserve"> TOC \o "1-3" \h \z \u </w:instrText>
           </w:r>
           <w:r>
+            <w:rPr>
+              <w:lang w:val="fr-FR"/>
+            </w:rPr>
             <w:fldChar w:fldCharType="separate"/>
           </w:r>
           <w:hyperlink w:anchor="_Toc164436161" w:history="1">
@@ -435,6 +439,7 @@
               <w:rPr>
                 <w:noProof/>
                 <w:webHidden/>
+                <w:lang w:val="fr-FR"/>
               </w:rPr>
               <w:tab/>
             </w:r>
@@ -442,6 +447,7 @@
               <w:rPr>
                 <w:noProof/>
                 <w:webHidden/>
+                <w:lang w:val="fr-FR"/>
               </w:rPr>
               <w:fldChar w:fldCharType="begin"/>
             </w:r>
@@ -449,6 +455,7 @@
               <w:rPr>
                 <w:noProof/>
                 <w:webHidden/>
+                <w:lang w:val="fr-FR"/>
               </w:rPr>
               <w:instrText xml:space="preserve"> PAGEREF _Toc164436161 \h </w:instrText>
             </w:r>
@@ -456,12 +463,14 @@
               <w:rPr>
                 <w:noProof/>
                 <w:webHidden/>
+                <w:lang w:val="fr-FR"/>
               </w:rPr>
             </w:r>
             <w:r>
               <w:rPr>
                 <w:noProof/>
                 <w:webHidden/>
+                <w:lang w:val="fr-FR"/>
               </w:rPr>
               <w:fldChar w:fldCharType="separate"/>
             </w:r>
@@ -469,6 +478,7 @@
               <w:rPr>
                 <w:noProof/>
                 <w:webHidden/>
+                <w:lang w:val="fr-FR"/>
               </w:rPr>
               <w:t>3</w:t>
             </w:r>
@@ -476,6 +486,7 @@
               <w:rPr>
                 <w:noProof/>
                 <w:webHidden/>
+                <w:lang w:val="fr-FR"/>
               </w:rPr>
               <w:fldChar w:fldCharType="end"/>
             </w:r>
@@ -490,6 +501,7 @@
             </w:tabs>
             <w:rPr>
               <w:noProof/>
+              <w:lang w:val="fr-FR"/>
             </w:rPr>
           </w:pPr>
           <w:hyperlink w:anchor="_Toc164436162" w:history="1">
@@ -504,6 +516,7 @@
             <w:r>
               <w:rPr>
                 <w:noProof/>
+                <w:lang w:val="fr-FR"/>
               </w:rPr>
               <w:tab/>
             </w:r>
@@ -519,6 +532,7 @@
               <w:rPr>
                 <w:noProof/>
                 <w:webHidden/>
+                <w:lang w:val="fr-FR"/>
               </w:rPr>
               <w:tab/>
             </w:r>
@@ -526,6 +540,7 @@
               <w:rPr>
                 <w:noProof/>
                 <w:webHidden/>
+                <w:lang w:val="fr-FR"/>
               </w:rPr>
               <w:fldChar w:fldCharType="begin"/>
             </w:r>
@@ -533,6 +548,7 @@
               <w:rPr>
                 <w:noProof/>
                 <w:webHidden/>
+                <w:lang w:val="fr-FR"/>
               </w:rPr>
               <w:instrText xml:space="preserve"> PAGEREF _Toc164436162 \h </w:instrText>
             </w:r>
@@ -540,12 +556,14 @@
               <w:rPr>
                 <w:noProof/>
                 <w:webHidden/>
+                <w:lang w:val="fr-FR"/>
               </w:rPr>
             </w:r>
             <w:r>
               <w:rPr>
                 <w:noProof/>
                 <w:webHidden/>
+                <w:lang w:val="fr-FR"/>
               </w:rPr>
               <w:fldChar w:fldCharType="separate"/>
             </w:r>
@@ -553,6 +571,7 @@
               <w:rPr>
                 <w:noProof/>
                 <w:webHidden/>
+                <w:lang w:val="fr-FR"/>
               </w:rPr>
               <w:t>3</w:t>
             </w:r>
@@ -560,6 +579,7 @@
               <w:rPr>
                 <w:noProof/>
                 <w:webHidden/>
+                <w:lang w:val="fr-FR"/>
               </w:rPr>
               <w:fldChar w:fldCharType="end"/>
             </w:r>
@@ -574,6 +594,7 @@
             </w:tabs>
             <w:rPr>
               <w:noProof/>
+              <w:lang w:val="fr-FR"/>
             </w:rPr>
           </w:pPr>
           <w:hyperlink w:anchor="_Toc164436163" w:history="1">
@@ -588,6 +609,7 @@
             <w:r>
               <w:rPr>
                 <w:noProof/>
+                <w:lang w:val="fr-FR"/>
               </w:rPr>
               <w:tab/>
             </w:r>
@@ -603,6 +625,7 @@
               <w:rPr>
                 <w:noProof/>
                 <w:webHidden/>
+                <w:lang w:val="fr-FR"/>
               </w:rPr>
               <w:tab/>
             </w:r>
@@ -610,6 +633,7 @@
               <w:rPr>
                 <w:noProof/>
                 <w:webHidden/>
+                <w:lang w:val="fr-FR"/>
               </w:rPr>
               <w:fldChar w:fldCharType="begin"/>
             </w:r>
@@ -617,6 +641,7 @@
               <w:rPr>
                 <w:noProof/>
                 <w:webHidden/>
+                <w:lang w:val="fr-FR"/>
               </w:rPr>
               <w:instrText xml:space="preserve"> PAGEREF _Toc164436163 \h </w:instrText>
             </w:r>
@@ -624,12 +649,14 @@
               <w:rPr>
                 <w:noProof/>
                 <w:webHidden/>
+                <w:lang w:val="fr-FR"/>
               </w:rPr>
             </w:r>
             <w:r>
               <w:rPr>
                 <w:noProof/>
                 <w:webHidden/>
+                <w:lang w:val="fr-FR"/>
               </w:rPr>
               <w:fldChar w:fldCharType="separate"/>
             </w:r>
@@ -637,6 +664,7 @@
               <w:rPr>
                 <w:noProof/>
                 <w:webHidden/>
+                <w:lang w:val="fr-FR"/>
               </w:rPr>
               <w:t>3</w:t>
             </w:r>
@@ -644,6 +672,7 @@
               <w:rPr>
                 <w:noProof/>
                 <w:webHidden/>
+                <w:lang w:val="fr-FR"/>
               </w:rPr>
               <w:fldChar w:fldCharType="end"/>
             </w:r>
@@ -657,6 +686,7 @@
             </w:tabs>
             <w:rPr>
               <w:noProof/>
+              <w:lang w:val="fr-FR"/>
             </w:rPr>
           </w:pPr>
           <w:hyperlink w:anchor="_Toc164436164" w:history="1">
@@ -672,6 +702,7 @@
               <w:rPr>
                 <w:noProof/>
                 <w:webHidden/>
+                <w:lang w:val="fr-FR"/>
               </w:rPr>
               <w:tab/>
             </w:r>
@@ -679,6 +710,7 @@
               <w:rPr>
                 <w:noProof/>
                 <w:webHidden/>
+                <w:lang w:val="fr-FR"/>
               </w:rPr>
               <w:fldChar w:fldCharType="begin"/>
             </w:r>
@@ -686,6 +718,7 @@
               <w:rPr>
                 <w:noProof/>
                 <w:webHidden/>
+                <w:lang w:val="fr-FR"/>
               </w:rPr>
               <w:instrText xml:space="preserve"> PAGEREF _Toc164436164 \h </w:instrText>
             </w:r>
@@ -693,12 +726,14 @@
               <w:rPr>
                 <w:noProof/>
                 <w:webHidden/>
+                <w:lang w:val="fr-FR"/>
               </w:rPr>
             </w:r>
             <w:r>
               <w:rPr>
                 <w:noProof/>
                 <w:webHidden/>
+                <w:lang w:val="fr-FR"/>
               </w:rPr>
               <w:fldChar w:fldCharType="separate"/>
             </w:r>
@@ -706,6 +741,7 @@
               <w:rPr>
                 <w:noProof/>
                 <w:webHidden/>
+                <w:lang w:val="fr-FR"/>
               </w:rPr>
               <w:t>3</w:t>
             </w:r>
@@ -713,6 +749,7 @@
               <w:rPr>
                 <w:noProof/>
                 <w:webHidden/>
+                <w:lang w:val="fr-FR"/>
               </w:rPr>
               <w:fldChar w:fldCharType="end"/>
             </w:r>
@@ -726,6 +763,7 @@
             </w:tabs>
             <w:rPr>
               <w:noProof/>
+              <w:lang w:val="fr-FR"/>
             </w:rPr>
           </w:pPr>
           <w:hyperlink w:anchor="_Toc164436165" w:history="1">
@@ -741,6 +779,7 @@
               <w:rPr>
                 <w:noProof/>
                 <w:webHidden/>
+                <w:lang w:val="fr-FR"/>
               </w:rPr>
               <w:tab/>
             </w:r>
@@ -748,6 +787,7 @@
               <w:rPr>
                 <w:noProof/>
                 <w:webHidden/>
+                <w:lang w:val="fr-FR"/>
               </w:rPr>
               <w:fldChar w:fldCharType="begin"/>
             </w:r>
@@ -755,6 +795,7 @@
               <w:rPr>
                 <w:noProof/>
                 <w:webHidden/>
+                <w:lang w:val="fr-FR"/>
               </w:rPr>
               <w:instrText xml:space="preserve"> PAGEREF _Toc164436165 \h </w:instrText>
             </w:r>
@@ -762,12 +803,14 @@
               <w:rPr>
                 <w:noProof/>
                 <w:webHidden/>
+                <w:lang w:val="fr-FR"/>
               </w:rPr>
             </w:r>
             <w:r>
               <w:rPr>
                 <w:noProof/>
                 <w:webHidden/>
+                <w:lang w:val="fr-FR"/>
               </w:rPr>
               <w:fldChar w:fldCharType="separate"/>
             </w:r>
@@ -775,6 +818,7 @@
               <w:rPr>
                 <w:noProof/>
                 <w:webHidden/>
+                <w:lang w:val="fr-FR"/>
               </w:rPr>
               <w:t>3</w:t>
             </w:r>
@@ -782,6 +826,7 @@
               <w:rPr>
                 <w:noProof/>
                 <w:webHidden/>
+                <w:lang w:val="fr-FR"/>
               </w:rPr>
               <w:fldChar w:fldCharType="end"/>
             </w:r>
@@ -795,6 +840,7 @@
             </w:tabs>
             <w:rPr>
               <w:noProof/>
+              <w:lang w:val="fr-FR"/>
             </w:rPr>
           </w:pPr>
           <w:hyperlink w:anchor="_Toc164436166" w:history="1">
@@ -810,6 +856,7 @@
               <w:rPr>
                 <w:noProof/>
                 <w:webHidden/>
+                <w:lang w:val="fr-FR"/>
               </w:rPr>
               <w:tab/>
             </w:r>
@@ -817,6 +864,7 @@
               <w:rPr>
                 <w:noProof/>
                 <w:webHidden/>
+                <w:lang w:val="fr-FR"/>
               </w:rPr>
               <w:fldChar w:fldCharType="begin"/>
             </w:r>
@@ -824,6 +872,7 @@
               <w:rPr>
                 <w:noProof/>
                 <w:webHidden/>
+                <w:lang w:val="fr-FR"/>
               </w:rPr>
               <w:instrText xml:space="preserve"> PAGEREF _Toc164436166 \h </w:instrText>
             </w:r>
@@ -831,12 +880,14 @@
               <w:rPr>
                 <w:noProof/>
                 <w:webHidden/>
+                <w:lang w:val="fr-FR"/>
               </w:rPr>
             </w:r>
             <w:r>
               <w:rPr>
                 <w:noProof/>
                 <w:webHidden/>
+                <w:lang w:val="fr-FR"/>
               </w:rPr>
               <w:fldChar w:fldCharType="separate"/>
             </w:r>
@@ -844,6 +895,7 @@
               <w:rPr>
                 <w:noProof/>
                 <w:webHidden/>
+                <w:lang w:val="fr-FR"/>
               </w:rPr>
               <w:t>3</w:t>
             </w:r>
@@ -851,6 +903,7 @@
               <w:rPr>
                 <w:noProof/>
                 <w:webHidden/>
+                <w:lang w:val="fr-FR"/>
               </w:rPr>
               <w:fldChar w:fldCharType="end"/>
             </w:r>
@@ -864,6 +917,7 @@
             </w:tabs>
             <w:rPr>
               <w:noProof/>
+              <w:lang w:val="fr-FR"/>
             </w:rPr>
           </w:pPr>
           <w:hyperlink w:anchor="_Toc164436167" w:history="1">
@@ -879,6 +933,7 @@
               <w:rPr>
                 <w:noProof/>
                 <w:webHidden/>
+                <w:lang w:val="fr-FR"/>
               </w:rPr>
               <w:tab/>
             </w:r>
@@ -886,6 +941,7 @@
               <w:rPr>
                 <w:noProof/>
                 <w:webHidden/>
+                <w:lang w:val="fr-FR"/>
               </w:rPr>
               <w:fldChar w:fldCharType="begin"/>
             </w:r>
@@ -893,6 +949,7 @@
               <w:rPr>
                 <w:noProof/>
                 <w:webHidden/>
+                <w:lang w:val="fr-FR"/>
               </w:rPr>
               <w:instrText xml:space="preserve"> PAGEREF _Toc164436167 \h </w:instrText>
             </w:r>
@@ -900,12 +957,14 @@
               <w:rPr>
                 <w:noProof/>
                 <w:webHidden/>
+                <w:lang w:val="fr-FR"/>
               </w:rPr>
             </w:r>
             <w:r>
               <w:rPr>
                 <w:noProof/>
                 <w:webHidden/>
+                <w:lang w:val="fr-FR"/>
               </w:rPr>
               <w:fldChar w:fldCharType="separate"/>
             </w:r>
@@ -913,6 +972,7 @@
               <w:rPr>
                 <w:noProof/>
                 <w:webHidden/>
+                <w:lang w:val="fr-FR"/>
               </w:rPr>
               <w:t>4</w:t>
             </w:r>
@@ -920,16 +980,23 @@
               <w:rPr>
                 <w:noProof/>
                 <w:webHidden/>
+                <w:lang w:val="fr-FR"/>
               </w:rPr>
               <w:fldChar w:fldCharType="end"/>
             </w:r>
           </w:hyperlink>
         </w:p>
         <w:p>
+          <w:pPr>
+            <w:rPr>
+              <w:lang w:val="fr-FR"/>
+            </w:rPr>
+          </w:pPr>
           <w:r>
             <w:rPr>
               <w:b/>
               <w:bCs/>
+              <w:lang w:val="fr-FR"/>
             </w:rPr>
             <w:fldChar w:fldCharType="end"/>
           </w:r>
@@ -1037,8 +1104,6 @@
         </w:rPr>
         <w:br w:type="page"/>
       </w:r>
-      <w:bookmarkStart w:id="4" w:name="_GoBack"/>
-      <w:bookmarkEnd w:id="4"/>
     </w:p>
     <w:p>
       <w:pPr>
@@ -1051,14 +1116,15 @@
           <w:lang w:val="fr-FR"/>
         </w:rPr>
       </w:pPr>
-      <w:bookmarkStart w:id="5" w:name="_Toc164436163"/>
+      <w:bookmarkStart w:id="4" w:name="_Toc164436163"/>
       <w:r>
         <w:rPr>
           <w:lang w:val="fr-FR"/>
         </w:rPr>
+        <w:lastRenderedPageBreak/>
         <w:t>Attributs et méthodes des classes</w:t>
       </w:r>
-      <w:bookmarkEnd w:id="5"/>
+      <w:bookmarkEnd w:id="4"/>
     </w:p>
     <w:p>
       <w:pPr>
@@ -1082,19 +1148,1187 @@
           <w:lang w:val="fr-FR"/>
         </w:rPr>
       </w:pPr>
-      <w:bookmarkStart w:id="6" w:name="_Toc164436164"/>
+      <w:bookmarkStart w:id="5" w:name="_Toc164436164"/>
       <w:r>
         <w:rPr>
           <w:lang w:val="fr-FR"/>
         </w:rPr>
         <w:t>2.1 Classe Image</w:t>
       </w:r>
-      <w:bookmarkEnd w:id="6"/>
+      <w:bookmarkEnd w:id="5"/>
     </w:p>
     <w:tbl>
       <w:tblPr>
         <w:tblStyle w:val="TableNormal"/>
-        <w:tblW w:w="0" w:type="auto"/>
+        <w:tblW w:w="9627" w:type="dxa"/>
+        <w:tblInd w:w="148" w:type="dxa"/>
+        <w:tblLayout w:type="fixed"/>
+        <w:tblLook w:val="01E0" w:firstRow="1" w:lastRow="1" w:firstColumn="1" w:lastColumn="1" w:noHBand="0" w:noVBand="0"/>
+      </w:tblPr>
+      <w:tblGrid>
+        <w:gridCol w:w="1955"/>
+        <w:gridCol w:w="3561"/>
+        <w:gridCol w:w="1276"/>
+        <w:gridCol w:w="2835"/>
+      </w:tblGrid>
+      <w:tr>
+        <w:trPr>
+          <w:trHeight w:hRule="exact" w:val="414"/>
+        </w:trPr>
+        <w:tc>
+          <w:tcPr>
+            <w:tcW w:w="9627" w:type="dxa"/>
+            <w:gridSpan w:val="4"/>
+            <w:tcBorders>
+              <w:top w:val="single" w:sz="5" w:space="0" w:color="000000"/>
+              <w:left w:val="single" w:sz="5" w:space="0" w:color="000000"/>
+              <w:bottom w:val="single" w:sz="5" w:space="0" w:color="000000"/>
+              <w:right w:val="single" w:sz="5" w:space="0" w:color="000000"/>
+            </w:tcBorders>
+            <w:shd w:val="clear" w:color="auto" w:fill="BDD6EE" w:themeFill="accent1" w:themeFillTint="66"/>
+          </w:tcPr>
+          <w:p>
+            <w:pPr>
+              <w:pStyle w:val="Sansinterligne"/>
+              <w:jc w:val="center"/>
+              <w:rPr>
+                <w:sz w:val="24"/>
+                <w:lang w:val="fr-FR"/>
+              </w:rPr>
+            </w:pPr>
+            <w:r>
+              <w:rPr>
+                <w:sz w:val="24"/>
+                <w:lang w:val="fr-FR"/>
+              </w:rPr>
+              <w:t>Classe Image</w:t>
+            </w:r>
+          </w:p>
+        </w:tc>
+      </w:tr>
+      <w:tr>
+        <w:trPr>
+          <w:trHeight w:hRule="exact" w:val="406"/>
+        </w:trPr>
+        <w:tc>
+          <w:tcPr>
+            <w:tcW w:w="1955" w:type="dxa"/>
+            <w:tcBorders>
+              <w:top w:val="single" w:sz="5" w:space="0" w:color="000000"/>
+              <w:left w:val="single" w:sz="5" w:space="0" w:color="000000"/>
+              <w:bottom w:val="single" w:sz="5" w:space="0" w:color="000000"/>
+              <w:right w:val="single" w:sz="5" w:space="0" w:color="000000"/>
+            </w:tcBorders>
+            <w:shd w:val="clear" w:color="auto" w:fill="BDD6EE" w:themeFill="accent1" w:themeFillTint="66"/>
+          </w:tcPr>
+          <w:p>
+            <w:pPr>
+              <w:pStyle w:val="Sansinterligne"/>
+              <w:jc w:val="center"/>
+              <w:rPr>
+                <w:sz w:val="24"/>
+                <w:lang w:val="fr-FR"/>
+              </w:rPr>
+            </w:pPr>
+            <w:r>
+              <w:rPr>
+                <w:sz w:val="24"/>
+                <w:lang w:val="fr-FR"/>
+              </w:rPr>
+              <w:t>Nom attribut</w:t>
+            </w:r>
+          </w:p>
+        </w:tc>
+        <w:tc>
+          <w:tcPr>
+            <w:tcW w:w="3561" w:type="dxa"/>
+            <w:tcBorders>
+              <w:top w:val="single" w:sz="5" w:space="0" w:color="000000"/>
+              <w:left w:val="single" w:sz="5" w:space="0" w:color="000000"/>
+              <w:bottom w:val="single" w:sz="5" w:space="0" w:color="000000"/>
+              <w:right w:val="single" w:sz="5" w:space="0" w:color="000000"/>
+            </w:tcBorders>
+            <w:shd w:val="clear" w:color="auto" w:fill="BDD6EE" w:themeFill="accent1" w:themeFillTint="66"/>
+          </w:tcPr>
+          <w:p>
+            <w:pPr>
+              <w:pStyle w:val="Sansinterligne"/>
+              <w:jc w:val="center"/>
+              <w:rPr>
+                <w:sz w:val="24"/>
+                <w:lang w:val="fr-FR"/>
+              </w:rPr>
+            </w:pPr>
+            <w:r>
+              <w:rPr>
+                <w:sz w:val="24"/>
+                <w:lang w:val="fr-FR"/>
+              </w:rPr>
+              <w:t>Signification</w:t>
+            </w:r>
+          </w:p>
+        </w:tc>
+        <w:tc>
+          <w:tcPr>
+            <w:tcW w:w="1276" w:type="dxa"/>
+            <w:tcBorders>
+              <w:top w:val="single" w:sz="5" w:space="0" w:color="000000"/>
+              <w:left w:val="single" w:sz="5" w:space="0" w:color="000000"/>
+              <w:bottom w:val="single" w:sz="5" w:space="0" w:color="000000"/>
+              <w:right w:val="single" w:sz="5" w:space="0" w:color="000000"/>
+            </w:tcBorders>
+            <w:shd w:val="clear" w:color="auto" w:fill="BDD6EE" w:themeFill="accent1" w:themeFillTint="66"/>
+          </w:tcPr>
+          <w:p>
+            <w:pPr>
+              <w:pStyle w:val="Sansinterligne"/>
+              <w:jc w:val="center"/>
+              <w:rPr>
+                <w:sz w:val="24"/>
+                <w:lang w:val="fr-FR"/>
+              </w:rPr>
+            </w:pPr>
+            <w:r>
+              <w:rPr>
+                <w:sz w:val="24"/>
+                <w:lang w:val="fr-FR"/>
+              </w:rPr>
+              <w:t>Type</w:t>
+            </w:r>
+          </w:p>
+        </w:tc>
+        <w:tc>
+          <w:tcPr>
+            <w:tcW w:w="2835" w:type="dxa"/>
+            <w:tcBorders>
+              <w:top w:val="single" w:sz="5" w:space="0" w:color="000000"/>
+              <w:left w:val="single" w:sz="5" w:space="0" w:color="000000"/>
+              <w:bottom w:val="single" w:sz="5" w:space="0" w:color="000000"/>
+              <w:right w:val="single" w:sz="5" w:space="0" w:color="000000"/>
+            </w:tcBorders>
+            <w:shd w:val="clear" w:color="auto" w:fill="BDD6EE" w:themeFill="accent1" w:themeFillTint="66"/>
+          </w:tcPr>
+          <w:p>
+            <w:pPr>
+              <w:pStyle w:val="Sansinterligne"/>
+              <w:jc w:val="center"/>
+              <w:rPr>
+                <w:sz w:val="24"/>
+                <w:lang w:val="fr-FR"/>
+              </w:rPr>
+            </w:pPr>
+            <w:r>
+              <w:rPr>
+                <w:sz w:val="24"/>
+                <w:lang w:val="fr-FR"/>
+              </w:rPr>
+              <w:t>Exemple</w:t>
+            </w:r>
+          </w:p>
+        </w:tc>
+      </w:tr>
+      <w:tr>
+        <w:trPr>
+          <w:trHeight w:hRule="exact" w:val="688"/>
+        </w:trPr>
+        <w:tc>
+          <w:tcPr>
+            <w:tcW w:w="1955" w:type="dxa"/>
+            <w:tcBorders>
+              <w:top w:val="single" w:sz="5" w:space="0" w:color="000000"/>
+              <w:left w:val="single" w:sz="5" w:space="0" w:color="000000"/>
+              <w:bottom w:val="single" w:sz="5" w:space="0" w:color="000000"/>
+              <w:right w:val="single" w:sz="5" w:space="0" w:color="000000"/>
+            </w:tcBorders>
+            <w:shd w:val="clear" w:color="auto" w:fill="FFFFFF" w:themeFill="background1"/>
+          </w:tcPr>
+          <w:p>
+            <w:pPr>
+              <w:pStyle w:val="Sansinterligne"/>
+              <w:jc w:val="center"/>
+              <w:rPr>
+                <w:sz w:val="24"/>
+                <w:lang w:val="fr-FR"/>
+              </w:rPr>
+            </w:pPr>
+            <w:proofErr w:type="spellStart"/>
+            <w:r>
+              <w:rPr>
+                <w:sz w:val="24"/>
+                <w:lang w:val="fr-FR"/>
+              </w:rPr>
+              <w:t>m_titre</w:t>
+            </w:r>
+            <w:proofErr w:type="spellEnd"/>
+          </w:p>
+        </w:tc>
+        <w:tc>
+          <w:tcPr>
+            <w:tcW w:w="3561" w:type="dxa"/>
+            <w:tcBorders>
+              <w:top w:val="single" w:sz="5" w:space="0" w:color="000000"/>
+              <w:left w:val="single" w:sz="5" w:space="0" w:color="000000"/>
+              <w:bottom w:val="single" w:sz="5" w:space="0" w:color="000000"/>
+              <w:right w:val="single" w:sz="5" w:space="0" w:color="000000"/>
+            </w:tcBorders>
+            <w:shd w:val="clear" w:color="auto" w:fill="FFFFFF" w:themeFill="background1"/>
+          </w:tcPr>
+          <w:p>
+            <w:pPr>
+              <w:pStyle w:val="Sansinterligne"/>
+              <w:jc w:val="center"/>
+              <w:rPr>
+                <w:sz w:val="24"/>
+                <w:lang w:val="fr-FR"/>
+              </w:rPr>
+            </w:pPr>
+            <w:r>
+              <w:rPr>
+                <w:sz w:val="24"/>
+                <w:lang w:val="fr-FR"/>
+              </w:rPr>
+              <w:t>Le titre de l’image</w:t>
+            </w:r>
+          </w:p>
+        </w:tc>
+        <w:tc>
+          <w:tcPr>
+            <w:tcW w:w="1276" w:type="dxa"/>
+            <w:tcBorders>
+              <w:top w:val="single" w:sz="5" w:space="0" w:color="000000"/>
+              <w:left w:val="single" w:sz="5" w:space="0" w:color="000000"/>
+              <w:bottom w:val="single" w:sz="5" w:space="0" w:color="000000"/>
+              <w:right w:val="single" w:sz="5" w:space="0" w:color="000000"/>
+            </w:tcBorders>
+            <w:shd w:val="clear" w:color="auto" w:fill="FFFFFF" w:themeFill="background1"/>
+          </w:tcPr>
+          <w:p>
+            <w:pPr>
+              <w:pStyle w:val="Sansinterligne"/>
+              <w:jc w:val="center"/>
+              <w:rPr>
+                <w:sz w:val="24"/>
+                <w:lang w:val="fr-FR"/>
+              </w:rPr>
+            </w:pPr>
+            <w:r>
+              <w:rPr>
+                <w:sz w:val="24"/>
+                <w:lang w:val="fr-FR"/>
+              </w:rPr>
+              <w:t>Chaine de caractères</w:t>
+            </w:r>
+          </w:p>
+        </w:tc>
+        <w:tc>
+          <w:tcPr>
+            <w:tcW w:w="2835" w:type="dxa"/>
+            <w:tcBorders>
+              <w:top w:val="single" w:sz="5" w:space="0" w:color="000000"/>
+              <w:left w:val="single" w:sz="5" w:space="0" w:color="000000"/>
+              <w:bottom w:val="single" w:sz="5" w:space="0" w:color="000000"/>
+              <w:right w:val="single" w:sz="5" w:space="0" w:color="000000"/>
+            </w:tcBorders>
+            <w:shd w:val="clear" w:color="auto" w:fill="FFFFFF" w:themeFill="background1"/>
+          </w:tcPr>
+          <w:p>
+            <w:pPr>
+              <w:pStyle w:val="Sansinterligne"/>
+              <w:jc w:val="center"/>
+              <w:rPr>
+                <w:sz w:val="24"/>
+                <w:lang w:val="fr-FR"/>
+              </w:rPr>
+            </w:pPr>
+            <w:r>
+              <w:rPr>
+                <w:sz w:val="24"/>
+                <w:lang w:val="fr-FR"/>
+              </w:rPr>
+              <w:t>Blanche Neige</w:t>
+            </w:r>
+          </w:p>
+        </w:tc>
+      </w:tr>
+      <w:tr>
+        <w:trPr>
+          <w:trHeight w:hRule="exact" w:val="712"/>
+        </w:trPr>
+        <w:tc>
+          <w:tcPr>
+            <w:tcW w:w="1955" w:type="dxa"/>
+            <w:tcBorders>
+              <w:top w:val="single" w:sz="5" w:space="0" w:color="000000"/>
+              <w:left w:val="single" w:sz="5" w:space="0" w:color="000000"/>
+              <w:bottom w:val="single" w:sz="5" w:space="0" w:color="000000"/>
+              <w:right w:val="single" w:sz="5" w:space="0" w:color="000000"/>
+            </w:tcBorders>
+            <w:shd w:val="clear" w:color="auto" w:fill="FFFFFF" w:themeFill="background1"/>
+          </w:tcPr>
+          <w:p>
+            <w:pPr>
+              <w:pStyle w:val="Sansinterligne"/>
+              <w:jc w:val="center"/>
+              <w:rPr>
+                <w:sz w:val="24"/>
+                <w:lang w:val="fr-FR"/>
+              </w:rPr>
+            </w:pPr>
+            <w:proofErr w:type="spellStart"/>
+            <w:r>
+              <w:rPr>
+                <w:sz w:val="24"/>
+                <w:lang w:val="fr-FR"/>
+              </w:rPr>
+              <w:t>m_categorie</w:t>
+            </w:r>
+            <w:proofErr w:type="spellEnd"/>
+          </w:p>
+        </w:tc>
+        <w:tc>
+          <w:tcPr>
+            <w:tcW w:w="3561" w:type="dxa"/>
+            <w:tcBorders>
+              <w:top w:val="single" w:sz="5" w:space="0" w:color="000000"/>
+              <w:left w:val="single" w:sz="5" w:space="0" w:color="000000"/>
+              <w:bottom w:val="single" w:sz="5" w:space="0" w:color="000000"/>
+              <w:right w:val="single" w:sz="5" w:space="0" w:color="000000"/>
+            </w:tcBorders>
+            <w:shd w:val="clear" w:color="auto" w:fill="FFFFFF" w:themeFill="background1"/>
+          </w:tcPr>
+          <w:p>
+            <w:pPr>
+              <w:pStyle w:val="Sansinterligne"/>
+              <w:jc w:val="center"/>
+              <w:rPr>
+                <w:sz w:val="24"/>
+                <w:lang w:val="fr-FR"/>
+              </w:rPr>
+            </w:pPr>
+            <w:r>
+              <w:rPr>
+                <w:sz w:val="24"/>
+                <w:lang w:val="fr-FR"/>
+              </w:rPr>
+              <w:t>La catégorie de l’</w:t>
+            </w:r>
+            <w:r>
+              <w:rPr>
+                <w:sz w:val="24"/>
+                <w:lang w:val="fr-FR"/>
+              </w:rPr>
+              <w:t>image</w:t>
+            </w:r>
+          </w:p>
+        </w:tc>
+        <w:tc>
+          <w:tcPr>
+            <w:tcW w:w="1276" w:type="dxa"/>
+            <w:tcBorders>
+              <w:top w:val="single" w:sz="5" w:space="0" w:color="000000"/>
+              <w:left w:val="single" w:sz="5" w:space="0" w:color="000000"/>
+              <w:bottom w:val="single" w:sz="5" w:space="0" w:color="000000"/>
+              <w:right w:val="single" w:sz="5" w:space="0" w:color="000000"/>
+            </w:tcBorders>
+            <w:shd w:val="clear" w:color="auto" w:fill="FFFFFF" w:themeFill="background1"/>
+          </w:tcPr>
+          <w:p>
+            <w:pPr>
+              <w:pStyle w:val="Sansinterligne"/>
+              <w:jc w:val="center"/>
+              <w:rPr>
+                <w:sz w:val="24"/>
+                <w:lang w:val="fr-FR"/>
+              </w:rPr>
+            </w:pPr>
+            <w:r>
+              <w:rPr>
+                <w:sz w:val="24"/>
+                <w:lang w:val="fr-FR"/>
+              </w:rPr>
+              <w:t>Chaine de caractères</w:t>
+            </w:r>
+          </w:p>
+        </w:tc>
+        <w:tc>
+          <w:tcPr>
+            <w:tcW w:w="2835" w:type="dxa"/>
+            <w:tcBorders>
+              <w:top w:val="single" w:sz="5" w:space="0" w:color="000000"/>
+              <w:left w:val="single" w:sz="5" w:space="0" w:color="000000"/>
+              <w:bottom w:val="single" w:sz="5" w:space="0" w:color="000000"/>
+              <w:right w:val="single" w:sz="5" w:space="0" w:color="000000"/>
+            </w:tcBorders>
+            <w:shd w:val="clear" w:color="auto" w:fill="FFFFFF" w:themeFill="background1"/>
+          </w:tcPr>
+          <w:p>
+            <w:pPr>
+              <w:pStyle w:val="Sansinterligne"/>
+              <w:jc w:val="center"/>
+              <w:rPr>
+                <w:sz w:val="24"/>
+                <w:lang w:val="fr-FR"/>
+              </w:rPr>
+            </w:pPr>
+            <w:r>
+              <w:rPr>
+                <w:color w:val="000000" w:themeColor="text1"/>
+              </w:rPr>
+              <w:t>Personnage</w:t>
+            </w:r>
+          </w:p>
+        </w:tc>
+      </w:tr>
+      <w:tr>
+        <w:trPr>
+          <w:trHeight w:hRule="exact" w:val="707"/>
+        </w:trPr>
+        <w:tc>
+          <w:tcPr>
+            <w:tcW w:w="1955" w:type="dxa"/>
+            <w:tcBorders>
+              <w:top w:val="single" w:sz="5" w:space="0" w:color="000000"/>
+              <w:left w:val="single" w:sz="5" w:space="0" w:color="000000"/>
+              <w:bottom w:val="single" w:sz="5" w:space="0" w:color="000000"/>
+              <w:right w:val="single" w:sz="5" w:space="0" w:color="000000"/>
+            </w:tcBorders>
+            <w:shd w:val="clear" w:color="auto" w:fill="FFFFFF" w:themeFill="background1"/>
+          </w:tcPr>
+          <w:p>
+            <w:pPr>
+              <w:pStyle w:val="Sansinterligne"/>
+              <w:jc w:val="center"/>
+              <w:rPr>
+                <w:sz w:val="24"/>
+                <w:lang w:val="fr-FR"/>
+              </w:rPr>
+            </w:pPr>
+            <w:proofErr w:type="spellStart"/>
+            <w:r>
+              <w:rPr>
+                <w:sz w:val="24"/>
+                <w:lang w:val="fr-FR"/>
+              </w:rPr>
+              <w:t>m_chemin</w:t>
+            </w:r>
+            <w:proofErr w:type="spellEnd"/>
+          </w:p>
+        </w:tc>
+        <w:tc>
+          <w:tcPr>
+            <w:tcW w:w="3561" w:type="dxa"/>
+            <w:tcBorders>
+              <w:top w:val="single" w:sz="5" w:space="0" w:color="000000"/>
+              <w:left w:val="single" w:sz="5" w:space="0" w:color="000000"/>
+              <w:bottom w:val="single" w:sz="5" w:space="0" w:color="000000"/>
+              <w:right w:val="single" w:sz="5" w:space="0" w:color="000000"/>
+            </w:tcBorders>
+            <w:shd w:val="clear" w:color="auto" w:fill="FFFFFF" w:themeFill="background1"/>
+          </w:tcPr>
+          <w:p>
+            <w:pPr>
+              <w:pStyle w:val="Sansinterligne"/>
+              <w:jc w:val="center"/>
+              <w:rPr>
+                <w:sz w:val="24"/>
+                <w:lang w:val="fr-FR"/>
+              </w:rPr>
+            </w:pPr>
+            <w:r>
+              <w:rPr>
+                <w:sz w:val="24"/>
+                <w:lang w:val="fr-FR"/>
+              </w:rPr>
+              <w:t>Le chemin de l’image</w:t>
+            </w:r>
+          </w:p>
+        </w:tc>
+        <w:tc>
+          <w:tcPr>
+            <w:tcW w:w="1276" w:type="dxa"/>
+            <w:tcBorders>
+              <w:top w:val="single" w:sz="5" w:space="0" w:color="000000"/>
+              <w:left w:val="single" w:sz="5" w:space="0" w:color="000000"/>
+              <w:bottom w:val="single" w:sz="5" w:space="0" w:color="000000"/>
+              <w:right w:val="single" w:sz="5" w:space="0" w:color="000000"/>
+            </w:tcBorders>
+            <w:shd w:val="clear" w:color="auto" w:fill="FFFFFF" w:themeFill="background1"/>
+          </w:tcPr>
+          <w:p>
+            <w:pPr>
+              <w:pStyle w:val="Sansinterligne"/>
+              <w:jc w:val="center"/>
+              <w:rPr>
+                <w:sz w:val="24"/>
+                <w:lang w:val="fr-FR"/>
+              </w:rPr>
+            </w:pPr>
+            <w:r>
+              <w:rPr>
+                <w:sz w:val="24"/>
+                <w:lang w:val="fr-FR"/>
+              </w:rPr>
+              <w:t>Chaine de caractères</w:t>
+            </w:r>
+          </w:p>
+        </w:tc>
+        <w:tc>
+          <w:tcPr>
+            <w:tcW w:w="2835" w:type="dxa"/>
+            <w:tcBorders>
+              <w:top w:val="single" w:sz="5" w:space="0" w:color="000000"/>
+              <w:left w:val="single" w:sz="5" w:space="0" w:color="000000"/>
+              <w:bottom w:val="single" w:sz="5" w:space="0" w:color="000000"/>
+              <w:right w:val="single" w:sz="5" w:space="0" w:color="000000"/>
+            </w:tcBorders>
+            <w:shd w:val="clear" w:color="auto" w:fill="FFFFFF" w:themeFill="background1"/>
+          </w:tcPr>
+          <w:p>
+            <w:pPr>
+              <w:pStyle w:val="Sansinterligne"/>
+              <w:jc w:val="center"/>
+              <w:rPr>
+                <w:sz w:val="24"/>
+                <w:lang w:val="fr-FR"/>
+              </w:rPr>
+            </w:pPr>
+            <w:r>
+              <w:rPr>
+                <w:color w:val="000000" w:themeColor="text1"/>
+              </w:rPr>
+              <w:t>C:\\cartesDisney\\Disney_4.gif</w:t>
+            </w:r>
+          </w:p>
+        </w:tc>
+      </w:tr>
+    </w:tbl>
+    <w:p>
+      <w:pPr>
+        <w:pStyle w:val="Sansinterligne"/>
+        <w:rPr>
+          <w:lang w:val="fr-FR"/>
+        </w:rPr>
+      </w:pPr>
+    </w:p>
+    <w:p>
+      <w:pPr>
+        <w:pStyle w:val="Titre3"/>
+        <w:ind w:left="720"/>
+        <w:rPr>
+          <w:lang w:val="fr-FR"/>
+        </w:rPr>
+      </w:pPr>
+      <w:bookmarkStart w:id="6" w:name="_Toc164436165"/>
+      <w:r>
+        <w:rPr>
+          <w:lang w:val="fr-FR"/>
+        </w:rPr>
+        <w:t>2.2 Classe Lecteur</w:t>
+      </w:r>
+      <w:bookmarkEnd w:id="6"/>
+    </w:p>
+    <w:p>
+      <w:pPr>
+        <w:pStyle w:val="Sansinterligne"/>
+        <w:rPr>
+          <w:lang w:val="fr-FR"/>
+        </w:rPr>
+      </w:pPr>
+    </w:p>
+    <w:tbl>
+      <w:tblPr>
+        <w:tblStyle w:val="TableNormal"/>
+        <w:tblW w:w="9627" w:type="dxa"/>
+        <w:tblInd w:w="148" w:type="dxa"/>
+        <w:tblLayout w:type="fixed"/>
+        <w:tblLook w:val="01E0" w:firstRow="1" w:lastRow="1" w:firstColumn="1" w:lastColumn="1" w:noHBand="0" w:noVBand="0"/>
+      </w:tblPr>
+      <w:tblGrid>
+        <w:gridCol w:w="2540"/>
+        <w:gridCol w:w="3685"/>
+        <w:gridCol w:w="1559"/>
+        <w:gridCol w:w="1843"/>
+      </w:tblGrid>
+      <w:tr>
+        <w:trPr>
+          <w:trHeight w:hRule="exact" w:val="414"/>
+        </w:trPr>
+        <w:tc>
+          <w:tcPr>
+            <w:tcW w:w="9627" w:type="dxa"/>
+            <w:gridSpan w:val="4"/>
+            <w:tcBorders>
+              <w:top w:val="single" w:sz="5" w:space="0" w:color="000000"/>
+              <w:left w:val="single" w:sz="5" w:space="0" w:color="000000"/>
+              <w:bottom w:val="single" w:sz="5" w:space="0" w:color="000000"/>
+              <w:right w:val="single" w:sz="5" w:space="0" w:color="000000"/>
+            </w:tcBorders>
+            <w:shd w:val="clear" w:color="auto" w:fill="BDD6EE" w:themeFill="accent1" w:themeFillTint="66"/>
+          </w:tcPr>
+          <w:p>
+            <w:pPr>
+              <w:pStyle w:val="Sansinterligne"/>
+              <w:jc w:val="center"/>
+              <w:rPr>
+                <w:sz w:val="24"/>
+                <w:lang w:val="fr-FR"/>
+              </w:rPr>
+            </w:pPr>
+            <w:r>
+              <w:rPr>
+                <w:sz w:val="24"/>
+                <w:lang w:val="fr-FR"/>
+              </w:rPr>
+              <w:t>Classe Lecteur</w:t>
+            </w:r>
+          </w:p>
+        </w:tc>
+      </w:tr>
+      <w:tr>
+        <w:trPr>
+          <w:trHeight w:hRule="exact" w:val="406"/>
+        </w:trPr>
+        <w:tc>
+          <w:tcPr>
+            <w:tcW w:w="2540" w:type="dxa"/>
+            <w:tcBorders>
+              <w:top w:val="single" w:sz="5" w:space="0" w:color="000000"/>
+              <w:left w:val="single" w:sz="5" w:space="0" w:color="000000"/>
+              <w:bottom w:val="single" w:sz="5" w:space="0" w:color="000000"/>
+              <w:right w:val="single" w:sz="5" w:space="0" w:color="000000"/>
+            </w:tcBorders>
+            <w:shd w:val="clear" w:color="auto" w:fill="BDD6EE" w:themeFill="accent1" w:themeFillTint="66"/>
+          </w:tcPr>
+          <w:p>
+            <w:pPr>
+              <w:pStyle w:val="Sansinterligne"/>
+              <w:jc w:val="center"/>
+              <w:rPr>
+                <w:sz w:val="24"/>
+                <w:lang w:val="fr-FR"/>
+              </w:rPr>
+            </w:pPr>
+            <w:r>
+              <w:rPr>
+                <w:sz w:val="24"/>
+                <w:lang w:val="fr-FR"/>
+              </w:rPr>
+              <w:t>Nom attribut</w:t>
+            </w:r>
+          </w:p>
+        </w:tc>
+        <w:tc>
+          <w:tcPr>
+            <w:tcW w:w="3685" w:type="dxa"/>
+            <w:tcBorders>
+              <w:top w:val="single" w:sz="5" w:space="0" w:color="000000"/>
+              <w:left w:val="single" w:sz="5" w:space="0" w:color="000000"/>
+              <w:bottom w:val="single" w:sz="5" w:space="0" w:color="000000"/>
+              <w:right w:val="single" w:sz="5" w:space="0" w:color="000000"/>
+            </w:tcBorders>
+            <w:shd w:val="clear" w:color="auto" w:fill="BDD6EE" w:themeFill="accent1" w:themeFillTint="66"/>
+          </w:tcPr>
+          <w:p>
+            <w:pPr>
+              <w:pStyle w:val="Sansinterligne"/>
+              <w:jc w:val="center"/>
+              <w:rPr>
+                <w:sz w:val="24"/>
+                <w:lang w:val="fr-FR"/>
+              </w:rPr>
+            </w:pPr>
+            <w:r>
+              <w:rPr>
+                <w:sz w:val="24"/>
+                <w:lang w:val="fr-FR"/>
+              </w:rPr>
+              <w:t>Signification</w:t>
+            </w:r>
+          </w:p>
+        </w:tc>
+        <w:tc>
+          <w:tcPr>
+            <w:tcW w:w="1559" w:type="dxa"/>
+            <w:tcBorders>
+              <w:top w:val="single" w:sz="5" w:space="0" w:color="000000"/>
+              <w:left w:val="single" w:sz="5" w:space="0" w:color="000000"/>
+              <w:bottom w:val="single" w:sz="5" w:space="0" w:color="000000"/>
+              <w:right w:val="single" w:sz="5" w:space="0" w:color="000000"/>
+            </w:tcBorders>
+            <w:shd w:val="clear" w:color="auto" w:fill="BDD6EE" w:themeFill="accent1" w:themeFillTint="66"/>
+          </w:tcPr>
+          <w:p>
+            <w:pPr>
+              <w:pStyle w:val="Sansinterligne"/>
+              <w:jc w:val="center"/>
+              <w:rPr>
+                <w:sz w:val="24"/>
+                <w:lang w:val="fr-FR"/>
+              </w:rPr>
+            </w:pPr>
+            <w:r>
+              <w:rPr>
+                <w:sz w:val="24"/>
+                <w:lang w:val="fr-FR"/>
+              </w:rPr>
+              <w:t>Type</w:t>
+            </w:r>
+          </w:p>
+        </w:tc>
+        <w:tc>
+          <w:tcPr>
+            <w:tcW w:w="1843" w:type="dxa"/>
+            <w:tcBorders>
+              <w:top w:val="single" w:sz="5" w:space="0" w:color="000000"/>
+              <w:left w:val="single" w:sz="5" w:space="0" w:color="000000"/>
+              <w:bottom w:val="single" w:sz="5" w:space="0" w:color="000000"/>
+              <w:right w:val="single" w:sz="5" w:space="0" w:color="000000"/>
+            </w:tcBorders>
+            <w:shd w:val="clear" w:color="auto" w:fill="BDD6EE" w:themeFill="accent1" w:themeFillTint="66"/>
+          </w:tcPr>
+          <w:p>
+            <w:pPr>
+              <w:pStyle w:val="Sansinterligne"/>
+              <w:jc w:val="center"/>
+              <w:rPr>
+                <w:sz w:val="24"/>
+                <w:lang w:val="fr-FR"/>
+              </w:rPr>
+            </w:pPr>
+            <w:r>
+              <w:rPr>
+                <w:sz w:val="24"/>
+                <w:lang w:val="fr-FR"/>
+              </w:rPr>
+              <w:t>Exemple</w:t>
+            </w:r>
+          </w:p>
+        </w:tc>
+      </w:tr>
+      <w:tr>
+        <w:trPr>
+          <w:trHeight w:hRule="exact" w:val="616"/>
+        </w:trPr>
+        <w:tc>
+          <w:tcPr>
+            <w:tcW w:w="2540" w:type="dxa"/>
+            <w:tcBorders>
+              <w:top w:val="single" w:sz="5" w:space="0" w:color="000000"/>
+              <w:left w:val="single" w:sz="5" w:space="0" w:color="000000"/>
+              <w:bottom w:val="single" w:sz="5" w:space="0" w:color="000000"/>
+              <w:right w:val="single" w:sz="5" w:space="0" w:color="000000"/>
+            </w:tcBorders>
+            <w:shd w:val="clear" w:color="auto" w:fill="FFFFFF" w:themeFill="background1"/>
+          </w:tcPr>
+          <w:p>
+            <w:pPr>
+              <w:pStyle w:val="Sansinterligne"/>
+              <w:jc w:val="center"/>
+              <w:rPr>
+                <w:sz w:val="24"/>
+                <w:lang w:val="fr-FR"/>
+              </w:rPr>
+            </w:pPr>
+            <w:proofErr w:type="spellStart"/>
+            <w:r>
+              <w:rPr>
+                <w:sz w:val="24"/>
+                <w:lang w:val="fr-FR"/>
+              </w:rPr>
+              <w:t>m_toutesDiapos</w:t>
+            </w:r>
+            <w:proofErr w:type="spellEnd"/>
+          </w:p>
+        </w:tc>
+        <w:tc>
+          <w:tcPr>
+            <w:tcW w:w="3685" w:type="dxa"/>
+            <w:tcBorders>
+              <w:top w:val="single" w:sz="5" w:space="0" w:color="000000"/>
+              <w:left w:val="single" w:sz="5" w:space="0" w:color="000000"/>
+              <w:bottom w:val="single" w:sz="5" w:space="0" w:color="000000"/>
+              <w:right w:val="single" w:sz="5" w:space="0" w:color="000000"/>
+            </w:tcBorders>
+            <w:shd w:val="clear" w:color="auto" w:fill="FFFFFF" w:themeFill="background1"/>
+          </w:tcPr>
+          <w:p>
+            <w:pPr>
+              <w:pStyle w:val="Sansinterligne"/>
+              <w:jc w:val="center"/>
+              <w:rPr>
+                <w:sz w:val="24"/>
+                <w:lang w:val="fr-FR"/>
+              </w:rPr>
+            </w:pPr>
+            <w:r>
+              <w:rPr>
+                <w:sz w:val="24"/>
+                <w:lang w:val="fr-FR"/>
+              </w:rPr>
+              <w:t>Tableau dynamique de toutes les diapositives</w:t>
+            </w:r>
+          </w:p>
+        </w:tc>
+        <w:tc>
+          <w:tcPr>
+            <w:tcW w:w="1559" w:type="dxa"/>
+            <w:tcBorders>
+              <w:top w:val="single" w:sz="5" w:space="0" w:color="000000"/>
+              <w:left w:val="single" w:sz="5" w:space="0" w:color="000000"/>
+              <w:bottom w:val="single" w:sz="5" w:space="0" w:color="000000"/>
+              <w:right w:val="single" w:sz="5" w:space="0" w:color="000000"/>
+            </w:tcBorders>
+            <w:shd w:val="clear" w:color="auto" w:fill="FFFFFF" w:themeFill="background1"/>
+          </w:tcPr>
+          <w:p>
+            <w:pPr>
+              <w:pStyle w:val="Sansinterligne"/>
+              <w:jc w:val="center"/>
+              <w:rPr>
+                <w:sz w:val="24"/>
+                <w:lang w:val="fr-FR"/>
+              </w:rPr>
+            </w:pPr>
+            <w:proofErr w:type="spellStart"/>
+            <w:r>
+              <w:rPr>
+                <w:sz w:val="24"/>
+                <w:lang w:val="fr-FR"/>
+              </w:rPr>
+              <w:t>Vector</w:t>
+            </w:r>
+            <w:proofErr w:type="spellEnd"/>
+            <w:r>
+              <w:rPr>
+                <w:sz w:val="24"/>
+                <w:lang w:val="fr-FR"/>
+              </w:rPr>
+              <w:t xml:space="preserve"> &lt;Diaporama&gt;</w:t>
+            </w:r>
+          </w:p>
+        </w:tc>
+        <w:tc>
+          <w:tcPr>
+            <w:tcW w:w="1843" w:type="dxa"/>
+            <w:tcBorders>
+              <w:top w:val="single" w:sz="5" w:space="0" w:color="000000"/>
+              <w:left w:val="single" w:sz="5" w:space="0" w:color="000000"/>
+              <w:bottom w:val="single" w:sz="5" w:space="0" w:color="000000"/>
+              <w:right w:val="single" w:sz="5" w:space="0" w:color="000000"/>
+            </w:tcBorders>
+            <w:shd w:val="clear" w:color="auto" w:fill="FFFFFF" w:themeFill="background1"/>
+          </w:tcPr>
+          <w:p>
+            <w:pPr>
+              <w:pStyle w:val="Sansinterligne"/>
+              <w:jc w:val="center"/>
+              <w:rPr>
+                <w:sz w:val="24"/>
+                <w:lang w:val="fr-FR"/>
+              </w:rPr>
+            </w:pPr>
+            <w:r>
+              <w:rPr>
+                <w:sz w:val="24"/>
+                <w:lang w:val="fr-FR"/>
+              </w:rPr>
+              <w:t>/</w:t>
+            </w:r>
+          </w:p>
+        </w:tc>
+      </w:tr>
+      <w:tr>
+        <w:trPr>
+          <w:trHeight w:hRule="exact" w:val="406"/>
+        </w:trPr>
+        <w:tc>
+          <w:tcPr>
+            <w:tcW w:w="2540" w:type="dxa"/>
+            <w:tcBorders>
+              <w:top w:val="single" w:sz="5" w:space="0" w:color="000000"/>
+              <w:left w:val="single" w:sz="5" w:space="0" w:color="000000"/>
+              <w:bottom w:val="single" w:sz="5" w:space="0" w:color="000000"/>
+              <w:right w:val="single" w:sz="5" w:space="0" w:color="000000"/>
+            </w:tcBorders>
+            <w:shd w:val="clear" w:color="auto" w:fill="FFFFFF" w:themeFill="background1"/>
+          </w:tcPr>
+          <w:p>
+            <w:pPr>
+              <w:pStyle w:val="Sansinterligne"/>
+              <w:jc w:val="center"/>
+              <w:rPr>
+                <w:sz w:val="24"/>
+                <w:lang w:val="fr-FR"/>
+              </w:rPr>
+            </w:pPr>
+            <w:proofErr w:type="spellStart"/>
+            <w:r>
+              <w:rPr>
+                <w:sz w:val="24"/>
+                <w:lang w:val="fr-FR"/>
+              </w:rPr>
+              <w:t>m_numDiapoCourant</w:t>
+            </w:r>
+            <w:proofErr w:type="spellEnd"/>
+          </w:p>
+        </w:tc>
+        <w:tc>
+          <w:tcPr>
+            <w:tcW w:w="3685" w:type="dxa"/>
+            <w:tcBorders>
+              <w:top w:val="single" w:sz="5" w:space="0" w:color="000000"/>
+              <w:left w:val="single" w:sz="5" w:space="0" w:color="000000"/>
+              <w:bottom w:val="single" w:sz="5" w:space="0" w:color="000000"/>
+              <w:right w:val="single" w:sz="5" w:space="0" w:color="000000"/>
+            </w:tcBorders>
+            <w:shd w:val="clear" w:color="auto" w:fill="FFFFFF" w:themeFill="background1"/>
+          </w:tcPr>
+          <w:p>
+            <w:pPr>
+              <w:pStyle w:val="Sansinterligne"/>
+              <w:jc w:val="center"/>
+              <w:rPr>
+                <w:sz w:val="24"/>
+                <w:lang w:val="fr-FR"/>
+              </w:rPr>
+            </w:pPr>
+            <w:r>
+              <w:rPr>
+                <w:sz w:val="24"/>
+                <w:lang w:val="fr-FR"/>
+              </w:rPr>
+              <w:t>Le numéro du diaporama courant</w:t>
+            </w:r>
+          </w:p>
+        </w:tc>
+        <w:tc>
+          <w:tcPr>
+            <w:tcW w:w="1559" w:type="dxa"/>
+            <w:tcBorders>
+              <w:top w:val="single" w:sz="5" w:space="0" w:color="000000"/>
+              <w:left w:val="single" w:sz="5" w:space="0" w:color="000000"/>
+              <w:bottom w:val="single" w:sz="5" w:space="0" w:color="000000"/>
+              <w:right w:val="single" w:sz="5" w:space="0" w:color="000000"/>
+            </w:tcBorders>
+            <w:shd w:val="clear" w:color="auto" w:fill="FFFFFF" w:themeFill="background1"/>
+          </w:tcPr>
+          <w:p>
+            <w:pPr>
+              <w:pStyle w:val="Sansinterligne"/>
+              <w:jc w:val="center"/>
+              <w:rPr>
+                <w:sz w:val="24"/>
+                <w:lang w:val="fr-FR"/>
+              </w:rPr>
+            </w:pPr>
+            <w:r>
+              <w:rPr>
+                <w:sz w:val="24"/>
+                <w:lang w:val="fr-FR"/>
+              </w:rPr>
+              <w:t>Entier</w:t>
+            </w:r>
+          </w:p>
+        </w:tc>
+        <w:tc>
+          <w:tcPr>
+            <w:tcW w:w="1843" w:type="dxa"/>
+            <w:tcBorders>
+              <w:top w:val="single" w:sz="5" w:space="0" w:color="000000"/>
+              <w:left w:val="single" w:sz="5" w:space="0" w:color="000000"/>
+              <w:bottom w:val="single" w:sz="5" w:space="0" w:color="000000"/>
+              <w:right w:val="single" w:sz="5" w:space="0" w:color="000000"/>
+            </w:tcBorders>
+            <w:shd w:val="clear" w:color="auto" w:fill="FFFFFF" w:themeFill="background1"/>
+          </w:tcPr>
+          <w:p>
+            <w:pPr>
+              <w:pStyle w:val="Sansinterligne"/>
+              <w:jc w:val="center"/>
+              <w:rPr>
+                <w:sz w:val="24"/>
+                <w:lang w:val="fr-FR"/>
+              </w:rPr>
+            </w:pPr>
+            <w:r>
+              <w:rPr>
+                <w:sz w:val="24"/>
+                <w:lang w:val="fr-FR"/>
+              </w:rPr>
+              <w:t>2</w:t>
+            </w:r>
+          </w:p>
+        </w:tc>
+      </w:tr>
+      <w:tr>
+        <w:trPr>
+          <w:trHeight w:hRule="exact" w:val="587"/>
+        </w:trPr>
+        <w:tc>
+          <w:tcPr>
+            <w:tcW w:w="2540" w:type="dxa"/>
+            <w:tcBorders>
+              <w:top w:val="single" w:sz="5" w:space="0" w:color="000000"/>
+              <w:left w:val="single" w:sz="5" w:space="0" w:color="000000"/>
+              <w:bottom w:val="single" w:sz="5" w:space="0" w:color="000000"/>
+              <w:right w:val="single" w:sz="5" w:space="0" w:color="000000"/>
+            </w:tcBorders>
+            <w:shd w:val="clear" w:color="auto" w:fill="FFFFFF" w:themeFill="background1"/>
+          </w:tcPr>
+          <w:p>
+            <w:pPr>
+              <w:pStyle w:val="Sansinterligne"/>
+              <w:jc w:val="center"/>
+              <w:rPr>
+                <w:sz w:val="24"/>
+                <w:lang w:val="fr-FR"/>
+              </w:rPr>
+            </w:pPr>
+            <w:proofErr w:type="spellStart"/>
+            <w:r>
+              <w:rPr>
+                <w:sz w:val="24"/>
+                <w:lang w:val="fr-FR"/>
+              </w:rPr>
+              <w:t>m_nombreDiapos</w:t>
+            </w:r>
+            <w:proofErr w:type="spellEnd"/>
+          </w:p>
+        </w:tc>
+        <w:tc>
+          <w:tcPr>
+            <w:tcW w:w="3685" w:type="dxa"/>
+            <w:tcBorders>
+              <w:top w:val="single" w:sz="5" w:space="0" w:color="000000"/>
+              <w:left w:val="single" w:sz="5" w:space="0" w:color="000000"/>
+              <w:bottom w:val="single" w:sz="5" w:space="0" w:color="000000"/>
+              <w:right w:val="single" w:sz="5" w:space="0" w:color="000000"/>
+            </w:tcBorders>
+            <w:shd w:val="clear" w:color="auto" w:fill="FFFFFF" w:themeFill="background1"/>
+          </w:tcPr>
+          <w:p>
+            <w:pPr>
+              <w:pStyle w:val="Sansinterligne"/>
+              <w:jc w:val="center"/>
+              <w:rPr>
+                <w:sz w:val="24"/>
+                <w:lang w:val="fr-FR"/>
+              </w:rPr>
+            </w:pPr>
+            <w:r>
+              <w:rPr>
+                <w:sz w:val="24"/>
+                <w:lang w:val="fr-FR"/>
+              </w:rPr>
+              <w:t>Le nombre de diaporama dans le lecteur</w:t>
+            </w:r>
+          </w:p>
+        </w:tc>
+        <w:tc>
+          <w:tcPr>
+            <w:tcW w:w="1559" w:type="dxa"/>
+            <w:tcBorders>
+              <w:top w:val="single" w:sz="5" w:space="0" w:color="000000"/>
+              <w:left w:val="single" w:sz="5" w:space="0" w:color="000000"/>
+              <w:bottom w:val="single" w:sz="5" w:space="0" w:color="000000"/>
+              <w:right w:val="single" w:sz="5" w:space="0" w:color="000000"/>
+            </w:tcBorders>
+            <w:shd w:val="clear" w:color="auto" w:fill="FFFFFF" w:themeFill="background1"/>
+          </w:tcPr>
+          <w:p>
+            <w:pPr>
+              <w:pStyle w:val="Sansinterligne"/>
+              <w:jc w:val="center"/>
+              <w:rPr>
+                <w:sz w:val="24"/>
+                <w:lang w:val="fr-FR"/>
+              </w:rPr>
+            </w:pPr>
+            <w:r>
+              <w:rPr>
+                <w:sz w:val="24"/>
+                <w:lang w:val="fr-FR"/>
+              </w:rPr>
+              <w:t>Entier</w:t>
+            </w:r>
+          </w:p>
+        </w:tc>
+        <w:tc>
+          <w:tcPr>
+            <w:tcW w:w="1843" w:type="dxa"/>
+            <w:tcBorders>
+              <w:top w:val="single" w:sz="5" w:space="0" w:color="000000"/>
+              <w:left w:val="single" w:sz="5" w:space="0" w:color="000000"/>
+              <w:bottom w:val="single" w:sz="5" w:space="0" w:color="000000"/>
+              <w:right w:val="single" w:sz="5" w:space="0" w:color="000000"/>
+            </w:tcBorders>
+            <w:shd w:val="clear" w:color="auto" w:fill="FFFFFF" w:themeFill="background1"/>
+          </w:tcPr>
+          <w:p>
+            <w:pPr>
+              <w:pStyle w:val="Sansinterligne"/>
+              <w:jc w:val="center"/>
+              <w:rPr>
+                <w:sz w:val="24"/>
+                <w:lang w:val="fr-FR"/>
+              </w:rPr>
+            </w:pPr>
+            <w:r>
+              <w:rPr>
+                <w:sz w:val="24"/>
+                <w:lang w:val="fr-FR"/>
+              </w:rPr>
+              <w:t>5</w:t>
+            </w:r>
+          </w:p>
+        </w:tc>
+      </w:tr>
+    </w:tbl>
+    <w:p>
+      <w:pPr>
+        <w:pStyle w:val="Sansinterligne"/>
+        <w:rPr>
+          <w:lang w:val="fr-FR"/>
+        </w:rPr>
+      </w:pPr>
+    </w:p>
+    <w:p>
+      <w:pPr>
+        <w:pStyle w:val="Titre3"/>
+        <w:ind w:left="720"/>
+        <w:rPr>
+          <w:lang w:val="fr-FR"/>
+        </w:rPr>
+      </w:pPr>
+      <w:bookmarkStart w:id="7" w:name="_Toc164436166"/>
+      <w:r>
+        <w:rPr>
+          <w:lang w:val="fr-FR"/>
+        </w:rPr>
+        <w:t xml:space="preserve">2.3 Classe </w:t>
+      </w:r>
+      <w:proofErr w:type="spellStart"/>
+      <w:r>
+        <w:rPr>
+          <w:lang w:val="fr-FR"/>
+        </w:rPr>
+        <w:t>ImageDansDiaporama</w:t>
+      </w:r>
+      <w:bookmarkEnd w:id="7"/>
+      <w:proofErr w:type="spellEnd"/>
+    </w:p>
+    <w:p>
+      <w:pPr>
+        <w:pStyle w:val="Sansinterligne"/>
+        <w:rPr>
+          <w:lang w:val="fr-FR"/>
+        </w:rPr>
+      </w:pPr>
+    </w:p>
+    <w:tbl>
+      <w:tblPr>
+        <w:tblStyle w:val="TableNormal"/>
+        <w:tblW w:w="9627" w:type="dxa"/>
         <w:tblInd w:w="148" w:type="dxa"/>
         <w:tblLayout w:type="fixed"/>
         <w:tblLook w:val="01E0" w:firstRow="1" w:lastRow="1" w:firstColumn="1" w:lastColumn="1" w:noHBand="0" w:noVBand="0"/>
@@ -1124,24 +2358,28 @@
           <w:p>
             <w:pPr>
               <w:pStyle w:val="Sansinterligne"/>
-              <w:rPr>
-                <w:sz w:val="24"/>
-              </w:rPr>
-            </w:pPr>
+              <w:jc w:val="center"/>
+              <w:rPr>
+                <w:sz w:val="24"/>
+                <w:lang w:val="fr-FR"/>
+              </w:rPr>
+            </w:pPr>
+            <w:r>
+              <w:rPr>
+                <w:sz w:val="24"/>
+                <w:lang w:val="fr-FR"/>
+              </w:rPr>
+              <w:t xml:space="preserve">Classe </w:t>
+            </w:r>
             <w:proofErr w:type="spellStart"/>
             <w:r>
               <w:rPr>
                 <w:sz w:val="24"/>
-              </w:rPr>
-              <w:t>Classe</w:t>
+                <w:lang w:val="fr-FR"/>
+              </w:rPr>
+              <w:t>ImageDansDiaporama</w:t>
             </w:r>
             <w:proofErr w:type="spellEnd"/>
-            <w:r>
-              <w:rPr>
-                <w:sz w:val="24"/>
-              </w:rPr>
-              <w:t xml:space="preserve"> Image</w:t>
-            </w:r>
           </w:p>
         </w:tc>
       </w:tr>
@@ -1163,24 +2401,19 @@
           <w:p>
             <w:pPr>
               <w:pStyle w:val="Sansinterligne"/>
-              <w:rPr>
-                <w:sz w:val="24"/>
-              </w:rPr>
-            </w:pPr>
-            <w:r>
-              <w:rPr>
-                <w:sz w:val="24"/>
-              </w:rPr>
-              <w:t xml:space="preserve">Nom </w:t>
-            </w:r>
-            <w:proofErr w:type="spellStart"/>
-            <w:r>
-              <w:rPr>
-                <w:sz w:val="24"/>
-              </w:rPr>
-              <w:t>attribut</w:t>
-            </w:r>
-            <w:proofErr w:type="spellEnd"/>
+              <w:jc w:val="center"/>
+              <w:rPr>
+                <w:sz w:val="24"/>
+                <w:lang w:val="fr-FR"/>
+              </w:rPr>
+            </w:pPr>
+            <w:r>
+              <w:rPr>
+                <w:sz w:val="24"/>
+                <w:lang w:val="fr-FR"/>
+              </w:rPr>
+              <w:t>Nom attribut</w:t>
+            </w:r>
           </w:p>
         </w:tc>
         <w:tc>
@@ -1197,13 +2430,16 @@
           <w:p>
             <w:pPr>
               <w:pStyle w:val="Sansinterligne"/>
-              <w:rPr>
-                <w:sz w:val="24"/>
-              </w:rPr>
-            </w:pPr>
-            <w:r>
-              <w:rPr>
-                <w:sz w:val="24"/>
+              <w:jc w:val="center"/>
+              <w:rPr>
+                <w:sz w:val="24"/>
+                <w:lang w:val="fr-FR"/>
+              </w:rPr>
+            </w:pPr>
+            <w:r>
+              <w:rPr>
+                <w:sz w:val="24"/>
+                <w:lang w:val="fr-FR"/>
               </w:rPr>
               <w:t>Signification</w:t>
             </w:r>
@@ -1223,13 +2459,16 @@
           <w:p>
             <w:pPr>
               <w:pStyle w:val="Sansinterligne"/>
-              <w:rPr>
-                <w:sz w:val="24"/>
-              </w:rPr>
-            </w:pPr>
-            <w:r>
-              <w:rPr>
-                <w:sz w:val="24"/>
+              <w:jc w:val="center"/>
+              <w:rPr>
+                <w:sz w:val="24"/>
+                <w:lang w:val="fr-FR"/>
+              </w:rPr>
+            </w:pPr>
+            <w:r>
+              <w:rPr>
+                <w:sz w:val="24"/>
+                <w:lang w:val="fr-FR"/>
               </w:rPr>
               <w:t>Type</w:t>
             </w:r>
@@ -1249,18 +2488,19 @@
           <w:p>
             <w:pPr>
               <w:pStyle w:val="Sansinterligne"/>
-              <w:rPr>
-                <w:sz w:val="24"/>
-              </w:rPr>
-            </w:pPr>
-            <w:proofErr w:type="spellStart"/>
-            <w:r>
-              <w:rPr>
-                <w:sz w:val="24"/>
+              <w:jc w:val="center"/>
+              <w:rPr>
+                <w:sz w:val="24"/>
+                <w:lang w:val="fr-FR"/>
+              </w:rPr>
+            </w:pPr>
+            <w:r>
+              <w:rPr>
+                <w:sz w:val="24"/>
+                <w:lang w:val="fr-FR"/>
               </w:rPr>
               <w:t>Exemple</w:t>
             </w:r>
-            <w:proofErr w:type="spellEnd"/>
           </w:p>
         </w:tc>
       </w:tr>
@@ -1282,10 +2522,21 @@
           <w:p>
             <w:pPr>
               <w:pStyle w:val="Sansinterligne"/>
-              <w:rPr>
-                <w:sz w:val="24"/>
-              </w:rPr>
-            </w:pPr>
+              <w:jc w:val="center"/>
+              <w:rPr>
+                <w:sz w:val="24"/>
+                <w:lang w:val="fr-FR"/>
+              </w:rPr>
+            </w:pPr>
+            <w:proofErr w:type="spellStart"/>
+            <w:r>
+              <w:rPr>
+                <w:sz w:val="24"/>
+                <w:lang w:val="fr-FR"/>
+              </w:rPr>
+              <w:t>m_pos</w:t>
+            </w:r>
+            <w:proofErr w:type="spellEnd"/>
           </w:p>
         </w:tc>
         <w:tc>
@@ -1302,10 +2553,19 @@
           <w:p>
             <w:pPr>
               <w:pStyle w:val="Sansinterligne"/>
-              <w:rPr>
-                <w:sz w:val="24"/>
-              </w:rPr>
-            </w:pPr>
+              <w:jc w:val="center"/>
+              <w:rPr>
+                <w:sz w:val="24"/>
+                <w:lang w:val="fr-FR"/>
+              </w:rPr>
+            </w:pPr>
+            <w:r>
+              <w:rPr>
+                <w:sz w:val="24"/>
+                <w:lang w:val="fr-FR"/>
+              </w:rPr>
+              <w:t>Rang de l’image dans le tableau d’image</w:t>
+            </w:r>
           </w:p>
         </w:tc>
         <w:tc>
@@ -1322,10 +2582,19 @@
           <w:p>
             <w:pPr>
               <w:pStyle w:val="Sansinterligne"/>
-              <w:rPr>
-                <w:sz w:val="24"/>
-              </w:rPr>
-            </w:pPr>
+              <w:jc w:val="center"/>
+              <w:rPr>
+                <w:sz w:val="24"/>
+                <w:lang w:val="fr-FR"/>
+              </w:rPr>
+            </w:pPr>
+            <w:r>
+              <w:rPr>
+                <w:sz w:val="24"/>
+                <w:lang w:val="fr-FR"/>
+              </w:rPr>
+              <w:t>Entier</w:t>
+            </w:r>
           </w:p>
         </w:tc>
         <w:tc>
@@ -1342,10 +2611,19 @@
           <w:p>
             <w:pPr>
               <w:pStyle w:val="Sansinterligne"/>
-              <w:rPr>
-                <w:sz w:val="24"/>
-              </w:rPr>
-            </w:pPr>
+              <w:jc w:val="center"/>
+              <w:rPr>
+                <w:sz w:val="24"/>
+                <w:lang w:val="fr-FR"/>
+              </w:rPr>
+            </w:pPr>
+            <w:r>
+              <w:rPr>
+                <w:sz w:val="24"/>
+                <w:lang w:val="fr-FR"/>
+              </w:rPr>
+              <w:t>3</w:t>
+            </w:r>
           </w:p>
         </w:tc>
       </w:tr>
@@ -1367,10 +2645,21 @@
           <w:p>
             <w:pPr>
               <w:pStyle w:val="Sansinterligne"/>
-              <w:rPr>
-                <w:sz w:val="24"/>
-              </w:rPr>
-            </w:pPr>
+              <w:jc w:val="center"/>
+              <w:rPr>
+                <w:sz w:val="24"/>
+                <w:lang w:val="fr-FR"/>
+              </w:rPr>
+            </w:pPr>
+            <w:proofErr w:type="spellStart"/>
+            <w:r>
+              <w:rPr>
+                <w:sz w:val="24"/>
+                <w:lang w:val="fr-FR"/>
+              </w:rPr>
+              <w:t>m_rang</w:t>
+            </w:r>
+            <w:proofErr w:type="spellEnd"/>
           </w:p>
         </w:tc>
         <w:tc>
@@ -1387,10 +2676,19 @@
           <w:p>
             <w:pPr>
               <w:pStyle w:val="Sansinterligne"/>
-              <w:rPr>
-                <w:sz w:val="24"/>
-              </w:rPr>
-            </w:pPr>
+              <w:jc w:val="center"/>
+              <w:rPr>
+                <w:sz w:val="24"/>
+                <w:lang w:val="fr-FR"/>
+              </w:rPr>
+            </w:pPr>
+            <w:r>
+              <w:rPr>
+                <w:sz w:val="24"/>
+                <w:lang w:val="fr-FR"/>
+              </w:rPr>
+              <w:t>Rang de l’image dans le diaporama</w:t>
+            </w:r>
           </w:p>
         </w:tc>
         <w:tc>
@@ -1407,10 +2705,19 @@
           <w:p>
             <w:pPr>
               <w:pStyle w:val="Sansinterligne"/>
-              <w:rPr>
-                <w:sz w:val="24"/>
-              </w:rPr>
-            </w:pPr>
+              <w:jc w:val="center"/>
+              <w:rPr>
+                <w:sz w:val="24"/>
+                <w:lang w:val="fr-FR"/>
+              </w:rPr>
+            </w:pPr>
+            <w:r>
+              <w:rPr>
+                <w:sz w:val="24"/>
+                <w:lang w:val="fr-FR"/>
+              </w:rPr>
+              <w:t>Entier</w:t>
+            </w:r>
           </w:p>
         </w:tc>
         <w:tc>
@@ -1427,435 +2734,19 @@
           <w:p>
             <w:pPr>
               <w:pStyle w:val="Sansinterligne"/>
-              <w:rPr>
-                <w:sz w:val="24"/>
-              </w:rPr>
-            </w:pPr>
-          </w:p>
-        </w:tc>
-      </w:tr>
-      <w:tr>
-        <w:trPr>
-          <w:trHeight w:hRule="exact" w:val="406"/>
-        </w:trPr>
-        <w:tc>
-          <w:tcPr>
-            <w:tcW w:w="1955" w:type="dxa"/>
-            <w:tcBorders>
-              <w:top w:val="single" w:sz="5" w:space="0" w:color="000000"/>
-              <w:left w:val="single" w:sz="5" w:space="0" w:color="000000"/>
-              <w:bottom w:val="single" w:sz="5" w:space="0" w:color="000000"/>
-              <w:right w:val="single" w:sz="5" w:space="0" w:color="000000"/>
-            </w:tcBorders>
-            <w:shd w:val="clear" w:color="auto" w:fill="FFFFFF" w:themeFill="background1"/>
-          </w:tcPr>
-          <w:p>
-            <w:pPr>
-              <w:pStyle w:val="Sansinterligne"/>
-              <w:rPr>
-                <w:sz w:val="24"/>
-              </w:rPr>
-            </w:pPr>
-          </w:p>
-        </w:tc>
-        <w:tc>
-          <w:tcPr>
-            <w:tcW w:w="4270" w:type="dxa"/>
-            <w:tcBorders>
-              <w:top w:val="single" w:sz="5" w:space="0" w:color="000000"/>
-              <w:left w:val="single" w:sz="5" w:space="0" w:color="000000"/>
-              <w:bottom w:val="single" w:sz="5" w:space="0" w:color="000000"/>
-              <w:right w:val="single" w:sz="5" w:space="0" w:color="000000"/>
-            </w:tcBorders>
-            <w:shd w:val="clear" w:color="auto" w:fill="FFFFFF" w:themeFill="background1"/>
-          </w:tcPr>
-          <w:p>
-            <w:pPr>
-              <w:pStyle w:val="Sansinterligne"/>
-              <w:rPr>
-                <w:sz w:val="24"/>
-              </w:rPr>
-            </w:pPr>
-          </w:p>
-        </w:tc>
-        <w:tc>
-          <w:tcPr>
-            <w:tcW w:w="1559" w:type="dxa"/>
-            <w:tcBorders>
-              <w:top w:val="single" w:sz="5" w:space="0" w:color="000000"/>
-              <w:left w:val="single" w:sz="5" w:space="0" w:color="000000"/>
-              <w:bottom w:val="single" w:sz="5" w:space="0" w:color="000000"/>
-              <w:right w:val="single" w:sz="5" w:space="0" w:color="000000"/>
-            </w:tcBorders>
-            <w:shd w:val="clear" w:color="auto" w:fill="FFFFFF" w:themeFill="background1"/>
-          </w:tcPr>
-          <w:p>
-            <w:pPr>
-              <w:pStyle w:val="Sansinterligne"/>
-              <w:rPr>
-                <w:sz w:val="24"/>
-              </w:rPr>
-            </w:pPr>
-          </w:p>
-        </w:tc>
-        <w:tc>
-          <w:tcPr>
-            <w:tcW w:w="1843" w:type="dxa"/>
-            <w:tcBorders>
-              <w:top w:val="single" w:sz="5" w:space="0" w:color="000000"/>
-              <w:left w:val="single" w:sz="5" w:space="0" w:color="000000"/>
-              <w:bottom w:val="single" w:sz="5" w:space="0" w:color="000000"/>
-              <w:right w:val="single" w:sz="5" w:space="0" w:color="000000"/>
-            </w:tcBorders>
-            <w:shd w:val="clear" w:color="auto" w:fill="FFFFFF" w:themeFill="background1"/>
-          </w:tcPr>
-          <w:p>
-            <w:pPr>
-              <w:pStyle w:val="Sansinterligne"/>
-              <w:rPr>
-                <w:sz w:val="24"/>
-              </w:rPr>
-            </w:pPr>
-          </w:p>
-        </w:tc>
-      </w:tr>
-      <w:tr>
-        <w:trPr>
-          <w:trHeight w:hRule="exact" w:val="406"/>
-        </w:trPr>
-        <w:tc>
-          <w:tcPr>
-            <w:tcW w:w="1955" w:type="dxa"/>
-            <w:tcBorders>
-              <w:top w:val="single" w:sz="5" w:space="0" w:color="000000"/>
-              <w:left w:val="single" w:sz="5" w:space="0" w:color="000000"/>
-              <w:bottom w:val="single" w:sz="5" w:space="0" w:color="000000"/>
-              <w:right w:val="single" w:sz="5" w:space="0" w:color="000000"/>
-            </w:tcBorders>
-            <w:shd w:val="clear" w:color="auto" w:fill="FFFFFF" w:themeFill="background1"/>
-          </w:tcPr>
-          <w:p>
-            <w:pPr>
-              <w:pStyle w:val="Sansinterligne"/>
-              <w:rPr>
-                <w:sz w:val="24"/>
-              </w:rPr>
-            </w:pPr>
-          </w:p>
-        </w:tc>
-        <w:tc>
-          <w:tcPr>
-            <w:tcW w:w="4270" w:type="dxa"/>
-            <w:tcBorders>
-              <w:top w:val="single" w:sz="5" w:space="0" w:color="000000"/>
-              <w:left w:val="single" w:sz="5" w:space="0" w:color="000000"/>
-              <w:bottom w:val="single" w:sz="5" w:space="0" w:color="000000"/>
-              <w:right w:val="single" w:sz="5" w:space="0" w:color="000000"/>
-            </w:tcBorders>
-            <w:shd w:val="clear" w:color="auto" w:fill="FFFFFF" w:themeFill="background1"/>
-          </w:tcPr>
-          <w:p>
-            <w:pPr>
-              <w:pStyle w:val="Sansinterligne"/>
-              <w:rPr>
-                <w:sz w:val="24"/>
-              </w:rPr>
-            </w:pPr>
-          </w:p>
-        </w:tc>
-        <w:tc>
-          <w:tcPr>
-            <w:tcW w:w="1559" w:type="dxa"/>
-            <w:tcBorders>
-              <w:top w:val="single" w:sz="5" w:space="0" w:color="000000"/>
-              <w:left w:val="single" w:sz="5" w:space="0" w:color="000000"/>
-              <w:bottom w:val="single" w:sz="5" w:space="0" w:color="000000"/>
-              <w:right w:val="single" w:sz="5" w:space="0" w:color="000000"/>
-            </w:tcBorders>
-            <w:shd w:val="clear" w:color="auto" w:fill="FFFFFF" w:themeFill="background1"/>
-          </w:tcPr>
-          <w:p>
-            <w:pPr>
-              <w:pStyle w:val="Sansinterligne"/>
-              <w:rPr>
-                <w:sz w:val="24"/>
-              </w:rPr>
-            </w:pPr>
-          </w:p>
-        </w:tc>
-        <w:tc>
-          <w:tcPr>
-            <w:tcW w:w="1843" w:type="dxa"/>
-            <w:tcBorders>
-              <w:top w:val="single" w:sz="5" w:space="0" w:color="000000"/>
-              <w:left w:val="single" w:sz="5" w:space="0" w:color="000000"/>
-              <w:bottom w:val="single" w:sz="5" w:space="0" w:color="000000"/>
-              <w:right w:val="single" w:sz="5" w:space="0" w:color="000000"/>
-            </w:tcBorders>
-            <w:shd w:val="clear" w:color="auto" w:fill="FFFFFF" w:themeFill="background1"/>
-          </w:tcPr>
-          <w:p>
-            <w:pPr>
-              <w:pStyle w:val="Sansinterligne"/>
-              <w:rPr>
-                <w:sz w:val="24"/>
-              </w:rPr>
-            </w:pPr>
-          </w:p>
-        </w:tc>
-      </w:tr>
-      <w:tr>
-        <w:trPr>
-          <w:trHeight w:hRule="exact" w:val="406"/>
-        </w:trPr>
-        <w:tc>
-          <w:tcPr>
-            <w:tcW w:w="1955" w:type="dxa"/>
-            <w:tcBorders>
-              <w:top w:val="single" w:sz="5" w:space="0" w:color="000000"/>
-              <w:left w:val="single" w:sz="5" w:space="0" w:color="000000"/>
-              <w:bottom w:val="single" w:sz="5" w:space="0" w:color="000000"/>
-              <w:right w:val="single" w:sz="5" w:space="0" w:color="000000"/>
-            </w:tcBorders>
-            <w:shd w:val="clear" w:color="auto" w:fill="FFFFFF" w:themeFill="background1"/>
-          </w:tcPr>
-          <w:p>
-            <w:pPr>
-              <w:pStyle w:val="Sansinterligne"/>
-              <w:rPr>
-                <w:sz w:val="24"/>
-              </w:rPr>
-            </w:pPr>
-          </w:p>
-        </w:tc>
-        <w:tc>
-          <w:tcPr>
-            <w:tcW w:w="4270" w:type="dxa"/>
-            <w:tcBorders>
-              <w:top w:val="single" w:sz="5" w:space="0" w:color="000000"/>
-              <w:left w:val="single" w:sz="5" w:space="0" w:color="000000"/>
-              <w:bottom w:val="single" w:sz="5" w:space="0" w:color="000000"/>
-              <w:right w:val="single" w:sz="5" w:space="0" w:color="000000"/>
-            </w:tcBorders>
-            <w:shd w:val="clear" w:color="auto" w:fill="FFFFFF" w:themeFill="background1"/>
-          </w:tcPr>
-          <w:p>
-            <w:pPr>
-              <w:pStyle w:val="Sansinterligne"/>
-              <w:rPr>
-                <w:sz w:val="24"/>
-              </w:rPr>
-            </w:pPr>
-          </w:p>
-        </w:tc>
-        <w:tc>
-          <w:tcPr>
-            <w:tcW w:w="1559" w:type="dxa"/>
-            <w:tcBorders>
-              <w:top w:val="single" w:sz="5" w:space="0" w:color="000000"/>
-              <w:left w:val="single" w:sz="5" w:space="0" w:color="000000"/>
-              <w:bottom w:val="single" w:sz="5" w:space="0" w:color="000000"/>
-              <w:right w:val="single" w:sz="5" w:space="0" w:color="000000"/>
-            </w:tcBorders>
-            <w:shd w:val="clear" w:color="auto" w:fill="FFFFFF" w:themeFill="background1"/>
-          </w:tcPr>
-          <w:p>
-            <w:pPr>
-              <w:pStyle w:val="Sansinterligne"/>
-              <w:rPr>
-                <w:sz w:val="24"/>
-              </w:rPr>
-            </w:pPr>
-          </w:p>
-        </w:tc>
-        <w:tc>
-          <w:tcPr>
-            <w:tcW w:w="1843" w:type="dxa"/>
-            <w:tcBorders>
-              <w:top w:val="single" w:sz="5" w:space="0" w:color="000000"/>
-              <w:left w:val="single" w:sz="5" w:space="0" w:color="000000"/>
-              <w:bottom w:val="single" w:sz="5" w:space="0" w:color="000000"/>
-              <w:right w:val="single" w:sz="5" w:space="0" w:color="000000"/>
-            </w:tcBorders>
-            <w:shd w:val="clear" w:color="auto" w:fill="FFFFFF" w:themeFill="background1"/>
-          </w:tcPr>
-          <w:p>
-            <w:pPr>
-              <w:pStyle w:val="Sansinterligne"/>
-              <w:rPr>
-                <w:sz w:val="24"/>
-              </w:rPr>
-            </w:pPr>
-          </w:p>
-        </w:tc>
-      </w:tr>
-      <w:tr>
-        <w:trPr>
-          <w:trHeight w:hRule="exact" w:val="406"/>
-        </w:trPr>
-        <w:tc>
-          <w:tcPr>
-            <w:tcW w:w="1955" w:type="dxa"/>
-            <w:tcBorders>
-              <w:top w:val="single" w:sz="5" w:space="0" w:color="000000"/>
-              <w:left w:val="single" w:sz="5" w:space="0" w:color="000000"/>
-              <w:bottom w:val="single" w:sz="5" w:space="0" w:color="000000"/>
-              <w:right w:val="single" w:sz="5" w:space="0" w:color="000000"/>
-            </w:tcBorders>
-            <w:shd w:val="clear" w:color="auto" w:fill="FFFFFF" w:themeFill="background1"/>
-          </w:tcPr>
-          <w:p>
-            <w:pPr>
-              <w:pStyle w:val="Sansinterligne"/>
-              <w:rPr>
-                <w:sz w:val="24"/>
-              </w:rPr>
-            </w:pPr>
-          </w:p>
-        </w:tc>
-        <w:tc>
-          <w:tcPr>
-            <w:tcW w:w="4270" w:type="dxa"/>
-            <w:tcBorders>
-              <w:top w:val="single" w:sz="5" w:space="0" w:color="000000"/>
-              <w:left w:val="single" w:sz="5" w:space="0" w:color="000000"/>
-              <w:bottom w:val="single" w:sz="5" w:space="0" w:color="000000"/>
-              <w:right w:val="single" w:sz="5" w:space="0" w:color="000000"/>
-            </w:tcBorders>
-            <w:shd w:val="clear" w:color="auto" w:fill="FFFFFF" w:themeFill="background1"/>
-          </w:tcPr>
-          <w:p>
-            <w:pPr>
-              <w:pStyle w:val="Sansinterligne"/>
-              <w:rPr>
-                <w:sz w:val="24"/>
-              </w:rPr>
-            </w:pPr>
-          </w:p>
-        </w:tc>
-        <w:tc>
-          <w:tcPr>
-            <w:tcW w:w="1559" w:type="dxa"/>
-            <w:tcBorders>
-              <w:top w:val="single" w:sz="5" w:space="0" w:color="000000"/>
-              <w:left w:val="single" w:sz="5" w:space="0" w:color="000000"/>
-              <w:bottom w:val="single" w:sz="5" w:space="0" w:color="000000"/>
-              <w:right w:val="single" w:sz="5" w:space="0" w:color="000000"/>
-            </w:tcBorders>
-            <w:shd w:val="clear" w:color="auto" w:fill="FFFFFF" w:themeFill="background1"/>
-          </w:tcPr>
-          <w:p>
-            <w:pPr>
-              <w:pStyle w:val="Sansinterligne"/>
-              <w:rPr>
-                <w:sz w:val="24"/>
-              </w:rPr>
-            </w:pPr>
-          </w:p>
-        </w:tc>
-        <w:tc>
-          <w:tcPr>
-            <w:tcW w:w="1843" w:type="dxa"/>
-            <w:tcBorders>
-              <w:top w:val="single" w:sz="5" w:space="0" w:color="000000"/>
-              <w:left w:val="single" w:sz="5" w:space="0" w:color="000000"/>
-              <w:bottom w:val="single" w:sz="5" w:space="0" w:color="000000"/>
-              <w:right w:val="single" w:sz="5" w:space="0" w:color="000000"/>
-            </w:tcBorders>
-            <w:shd w:val="clear" w:color="auto" w:fill="FFFFFF" w:themeFill="background1"/>
-          </w:tcPr>
-          <w:p>
-            <w:pPr>
-              <w:pStyle w:val="Sansinterligne"/>
-              <w:rPr>
-                <w:sz w:val="24"/>
-              </w:rPr>
-            </w:pPr>
-          </w:p>
-        </w:tc>
-      </w:tr>
-      <w:tr>
-        <w:trPr>
-          <w:trHeight w:hRule="exact" w:val="406"/>
-        </w:trPr>
-        <w:tc>
-          <w:tcPr>
-            <w:tcW w:w="1955" w:type="dxa"/>
-            <w:tcBorders>
-              <w:top w:val="single" w:sz="5" w:space="0" w:color="000000"/>
-              <w:left w:val="single" w:sz="5" w:space="0" w:color="000000"/>
-              <w:bottom w:val="single" w:sz="5" w:space="0" w:color="000000"/>
-              <w:right w:val="single" w:sz="5" w:space="0" w:color="000000"/>
-            </w:tcBorders>
-            <w:shd w:val="clear" w:color="auto" w:fill="FFFFFF" w:themeFill="background1"/>
-          </w:tcPr>
-          <w:p>
-            <w:pPr>
-              <w:pStyle w:val="Sansinterligne"/>
-              <w:rPr>
-                <w:sz w:val="24"/>
-              </w:rPr>
-            </w:pPr>
-          </w:p>
-        </w:tc>
-        <w:tc>
-          <w:tcPr>
-            <w:tcW w:w="4270" w:type="dxa"/>
-            <w:tcBorders>
-              <w:top w:val="single" w:sz="5" w:space="0" w:color="000000"/>
-              <w:left w:val="single" w:sz="5" w:space="0" w:color="000000"/>
-              <w:bottom w:val="single" w:sz="5" w:space="0" w:color="000000"/>
-              <w:right w:val="single" w:sz="5" w:space="0" w:color="000000"/>
-            </w:tcBorders>
-            <w:shd w:val="clear" w:color="auto" w:fill="FFFFFF" w:themeFill="background1"/>
-          </w:tcPr>
-          <w:p>
-            <w:pPr>
-              <w:pStyle w:val="Sansinterligne"/>
-              <w:rPr>
-                <w:sz w:val="24"/>
-              </w:rPr>
-            </w:pPr>
-          </w:p>
-        </w:tc>
-        <w:tc>
-          <w:tcPr>
-            <w:tcW w:w="1559" w:type="dxa"/>
-            <w:tcBorders>
-              <w:top w:val="single" w:sz="5" w:space="0" w:color="000000"/>
-              <w:left w:val="single" w:sz="5" w:space="0" w:color="000000"/>
-              <w:bottom w:val="single" w:sz="5" w:space="0" w:color="000000"/>
-              <w:right w:val="single" w:sz="5" w:space="0" w:color="000000"/>
-            </w:tcBorders>
-            <w:shd w:val="clear" w:color="auto" w:fill="FFFFFF" w:themeFill="background1"/>
-          </w:tcPr>
-          <w:p>
-            <w:pPr>
-              <w:pStyle w:val="Sansinterligne"/>
-              <w:rPr>
-                <w:sz w:val="24"/>
-              </w:rPr>
-            </w:pPr>
-          </w:p>
-        </w:tc>
-        <w:tc>
-          <w:tcPr>
-            <w:tcW w:w="1843" w:type="dxa"/>
-            <w:tcBorders>
-              <w:top w:val="single" w:sz="5" w:space="0" w:color="000000"/>
-              <w:left w:val="single" w:sz="5" w:space="0" w:color="000000"/>
-              <w:bottom w:val="single" w:sz="5" w:space="0" w:color="000000"/>
-              <w:right w:val="single" w:sz="5" w:space="0" w:color="000000"/>
-            </w:tcBorders>
-            <w:shd w:val="clear" w:color="auto" w:fill="FFFFFF" w:themeFill="background1"/>
-          </w:tcPr>
-          <w:p>
-            <w:pPr>
-              <w:pStyle w:val="Sansinterligne"/>
-              <w:rPr>
-                <w:sz w:val="24"/>
-              </w:rPr>
-            </w:pPr>
+              <w:jc w:val="center"/>
+              <w:rPr>
+                <w:sz w:val="24"/>
+                <w:lang w:val="fr-FR"/>
+              </w:rPr>
+            </w:pPr>
+            <w:r>
+              <w:rPr>
+                <w:sz w:val="24"/>
+                <w:lang w:val="fr-FR"/>
+              </w:rPr>
+              <w:t>1</w:t>
+            </w:r>
           </w:p>
         </w:tc>
       </w:tr>
@@ -1867,39 +2758,36 @@
           <w:lang w:val="fr-FR"/>
         </w:rPr>
       </w:pPr>
+      <w:bookmarkStart w:id="8" w:name="_GoBack"/>
+      <w:bookmarkEnd w:id="8"/>
     </w:p>
     <w:p>
       <w:pPr>
+        <w:pStyle w:val="Sansinterligne"/>
+        <w:rPr>
+          <w:lang w:val="fr-FR"/>
+        </w:rPr>
+      </w:pPr>
+    </w:p>
+    <w:p>
+      <w:pPr>
         <w:pStyle w:val="Titre3"/>
         <w:ind w:left="720"/>
         <w:rPr>
           <w:lang w:val="fr-FR"/>
         </w:rPr>
       </w:pPr>
-      <w:bookmarkStart w:id="7" w:name="_Toc164436165"/>
+      <w:bookmarkStart w:id="9" w:name="_Toc164436167"/>
       <w:r>
         <w:rPr>
           <w:lang w:val="fr-FR"/>
         </w:rPr>
-        <w:t>2.2</w:t>
+        <w:t>2.4 Classe Diaporama</w:t>
       </w:r>
-      <w:r>
-        <w:rPr>
-          <w:lang w:val="fr-FR"/>
-        </w:rPr>
-        <w:t xml:space="preserve"> Classe </w:t>
-      </w:r>
-      <w:r>
-        <w:rPr>
-          <w:lang w:val="fr-FR"/>
-        </w:rPr>
-        <w:t>Lecteur</w:t>
-      </w:r>
-      <w:bookmarkEnd w:id="7"/>
+      <w:bookmarkEnd w:id="9"/>
     </w:p>
     <w:p>
       <w:pPr>
-        <w:pStyle w:val="Sansinterligne"/>
         <w:rPr>
           <w:lang w:val="fr-FR"/>
         </w:rPr>
@@ -1908,14 +2796,14 @@
     <w:tbl>
       <w:tblPr>
         <w:tblStyle w:val="TableNormal"/>
-        <w:tblW w:w="0" w:type="auto"/>
+        <w:tblW w:w="9627" w:type="dxa"/>
         <w:tblInd w:w="148" w:type="dxa"/>
         <w:tblLayout w:type="fixed"/>
         <w:tblLook w:val="01E0" w:firstRow="1" w:lastRow="1" w:firstColumn="1" w:lastColumn="1" w:noHBand="0" w:noVBand="0"/>
       </w:tblPr>
       <w:tblGrid>
-        <w:gridCol w:w="1955"/>
-        <w:gridCol w:w="4270"/>
+        <w:gridCol w:w="2256"/>
+        <w:gridCol w:w="3969"/>
         <w:gridCol w:w="1559"/>
         <w:gridCol w:w="1843"/>
       </w:tblGrid>
@@ -1938,32 +2826,19 @@
           <w:p>
             <w:pPr>
               <w:pStyle w:val="Sansinterligne"/>
-              <w:rPr>
-                <w:sz w:val="24"/>
-              </w:rPr>
-            </w:pPr>
-            <w:proofErr w:type="spellStart"/>
-            <w:r>
-              <w:rPr>
-                <w:sz w:val="24"/>
-              </w:rPr>
-              <w:t>Classe</w:t>
-            </w:r>
-            <w:proofErr w:type="spellEnd"/>
-            <w:r>
-              <w:rPr>
-                <w:sz w:val="24"/>
-              </w:rPr>
-              <w:t xml:space="preserve"> </w:t>
-            </w:r>
-            <w:proofErr w:type="spellStart"/>
-            <w:r>
-              <w:rPr>
-                <w:sz w:val="24"/>
-              </w:rPr>
-              <w:t>Lecteur</w:t>
-            </w:r>
-            <w:proofErr w:type="spellEnd"/>
+              <w:jc w:val="center"/>
+              <w:rPr>
+                <w:sz w:val="24"/>
+                <w:lang w:val="fr-FR"/>
+              </w:rPr>
+            </w:pPr>
+            <w:r>
+              <w:rPr>
+                <w:sz w:val="24"/>
+                <w:lang w:val="fr-FR"/>
+              </w:rPr>
+              <w:t>Classe Diaporama</w:t>
+            </w:r>
           </w:p>
         </w:tc>
       </w:tr>
@@ -1973,7 +2848,7 @@
         </w:trPr>
         <w:tc>
           <w:tcPr>
-            <w:tcW w:w="1955" w:type="dxa"/>
+            <w:tcW w:w="2256" w:type="dxa"/>
             <w:tcBorders>
               <w:top w:val="single" w:sz="5" w:space="0" w:color="000000"/>
               <w:left w:val="single" w:sz="5" w:space="0" w:color="000000"/>
@@ -1985,49 +2860,170 @@
           <w:p>
             <w:pPr>
               <w:pStyle w:val="Sansinterligne"/>
-              <w:rPr>
-                <w:sz w:val="24"/>
-              </w:rPr>
-            </w:pPr>
-            <w:r>
-              <w:rPr>
-                <w:sz w:val="24"/>
-              </w:rPr>
-              <w:t xml:space="preserve">Nom </w:t>
-            </w:r>
+              <w:jc w:val="center"/>
+              <w:rPr>
+                <w:sz w:val="24"/>
+                <w:lang w:val="fr-FR"/>
+              </w:rPr>
+            </w:pPr>
+            <w:r>
+              <w:rPr>
+                <w:sz w:val="24"/>
+                <w:lang w:val="fr-FR"/>
+              </w:rPr>
+              <w:t>Nom attribut</w:t>
+            </w:r>
+          </w:p>
+        </w:tc>
+        <w:tc>
+          <w:tcPr>
+            <w:tcW w:w="3969" w:type="dxa"/>
+            <w:tcBorders>
+              <w:top w:val="single" w:sz="5" w:space="0" w:color="000000"/>
+              <w:left w:val="single" w:sz="5" w:space="0" w:color="000000"/>
+              <w:bottom w:val="single" w:sz="5" w:space="0" w:color="000000"/>
+              <w:right w:val="single" w:sz="5" w:space="0" w:color="000000"/>
+            </w:tcBorders>
+            <w:shd w:val="clear" w:color="auto" w:fill="BDD6EE" w:themeFill="accent1" w:themeFillTint="66"/>
+          </w:tcPr>
+          <w:p>
+            <w:pPr>
+              <w:pStyle w:val="Sansinterligne"/>
+              <w:jc w:val="center"/>
+              <w:rPr>
+                <w:sz w:val="24"/>
+                <w:lang w:val="fr-FR"/>
+              </w:rPr>
+            </w:pPr>
+            <w:r>
+              <w:rPr>
+                <w:sz w:val="24"/>
+                <w:lang w:val="fr-FR"/>
+              </w:rPr>
+              <w:t>Signification</w:t>
+            </w:r>
+          </w:p>
+        </w:tc>
+        <w:tc>
+          <w:tcPr>
+            <w:tcW w:w="1559" w:type="dxa"/>
+            <w:tcBorders>
+              <w:top w:val="single" w:sz="5" w:space="0" w:color="000000"/>
+              <w:left w:val="single" w:sz="5" w:space="0" w:color="000000"/>
+              <w:bottom w:val="single" w:sz="5" w:space="0" w:color="000000"/>
+              <w:right w:val="single" w:sz="5" w:space="0" w:color="000000"/>
+            </w:tcBorders>
+            <w:shd w:val="clear" w:color="auto" w:fill="BDD6EE" w:themeFill="accent1" w:themeFillTint="66"/>
+          </w:tcPr>
+          <w:p>
+            <w:pPr>
+              <w:pStyle w:val="Sansinterligne"/>
+              <w:jc w:val="center"/>
+              <w:rPr>
+                <w:sz w:val="24"/>
+                <w:lang w:val="fr-FR"/>
+              </w:rPr>
+            </w:pPr>
+            <w:r>
+              <w:rPr>
+                <w:sz w:val="24"/>
+                <w:lang w:val="fr-FR"/>
+              </w:rPr>
+              <w:t>Type</w:t>
+            </w:r>
+          </w:p>
+        </w:tc>
+        <w:tc>
+          <w:tcPr>
+            <w:tcW w:w="1843" w:type="dxa"/>
+            <w:tcBorders>
+              <w:top w:val="single" w:sz="5" w:space="0" w:color="000000"/>
+              <w:left w:val="single" w:sz="5" w:space="0" w:color="000000"/>
+              <w:bottom w:val="single" w:sz="5" w:space="0" w:color="000000"/>
+              <w:right w:val="single" w:sz="5" w:space="0" w:color="000000"/>
+            </w:tcBorders>
+            <w:shd w:val="clear" w:color="auto" w:fill="BDD6EE" w:themeFill="accent1" w:themeFillTint="66"/>
+          </w:tcPr>
+          <w:p>
+            <w:pPr>
+              <w:pStyle w:val="Sansinterligne"/>
+              <w:jc w:val="center"/>
+              <w:rPr>
+                <w:sz w:val="24"/>
+                <w:lang w:val="fr-FR"/>
+              </w:rPr>
+            </w:pPr>
+            <w:r>
+              <w:rPr>
+                <w:sz w:val="24"/>
+                <w:lang w:val="fr-FR"/>
+              </w:rPr>
+              <w:t>Exemple</w:t>
+            </w:r>
+          </w:p>
+        </w:tc>
+      </w:tr>
+      <w:tr>
+        <w:trPr>
+          <w:trHeight w:hRule="exact" w:val="715"/>
+        </w:trPr>
+        <w:tc>
+          <w:tcPr>
+            <w:tcW w:w="2256" w:type="dxa"/>
+            <w:tcBorders>
+              <w:top w:val="single" w:sz="5" w:space="0" w:color="000000"/>
+              <w:left w:val="single" w:sz="5" w:space="0" w:color="000000"/>
+              <w:bottom w:val="single" w:sz="5" w:space="0" w:color="000000"/>
+              <w:right w:val="single" w:sz="5" w:space="0" w:color="000000"/>
+            </w:tcBorders>
+            <w:shd w:val="clear" w:color="auto" w:fill="FFFFFF" w:themeFill="background1"/>
+          </w:tcPr>
+          <w:p>
+            <w:pPr>
+              <w:pStyle w:val="Sansinterligne"/>
+              <w:jc w:val="center"/>
+              <w:rPr>
+                <w:sz w:val="24"/>
+                <w:lang w:val="fr-FR"/>
+              </w:rPr>
+            </w:pPr>
             <w:proofErr w:type="spellStart"/>
             <w:r>
               <w:rPr>
                 <w:sz w:val="24"/>
-              </w:rPr>
-              <w:t>attribut</w:t>
+                <w:lang w:val="fr-FR"/>
+              </w:rPr>
+              <w:t>m_titre</w:t>
             </w:r>
             <w:proofErr w:type="spellEnd"/>
           </w:p>
         </w:tc>
         <w:tc>
           <w:tcPr>
-            <w:tcW w:w="4270" w:type="dxa"/>
-            <w:tcBorders>
-              <w:top w:val="single" w:sz="5" w:space="0" w:color="000000"/>
-              <w:left w:val="single" w:sz="5" w:space="0" w:color="000000"/>
-              <w:bottom w:val="single" w:sz="5" w:space="0" w:color="000000"/>
-              <w:right w:val="single" w:sz="5" w:space="0" w:color="000000"/>
-            </w:tcBorders>
-            <w:shd w:val="clear" w:color="auto" w:fill="BDD6EE" w:themeFill="accent1" w:themeFillTint="66"/>
-          </w:tcPr>
-          <w:p>
-            <w:pPr>
-              <w:pStyle w:val="Sansinterligne"/>
-              <w:rPr>
-                <w:sz w:val="24"/>
-              </w:rPr>
-            </w:pPr>
-            <w:r>
-              <w:rPr>
-                <w:sz w:val="24"/>
-              </w:rPr>
-              <w:t>Signification</w:t>
+            <w:tcW w:w="3969" w:type="dxa"/>
+            <w:tcBorders>
+              <w:top w:val="single" w:sz="5" w:space="0" w:color="000000"/>
+              <w:left w:val="single" w:sz="5" w:space="0" w:color="000000"/>
+              <w:bottom w:val="single" w:sz="5" w:space="0" w:color="000000"/>
+              <w:right w:val="single" w:sz="5" w:space="0" w:color="000000"/>
+            </w:tcBorders>
+            <w:shd w:val="clear" w:color="auto" w:fill="FFFFFF" w:themeFill="background1"/>
+          </w:tcPr>
+          <w:p>
+            <w:pPr>
+              <w:pStyle w:val="Sansinterligne"/>
+              <w:jc w:val="center"/>
+              <w:rPr>
+                <w:sz w:val="24"/>
+                <w:lang w:val="fr-FR"/>
+              </w:rPr>
+            </w:pPr>
+            <w:r>
+              <w:rPr>
+                <w:sz w:val="24"/>
+                <w:lang w:val="fr-FR"/>
+              </w:rPr>
+              <w:t>Le titre du diaporama</w:t>
             </w:r>
           </w:p>
         </w:tc>
@@ -2040,20 +3036,23 @@
               <w:bottom w:val="single" w:sz="5" w:space="0" w:color="000000"/>
               <w:right w:val="single" w:sz="5" w:space="0" w:color="000000"/>
             </w:tcBorders>
-            <w:shd w:val="clear" w:color="auto" w:fill="BDD6EE" w:themeFill="accent1" w:themeFillTint="66"/>
-          </w:tcPr>
-          <w:p>
-            <w:pPr>
-              <w:pStyle w:val="Sansinterligne"/>
-              <w:rPr>
-                <w:sz w:val="24"/>
-              </w:rPr>
-            </w:pPr>
-            <w:r>
-              <w:rPr>
-                <w:sz w:val="24"/>
-              </w:rPr>
-              <w:t>Type</w:t>
+            <w:shd w:val="clear" w:color="auto" w:fill="FFFFFF" w:themeFill="background1"/>
+          </w:tcPr>
+          <w:p>
+            <w:pPr>
+              <w:pStyle w:val="Sansinterligne"/>
+              <w:jc w:val="center"/>
+              <w:rPr>
+                <w:sz w:val="24"/>
+                <w:lang w:val="fr-FR"/>
+              </w:rPr>
+            </w:pPr>
+            <w:r>
+              <w:rPr>
+                <w:sz w:val="24"/>
+                <w:lang w:val="fr-FR"/>
+              </w:rPr>
+              <w:t>Chaine de caractères</w:t>
             </w:r>
           </w:p>
         </w:tc>
@@ -2066,23 +3065,305 @@
               <w:bottom w:val="single" w:sz="5" w:space="0" w:color="000000"/>
               <w:right w:val="single" w:sz="5" w:space="0" w:color="000000"/>
             </w:tcBorders>
-            <w:shd w:val="clear" w:color="auto" w:fill="BDD6EE" w:themeFill="accent1" w:themeFillTint="66"/>
-          </w:tcPr>
-          <w:p>
-            <w:pPr>
-              <w:pStyle w:val="Sansinterligne"/>
-              <w:rPr>
-                <w:sz w:val="24"/>
+            <w:shd w:val="clear" w:color="auto" w:fill="FFFFFF" w:themeFill="background1"/>
+          </w:tcPr>
+          <w:p>
+            <w:pPr>
+              <w:pStyle w:val="Sansinterligne"/>
+              <w:jc w:val="center"/>
+              <w:rPr>
+                <w:sz w:val="24"/>
+                <w:lang w:val="fr-FR"/>
+              </w:rPr>
+            </w:pPr>
+            <w:r>
+              <w:rPr>
+                <w:sz w:val="24"/>
+                <w:lang w:val="fr-FR"/>
+              </w:rPr>
+              <w:t>Diaporama Yann</w:t>
+            </w:r>
+          </w:p>
+        </w:tc>
+      </w:tr>
+      <w:tr>
+        <w:trPr>
+          <w:trHeight w:hRule="exact" w:val="730"/>
+        </w:trPr>
+        <w:tc>
+          <w:tcPr>
+            <w:tcW w:w="2256" w:type="dxa"/>
+            <w:tcBorders>
+              <w:top w:val="single" w:sz="5" w:space="0" w:color="000000"/>
+              <w:left w:val="single" w:sz="5" w:space="0" w:color="000000"/>
+              <w:bottom w:val="single" w:sz="5" w:space="0" w:color="000000"/>
+              <w:right w:val="single" w:sz="5" w:space="0" w:color="000000"/>
+            </w:tcBorders>
+            <w:shd w:val="clear" w:color="auto" w:fill="FFFFFF" w:themeFill="background1"/>
+          </w:tcPr>
+          <w:p>
+            <w:pPr>
+              <w:pStyle w:val="Sansinterligne"/>
+              <w:jc w:val="center"/>
+              <w:rPr>
+                <w:sz w:val="24"/>
+                <w:lang w:val="fr-FR"/>
               </w:rPr>
             </w:pPr>
             <w:proofErr w:type="spellStart"/>
             <w:r>
               <w:rPr>
                 <w:sz w:val="24"/>
-              </w:rPr>
-              <w:t>Exemple</w:t>
+                <w:lang w:val="fr-FR"/>
+              </w:rPr>
+              <w:t>m_vitesseDefilement</w:t>
             </w:r>
             <w:proofErr w:type="spellEnd"/>
+          </w:p>
+        </w:tc>
+        <w:tc>
+          <w:tcPr>
+            <w:tcW w:w="3969" w:type="dxa"/>
+            <w:tcBorders>
+              <w:top w:val="single" w:sz="5" w:space="0" w:color="000000"/>
+              <w:left w:val="single" w:sz="5" w:space="0" w:color="000000"/>
+              <w:bottom w:val="single" w:sz="5" w:space="0" w:color="000000"/>
+              <w:right w:val="single" w:sz="5" w:space="0" w:color="000000"/>
+            </w:tcBorders>
+            <w:shd w:val="clear" w:color="auto" w:fill="FFFFFF" w:themeFill="background1"/>
+          </w:tcPr>
+          <w:p>
+            <w:pPr>
+              <w:pStyle w:val="Sansinterligne"/>
+              <w:jc w:val="center"/>
+              <w:rPr>
+                <w:sz w:val="24"/>
+                <w:lang w:val="fr-FR"/>
+              </w:rPr>
+            </w:pPr>
+            <w:r>
+              <w:rPr>
+                <w:sz w:val="24"/>
+                <w:lang w:val="fr-FR"/>
+              </w:rPr>
+              <w:t>La vitesse de défilement des images (si mode automatique)</w:t>
+            </w:r>
+          </w:p>
+        </w:tc>
+        <w:tc>
+          <w:tcPr>
+            <w:tcW w:w="1559" w:type="dxa"/>
+            <w:tcBorders>
+              <w:top w:val="single" w:sz="5" w:space="0" w:color="000000"/>
+              <w:left w:val="single" w:sz="5" w:space="0" w:color="000000"/>
+              <w:bottom w:val="single" w:sz="5" w:space="0" w:color="000000"/>
+              <w:right w:val="single" w:sz="5" w:space="0" w:color="000000"/>
+            </w:tcBorders>
+            <w:shd w:val="clear" w:color="auto" w:fill="FFFFFF" w:themeFill="background1"/>
+          </w:tcPr>
+          <w:p>
+            <w:pPr>
+              <w:pStyle w:val="Sansinterligne"/>
+              <w:jc w:val="center"/>
+              <w:rPr>
+                <w:sz w:val="24"/>
+                <w:lang w:val="fr-FR"/>
+              </w:rPr>
+            </w:pPr>
+            <w:r>
+              <w:rPr>
+                <w:sz w:val="24"/>
+                <w:lang w:val="fr-FR"/>
+              </w:rPr>
+              <w:t>Entier</w:t>
+            </w:r>
+          </w:p>
+        </w:tc>
+        <w:tc>
+          <w:tcPr>
+            <w:tcW w:w="1843" w:type="dxa"/>
+            <w:tcBorders>
+              <w:top w:val="single" w:sz="5" w:space="0" w:color="000000"/>
+              <w:left w:val="single" w:sz="5" w:space="0" w:color="000000"/>
+              <w:bottom w:val="single" w:sz="5" w:space="0" w:color="000000"/>
+              <w:right w:val="single" w:sz="5" w:space="0" w:color="000000"/>
+            </w:tcBorders>
+            <w:shd w:val="clear" w:color="auto" w:fill="FFFFFF" w:themeFill="background1"/>
+          </w:tcPr>
+          <w:p>
+            <w:pPr>
+              <w:pStyle w:val="Sansinterligne"/>
+              <w:jc w:val="center"/>
+              <w:rPr>
+                <w:sz w:val="24"/>
+                <w:lang w:val="fr-FR"/>
+              </w:rPr>
+            </w:pPr>
+            <w:r>
+              <w:rPr>
+                <w:sz w:val="24"/>
+                <w:lang w:val="fr-FR"/>
+              </w:rPr>
+              <w:t>2</w:t>
+            </w:r>
+          </w:p>
+        </w:tc>
+      </w:tr>
+      <w:tr>
+        <w:trPr>
+          <w:trHeight w:hRule="exact" w:val="1014"/>
+        </w:trPr>
+        <w:tc>
+          <w:tcPr>
+            <w:tcW w:w="2256" w:type="dxa"/>
+            <w:tcBorders>
+              <w:top w:val="single" w:sz="5" w:space="0" w:color="000000"/>
+              <w:left w:val="single" w:sz="5" w:space="0" w:color="000000"/>
+              <w:bottom w:val="single" w:sz="5" w:space="0" w:color="000000"/>
+              <w:right w:val="single" w:sz="5" w:space="0" w:color="000000"/>
+            </w:tcBorders>
+            <w:shd w:val="clear" w:color="auto" w:fill="FFFFFF" w:themeFill="background1"/>
+          </w:tcPr>
+          <w:p>
+            <w:pPr>
+              <w:pStyle w:val="Sansinterligne"/>
+              <w:jc w:val="center"/>
+              <w:rPr>
+                <w:sz w:val="24"/>
+                <w:lang w:val="fr-FR"/>
+              </w:rPr>
+            </w:pPr>
+            <w:proofErr w:type="spellStart"/>
+            <w:r>
+              <w:rPr>
+                <w:sz w:val="24"/>
+                <w:lang w:val="fr-FR"/>
+              </w:rPr>
+              <w:lastRenderedPageBreak/>
+              <w:t>m_localisationImages</w:t>
+            </w:r>
+            <w:proofErr w:type="spellEnd"/>
+          </w:p>
+        </w:tc>
+        <w:tc>
+          <w:tcPr>
+            <w:tcW w:w="3969" w:type="dxa"/>
+            <w:tcBorders>
+              <w:top w:val="single" w:sz="5" w:space="0" w:color="000000"/>
+              <w:left w:val="single" w:sz="5" w:space="0" w:color="000000"/>
+              <w:bottom w:val="single" w:sz="5" w:space="0" w:color="000000"/>
+              <w:right w:val="single" w:sz="5" w:space="0" w:color="000000"/>
+            </w:tcBorders>
+            <w:shd w:val="clear" w:color="auto" w:fill="FFFFFF" w:themeFill="background1"/>
+          </w:tcPr>
+          <w:p>
+            <w:pPr>
+              <w:pStyle w:val="Sansinterligne"/>
+              <w:jc w:val="center"/>
+              <w:rPr>
+                <w:sz w:val="24"/>
+                <w:lang w:val="fr-FR"/>
+              </w:rPr>
+            </w:pPr>
+            <w:r>
+              <w:rPr>
+                <w:sz w:val="24"/>
+                <w:lang w:val="fr-FR"/>
+              </w:rPr>
+              <w:t xml:space="preserve">Le tableau dynamique contenant les </w:t>
+            </w:r>
+            <w:proofErr w:type="spellStart"/>
+            <w:r>
+              <w:rPr>
+                <w:sz w:val="24"/>
+                <w:lang w:val="fr-FR"/>
+              </w:rPr>
+              <w:t>ImagesDansDiaporama</w:t>
+            </w:r>
+            <w:proofErr w:type="spellEnd"/>
+          </w:p>
+        </w:tc>
+        <w:tc>
+          <w:tcPr>
+            <w:tcW w:w="1559" w:type="dxa"/>
+            <w:tcBorders>
+              <w:top w:val="single" w:sz="5" w:space="0" w:color="000000"/>
+              <w:left w:val="single" w:sz="5" w:space="0" w:color="000000"/>
+              <w:bottom w:val="single" w:sz="5" w:space="0" w:color="000000"/>
+              <w:right w:val="single" w:sz="5" w:space="0" w:color="000000"/>
+            </w:tcBorders>
+            <w:shd w:val="clear" w:color="auto" w:fill="FFFFFF" w:themeFill="background1"/>
+          </w:tcPr>
+          <w:p>
+            <w:pPr>
+              <w:pStyle w:val="Sansinterligne"/>
+              <w:jc w:val="center"/>
+              <w:rPr>
+                <w:sz w:val="24"/>
+                <w:lang w:val="fr-FR"/>
+              </w:rPr>
+            </w:pPr>
+            <w:proofErr w:type="spellStart"/>
+            <w:r>
+              <w:rPr>
+                <w:sz w:val="24"/>
+                <w:lang w:val="fr-FR"/>
+              </w:rPr>
+              <w:t>Vector</w:t>
+            </w:r>
+            <w:proofErr w:type="spellEnd"/>
+            <w:r>
+              <w:rPr>
+                <w:sz w:val="24"/>
+                <w:lang w:val="fr-FR"/>
+              </w:rPr>
+              <w:t xml:space="preserve"> &lt;</w:t>
+            </w:r>
+            <w:proofErr w:type="spellStart"/>
+            <w:r>
+              <w:rPr>
+                <w:sz w:val="24"/>
+                <w:lang w:val="fr-FR"/>
+              </w:rPr>
+              <w:t>ImageDansDiaporama</w:t>
+            </w:r>
+            <w:proofErr w:type="spellEnd"/>
+            <w:r>
+              <w:rPr>
+                <w:sz w:val="24"/>
+                <w:lang w:val="fr-FR"/>
+              </w:rPr>
+              <w:t>&gt;</w:t>
+            </w:r>
+          </w:p>
+        </w:tc>
+        <w:tc>
+          <w:tcPr>
+            <w:tcW w:w="1843" w:type="dxa"/>
+            <w:tcBorders>
+              <w:top w:val="single" w:sz="5" w:space="0" w:color="000000"/>
+              <w:left w:val="single" w:sz="5" w:space="0" w:color="000000"/>
+              <w:bottom w:val="single" w:sz="5" w:space="0" w:color="000000"/>
+              <w:right w:val="single" w:sz="5" w:space="0" w:color="000000"/>
+            </w:tcBorders>
+            <w:shd w:val="clear" w:color="auto" w:fill="FFFFFF" w:themeFill="background1"/>
+          </w:tcPr>
+          <w:p>
+            <w:pPr>
+              <w:pStyle w:val="Sansinterligne"/>
+              <w:jc w:val="center"/>
+              <w:rPr>
+                <w:sz w:val="24"/>
+                <w:lang w:val="fr-FR"/>
+              </w:rPr>
+            </w:pPr>
+            <w:r>
+              <w:rPr>
+                <w:sz w:val="24"/>
+                <w:lang w:val="fr-FR"/>
+              </w:rPr>
+              <w:t>/</w:t>
+            </w:r>
           </w:p>
         </w:tc>
       </w:tr>
@@ -2092,7 +3373,7 @@
         </w:trPr>
         <w:tc>
           <w:tcPr>
-            <w:tcW w:w="1955" w:type="dxa"/>
+            <w:tcW w:w="2256" w:type="dxa"/>
             <w:tcBorders>
               <w:top w:val="single" w:sz="5" w:space="0" w:color="000000"/>
               <w:left w:val="single" w:sz="5" w:space="0" w:color="000000"/>
@@ -2104,15 +3385,26 @@
           <w:p>
             <w:pPr>
               <w:pStyle w:val="Sansinterligne"/>
-              <w:rPr>
-                <w:sz w:val="24"/>
-              </w:rPr>
-            </w:pPr>
-          </w:p>
-        </w:tc>
-        <w:tc>
-          <w:tcPr>
-            <w:tcW w:w="4270" w:type="dxa"/>
+              <w:jc w:val="center"/>
+              <w:rPr>
+                <w:sz w:val="24"/>
+                <w:lang w:val="fr-FR"/>
+              </w:rPr>
+            </w:pPr>
+            <w:proofErr w:type="spellStart"/>
+            <w:r>
+              <w:rPr>
+                <w:sz w:val="24"/>
+                <w:lang w:val="fr-FR"/>
+              </w:rPr>
+              <w:t>m_posImage</w:t>
+            </w:r>
+            <w:proofErr w:type="spellEnd"/>
+          </w:p>
+        </w:tc>
+        <w:tc>
+          <w:tcPr>
+            <w:tcW w:w="3969" w:type="dxa"/>
             <w:tcBorders>
               <w:top w:val="single" w:sz="5" w:space="0" w:color="000000"/>
               <w:left w:val="single" w:sz="5" w:space="0" w:color="000000"/>
@@ -2124,10 +3416,19 @@
           <w:p>
             <w:pPr>
               <w:pStyle w:val="Sansinterligne"/>
-              <w:rPr>
-                <w:sz w:val="24"/>
-              </w:rPr>
-            </w:pPr>
+              <w:jc w:val="center"/>
+              <w:rPr>
+                <w:sz w:val="24"/>
+                <w:lang w:val="fr-FR"/>
+              </w:rPr>
+            </w:pPr>
+            <w:r>
+              <w:rPr>
+                <w:sz w:val="24"/>
+                <w:lang w:val="fr-FR"/>
+              </w:rPr>
+              <w:t>La position de l’image courante</w:t>
+            </w:r>
           </w:p>
         </w:tc>
         <w:tc>
@@ -2144,10 +3445,19 @@
           <w:p>
             <w:pPr>
               <w:pStyle w:val="Sansinterligne"/>
-              <w:rPr>
-                <w:sz w:val="24"/>
-              </w:rPr>
-            </w:pPr>
+              <w:jc w:val="center"/>
+              <w:rPr>
+                <w:sz w:val="24"/>
+                <w:lang w:val="fr-FR"/>
+              </w:rPr>
+            </w:pPr>
+            <w:r>
+              <w:rPr>
+                <w:sz w:val="24"/>
+                <w:lang w:val="fr-FR"/>
+              </w:rPr>
+              <w:t>Entier</w:t>
+            </w:r>
           </w:p>
         </w:tc>
         <w:tc>
@@ -2164,180 +3474,19 @@
           <w:p>
             <w:pPr>
               <w:pStyle w:val="Sansinterligne"/>
-              <w:rPr>
-                <w:sz w:val="24"/>
-              </w:rPr>
-            </w:pPr>
-          </w:p>
-        </w:tc>
-      </w:tr>
-      <w:tr>
-        <w:trPr>
-          <w:trHeight w:hRule="exact" w:val="406"/>
-        </w:trPr>
-        <w:tc>
-          <w:tcPr>
-            <w:tcW w:w="1955" w:type="dxa"/>
-            <w:tcBorders>
-              <w:top w:val="single" w:sz="5" w:space="0" w:color="000000"/>
-              <w:left w:val="single" w:sz="5" w:space="0" w:color="000000"/>
-              <w:bottom w:val="single" w:sz="5" w:space="0" w:color="000000"/>
-              <w:right w:val="single" w:sz="5" w:space="0" w:color="000000"/>
-            </w:tcBorders>
-            <w:shd w:val="clear" w:color="auto" w:fill="FFFFFF" w:themeFill="background1"/>
-          </w:tcPr>
-          <w:p>
-            <w:pPr>
-              <w:pStyle w:val="Sansinterligne"/>
-              <w:rPr>
-                <w:sz w:val="24"/>
-              </w:rPr>
-            </w:pPr>
-          </w:p>
-        </w:tc>
-        <w:tc>
-          <w:tcPr>
-            <w:tcW w:w="4270" w:type="dxa"/>
-            <w:tcBorders>
-              <w:top w:val="single" w:sz="5" w:space="0" w:color="000000"/>
-              <w:left w:val="single" w:sz="5" w:space="0" w:color="000000"/>
-              <w:bottom w:val="single" w:sz="5" w:space="0" w:color="000000"/>
-              <w:right w:val="single" w:sz="5" w:space="0" w:color="000000"/>
-            </w:tcBorders>
-            <w:shd w:val="clear" w:color="auto" w:fill="FFFFFF" w:themeFill="background1"/>
-          </w:tcPr>
-          <w:p>
-            <w:pPr>
-              <w:pStyle w:val="Sansinterligne"/>
-              <w:rPr>
-                <w:sz w:val="24"/>
-              </w:rPr>
-            </w:pPr>
-          </w:p>
-        </w:tc>
-        <w:tc>
-          <w:tcPr>
-            <w:tcW w:w="1559" w:type="dxa"/>
-            <w:tcBorders>
-              <w:top w:val="single" w:sz="5" w:space="0" w:color="000000"/>
-              <w:left w:val="single" w:sz="5" w:space="0" w:color="000000"/>
-              <w:bottom w:val="single" w:sz="5" w:space="0" w:color="000000"/>
-              <w:right w:val="single" w:sz="5" w:space="0" w:color="000000"/>
-            </w:tcBorders>
-            <w:shd w:val="clear" w:color="auto" w:fill="FFFFFF" w:themeFill="background1"/>
-          </w:tcPr>
-          <w:p>
-            <w:pPr>
-              <w:pStyle w:val="Sansinterligne"/>
-              <w:rPr>
-                <w:sz w:val="24"/>
-              </w:rPr>
-            </w:pPr>
-          </w:p>
-        </w:tc>
-        <w:tc>
-          <w:tcPr>
-            <w:tcW w:w="1843" w:type="dxa"/>
-            <w:tcBorders>
-              <w:top w:val="single" w:sz="5" w:space="0" w:color="000000"/>
-              <w:left w:val="single" w:sz="5" w:space="0" w:color="000000"/>
-              <w:bottom w:val="single" w:sz="5" w:space="0" w:color="000000"/>
-              <w:right w:val="single" w:sz="5" w:space="0" w:color="000000"/>
-            </w:tcBorders>
-            <w:shd w:val="clear" w:color="auto" w:fill="FFFFFF" w:themeFill="background1"/>
-          </w:tcPr>
-          <w:p>
-            <w:pPr>
-              <w:pStyle w:val="Sansinterligne"/>
-              <w:rPr>
-                <w:sz w:val="24"/>
-              </w:rPr>
-            </w:pPr>
-          </w:p>
-        </w:tc>
-      </w:tr>
-      <w:tr>
-        <w:trPr>
-          <w:trHeight w:hRule="exact" w:val="406"/>
-        </w:trPr>
-        <w:tc>
-          <w:tcPr>
-            <w:tcW w:w="1955" w:type="dxa"/>
-            <w:tcBorders>
-              <w:top w:val="single" w:sz="5" w:space="0" w:color="000000"/>
-              <w:left w:val="single" w:sz="5" w:space="0" w:color="000000"/>
-              <w:bottom w:val="single" w:sz="5" w:space="0" w:color="000000"/>
-              <w:right w:val="single" w:sz="5" w:space="0" w:color="000000"/>
-            </w:tcBorders>
-            <w:shd w:val="clear" w:color="auto" w:fill="FFFFFF" w:themeFill="background1"/>
-          </w:tcPr>
-          <w:p>
-            <w:pPr>
-              <w:pStyle w:val="Sansinterligne"/>
-              <w:rPr>
-                <w:sz w:val="24"/>
-              </w:rPr>
-            </w:pPr>
-          </w:p>
-        </w:tc>
-        <w:tc>
-          <w:tcPr>
-            <w:tcW w:w="4270" w:type="dxa"/>
-            <w:tcBorders>
-              <w:top w:val="single" w:sz="5" w:space="0" w:color="000000"/>
-              <w:left w:val="single" w:sz="5" w:space="0" w:color="000000"/>
-              <w:bottom w:val="single" w:sz="5" w:space="0" w:color="000000"/>
-              <w:right w:val="single" w:sz="5" w:space="0" w:color="000000"/>
-            </w:tcBorders>
-            <w:shd w:val="clear" w:color="auto" w:fill="FFFFFF" w:themeFill="background1"/>
-          </w:tcPr>
-          <w:p>
-            <w:pPr>
-              <w:pStyle w:val="Sansinterligne"/>
-              <w:rPr>
-                <w:sz w:val="24"/>
-              </w:rPr>
-            </w:pPr>
-          </w:p>
-        </w:tc>
-        <w:tc>
-          <w:tcPr>
-            <w:tcW w:w="1559" w:type="dxa"/>
-            <w:tcBorders>
-              <w:top w:val="single" w:sz="5" w:space="0" w:color="000000"/>
-              <w:left w:val="single" w:sz="5" w:space="0" w:color="000000"/>
-              <w:bottom w:val="single" w:sz="5" w:space="0" w:color="000000"/>
-              <w:right w:val="single" w:sz="5" w:space="0" w:color="000000"/>
-            </w:tcBorders>
-            <w:shd w:val="clear" w:color="auto" w:fill="FFFFFF" w:themeFill="background1"/>
-          </w:tcPr>
-          <w:p>
-            <w:pPr>
-              <w:pStyle w:val="Sansinterligne"/>
-              <w:rPr>
-                <w:sz w:val="24"/>
-              </w:rPr>
-            </w:pPr>
-          </w:p>
-        </w:tc>
-        <w:tc>
-          <w:tcPr>
-            <w:tcW w:w="1843" w:type="dxa"/>
-            <w:tcBorders>
-              <w:top w:val="single" w:sz="5" w:space="0" w:color="000000"/>
-              <w:left w:val="single" w:sz="5" w:space="0" w:color="000000"/>
-              <w:bottom w:val="single" w:sz="5" w:space="0" w:color="000000"/>
-              <w:right w:val="single" w:sz="5" w:space="0" w:color="000000"/>
-            </w:tcBorders>
-            <w:shd w:val="clear" w:color="auto" w:fill="FFFFFF" w:themeFill="background1"/>
-          </w:tcPr>
-          <w:p>
-            <w:pPr>
-              <w:pStyle w:val="Sansinterligne"/>
-              <w:rPr>
-                <w:sz w:val="24"/>
-              </w:rPr>
-            </w:pPr>
+              <w:jc w:val="center"/>
+              <w:rPr>
+                <w:sz w:val="24"/>
+                <w:lang w:val="fr-FR"/>
+              </w:rPr>
+            </w:pPr>
+            <w:r>
+              <w:rPr>
+                <w:sz w:val="24"/>
+                <w:lang w:val="fr-FR"/>
+              </w:rPr>
+              <w:t>0</w:t>
+            </w:r>
           </w:p>
         </w:tc>
       </w:tr>
@@ -2350,984 +3499,6 @@
         </w:rPr>
       </w:pPr>
     </w:p>
-    <w:p>
-      <w:pPr>
-        <w:pStyle w:val="Titre3"/>
-        <w:ind w:left="720"/>
-        <w:rPr>
-          <w:lang w:val="fr-FR"/>
-        </w:rPr>
-      </w:pPr>
-      <w:bookmarkStart w:id="8" w:name="_Toc164436166"/>
-      <w:r>
-        <w:rPr>
-          <w:lang w:val="fr-FR"/>
-        </w:rPr>
-        <w:t>2.3</w:t>
-      </w:r>
-      <w:r>
-        <w:rPr>
-          <w:lang w:val="fr-FR"/>
-        </w:rPr>
-        <w:t xml:space="preserve"> Classe </w:t>
-      </w:r>
-      <w:proofErr w:type="spellStart"/>
-      <w:r>
-        <w:rPr>
-          <w:lang w:val="fr-FR"/>
-        </w:rPr>
-        <w:t>Image</w:t>
-      </w:r>
-      <w:r>
-        <w:rPr>
-          <w:lang w:val="fr-FR"/>
-        </w:rPr>
-        <w:t>DansDiaporama</w:t>
-      </w:r>
-      <w:bookmarkEnd w:id="8"/>
-      <w:proofErr w:type="spellEnd"/>
-    </w:p>
-    <w:p>
-      <w:pPr>
-        <w:pStyle w:val="Sansinterligne"/>
-        <w:rPr>
-          <w:lang w:val="fr-FR"/>
-        </w:rPr>
-      </w:pPr>
-    </w:p>
-    <w:tbl>
-      <w:tblPr>
-        <w:tblStyle w:val="TableNormal"/>
-        <w:tblW w:w="0" w:type="auto"/>
-        <w:tblInd w:w="148" w:type="dxa"/>
-        <w:tblLayout w:type="fixed"/>
-        <w:tblLook w:val="01E0" w:firstRow="1" w:lastRow="1" w:firstColumn="1" w:lastColumn="1" w:noHBand="0" w:noVBand="0"/>
-      </w:tblPr>
-      <w:tblGrid>
-        <w:gridCol w:w="1955"/>
-        <w:gridCol w:w="4270"/>
-        <w:gridCol w:w="1559"/>
-        <w:gridCol w:w="1843"/>
-      </w:tblGrid>
-      <w:tr>
-        <w:trPr>
-          <w:trHeight w:hRule="exact" w:val="414"/>
-        </w:trPr>
-        <w:tc>
-          <w:tcPr>
-            <w:tcW w:w="9627" w:type="dxa"/>
-            <w:gridSpan w:val="4"/>
-            <w:tcBorders>
-              <w:top w:val="single" w:sz="5" w:space="0" w:color="000000"/>
-              <w:left w:val="single" w:sz="5" w:space="0" w:color="000000"/>
-              <w:bottom w:val="single" w:sz="5" w:space="0" w:color="000000"/>
-              <w:right w:val="single" w:sz="5" w:space="0" w:color="000000"/>
-            </w:tcBorders>
-            <w:shd w:val="clear" w:color="auto" w:fill="BDD6EE" w:themeFill="accent1" w:themeFillTint="66"/>
-          </w:tcPr>
-          <w:p>
-            <w:pPr>
-              <w:pStyle w:val="Sansinterligne"/>
-              <w:rPr>
-                <w:sz w:val="24"/>
-              </w:rPr>
-            </w:pPr>
-            <w:proofErr w:type="spellStart"/>
-            <w:r>
-              <w:rPr>
-                <w:sz w:val="24"/>
-              </w:rPr>
-              <w:t>Classe</w:t>
-            </w:r>
-            <w:proofErr w:type="spellEnd"/>
-            <w:r>
-              <w:rPr>
-                <w:sz w:val="24"/>
-              </w:rPr>
-              <w:t xml:space="preserve"> </w:t>
-            </w:r>
-            <w:proofErr w:type="spellStart"/>
-            <w:r>
-              <w:rPr>
-                <w:sz w:val="24"/>
-              </w:rPr>
-              <w:t>Image</w:t>
-            </w:r>
-            <w:r>
-              <w:rPr>
-                <w:sz w:val="24"/>
-              </w:rPr>
-              <w:t>DansDiaporama</w:t>
-            </w:r>
-            <w:proofErr w:type="spellEnd"/>
-          </w:p>
-        </w:tc>
-      </w:tr>
-      <w:tr>
-        <w:trPr>
-          <w:trHeight w:hRule="exact" w:val="406"/>
-        </w:trPr>
-        <w:tc>
-          <w:tcPr>
-            <w:tcW w:w="1955" w:type="dxa"/>
-            <w:tcBorders>
-              <w:top w:val="single" w:sz="5" w:space="0" w:color="000000"/>
-              <w:left w:val="single" w:sz="5" w:space="0" w:color="000000"/>
-              <w:bottom w:val="single" w:sz="5" w:space="0" w:color="000000"/>
-              <w:right w:val="single" w:sz="5" w:space="0" w:color="000000"/>
-            </w:tcBorders>
-            <w:shd w:val="clear" w:color="auto" w:fill="BDD6EE" w:themeFill="accent1" w:themeFillTint="66"/>
-          </w:tcPr>
-          <w:p>
-            <w:pPr>
-              <w:pStyle w:val="Sansinterligne"/>
-              <w:rPr>
-                <w:sz w:val="24"/>
-              </w:rPr>
-            </w:pPr>
-            <w:r>
-              <w:rPr>
-                <w:sz w:val="24"/>
-              </w:rPr>
-              <w:t xml:space="preserve">Nom </w:t>
-            </w:r>
-            <w:proofErr w:type="spellStart"/>
-            <w:r>
-              <w:rPr>
-                <w:sz w:val="24"/>
-              </w:rPr>
-              <w:t>attribut</w:t>
-            </w:r>
-            <w:proofErr w:type="spellEnd"/>
-          </w:p>
-        </w:tc>
-        <w:tc>
-          <w:tcPr>
-            <w:tcW w:w="4270" w:type="dxa"/>
-            <w:tcBorders>
-              <w:top w:val="single" w:sz="5" w:space="0" w:color="000000"/>
-              <w:left w:val="single" w:sz="5" w:space="0" w:color="000000"/>
-              <w:bottom w:val="single" w:sz="5" w:space="0" w:color="000000"/>
-              <w:right w:val="single" w:sz="5" w:space="0" w:color="000000"/>
-            </w:tcBorders>
-            <w:shd w:val="clear" w:color="auto" w:fill="BDD6EE" w:themeFill="accent1" w:themeFillTint="66"/>
-          </w:tcPr>
-          <w:p>
-            <w:pPr>
-              <w:pStyle w:val="Sansinterligne"/>
-              <w:rPr>
-                <w:sz w:val="24"/>
-              </w:rPr>
-            </w:pPr>
-            <w:r>
-              <w:rPr>
-                <w:sz w:val="24"/>
-              </w:rPr>
-              <w:t>Signification</w:t>
-            </w:r>
-          </w:p>
-        </w:tc>
-        <w:tc>
-          <w:tcPr>
-            <w:tcW w:w="1559" w:type="dxa"/>
-            <w:tcBorders>
-              <w:top w:val="single" w:sz="5" w:space="0" w:color="000000"/>
-              <w:left w:val="single" w:sz="5" w:space="0" w:color="000000"/>
-              <w:bottom w:val="single" w:sz="5" w:space="0" w:color="000000"/>
-              <w:right w:val="single" w:sz="5" w:space="0" w:color="000000"/>
-            </w:tcBorders>
-            <w:shd w:val="clear" w:color="auto" w:fill="BDD6EE" w:themeFill="accent1" w:themeFillTint="66"/>
-          </w:tcPr>
-          <w:p>
-            <w:pPr>
-              <w:pStyle w:val="Sansinterligne"/>
-              <w:rPr>
-                <w:sz w:val="24"/>
-              </w:rPr>
-            </w:pPr>
-            <w:r>
-              <w:rPr>
-                <w:sz w:val="24"/>
-              </w:rPr>
-              <w:t>Type</w:t>
-            </w:r>
-          </w:p>
-        </w:tc>
-        <w:tc>
-          <w:tcPr>
-            <w:tcW w:w="1843" w:type="dxa"/>
-            <w:tcBorders>
-              <w:top w:val="single" w:sz="5" w:space="0" w:color="000000"/>
-              <w:left w:val="single" w:sz="5" w:space="0" w:color="000000"/>
-              <w:bottom w:val="single" w:sz="5" w:space="0" w:color="000000"/>
-              <w:right w:val="single" w:sz="5" w:space="0" w:color="000000"/>
-            </w:tcBorders>
-            <w:shd w:val="clear" w:color="auto" w:fill="BDD6EE" w:themeFill="accent1" w:themeFillTint="66"/>
-          </w:tcPr>
-          <w:p>
-            <w:pPr>
-              <w:pStyle w:val="Sansinterligne"/>
-              <w:rPr>
-                <w:sz w:val="24"/>
-              </w:rPr>
-            </w:pPr>
-            <w:proofErr w:type="spellStart"/>
-            <w:r>
-              <w:rPr>
-                <w:sz w:val="24"/>
-              </w:rPr>
-              <w:t>Exemple</w:t>
-            </w:r>
-            <w:proofErr w:type="spellEnd"/>
-          </w:p>
-        </w:tc>
-      </w:tr>
-      <w:tr>
-        <w:trPr>
-          <w:trHeight w:hRule="exact" w:val="406"/>
-        </w:trPr>
-        <w:tc>
-          <w:tcPr>
-            <w:tcW w:w="1955" w:type="dxa"/>
-            <w:tcBorders>
-              <w:top w:val="single" w:sz="5" w:space="0" w:color="000000"/>
-              <w:left w:val="single" w:sz="5" w:space="0" w:color="000000"/>
-              <w:bottom w:val="single" w:sz="5" w:space="0" w:color="000000"/>
-              <w:right w:val="single" w:sz="5" w:space="0" w:color="000000"/>
-            </w:tcBorders>
-            <w:shd w:val="clear" w:color="auto" w:fill="FFFFFF" w:themeFill="background1"/>
-          </w:tcPr>
-          <w:p>
-            <w:pPr>
-              <w:pStyle w:val="Sansinterligne"/>
-              <w:rPr>
-                <w:sz w:val="24"/>
-              </w:rPr>
-            </w:pPr>
-          </w:p>
-        </w:tc>
-        <w:tc>
-          <w:tcPr>
-            <w:tcW w:w="4270" w:type="dxa"/>
-            <w:tcBorders>
-              <w:top w:val="single" w:sz="5" w:space="0" w:color="000000"/>
-              <w:left w:val="single" w:sz="5" w:space="0" w:color="000000"/>
-              <w:bottom w:val="single" w:sz="5" w:space="0" w:color="000000"/>
-              <w:right w:val="single" w:sz="5" w:space="0" w:color="000000"/>
-            </w:tcBorders>
-            <w:shd w:val="clear" w:color="auto" w:fill="FFFFFF" w:themeFill="background1"/>
-          </w:tcPr>
-          <w:p>
-            <w:pPr>
-              <w:pStyle w:val="Sansinterligne"/>
-              <w:rPr>
-                <w:sz w:val="24"/>
-              </w:rPr>
-            </w:pPr>
-          </w:p>
-        </w:tc>
-        <w:tc>
-          <w:tcPr>
-            <w:tcW w:w="1559" w:type="dxa"/>
-            <w:tcBorders>
-              <w:top w:val="single" w:sz="5" w:space="0" w:color="000000"/>
-              <w:left w:val="single" w:sz="5" w:space="0" w:color="000000"/>
-              <w:bottom w:val="single" w:sz="5" w:space="0" w:color="000000"/>
-              <w:right w:val="single" w:sz="5" w:space="0" w:color="000000"/>
-            </w:tcBorders>
-            <w:shd w:val="clear" w:color="auto" w:fill="FFFFFF" w:themeFill="background1"/>
-          </w:tcPr>
-          <w:p>
-            <w:pPr>
-              <w:pStyle w:val="Sansinterligne"/>
-              <w:rPr>
-                <w:sz w:val="24"/>
-              </w:rPr>
-            </w:pPr>
-          </w:p>
-        </w:tc>
-        <w:tc>
-          <w:tcPr>
-            <w:tcW w:w="1843" w:type="dxa"/>
-            <w:tcBorders>
-              <w:top w:val="single" w:sz="5" w:space="0" w:color="000000"/>
-              <w:left w:val="single" w:sz="5" w:space="0" w:color="000000"/>
-              <w:bottom w:val="single" w:sz="5" w:space="0" w:color="000000"/>
-              <w:right w:val="single" w:sz="5" w:space="0" w:color="000000"/>
-            </w:tcBorders>
-            <w:shd w:val="clear" w:color="auto" w:fill="FFFFFF" w:themeFill="background1"/>
-          </w:tcPr>
-          <w:p>
-            <w:pPr>
-              <w:pStyle w:val="Sansinterligne"/>
-              <w:rPr>
-                <w:sz w:val="24"/>
-              </w:rPr>
-            </w:pPr>
-          </w:p>
-        </w:tc>
-      </w:tr>
-      <w:tr>
-        <w:trPr>
-          <w:trHeight w:hRule="exact" w:val="406"/>
-        </w:trPr>
-        <w:tc>
-          <w:tcPr>
-            <w:tcW w:w="1955" w:type="dxa"/>
-            <w:tcBorders>
-              <w:top w:val="single" w:sz="5" w:space="0" w:color="000000"/>
-              <w:left w:val="single" w:sz="5" w:space="0" w:color="000000"/>
-              <w:bottom w:val="single" w:sz="5" w:space="0" w:color="000000"/>
-              <w:right w:val="single" w:sz="5" w:space="0" w:color="000000"/>
-            </w:tcBorders>
-            <w:shd w:val="clear" w:color="auto" w:fill="FFFFFF" w:themeFill="background1"/>
-          </w:tcPr>
-          <w:p>
-            <w:pPr>
-              <w:pStyle w:val="Sansinterligne"/>
-              <w:rPr>
-                <w:sz w:val="24"/>
-              </w:rPr>
-            </w:pPr>
-          </w:p>
-        </w:tc>
-        <w:tc>
-          <w:tcPr>
-            <w:tcW w:w="4270" w:type="dxa"/>
-            <w:tcBorders>
-              <w:top w:val="single" w:sz="5" w:space="0" w:color="000000"/>
-              <w:left w:val="single" w:sz="5" w:space="0" w:color="000000"/>
-              <w:bottom w:val="single" w:sz="5" w:space="0" w:color="000000"/>
-              <w:right w:val="single" w:sz="5" w:space="0" w:color="000000"/>
-            </w:tcBorders>
-            <w:shd w:val="clear" w:color="auto" w:fill="FFFFFF" w:themeFill="background1"/>
-          </w:tcPr>
-          <w:p>
-            <w:pPr>
-              <w:pStyle w:val="Sansinterligne"/>
-              <w:rPr>
-                <w:sz w:val="24"/>
-              </w:rPr>
-            </w:pPr>
-          </w:p>
-        </w:tc>
-        <w:tc>
-          <w:tcPr>
-            <w:tcW w:w="1559" w:type="dxa"/>
-            <w:tcBorders>
-              <w:top w:val="single" w:sz="5" w:space="0" w:color="000000"/>
-              <w:left w:val="single" w:sz="5" w:space="0" w:color="000000"/>
-              <w:bottom w:val="single" w:sz="5" w:space="0" w:color="000000"/>
-              <w:right w:val="single" w:sz="5" w:space="0" w:color="000000"/>
-            </w:tcBorders>
-            <w:shd w:val="clear" w:color="auto" w:fill="FFFFFF" w:themeFill="background1"/>
-          </w:tcPr>
-          <w:p>
-            <w:pPr>
-              <w:pStyle w:val="Sansinterligne"/>
-              <w:rPr>
-                <w:sz w:val="24"/>
-              </w:rPr>
-            </w:pPr>
-          </w:p>
-        </w:tc>
-        <w:tc>
-          <w:tcPr>
-            <w:tcW w:w="1843" w:type="dxa"/>
-            <w:tcBorders>
-              <w:top w:val="single" w:sz="5" w:space="0" w:color="000000"/>
-              <w:left w:val="single" w:sz="5" w:space="0" w:color="000000"/>
-              <w:bottom w:val="single" w:sz="5" w:space="0" w:color="000000"/>
-              <w:right w:val="single" w:sz="5" w:space="0" w:color="000000"/>
-            </w:tcBorders>
-            <w:shd w:val="clear" w:color="auto" w:fill="FFFFFF" w:themeFill="background1"/>
-          </w:tcPr>
-          <w:p>
-            <w:pPr>
-              <w:pStyle w:val="Sansinterligne"/>
-              <w:rPr>
-                <w:sz w:val="24"/>
-              </w:rPr>
-            </w:pPr>
-          </w:p>
-        </w:tc>
-      </w:tr>
-      <w:tr>
-        <w:trPr>
-          <w:trHeight w:hRule="exact" w:val="406"/>
-        </w:trPr>
-        <w:tc>
-          <w:tcPr>
-            <w:tcW w:w="1955" w:type="dxa"/>
-            <w:tcBorders>
-              <w:top w:val="single" w:sz="5" w:space="0" w:color="000000"/>
-              <w:left w:val="single" w:sz="5" w:space="0" w:color="000000"/>
-              <w:bottom w:val="single" w:sz="5" w:space="0" w:color="000000"/>
-              <w:right w:val="single" w:sz="5" w:space="0" w:color="000000"/>
-            </w:tcBorders>
-            <w:shd w:val="clear" w:color="auto" w:fill="FFFFFF" w:themeFill="background1"/>
-          </w:tcPr>
-          <w:p>
-            <w:pPr>
-              <w:pStyle w:val="Sansinterligne"/>
-              <w:rPr>
-                <w:sz w:val="24"/>
-              </w:rPr>
-            </w:pPr>
-          </w:p>
-        </w:tc>
-        <w:tc>
-          <w:tcPr>
-            <w:tcW w:w="4270" w:type="dxa"/>
-            <w:tcBorders>
-              <w:top w:val="single" w:sz="5" w:space="0" w:color="000000"/>
-              <w:left w:val="single" w:sz="5" w:space="0" w:color="000000"/>
-              <w:bottom w:val="single" w:sz="5" w:space="0" w:color="000000"/>
-              <w:right w:val="single" w:sz="5" w:space="0" w:color="000000"/>
-            </w:tcBorders>
-            <w:shd w:val="clear" w:color="auto" w:fill="FFFFFF" w:themeFill="background1"/>
-          </w:tcPr>
-          <w:p>
-            <w:pPr>
-              <w:pStyle w:val="Sansinterligne"/>
-              <w:rPr>
-                <w:sz w:val="24"/>
-              </w:rPr>
-            </w:pPr>
-          </w:p>
-        </w:tc>
-        <w:tc>
-          <w:tcPr>
-            <w:tcW w:w="1559" w:type="dxa"/>
-            <w:tcBorders>
-              <w:top w:val="single" w:sz="5" w:space="0" w:color="000000"/>
-              <w:left w:val="single" w:sz="5" w:space="0" w:color="000000"/>
-              <w:bottom w:val="single" w:sz="5" w:space="0" w:color="000000"/>
-              <w:right w:val="single" w:sz="5" w:space="0" w:color="000000"/>
-            </w:tcBorders>
-            <w:shd w:val="clear" w:color="auto" w:fill="FFFFFF" w:themeFill="background1"/>
-          </w:tcPr>
-          <w:p>
-            <w:pPr>
-              <w:pStyle w:val="Sansinterligne"/>
-              <w:rPr>
-                <w:sz w:val="24"/>
-              </w:rPr>
-            </w:pPr>
-          </w:p>
-        </w:tc>
-        <w:tc>
-          <w:tcPr>
-            <w:tcW w:w="1843" w:type="dxa"/>
-            <w:tcBorders>
-              <w:top w:val="single" w:sz="5" w:space="0" w:color="000000"/>
-              <w:left w:val="single" w:sz="5" w:space="0" w:color="000000"/>
-              <w:bottom w:val="single" w:sz="5" w:space="0" w:color="000000"/>
-              <w:right w:val="single" w:sz="5" w:space="0" w:color="000000"/>
-            </w:tcBorders>
-            <w:shd w:val="clear" w:color="auto" w:fill="FFFFFF" w:themeFill="background1"/>
-          </w:tcPr>
-          <w:p>
-            <w:pPr>
-              <w:pStyle w:val="Sansinterligne"/>
-              <w:rPr>
-                <w:sz w:val="24"/>
-              </w:rPr>
-            </w:pPr>
-          </w:p>
-        </w:tc>
-      </w:tr>
-    </w:tbl>
-    <w:p>
-      <w:pPr>
-        <w:pStyle w:val="Sansinterligne"/>
-        <w:rPr>
-          <w:lang w:val="fr-FR"/>
-        </w:rPr>
-      </w:pPr>
-    </w:p>
-    <w:p>
-      <w:pPr>
-        <w:pStyle w:val="Sansinterligne"/>
-        <w:rPr>
-          <w:lang w:val="fr-FR"/>
-        </w:rPr>
-      </w:pPr>
-    </w:p>
-    <w:p>
-      <w:pPr>
-        <w:pStyle w:val="Titre3"/>
-        <w:ind w:left="720"/>
-        <w:rPr>
-          <w:lang w:val="fr-FR"/>
-        </w:rPr>
-      </w:pPr>
-      <w:bookmarkStart w:id="9" w:name="_Toc164436167"/>
-      <w:r>
-        <w:rPr>
-          <w:lang w:val="fr-FR"/>
-        </w:rPr>
-        <w:lastRenderedPageBreak/>
-        <w:t>2.4</w:t>
-      </w:r>
-      <w:r>
-        <w:rPr>
-          <w:lang w:val="fr-FR"/>
-        </w:rPr>
-        <w:t xml:space="preserve"> Classe </w:t>
-      </w:r>
-      <w:r>
-        <w:rPr>
-          <w:lang w:val="fr-FR"/>
-        </w:rPr>
-        <w:t>Diaporama</w:t>
-      </w:r>
-      <w:bookmarkEnd w:id="9"/>
-    </w:p>
-    <w:p>
-      <w:pPr>
-        <w:rPr>
-          <w:lang w:val="fr-FR"/>
-        </w:rPr>
-      </w:pPr>
-    </w:p>
-    <w:tbl>
-      <w:tblPr>
-        <w:tblStyle w:val="TableNormal"/>
-        <w:tblW w:w="0" w:type="auto"/>
-        <w:tblInd w:w="148" w:type="dxa"/>
-        <w:tblLayout w:type="fixed"/>
-        <w:tblLook w:val="01E0" w:firstRow="1" w:lastRow="1" w:firstColumn="1" w:lastColumn="1" w:noHBand="0" w:noVBand="0"/>
-      </w:tblPr>
-      <w:tblGrid>
-        <w:gridCol w:w="1955"/>
-        <w:gridCol w:w="4270"/>
-        <w:gridCol w:w="1559"/>
-        <w:gridCol w:w="1843"/>
-      </w:tblGrid>
-      <w:tr>
-        <w:trPr>
-          <w:trHeight w:hRule="exact" w:val="414"/>
-        </w:trPr>
-        <w:tc>
-          <w:tcPr>
-            <w:tcW w:w="9627" w:type="dxa"/>
-            <w:gridSpan w:val="4"/>
-            <w:tcBorders>
-              <w:top w:val="single" w:sz="5" w:space="0" w:color="000000"/>
-              <w:left w:val="single" w:sz="5" w:space="0" w:color="000000"/>
-              <w:bottom w:val="single" w:sz="5" w:space="0" w:color="000000"/>
-              <w:right w:val="single" w:sz="5" w:space="0" w:color="000000"/>
-            </w:tcBorders>
-            <w:shd w:val="clear" w:color="auto" w:fill="BDD6EE" w:themeFill="accent1" w:themeFillTint="66"/>
-          </w:tcPr>
-          <w:p>
-            <w:pPr>
-              <w:pStyle w:val="Sansinterligne"/>
-              <w:rPr>
-                <w:sz w:val="24"/>
-              </w:rPr>
-            </w:pPr>
-            <w:proofErr w:type="spellStart"/>
-            <w:r>
-              <w:rPr>
-                <w:sz w:val="24"/>
-              </w:rPr>
-              <w:t>Classe</w:t>
-            </w:r>
-            <w:proofErr w:type="spellEnd"/>
-            <w:r>
-              <w:rPr>
-                <w:sz w:val="24"/>
-              </w:rPr>
-              <w:t xml:space="preserve"> </w:t>
-            </w:r>
-            <w:proofErr w:type="spellStart"/>
-            <w:r>
-              <w:rPr>
-                <w:sz w:val="24"/>
-              </w:rPr>
-              <w:t>Diaporama</w:t>
-            </w:r>
-            <w:proofErr w:type="spellEnd"/>
-          </w:p>
-        </w:tc>
-      </w:tr>
-      <w:tr>
-        <w:trPr>
-          <w:trHeight w:hRule="exact" w:val="406"/>
-        </w:trPr>
-        <w:tc>
-          <w:tcPr>
-            <w:tcW w:w="1955" w:type="dxa"/>
-            <w:tcBorders>
-              <w:top w:val="single" w:sz="5" w:space="0" w:color="000000"/>
-              <w:left w:val="single" w:sz="5" w:space="0" w:color="000000"/>
-              <w:bottom w:val="single" w:sz="5" w:space="0" w:color="000000"/>
-              <w:right w:val="single" w:sz="5" w:space="0" w:color="000000"/>
-            </w:tcBorders>
-            <w:shd w:val="clear" w:color="auto" w:fill="BDD6EE" w:themeFill="accent1" w:themeFillTint="66"/>
-          </w:tcPr>
-          <w:p>
-            <w:pPr>
-              <w:pStyle w:val="Sansinterligne"/>
-              <w:rPr>
-                <w:sz w:val="24"/>
-              </w:rPr>
-            </w:pPr>
-            <w:r>
-              <w:rPr>
-                <w:sz w:val="24"/>
-              </w:rPr>
-              <w:t xml:space="preserve">Nom </w:t>
-            </w:r>
-            <w:proofErr w:type="spellStart"/>
-            <w:r>
-              <w:rPr>
-                <w:sz w:val="24"/>
-              </w:rPr>
-              <w:t>attribut</w:t>
-            </w:r>
-            <w:proofErr w:type="spellEnd"/>
-          </w:p>
-        </w:tc>
-        <w:tc>
-          <w:tcPr>
-            <w:tcW w:w="4270" w:type="dxa"/>
-            <w:tcBorders>
-              <w:top w:val="single" w:sz="5" w:space="0" w:color="000000"/>
-              <w:left w:val="single" w:sz="5" w:space="0" w:color="000000"/>
-              <w:bottom w:val="single" w:sz="5" w:space="0" w:color="000000"/>
-              <w:right w:val="single" w:sz="5" w:space="0" w:color="000000"/>
-            </w:tcBorders>
-            <w:shd w:val="clear" w:color="auto" w:fill="BDD6EE" w:themeFill="accent1" w:themeFillTint="66"/>
-          </w:tcPr>
-          <w:p>
-            <w:pPr>
-              <w:pStyle w:val="Sansinterligne"/>
-              <w:rPr>
-                <w:sz w:val="24"/>
-              </w:rPr>
-            </w:pPr>
-            <w:r>
-              <w:rPr>
-                <w:sz w:val="24"/>
-              </w:rPr>
-              <w:t>Signification</w:t>
-            </w:r>
-          </w:p>
-        </w:tc>
-        <w:tc>
-          <w:tcPr>
-            <w:tcW w:w="1559" w:type="dxa"/>
-            <w:tcBorders>
-              <w:top w:val="single" w:sz="5" w:space="0" w:color="000000"/>
-              <w:left w:val="single" w:sz="5" w:space="0" w:color="000000"/>
-              <w:bottom w:val="single" w:sz="5" w:space="0" w:color="000000"/>
-              <w:right w:val="single" w:sz="5" w:space="0" w:color="000000"/>
-            </w:tcBorders>
-            <w:shd w:val="clear" w:color="auto" w:fill="BDD6EE" w:themeFill="accent1" w:themeFillTint="66"/>
-          </w:tcPr>
-          <w:p>
-            <w:pPr>
-              <w:pStyle w:val="Sansinterligne"/>
-              <w:rPr>
-                <w:sz w:val="24"/>
-              </w:rPr>
-            </w:pPr>
-            <w:r>
-              <w:rPr>
-                <w:sz w:val="24"/>
-              </w:rPr>
-              <w:t>Type</w:t>
-            </w:r>
-          </w:p>
-        </w:tc>
-        <w:tc>
-          <w:tcPr>
-            <w:tcW w:w="1843" w:type="dxa"/>
-            <w:tcBorders>
-              <w:top w:val="single" w:sz="5" w:space="0" w:color="000000"/>
-              <w:left w:val="single" w:sz="5" w:space="0" w:color="000000"/>
-              <w:bottom w:val="single" w:sz="5" w:space="0" w:color="000000"/>
-              <w:right w:val="single" w:sz="5" w:space="0" w:color="000000"/>
-            </w:tcBorders>
-            <w:shd w:val="clear" w:color="auto" w:fill="BDD6EE" w:themeFill="accent1" w:themeFillTint="66"/>
-          </w:tcPr>
-          <w:p>
-            <w:pPr>
-              <w:pStyle w:val="Sansinterligne"/>
-              <w:rPr>
-                <w:sz w:val="24"/>
-              </w:rPr>
-            </w:pPr>
-            <w:proofErr w:type="spellStart"/>
-            <w:r>
-              <w:rPr>
-                <w:sz w:val="24"/>
-              </w:rPr>
-              <w:t>Exemple</w:t>
-            </w:r>
-            <w:proofErr w:type="spellEnd"/>
-          </w:p>
-        </w:tc>
-      </w:tr>
-      <w:tr>
-        <w:trPr>
-          <w:trHeight w:hRule="exact" w:val="406"/>
-        </w:trPr>
-        <w:tc>
-          <w:tcPr>
-            <w:tcW w:w="1955" w:type="dxa"/>
-            <w:tcBorders>
-              <w:top w:val="single" w:sz="5" w:space="0" w:color="000000"/>
-              <w:left w:val="single" w:sz="5" w:space="0" w:color="000000"/>
-              <w:bottom w:val="single" w:sz="5" w:space="0" w:color="000000"/>
-              <w:right w:val="single" w:sz="5" w:space="0" w:color="000000"/>
-            </w:tcBorders>
-            <w:shd w:val="clear" w:color="auto" w:fill="FFFFFF" w:themeFill="background1"/>
-          </w:tcPr>
-          <w:p>
-            <w:pPr>
-              <w:pStyle w:val="Sansinterligne"/>
-              <w:rPr>
-                <w:sz w:val="24"/>
-              </w:rPr>
-            </w:pPr>
-          </w:p>
-        </w:tc>
-        <w:tc>
-          <w:tcPr>
-            <w:tcW w:w="4270" w:type="dxa"/>
-            <w:tcBorders>
-              <w:top w:val="single" w:sz="5" w:space="0" w:color="000000"/>
-              <w:left w:val="single" w:sz="5" w:space="0" w:color="000000"/>
-              <w:bottom w:val="single" w:sz="5" w:space="0" w:color="000000"/>
-              <w:right w:val="single" w:sz="5" w:space="0" w:color="000000"/>
-            </w:tcBorders>
-            <w:shd w:val="clear" w:color="auto" w:fill="FFFFFF" w:themeFill="background1"/>
-          </w:tcPr>
-          <w:p>
-            <w:pPr>
-              <w:pStyle w:val="Sansinterligne"/>
-              <w:rPr>
-                <w:sz w:val="24"/>
-              </w:rPr>
-            </w:pPr>
-          </w:p>
-        </w:tc>
-        <w:tc>
-          <w:tcPr>
-            <w:tcW w:w="1559" w:type="dxa"/>
-            <w:tcBorders>
-              <w:top w:val="single" w:sz="5" w:space="0" w:color="000000"/>
-              <w:left w:val="single" w:sz="5" w:space="0" w:color="000000"/>
-              <w:bottom w:val="single" w:sz="5" w:space="0" w:color="000000"/>
-              <w:right w:val="single" w:sz="5" w:space="0" w:color="000000"/>
-            </w:tcBorders>
-            <w:shd w:val="clear" w:color="auto" w:fill="FFFFFF" w:themeFill="background1"/>
-          </w:tcPr>
-          <w:p>
-            <w:pPr>
-              <w:pStyle w:val="Sansinterligne"/>
-              <w:rPr>
-                <w:sz w:val="24"/>
-              </w:rPr>
-            </w:pPr>
-          </w:p>
-        </w:tc>
-        <w:tc>
-          <w:tcPr>
-            <w:tcW w:w="1843" w:type="dxa"/>
-            <w:tcBorders>
-              <w:top w:val="single" w:sz="5" w:space="0" w:color="000000"/>
-              <w:left w:val="single" w:sz="5" w:space="0" w:color="000000"/>
-              <w:bottom w:val="single" w:sz="5" w:space="0" w:color="000000"/>
-              <w:right w:val="single" w:sz="5" w:space="0" w:color="000000"/>
-            </w:tcBorders>
-            <w:shd w:val="clear" w:color="auto" w:fill="FFFFFF" w:themeFill="background1"/>
-          </w:tcPr>
-          <w:p>
-            <w:pPr>
-              <w:pStyle w:val="Sansinterligne"/>
-              <w:rPr>
-                <w:sz w:val="24"/>
-              </w:rPr>
-            </w:pPr>
-          </w:p>
-        </w:tc>
-      </w:tr>
-      <w:tr>
-        <w:trPr>
-          <w:trHeight w:hRule="exact" w:val="406"/>
-        </w:trPr>
-        <w:tc>
-          <w:tcPr>
-            <w:tcW w:w="1955" w:type="dxa"/>
-            <w:tcBorders>
-              <w:top w:val="single" w:sz="5" w:space="0" w:color="000000"/>
-              <w:left w:val="single" w:sz="5" w:space="0" w:color="000000"/>
-              <w:bottom w:val="single" w:sz="5" w:space="0" w:color="000000"/>
-              <w:right w:val="single" w:sz="5" w:space="0" w:color="000000"/>
-            </w:tcBorders>
-            <w:shd w:val="clear" w:color="auto" w:fill="FFFFFF" w:themeFill="background1"/>
-          </w:tcPr>
-          <w:p>
-            <w:pPr>
-              <w:pStyle w:val="Sansinterligne"/>
-              <w:rPr>
-                <w:sz w:val="24"/>
-              </w:rPr>
-            </w:pPr>
-          </w:p>
-        </w:tc>
-        <w:tc>
-          <w:tcPr>
-            <w:tcW w:w="4270" w:type="dxa"/>
-            <w:tcBorders>
-              <w:top w:val="single" w:sz="5" w:space="0" w:color="000000"/>
-              <w:left w:val="single" w:sz="5" w:space="0" w:color="000000"/>
-              <w:bottom w:val="single" w:sz="5" w:space="0" w:color="000000"/>
-              <w:right w:val="single" w:sz="5" w:space="0" w:color="000000"/>
-            </w:tcBorders>
-            <w:shd w:val="clear" w:color="auto" w:fill="FFFFFF" w:themeFill="background1"/>
-          </w:tcPr>
-          <w:p>
-            <w:pPr>
-              <w:pStyle w:val="Sansinterligne"/>
-              <w:rPr>
-                <w:sz w:val="24"/>
-              </w:rPr>
-            </w:pPr>
-          </w:p>
-        </w:tc>
-        <w:tc>
-          <w:tcPr>
-            <w:tcW w:w="1559" w:type="dxa"/>
-            <w:tcBorders>
-              <w:top w:val="single" w:sz="5" w:space="0" w:color="000000"/>
-              <w:left w:val="single" w:sz="5" w:space="0" w:color="000000"/>
-              <w:bottom w:val="single" w:sz="5" w:space="0" w:color="000000"/>
-              <w:right w:val="single" w:sz="5" w:space="0" w:color="000000"/>
-            </w:tcBorders>
-            <w:shd w:val="clear" w:color="auto" w:fill="FFFFFF" w:themeFill="background1"/>
-          </w:tcPr>
-          <w:p>
-            <w:pPr>
-              <w:pStyle w:val="Sansinterligne"/>
-              <w:rPr>
-                <w:sz w:val="24"/>
-              </w:rPr>
-            </w:pPr>
-          </w:p>
-        </w:tc>
-        <w:tc>
-          <w:tcPr>
-            <w:tcW w:w="1843" w:type="dxa"/>
-            <w:tcBorders>
-              <w:top w:val="single" w:sz="5" w:space="0" w:color="000000"/>
-              <w:left w:val="single" w:sz="5" w:space="0" w:color="000000"/>
-              <w:bottom w:val="single" w:sz="5" w:space="0" w:color="000000"/>
-              <w:right w:val="single" w:sz="5" w:space="0" w:color="000000"/>
-            </w:tcBorders>
-            <w:shd w:val="clear" w:color="auto" w:fill="FFFFFF" w:themeFill="background1"/>
-          </w:tcPr>
-          <w:p>
-            <w:pPr>
-              <w:pStyle w:val="Sansinterligne"/>
-              <w:rPr>
-                <w:sz w:val="24"/>
-              </w:rPr>
-            </w:pPr>
-          </w:p>
-        </w:tc>
-      </w:tr>
-      <w:tr>
-        <w:trPr>
-          <w:trHeight w:hRule="exact" w:val="406"/>
-        </w:trPr>
-        <w:tc>
-          <w:tcPr>
-            <w:tcW w:w="1955" w:type="dxa"/>
-            <w:tcBorders>
-              <w:top w:val="single" w:sz="5" w:space="0" w:color="000000"/>
-              <w:left w:val="single" w:sz="5" w:space="0" w:color="000000"/>
-              <w:bottom w:val="single" w:sz="5" w:space="0" w:color="000000"/>
-              <w:right w:val="single" w:sz="5" w:space="0" w:color="000000"/>
-            </w:tcBorders>
-            <w:shd w:val="clear" w:color="auto" w:fill="FFFFFF" w:themeFill="background1"/>
-          </w:tcPr>
-          <w:p>
-            <w:pPr>
-              <w:pStyle w:val="Sansinterligne"/>
-              <w:rPr>
-                <w:sz w:val="24"/>
-              </w:rPr>
-            </w:pPr>
-          </w:p>
-        </w:tc>
-        <w:tc>
-          <w:tcPr>
-            <w:tcW w:w="4270" w:type="dxa"/>
-            <w:tcBorders>
-              <w:top w:val="single" w:sz="5" w:space="0" w:color="000000"/>
-              <w:left w:val="single" w:sz="5" w:space="0" w:color="000000"/>
-              <w:bottom w:val="single" w:sz="5" w:space="0" w:color="000000"/>
-              <w:right w:val="single" w:sz="5" w:space="0" w:color="000000"/>
-            </w:tcBorders>
-            <w:shd w:val="clear" w:color="auto" w:fill="FFFFFF" w:themeFill="background1"/>
-          </w:tcPr>
-          <w:p>
-            <w:pPr>
-              <w:pStyle w:val="Sansinterligne"/>
-              <w:rPr>
-                <w:sz w:val="24"/>
-              </w:rPr>
-            </w:pPr>
-          </w:p>
-        </w:tc>
-        <w:tc>
-          <w:tcPr>
-            <w:tcW w:w="1559" w:type="dxa"/>
-            <w:tcBorders>
-              <w:top w:val="single" w:sz="5" w:space="0" w:color="000000"/>
-              <w:left w:val="single" w:sz="5" w:space="0" w:color="000000"/>
-              <w:bottom w:val="single" w:sz="5" w:space="0" w:color="000000"/>
-              <w:right w:val="single" w:sz="5" w:space="0" w:color="000000"/>
-            </w:tcBorders>
-            <w:shd w:val="clear" w:color="auto" w:fill="FFFFFF" w:themeFill="background1"/>
-          </w:tcPr>
-          <w:p>
-            <w:pPr>
-              <w:pStyle w:val="Sansinterligne"/>
-              <w:rPr>
-                <w:sz w:val="24"/>
-              </w:rPr>
-            </w:pPr>
-          </w:p>
-        </w:tc>
-        <w:tc>
-          <w:tcPr>
-            <w:tcW w:w="1843" w:type="dxa"/>
-            <w:tcBorders>
-              <w:top w:val="single" w:sz="5" w:space="0" w:color="000000"/>
-              <w:left w:val="single" w:sz="5" w:space="0" w:color="000000"/>
-              <w:bottom w:val="single" w:sz="5" w:space="0" w:color="000000"/>
-              <w:right w:val="single" w:sz="5" w:space="0" w:color="000000"/>
-            </w:tcBorders>
-            <w:shd w:val="clear" w:color="auto" w:fill="FFFFFF" w:themeFill="background1"/>
-          </w:tcPr>
-          <w:p>
-            <w:pPr>
-              <w:pStyle w:val="Sansinterligne"/>
-              <w:rPr>
-                <w:sz w:val="24"/>
-              </w:rPr>
-            </w:pPr>
-          </w:p>
-        </w:tc>
-      </w:tr>
-    </w:tbl>
     <w:p>
       <w:pPr>
         <w:pStyle w:val="Sansinterligne"/>
@@ -3531,7 +3702,7 @@
         <w:sz w:val="16"/>
         <w:lang w:val="fr-FR"/>
       </w:rPr>
-      <w:t>4</w:t>
+      <w:t>3</w:t>
     </w:r>
     <w:r>
       <w:rPr>
@@ -3613,10 +3784,19 @@
       <w:t xml:space="preserve"> – dossier Analyse-Conception</w:t>
     </w:r>
   </w:p>
-  <w:p/>
+  <w:p>
+    <w:pPr>
+      <w:rPr>
+        <w:lang w:val="fr-FR"/>
+      </w:rPr>
+    </w:pPr>
+  </w:p>
   <w:p>
     <w:pPr>
       <w:pStyle w:val="Pieddepage"/>
+      <w:rPr>
+        <w:lang w:val="fr-FR"/>
+      </w:rPr>
     </w:pPr>
   </w:p>
 </w:ftr>
@@ -4773,7 +4953,7 @@
 </file>
 
 <file path=customXml/itemProps1.xml><?xml version="1.0" encoding="utf-8"?>
-<ds:datastoreItem xmlns:ds="http://schemas.openxmlformats.org/officeDocument/2006/customXml" ds:itemID="{D776FA4D-A15B-44F4-9E3D-BC4836B58D1D}">
+<ds:datastoreItem xmlns:ds="http://schemas.openxmlformats.org/officeDocument/2006/customXml" ds:itemID="{7D98DA9A-C0C6-4877-B562-371FF498CC57}">
   <ds:schemaRefs>
     <ds:schemaRef ds:uri="http://schemas.openxmlformats.org/officeDocument/2006/bibliography"/>
   </ds:schemaRefs>

</xml_diff>

<commit_message>
Ajout de la copie-écran du diagrammes des classes au livrable
</commit_message>
<xml_diff>
--- a/Livrable.docx
+++ b/Livrable.docx
@@ -19,6 +19,7 @@
       </w:pPr>
       <w:r>
         <w:rPr>
+          <w:noProof/>
           <w:sz w:val="28"/>
           <w:szCs w:val="28"/>
           <w:lang w:eastAsia="fr-FR"/>
@@ -245,12 +246,14 @@
         <w:rPr>
           <w:sz w:val="28"/>
           <w:szCs w:val="28"/>
+          <w:lang w:val="en-GB"/>
         </w:rPr>
       </w:pPr>
       <w:r>
         <w:rPr>
           <w:sz w:val="28"/>
           <w:szCs w:val="28"/>
+          <w:lang w:val="en-GB"/>
         </w:rPr>
         <w:t>ARANDIA Iban, TD2 – TP4</w:t>
       </w:r>
@@ -261,12 +264,14 @@
         <w:rPr>
           <w:sz w:val="28"/>
           <w:szCs w:val="28"/>
+          <w:lang w:val="en-GB"/>
         </w:rPr>
       </w:pPr>
       <w:r>
         <w:rPr>
           <w:sz w:val="28"/>
           <w:szCs w:val="28"/>
+          <w:lang w:val="en-GB"/>
         </w:rPr>
         <w:t>CHIPY Thibault, TD2- TP4</w:t>
       </w:r>
@@ -847,6 +852,71 @@
         <w:spacing w:after="160" w:line="259" w:lineRule="auto"/>
       </w:pPr>
       <w:r>
+        <w:drawing>
+          <wp:anchor distT="0" distB="0" distL="114300" distR="114300" simplePos="0" relativeHeight="251658240" behindDoc="0" locked="0" layoutInCell="1" allowOverlap="1" wp14:anchorId="66245A32" wp14:editId="4ABFE5B2">
+            <wp:simplePos x="0" y="0"/>
+            <wp:positionH relativeFrom="column">
+              <wp:posOffset>-899795</wp:posOffset>
+            </wp:positionH>
+            <wp:positionV relativeFrom="paragraph">
+              <wp:posOffset>418879</wp:posOffset>
+            </wp:positionV>
+            <wp:extent cx="7680613" cy="3267986"/>
+            <wp:effectExtent l="0" t="0" r="0" b="8890"/>
+            <wp:wrapThrough wrapText="bothSides">
+              <wp:wrapPolygon edited="0">
+                <wp:start x="0" y="0"/>
+                <wp:lineTo x="0" y="21533"/>
+                <wp:lineTo x="21537" y="21533"/>
+                <wp:lineTo x="21537" y="0"/>
+                <wp:lineTo x="0" y="0"/>
+              </wp:wrapPolygon>
+            </wp:wrapThrough>
+            <wp:docPr id="1931423917" name="Image 1" descr="Une image contenant texte, capture d’écran, diagramme&#10;&#10;Description générée automatiquement"/>
+            <wp:cNvGraphicFramePr>
+              <a:graphicFrameLocks xmlns:a="http://schemas.openxmlformats.org/drawingml/2006/main" noChangeAspect="1"/>
+            </wp:cNvGraphicFramePr>
+            <a:graphic xmlns:a="http://schemas.openxmlformats.org/drawingml/2006/main">
+              <a:graphicData uri="http://schemas.openxmlformats.org/drawingml/2006/picture">
+                <pic:pic xmlns:pic="http://schemas.openxmlformats.org/drawingml/2006/picture">
+                  <pic:nvPicPr>
+                    <pic:cNvPr id="1931423917" name="Image 1" descr="Une image contenant texte, capture d’écran, diagramme&#10;&#10;Description générée automatiquement"/>
+                    <pic:cNvPicPr/>
+                  </pic:nvPicPr>
+                  <pic:blipFill>
+                    <a:blip r:embed="rId9">
+                      <a:extLst>
+                        <a:ext uri="{28A0092B-C50C-407E-A947-70E740481C1C}">
+                          <a14:useLocalDpi xmlns:a14="http://schemas.microsoft.com/office/drawing/2010/main" val="0"/>
+                        </a:ext>
+                      </a:extLst>
+                    </a:blip>
+                    <a:stretch>
+                      <a:fillRect/>
+                    </a:stretch>
+                  </pic:blipFill>
+                  <pic:spPr>
+                    <a:xfrm>
+                      <a:off x="0" y="0"/>
+                      <a:ext cx="7680613" cy="3267986"/>
+                    </a:xfrm>
+                    <a:prstGeom prst="rect">
+                      <a:avLst/>
+                    </a:prstGeom>
+                  </pic:spPr>
+                </pic:pic>
+              </a:graphicData>
+            </a:graphic>
+            <wp14:sizeRelH relativeFrom="page">
+              <wp14:pctWidth>0</wp14:pctWidth>
+            </wp14:sizeRelH>
+            <wp14:sizeRelV relativeFrom="page">
+              <wp14:pctHeight>0</wp14:pctHeight>
+            </wp14:sizeRelV>
+          </wp:anchor>
+        </w:drawing>
+      </w:r>
+      <w:r>
         <w:br w:type="page"/>
       </w:r>
     </w:p>
@@ -1072,13 +1142,24 @@
                 <w:lang w:val="fr-FR"/>
               </w:rPr>
             </w:pPr>
-            <w:r>
-              <w:rPr>
-                <w:sz w:val="24"/>
-                <w:lang w:val="fr-FR"/>
-              </w:rPr>
-              <w:t>m_titre</w:t>
-            </w:r>
+            <w:proofErr w:type="spellStart"/>
+            <w:proofErr w:type="gramStart"/>
+            <w:r>
+              <w:rPr>
+                <w:sz w:val="24"/>
+                <w:lang w:val="fr-FR"/>
+              </w:rPr>
+              <w:t>m</w:t>
+            </w:r>
+            <w:proofErr w:type="gramEnd"/>
+            <w:r>
+              <w:rPr>
+                <w:sz w:val="24"/>
+                <w:lang w:val="fr-FR"/>
+              </w:rPr>
+              <w:t>_titre</w:t>
+            </w:r>
+            <w:proofErr w:type="spellEnd"/>
           </w:p>
         </w:tc>
         <w:tc>
@@ -1193,13 +1274,24 @@
                 <w:lang w:val="fr-FR"/>
               </w:rPr>
             </w:pPr>
-            <w:r>
-              <w:rPr>
-                <w:sz w:val="24"/>
-                <w:lang w:val="fr-FR"/>
-              </w:rPr>
-              <w:t>m_categorie</w:t>
-            </w:r>
+            <w:proofErr w:type="spellStart"/>
+            <w:proofErr w:type="gramStart"/>
+            <w:r>
+              <w:rPr>
+                <w:sz w:val="24"/>
+                <w:lang w:val="fr-FR"/>
+              </w:rPr>
+              <w:t>m</w:t>
+            </w:r>
+            <w:proofErr w:type="gramEnd"/>
+            <w:r>
+              <w:rPr>
+                <w:sz w:val="24"/>
+                <w:lang w:val="fr-FR"/>
+              </w:rPr>
+              <w:t>_categorie</w:t>
+            </w:r>
+            <w:proofErr w:type="spellEnd"/>
           </w:p>
         </w:tc>
         <w:tc>
@@ -1314,13 +1406,24 @@
                 <w:lang w:val="fr-FR"/>
               </w:rPr>
             </w:pPr>
-            <w:r>
-              <w:rPr>
-                <w:sz w:val="24"/>
-                <w:lang w:val="fr-FR"/>
-              </w:rPr>
-              <w:t>m_chemin</w:t>
-            </w:r>
+            <w:proofErr w:type="spellStart"/>
+            <w:proofErr w:type="gramStart"/>
+            <w:r>
+              <w:rPr>
+                <w:sz w:val="24"/>
+                <w:lang w:val="fr-FR"/>
+              </w:rPr>
+              <w:t>m</w:t>
+            </w:r>
+            <w:proofErr w:type="gramEnd"/>
+            <w:r>
+              <w:rPr>
+                <w:sz w:val="24"/>
+                <w:lang w:val="fr-FR"/>
+              </w:rPr>
+              <w:t>_chemin</w:t>
+            </w:r>
+            <w:proofErr w:type="spellEnd"/>
           </w:p>
         </w:tc>
         <w:tc>
@@ -1557,15 +1660,25 @@
                 <w:szCs w:val="24"/>
                 <w:lang w:val="fr-FR"/>
               </w:rPr>
-              <w:t xml:space="preserve">Constructeur par défaut de la classe Image </w:t>
-            </w:r>
-            <w:r>
-              <w:rPr>
-                <w:sz w:val="24"/>
-                <w:szCs w:val="24"/>
-                <w:lang w:val="fr-FR"/>
-              </w:rPr>
-              <w:t>avec comme valeur par défaut : « Def »</w:t>
+              <w:t>Constructeur par défaut de la classe Image avec comme valeur par défaut : « </w:t>
+            </w:r>
+            <w:proofErr w:type="spellStart"/>
+            <w:r>
+              <w:rPr>
+                <w:sz w:val="24"/>
+                <w:szCs w:val="24"/>
+                <w:lang w:val="fr-FR"/>
+              </w:rPr>
+              <w:t>Def</w:t>
+            </w:r>
+            <w:proofErr w:type="spellEnd"/>
+            <w:r>
+              <w:rPr>
+                <w:sz w:val="24"/>
+                <w:szCs w:val="24"/>
+                <w:lang w:val="fr-FR"/>
+              </w:rPr>
+              <w:t> »</w:t>
             </w:r>
           </w:p>
         </w:tc>
@@ -1662,14 +1775,44 @@
                 <w:lang w:val="fr-FR"/>
               </w:rPr>
             </w:pPr>
-            <w:r>
-              <w:rPr>
-                <w:sz w:val="24"/>
-                <w:szCs w:val="24"/>
-                <w:lang w:val="fr-FR"/>
-              </w:rPr>
-              <w:t>getCategorie() const</w:t>
-            </w:r>
+            <w:proofErr w:type="spellStart"/>
+            <w:proofErr w:type="gramStart"/>
+            <w:r>
+              <w:rPr>
+                <w:sz w:val="24"/>
+                <w:szCs w:val="24"/>
+                <w:lang w:val="fr-FR"/>
+              </w:rPr>
+              <w:t>getCategorie</w:t>
+            </w:r>
+            <w:proofErr w:type="spellEnd"/>
+            <w:r>
+              <w:rPr>
+                <w:sz w:val="24"/>
+                <w:szCs w:val="24"/>
+                <w:lang w:val="fr-FR"/>
+              </w:rPr>
+              <w:t>(</w:t>
+            </w:r>
+            <w:proofErr w:type="gramEnd"/>
+            <w:r>
+              <w:rPr>
+                <w:sz w:val="24"/>
+                <w:szCs w:val="24"/>
+                <w:lang w:val="fr-FR"/>
+              </w:rPr>
+              <w:t xml:space="preserve">) </w:t>
+            </w:r>
+            <w:proofErr w:type="spellStart"/>
+            <w:r>
+              <w:rPr>
+                <w:sz w:val="24"/>
+                <w:szCs w:val="24"/>
+                <w:lang w:val="fr-FR"/>
+              </w:rPr>
+              <w:t>const</w:t>
+            </w:r>
+            <w:proofErr w:type="spellEnd"/>
           </w:p>
         </w:tc>
         <w:tc>
@@ -1729,14 +1872,44 @@
                 <w:lang w:val="fr-FR"/>
               </w:rPr>
             </w:pPr>
-            <w:r>
-              <w:rPr>
-                <w:sz w:val="24"/>
-                <w:szCs w:val="24"/>
-                <w:lang w:val="fr-FR"/>
-              </w:rPr>
-              <w:t>getTitre() const</w:t>
-            </w:r>
+            <w:proofErr w:type="spellStart"/>
+            <w:proofErr w:type="gramStart"/>
+            <w:r>
+              <w:rPr>
+                <w:sz w:val="24"/>
+                <w:szCs w:val="24"/>
+                <w:lang w:val="fr-FR"/>
+              </w:rPr>
+              <w:t>getTitre</w:t>
+            </w:r>
+            <w:proofErr w:type="spellEnd"/>
+            <w:r>
+              <w:rPr>
+                <w:sz w:val="24"/>
+                <w:szCs w:val="24"/>
+                <w:lang w:val="fr-FR"/>
+              </w:rPr>
+              <w:t>(</w:t>
+            </w:r>
+            <w:proofErr w:type="gramEnd"/>
+            <w:r>
+              <w:rPr>
+                <w:sz w:val="24"/>
+                <w:szCs w:val="24"/>
+                <w:lang w:val="fr-FR"/>
+              </w:rPr>
+              <w:t xml:space="preserve">) </w:t>
+            </w:r>
+            <w:proofErr w:type="spellStart"/>
+            <w:r>
+              <w:rPr>
+                <w:sz w:val="24"/>
+                <w:szCs w:val="24"/>
+                <w:lang w:val="fr-FR"/>
+              </w:rPr>
+              <w:t>const</w:t>
+            </w:r>
+            <w:proofErr w:type="spellEnd"/>
           </w:p>
         </w:tc>
         <w:tc>
@@ -1796,14 +1969,44 @@
                 <w:lang w:val="fr-FR"/>
               </w:rPr>
             </w:pPr>
-            <w:r>
-              <w:rPr>
-                <w:sz w:val="24"/>
-                <w:szCs w:val="24"/>
-                <w:lang w:val="fr-FR"/>
-              </w:rPr>
-              <w:t>getChemin() const</w:t>
-            </w:r>
+            <w:proofErr w:type="spellStart"/>
+            <w:proofErr w:type="gramStart"/>
+            <w:r>
+              <w:rPr>
+                <w:sz w:val="24"/>
+                <w:szCs w:val="24"/>
+                <w:lang w:val="fr-FR"/>
+              </w:rPr>
+              <w:t>getChemin</w:t>
+            </w:r>
+            <w:proofErr w:type="spellEnd"/>
+            <w:r>
+              <w:rPr>
+                <w:sz w:val="24"/>
+                <w:szCs w:val="24"/>
+                <w:lang w:val="fr-FR"/>
+              </w:rPr>
+              <w:t>(</w:t>
+            </w:r>
+            <w:proofErr w:type="gramEnd"/>
+            <w:r>
+              <w:rPr>
+                <w:sz w:val="24"/>
+                <w:szCs w:val="24"/>
+                <w:lang w:val="fr-FR"/>
+              </w:rPr>
+              <w:t xml:space="preserve">) </w:t>
+            </w:r>
+            <w:proofErr w:type="spellStart"/>
+            <w:r>
+              <w:rPr>
+                <w:sz w:val="24"/>
+                <w:szCs w:val="24"/>
+                <w:lang w:val="fr-FR"/>
+              </w:rPr>
+              <w:t>const</w:t>
+            </w:r>
+            <w:proofErr w:type="spellEnd"/>
           </w:p>
         </w:tc>
         <w:tc>
@@ -1863,14 +2066,34 @@
                 <w:lang w:val="fr-FR"/>
               </w:rPr>
             </w:pPr>
-            <w:r>
-              <w:rPr>
-                <w:sz w:val="24"/>
-                <w:szCs w:val="24"/>
-                <w:lang w:val="fr-FR"/>
-              </w:rPr>
-              <w:t>afficher() const</w:t>
-            </w:r>
+            <w:proofErr w:type="gramStart"/>
+            <w:r>
+              <w:rPr>
+                <w:sz w:val="24"/>
+                <w:szCs w:val="24"/>
+                <w:lang w:val="fr-FR"/>
+              </w:rPr>
+              <w:t>afficher(</w:t>
+            </w:r>
+            <w:proofErr w:type="gramEnd"/>
+            <w:r>
+              <w:rPr>
+                <w:sz w:val="24"/>
+                <w:szCs w:val="24"/>
+                <w:lang w:val="fr-FR"/>
+              </w:rPr>
+              <w:t xml:space="preserve">) </w:t>
+            </w:r>
+            <w:proofErr w:type="spellStart"/>
+            <w:r>
+              <w:rPr>
+                <w:sz w:val="24"/>
+                <w:szCs w:val="24"/>
+                <w:lang w:val="fr-FR"/>
+              </w:rPr>
+              <w:t>const</w:t>
+            </w:r>
+            <w:proofErr w:type="spellEnd"/>
           </w:p>
         </w:tc>
         <w:tc>
@@ -1900,15 +2123,7 @@
                 <w:szCs w:val="24"/>
                 <w:lang w:val="fr-FR"/>
               </w:rPr>
-              <w:t>Procédure pour afficher une image</w:t>
-            </w:r>
-            <w:r>
-              <w:rPr>
-                <w:sz w:val="24"/>
-                <w:szCs w:val="24"/>
-                <w:lang w:val="fr-FR"/>
-              </w:rPr>
-              <w:t>, c’est-à-dire toutes ses caractéristiques : titre, catégorie et chemin d’accès</w:t>
+              <w:t>Procédure pour afficher une image, c’est-à-dire toutes ses caractéristiques : titre, catégorie et chemin d’accès</w:t>
             </w:r>
           </w:p>
         </w:tc>
@@ -2151,13 +2366,24 @@
                 <w:lang w:val="fr-FR"/>
               </w:rPr>
             </w:pPr>
-            <w:r>
-              <w:rPr>
-                <w:sz w:val="24"/>
-                <w:lang w:val="fr-FR"/>
-              </w:rPr>
-              <w:t>m_toutesDiapos</w:t>
-            </w:r>
+            <w:proofErr w:type="spellStart"/>
+            <w:proofErr w:type="gramStart"/>
+            <w:r>
+              <w:rPr>
+                <w:sz w:val="24"/>
+                <w:lang w:val="fr-FR"/>
+              </w:rPr>
+              <w:t>m</w:t>
+            </w:r>
+            <w:proofErr w:type="gramEnd"/>
+            <w:r>
+              <w:rPr>
+                <w:sz w:val="24"/>
+                <w:lang w:val="fr-FR"/>
+              </w:rPr>
+              <w:t>_toutesDiapos</w:t>
+            </w:r>
+            <w:proofErr w:type="spellEnd"/>
           </w:p>
         </w:tc>
         <w:tc>
@@ -2209,12 +2435,21 @@
                 <w:lang w:val="fr-FR"/>
               </w:rPr>
             </w:pPr>
-            <w:r>
-              <w:rPr>
-                <w:sz w:val="24"/>
-                <w:lang w:val="fr-FR"/>
-              </w:rPr>
-              <w:t>Vector &lt;Diaporama&gt;</w:t>
+            <w:proofErr w:type="spellStart"/>
+            <w:r>
+              <w:rPr>
+                <w:sz w:val="24"/>
+                <w:lang w:val="fr-FR"/>
+              </w:rPr>
+              <w:t>Vector</w:t>
+            </w:r>
+            <w:proofErr w:type="spellEnd"/>
+            <w:r>
+              <w:rPr>
+                <w:sz w:val="24"/>
+                <w:lang w:val="fr-FR"/>
+              </w:rPr>
+              <w:t xml:space="preserve"> &lt;Diaporama&gt;</w:t>
             </w:r>
           </w:p>
         </w:tc>
@@ -2272,13 +2507,24 @@
                 <w:lang w:val="fr-FR"/>
               </w:rPr>
             </w:pPr>
-            <w:r>
-              <w:rPr>
-                <w:sz w:val="24"/>
-                <w:lang w:val="fr-FR"/>
-              </w:rPr>
-              <w:t>m_numDiapoCourant</w:t>
-            </w:r>
+            <w:proofErr w:type="spellStart"/>
+            <w:proofErr w:type="gramStart"/>
+            <w:r>
+              <w:rPr>
+                <w:sz w:val="24"/>
+                <w:lang w:val="fr-FR"/>
+              </w:rPr>
+              <w:t>m</w:t>
+            </w:r>
+            <w:proofErr w:type="gramEnd"/>
+            <w:r>
+              <w:rPr>
+                <w:sz w:val="24"/>
+                <w:lang w:val="fr-FR"/>
+              </w:rPr>
+              <w:t>_numDiapoCourant</w:t>
+            </w:r>
+            <w:proofErr w:type="spellEnd"/>
           </w:p>
         </w:tc>
         <w:tc>
@@ -2393,14 +2639,25 @@
                 <w:lang w:val="fr-FR"/>
               </w:rPr>
             </w:pPr>
+            <w:proofErr w:type="spellStart"/>
+            <w:proofErr w:type="gramStart"/>
             <w:r>
               <w:rPr>
                 <w:sz w:val="24"/>
                 <w:lang w:val="fr-FR"/>
               </w:rPr>
               <w:lastRenderedPageBreak/>
-              <w:t>m_nombreDiapos</w:t>
-            </w:r>
+              <w:t>m</w:t>
+            </w:r>
+            <w:proofErr w:type="gramEnd"/>
+            <w:r>
+              <w:rPr>
+                <w:sz w:val="24"/>
+                <w:lang w:val="fr-FR"/>
+              </w:rPr>
+              <w:t>_nombreDiapos</w:t>
+            </w:r>
+            <w:proofErr w:type="spellEnd"/>
           </w:p>
         </w:tc>
         <w:tc>
@@ -2606,19 +2863,21 @@
                 <w:lang w:val="fr-FR"/>
               </w:rPr>
             </w:pPr>
-            <w:r>
-              <w:rPr>
-                <w:sz w:val="24"/>
-                <w:lang w:val="fr-FR"/>
-              </w:rPr>
-              <w:t>Lecteur</w:t>
-            </w:r>
-            <w:r>
-              <w:rPr>
-                <w:sz w:val="24"/>
-                <w:lang w:val="fr-FR"/>
-              </w:rPr>
-              <w:t>()</w:t>
+            <w:proofErr w:type="gramStart"/>
+            <w:r>
+              <w:rPr>
+                <w:sz w:val="24"/>
+                <w:lang w:val="fr-FR"/>
+              </w:rPr>
+              <w:t>Lecteur(</w:t>
+            </w:r>
+            <w:proofErr w:type="gramEnd"/>
+            <w:r>
+              <w:rPr>
+                <w:sz w:val="24"/>
+                <w:lang w:val="fr-FR"/>
+              </w:rPr>
+              <w:t>)</w:t>
             </w:r>
           </w:p>
         </w:tc>
@@ -2647,14 +2906,7 @@
                 <w:sz w:val="24"/>
                 <w:lang w:val="fr-FR"/>
               </w:rPr>
-              <w:t xml:space="preserve">Constructeur par défaut de la classe </w:t>
-            </w:r>
-            <w:r>
-              <w:rPr>
-                <w:sz w:val="24"/>
-                <w:lang w:val="fr-FR"/>
-              </w:rPr>
-              <w:t>Lecteur</w:t>
+              <w:t>Constructeur par défaut de la classe Lecteur</w:t>
             </w:r>
           </w:p>
         </w:tc>
@@ -2688,7 +2940,55 @@
                 <w:sz w:val="24"/>
                 <w:lang w:val="fr-FR"/>
               </w:rPr>
-              <w:t>Lecteur(vector&lt;Diaporama&gt;, unsigned int = 0)</w:t>
+              <w:t>Lecteur(</w:t>
+            </w:r>
+            <w:proofErr w:type="spellStart"/>
+            <w:r>
+              <w:rPr>
+                <w:sz w:val="24"/>
+                <w:lang w:val="fr-FR"/>
+              </w:rPr>
+              <w:t>vector</w:t>
+            </w:r>
+            <w:proofErr w:type="spellEnd"/>
+            <w:r>
+              <w:rPr>
+                <w:sz w:val="24"/>
+                <w:lang w:val="fr-FR"/>
+              </w:rPr>
+              <w:t xml:space="preserve">&lt;Diaporama&gt;, </w:t>
+            </w:r>
+            <w:proofErr w:type="spellStart"/>
+            <w:r>
+              <w:rPr>
+                <w:sz w:val="24"/>
+                <w:lang w:val="fr-FR"/>
+              </w:rPr>
+              <w:t>unsigned</w:t>
+            </w:r>
+            <w:proofErr w:type="spellEnd"/>
+            <w:r>
+              <w:rPr>
+                <w:sz w:val="24"/>
+                <w:lang w:val="fr-FR"/>
+              </w:rPr>
+              <w:t xml:space="preserve"> </w:t>
+            </w:r>
+            <w:proofErr w:type="spellStart"/>
+            <w:r>
+              <w:rPr>
+                <w:sz w:val="24"/>
+                <w:lang w:val="fr-FR"/>
+              </w:rPr>
+              <w:t>int</w:t>
+            </w:r>
+            <w:proofErr w:type="spellEnd"/>
+            <w:r>
+              <w:rPr>
+                <w:sz w:val="24"/>
+                <w:lang w:val="fr-FR"/>
+              </w:rPr>
+              <w:t xml:space="preserve"> = 0)</w:t>
             </w:r>
           </w:p>
         </w:tc>
@@ -2747,29 +3047,43 @@
                 <w:lang w:val="fr-FR"/>
               </w:rPr>
             </w:pPr>
-            <w:r>
-              <w:rPr>
-                <w:sz w:val="24"/>
-                <w:szCs w:val="24"/>
-                <w:lang w:val="fr-FR"/>
-              </w:rPr>
-              <w:t>vector&lt;Diaporama&gt;</w:t>
-            </w:r>
-            <w:r>
-              <w:rPr>
-                <w:sz w:val="24"/>
-                <w:szCs w:val="24"/>
-                <w:lang w:val="fr-FR"/>
-              </w:rPr>
-              <w:t xml:space="preserve"> </w:t>
-            </w:r>
-            <w:r>
-              <w:rPr>
-                <w:sz w:val="24"/>
-                <w:szCs w:val="24"/>
-                <w:lang w:val="fr-FR"/>
-              </w:rPr>
-              <w:t>&amp; getToutesDiapos()</w:t>
+            <w:proofErr w:type="spellStart"/>
+            <w:proofErr w:type="gramStart"/>
+            <w:r>
+              <w:rPr>
+                <w:sz w:val="24"/>
+                <w:szCs w:val="24"/>
+                <w:lang w:val="fr-FR"/>
+              </w:rPr>
+              <w:t>vector</w:t>
+            </w:r>
+            <w:proofErr w:type="spellEnd"/>
+            <w:proofErr w:type="gramEnd"/>
+            <w:r>
+              <w:rPr>
+                <w:sz w:val="24"/>
+                <w:szCs w:val="24"/>
+                <w:lang w:val="fr-FR"/>
+              </w:rPr>
+              <w:t xml:space="preserve">&lt;Diaporama&gt; &amp; </w:t>
+            </w:r>
+            <w:proofErr w:type="spellStart"/>
+            <w:r>
+              <w:rPr>
+                <w:sz w:val="24"/>
+                <w:szCs w:val="24"/>
+                <w:lang w:val="fr-FR"/>
+              </w:rPr>
+              <w:t>getToutesDiapos</w:t>
+            </w:r>
+            <w:proofErr w:type="spellEnd"/>
+            <w:r>
+              <w:rPr>
+                <w:sz w:val="24"/>
+                <w:szCs w:val="24"/>
+                <w:lang w:val="fr-FR"/>
+              </w:rPr>
+              <w:t>()</w:t>
             </w:r>
           </w:p>
         </w:tc>
@@ -2836,23 +3150,35 @@
                 <w:szCs w:val="24"/>
                 <w:lang w:val="fr-FR"/>
               </w:rPr>
-              <w:t>Diaporama</w:t>
-            </w:r>
-            <w:r>
-              <w:rPr>
-                <w:sz w:val="24"/>
-                <w:szCs w:val="24"/>
-                <w:lang w:val="fr-FR"/>
-              </w:rPr>
-              <w:t xml:space="preserve"> </w:t>
-            </w:r>
-            <w:r>
-              <w:rPr>
-                <w:sz w:val="24"/>
-                <w:szCs w:val="24"/>
-                <w:lang w:val="fr-FR"/>
-              </w:rPr>
-              <w:t>&amp; getDiapoCourant()</w:t>
+              <w:t xml:space="preserve">Diaporama &amp; </w:t>
+            </w:r>
+            <w:proofErr w:type="spellStart"/>
+            <w:proofErr w:type="gramStart"/>
+            <w:r>
+              <w:rPr>
+                <w:sz w:val="24"/>
+                <w:szCs w:val="24"/>
+                <w:lang w:val="fr-FR"/>
+              </w:rPr>
+              <w:t>getDiapoCourant</w:t>
+            </w:r>
+            <w:proofErr w:type="spellEnd"/>
+            <w:r>
+              <w:rPr>
+                <w:sz w:val="24"/>
+                <w:szCs w:val="24"/>
+                <w:lang w:val="fr-FR"/>
+              </w:rPr>
+              <w:t>(</w:t>
+            </w:r>
+            <w:proofErr w:type="gramEnd"/>
+            <w:r>
+              <w:rPr>
+                <w:sz w:val="24"/>
+                <w:szCs w:val="24"/>
+                <w:lang w:val="fr-FR"/>
+              </w:rPr>
+              <w:t>)</w:t>
             </w:r>
           </w:p>
         </w:tc>
@@ -2913,14 +3239,18 @@
                 <w:lang w:val="fr-FR"/>
               </w:rPr>
             </w:pPr>
-            <w:r>
-              <w:rPr>
-                <w:sz w:val="24"/>
-                <w:szCs w:val="24"/>
-                <w:lang w:val="fr-FR"/>
-              </w:rPr>
-              <w:t>unsigned int</w:t>
-            </w:r>
+            <w:proofErr w:type="spellStart"/>
+            <w:proofErr w:type="gramStart"/>
+            <w:r>
+              <w:rPr>
+                <w:sz w:val="24"/>
+                <w:szCs w:val="24"/>
+                <w:lang w:val="fr-FR"/>
+              </w:rPr>
+              <w:t>unsigned</w:t>
+            </w:r>
+            <w:proofErr w:type="spellEnd"/>
+            <w:proofErr w:type="gramEnd"/>
             <w:r>
               <w:rPr>
                 <w:sz w:val="24"/>
@@ -2929,13 +3259,41 @@
               </w:rPr>
               <w:t xml:space="preserve"> </w:t>
             </w:r>
-            <w:r>
-              <w:rPr>
-                <w:sz w:val="24"/>
-                <w:szCs w:val="24"/>
-                <w:lang w:val="fr-FR"/>
-              </w:rPr>
-              <w:t>getNumDiapoCourant()</w:t>
+            <w:proofErr w:type="spellStart"/>
+            <w:r>
+              <w:rPr>
+                <w:sz w:val="24"/>
+                <w:szCs w:val="24"/>
+                <w:lang w:val="fr-FR"/>
+              </w:rPr>
+              <w:t>int</w:t>
+            </w:r>
+            <w:proofErr w:type="spellEnd"/>
+            <w:r>
+              <w:rPr>
+                <w:sz w:val="24"/>
+                <w:szCs w:val="24"/>
+                <w:lang w:val="fr-FR"/>
+              </w:rPr>
+              <w:t xml:space="preserve"> </w:t>
+            </w:r>
+            <w:proofErr w:type="spellStart"/>
+            <w:r>
+              <w:rPr>
+                <w:sz w:val="24"/>
+                <w:szCs w:val="24"/>
+                <w:lang w:val="fr-FR"/>
+              </w:rPr>
+              <w:t>getNumDiapoCourant</w:t>
+            </w:r>
+            <w:proofErr w:type="spellEnd"/>
+            <w:r>
+              <w:rPr>
+                <w:sz w:val="24"/>
+                <w:szCs w:val="24"/>
+                <w:lang w:val="fr-FR"/>
+              </w:rPr>
+              <w:t>()</w:t>
             </w:r>
           </w:p>
         </w:tc>
@@ -2996,14 +3354,18 @@
                 <w:lang w:val="fr-FR"/>
               </w:rPr>
             </w:pPr>
-            <w:r>
-              <w:rPr>
-                <w:sz w:val="24"/>
-                <w:szCs w:val="24"/>
-                <w:lang w:val="fr-FR"/>
-              </w:rPr>
-              <w:t>unsigned int</w:t>
-            </w:r>
+            <w:proofErr w:type="spellStart"/>
+            <w:proofErr w:type="gramStart"/>
+            <w:r>
+              <w:rPr>
+                <w:sz w:val="24"/>
+                <w:szCs w:val="24"/>
+                <w:lang w:val="fr-FR"/>
+              </w:rPr>
+              <w:t>unsigned</w:t>
+            </w:r>
+            <w:proofErr w:type="spellEnd"/>
+            <w:proofErr w:type="gramEnd"/>
             <w:r>
               <w:rPr>
                 <w:sz w:val="24"/>
@@ -3012,13 +3374,41 @@
               </w:rPr>
               <w:t xml:space="preserve"> </w:t>
             </w:r>
-            <w:r>
-              <w:rPr>
-                <w:sz w:val="24"/>
-                <w:szCs w:val="24"/>
-                <w:lang w:val="fr-FR"/>
-              </w:rPr>
-              <w:t>getNombreDiapos()</w:t>
+            <w:proofErr w:type="spellStart"/>
+            <w:r>
+              <w:rPr>
+                <w:sz w:val="24"/>
+                <w:szCs w:val="24"/>
+                <w:lang w:val="fr-FR"/>
+              </w:rPr>
+              <w:t>int</w:t>
+            </w:r>
+            <w:proofErr w:type="spellEnd"/>
+            <w:r>
+              <w:rPr>
+                <w:sz w:val="24"/>
+                <w:szCs w:val="24"/>
+                <w:lang w:val="fr-FR"/>
+              </w:rPr>
+              <w:t xml:space="preserve"> </w:t>
+            </w:r>
+            <w:proofErr w:type="spellStart"/>
+            <w:r>
+              <w:rPr>
+                <w:sz w:val="24"/>
+                <w:szCs w:val="24"/>
+                <w:lang w:val="fr-FR"/>
+              </w:rPr>
+              <w:t>getNombreDiapos</w:t>
+            </w:r>
+            <w:proofErr w:type="spellEnd"/>
+            <w:r>
+              <w:rPr>
+                <w:sz w:val="24"/>
+                <w:szCs w:val="24"/>
+                <w:lang w:val="fr-FR"/>
+              </w:rPr>
+              <w:t>()</w:t>
             </w:r>
           </w:p>
         </w:tc>
@@ -3079,22 +3469,16 @@
                 <w:lang w:val="fr-FR"/>
               </w:rPr>
             </w:pPr>
-            <w:r>
-              <w:rPr>
-                <w:sz w:val="24"/>
-                <w:szCs w:val="24"/>
-                <w:lang w:val="fr-FR"/>
-              </w:rPr>
-              <w:t>V</w:t>
-            </w:r>
-            <w:r>
-              <w:rPr>
-                <w:sz w:val="24"/>
-                <w:szCs w:val="24"/>
-                <w:lang w:val="fr-FR"/>
-              </w:rPr>
-              <w:t>oid</w:t>
-            </w:r>
+            <w:proofErr w:type="spellStart"/>
+            <w:r>
+              <w:rPr>
+                <w:sz w:val="24"/>
+                <w:szCs w:val="24"/>
+                <w:lang w:val="fr-FR"/>
+              </w:rPr>
+              <w:t>Void</w:t>
+            </w:r>
+            <w:proofErr w:type="spellEnd"/>
             <w:r>
               <w:rPr>
                 <w:sz w:val="24"/>
@@ -3103,13 +3487,61 @@
               </w:rPr>
               <w:t xml:space="preserve"> </w:t>
             </w:r>
-            <w:r>
-              <w:rPr>
-                <w:sz w:val="24"/>
-                <w:szCs w:val="24"/>
-                <w:lang w:val="fr-FR"/>
-              </w:rPr>
-              <w:t>setToutesDiapos(const vector&lt;Diaporama&gt;&amp;)</w:t>
+            <w:proofErr w:type="spellStart"/>
+            <w:proofErr w:type="gramStart"/>
+            <w:r>
+              <w:rPr>
+                <w:sz w:val="24"/>
+                <w:szCs w:val="24"/>
+                <w:lang w:val="fr-FR"/>
+              </w:rPr>
+              <w:t>setToutesDiapos</w:t>
+            </w:r>
+            <w:proofErr w:type="spellEnd"/>
+            <w:r>
+              <w:rPr>
+                <w:sz w:val="24"/>
+                <w:szCs w:val="24"/>
+                <w:lang w:val="fr-FR"/>
+              </w:rPr>
+              <w:t>(</w:t>
+            </w:r>
+            <w:proofErr w:type="spellStart"/>
+            <w:proofErr w:type="gramEnd"/>
+            <w:r>
+              <w:rPr>
+                <w:sz w:val="24"/>
+                <w:szCs w:val="24"/>
+                <w:lang w:val="fr-FR"/>
+              </w:rPr>
+              <w:t>const</w:t>
+            </w:r>
+            <w:proofErr w:type="spellEnd"/>
+            <w:r>
+              <w:rPr>
+                <w:sz w:val="24"/>
+                <w:szCs w:val="24"/>
+                <w:lang w:val="fr-FR"/>
+              </w:rPr>
+              <w:t xml:space="preserve"> </w:t>
+            </w:r>
+            <w:proofErr w:type="spellStart"/>
+            <w:r>
+              <w:rPr>
+                <w:sz w:val="24"/>
+                <w:szCs w:val="24"/>
+                <w:lang w:val="fr-FR"/>
+              </w:rPr>
+              <w:t>vector</w:t>
+            </w:r>
+            <w:proofErr w:type="spellEnd"/>
+            <w:r>
+              <w:rPr>
+                <w:sz w:val="24"/>
+                <w:szCs w:val="24"/>
+                <w:lang w:val="fr-FR"/>
+              </w:rPr>
+              <w:t>&lt;Diaporama&gt;&amp;)</w:t>
             </w:r>
           </w:p>
         </w:tc>
@@ -3164,23 +3596,7 @@
                 <w:szCs w:val="24"/>
                 <w:lang w:val="fr-FR"/>
               </w:rPr>
-              <w:t>la liste complète des diaporamas</w:t>
-            </w:r>
-            <w:r>
-              <w:rPr>
-                <w:sz w:val="24"/>
-                <w:szCs w:val="24"/>
-                <w:lang w:val="fr-FR"/>
-              </w:rPr>
-              <w:t xml:space="preserve"> à partir du tableau de diaporama fourni en paramètre</w:t>
-            </w:r>
-            <w:r>
-              <w:rPr>
-                <w:sz w:val="24"/>
-                <w:szCs w:val="24"/>
-                <w:lang w:val="fr-FR"/>
-              </w:rPr>
-              <w:t>.</w:t>
+              <w:t>la liste complète des diaporamas à partir du tableau de diaporama fourni en paramètre.</w:t>
             </w:r>
           </w:p>
         </w:tc>
@@ -3210,22 +3626,16 @@
                 <w:lang w:val="fr-FR"/>
               </w:rPr>
             </w:pPr>
-            <w:r>
-              <w:rPr>
-                <w:sz w:val="24"/>
-                <w:szCs w:val="24"/>
-                <w:lang w:val="fr-FR"/>
-              </w:rPr>
-              <w:t>V</w:t>
-            </w:r>
-            <w:r>
-              <w:rPr>
-                <w:sz w:val="24"/>
-                <w:szCs w:val="24"/>
-                <w:lang w:val="fr-FR"/>
-              </w:rPr>
-              <w:t>oid</w:t>
-            </w:r>
+            <w:proofErr w:type="spellStart"/>
+            <w:r>
+              <w:rPr>
+                <w:sz w:val="24"/>
+                <w:szCs w:val="24"/>
+                <w:lang w:val="fr-FR"/>
+              </w:rPr>
+              <w:t>Void</w:t>
+            </w:r>
+            <w:proofErr w:type="spellEnd"/>
             <w:r>
               <w:rPr>
                 <w:sz w:val="24"/>
@@ -3234,6 +3644,8 @@
               </w:rPr>
               <w:t xml:space="preserve"> </w:t>
             </w:r>
+            <w:proofErr w:type="spellStart"/>
+            <w:proofErr w:type="gramStart"/>
             <w:r>
               <w:rPr>
                 <w:sz w:val="24"/>
@@ -3242,13 +3654,51 @@
               </w:rPr>
               <w:t>setNumDiapoCourant</w:t>
             </w:r>
-            <w:r>
-              <w:rPr>
-                <w:sz w:val="24"/>
-                <w:szCs w:val="24"/>
-                <w:lang w:val="fr-FR"/>
-              </w:rPr>
-              <w:t>(unsigned int)</w:t>
+            <w:proofErr w:type="spellEnd"/>
+            <w:r>
+              <w:rPr>
+                <w:sz w:val="24"/>
+                <w:szCs w:val="24"/>
+                <w:lang w:val="fr-FR"/>
+              </w:rPr>
+              <w:t>(</w:t>
+            </w:r>
+            <w:proofErr w:type="spellStart"/>
+            <w:proofErr w:type="gramEnd"/>
+            <w:r>
+              <w:rPr>
+                <w:sz w:val="24"/>
+                <w:szCs w:val="24"/>
+                <w:lang w:val="fr-FR"/>
+              </w:rPr>
+              <w:t>unsigned</w:t>
+            </w:r>
+            <w:proofErr w:type="spellEnd"/>
+            <w:r>
+              <w:rPr>
+                <w:sz w:val="24"/>
+                <w:szCs w:val="24"/>
+                <w:lang w:val="fr-FR"/>
+              </w:rPr>
+              <w:t xml:space="preserve"> </w:t>
+            </w:r>
+            <w:proofErr w:type="spellStart"/>
+            <w:r>
+              <w:rPr>
+                <w:sz w:val="24"/>
+                <w:szCs w:val="24"/>
+                <w:lang w:val="fr-FR"/>
+              </w:rPr>
+              <w:t>int</w:t>
+            </w:r>
+            <w:proofErr w:type="spellEnd"/>
+            <w:r>
+              <w:rPr>
+                <w:sz w:val="24"/>
+                <w:szCs w:val="24"/>
+                <w:lang w:val="fr-FR"/>
+              </w:rPr>
+              <w:t>)</w:t>
             </w:r>
           </w:p>
         </w:tc>
@@ -3279,15 +3729,7 @@
                 <w:szCs w:val="24"/>
                 <w:lang w:val="fr-FR"/>
               </w:rPr>
-              <w:t>Setter pour</w:t>
-            </w:r>
-            <w:r>
-              <w:rPr>
-                <w:sz w:val="24"/>
-                <w:szCs w:val="24"/>
-                <w:lang w:val="fr-FR"/>
-              </w:rPr>
-              <w:t xml:space="preserve"> d</w:t>
+              <w:t>Setter pour d</w:t>
             </w:r>
             <w:r>
               <w:rPr>
@@ -3311,39 +3753,7 @@
                 <w:szCs w:val="24"/>
                 <w:lang w:val="fr-FR"/>
               </w:rPr>
-              <w:t>le numéro d</w:t>
-            </w:r>
-            <w:r>
-              <w:rPr>
-                <w:sz w:val="24"/>
-                <w:szCs w:val="24"/>
-                <w:lang w:val="fr-FR"/>
-              </w:rPr>
-              <w:t xml:space="preserve">u </w:t>
-            </w:r>
-            <w:r>
-              <w:rPr>
-                <w:sz w:val="24"/>
-                <w:szCs w:val="24"/>
-                <w:lang w:val="fr-FR"/>
-              </w:rPr>
-              <w:t>diap</w:t>
-            </w:r>
-            <w:r>
-              <w:rPr>
-                <w:sz w:val="24"/>
-                <w:szCs w:val="24"/>
-                <w:lang w:val="fr-FR"/>
-              </w:rPr>
-              <w:t xml:space="preserve">orama </w:t>
-            </w:r>
-            <w:r>
-              <w:rPr>
-                <w:sz w:val="24"/>
-                <w:szCs w:val="24"/>
-                <w:lang w:val="fr-FR"/>
-              </w:rPr>
-              <w:t>courant</w:t>
+              <w:t>le numéro du diaporama courant</w:t>
             </w:r>
             <w:r>
               <w:rPr>
@@ -3389,22 +3799,16 @@
                 <w:lang w:val="fr-FR"/>
               </w:rPr>
             </w:pPr>
-            <w:r>
-              <w:rPr>
-                <w:sz w:val="24"/>
-                <w:szCs w:val="24"/>
-                <w:lang w:val="fr-FR"/>
-              </w:rPr>
-              <w:t>V</w:t>
-            </w:r>
-            <w:r>
-              <w:rPr>
-                <w:sz w:val="24"/>
-                <w:szCs w:val="24"/>
-                <w:lang w:val="fr-FR"/>
-              </w:rPr>
-              <w:t>oid</w:t>
-            </w:r>
+            <w:proofErr w:type="spellStart"/>
+            <w:r>
+              <w:rPr>
+                <w:sz w:val="24"/>
+                <w:szCs w:val="24"/>
+                <w:lang w:val="fr-FR"/>
+              </w:rPr>
+              <w:t>Void</w:t>
+            </w:r>
+            <w:proofErr w:type="spellEnd"/>
             <w:r>
               <w:rPr>
                 <w:sz w:val="24"/>
@@ -3413,6 +3817,8 @@
               </w:rPr>
               <w:t xml:space="preserve"> </w:t>
             </w:r>
+            <w:proofErr w:type="spellStart"/>
+            <w:proofErr w:type="gramStart"/>
             <w:r>
               <w:rPr>
                 <w:sz w:val="24"/>
@@ -3421,13 +3827,51 @@
               </w:rPr>
               <w:t>setNombreDiapos</w:t>
             </w:r>
-            <w:r>
-              <w:rPr>
-                <w:sz w:val="24"/>
-                <w:szCs w:val="24"/>
-                <w:lang w:val="fr-FR"/>
-              </w:rPr>
-              <w:t>(unsigned int)</w:t>
+            <w:proofErr w:type="spellEnd"/>
+            <w:r>
+              <w:rPr>
+                <w:sz w:val="24"/>
+                <w:szCs w:val="24"/>
+                <w:lang w:val="fr-FR"/>
+              </w:rPr>
+              <w:t>(</w:t>
+            </w:r>
+            <w:proofErr w:type="spellStart"/>
+            <w:proofErr w:type="gramEnd"/>
+            <w:r>
+              <w:rPr>
+                <w:sz w:val="24"/>
+                <w:szCs w:val="24"/>
+                <w:lang w:val="fr-FR"/>
+              </w:rPr>
+              <w:t>unsigned</w:t>
+            </w:r>
+            <w:proofErr w:type="spellEnd"/>
+            <w:r>
+              <w:rPr>
+                <w:sz w:val="24"/>
+                <w:szCs w:val="24"/>
+                <w:lang w:val="fr-FR"/>
+              </w:rPr>
+              <w:t xml:space="preserve"> </w:t>
+            </w:r>
+            <w:proofErr w:type="spellStart"/>
+            <w:r>
+              <w:rPr>
+                <w:sz w:val="24"/>
+                <w:szCs w:val="24"/>
+                <w:lang w:val="fr-FR"/>
+              </w:rPr>
+              <w:t>int</w:t>
+            </w:r>
+            <w:proofErr w:type="spellEnd"/>
+            <w:r>
+              <w:rPr>
+                <w:sz w:val="24"/>
+                <w:szCs w:val="24"/>
+                <w:lang w:val="fr-FR"/>
+              </w:rPr>
+              <w:t>)</w:t>
             </w:r>
           </w:p>
         </w:tc>
@@ -3458,15 +3902,7 @@
                 <w:szCs w:val="24"/>
                 <w:lang w:val="fr-FR"/>
               </w:rPr>
-              <w:t>Setter pour</w:t>
-            </w:r>
-            <w:r>
-              <w:rPr>
-                <w:sz w:val="24"/>
-                <w:szCs w:val="24"/>
-                <w:lang w:val="fr-FR"/>
-              </w:rPr>
-              <w:t xml:space="preserve"> d</w:t>
+              <w:t>Setter pour d</w:t>
             </w:r>
             <w:r>
               <w:rPr>
@@ -3498,15 +3934,7 @@
                 <w:szCs w:val="24"/>
                 <w:lang w:val="fr-FR"/>
               </w:rPr>
-              <w:t xml:space="preserve"> </w:t>
-            </w:r>
-            <w:r>
-              <w:rPr>
-                <w:sz w:val="24"/>
-                <w:szCs w:val="24"/>
-                <w:lang w:val="fr-FR"/>
-              </w:rPr>
-              <w:t>à partir du nombre en paramètre.</w:t>
+              <w:t xml:space="preserve"> à partir du nombre en paramètre.</w:t>
             </w:r>
           </w:p>
         </w:tc>
@@ -3536,22 +3964,16 @@
                 <w:lang w:val="fr-FR"/>
               </w:rPr>
             </w:pPr>
-            <w:r>
-              <w:rPr>
-                <w:sz w:val="24"/>
-                <w:szCs w:val="24"/>
-                <w:lang w:val="fr-FR"/>
-              </w:rPr>
-              <w:t>V</w:t>
-            </w:r>
-            <w:r>
-              <w:rPr>
-                <w:sz w:val="24"/>
-                <w:szCs w:val="24"/>
-                <w:lang w:val="fr-FR"/>
-              </w:rPr>
-              <w:t>oid</w:t>
-            </w:r>
+            <w:proofErr w:type="spellStart"/>
+            <w:r>
+              <w:rPr>
+                <w:sz w:val="24"/>
+                <w:szCs w:val="24"/>
+                <w:lang w:val="fr-FR"/>
+              </w:rPr>
+              <w:t>Void</w:t>
+            </w:r>
+            <w:proofErr w:type="spellEnd"/>
             <w:r>
               <w:rPr>
                 <w:sz w:val="24"/>
@@ -3560,6 +3982,7 @@
               </w:rPr>
               <w:t xml:space="preserve"> </w:t>
             </w:r>
+            <w:proofErr w:type="spellStart"/>
             <w:r>
               <w:rPr>
                 <w:sz w:val="24"/>
@@ -3568,6 +3991,7 @@
               </w:rPr>
               <w:t>declencherAction</w:t>
             </w:r>
+            <w:proofErr w:type="spellEnd"/>
             <w:r>
               <w:rPr>
                 <w:sz w:val="24"/>
@@ -3659,6 +4083,7 @@
                 <w:lang w:val="fr-FR"/>
               </w:rPr>
             </w:pPr>
+            <w:proofErr w:type="spellStart"/>
             <w:r>
               <w:rPr>
                 <w:sz w:val="24"/>
@@ -3666,16 +4091,9 @@
                 <w:lang w:val="fr-FR"/>
               </w:rPr>
               <w:lastRenderedPageBreak/>
-              <w:t>V</w:t>
-            </w:r>
-            <w:r>
-              <w:rPr>
-                <w:sz w:val="24"/>
-                <w:szCs w:val="24"/>
-                <w:lang w:val="fr-FR"/>
-              </w:rPr>
-              <w:t>oid</w:t>
-            </w:r>
+              <w:t>Void</w:t>
+            </w:r>
+            <w:proofErr w:type="spellEnd"/>
             <w:r>
               <w:rPr>
                 <w:sz w:val="24"/>
@@ -3684,6 +4102,7 @@
               </w:rPr>
               <w:t xml:space="preserve"> </w:t>
             </w:r>
+            <w:proofErr w:type="spellStart"/>
             <w:r>
               <w:rPr>
                 <w:sz w:val="24"/>
@@ -3692,6 +4111,7 @@
               </w:rPr>
               <w:t>saisieVerifChoixActionSurImageCourante</w:t>
             </w:r>
+            <w:proofErr w:type="spellEnd"/>
             <w:r>
               <w:rPr>
                 <w:lang w:val="fr-FR"/>
@@ -3765,14 +4185,45 @@
                 <w:lang w:val="fr-FR"/>
               </w:rPr>
             </w:pPr>
-            <w:r>
-              <w:rPr>
-                <w:sz w:val="24"/>
-                <w:szCs w:val="24"/>
-                <w:lang w:val="fr-FR"/>
-              </w:rPr>
-              <w:t xml:space="preserve">unsigned int </w:t>
-            </w:r>
+            <w:proofErr w:type="spellStart"/>
+            <w:proofErr w:type="gramStart"/>
+            <w:r>
+              <w:rPr>
+                <w:sz w:val="24"/>
+                <w:szCs w:val="24"/>
+                <w:lang w:val="fr-FR"/>
+              </w:rPr>
+              <w:t>unsigned</w:t>
+            </w:r>
+            <w:proofErr w:type="spellEnd"/>
+            <w:proofErr w:type="gramEnd"/>
+            <w:r>
+              <w:rPr>
+                <w:sz w:val="24"/>
+                <w:szCs w:val="24"/>
+                <w:lang w:val="fr-FR"/>
+              </w:rPr>
+              <w:t xml:space="preserve"> </w:t>
+            </w:r>
+            <w:proofErr w:type="spellStart"/>
+            <w:r>
+              <w:rPr>
+                <w:sz w:val="24"/>
+                <w:szCs w:val="24"/>
+                <w:lang w:val="fr-FR"/>
+              </w:rPr>
+              <w:t>int</w:t>
+            </w:r>
+            <w:proofErr w:type="spellEnd"/>
+            <w:r>
+              <w:rPr>
+                <w:sz w:val="24"/>
+                <w:szCs w:val="24"/>
+                <w:lang w:val="fr-FR"/>
+              </w:rPr>
+              <w:t xml:space="preserve"> </w:t>
+            </w:r>
+            <w:proofErr w:type="spellStart"/>
             <w:r>
               <w:rPr>
                 <w:sz w:val="24"/>
@@ -3781,6 +4232,7 @@
               </w:rPr>
               <w:t>saisieVerifChoixDiaporama</w:t>
             </w:r>
+            <w:proofErr w:type="spellEnd"/>
             <w:r>
               <w:rPr>
                 <w:sz w:val="24"/>
@@ -3848,22 +4300,16 @@
                 <w:lang w:val="fr-FR"/>
               </w:rPr>
             </w:pPr>
-            <w:r>
-              <w:rPr>
-                <w:sz w:val="24"/>
-                <w:szCs w:val="24"/>
-                <w:lang w:val="fr-FR"/>
-              </w:rPr>
-              <w:t>V</w:t>
-            </w:r>
-            <w:r>
-              <w:rPr>
-                <w:sz w:val="24"/>
-                <w:szCs w:val="24"/>
-                <w:lang w:val="fr-FR"/>
-              </w:rPr>
-              <w:t>oid</w:t>
-            </w:r>
+            <w:proofErr w:type="spellStart"/>
+            <w:r>
+              <w:rPr>
+                <w:sz w:val="24"/>
+                <w:szCs w:val="24"/>
+                <w:lang w:val="fr-FR"/>
+              </w:rPr>
+              <w:t>Void</w:t>
+            </w:r>
+            <w:proofErr w:type="spellEnd"/>
             <w:r>
               <w:rPr>
                 <w:sz w:val="24"/>
@@ -3872,6 +4318,7 @@
               </w:rPr>
               <w:t xml:space="preserve"> </w:t>
             </w:r>
+            <w:proofErr w:type="gramStart"/>
             <w:r>
               <w:rPr>
                 <w:sz w:val="24"/>
@@ -3886,7 +4333,16 @@
                 <w:szCs w:val="24"/>
                 <w:lang w:val="fr-FR"/>
               </w:rPr>
-              <w:t>(Images&amp;)</w:t>
+              <w:t>(</w:t>
+            </w:r>
+            <w:proofErr w:type="gramEnd"/>
+            <w:r>
+              <w:rPr>
+                <w:sz w:val="24"/>
+                <w:szCs w:val="24"/>
+                <w:lang w:val="fr-FR"/>
+              </w:rPr>
+              <w:t>Images&amp;)</w:t>
             </w:r>
           </w:p>
         </w:tc>
@@ -3917,23 +4373,7 @@
                 <w:szCs w:val="24"/>
                 <w:lang w:val="fr-FR"/>
               </w:rPr>
-              <w:t>Procédure</w:t>
-            </w:r>
-            <w:r>
-              <w:rPr>
-                <w:sz w:val="24"/>
-                <w:szCs w:val="24"/>
-                <w:lang w:val="fr-FR"/>
-              </w:rPr>
-              <w:t xml:space="preserve"> pour </w:t>
-            </w:r>
-            <w:r>
-              <w:rPr>
-                <w:sz w:val="24"/>
-                <w:szCs w:val="24"/>
-                <w:lang w:val="fr-FR"/>
-              </w:rPr>
-              <w:t>c</w:t>
+              <w:t>Procédure pour c</w:t>
             </w:r>
             <w:r>
               <w:rPr>
@@ -3987,14 +4427,27 @@
                 <w:lang w:val="fr-FR"/>
               </w:rPr>
             </w:pPr>
-            <w:r>
-              <w:rPr>
-                <w:sz w:val="24"/>
-                <w:szCs w:val="24"/>
-                <w:lang w:val="fr-FR"/>
-              </w:rPr>
-              <w:t xml:space="preserve">void </w:t>
-            </w:r>
+            <w:proofErr w:type="spellStart"/>
+            <w:proofErr w:type="gramStart"/>
+            <w:r>
+              <w:rPr>
+                <w:sz w:val="24"/>
+                <w:szCs w:val="24"/>
+                <w:lang w:val="fr-FR"/>
+              </w:rPr>
+              <w:t>void</w:t>
+            </w:r>
+            <w:proofErr w:type="spellEnd"/>
+            <w:proofErr w:type="gramEnd"/>
+            <w:r>
+              <w:rPr>
+                <w:sz w:val="24"/>
+                <w:szCs w:val="24"/>
+                <w:lang w:val="fr-FR"/>
+              </w:rPr>
+              <w:t xml:space="preserve"> </w:t>
+            </w:r>
+            <w:proofErr w:type="spellStart"/>
             <w:r>
               <w:rPr>
                 <w:sz w:val="24"/>
@@ -4003,6 +4456,7 @@
               </w:rPr>
               <w:t>chargerDiapos</w:t>
             </w:r>
+            <w:proofErr w:type="spellEnd"/>
             <w:r>
               <w:rPr>
                 <w:sz w:val="24"/>
@@ -4040,23 +4494,7 @@
                 <w:szCs w:val="24"/>
                 <w:lang w:val="fr-FR"/>
               </w:rPr>
-              <w:t>Procédure</w:t>
-            </w:r>
-            <w:r>
-              <w:rPr>
-                <w:sz w:val="24"/>
-                <w:szCs w:val="24"/>
-                <w:lang w:val="fr-FR"/>
-              </w:rPr>
-              <w:t xml:space="preserve"> pour </w:t>
-            </w:r>
-            <w:r>
-              <w:rPr>
-                <w:sz w:val="24"/>
-                <w:szCs w:val="24"/>
-                <w:lang w:val="fr-FR"/>
-              </w:rPr>
-              <w:t>c</w:t>
+              <w:t>Procédure pour c</w:t>
             </w:r>
             <w:r>
               <w:rPr>
@@ -4125,9 +4563,14 @@
       </w:pPr>
       <w:bookmarkStart w:id="7" w:name="_Toc164436166"/>
       <w:r>
-        <w:t>2.3 Classe ImageDansDiaporama</w:t>
+        <w:t xml:space="preserve">2.3 Classe </w:t>
+      </w:r>
+      <w:proofErr w:type="spellStart"/>
+      <w:r>
+        <w:t>ImageDansDiaporama</w:t>
       </w:r>
       <w:bookmarkEnd w:id="7"/>
+      <w:proofErr w:type="spellEnd"/>
     </w:p>
     <w:p>
       <w:pPr>
@@ -4181,8 +4624,17 @@
                 <w:sz w:val="24"/>
                 <w:lang w:val="fr-FR"/>
               </w:rPr>
-              <w:t>Classe ImageDansDiaporama</w:t>
-            </w:r>
+              <w:t xml:space="preserve">Classe </w:t>
+            </w:r>
+            <w:proofErr w:type="spellStart"/>
+            <w:r>
+              <w:rPr>
+                <w:sz w:val="24"/>
+                <w:lang w:val="fr-FR"/>
+              </w:rPr>
+              <w:t>ImageDansDiaporama</w:t>
+            </w:r>
+            <w:proofErr w:type="spellEnd"/>
           </w:p>
         </w:tc>
       </w:tr>
@@ -4331,13 +4783,24 @@
                 <w:lang w:val="fr-FR"/>
               </w:rPr>
             </w:pPr>
-            <w:r>
-              <w:rPr>
-                <w:sz w:val="24"/>
-                <w:lang w:val="fr-FR"/>
-              </w:rPr>
-              <w:t>m_pos</w:t>
-            </w:r>
+            <w:proofErr w:type="spellStart"/>
+            <w:proofErr w:type="gramStart"/>
+            <w:r>
+              <w:rPr>
+                <w:sz w:val="24"/>
+                <w:lang w:val="fr-FR"/>
+              </w:rPr>
+              <w:t>m</w:t>
+            </w:r>
+            <w:proofErr w:type="gramEnd"/>
+            <w:r>
+              <w:rPr>
+                <w:sz w:val="24"/>
+                <w:lang w:val="fr-FR"/>
+              </w:rPr>
+              <w:t>_pos</w:t>
+            </w:r>
+            <w:proofErr w:type="spellEnd"/>
           </w:p>
         </w:tc>
         <w:tc>
@@ -4452,13 +4915,24 @@
                 <w:lang w:val="fr-FR"/>
               </w:rPr>
             </w:pPr>
-            <w:r>
-              <w:rPr>
-                <w:sz w:val="24"/>
-                <w:lang w:val="fr-FR"/>
-              </w:rPr>
-              <w:t>m_rang</w:t>
-            </w:r>
+            <w:proofErr w:type="spellStart"/>
+            <w:proofErr w:type="gramStart"/>
+            <w:r>
+              <w:rPr>
+                <w:sz w:val="24"/>
+                <w:lang w:val="fr-FR"/>
+              </w:rPr>
+              <w:t>m</w:t>
+            </w:r>
+            <w:proofErr w:type="gramEnd"/>
+            <w:r>
+              <w:rPr>
+                <w:sz w:val="24"/>
+                <w:lang w:val="fr-FR"/>
+              </w:rPr>
+              <w:t>_rang</w:t>
+            </w:r>
+            <w:proofErr w:type="spellEnd"/>
           </w:p>
         </w:tc>
         <w:tc>
@@ -4672,12 +5146,30 @@
                 <w:lang w:val="fr-FR"/>
               </w:rPr>
             </w:pPr>
-            <w:r>
-              <w:rPr>
-                <w:sz w:val="24"/>
-                <w:lang w:val="fr-FR"/>
-              </w:rPr>
-              <w:t>ImageDansDiaporama()</w:t>
+            <w:proofErr w:type="spellStart"/>
+            <w:proofErr w:type="gramStart"/>
+            <w:r>
+              <w:rPr>
+                <w:sz w:val="24"/>
+                <w:lang w:val="fr-FR"/>
+              </w:rPr>
+              <w:t>ImageDansDiaporama</w:t>
+            </w:r>
+            <w:proofErr w:type="spellEnd"/>
+            <w:r>
+              <w:rPr>
+                <w:sz w:val="24"/>
+                <w:lang w:val="fr-FR"/>
+              </w:rPr>
+              <w:t>(</w:t>
+            </w:r>
+            <w:proofErr w:type="gramEnd"/>
+            <w:r>
+              <w:rPr>
+                <w:sz w:val="24"/>
+                <w:lang w:val="fr-FR"/>
+              </w:rPr>
+              <w:t>)</w:t>
             </w:r>
           </w:p>
         </w:tc>
@@ -4735,12 +5227,103 @@
                 <w:lang w:val="fr-FR"/>
               </w:rPr>
             </w:pPr>
-            <w:r>
-              <w:rPr>
-                <w:sz w:val="24"/>
-                <w:lang w:val="fr-FR"/>
-              </w:rPr>
-              <w:t>ImageDansDiaporama(const Image&amp;, unsigned int, unsigned int)</w:t>
+            <w:proofErr w:type="spellStart"/>
+            <w:proofErr w:type="gramStart"/>
+            <w:r>
+              <w:rPr>
+                <w:sz w:val="24"/>
+                <w:lang w:val="fr-FR"/>
+              </w:rPr>
+              <w:t>ImageDansDiaporama</w:t>
+            </w:r>
+            <w:proofErr w:type="spellEnd"/>
+            <w:r>
+              <w:rPr>
+                <w:sz w:val="24"/>
+                <w:lang w:val="fr-FR"/>
+              </w:rPr>
+              <w:t>(</w:t>
+            </w:r>
+            <w:proofErr w:type="spellStart"/>
+            <w:proofErr w:type="gramEnd"/>
+            <w:r>
+              <w:rPr>
+                <w:sz w:val="24"/>
+                <w:lang w:val="fr-FR"/>
+              </w:rPr>
+              <w:t>const</w:t>
+            </w:r>
+            <w:proofErr w:type="spellEnd"/>
+            <w:r>
+              <w:rPr>
+                <w:sz w:val="24"/>
+                <w:lang w:val="fr-FR"/>
+              </w:rPr>
+              <w:t xml:space="preserve"> Image&amp;, </w:t>
+            </w:r>
+            <w:proofErr w:type="spellStart"/>
+            <w:r>
+              <w:rPr>
+                <w:sz w:val="24"/>
+                <w:lang w:val="fr-FR"/>
+              </w:rPr>
+              <w:t>unsigned</w:t>
+            </w:r>
+            <w:proofErr w:type="spellEnd"/>
+            <w:r>
+              <w:rPr>
+                <w:sz w:val="24"/>
+                <w:lang w:val="fr-FR"/>
+              </w:rPr>
+              <w:t xml:space="preserve"> </w:t>
+            </w:r>
+            <w:proofErr w:type="spellStart"/>
+            <w:r>
+              <w:rPr>
+                <w:sz w:val="24"/>
+                <w:lang w:val="fr-FR"/>
+              </w:rPr>
+              <w:t>int</w:t>
+            </w:r>
+            <w:proofErr w:type="spellEnd"/>
+            <w:r>
+              <w:rPr>
+                <w:sz w:val="24"/>
+                <w:lang w:val="fr-FR"/>
+              </w:rPr>
+              <w:t xml:space="preserve">, </w:t>
+            </w:r>
+            <w:proofErr w:type="spellStart"/>
+            <w:r>
+              <w:rPr>
+                <w:sz w:val="24"/>
+                <w:lang w:val="fr-FR"/>
+              </w:rPr>
+              <w:t>unsigned</w:t>
+            </w:r>
+            <w:proofErr w:type="spellEnd"/>
+            <w:r>
+              <w:rPr>
+                <w:sz w:val="24"/>
+                <w:lang w:val="fr-FR"/>
+              </w:rPr>
+              <w:t xml:space="preserve"> </w:t>
+            </w:r>
+            <w:proofErr w:type="spellStart"/>
+            <w:r>
+              <w:rPr>
+                <w:sz w:val="24"/>
+                <w:lang w:val="fr-FR"/>
+              </w:rPr>
+              <w:t>int</w:t>
+            </w:r>
+            <w:proofErr w:type="spellEnd"/>
+            <w:r>
+              <w:rPr>
+                <w:sz w:val="24"/>
+                <w:lang w:val="fr-FR"/>
+              </w:rPr>
+              <w:t>)</w:t>
             </w:r>
           </w:p>
         </w:tc>
@@ -4798,12 +5381,30 @@
                 <w:lang w:val="en-GB"/>
               </w:rPr>
             </w:pPr>
+            <w:proofErr w:type="spellStart"/>
+            <w:proofErr w:type="gramStart"/>
             <w:r>
               <w:rPr>
                 <w:sz w:val="24"/>
                 <w:lang w:val="en-GB"/>
               </w:rPr>
-              <w:t>ImageDansDiaporama(Images&amp;, unsigned int, unsigned int)</w:t>
+              <w:t>ImageDansDiaporama</w:t>
+            </w:r>
+            <w:proofErr w:type="spellEnd"/>
+            <w:r>
+              <w:rPr>
+                <w:sz w:val="24"/>
+                <w:lang w:val="en-GB"/>
+              </w:rPr>
+              <w:t>(</w:t>
+            </w:r>
+            <w:proofErr w:type="gramEnd"/>
+            <w:r>
+              <w:rPr>
+                <w:sz w:val="24"/>
+                <w:lang w:val="en-GB"/>
+              </w:rPr>
+              <w:t>Images&amp;, unsigned int, unsigned int)</w:t>
             </w:r>
           </w:p>
         </w:tc>
@@ -4873,8 +5474,42 @@
                 <w:sz w:val="24"/>
                 <w:lang w:val="en-GB"/>
               </w:rPr>
-              <w:t>unsigned int getPosition() const</w:t>
-            </w:r>
+              <w:t xml:space="preserve">unsigned int </w:t>
+            </w:r>
+            <w:proofErr w:type="spellStart"/>
+            <w:proofErr w:type="gramStart"/>
+            <w:r>
+              <w:rPr>
+                <w:sz w:val="24"/>
+                <w:lang w:val="en-GB"/>
+              </w:rPr>
+              <w:t>getPosition</w:t>
+            </w:r>
+            <w:proofErr w:type="spellEnd"/>
+            <w:r>
+              <w:rPr>
+                <w:sz w:val="24"/>
+                <w:lang w:val="en-GB"/>
+              </w:rPr>
+              <w:t>(</w:t>
+            </w:r>
+            <w:proofErr w:type="gramEnd"/>
+            <w:r>
+              <w:rPr>
+                <w:sz w:val="24"/>
+                <w:lang w:val="en-GB"/>
+              </w:rPr>
+              <w:t xml:space="preserve">) </w:t>
+            </w:r>
+            <w:proofErr w:type="spellStart"/>
+            <w:r>
+              <w:rPr>
+                <w:sz w:val="24"/>
+                <w:lang w:val="en-GB"/>
+              </w:rPr>
+              <w:t>const</w:t>
+            </w:r>
+            <w:proofErr w:type="spellEnd"/>
           </w:p>
         </w:tc>
         <w:tc>
@@ -4936,8 +5571,42 @@
                 <w:sz w:val="24"/>
                 <w:lang w:val="en-GB"/>
               </w:rPr>
-              <w:t>unsigned int getRang() const</w:t>
-            </w:r>
+              <w:t xml:space="preserve">unsigned int </w:t>
+            </w:r>
+            <w:proofErr w:type="spellStart"/>
+            <w:proofErr w:type="gramStart"/>
+            <w:r>
+              <w:rPr>
+                <w:sz w:val="24"/>
+                <w:lang w:val="en-GB"/>
+              </w:rPr>
+              <w:t>getRang</w:t>
+            </w:r>
+            <w:proofErr w:type="spellEnd"/>
+            <w:r>
+              <w:rPr>
+                <w:sz w:val="24"/>
+                <w:lang w:val="en-GB"/>
+              </w:rPr>
+              <w:t>(</w:t>
+            </w:r>
+            <w:proofErr w:type="gramEnd"/>
+            <w:r>
+              <w:rPr>
+                <w:sz w:val="24"/>
+                <w:lang w:val="en-GB"/>
+              </w:rPr>
+              <w:t xml:space="preserve">) </w:t>
+            </w:r>
+            <w:proofErr w:type="spellStart"/>
+            <w:r>
+              <w:rPr>
+                <w:sz w:val="24"/>
+                <w:lang w:val="en-GB"/>
+              </w:rPr>
+              <w:t>const</w:t>
+            </w:r>
+            <w:proofErr w:type="spellEnd"/>
           </w:p>
         </w:tc>
         <w:tc>
@@ -4999,8 +5668,42 @@
                 <w:sz w:val="24"/>
                 <w:lang w:val="en-GB"/>
               </w:rPr>
-              <w:t>Image getImage() const</w:t>
-            </w:r>
+              <w:t xml:space="preserve">Image </w:t>
+            </w:r>
+            <w:proofErr w:type="spellStart"/>
+            <w:proofErr w:type="gramStart"/>
+            <w:r>
+              <w:rPr>
+                <w:sz w:val="24"/>
+                <w:lang w:val="en-GB"/>
+              </w:rPr>
+              <w:t>getImage</w:t>
+            </w:r>
+            <w:proofErr w:type="spellEnd"/>
+            <w:r>
+              <w:rPr>
+                <w:sz w:val="24"/>
+                <w:lang w:val="en-GB"/>
+              </w:rPr>
+              <w:t>(</w:t>
+            </w:r>
+            <w:proofErr w:type="gramEnd"/>
+            <w:r>
+              <w:rPr>
+                <w:sz w:val="24"/>
+                <w:lang w:val="en-GB"/>
+              </w:rPr>
+              <w:t xml:space="preserve">) </w:t>
+            </w:r>
+            <w:proofErr w:type="spellStart"/>
+            <w:r>
+              <w:rPr>
+                <w:sz w:val="24"/>
+                <w:lang w:val="en-GB"/>
+              </w:rPr>
+              <w:t>const</w:t>
+            </w:r>
+            <w:proofErr w:type="spellEnd"/>
           </w:p>
         </w:tc>
         <w:tc>
@@ -5070,7 +5773,32 @@
                 <w:lang w:val="en-GB"/>
               </w:rPr>
               <w:lastRenderedPageBreak/>
-              <w:t>void setPosition(unsigned int)</w:t>
+              <w:t xml:space="preserve">void </w:t>
+            </w:r>
+            <w:proofErr w:type="spellStart"/>
+            <w:proofErr w:type="gramStart"/>
+            <w:r>
+              <w:rPr>
+                <w:sz w:val="24"/>
+                <w:lang w:val="en-GB"/>
+              </w:rPr>
+              <w:t>setPosition</w:t>
+            </w:r>
+            <w:proofErr w:type="spellEnd"/>
+            <w:r>
+              <w:rPr>
+                <w:sz w:val="24"/>
+                <w:lang w:val="en-GB"/>
+              </w:rPr>
+              <w:t>(</w:t>
+            </w:r>
+            <w:proofErr w:type="gramEnd"/>
+            <w:r>
+              <w:rPr>
+                <w:sz w:val="24"/>
+                <w:lang w:val="en-GB"/>
+              </w:rPr>
+              <w:t>unsigned int)</w:t>
             </w:r>
           </w:p>
         </w:tc>
@@ -5133,7 +5861,32 @@
                 <w:sz w:val="24"/>
                 <w:lang w:val="en-GB"/>
               </w:rPr>
-              <w:t>void setRang(unsigned int)</w:t>
+              <w:t xml:space="preserve">void </w:t>
+            </w:r>
+            <w:proofErr w:type="spellStart"/>
+            <w:proofErr w:type="gramStart"/>
+            <w:r>
+              <w:rPr>
+                <w:sz w:val="24"/>
+                <w:lang w:val="en-GB"/>
+              </w:rPr>
+              <w:t>setRang</w:t>
+            </w:r>
+            <w:proofErr w:type="spellEnd"/>
+            <w:r>
+              <w:rPr>
+                <w:sz w:val="24"/>
+                <w:lang w:val="en-GB"/>
+              </w:rPr>
+              <w:t>(</w:t>
+            </w:r>
+            <w:proofErr w:type="gramEnd"/>
+            <w:r>
+              <w:rPr>
+                <w:sz w:val="24"/>
+                <w:lang w:val="en-GB"/>
+              </w:rPr>
+              <w:t>unsigned int)</w:t>
             </w:r>
           </w:p>
         </w:tc>
@@ -5390,13 +6143,24 @@
                 <w:lang w:val="fr-FR"/>
               </w:rPr>
             </w:pPr>
-            <w:r>
-              <w:rPr>
-                <w:sz w:val="24"/>
-                <w:lang w:val="fr-FR"/>
-              </w:rPr>
-              <w:t>m_titre</w:t>
-            </w:r>
+            <w:proofErr w:type="spellStart"/>
+            <w:proofErr w:type="gramStart"/>
+            <w:r>
+              <w:rPr>
+                <w:sz w:val="24"/>
+                <w:lang w:val="fr-FR"/>
+              </w:rPr>
+              <w:t>m</w:t>
+            </w:r>
+            <w:proofErr w:type="gramEnd"/>
+            <w:r>
+              <w:rPr>
+                <w:sz w:val="24"/>
+                <w:lang w:val="fr-FR"/>
+              </w:rPr>
+              <w:t>_titre</w:t>
+            </w:r>
+            <w:proofErr w:type="spellEnd"/>
           </w:p>
         </w:tc>
         <w:tc>
@@ -5511,13 +6275,24 @@
                 <w:lang w:val="fr-FR"/>
               </w:rPr>
             </w:pPr>
-            <w:r>
-              <w:rPr>
-                <w:sz w:val="24"/>
-                <w:lang w:val="fr-FR"/>
-              </w:rPr>
-              <w:t>m_vitesseDefilement</w:t>
-            </w:r>
+            <w:proofErr w:type="spellStart"/>
+            <w:proofErr w:type="gramStart"/>
+            <w:r>
+              <w:rPr>
+                <w:sz w:val="24"/>
+                <w:lang w:val="fr-FR"/>
+              </w:rPr>
+              <w:t>m</w:t>
+            </w:r>
+            <w:proofErr w:type="gramEnd"/>
+            <w:r>
+              <w:rPr>
+                <w:sz w:val="24"/>
+                <w:lang w:val="fr-FR"/>
+              </w:rPr>
+              <w:t>_vitesseDefilement</w:t>
+            </w:r>
+            <w:proofErr w:type="spellEnd"/>
           </w:p>
         </w:tc>
         <w:tc>
@@ -5632,13 +6407,24 @@
                 <w:lang w:val="fr-FR"/>
               </w:rPr>
             </w:pPr>
-            <w:r>
-              <w:rPr>
-                <w:sz w:val="24"/>
-                <w:lang w:val="fr-FR"/>
-              </w:rPr>
-              <w:t>m_localisationImages</w:t>
-            </w:r>
+            <w:proofErr w:type="spellStart"/>
+            <w:proofErr w:type="gramStart"/>
+            <w:r>
+              <w:rPr>
+                <w:sz w:val="24"/>
+                <w:lang w:val="fr-FR"/>
+              </w:rPr>
+              <w:t>m</w:t>
+            </w:r>
+            <w:proofErr w:type="gramEnd"/>
+            <w:r>
+              <w:rPr>
+                <w:sz w:val="24"/>
+                <w:lang w:val="fr-FR"/>
+              </w:rPr>
+              <w:t>_localisationImages</w:t>
+            </w:r>
+            <w:proofErr w:type="spellEnd"/>
           </w:p>
         </w:tc>
         <w:tc>
@@ -5666,8 +6452,17 @@
                 <w:sz w:val="24"/>
                 <w:lang w:val="fr-FR"/>
               </w:rPr>
-              <w:t>Le tableau dynamique contenant les ImagesDansDiaporama</w:t>
-            </w:r>
+              <w:t xml:space="preserve">Le tableau dynamique contenant les </w:t>
+            </w:r>
+            <w:proofErr w:type="spellStart"/>
+            <w:r>
+              <w:rPr>
+                <w:sz w:val="24"/>
+                <w:lang w:val="fr-FR"/>
+              </w:rPr>
+              <w:t>ImagesDansDiaporama</w:t>
+            </w:r>
+            <w:proofErr w:type="spellEnd"/>
           </w:p>
         </w:tc>
         <w:tc>
@@ -5690,12 +6485,37 @@
                 <w:lang w:val="fr-FR"/>
               </w:rPr>
             </w:pPr>
-            <w:r>
-              <w:rPr>
-                <w:sz w:val="24"/>
-                <w:lang w:val="fr-FR"/>
-              </w:rPr>
-              <w:t>Vector &lt;ImageDansDiaporama&gt;</w:t>
+            <w:proofErr w:type="spellStart"/>
+            <w:r>
+              <w:rPr>
+                <w:sz w:val="24"/>
+                <w:lang w:val="fr-FR"/>
+              </w:rPr>
+              <w:t>Vector</w:t>
+            </w:r>
+            <w:proofErr w:type="spellEnd"/>
+            <w:r>
+              <w:rPr>
+                <w:sz w:val="24"/>
+                <w:lang w:val="fr-FR"/>
+              </w:rPr>
+              <w:t xml:space="preserve"> &lt;</w:t>
+            </w:r>
+            <w:proofErr w:type="spellStart"/>
+            <w:r>
+              <w:rPr>
+                <w:sz w:val="24"/>
+                <w:lang w:val="fr-FR"/>
+              </w:rPr>
+              <w:t>ImageDansDiaporama</w:t>
+            </w:r>
+            <w:proofErr w:type="spellEnd"/>
+            <w:r>
+              <w:rPr>
+                <w:sz w:val="24"/>
+                <w:lang w:val="fr-FR"/>
+              </w:rPr>
+              <w:t>&gt;</w:t>
             </w:r>
           </w:p>
         </w:tc>
@@ -5753,13 +6573,24 @@
                 <w:lang w:val="fr-FR"/>
               </w:rPr>
             </w:pPr>
-            <w:r>
-              <w:rPr>
-                <w:sz w:val="24"/>
-                <w:lang w:val="fr-FR"/>
-              </w:rPr>
-              <w:t>m_posImage</w:t>
-            </w:r>
+            <w:proofErr w:type="spellStart"/>
+            <w:proofErr w:type="gramStart"/>
+            <w:r>
+              <w:rPr>
+                <w:sz w:val="24"/>
+                <w:lang w:val="fr-FR"/>
+              </w:rPr>
+              <w:t>m</w:t>
+            </w:r>
+            <w:proofErr w:type="gramEnd"/>
+            <w:r>
+              <w:rPr>
+                <w:sz w:val="24"/>
+                <w:lang w:val="fr-FR"/>
+              </w:rPr>
+              <w:t>_posImage</w:t>
+            </w:r>
+            <w:proofErr w:type="spellEnd"/>
           </w:p>
         </w:tc>
         <w:tc>
@@ -6043,12 +6874,30 @@
                 <w:lang w:val="fr-FR"/>
               </w:rPr>
             </w:pPr>
-            <w:r>
-              <w:rPr>
-                <w:sz w:val="24"/>
-                <w:lang w:val="fr-FR"/>
-              </w:rPr>
-              <w:t>Diaporama(const Diaporama&amp;)</w:t>
+            <w:proofErr w:type="gramStart"/>
+            <w:r>
+              <w:rPr>
+                <w:sz w:val="24"/>
+                <w:lang w:val="fr-FR"/>
+              </w:rPr>
+              <w:t>Diaporama(</w:t>
+            </w:r>
+            <w:proofErr w:type="spellStart"/>
+            <w:proofErr w:type="gramEnd"/>
+            <w:r>
+              <w:rPr>
+                <w:sz w:val="24"/>
+                <w:lang w:val="fr-FR"/>
+              </w:rPr>
+              <w:t>const</w:t>
+            </w:r>
+            <w:proofErr w:type="spellEnd"/>
+            <w:r>
+              <w:rPr>
+                <w:sz w:val="24"/>
+                <w:lang w:val="fr-FR"/>
+              </w:rPr>
+              <w:t xml:space="preserve"> Diaporama&amp;)</w:t>
             </w:r>
           </w:p>
         </w:tc>
@@ -6118,7 +6967,23 @@
                 <w:sz w:val="24"/>
                 <w:lang w:val="fr-FR"/>
               </w:rPr>
-              <w:t>~Diaporama()</w:t>
+              <w:t>~</w:t>
+            </w:r>
+            <w:proofErr w:type="gramStart"/>
+            <w:r>
+              <w:rPr>
+                <w:sz w:val="24"/>
+                <w:lang w:val="fr-FR"/>
+              </w:rPr>
+              <w:t>Diaporama(</w:t>
+            </w:r>
+            <w:proofErr w:type="gramEnd"/>
+            <w:r>
+              <w:rPr>
+                <w:sz w:val="24"/>
+                <w:lang w:val="fr-FR"/>
+              </w:rPr>
+              <w:t>)</w:t>
             </w:r>
           </w:p>
         </w:tc>
@@ -6183,13 +7048,47 @@
                 <w:lang w:val="fr-FR"/>
               </w:rPr>
             </w:pPr>
-            <w:r>
-              <w:rPr>
-                <w:sz w:val="24"/>
-                <w:lang w:val="fr-FR"/>
-              </w:rPr>
-              <w:t>string getTitre() const</w:t>
-            </w:r>
+            <w:proofErr w:type="gramStart"/>
+            <w:r>
+              <w:rPr>
+                <w:sz w:val="24"/>
+                <w:lang w:val="fr-FR"/>
+              </w:rPr>
+              <w:t>string</w:t>
+            </w:r>
+            <w:proofErr w:type="gramEnd"/>
+            <w:r>
+              <w:rPr>
+                <w:sz w:val="24"/>
+                <w:lang w:val="fr-FR"/>
+              </w:rPr>
+              <w:t xml:space="preserve"> </w:t>
+            </w:r>
+            <w:proofErr w:type="spellStart"/>
+            <w:r>
+              <w:rPr>
+                <w:sz w:val="24"/>
+                <w:lang w:val="fr-FR"/>
+              </w:rPr>
+              <w:t>getTitre</w:t>
+            </w:r>
+            <w:proofErr w:type="spellEnd"/>
+            <w:r>
+              <w:rPr>
+                <w:sz w:val="24"/>
+                <w:lang w:val="fr-FR"/>
+              </w:rPr>
+              <w:t xml:space="preserve">() </w:t>
+            </w:r>
+            <w:proofErr w:type="spellStart"/>
+            <w:r>
+              <w:rPr>
+                <w:sz w:val="24"/>
+                <w:lang w:val="fr-FR"/>
+              </w:rPr>
+              <w:t>const</w:t>
+            </w:r>
+            <w:proofErr w:type="spellEnd"/>
           </w:p>
         </w:tc>
         <w:tc>
@@ -6253,12 +7152,55 @@
                 <w:lang w:val="fr-FR"/>
               </w:rPr>
             </w:pPr>
-            <w:r>
-              <w:rPr>
-                <w:sz w:val="24"/>
-                <w:lang w:val="fr-FR"/>
-              </w:rPr>
-              <w:t>vector&lt;ImageDansDiaporama&gt; getLocalisationImages()</w:t>
+            <w:proofErr w:type="spellStart"/>
+            <w:proofErr w:type="gramStart"/>
+            <w:r>
+              <w:rPr>
+                <w:sz w:val="24"/>
+                <w:lang w:val="fr-FR"/>
+              </w:rPr>
+              <w:t>vector</w:t>
+            </w:r>
+            <w:proofErr w:type="spellEnd"/>
+            <w:proofErr w:type="gramEnd"/>
+            <w:r>
+              <w:rPr>
+                <w:sz w:val="24"/>
+                <w:lang w:val="fr-FR"/>
+              </w:rPr>
+              <w:t>&lt;</w:t>
+            </w:r>
+            <w:proofErr w:type="spellStart"/>
+            <w:r>
+              <w:rPr>
+                <w:sz w:val="24"/>
+                <w:lang w:val="fr-FR"/>
+              </w:rPr>
+              <w:t>ImageDansDiaporama</w:t>
+            </w:r>
+            <w:proofErr w:type="spellEnd"/>
+            <w:r>
+              <w:rPr>
+                <w:sz w:val="24"/>
+                <w:lang w:val="fr-FR"/>
+              </w:rPr>
+              <w:t xml:space="preserve">&gt; </w:t>
+            </w:r>
+            <w:proofErr w:type="spellStart"/>
+            <w:r>
+              <w:rPr>
+                <w:sz w:val="24"/>
+                <w:lang w:val="fr-FR"/>
+              </w:rPr>
+              <w:t>getLocalisationImages</w:t>
+            </w:r>
+            <w:proofErr w:type="spellEnd"/>
+            <w:r>
+              <w:rPr>
+                <w:sz w:val="24"/>
+                <w:lang w:val="fr-FR"/>
+              </w:rPr>
+              <w:t>()</w:t>
             </w:r>
           </w:p>
         </w:tc>
@@ -6287,14 +7229,7 @@
                 <w:sz w:val="24"/>
                 <w:lang w:val="fr-FR"/>
               </w:rPr>
-              <w:t>Getter permettant d’avoir</w:t>
-            </w:r>
-            <w:r>
-              <w:rPr>
-                <w:sz w:val="24"/>
-                <w:lang w:val="fr-FR"/>
-              </w:rPr>
-              <w:t xml:space="preserve"> la localisation des images</w:t>
+              <w:t>Getter permettant d’avoir la localisation des images</w:t>
             </w:r>
             <w:r>
               <w:rPr>
@@ -6330,12 +7265,55 @@
                 <w:lang w:val="fr-FR"/>
               </w:rPr>
             </w:pPr>
-            <w:r>
-              <w:rPr>
-                <w:sz w:val="24"/>
-                <w:lang w:val="fr-FR"/>
-              </w:rPr>
-              <w:t>unsigned int getPosImageCouranteInt()</w:t>
+            <w:proofErr w:type="spellStart"/>
+            <w:proofErr w:type="gramStart"/>
+            <w:r>
+              <w:rPr>
+                <w:sz w:val="24"/>
+                <w:lang w:val="fr-FR"/>
+              </w:rPr>
+              <w:t>unsigned</w:t>
+            </w:r>
+            <w:proofErr w:type="spellEnd"/>
+            <w:proofErr w:type="gramEnd"/>
+            <w:r>
+              <w:rPr>
+                <w:sz w:val="24"/>
+                <w:lang w:val="fr-FR"/>
+              </w:rPr>
+              <w:t xml:space="preserve"> </w:t>
+            </w:r>
+            <w:proofErr w:type="spellStart"/>
+            <w:r>
+              <w:rPr>
+                <w:sz w:val="24"/>
+                <w:lang w:val="fr-FR"/>
+              </w:rPr>
+              <w:t>int</w:t>
+            </w:r>
+            <w:proofErr w:type="spellEnd"/>
+            <w:r>
+              <w:rPr>
+                <w:sz w:val="24"/>
+                <w:lang w:val="fr-FR"/>
+              </w:rPr>
+              <w:t xml:space="preserve"> </w:t>
+            </w:r>
+            <w:proofErr w:type="spellStart"/>
+            <w:r>
+              <w:rPr>
+                <w:sz w:val="24"/>
+                <w:lang w:val="fr-FR"/>
+              </w:rPr>
+              <w:t>getPosImageCouranteInt</w:t>
+            </w:r>
+            <w:proofErr w:type="spellEnd"/>
+            <w:r>
+              <w:rPr>
+                <w:sz w:val="24"/>
+                <w:lang w:val="fr-FR"/>
+              </w:rPr>
+              <w:t>()</w:t>
             </w:r>
           </w:p>
         </w:tc>
@@ -6400,12 +7378,55 @@
                 <w:lang w:val="fr-FR"/>
               </w:rPr>
             </w:pPr>
-            <w:r>
-              <w:rPr>
-                <w:sz w:val="24"/>
-                <w:lang w:val="fr-FR"/>
-              </w:rPr>
-              <w:t>unsigned short int getVitesseDefilement()</w:t>
+            <w:proofErr w:type="spellStart"/>
+            <w:proofErr w:type="gramStart"/>
+            <w:r>
+              <w:rPr>
+                <w:sz w:val="24"/>
+                <w:lang w:val="fr-FR"/>
+              </w:rPr>
+              <w:t>unsigned</w:t>
+            </w:r>
+            <w:proofErr w:type="spellEnd"/>
+            <w:proofErr w:type="gramEnd"/>
+            <w:r>
+              <w:rPr>
+                <w:sz w:val="24"/>
+                <w:lang w:val="fr-FR"/>
+              </w:rPr>
+              <w:t xml:space="preserve"> short </w:t>
+            </w:r>
+            <w:proofErr w:type="spellStart"/>
+            <w:r>
+              <w:rPr>
+                <w:sz w:val="24"/>
+                <w:lang w:val="fr-FR"/>
+              </w:rPr>
+              <w:t>int</w:t>
+            </w:r>
+            <w:proofErr w:type="spellEnd"/>
+            <w:r>
+              <w:rPr>
+                <w:sz w:val="24"/>
+                <w:lang w:val="fr-FR"/>
+              </w:rPr>
+              <w:t xml:space="preserve"> </w:t>
+            </w:r>
+            <w:proofErr w:type="spellStart"/>
+            <w:r>
+              <w:rPr>
+                <w:sz w:val="24"/>
+                <w:lang w:val="fr-FR"/>
+              </w:rPr>
+              <w:t>getVitesseDefilement</w:t>
+            </w:r>
+            <w:proofErr w:type="spellEnd"/>
+            <w:r>
+              <w:rPr>
+                <w:sz w:val="24"/>
+                <w:lang w:val="fr-FR"/>
+              </w:rPr>
+              <w:t>()</w:t>
             </w:r>
           </w:p>
         </w:tc>
@@ -6470,13 +7491,56 @@
                 <w:lang w:val="fr-FR"/>
               </w:rPr>
             </w:pPr>
-            <w:r>
-              <w:rPr>
-                <w:sz w:val="24"/>
-                <w:lang w:val="fr-FR"/>
-              </w:rPr>
-              <w:t>ImageDansDiaporama getPositionImage() const</w:t>
-            </w:r>
+            <w:proofErr w:type="spellStart"/>
+            <w:r>
+              <w:rPr>
+                <w:sz w:val="24"/>
+                <w:lang w:val="fr-FR"/>
+              </w:rPr>
+              <w:t>ImageDansDiaporama</w:t>
+            </w:r>
+            <w:proofErr w:type="spellEnd"/>
+            <w:r>
+              <w:rPr>
+                <w:sz w:val="24"/>
+                <w:lang w:val="fr-FR"/>
+              </w:rPr>
+              <w:t xml:space="preserve"> </w:t>
+            </w:r>
+            <w:proofErr w:type="spellStart"/>
+            <w:proofErr w:type="gramStart"/>
+            <w:r>
+              <w:rPr>
+                <w:sz w:val="24"/>
+                <w:lang w:val="fr-FR"/>
+              </w:rPr>
+              <w:t>getPositionImage</w:t>
+            </w:r>
+            <w:proofErr w:type="spellEnd"/>
+            <w:r>
+              <w:rPr>
+                <w:sz w:val="24"/>
+                <w:lang w:val="fr-FR"/>
+              </w:rPr>
+              <w:t>(</w:t>
+            </w:r>
+            <w:proofErr w:type="gramEnd"/>
+            <w:r>
+              <w:rPr>
+                <w:sz w:val="24"/>
+                <w:lang w:val="fr-FR"/>
+              </w:rPr>
+              <w:t xml:space="preserve">) </w:t>
+            </w:r>
+            <w:proofErr w:type="spellStart"/>
+            <w:r>
+              <w:rPr>
+                <w:sz w:val="24"/>
+                <w:lang w:val="fr-FR"/>
+              </w:rPr>
+              <w:t>const</w:t>
+            </w:r>
+            <w:proofErr w:type="spellEnd"/>
           </w:p>
         </w:tc>
         <w:tc>
@@ -6540,13 +7604,65 @@
                 <w:lang w:val="fr-FR"/>
               </w:rPr>
             </w:pPr>
-            <w:r>
-              <w:rPr>
-                <w:sz w:val="24"/>
-                <w:lang w:val="fr-FR"/>
-              </w:rPr>
-              <w:t>unsigned int getNombreImages() const</w:t>
-            </w:r>
+            <w:proofErr w:type="spellStart"/>
+            <w:proofErr w:type="gramStart"/>
+            <w:r>
+              <w:rPr>
+                <w:sz w:val="24"/>
+                <w:lang w:val="fr-FR"/>
+              </w:rPr>
+              <w:t>unsigned</w:t>
+            </w:r>
+            <w:proofErr w:type="spellEnd"/>
+            <w:proofErr w:type="gramEnd"/>
+            <w:r>
+              <w:rPr>
+                <w:sz w:val="24"/>
+                <w:lang w:val="fr-FR"/>
+              </w:rPr>
+              <w:t xml:space="preserve"> </w:t>
+            </w:r>
+            <w:proofErr w:type="spellStart"/>
+            <w:r>
+              <w:rPr>
+                <w:sz w:val="24"/>
+                <w:lang w:val="fr-FR"/>
+              </w:rPr>
+              <w:t>int</w:t>
+            </w:r>
+            <w:proofErr w:type="spellEnd"/>
+            <w:r>
+              <w:rPr>
+                <w:sz w:val="24"/>
+                <w:lang w:val="fr-FR"/>
+              </w:rPr>
+              <w:t xml:space="preserve"> </w:t>
+            </w:r>
+            <w:proofErr w:type="spellStart"/>
+            <w:r>
+              <w:rPr>
+                <w:sz w:val="24"/>
+                <w:lang w:val="fr-FR"/>
+              </w:rPr>
+              <w:t>getNombreImages</w:t>
+            </w:r>
+            <w:proofErr w:type="spellEnd"/>
+            <w:r>
+              <w:rPr>
+                <w:sz w:val="24"/>
+                <w:lang w:val="fr-FR"/>
+              </w:rPr>
+              <w:t xml:space="preserve">() </w:t>
+            </w:r>
+            <w:proofErr w:type="spellStart"/>
+            <w:r>
+              <w:rPr>
+                <w:sz w:val="24"/>
+                <w:lang w:val="fr-FR"/>
+              </w:rPr>
+              <w:t>const</w:t>
+            </w:r>
+            <w:proofErr w:type="spellEnd"/>
           </w:p>
         </w:tc>
         <w:tc>
@@ -6610,13 +7726,56 @@
                 <w:lang w:val="fr-FR"/>
               </w:rPr>
             </w:pPr>
+            <w:proofErr w:type="spellStart"/>
+            <w:proofErr w:type="gramStart"/>
             <w:r>
               <w:rPr>
                 <w:sz w:val="24"/>
                 <w:lang w:val="fr-FR"/>
               </w:rPr>
               <w:lastRenderedPageBreak/>
-              <w:t>void setTitre(const string &amp;)</w:t>
+              <w:t>void</w:t>
+            </w:r>
+            <w:proofErr w:type="spellEnd"/>
+            <w:proofErr w:type="gramEnd"/>
+            <w:r>
+              <w:rPr>
+                <w:sz w:val="24"/>
+                <w:lang w:val="fr-FR"/>
+              </w:rPr>
+              <w:t xml:space="preserve"> </w:t>
+            </w:r>
+            <w:proofErr w:type="spellStart"/>
+            <w:r>
+              <w:rPr>
+                <w:sz w:val="24"/>
+                <w:lang w:val="fr-FR"/>
+              </w:rPr>
+              <w:t>setTitre</w:t>
+            </w:r>
+            <w:proofErr w:type="spellEnd"/>
+            <w:r>
+              <w:rPr>
+                <w:sz w:val="24"/>
+                <w:lang w:val="fr-FR"/>
+              </w:rPr>
+              <w:t>(</w:t>
+            </w:r>
+            <w:proofErr w:type="spellStart"/>
+            <w:r>
+              <w:rPr>
+                <w:sz w:val="24"/>
+                <w:lang w:val="fr-FR"/>
+              </w:rPr>
+              <w:t>const</w:t>
+            </w:r>
+            <w:proofErr w:type="spellEnd"/>
+            <w:r>
+              <w:rPr>
+                <w:sz w:val="24"/>
+                <w:lang w:val="fr-FR"/>
+              </w:rPr>
+              <w:t xml:space="preserve"> string &amp;)</w:t>
             </w:r>
           </w:p>
         </w:tc>
@@ -6674,12 +7833,71 @@
                 <w:lang w:val="fr-FR"/>
               </w:rPr>
             </w:pPr>
-            <w:r>
-              <w:rPr>
-                <w:sz w:val="24"/>
-                <w:lang w:val="fr-FR"/>
-              </w:rPr>
-              <w:t>void setVitesseDefilement(unsigned int)</w:t>
+            <w:proofErr w:type="spellStart"/>
+            <w:proofErr w:type="gramStart"/>
+            <w:r>
+              <w:rPr>
+                <w:sz w:val="24"/>
+                <w:lang w:val="fr-FR"/>
+              </w:rPr>
+              <w:t>void</w:t>
+            </w:r>
+            <w:proofErr w:type="spellEnd"/>
+            <w:proofErr w:type="gramEnd"/>
+            <w:r>
+              <w:rPr>
+                <w:sz w:val="24"/>
+                <w:lang w:val="fr-FR"/>
+              </w:rPr>
+              <w:t xml:space="preserve"> </w:t>
+            </w:r>
+            <w:proofErr w:type="spellStart"/>
+            <w:r>
+              <w:rPr>
+                <w:sz w:val="24"/>
+                <w:lang w:val="fr-FR"/>
+              </w:rPr>
+              <w:t>setVitesseDefilement</w:t>
+            </w:r>
+            <w:proofErr w:type="spellEnd"/>
+            <w:r>
+              <w:rPr>
+                <w:sz w:val="24"/>
+                <w:lang w:val="fr-FR"/>
+              </w:rPr>
+              <w:t>(</w:t>
+            </w:r>
+            <w:proofErr w:type="spellStart"/>
+            <w:r>
+              <w:rPr>
+                <w:sz w:val="24"/>
+                <w:lang w:val="fr-FR"/>
+              </w:rPr>
+              <w:t>unsigned</w:t>
+            </w:r>
+            <w:proofErr w:type="spellEnd"/>
+            <w:r>
+              <w:rPr>
+                <w:sz w:val="24"/>
+                <w:lang w:val="fr-FR"/>
+              </w:rPr>
+              <w:t xml:space="preserve"> </w:t>
+            </w:r>
+            <w:proofErr w:type="spellStart"/>
+            <w:r>
+              <w:rPr>
+                <w:sz w:val="24"/>
+                <w:lang w:val="fr-FR"/>
+              </w:rPr>
+              <w:t>int</w:t>
+            </w:r>
+            <w:proofErr w:type="spellEnd"/>
+            <w:r>
+              <w:rPr>
+                <w:sz w:val="24"/>
+                <w:lang w:val="fr-FR"/>
+              </w:rPr>
+              <w:t>)</w:t>
             </w:r>
           </w:p>
         </w:tc>
@@ -6737,12 +7955,87 @@
                 <w:lang w:val="fr-FR"/>
               </w:rPr>
             </w:pPr>
-            <w:r>
-              <w:rPr>
-                <w:sz w:val="24"/>
-                <w:lang w:val="fr-FR"/>
-              </w:rPr>
-              <w:t>void setLocalisationImages(const vector&lt;ImageDansDiaporama&gt; &amp;)</w:t>
+            <w:proofErr w:type="spellStart"/>
+            <w:proofErr w:type="gramStart"/>
+            <w:r>
+              <w:rPr>
+                <w:sz w:val="24"/>
+                <w:lang w:val="fr-FR"/>
+              </w:rPr>
+              <w:t>void</w:t>
+            </w:r>
+            <w:proofErr w:type="spellEnd"/>
+            <w:proofErr w:type="gramEnd"/>
+            <w:r>
+              <w:rPr>
+                <w:sz w:val="24"/>
+                <w:lang w:val="fr-FR"/>
+              </w:rPr>
+              <w:t xml:space="preserve"> </w:t>
+            </w:r>
+            <w:proofErr w:type="spellStart"/>
+            <w:r>
+              <w:rPr>
+                <w:sz w:val="24"/>
+                <w:lang w:val="fr-FR"/>
+              </w:rPr>
+              <w:t>setLocalisationImages</w:t>
+            </w:r>
+            <w:proofErr w:type="spellEnd"/>
+            <w:r>
+              <w:rPr>
+                <w:sz w:val="24"/>
+                <w:lang w:val="fr-FR"/>
+              </w:rPr>
+              <w:t>(</w:t>
+            </w:r>
+            <w:proofErr w:type="spellStart"/>
+            <w:r>
+              <w:rPr>
+                <w:sz w:val="24"/>
+                <w:lang w:val="fr-FR"/>
+              </w:rPr>
+              <w:t>const</w:t>
+            </w:r>
+            <w:proofErr w:type="spellEnd"/>
+            <w:r>
+              <w:rPr>
+                <w:sz w:val="24"/>
+                <w:lang w:val="fr-FR"/>
+              </w:rPr>
+              <w:t xml:space="preserve"> </w:t>
+            </w:r>
+            <w:proofErr w:type="spellStart"/>
+            <w:r>
+              <w:rPr>
+                <w:sz w:val="24"/>
+                <w:lang w:val="fr-FR"/>
+              </w:rPr>
+              <w:t>vector</w:t>
+            </w:r>
+            <w:proofErr w:type="spellEnd"/>
+            <w:r>
+              <w:rPr>
+                <w:sz w:val="24"/>
+                <w:lang w:val="fr-FR"/>
+              </w:rPr>
+              <w:t>&lt;</w:t>
+            </w:r>
+            <w:proofErr w:type="spellStart"/>
+            <w:r>
+              <w:rPr>
+                <w:sz w:val="24"/>
+                <w:lang w:val="fr-FR"/>
+              </w:rPr>
+              <w:t>ImageDansDiaporama</w:t>
+            </w:r>
+            <w:proofErr w:type="spellEnd"/>
+            <w:r>
+              <w:rPr>
+                <w:sz w:val="24"/>
+                <w:lang w:val="fr-FR"/>
+              </w:rPr>
+              <w:t>&gt; &amp;)</w:t>
             </w:r>
           </w:p>
         </w:tc>
@@ -6800,12 +8093,87 @@
                 <w:lang w:val="fr-FR"/>
               </w:rPr>
             </w:pPr>
-            <w:r>
-              <w:rPr>
-                <w:sz w:val="24"/>
-                <w:lang w:val="fr-FR"/>
-              </w:rPr>
-              <w:t>void setPosImageCouranteInt(const unsigned int&amp;)</w:t>
+            <w:proofErr w:type="spellStart"/>
+            <w:proofErr w:type="gramStart"/>
+            <w:r>
+              <w:rPr>
+                <w:sz w:val="24"/>
+                <w:lang w:val="fr-FR"/>
+              </w:rPr>
+              <w:t>void</w:t>
+            </w:r>
+            <w:proofErr w:type="spellEnd"/>
+            <w:proofErr w:type="gramEnd"/>
+            <w:r>
+              <w:rPr>
+                <w:sz w:val="24"/>
+                <w:lang w:val="fr-FR"/>
+              </w:rPr>
+              <w:t xml:space="preserve"> </w:t>
+            </w:r>
+            <w:proofErr w:type="spellStart"/>
+            <w:r>
+              <w:rPr>
+                <w:sz w:val="24"/>
+                <w:lang w:val="fr-FR"/>
+              </w:rPr>
+              <w:t>setPosImageCouranteInt</w:t>
+            </w:r>
+            <w:proofErr w:type="spellEnd"/>
+            <w:r>
+              <w:rPr>
+                <w:sz w:val="24"/>
+                <w:lang w:val="fr-FR"/>
+              </w:rPr>
+              <w:t>(</w:t>
+            </w:r>
+            <w:proofErr w:type="spellStart"/>
+            <w:r>
+              <w:rPr>
+                <w:sz w:val="24"/>
+                <w:lang w:val="fr-FR"/>
+              </w:rPr>
+              <w:t>const</w:t>
+            </w:r>
+            <w:proofErr w:type="spellEnd"/>
+            <w:r>
+              <w:rPr>
+                <w:sz w:val="24"/>
+                <w:lang w:val="fr-FR"/>
+              </w:rPr>
+              <w:t xml:space="preserve"> </w:t>
+            </w:r>
+            <w:proofErr w:type="spellStart"/>
+            <w:r>
+              <w:rPr>
+                <w:sz w:val="24"/>
+                <w:lang w:val="fr-FR"/>
+              </w:rPr>
+              <w:t>unsigned</w:t>
+            </w:r>
+            <w:proofErr w:type="spellEnd"/>
+            <w:r>
+              <w:rPr>
+                <w:sz w:val="24"/>
+                <w:lang w:val="fr-FR"/>
+              </w:rPr>
+              <w:t xml:space="preserve"> </w:t>
+            </w:r>
+            <w:proofErr w:type="spellStart"/>
+            <w:r>
+              <w:rPr>
+                <w:sz w:val="24"/>
+                <w:lang w:val="fr-FR"/>
+              </w:rPr>
+              <w:t>int</w:t>
+            </w:r>
+            <w:proofErr w:type="spellEnd"/>
+            <w:r>
+              <w:rPr>
+                <w:sz w:val="24"/>
+                <w:lang w:val="fr-FR"/>
+              </w:rPr>
+              <w:t>&amp;)</w:t>
             </w:r>
           </w:p>
         </w:tc>
@@ -6863,12 +8231,71 @@
                 <w:lang w:val="fr-FR"/>
               </w:rPr>
             </w:pPr>
-            <w:r>
-              <w:rPr>
-                <w:sz w:val="24"/>
-                <w:lang w:val="fr-FR"/>
-              </w:rPr>
-              <w:t>void ajouterImage(const ImageDansDiaporama&amp;)</w:t>
+            <w:proofErr w:type="spellStart"/>
+            <w:proofErr w:type="gramStart"/>
+            <w:r>
+              <w:rPr>
+                <w:sz w:val="24"/>
+                <w:lang w:val="fr-FR"/>
+              </w:rPr>
+              <w:t>void</w:t>
+            </w:r>
+            <w:proofErr w:type="spellEnd"/>
+            <w:proofErr w:type="gramEnd"/>
+            <w:r>
+              <w:rPr>
+                <w:sz w:val="24"/>
+                <w:lang w:val="fr-FR"/>
+              </w:rPr>
+              <w:t xml:space="preserve"> </w:t>
+            </w:r>
+            <w:proofErr w:type="spellStart"/>
+            <w:r>
+              <w:rPr>
+                <w:sz w:val="24"/>
+                <w:lang w:val="fr-FR"/>
+              </w:rPr>
+              <w:t>ajouterImage</w:t>
+            </w:r>
+            <w:proofErr w:type="spellEnd"/>
+            <w:r>
+              <w:rPr>
+                <w:sz w:val="24"/>
+                <w:lang w:val="fr-FR"/>
+              </w:rPr>
+              <w:t>(</w:t>
+            </w:r>
+            <w:proofErr w:type="spellStart"/>
+            <w:r>
+              <w:rPr>
+                <w:sz w:val="24"/>
+                <w:lang w:val="fr-FR"/>
+              </w:rPr>
+              <w:t>const</w:t>
+            </w:r>
+            <w:proofErr w:type="spellEnd"/>
+            <w:r>
+              <w:rPr>
+                <w:sz w:val="24"/>
+                <w:lang w:val="fr-FR"/>
+              </w:rPr>
+              <w:t xml:space="preserve"> </w:t>
+            </w:r>
+            <w:proofErr w:type="spellStart"/>
+            <w:r>
+              <w:rPr>
+                <w:sz w:val="24"/>
+                <w:lang w:val="fr-FR"/>
+              </w:rPr>
+              <w:t>ImageDansDiaporama</w:t>
+            </w:r>
+            <w:proofErr w:type="spellEnd"/>
+            <w:r>
+              <w:rPr>
+                <w:sz w:val="24"/>
+                <w:lang w:val="fr-FR"/>
+              </w:rPr>
+              <w:t>&amp;)</w:t>
             </w:r>
           </w:p>
         </w:tc>
@@ -6926,12 +8353,39 @@
                 <w:lang w:val="fr-FR"/>
               </w:rPr>
             </w:pPr>
-            <w:r>
-              <w:rPr>
-                <w:sz w:val="24"/>
-                <w:lang w:val="fr-FR"/>
-              </w:rPr>
-              <w:t>void afficherImageCouranteDansDiaporamaCourant()</w:t>
+            <w:proofErr w:type="spellStart"/>
+            <w:proofErr w:type="gramStart"/>
+            <w:r>
+              <w:rPr>
+                <w:sz w:val="24"/>
+                <w:lang w:val="fr-FR"/>
+              </w:rPr>
+              <w:t>void</w:t>
+            </w:r>
+            <w:proofErr w:type="spellEnd"/>
+            <w:proofErr w:type="gramEnd"/>
+            <w:r>
+              <w:rPr>
+                <w:sz w:val="24"/>
+                <w:lang w:val="fr-FR"/>
+              </w:rPr>
+              <w:t xml:space="preserve"> </w:t>
+            </w:r>
+            <w:proofErr w:type="spellStart"/>
+            <w:r>
+              <w:rPr>
+                <w:sz w:val="24"/>
+                <w:lang w:val="fr-FR"/>
+              </w:rPr>
+              <w:t>afficherImageCouranteDansDiaporamaCourant</w:t>
+            </w:r>
+            <w:proofErr w:type="spellEnd"/>
+            <w:r>
+              <w:rPr>
+                <w:sz w:val="24"/>
+                <w:lang w:val="fr-FR"/>
+              </w:rPr>
+              <w:t>()</w:t>
             </w:r>
           </w:p>
         </w:tc>
@@ -6989,12 +8443,23 @@
                 <w:lang w:val="fr-FR"/>
               </w:rPr>
             </w:pPr>
-            <w:r>
-              <w:rPr>
-                <w:sz w:val="24"/>
-                <w:lang w:val="fr-FR"/>
-              </w:rPr>
-              <w:t>void avancer()</w:t>
+            <w:proofErr w:type="spellStart"/>
+            <w:proofErr w:type="gramStart"/>
+            <w:r>
+              <w:rPr>
+                <w:sz w:val="24"/>
+                <w:lang w:val="fr-FR"/>
+              </w:rPr>
+              <w:t>void</w:t>
+            </w:r>
+            <w:proofErr w:type="spellEnd"/>
+            <w:proofErr w:type="gramEnd"/>
+            <w:r>
+              <w:rPr>
+                <w:sz w:val="24"/>
+                <w:lang w:val="fr-FR"/>
+              </w:rPr>
+              <w:t xml:space="preserve"> avancer()</w:t>
             </w:r>
           </w:p>
         </w:tc>
@@ -7052,12 +8517,23 @@
                 <w:lang w:val="fr-FR"/>
               </w:rPr>
             </w:pPr>
-            <w:r>
-              <w:rPr>
-                <w:sz w:val="24"/>
-                <w:lang w:val="fr-FR"/>
-              </w:rPr>
-              <w:t>void reculer()</w:t>
+            <w:proofErr w:type="spellStart"/>
+            <w:proofErr w:type="gramStart"/>
+            <w:r>
+              <w:rPr>
+                <w:sz w:val="24"/>
+                <w:lang w:val="fr-FR"/>
+              </w:rPr>
+              <w:t>void</w:t>
+            </w:r>
+            <w:proofErr w:type="spellEnd"/>
+            <w:proofErr w:type="gramEnd"/>
+            <w:r>
+              <w:rPr>
+                <w:sz w:val="24"/>
+                <w:lang w:val="fr-FR"/>
+              </w:rPr>
+              <w:t xml:space="preserve"> reculer()</w:t>
             </w:r>
           </w:p>
         </w:tc>
@@ -7115,12 +8591,39 @@
                 <w:lang w:val="fr-FR"/>
               </w:rPr>
             </w:pPr>
-            <w:r>
-              <w:rPr>
-                <w:sz w:val="24"/>
-                <w:lang w:val="fr-FR"/>
-              </w:rPr>
-              <w:t>void triCroissantRang()</w:t>
+            <w:proofErr w:type="spellStart"/>
+            <w:proofErr w:type="gramStart"/>
+            <w:r>
+              <w:rPr>
+                <w:sz w:val="24"/>
+                <w:lang w:val="fr-FR"/>
+              </w:rPr>
+              <w:t>void</w:t>
+            </w:r>
+            <w:proofErr w:type="spellEnd"/>
+            <w:proofErr w:type="gramEnd"/>
+            <w:r>
+              <w:rPr>
+                <w:sz w:val="24"/>
+                <w:lang w:val="fr-FR"/>
+              </w:rPr>
+              <w:t xml:space="preserve"> </w:t>
+            </w:r>
+            <w:proofErr w:type="spellStart"/>
+            <w:r>
+              <w:rPr>
+                <w:sz w:val="24"/>
+                <w:lang w:val="fr-FR"/>
+              </w:rPr>
+              <w:t>triCroissantRang</w:t>
+            </w:r>
+            <w:proofErr w:type="spellEnd"/>
+            <w:r>
+              <w:rPr>
+                <w:sz w:val="24"/>
+                <w:lang w:val="fr-FR"/>
+              </w:rPr>
+              <w:t>()</w:t>
             </w:r>
           </w:p>
         </w:tc>
@@ -7178,13 +8681,65 @@
                 <w:lang w:val="fr-FR"/>
               </w:rPr>
             </w:pPr>
-            <w:r>
-              <w:rPr>
-                <w:sz w:val="24"/>
-                <w:lang w:val="fr-FR"/>
-              </w:rPr>
-              <w:t>unsigned int nbImages() const</w:t>
-            </w:r>
+            <w:proofErr w:type="spellStart"/>
+            <w:proofErr w:type="gramStart"/>
+            <w:r>
+              <w:rPr>
+                <w:sz w:val="24"/>
+                <w:lang w:val="fr-FR"/>
+              </w:rPr>
+              <w:t>unsigned</w:t>
+            </w:r>
+            <w:proofErr w:type="spellEnd"/>
+            <w:proofErr w:type="gramEnd"/>
+            <w:r>
+              <w:rPr>
+                <w:sz w:val="24"/>
+                <w:lang w:val="fr-FR"/>
+              </w:rPr>
+              <w:t xml:space="preserve"> </w:t>
+            </w:r>
+            <w:proofErr w:type="spellStart"/>
+            <w:r>
+              <w:rPr>
+                <w:sz w:val="24"/>
+                <w:lang w:val="fr-FR"/>
+              </w:rPr>
+              <w:t>int</w:t>
+            </w:r>
+            <w:proofErr w:type="spellEnd"/>
+            <w:r>
+              <w:rPr>
+                <w:sz w:val="24"/>
+                <w:lang w:val="fr-FR"/>
+              </w:rPr>
+              <w:t xml:space="preserve"> </w:t>
+            </w:r>
+            <w:proofErr w:type="spellStart"/>
+            <w:r>
+              <w:rPr>
+                <w:sz w:val="24"/>
+                <w:lang w:val="fr-FR"/>
+              </w:rPr>
+              <w:t>nbImages</w:t>
+            </w:r>
+            <w:proofErr w:type="spellEnd"/>
+            <w:r>
+              <w:rPr>
+                <w:sz w:val="24"/>
+                <w:lang w:val="fr-FR"/>
+              </w:rPr>
+              <w:t xml:space="preserve">() </w:t>
+            </w:r>
+            <w:proofErr w:type="spellStart"/>
+            <w:r>
+              <w:rPr>
+                <w:sz w:val="24"/>
+                <w:lang w:val="fr-FR"/>
+              </w:rPr>
+              <w:t>const</w:t>
+            </w:r>
+            <w:proofErr w:type="spellEnd"/>
           </w:p>
         </w:tc>
         <w:tc>
@@ -7227,12 +8782,12 @@
       </w:pPr>
     </w:p>
     <w:sectPr>
-      <w:headerReference w:type="even" r:id="rId9"/>
-      <w:headerReference w:type="default" r:id="rId10"/>
-      <w:footerReference w:type="even" r:id="rId11"/>
-      <w:footerReference w:type="default" r:id="rId12"/>
-      <w:headerReference w:type="first" r:id="rId13"/>
-      <w:footerReference w:type="first" r:id="rId14"/>
+      <w:headerReference w:type="even" r:id="rId10"/>
+      <w:headerReference w:type="default" r:id="rId11"/>
+      <w:footerReference w:type="even" r:id="rId12"/>
+      <w:footerReference w:type="default" r:id="rId13"/>
+      <w:headerReference w:type="first" r:id="rId14"/>
+      <w:footerReference w:type="first" r:id="rId15"/>
       <w:pgSz w:w="11906" w:h="16838"/>
       <w:pgMar w:top="1417" w:right="1417" w:bottom="1417" w:left="1417" w:header="708" w:footer="708" w:gutter="0"/>
       <w:cols w:space="708"/>

</xml_diff>

<commit_message>
Ajout au livrable la version 2 (diagrammes état-transitions et liens entre fonctionnalités)
</commit_message>
<xml_diff>
--- a/Livrable.docx
+++ b/Livrable.docx
@@ -1,6 +1,6 @@
 
 <file path=word/document.xml><?xml version="1.0" encoding="utf-8"?>
-<w:document xmlns:wpc="http://schemas.microsoft.com/office/word/2010/wordprocessingCanvas" xmlns:cx="http://schemas.microsoft.com/office/drawing/2014/chartex" xmlns:cx1="http://schemas.microsoft.com/office/drawing/2015/9/8/chartex" xmlns:cx2="http://schemas.microsoft.com/office/drawing/2015/10/21/chartex" xmlns:cx3="http://schemas.microsoft.com/office/drawing/2016/5/9/chartex" xmlns:cx4="http://schemas.microsoft.com/office/drawing/2016/5/10/chartex" xmlns:cx5="http://schemas.microsoft.com/office/drawing/2016/5/11/chartex" xmlns:cx6="http://schemas.microsoft.com/office/drawing/2016/5/12/chartex" xmlns:cx7="http://schemas.microsoft.com/office/drawing/2016/5/13/chartex" xmlns:cx8="http://schemas.microsoft.com/office/drawing/2016/5/14/chartex" xmlns:mc="http://schemas.openxmlformats.org/markup-compatibility/2006" xmlns:aink="http://schemas.microsoft.com/office/drawing/2016/ink" xmlns:am3d="http://schemas.microsoft.com/office/drawing/2017/model3d" xmlns:o="urn:schemas-microsoft-com:office:office" xmlns:oel="http://schemas.microsoft.com/office/2019/extlst" xmlns:r="http://schemas.openxmlformats.org/officeDocument/2006/relationships" xmlns:m="http://schemas.openxmlformats.org/officeDocument/2006/math" xmlns:v="urn:schemas-microsoft-com:vml" xmlns:wp14="http://schemas.microsoft.com/office/word/2010/wordprocessingDrawing" xmlns:wp="http://schemas.openxmlformats.org/drawingml/2006/wordprocessingDrawing" xmlns:w10="urn:schemas-microsoft-com:office:word" xmlns:w="http://schemas.openxmlformats.org/wordprocessingml/2006/main" xmlns:w14="http://schemas.microsoft.com/office/word/2010/wordml" xmlns:w15="http://schemas.microsoft.com/office/word/2012/wordml" xmlns:w16cex="http://schemas.microsoft.com/office/word/2018/wordml/cex" xmlns:w16cid="http://schemas.microsoft.com/office/word/2016/wordml/cid" xmlns:w16="http://schemas.microsoft.com/office/word/2018/wordml" xmlns:w16sdtdh="http://schemas.microsoft.com/office/word/2020/wordml/sdtdatahash" xmlns:w16se="http://schemas.microsoft.com/office/word/2015/wordml/symex" xmlns:wpg="http://schemas.microsoft.com/office/word/2010/wordprocessingGroup" xmlns:wpi="http://schemas.microsoft.com/office/word/2010/wordprocessingInk" xmlns:wne="http://schemas.microsoft.com/office/word/2006/wordml" xmlns:wps="http://schemas.microsoft.com/office/word/2010/wordprocessingShape" mc:Ignorable="w14 w15 w16se w16cid w16 w16cex w16sdtdh wp14">
+<w:document xmlns:wpc="http://schemas.microsoft.com/office/word/2010/wordprocessingCanvas" xmlns:cx="http://schemas.microsoft.com/office/drawing/2014/chartex" xmlns:cx1="http://schemas.microsoft.com/office/drawing/2015/9/8/chartex" xmlns:cx2="http://schemas.microsoft.com/office/drawing/2015/10/21/chartex" xmlns:cx3="http://schemas.microsoft.com/office/drawing/2016/5/9/chartex" xmlns:cx4="http://schemas.microsoft.com/office/drawing/2016/5/10/chartex" xmlns:cx5="http://schemas.microsoft.com/office/drawing/2016/5/11/chartex" xmlns:cx6="http://schemas.microsoft.com/office/drawing/2016/5/12/chartex" xmlns:cx7="http://schemas.microsoft.com/office/drawing/2016/5/13/chartex" xmlns:cx8="http://schemas.microsoft.com/office/drawing/2016/5/14/chartex" xmlns:mc="http://schemas.openxmlformats.org/markup-compatibility/2006" xmlns:aink="http://schemas.microsoft.com/office/drawing/2016/ink" xmlns:am3d="http://schemas.microsoft.com/office/drawing/2017/model3d" xmlns:o="urn:schemas-microsoft-com:office:office" xmlns:oel="http://schemas.microsoft.com/office/2019/extlst" xmlns:r="http://schemas.openxmlformats.org/officeDocument/2006/relationships" xmlns:m="http://schemas.openxmlformats.org/officeDocument/2006/math" xmlns:v="urn:schemas-microsoft-com:vml" xmlns:wp14="http://schemas.microsoft.com/office/word/2010/wordprocessingDrawing" xmlns:wp="http://schemas.openxmlformats.org/drawingml/2006/wordprocessingDrawing" xmlns:w10="urn:schemas-microsoft-com:office:word" xmlns:w="http://schemas.openxmlformats.org/wordprocessingml/2006/main" xmlns:w14="http://schemas.microsoft.com/office/word/2010/wordml" xmlns:w15="http://schemas.microsoft.com/office/word/2012/wordml" xmlns:w16cex="http://schemas.microsoft.com/office/word/2018/wordml/cex" xmlns:w16cid="http://schemas.microsoft.com/office/word/2016/wordml/cid" xmlns:w16="http://schemas.microsoft.com/office/word/2018/wordml" xmlns:w16du="http://schemas.microsoft.com/office/word/2023/wordml/word16du" xmlns:w16sdtdh="http://schemas.microsoft.com/office/word/2020/wordml/sdtdatahash" xmlns:w16se="http://schemas.microsoft.com/office/word/2015/wordml/symex" xmlns:wpg="http://schemas.microsoft.com/office/word/2010/wordprocessingGroup" xmlns:wpi="http://schemas.microsoft.com/office/word/2010/wordprocessingInk" xmlns:wne="http://schemas.microsoft.com/office/word/2006/wordml" xmlns:wps="http://schemas.microsoft.com/office/word/2010/wordprocessingShape" mc:Ignorable="w14 w15 w16se w16cid w16 w16cex w16sdtdh w16du wp14">
   <w:body>
     <w:p>
       <w:pPr>
@@ -357,8 +357,18 @@
           <w:pPr>
             <w:pStyle w:val="TM1"/>
             <w:tabs>
+              <w:tab w:val="left" w:pos="440"/>
               <w:tab w:val="right" w:leader="dot" w:pos="9062"/>
             </w:tabs>
+            <w:rPr>
+              <w:rFonts w:eastAsiaTheme="minorEastAsia"/>
+              <w:noProof/>
+              <w:kern w:val="2"/>
+              <w:sz w:val="24"/>
+              <w:szCs w:val="24"/>
+              <w:lang w:eastAsia="fr-FR"/>
+              <w14:ligatures w14:val="standardContextual"/>
+            </w:rPr>
           </w:pPr>
           <w:r>
             <w:fldChar w:fldCharType="begin"/>
@@ -369,50 +379,77 @@
           <w:r>
             <w:fldChar w:fldCharType="separate"/>
           </w:r>
-          <w:hyperlink w:anchor="_Toc164436161" w:history="1">
+          <w:hyperlink w:anchor="_Toc165724668" w:history="1">
             <w:r>
               <w:rPr>
                 <w:rStyle w:val="Lienhypertexte"/>
+                <w:noProof/>
+              </w:rPr>
+              <w:t>1.</w:t>
+            </w:r>
+            <w:r>
+              <w:rPr>
+                <w:rFonts w:eastAsiaTheme="minorEastAsia"/>
+                <w:noProof/>
+                <w:kern w:val="2"/>
+                <w:sz w:val="24"/>
+                <w:szCs w:val="24"/>
+                <w:lang w:eastAsia="fr-FR"/>
+                <w14:ligatures w14:val="standardContextual"/>
+              </w:rPr>
+              <w:tab/>
+            </w:r>
+            <w:r>
+              <w:rPr>
+                <w:rStyle w:val="Lienhypertexte"/>
+                <w:noProof/>
               </w:rPr>
               <w:t>Version 1 – Orienté objet</w:t>
             </w:r>
             <w:r>
               <w:rPr>
+                <w:noProof/>
                 <w:webHidden/>
               </w:rPr>
               <w:tab/>
             </w:r>
             <w:r>
               <w:rPr>
+                <w:noProof/>
                 <w:webHidden/>
               </w:rPr>
               <w:fldChar w:fldCharType="begin"/>
             </w:r>
             <w:r>
               <w:rPr>
+                <w:noProof/>
                 <w:webHidden/>
               </w:rPr>
-              <w:instrText xml:space="preserve"> PAGEREF _Toc164436161 \h </w:instrText>
-            </w:r>
-            <w:r>
-              <w:rPr>
+              <w:instrText xml:space="preserve"> PAGEREF _Toc165724668 \h </w:instrText>
+            </w:r>
+            <w:r>
+              <w:rPr>
+                <w:noProof/>
                 <w:webHidden/>
               </w:rPr>
             </w:r>
             <w:r>
               <w:rPr>
+                <w:noProof/>
                 <w:webHidden/>
               </w:rPr>
               <w:fldChar w:fldCharType="separate"/>
             </w:r>
             <w:r>
               <w:rPr>
+                <w:noProof/>
                 <w:webHidden/>
               </w:rPr>
               <w:t>3</w:t>
             </w:r>
             <w:r>
               <w:rPr>
+                <w:noProof/>
                 <w:webHidden/>
               </w:rPr>
               <w:fldChar w:fldCharType="end"/>
@@ -423,63 +460,90 @@
           <w:pPr>
             <w:pStyle w:val="TM2"/>
             <w:tabs>
-              <w:tab w:val="left" w:pos="660"/>
+              <w:tab w:val="left" w:pos="960"/>
               <w:tab w:val="right" w:leader="dot" w:pos="9062"/>
             </w:tabs>
+            <w:rPr>
+              <w:rFonts w:eastAsiaTheme="minorEastAsia"/>
+              <w:noProof/>
+              <w:kern w:val="2"/>
+              <w:sz w:val="24"/>
+              <w:szCs w:val="24"/>
+              <w:lang w:eastAsia="fr-FR"/>
+              <w14:ligatures w14:val="standardContextual"/>
+            </w:rPr>
           </w:pPr>
-          <w:hyperlink w:anchor="_Toc164436162" w:history="1">
+          <w:hyperlink w:anchor="_Toc165724669" w:history="1">
             <w:r>
               <w:rPr>
                 <w:rStyle w:val="Lienhypertexte"/>
-              </w:rPr>
-              <w:t>1.</w:t>
-            </w:r>
-            <w:r>
+                <w:noProof/>
+              </w:rPr>
+              <w:t>1.1.</w:t>
+            </w:r>
+            <w:r>
+              <w:rPr>
+                <w:rFonts w:eastAsiaTheme="minorEastAsia"/>
+                <w:noProof/>
+                <w:kern w:val="2"/>
+                <w:sz w:val="24"/>
+                <w:szCs w:val="24"/>
+                <w:lang w:eastAsia="fr-FR"/>
+                <w14:ligatures w14:val="standardContextual"/>
+              </w:rPr>
               <w:tab/>
             </w:r>
             <w:r>
               <w:rPr>
                 <w:rStyle w:val="Lienhypertexte"/>
+                <w:noProof/>
               </w:rPr>
               <w:t>Diagramme des classes UML</w:t>
             </w:r>
             <w:r>
               <w:rPr>
+                <w:noProof/>
                 <w:webHidden/>
               </w:rPr>
               <w:tab/>
             </w:r>
             <w:r>
               <w:rPr>
+                <w:noProof/>
                 <w:webHidden/>
               </w:rPr>
               <w:fldChar w:fldCharType="begin"/>
             </w:r>
             <w:r>
               <w:rPr>
+                <w:noProof/>
                 <w:webHidden/>
               </w:rPr>
-              <w:instrText xml:space="preserve"> PAGEREF _Toc164436162 \h </w:instrText>
-            </w:r>
-            <w:r>
-              <w:rPr>
+              <w:instrText xml:space="preserve"> PAGEREF _Toc165724669 \h </w:instrText>
+            </w:r>
+            <w:r>
+              <w:rPr>
+                <w:noProof/>
                 <w:webHidden/>
               </w:rPr>
             </w:r>
             <w:r>
               <w:rPr>
+                <w:noProof/>
                 <w:webHidden/>
               </w:rPr>
               <w:fldChar w:fldCharType="separate"/>
             </w:r>
             <w:r>
               <w:rPr>
+                <w:noProof/>
                 <w:webHidden/>
               </w:rPr>
               <w:t>3</w:t>
             </w:r>
             <w:r>
               <w:rPr>
+                <w:noProof/>
                 <w:webHidden/>
               </w:rPr>
               <w:fldChar w:fldCharType="end"/>
@@ -490,63 +554,184 @@
           <w:pPr>
             <w:pStyle w:val="TM2"/>
             <w:tabs>
-              <w:tab w:val="left" w:pos="660"/>
+              <w:tab w:val="left" w:pos="960"/>
               <w:tab w:val="right" w:leader="dot" w:pos="9062"/>
             </w:tabs>
+            <w:rPr>
+              <w:rFonts w:eastAsiaTheme="minorEastAsia"/>
+              <w:noProof/>
+              <w:kern w:val="2"/>
+              <w:sz w:val="24"/>
+              <w:szCs w:val="24"/>
+              <w:lang w:eastAsia="fr-FR"/>
+              <w14:ligatures w14:val="standardContextual"/>
+            </w:rPr>
           </w:pPr>
-          <w:hyperlink w:anchor="_Toc164436163" w:history="1">
+          <w:hyperlink w:anchor="_Toc165724670" w:history="1">
             <w:r>
               <w:rPr>
                 <w:rStyle w:val="Lienhypertexte"/>
-              </w:rPr>
-              <w:t>2.</w:t>
-            </w:r>
-            <w:r>
+                <w:noProof/>
+              </w:rPr>
+              <w:t>1.2.</w:t>
+            </w:r>
+            <w:r>
+              <w:rPr>
+                <w:rFonts w:eastAsiaTheme="minorEastAsia"/>
+                <w:noProof/>
+                <w:kern w:val="2"/>
+                <w:sz w:val="24"/>
+                <w:szCs w:val="24"/>
+                <w:lang w:eastAsia="fr-FR"/>
+                <w14:ligatures w14:val="standardContextual"/>
+              </w:rPr>
               <w:tab/>
             </w:r>
             <w:r>
               <w:rPr>
                 <w:rStyle w:val="Lienhypertexte"/>
+                <w:noProof/>
               </w:rPr>
               <w:t>Attributs et méthodes des classes</w:t>
             </w:r>
             <w:r>
               <w:rPr>
+                <w:noProof/>
                 <w:webHidden/>
               </w:rPr>
               <w:tab/>
             </w:r>
             <w:r>
               <w:rPr>
+                <w:noProof/>
                 <w:webHidden/>
               </w:rPr>
               <w:fldChar w:fldCharType="begin"/>
             </w:r>
             <w:r>
               <w:rPr>
+                <w:noProof/>
                 <w:webHidden/>
               </w:rPr>
-              <w:instrText xml:space="preserve"> PAGEREF _Toc164436163 \h </w:instrText>
-            </w:r>
-            <w:r>
-              <w:rPr>
+              <w:instrText xml:space="preserve"> PAGEREF _Toc165724670 \h </w:instrText>
+            </w:r>
+            <w:r>
+              <w:rPr>
+                <w:noProof/>
                 <w:webHidden/>
               </w:rPr>
             </w:r>
             <w:r>
               <w:rPr>
+                <w:noProof/>
                 <w:webHidden/>
               </w:rPr>
               <w:fldChar w:fldCharType="separate"/>
             </w:r>
             <w:r>
               <w:rPr>
+                <w:noProof/>
                 <w:webHidden/>
               </w:rPr>
-              <w:t>3</w:t>
-            </w:r>
-            <w:r>
-              <w:rPr>
+              <w:t>4</w:t>
+            </w:r>
+            <w:r>
+              <w:rPr>
+                <w:noProof/>
+                <w:webHidden/>
+              </w:rPr>
+              <w:fldChar w:fldCharType="end"/>
+            </w:r>
+          </w:hyperlink>
+        </w:p>
+        <w:p>
+          <w:pPr>
+            <w:pStyle w:val="TM3"/>
+            <w:tabs>
+              <w:tab w:val="left" w:pos="1200"/>
+              <w:tab w:val="right" w:leader="dot" w:pos="9062"/>
+            </w:tabs>
+            <w:rPr>
+              <w:rFonts w:eastAsiaTheme="minorEastAsia"/>
+              <w:noProof/>
+              <w:kern w:val="2"/>
+              <w:sz w:val="24"/>
+              <w:szCs w:val="24"/>
+              <w:lang w:eastAsia="fr-FR"/>
+              <w14:ligatures w14:val="standardContextual"/>
+            </w:rPr>
+          </w:pPr>
+          <w:hyperlink w:anchor="_Toc165724671" w:history="1">
+            <w:r>
+              <w:rPr>
+                <w:rStyle w:val="Lienhypertexte"/>
+                <w:noProof/>
+              </w:rPr>
+              <w:t>1.2.1</w:t>
+            </w:r>
+            <w:r>
+              <w:rPr>
+                <w:rFonts w:eastAsiaTheme="minorEastAsia"/>
+                <w:noProof/>
+                <w:kern w:val="2"/>
+                <w:sz w:val="24"/>
+                <w:szCs w:val="24"/>
+                <w:lang w:eastAsia="fr-FR"/>
+                <w14:ligatures w14:val="standardContextual"/>
+              </w:rPr>
+              <w:t xml:space="preserve">   </w:t>
+            </w:r>
+            <w:r>
+              <w:rPr>
+                <w:rStyle w:val="Lienhypertexte"/>
+                <w:noProof/>
+              </w:rPr>
+              <w:t>Classe Image</w:t>
+            </w:r>
+            <w:r>
+              <w:rPr>
+                <w:noProof/>
+                <w:webHidden/>
+              </w:rPr>
+              <w:tab/>
+            </w:r>
+            <w:r>
+              <w:rPr>
+                <w:noProof/>
+                <w:webHidden/>
+              </w:rPr>
+              <w:fldChar w:fldCharType="begin"/>
+            </w:r>
+            <w:r>
+              <w:rPr>
+                <w:noProof/>
+                <w:webHidden/>
+              </w:rPr>
+              <w:instrText xml:space="preserve"> PAGEREF _Toc165724671 \h </w:instrText>
+            </w:r>
+            <w:r>
+              <w:rPr>
+                <w:noProof/>
+                <w:webHidden/>
+              </w:rPr>
+            </w:r>
+            <w:r>
+              <w:rPr>
+                <w:noProof/>
+                <w:webHidden/>
+              </w:rPr>
+              <w:fldChar w:fldCharType="separate"/>
+            </w:r>
+            <w:r>
+              <w:rPr>
+                <w:noProof/>
+                <w:webHidden/>
+              </w:rPr>
+              <w:t>4</w:t>
+            </w:r>
+            <w:r>
+              <w:rPr>
+                <w:noProof/>
                 <w:webHidden/>
               </w:rPr>
               <w:fldChar w:fldCharType="end"/>
@@ -559,51 +744,68 @@
             <w:tabs>
               <w:tab w:val="right" w:leader="dot" w:pos="9062"/>
             </w:tabs>
+            <w:rPr>
+              <w:rFonts w:eastAsiaTheme="minorEastAsia"/>
+              <w:noProof/>
+              <w:kern w:val="2"/>
+              <w:sz w:val="24"/>
+              <w:szCs w:val="24"/>
+              <w:lang w:eastAsia="fr-FR"/>
+              <w14:ligatures w14:val="standardContextual"/>
+            </w:rPr>
           </w:pPr>
-          <w:hyperlink w:anchor="_Toc164436164" w:history="1">
+          <w:hyperlink w:anchor="_Toc165724672" w:history="1">
             <w:r>
               <w:rPr>
                 <w:rStyle w:val="Lienhypertexte"/>
-              </w:rPr>
-              <w:t>2.1 Classe Image</w:t>
-            </w:r>
-            <w:r>
-              <w:rPr>
+                <w:noProof/>
+              </w:rPr>
+              <w:t>1.2.1.  Classe Lecteur</w:t>
+            </w:r>
+            <w:r>
+              <w:rPr>
+                <w:noProof/>
                 <w:webHidden/>
               </w:rPr>
               <w:tab/>
             </w:r>
             <w:r>
               <w:rPr>
+                <w:noProof/>
                 <w:webHidden/>
               </w:rPr>
               <w:fldChar w:fldCharType="begin"/>
             </w:r>
             <w:r>
               <w:rPr>
+                <w:noProof/>
                 <w:webHidden/>
               </w:rPr>
-              <w:instrText xml:space="preserve"> PAGEREF _Toc164436164 \h </w:instrText>
-            </w:r>
-            <w:r>
-              <w:rPr>
+              <w:instrText xml:space="preserve"> PAGEREF _Toc165724672 \h </w:instrText>
+            </w:r>
+            <w:r>
+              <w:rPr>
+                <w:noProof/>
                 <w:webHidden/>
               </w:rPr>
             </w:r>
             <w:r>
               <w:rPr>
+                <w:noProof/>
                 <w:webHidden/>
               </w:rPr>
               <w:fldChar w:fldCharType="separate"/>
             </w:r>
             <w:r>
               <w:rPr>
+                <w:noProof/>
                 <w:webHidden/>
               </w:rPr>
-              <w:t>3</w:t>
-            </w:r>
-            <w:r>
-              <w:rPr>
+              <w:t>4</w:t>
+            </w:r>
+            <w:r>
+              <w:rPr>
+                <w:noProof/>
                 <w:webHidden/>
               </w:rPr>
               <w:fldChar w:fldCharType="end"/>
@@ -616,51 +818,68 @@
             <w:tabs>
               <w:tab w:val="right" w:leader="dot" w:pos="9062"/>
             </w:tabs>
+            <w:rPr>
+              <w:rFonts w:eastAsiaTheme="minorEastAsia"/>
+              <w:noProof/>
+              <w:kern w:val="2"/>
+              <w:sz w:val="24"/>
+              <w:szCs w:val="24"/>
+              <w:lang w:eastAsia="fr-FR"/>
+              <w14:ligatures w14:val="standardContextual"/>
+            </w:rPr>
           </w:pPr>
-          <w:hyperlink w:anchor="_Toc164436165" w:history="1">
+          <w:hyperlink w:anchor="_Toc165724673" w:history="1">
             <w:r>
               <w:rPr>
                 <w:rStyle w:val="Lienhypertexte"/>
-              </w:rPr>
-              <w:t>2.2 Classe Lecteur</w:t>
-            </w:r>
-            <w:r>
-              <w:rPr>
+                <w:noProof/>
+              </w:rPr>
+              <w:t>1.2.3. Classe ImageDansDiaporama</w:t>
+            </w:r>
+            <w:r>
+              <w:rPr>
+                <w:noProof/>
                 <w:webHidden/>
               </w:rPr>
               <w:tab/>
             </w:r>
             <w:r>
               <w:rPr>
+                <w:noProof/>
                 <w:webHidden/>
               </w:rPr>
               <w:fldChar w:fldCharType="begin"/>
             </w:r>
             <w:r>
               <w:rPr>
+                <w:noProof/>
                 <w:webHidden/>
               </w:rPr>
-              <w:instrText xml:space="preserve"> PAGEREF _Toc164436165 \h </w:instrText>
-            </w:r>
-            <w:r>
-              <w:rPr>
+              <w:instrText xml:space="preserve"> PAGEREF _Toc165724673 \h </w:instrText>
+            </w:r>
+            <w:r>
+              <w:rPr>
+                <w:noProof/>
                 <w:webHidden/>
               </w:rPr>
             </w:r>
             <w:r>
               <w:rPr>
+                <w:noProof/>
                 <w:webHidden/>
               </w:rPr>
               <w:fldChar w:fldCharType="separate"/>
             </w:r>
             <w:r>
               <w:rPr>
+                <w:noProof/>
                 <w:webHidden/>
               </w:rPr>
-              <w:t>3</w:t>
-            </w:r>
-            <w:r>
-              <w:rPr>
+              <w:t>6</w:t>
+            </w:r>
+            <w:r>
+              <w:rPr>
+                <w:noProof/>
                 <w:webHidden/>
               </w:rPr>
               <w:fldChar w:fldCharType="end"/>
@@ -673,51 +892,68 @@
             <w:tabs>
               <w:tab w:val="right" w:leader="dot" w:pos="9062"/>
             </w:tabs>
+            <w:rPr>
+              <w:rFonts w:eastAsiaTheme="minorEastAsia"/>
+              <w:noProof/>
+              <w:kern w:val="2"/>
+              <w:sz w:val="24"/>
+              <w:szCs w:val="24"/>
+              <w:lang w:eastAsia="fr-FR"/>
+              <w14:ligatures w14:val="standardContextual"/>
+            </w:rPr>
           </w:pPr>
-          <w:hyperlink w:anchor="_Toc164436166" w:history="1">
+          <w:hyperlink w:anchor="_Toc165724674" w:history="1">
             <w:r>
               <w:rPr>
                 <w:rStyle w:val="Lienhypertexte"/>
-              </w:rPr>
-              <w:t>2.3 Classe ImageDansDiaporama</w:t>
-            </w:r>
-            <w:r>
-              <w:rPr>
+                <w:noProof/>
+              </w:rPr>
+              <w:t>1.2.4. Classe Diaporama</w:t>
+            </w:r>
+            <w:r>
+              <w:rPr>
+                <w:noProof/>
                 <w:webHidden/>
               </w:rPr>
               <w:tab/>
             </w:r>
             <w:r>
               <w:rPr>
+                <w:noProof/>
                 <w:webHidden/>
               </w:rPr>
               <w:fldChar w:fldCharType="begin"/>
             </w:r>
             <w:r>
               <w:rPr>
+                <w:noProof/>
                 <w:webHidden/>
               </w:rPr>
-              <w:instrText xml:space="preserve"> PAGEREF _Toc164436166 \h </w:instrText>
-            </w:r>
-            <w:r>
-              <w:rPr>
+              <w:instrText xml:space="preserve"> PAGEREF _Toc165724674 \h </w:instrText>
+            </w:r>
+            <w:r>
+              <w:rPr>
+                <w:noProof/>
                 <w:webHidden/>
               </w:rPr>
             </w:r>
             <w:r>
               <w:rPr>
+                <w:noProof/>
                 <w:webHidden/>
               </w:rPr>
               <w:fldChar w:fldCharType="separate"/>
             </w:r>
             <w:r>
               <w:rPr>
+                <w:noProof/>
                 <w:webHidden/>
               </w:rPr>
-              <w:t>3</w:t>
-            </w:r>
-            <w:r>
-              <w:rPr>
+              <w:t>7</w:t>
+            </w:r>
+            <w:r>
+              <w:rPr>
+                <w:noProof/>
                 <w:webHidden/>
               </w:rPr>
               <w:fldChar w:fldCharType="end"/>
@@ -726,55 +962,92 @@
         </w:p>
         <w:p>
           <w:pPr>
-            <w:pStyle w:val="TM3"/>
+            <w:pStyle w:val="TM1"/>
             <w:tabs>
+              <w:tab w:val="left" w:pos="440"/>
               <w:tab w:val="right" w:leader="dot" w:pos="9062"/>
             </w:tabs>
+            <w:rPr>
+              <w:rFonts w:eastAsiaTheme="minorEastAsia"/>
+              <w:noProof/>
+              <w:kern w:val="2"/>
+              <w:sz w:val="24"/>
+              <w:szCs w:val="24"/>
+              <w:lang w:eastAsia="fr-FR"/>
+              <w14:ligatures w14:val="standardContextual"/>
+            </w:rPr>
           </w:pPr>
-          <w:hyperlink w:anchor="_Toc164436167" w:history="1">
+          <w:hyperlink w:anchor="_Toc165724675" w:history="1">
             <w:r>
               <w:rPr>
                 <w:rStyle w:val="Lienhypertexte"/>
-              </w:rPr>
-              <w:t>2.4 Classe Diaporama</w:t>
-            </w:r>
-            <w:r>
-              <w:rPr>
+                <w:noProof/>
+              </w:rPr>
+              <w:t>2.</w:t>
+            </w:r>
+            <w:r>
+              <w:rPr>
+                <w:rFonts w:eastAsiaTheme="minorEastAsia"/>
+                <w:noProof/>
+                <w:kern w:val="2"/>
+                <w:sz w:val="24"/>
+                <w:szCs w:val="24"/>
+                <w:lang w:eastAsia="fr-FR"/>
+                <w14:ligatures w14:val="standardContextual"/>
+              </w:rPr>
+              <w:tab/>
+            </w:r>
+            <w:r>
+              <w:rPr>
+                <w:rStyle w:val="Lienhypertexte"/>
+                <w:noProof/>
+              </w:rPr>
+              <w:t>Version 2 - projet version graphique interface complète</w:t>
+            </w:r>
+            <w:r>
+              <w:rPr>
+                <w:noProof/>
                 <w:webHidden/>
               </w:rPr>
               <w:tab/>
             </w:r>
             <w:r>
               <w:rPr>
+                <w:noProof/>
                 <w:webHidden/>
               </w:rPr>
               <w:fldChar w:fldCharType="begin"/>
             </w:r>
             <w:r>
               <w:rPr>
+                <w:noProof/>
                 <w:webHidden/>
               </w:rPr>
-              <w:instrText xml:space="preserve"> PAGEREF _Toc164436167 \h </w:instrText>
-            </w:r>
-            <w:r>
-              <w:rPr>
+              <w:instrText xml:space="preserve"> PAGEREF _Toc165724675 \h </w:instrText>
+            </w:r>
+            <w:r>
+              <w:rPr>
+                <w:noProof/>
                 <w:webHidden/>
               </w:rPr>
             </w:r>
             <w:r>
               <w:rPr>
+                <w:noProof/>
                 <w:webHidden/>
               </w:rPr>
               <w:fldChar w:fldCharType="separate"/>
             </w:r>
             <w:r>
               <w:rPr>
+                <w:noProof/>
                 <w:webHidden/>
               </w:rPr>
-              <w:t>4</w:t>
-            </w:r>
-            <w:r>
-              <w:rPr>
+              <w:t>9</w:t>
+            </w:r>
+            <w:r>
+              <w:rPr>
+                <w:noProof/>
                 <w:webHidden/>
               </w:rPr>
               <w:fldChar w:fldCharType="end"/>
@@ -821,8 +1094,12 @@
     <w:p>
       <w:pPr>
         <w:pStyle w:val="Titre1"/>
+        <w:numPr>
+          <w:ilvl w:val="0"/>
+          <w:numId w:val="1"/>
+        </w:numPr>
       </w:pPr>
-      <w:bookmarkStart w:id="2" w:name="_Toc164436161"/>
+      <w:bookmarkStart w:id="2" w:name="_Toc165724668"/>
       <w:r>
         <w:lastRenderedPageBreak/>
         <w:t>Version 1 – Orienté objet</w:t>
@@ -834,44 +1111,36 @@
       <w:pPr>
         <w:pStyle w:val="Titre2"/>
         <w:numPr>
-          <w:ilvl w:val="0"/>
+          <w:ilvl w:val="1"/>
           <w:numId w:val="1"/>
         </w:numPr>
       </w:pPr>
-      <w:bookmarkStart w:id="3" w:name="_Toc164436162"/>
+      <w:bookmarkStart w:id="3" w:name="_Toc165724669"/>
       <w:r>
         <w:t>Diagramme des classes UML</w:t>
       </w:r>
       <w:bookmarkEnd w:id="3"/>
     </w:p>
-    <w:p/>
-    <w:p/>
     <w:p>
       <w:pPr>
-        <w:widowControl/>
-        <w:spacing w:after="160" w:line="259" w:lineRule="auto"/>
+        <w:ind w:left="-709"/>
       </w:pPr>
       <w:r>
+        <w:rPr>
+          <w:noProof/>
+        </w:rPr>
         <w:drawing>
-          <wp:anchor distT="0" distB="0" distL="114300" distR="114300" simplePos="0" relativeHeight="251658240" behindDoc="0" locked="0" layoutInCell="1" allowOverlap="1" wp14:anchorId="66245A32" wp14:editId="4ABFE5B2">
+          <wp:anchor distT="0" distB="0" distL="114300" distR="114300" simplePos="0" relativeHeight="251658240" behindDoc="0" locked="0" layoutInCell="1" allowOverlap="1" wp14:anchorId="66245A32" wp14:editId="5AA057BB">
             <wp:simplePos x="0" y="0"/>
             <wp:positionH relativeFrom="column">
-              <wp:posOffset>-899795</wp:posOffset>
+              <wp:posOffset>-900237</wp:posOffset>
             </wp:positionH>
             <wp:positionV relativeFrom="paragraph">
-              <wp:posOffset>418879</wp:posOffset>
+              <wp:posOffset>346241</wp:posOffset>
             </wp:positionV>
-            <wp:extent cx="7680613" cy="3267986"/>
-            <wp:effectExtent l="0" t="0" r="0" b="8890"/>
-            <wp:wrapThrough wrapText="bothSides">
-              <wp:wrapPolygon edited="0">
-                <wp:start x="0" y="0"/>
-                <wp:lineTo x="0" y="21533"/>
-                <wp:lineTo x="21537" y="21533"/>
-                <wp:lineTo x="21537" y="0"/>
-                <wp:lineTo x="0" y="0"/>
-              </wp:wrapPolygon>
-            </wp:wrapThrough>
+            <wp:extent cx="7923530" cy="3371215"/>
+            <wp:effectExtent l="0" t="0" r="1270" b="635"/>
+            <wp:wrapTopAndBottom/>
             <wp:docPr id="1931423917" name="Image 1" descr="Une image contenant texte, capture d’écran, diagramme&#10;&#10;Description générée automatiquement"/>
             <wp:cNvGraphicFramePr>
               <a:graphicFrameLocks xmlns:a="http://schemas.openxmlformats.org/drawingml/2006/main" noChangeAspect="1"/>
@@ -898,7 +1167,7 @@
                   <pic:spPr>
                     <a:xfrm>
                       <a:off x="0" y="0"/>
-                      <a:ext cx="7680613" cy="3267986"/>
+                      <a:ext cx="7923530" cy="3371215"/>
                     </a:xfrm>
                     <a:prstGeom prst="rect">
                       <a:avLst/>
@@ -916,6 +1185,13 @@
           </wp:anchor>
         </w:drawing>
       </w:r>
+    </w:p>
+    <w:p/>
+    <w:p>
+      <w:pPr>
+        <w:widowControl/>
+        <w:spacing w:after="160" w:line="259" w:lineRule="auto"/>
+      </w:pPr>
       <w:r>
         <w:br w:type="page"/>
       </w:r>
@@ -924,11 +1200,11 @@
       <w:pPr>
         <w:pStyle w:val="Titre2"/>
         <w:numPr>
-          <w:ilvl w:val="0"/>
-          <w:numId w:val="1"/>
+          <w:ilvl w:val="1"/>
+          <w:numId w:val="3"/>
         </w:numPr>
       </w:pPr>
-      <w:bookmarkStart w:id="4" w:name="_Toc164436163"/>
+      <w:bookmarkStart w:id="4" w:name="_Toc165724670"/>
       <w:r>
         <w:lastRenderedPageBreak/>
         <w:t>Attributs et méthodes des classes</w:t>
@@ -940,11 +1216,14 @@
     <w:p>
       <w:pPr>
         <w:pStyle w:val="Titre3"/>
-        <w:ind w:left="720"/>
+        <w:numPr>
+          <w:ilvl w:val="2"/>
+          <w:numId w:val="4"/>
+        </w:numPr>
       </w:pPr>
-      <w:bookmarkStart w:id="5" w:name="_Toc164436164"/>
+      <w:bookmarkStart w:id="5" w:name="_Toc165724671"/>
       <w:r>
-        <w:t>2.1 Classe Image</w:t>
+        <w:t>Classe Image</w:t>
       </w:r>
       <w:bookmarkEnd w:id="5"/>
     </w:p>
@@ -2158,9 +2437,12 @@
         <w:pStyle w:val="Titre3"/>
         <w:ind w:left="720"/>
       </w:pPr>
-      <w:bookmarkStart w:id="6" w:name="_Toc164436165"/>
+      <w:bookmarkStart w:id="6" w:name="_Toc165724672"/>
       <w:r>
-        <w:t>2.2 Classe Lecteur</w:t>
+        <w:t xml:space="preserve">1.2.1. </w:t>
+      </w:r>
+      <w:r>
+        <w:t xml:space="preserve"> Classe Lecteur</w:t>
       </w:r>
       <w:bookmarkEnd w:id="6"/>
     </w:p>
@@ -4561,9 +4843,12 @@
         <w:pStyle w:val="Titre3"/>
         <w:ind w:left="720"/>
       </w:pPr>
-      <w:bookmarkStart w:id="7" w:name="_Toc164436166"/>
+      <w:bookmarkStart w:id="7" w:name="_Toc165724673"/>
       <w:r>
-        <w:t xml:space="preserve">2.3 Classe </w:t>
+        <w:t>1.2.3.</w:t>
+      </w:r>
+      <w:r>
+        <w:t xml:space="preserve"> Classe </w:t>
       </w:r>
       <w:proofErr w:type="spellStart"/>
       <w:r>
@@ -5942,9 +6227,12 @@
         <w:pStyle w:val="Titre3"/>
         <w:ind w:left="720"/>
       </w:pPr>
-      <w:bookmarkStart w:id="8" w:name="_Toc164436167"/>
+      <w:bookmarkStart w:id="8" w:name="_Toc165724674"/>
       <w:r>
-        <w:t>2.4 Classe Diaporama</w:t>
+        <w:t>1.2.4.</w:t>
+      </w:r>
+      <w:r>
+        <w:t xml:space="preserve"> Classe Diaporama</w:t>
       </w:r>
       <w:bookmarkEnd w:id="8"/>
     </w:p>
@@ -8780,14 +9068,1854 @@
           <w:lang w:val="fr-FR"/>
         </w:rPr>
       </w:pPr>
+      <w:r>
+        <w:rPr>
+          <w:lang w:val="fr-FR"/>
+        </w:rPr>
+        <w:br/>
+      </w:r>
+    </w:p>
+    <w:p>
+      <w:pPr>
+        <w:widowControl/>
+        <w:spacing w:after="160" w:line="259" w:lineRule="auto"/>
+      </w:pPr>
+      <w:r>
+        <w:br w:type="page"/>
+      </w:r>
+    </w:p>
+    <w:p>
+      <w:pPr>
+        <w:pStyle w:val="Titre1"/>
+        <w:numPr>
+          <w:ilvl w:val="0"/>
+          <w:numId w:val="3"/>
+        </w:numPr>
+      </w:pPr>
+      <w:bookmarkStart w:id="9" w:name="_Toc165724675"/>
+      <w:r>
+        <w:lastRenderedPageBreak/>
+        <w:t xml:space="preserve">Version 2 - </w:t>
+      </w:r>
+      <w:r>
+        <w:t>projet version graphique interface complète</w:t>
+      </w:r>
+      <w:bookmarkEnd w:id="9"/>
+    </w:p>
+    <w:p/>
+    <w:p>
+      <w:pPr>
+        <w:pStyle w:val="Titre2"/>
+        <w:ind w:firstLine="390"/>
+      </w:pPr>
+      <w:r>
+        <w:t>2.1. Diagramme état</w:t>
+      </w:r>
+      <w:r>
+        <w:t>-</w:t>
+      </w:r>
+      <w:r>
+        <w:t>transition</w:t>
+      </w:r>
+      <w:r>
+        <w:t>s</w:t>
+      </w:r>
+      <w:r>
+        <w:t xml:space="preserve"> </w:t>
+      </w:r>
+      <w:r>
+        <w:t>classique</w:t>
+      </w:r>
+    </w:p>
+    <w:p>
+      <w:r>
+        <w:drawing>
+          <wp:anchor distT="0" distB="0" distL="114300" distR="114300" simplePos="0" relativeHeight="251659264" behindDoc="0" locked="0" layoutInCell="1" allowOverlap="1" wp14:anchorId="3B5500FA" wp14:editId="4C251D82">
+            <wp:simplePos x="0" y="0"/>
+            <wp:positionH relativeFrom="column">
+              <wp:posOffset>-629920</wp:posOffset>
+            </wp:positionH>
+            <wp:positionV relativeFrom="paragraph">
+              <wp:posOffset>195580</wp:posOffset>
+            </wp:positionV>
+            <wp:extent cx="6766560" cy="3111500"/>
+            <wp:effectExtent l="0" t="0" r="0" b="0"/>
+            <wp:wrapThrough wrapText="bothSides">
+              <wp:wrapPolygon edited="0">
+                <wp:start x="0" y="0"/>
+                <wp:lineTo x="0" y="21424"/>
+                <wp:lineTo x="21527" y="21424"/>
+                <wp:lineTo x="21527" y="0"/>
+                <wp:lineTo x="0" y="0"/>
+              </wp:wrapPolygon>
+            </wp:wrapThrough>
+            <wp:docPr id="476889475" name="Image 1" descr="Une image contenant diagramme, texte, ligne, Parallèle&#10;&#10;Description générée automatiquement"/>
+            <wp:cNvGraphicFramePr>
+              <a:graphicFrameLocks xmlns:a="http://schemas.openxmlformats.org/drawingml/2006/main" noChangeAspect="1"/>
+            </wp:cNvGraphicFramePr>
+            <a:graphic xmlns:a="http://schemas.openxmlformats.org/drawingml/2006/main">
+              <a:graphicData uri="http://schemas.openxmlformats.org/drawingml/2006/picture">
+                <pic:pic xmlns:pic="http://schemas.openxmlformats.org/drawingml/2006/picture">
+                  <pic:nvPicPr>
+                    <pic:cNvPr id="476889475" name="Image 1" descr="Une image contenant diagramme, texte, ligne, Parallèle&#10;&#10;Description générée automatiquement"/>
+                    <pic:cNvPicPr/>
+                  </pic:nvPicPr>
+                  <pic:blipFill>
+                    <a:blip r:embed="rId10">
+                      <a:extLst>
+                        <a:ext uri="{28A0092B-C50C-407E-A947-70E740481C1C}">
+                          <a14:useLocalDpi xmlns:a14="http://schemas.microsoft.com/office/drawing/2010/main" val="0"/>
+                        </a:ext>
+                      </a:extLst>
+                    </a:blip>
+                    <a:stretch>
+                      <a:fillRect/>
+                    </a:stretch>
+                  </pic:blipFill>
+                  <pic:spPr>
+                    <a:xfrm>
+                      <a:off x="0" y="0"/>
+                      <a:ext cx="6766560" cy="3111500"/>
+                    </a:xfrm>
+                    <a:prstGeom prst="rect">
+                      <a:avLst/>
+                    </a:prstGeom>
+                  </pic:spPr>
+                </pic:pic>
+              </a:graphicData>
+            </a:graphic>
+            <wp14:sizeRelH relativeFrom="page">
+              <wp14:pctWidth>0</wp14:pctWidth>
+            </wp14:sizeRelH>
+            <wp14:sizeRelV relativeFrom="page">
+              <wp14:pctHeight>0</wp14:pctHeight>
+            </wp14:sizeRelV>
+          </wp:anchor>
+        </w:drawing>
+      </w:r>
+    </w:p>
+    <w:p>
+      <w:pPr>
+        <w:pStyle w:val="Titre2"/>
+        <w:numPr>
+          <w:ilvl w:val="1"/>
+          <w:numId w:val="3"/>
+        </w:numPr>
+      </w:pPr>
+      <w:r>
+        <w:t>Diagramme état</w:t>
+      </w:r>
+      <w:r>
+        <w:t>-</w:t>
+      </w:r>
+      <w:r>
+        <w:t>transition</w:t>
+      </w:r>
+      <w:r>
+        <w:t xml:space="preserve">s </w:t>
+      </w:r>
+      <w:r>
+        <w:t>matriciel</w:t>
+      </w:r>
+    </w:p>
+    <w:p/>
+    <w:tbl>
+      <w:tblPr>
+        <w:tblW w:w="11288" w:type="dxa"/>
+        <w:tblInd w:w="-1115" w:type="dxa"/>
+        <w:tblCellMar>
+          <w:left w:w="10" w:type="dxa"/>
+          <w:right w:w="10" w:type="dxa"/>
+        </w:tblCellMar>
+        <w:tblLook w:val="04A0" w:firstRow="1" w:lastRow="0" w:firstColumn="1" w:lastColumn="0" w:noHBand="0" w:noVBand="1"/>
+      </w:tblPr>
+      <w:tblGrid>
+        <w:gridCol w:w="1401"/>
+        <w:gridCol w:w="1855"/>
+        <w:gridCol w:w="2170"/>
+        <w:gridCol w:w="2674"/>
+        <w:gridCol w:w="1818"/>
+        <w:gridCol w:w="1370"/>
+      </w:tblGrid>
+      <w:tr>
+        <w:tblPrEx>
+          <w:tblCellMar>
+            <w:top w:w="0" w:type="dxa"/>
+            <w:bottom w:w="0" w:type="dxa"/>
+          </w:tblCellMar>
+        </w:tblPrEx>
+        <w:trPr>
+          <w:trHeight w:val="983"/>
+        </w:trPr>
+        <w:tc>
+          <w:tcPr>
+            <w:tcW w:w="1401" w:type="dxa"/>
+            <w:tcBorders>
+              <w:top w:val="single" w:sz="4" w:space="0" w:color="000000"/>
+              <w:left w:val="single" w:sz="4" w:space="0" w:color="000000"/>
+              <w:bottom w:val="single" w:sz="4" w:space="0" w:color="000000"/>
+              <w:right w:val="single" w:sz="4" w:space="0" w:color="000000"/>
+            </w:tcBorders>
+            <w:shd w:val="clear" w:color="auto" w:fill="auto"/>
+            <w:tcMar>
+              <w:top w:w="0" w:type="dxa"/>
+              <w:left w:w="108" w:type="dxa"/>
+              <w:bottom w:w="0" w:type="dxa"/>
+              <w:right w:w="108" w:type="dxa"/>
+            </w:tcMar>
+          </w:tcPr>
+          <w:p>
+            <w:pPr>
+              <w:rPr>
+                <w:sz w:val="20"/>
+                <w:szCs w:val="20"/>
+              </w:rPr>
+            </w:pPr>
+            <w:r>
+              <w:rPr>
+                <w:sz w:val="20"/>
+                <w:szCs w:val="20"/>
+              </w:rPr>
+              <w:t>Éléments d’interface déclencheurs des événements</w:t>
+            </w:r>
+          </w:p>
+        </w:tc>
+        <w:tc>
+          <w:tcPr>
+            <w:tcW w:w="4025" w:type="dxa"/>
+            <w:gridSpan w:val="2"/>
+            <w:tcBorders>
+              <w:top w:val="single" w:sz="4" w:space="0" w:color="000000"/>
+              <w:left w:val="single" w:sz="4" w:space="0" w:color="000000"/>
+              <w:bottom w:val="single" w:sz="4" w:space="0" w:color="000000"/>
+              <w:right w:val="single" w:sz="4" w:space="0" w:color="000000"/>
+            </w:tcBorders>
+            <w:shd w:val="clear" w:color="auto" w:fill="auto"/>
+            <w:tcMar>
+              <w:top w:w="0" w:type="dxa"/>
+              <w:left w:w="108" w:type="dxa"/>
+              <w:bottom w:w="0" w:type="dxa"/>
+              <w:right w:w="108" w:type="dxa"/>
+            </w:tcMar>
+          </w:tcPr>
+          <w:p>
+            <w:pPr>
+              <w:rPr>
+                <w:sz w:val="20"/>
+                <w:szCs w:val="20"/>
+              </w:rPr>
+            </w:pPr>
+            <w:proofErr w:type="spellStart"/>
+            <w:proofErr w:type="gramStart"/>
+            <w:r>
+              <w:rPr>
+                <w:sz w:val="20"/>
+                <w:szCs w:val="20"/>
+              </w:rPr>
+              <w:t>actionCharger</w:t>
+            </w:r>
+            <w:proofErr w:type="gramEnd"/>
+            <w:r>
+              <w:rPr>
+                <w:sz w:val="20"/>
+                <w:szCs w:val="20"/>
+              </w:rPr>
+              <w:t>_diaporama</w:t>
+            </w:r>
+            <w:proofErr w:type="spellEnd"/>
+          </w:p>
+          <w:p>
+            <w:pPr>
+              <w:rPr>
+                <w:sz w:val="20"/>
+                <w:szCs w:val="20"/>
+              </w:rPr>
+            </w:pPr>
+          </w:p>
+        </w:tc>
+        <w:tc>
+          <w:tcPr>
+            <w:tcW w:w="2674" w:type="dxa"/>
+            <w:tcBorders>
+              <w:top w:val="single" w:sz="4" w:space="0" w:color="000000"/>
+              <w:left w:val="single" w:sz="4" w:space="0" w:color="000000"/>
+              <w:bottom w:val="single" w:sz="4" w:space="0" w:color="000000"/>
+              <w:right w:val="single" w:sz="4" w:space="0" w:color="000000"/>
+            </w:tcBorders>
+            <w:shd w:val="clear" w:color="auto" w:fill="auto"/>
+            <w:tcMar>
+              <w:top w:w="0" w:type="dxa"/>
+              <w:left w:w="108" w:type="dxa"/>
+              <w:bottom w:w="0" w:type="dxa"/>
+              <w:right w:w="108" w:type="dxa"/>
+            </w:tcMar>
+          </w:tcPr>
+          <w:p>
+            <w:pPr>
+              <w:rPr>
+                <w:sz w:val="20"/>
+                <w:szCs w:val="20"/>
+              </w:rPr>
+            </w:pPr>
+            <w:proofErr w:type="spellStart"/>
+            <w:proofErr w:type="gramStart"/>
+            <w:r>
+              <w:rPr>
+                <w:sz w:val="20"/>
+                <w:szCs w:val="20"/>
+              </w:rPr>
+              <w:t>actionEnlever</w:t>
+            </w:r>
+            <w:proofErr w:type="gramEnd"/>
+            <w:r>
+              <w:rPr>
+                <w:sz w:val="20"/>
+                <w:szCs w:val="20"/>
+              </w:rPr>
+              <w:t>_le_diaporama</w:t>
+            </w:r>
+            <w:proofErr w:type="spellEnd"/>
+          </w:p>
+        </w:tc>
+        <w:tc>
+          <w:tcPr>
+            <w:tcW w:w="1818" w:type="dxa"/>
+            <w:tcBorders>
+              <w:top w:val="single" w:sz="4" w:space="0" w:color="000000"/>
+              <w:left w:val="single" w:sz="4" w:space="0" w:color="000000"/>
+              <w:bottom w:val="single" w:sz="4" w:space="0" w:color="000000"/>
+              <w:right w:val="single" w:sz="4" w:space="0" w:color="000000"/>
+            </w:tcBorders>
+            <w:shd w:val="clear" w:color="auto" w:fill="auto"/>
+            <w:tcMar>
+              <w:top w:w="0" w:type="dxa"/>
+              <w:left w:w="10" w:type="dxa"/>
+              <w:bottom w:w="0" w:type="dxa"/>
+              <w:right w:w="10" w:type="dxa"/>
+            </w:tcMar>
+          </w:tcPr>
+          <w:p>
+            <w:pPr>
+              <w:rPr>
+                <w:sz w:val="20"/>
+                <w:szCs w:val="20"/>
+              </w:rPr>
+            </w:pPr>
+            <w:proofErr w:type="spellStart"/>
+            <w:proofErr w:type="gramStart"/>
+            <w:r>
+              <w:rPr>
+                <w:sz w:val="20"/>
+                <w:szCs w:val="20"/>
+              </w:rPr>
+              <w:t>rbModeDefilement</w:t>
+            </w:r>
+            <w:proofErr w:type="spellEnd"/>
+            <w:proofErr w:type="gramEnd"/>
+          </w:p>
+        </w:tc>
+        <w:tc>
+          <w:tcPr>
+            <w:tcW w:w="1370" w:type="dxa"/>
+            <w:tcBorders>
+              <w:top w:val="single" w:sz="4" w:space="0" w:color="000000"/>
+              <w:left w:val="single" w:sz="4" w:space="0" w:color="000000"/>
+              <w:bottom w:val="single" w:sz="4" w:space="0" w:color="000000"/>
+              <w:right w:val="single" w:sz="4" w:space="0" w:color="000000"/>
+            </w:tcBorders>
+            <w:shd w:val="clear" w:color="auto" w:fill="auto"/>
+            <w:tcMar>
+              <w:top w:w="0" w:type="dxa"/>
+              <w:left w:w="10" w:type="dxa"/>
+              <w:bottom w:w="0" w:type="dxa"/>
+              <w:right w:w="10" w:type="dxa"/>
+            </w:tcMar>
+          </w:tcPr>
+          <w:p>
+            <w:pPr>
+              <w:rPr>
+                <w:sz w:val="20"/>
+                <w:szCs w:val="20"/>
+              </w:rPr>
+            </w:pPr>
+            <w:proofErr w:type="spellStart"/>
+            <w:proofErr w:type="gramStart"/>
+            <w:r>
+              <w:rPr>
+                <w:sz w:val="20"/>
+                <w:szCs w:val="20"/>
+              </w:rPr>
+              <w:t>actionQuitter</w:t>
+            </w:r>
+            <w:proofErr w:type="spellEnd"/>
+            <w:proofErr w:type="gramEnd"/>
+          </w:p>
+        </w:tc>
+      </w:tr>
+      <w:tr>
+        <w:tblPrEx>
+          <w:tblCellMar>
+            <w:top w:w="0" w:type="dxa"/>
+            <w:bottom w:w="0" w:type="dxa"/>
+          </w:tblCellMar>
+        </w:tblPrEx>
+        <w:trPr>
+          <w:trHeight w:val="983"/>
+        </w:trPr>
+        <w:tc>
+          <w:tcPr>
+            <w:tcW w:w="1401" w:type="dxa"/>
+            <w:tcBorders>
+              <w:top w:val="single" w:sz="4" w:space="0" w:color="000000"/>
+              <w:left w:val="single" w:sz="4" w:space="0" w:color="000000"/>
+              <w:bottom w:val="single" w:sz="4" w:space="0" w:color="000000"/>
+              <w:right w:val="single" w:sz="4" w:space="0" w:color="000000"/>
+            </w:tcBorders>
+            <w:shd w:val="clear" w:color="auto" w:fill="auto"/>
+            <w:tcMar>
+              <w:top w:w="0" w:type="dxa"/>
+              <w:left w:w="108" w:type="dxa"/>
+              <w:bottom w:w="0" w:type="dxa"/>
+              <w:right w:w="108" w:type="dxa"/>
+            </w:tcMar>
+          </w:tcPr>
+          <w:p>
+            <w:pPr>
+              <w:rPr>
+                <w:sz w:val="20"/>
+                <w:szCs w:val="20"/>
+              </w:rPr>
+            </w:pPr>
+            <w:r>
+              <w:rPr>
+                <w:sz w:val="20"/>
+                <w:szCs w:val="20"/>
+              </w:rPr>
+              <w:t xml:space="preserve">   Evénement</w:t>
+            </w:r>
+          </w:p>
+          <w:p>
+            <w:pPr>
+              <w:rPr>
+                <w:sz w:val="20"/>
+                <w:szCs w:val="20"/>
+              </w:rPr>
+            </w:pPr>
+          </w:p>
+          <w:p>
+            <w:pPr>
+              <w:rPr>
+                <w:sz w:val="20"/>
+                <w:szCs w:val="20"/>
+              </w:rPr>
+            </w:pPr>
+            <w:r>
+              <w:rPr>
+                <w:sz w:val="20"/>
+                <w:szCs w:val="20"/>
+              </w:rPr>
+              <w:t>Etat</w:t>
+            </w:r>
+          </w:p>
+        </w:tc>
+        <w:tc>
+          <w:tcPr>
+            <w:tcW w:w="1855" w:type="dxa"/>
+            <w:tcBorders>
+              <w:top w:val="single" w:sz="4" w:space="0" w:color="000000"/>
+              <w:left w:val="single" w:sz="4" w:space="0" w:color="000000"/>
+              <w:bottom w:val="single" w:sz="4" w:space="0" w:color="000000"/>
+              <w:right w:val="single" w:sz="4" w:space="0" w:color="000000"/>
+            </w:tcBorders>
+            <w:shd w:val="clear" w:color="auto" w:fill="auto"/>
+            <w:tcMar>
+              <w:top w:w="0" w:type="dxa"/>
+              <w:left w:w="108" w:type="dxa"/>
+              <w:bottom w:w="0" w:type="dxa"/>
+              <w:right w:w="108" w:type="dxa"/>
+            </w:tcMar>
+          </w:tcPr>
+          <w:p>
+            <w:pPr>
+              <w:rPr>
+                <w:sz w:val="20"/>
+                <w:szCs w:val="20"/>
+              </w:rPr>
+            </w:pPr>
+            <w:proofErr w:type="spellStart"/>
+            <w:proofErr w:type="gramStart"/>
+            <w:r>
+              <w:rPr>
+                <w:sz w:val="20"/>
+                <w:szCs w:val="20"/>
+              </w:rPr>
+              <w:t>chargerDiaporama</w:t>
+            </w:r>
+            <w:proofErr w:type="spellEnd"/>
+            <w:proofErr w:type="gramEnd"/>
+          </w:p>
+        </w:tc>
+        <w:tc>
+          <w:tcPr>
+            <w:tcW w:w="2170" w:type="dxa"/>
+            <w:tcBorders>
+              <w:top w:val="single" w:sz="4" w:space="0" w:color="000000"/>
+              <w:left w:val="single" w:sz="4" w:space="0" w:color="000000"/>
+              <w:bottom w:val="single" w:sz="4" w:space="0" w:color="000000"/>
+              <w:right w:val="single" w:sz="4" w:space="0" w:color="000000"/>
+            </w:tcBorders>
+            <w:shd w:val="clear" w:color="auto" w:fill="auto"/>
+            <w:tcMar>
+              <w:top w:w="0" w:type="dxa"/>
+              <w:left w:w="108" w:type="dxa"/>
+              <w:bottom w:w="0" w:type="dxa"/>
+              <w:right w:w="108" w:type="dxa"/>
+            </w:tcMar>
+          </w:tcPr>
+          <w:p>
+            <w:pPr>
+              <w:rPr>
+                <w:sz w:val="20"/>
+                <w:szCs w:val="20"/>
+              </w:rPr>
+            </w:pPr>
+            <w:proofErr w:type="spellStart"/>
+            <w:proofErr w:type="gramStart"/>
+            <w:r>
+              <w:rPr>
+                <w:sz w:val="20"/>
+                <w:szCs w:val="20"/>
+              </w:rPr>
+              <w:t>changerDiaporama</w:t>
+            </w:r>
+            <w:proofErr w:type="spellEnd"/>
+            <w:proofErr w:type="gramEnd"/>
+          </w:p>
+        </w:tc>
+        <w:tc>
+          <w:tcPr>
+            <w:tcW w:w="2674" w:type="dxa"/>
+            <w:tcBorders>
+              <w:top w:val="single" w:sz="4" w:space="0" w:color="000000"/>
+              <w:left w:val="single" w:sz="4" w:space="0" w:color="000000"/>
+              <w:bottom w:val="single" w:sz="4" w:space="0" w:color="000000"/>
+              <w:right w:val="single" w:sz="4" w:space="0" w:color="000000"/>
+            </w:tcBorders>
+            <w:shd w:val="clear" w:color="auto" w:fill="auto"/>
+            <w:tcMar>
+              <w:top w:w="0" w:type="dxa"/>
+              <w:left w:w="108" w:type="dxa"/>
+              <w:bottom w:w="0" w:type="dxa"/>
+              <w:right w:w="108" w:type="dxa"/>
+            </w:tcMar>
+          </w:tcPr>
+          <w:p>
+            <w:pPr>
+              <w:rPr>
+                <w:sz w:val="20"/>
+                <w:szCs w:val="20"/>
+              </w:rPr>
+            </w:pPr>
+            <w:proofErr w:type="spellStart"/>
+            <w:proofErr w:type="gramStart"/>
+            <w:r>
+              <w:rPr>
+                <w:sz w:val="20"/>
+                <w:szCs w:val="20"/>
+              </w:rPr>
+              <w:t>viderDiaporama</w:t>
+            </w:r>
+            <w:proofErr w:type="spellEnd"/>
+            <w:proofErr w:type="gramEnd"/>
+          </w:p>
+        </w:tc>
+        <w:tc>
+          <w:tcPr>
+            <w:tcW w:w="1818" w:type="dxa"/>
+            <w:tcBorders>
+              <w:top w:val="single" w:sz="4" w:space="0" w:color="000000"/>
+              <w:left w:val="single" w:sz="4" w:space="0" w:color="000000"/>
+              <w:bottom w:val="single" w:sz="4" w:space="0" w:color="000000"/>
+              <w:right w:val="single" w:sz="4" w:space="0" w:color="000000"/>
+            </w:tcBorders>
+            <w:shd w:val="clear" w:color="auto" w:fill="auto"/>
+            <w:tcMar>
+              <w:top w:w="0" w:type="dxa"/>
+              <w:left w:w="10" w:type="dxa"/>
+              <w:bottom w:w="0" w:type="dxa"/>
+              <w:right w:w="10" w:type="dxa"/>
+            </w:tcMar>
+          </w:tcPr>
+          <w:p>
+            <w:pPr>
+              <w:rPr>
+                <w:sz w:val="20"/>
+                <w:szCs w:val="20"/>
+              </w:rPr>
+            </w:pPr>
+            <w:r>
+              <w:rPr>
+                <w:sz w:val="20"/>
+                <w:szCs w:val="20"/>
+              </w:rPr>
+              <w:t>Changer Mode</w:t>
+            </w:r>
+          </w:p>
+        </w:tc>
+        <w:tc>
+          <w:tcPr>
+            <w:tcW w:w="1370" w:type="dxa"/>
+            <w:tcBorders>
+              <w:top w:val="single" w:sz="4" w:space="0" w:color="000000"/>
+              <w:left w:val="single" w:sz="4" w:space="0" w:color="000000"/>
+              <w:bottom w:val="single" w:sz="4" w:space="0" w:color="000000"/>
+              <w:right w:val="single" w:sz="4" w:space="0" w:color="000000"/>
+            </w:tcBorders>
+            <w:shd w:val="clear" w:color="auto" w:fill="auto"/>
+            <w:tcMar>
+              <w:top w:w="0" w:type="dxa"/>
+              <w:left w:w="10" w:type="dxa"/>
+              <w:bottom w:w="0" w:type="dxa"/>
+              <w:right w:w="10" w:type="dxa"/>
+            </w:tcMar>
+          </w:tcPr>
+          <w:p>
+            <w:pPr>
+              <w:rPr>
+                <w:sz w:val="20"/>
+                <w:szCs w:val="20"/>
+              </w:rPr>
+            </w:pPr>
+            <w:r>
+              <w:rPr>
+                <w:sz w:val="20"/>
+                <w:szCs w:val="20"/>
+              </w:rPr>
+              <w:t>Quitter</w:t>
+            </w:r>
+          </w:p>
+        </w:tc>
+      </w:tr>
+      <w:tr>
+        <w:tblPrEx>
+          <w:tblCellMar>
+            <w:top w:w="0" w:type="dxa"/>
+            <w:bottom w:w="0" w:type="dxa"/>
+          </w:tblCellMar>
+        </w:tblPrEx>
+        <w:trPr>
+          <w:trHeight w:val="693"/>
+        </w:trPr>
+        <w:tc>
+          <w:tcPr>
+            <w:tcW w:w="1401" w:type="dxa"/>
+            <w:tcBorders>
+              <w:top w:val="single" w:sz="4" w:space="0" w:color="000000"/>
+              <w:left w:val="single" w:sz="4" w:space="0" w:color="000000"/>
+              <w:bottom w:val="single" w:sz="4" w:space="0" w:color="000000"/>
+              <w:right w:val="single" w:sz="4" w:space="0" w:color="000000"/>
+            </w:tcBorders>
+            <w:shd w:val="clear" w:color="auto" w:fill="auto"/>
+            <w:tcMar>
+              <w:top w:w="0" w:type="dxa"/>
+              <w:left w:w="108" w:type="dxa"/>
+              <w:bottom w:w="0" w:type="dxa"/>
+              <w:right w:w="108" w:type="dxa"/>
+            </w:tcMar>
+          </w:tcPr>
+          <w:p>
+            <w:pPr>
+              <w:rPr>
+                <w:sz w:val="20"/>
+                <w:szCs w:val="20"/>
+              </w:rPr>
+            </w:pPr>
+            <w:proofErr w:type="gramStart"/>
+            <w:r>
+              <w:rPr>
+                <w:sz w:val="20"/>
+                <w:szCs w:val="20"/>
+              </w:rPr>
+              <w:t>diaporama</w:t>
+            </w:r>
+            <w:proofErr w:type="gramEnd"/>
+            <w:r>
+              <w:rPr>
+                <w:sz w:val="20"/>
+                <w:szCs w:val="20"/>
+              </w:rPr>
+              <w:t xml:space="preserve"> non chargé</w:t>
+            </w:r>
+          </w:p>
+        </w:tc>
+        <w:tc>
+          <w:tcPr>
+            <w:tcW w:w="1855" w:type="dxa"/>
+            <w:tcBorders>
+              <w:top w:val="single" w:sz="4" w:space="0" w:color="000000"/>
+              <w:left w:val="single" w:sz="4" w:space="0" w:color="000000"/>
+              <w:bottom w:val="single" w:sz="4" w:space="0" w:color="000000"/>
+              <w:right w:val="single" w:sz="4" w:space="0" w:color="000000"/>
+            </w:tcBorders>
+            <w:shd w:val="clear" w:color="auto" w:fill="auto"/>
+            <w:tcMar>
+              <w:top w:w="0" w:type="dxa"/>
+              <w:left w:w="108" w:type="dxa"/>
+              <w:bottom w:w="0" w:type="dxa"/>
+              <w:right w:w="108" w:type="dxa"/>
+            </w:tcMar>
+          </w:tcPr>
+          <w:p>
+            <w:pPr>
+              <w:jc w:val="center"/>
+              <w:rPr>
+                <w:sz w:val="20"/>
+                <w:szCs w:val="20"/>
+              </w:rPr>
+            </w:pPr>
+            <w:proofErr w:type="gramStart"/>
+            <w:r>
+              <w:rPr>
+                <w:sz w:val="20"/>
+                <w:szCs w:val="20"/>
+              </w:rPr>
+              <w:t>diaporama</w:t>
+            </w:r>
+            <w:proofErr w:type="gramEnd"/>
+            <w:r>
+              <w:rPr>
+                <w:sz w:val="20"/>
+                <w:szCs w:val="20"/>
+              </w:rPr>
+              <w:t xml:space="preserve"> chargé</w:t>
+            </w:r>
+          </w:p>
+        </w:tc>
+        <w:tc>
+          <w:tcPr>
+            <w:tcW w:w="2170" w:type="dxa"/>
+            <w:tcBorders>
+              <w:top w:val="single" w:sz="4" w:space="0" w:color="000000"/>
+              <w:left w:val="single" w:sz="4" w:space="0" w:color="000000"/>
+              <w:bottom w:val="single" w:sz="4" w:space="0" w:color="000000"/>
+              <w:right w:val="single" w:sz="4" w:space="0" w:color="000000"/>
+            </w:tcBorders>
+            <w:shd w:val="clear" w:color="auto" w:fill="auto"/>
+            <w:tcMar>
+              <w:top w:w="0" w:type="dxa"/>
+              <w:left w:w="108" w:type="dxa"/>
+              <w:bottom w:w="0" w:type="dxa"/>
+              <w:right w:w="108" w:type="dxa"/>
+            </w:tcMar>
+          </w:tcPr>
+          <w:p>
+            <w:pPr>
+              <w:jc w:val="center"/>
+              <w:rPr>
+                <w:sz w:val="20"/>
+                <w:szCs w:val="20"/>
+              </w:rPr>
+            </w:pPr>
+            <w:r>
+              <w:rPr>
+                <w:sz w:val="20"/>
+                <w:szCs w:val="20"/>
+              </w:rPr>
+              <w:t>---</w:t>
+            </w:r>
+          </w:p>
+        </w:tc>
+        <w:tc>
+          <w:tcPr>
+            <w:tcW w:w="2674" w:type="dxa"/>
+            <w:tcBorders>
+              <w:top w:val="single" w:sz="4" w:space="0" w:color="000000"/>
+              <w:left w:val="single" w:sz="4" w:space="0" w:color="000000"/>
+              <w:bottom w:val="single" w:sz="4" w:space="0" w:color="000000"/>
+              <w:right w:val="single" w:sz="4" w:space="0" w:color="000000"/>
+            </w:tcBorders>
+            <w:shd w:val="clear" w:color="auto" w:fill="auto"/>
+            <w:tcMar>
+              <w:top w:w="0" w:type="dxa"/>
+              <w:left w:w="108" w:type="dxa"/>
+              <w:bottom w:w="0" w:type="dxa"/>
+              <w:right w:w="108" w:type="dxa"/>
+            </w:tcMar>
+          </w:tcPr>
+          <w:p>
+            <w:pPr>
+              <w:jc w:val="center"/>
+              <w:rPr>
+                <w:sz w:val="20"/>
+                <w:szCs w:val="20"/>
+              </w:rPr>
+            </w:pPr>
+            <w:r>
+              <w:rPr>
+                <w:sz w:val="20"/>
+                <w:szCs w:val="20"/>
+              </w:rPr>
+              <w:t>---</w:t>
+            </w:r>
+          </w:p>
+        </w:tc>
+        <w:tc>
+          <w:tcPr>
+            <w:tcW w:w="1818" w:type="dxa"/>
+            <w:tcBorders>
+              <w:top w:val="single" w:sz="4" w:space="0" w:color="000000"/>
+              <w:left w:val="single" w:sz="4" w:space="0" w:color="000000"/>
+              <w:bottom w:val="single" w:sz="4" w:space="0" w:color="000000"/>
+              <w:right w:val="single" w:sz="4" w:space="0" w:color="000000"/>
+            </w:tcBorders>
+            <w:shd w:val="clear" w:color="auto" w:fill="auto"/>
+            <w:tcMar>
+              <w:top w:w="0" w:type="dxa"/>
+              <w:left w:w="10" w:type="dxa"/>
+              <w:bottom w:w="0" w:type="dxa"/>
+              <w:right w:w="10" w:type="dxa"/>
+            </w:tcMar>
+          </w:tcPr>
+          <w:p>
+            <w:pPr>
+              <w:jc w:val="center"/>
+              <w:rPr>
+                <w:sz w:val="20"/>
+                <w:szCs w:val="20"/>
+              </w:rPr>
+            </w:pPr>
+            <w:r>
+              <w:rPr>
+                <w:sz w:val="20"/>
+                <w:szCs w:val="20"/>
+              </w:rPr>
+              <w:t>---</w:t>
+            </w:r>
+          </w:p>
+        </w:tc>
+        <w:tc>
+          <w:tcPr>
+            <w:tcW w:w="1370" w:type="dxa"/>
+            <w:tcBorders>
+              <w:top w:val="single" w:sz="4" w:space="0" w:color="000000"/>
+              <w:left w:val="single" w:sz="4" w:space="0" w:color="000000"/>
+              <w:bottom w:val="single" w:sz="4" w:space="0" w:color="000000"/>
+              <w:right w:val="single" w:sz="4" w:space="0" w:color="000000"/>
+            </w:tcBorders>
+            <w:shd w:val="clear" w:color="auto" w:fill="auto"/>
+            <w:tcMar>
+              <w:top w:w="0" w:type="dxa"/>
+              <w:left w:w="10" w:type="dxa"/>
+              <w:bottom w:w="0" w:type="dxa"/>
+              <w:right w:w="10" w:type="dxa"/>
+            </w:tcMar>
+          </w:tcPr>
+          <w:p>
+            <w:pPr>
+              <w:jc w:val="center"/>
+              <w:rPr>
+                <w:sz w:val="20"/>
+                <w:szCs w:val="20"/>
+              </w:rPr>
+            </w:pPr>
+            <w:r>
+              <w:rPr>
+                <w:sz w:val="20"/>
+                <w:szCs w:val="20"/>
+              </w:rPr>
+              <w:t>Quittée</w:t>
+            </w:r>
+          </w:p>
+        </w:tc>
+      </w:tr>
+      <w:tr>
+        <w:tblPrEx>
+          <w:tblCellMar>
+            <w:top w:w="0" w:type="dxa"/>
+            <w:bottom w:w="0" w:type="dxa"/>
+          </w:tblCellMar>
+        </w:tblPrEx>
+        <w:trPr>
+          <w:trHeight w:val="777"/>
+        </w:trPr>
+        <w:tc>
+          <w:tcPr>
+            <w:tcW w:w="1401" w:type="dxa"/>
+            <w:tcBorders>
+              <w:top w:val="single" w:sz="4" w:space="0" w:color="000000"/>
+              <w:left w:val="single" w:sz="4" w:space="0" w:color="000000"/>
+              <w:bottom w:val="single" w:sz="4" w:space="0" w:color="000000"/>
+              <w:right w:val="single" w:sz="4" w:space="0" w:color="000000"/>
+            </w:tcBorders>
+            <w:shd w:val="clear" w:color="auto" w:fill="auto"/>
+            <w:tcMar>
+              <w:top w:w="0" w:type="dxa"/>
+              <w:left w:w="108" w:type="dxa"/>
+              <w:bottom w:w="0" w:type="dxa"/>
+              <w:right w:w="108" w:type="dxa"/>
+            </w:tcMar>
+          </w:tcPr>
+          <w:p>
+            <w:pPr>
+              <w:rPr>
+                <w:sz w:val="20"/>
+                <w:szCs w:val="20"/>
+              </w:rPr>
+            </w:pPr>
+            <w:proofErr w:type="gramStart"/>
+            <w:r>
+              <w:rPr>
+                <w:sz w:val="20"/>
+                <w:szCs w:val="20"/>
+              </w:rPr>
+              <w:t>diaporama</w:t>
+            </w:r>
+            <w:proofErr w:type="gramEnd"/>
+            <w:r>
+              <w:rPr>
+                <w:sz w:val="20"/>
+                <w:szCs w:val="20"/>
+              </w:rPr>
+              <w:t xml:space="preserve"> chargé</w:t>
+            </w:r>
+          </w:p>
+        </w:tc>
+        <w:tc>
+          <w:tcPr>
+            <w:tcW w:w="1855" w:type="dxa"/>
+            <w:tcBorders>
+              <w:top w:val="single" w:sz="4" w:space="0" w:color="000000"/>
+              <w:left w:val="single" w:sz="4" w:space="0" w:color="000000"/>
+              <w:bottom w:val="single" w:sz="4" w:space="0" w:color="000000"/>
+              <w:right w:val="single" w:sz="4" w:space="0" w:color="000000"/>
+            </w:tcBorders>
+            <w:shd w:val="clear" w:color="auto" w:fill="auto"/>
+            <w:tcMar>
+              <w:top w:w="0" w:type="dxa"/>
+              <w:left w:w="108" w:type="dxa"/>
+              <w:bottom w:w="0" w:type="dxa"/>
+              <w:right w:w="108" w:type="dxa"/>
+            </w:tcMar>
+          </w:tcPr>
+          <w:p>
+            <w:pPr>
+              <w:jc w:val="center"/>
+              <w:rPr>
+                <w:sz w:val="20"/>
+                <w:szCs w:val="20"/>
+              </w:rPr>
+            </w:pPr>
+            <w:r>
+              <w:rPr>
+                <w:sz w:val="20"/>
+                <w:szCs w:val="20"/>
+              </w:rPr>
+              <w:t>---</w:t>
+            </w:r>
+          </w:p>
+        </w:tc>
+        <w:tc>
+          <w:tcPr>
+            <w:tcW w:w="2170" w:type="dxa"/>
+            <w:tcBorders>
+              <w:top w:val="single" w:sz="4" w:space="0" w:color="000000"/>
+              <w:left w:val="single" w:sz="4" w:space="0" w:color="000000"/>
+              <w:bottom w:val="single" w:sz="4" w:space="0" w:color="000000"/>
+              <w:right w:val="single" w:sz="4" w:space="0" w:color="000000"/>
+            </w:tcBorders>
+            <w:shd w:val="clear" w:color="auto" w:fill="auto"/>
+            <w:tcMar>
+              <w:top w:w="0" w:type="dxa"/>
+              <w:left w:w="108" w:type="dxa"/>
+              <w:bottom w:w="0" w:type="dxa"/>
+              <w:right w:w="108" w:type="dxa"/>
+            </w:tcMar>
+          </w:tcPr>
+          <w:p>
+            <w:pPr>
+              <w:jc w:val="center"/>
+              <w:rPr>
+                <w:sz w:val="20"/>
+                <w:szCs w:val="20"/>
+              </w:rPr>
+            </w:pPr>
+            <w:proofErr w:type="gramStart"/>
+            <w:r>
+              <w:rPr>
+                <w:sz w:val="20"/>
+                <w:szCs w:val="20"/>
+              </w:rPr>
+              <w:t>diaporama</w:t>
+            </w:r>
+            <w:proofErr w:type="gramEnd"/>
+            <w:r>
+              <w:rPr>
+                <w:sz w:val="20"/>
+                <w:szCs w:val="20"/>
+              </w:rPr>
+              <w:t xml:space="preserve"> chargé</w:t>
+            </w:r>
+          </w:p>
+        </w:tc>
+        <w:tc>
+          <w:tcPr>
+            <w:tcW w:w="2674" w:type="dxa"/>
+            <w:tcBorders>
+              <w:top w:val="single" w:sz="4" w:space="0" w:color="000000"/>
+              <w:left w:val="single" w:sz="4" w:space="0" w:color="000000"/>
+              <w:bottom w:val="single" w:sz="4" w:space="0" w:color="000000"/>
+              <w:right w:val="single" w:sz="4" w:space="0" w:color="000000"/>
+            </w:tcBorders>
+            <w:shd w:val="clear" w:color="auto" w:fill="auto"/>
+            <w:tcMar>
+              <w:top w:w="0" w:type="dxa"/>
+              <w:left w:w="108" w:type="dxa"/>
+              <w:bottom w:w="0" w:type="dxa"/>
+              <w:right w:w="108" w:type="dxa"/>
+            </w:tcMar>
+          </w:tcPr>
+          <w:p>
+            <w:pPr>
+              <w:jc w:val="center"/>
+              <w:rPr>
+                <w:sz w:val="20"/>
+                <w:szCs w:val="20"/>
+              </w:rPr>
+            </w:pPr>
+            <w:proofErr w:type="gramStart"/>
+            <w:r>
+              <w:rPr>
+                <w:sz w:val="20"/>
+                <w:szCs w:val="20"/>
+              </w:rPr>
+              <w:t>diaporama</w:t>
+            </w:r>
+            <w:proofErr w:type="gramEnd"/>
+            <w:r>
+              <w:rPr>
+                <w:sz w:val="20"/>
+                <w:szCs w:val="20"/>
+              </w:rPr>
+              <w:t xml:space="preserve"> non chargé</w:t>
+            </w:r>
+          </w:p>
+        </w:tc>
+        <w:tc>
+          <w:tcPr>
+            <w:tcW w:w="1818" w:type="dxa"/>
+            <w:tcBorders>
+              <w:top w:val="single" w:sz="4" w:space="0" w:color="000000"/>
+              <w:left w:val="single" w:sz="4" w:space="0" w:color="000000"/>
+              <w:bottom w:val="single" w:sz="4" w:space="0" w:color="000000"/>
+              <w:right w:val="single" w:sz="4" w:space="0" w:color="000000"/>
+            </w:tcBorders>
+            <w:shd w:val="clear" w:color="auto" w:fill="auto"/>
+            <w:tcMar>
+              <w:top w:w="0" w:type="dxa"/>
+              <w:left w:w="10" w:type="dxa"/>
+              <w:bottom w:w="0" w:type="dxa"/>
+              <w:right w:w="10" w:type="dxa"/>
+            </w:tcMar>
+          </w:tcPr>
+          <w:p>
+            <w:pPr>
+              <w:jc w:val="center"/>
+              <w:rPr>
+                <w:sz w:val="20"/>
+                <w:szCs w:val="20"/>
+              </w:rPr>
+            </w:pPr>
+            <w:r>
+              <w:rPr>
+                <w:sz w:val="20"/>
+                <w:szCs w:val="20"/>
+              </w:rPr>
+              <w:t>Défilement manuel</w:t>
+            </w:r>
+          </w:p>
+        </w:tc>
+        <w:tc>
+          <w:tcPr>
+            <w:tcW w:w="1370" w:type="dxa"/>
+            <w:tcBorders>
+              <w:top w:val="single" w:sz="4" w:space="0" w:color="000000"/>
+              <w:left w:val="single" w:sz="4" w:space="0" w:color="000000"/>
+              <w:bottom w:val="single" w:sz="4" w:space="0" w:color="000000"/>
+              <w:right w:val="single" w:sz="4" w:space="0" w:color="000000"/>
+            </w:tcBorders>
+            <w:shd w:val="clear" w:color="auto" w:fill="auto"/>
+            <w:tcMar>
+              <w:top w:w="0" w:type="dxa"/>
+              <w:left w:w="10" w:type="dxa"/>
+              <w:bottom w:w="0" w:type="dxa"/>
+              <w:right w:w="10" w:type="dxa"/>
+            </w:tcMar>
+          </w:tcPr>
+          <w:p>
+            <w:pPr>
+              <w:jc w:val="center"/>
+              <w:rPr>
+                <w:sz w:val="20"/>
+                <w:szCs w:val="20"/>
+              </w:rPr>
+            </w:pPr>
+            <w:r>
+              <w:rPr>
+                <w:sz w:val="20"/>
+                <w:szCs w:val="20"/>
+              </w:rPr>
+              <w:t>---</w:t>
+            </w:r>
+          </w:p>
+        </w:tc>
+      </w:tr>
+      <w:tr>
+        <w:tblPrEx>
+          <w:tblCellMar>
+            <w:top w:w="0" w:type="dxa"/>
+            <w:bottom w:w="0" w:type="dxa"/>
+          </w:tblCellMar>
+        </w:tblPrEx>
+        <w:trPr>
+          <w:trHeight w:val="765"/>
+        </w:trPr>
+        <w:tc>
+          <w:tcPr>
+            <w:tcW w:w="1401" w:type="dxa"/>
+            <w:tcBorders>
+              <w:top w:val="single" w:sz="4" w:space="0" w:color="000000"/>
+              <w:left w:val="single" w:sz="4" w:space="0" w:color="000000"/>
+              <w:bottom w:val="single" w:sz="4" w:space="0" w:color="000000"/>
+              <w:right w:val="single" w:sz="4" w:space="0" w:color="000000"/>
+            </w:tcBorders>
+            <w:shd w:val="clear" w:color="auto" w:fill="auto"/>
+            <w:tcMar>
+              <w:top w:w="0" w:type="dxa"/>
+              <w:left w:w="108" w:type="dxa"/>
+              <w:bottom w:w="0" w:type="dxa"/>
+              <w:right w:w="108" w:type="dxa"/>
+            </w:tcMar>
+          </w:tcPr>
+          <w:p>
+            <w:pPr>
+              <w:rPr>
+                <w:sz w:val="20"/>
+                <w:szCs w:val="20"/>
+              </w:rPr>
+            </w:pPr>
+            <w:r>
+              <w:rPr>
+                <w:sz w:val="20"/>
+                <w:szCs w:val="20"/>
+              </w:rPr>
+              <w:t>Défilement automatique</w:t>
+            </w:r>
+          </w:p>
+        </w:tc>
+        <w:tc>
+          <w:tcPr>
+            <w:tcW w:w="1855" w:type="dxa"/>
+            <w:tcBorders>
+              <w:top w:val="single" w:sz="4" w:space="0" w:color="000000"/>
+              <w:left w:val="single" w:sz="4" w:space="0" w:color="000000"/>
+              <w:bottom w:val="single" w:sz="4" w:space="0" w:color="000000"/>
+              <w:right w:val="single" w:sz="4" w:space="0" w:color="000000"/>
+            </w:tcBorders>
+            <w:shd w:val="clear" w:color="auto" w:fill="auto"/>
+            <w:tcMar>
+              <w:top w:w="0" w:type="dxa"/>
+              <w:left w:w="108" w:type="dxa"/>
+              <w:bottom w:w="0" w:type="dxa"/>
+              <w:right w:w="108" w:type="dxa"/>
+            </w:tcMar>
+          </w:tcPr>
+          <w:p>
+            <w:pPr>
+              <w:jc w:val="center"/>
+              <w:rPr>
+                <w:sz w:val="20"/>
+                <w:szCs w:val="20"/>
+              </w:rPr>
+            </w:pPr>
+            <w:r>
+              <w:rPr>
+                <w:sz w:val="20"/>
+                <w:szCs w:val="20"/>
+              </w:rPr>
+              <w:t>---</w:t>
+            </w:r>
+          </w:p>
+        </w:tc>
+        <w:tc>
+          <w:tcPr>
+            <w:tcW w:w="2170" w:type="dxa"/>
+            <w:tcBorders>
+              <w:top w:val="single" w:sz="4" w:space="0" w:color="000000"/>
+              <w:left w:val="single" w:sz="4" w:space="0" w:color="000000"/>
+              <w:bottom w:val="single" w:sz="4" w:space="0" w:color="000000"/>
+              <w:right w:val="single" w:sz="4" w:space="0" w:color="000000"/>
+            </w:tcBorders>
+            <w:shd w:val="clear" w:color="auto" w:fill="auto"/>
+            <w:tcMar>
+              <w:top w:w="0" w:type="dxa"/>
+              <w:left w:w="108" w:type="dxa"/>
+              <w:bottom w:w="0" w:type="dxa"/>
+              <w:right w:w="108" w:type="dxa"/>
+            </w:tcMar>
+          </w:tcPr>
+          <w:p>
+            <w:pPr>
+              <w:jc w:val="center"/>
+              <w:rPr>
+                <w:sz w:val="20"/>
+                <w:szCs w:val="20"/>
+              </w:rPr>
+            </w:pPr>
+            <w:r>
+              <w:rPr>
+                <w:sz w:val="20"/>
+                <w:szCs w:val="20"/>
+              </w:rPr>
+              <w:t>---</w:t>
+            </w:r>
+          </w:p>
+        </w:tc>
+        <w:tc>
+          <w:tcPr>
+            <w:tcW w:w="2674" w:type="dxa"/>
+            <w:tcBorders>
+              <w:top w:val="single" w:sz="4" w:space="0" w:color="000000"/>
+              <w:left w:val="single" w:sz="4" w:space="0" w:color="000000"/>
+              <w:bottom w:val="single" w:sz="4" w:space="0" w:color="000000"/>
+              <w:right w:val="single" w:sz="4" w:space="0" w:color="000000"/>
+            </w:tcBorders>
+            <w:shd w:val="clear" w:color="auto" w:fill="auto"/>
+            <w:tcMar>
+              <w:top w:w="0" w:type="dxa"/>
+              <w:left w:w="108" w:type="dxa"/>
+              <w:bottom w:w="0" w:type="dxa"/>
+              <w:right w:w="108" w:type="dxa"/>
+            </w:tcMar>
+          </w:tcPr>
+          <w:p>
+            <w:pPr>
+              <w:jc w:val="center"/>
+              <w:rPr>
+                <w:sz w:val="20"/>
+                <w:szCs w:val="20"/>
+              </w:rPr>
+            </w:pPr>
+            <w:r>
+              <w:rPr>
+                <w:sz w:val="20"/>
+                <w:szCs w:val="20"/>
+              </w:rPr>
+              <w:t>---</w:t>
+            </w:r>
+          </w:p>
+        </w:tc>
+        <w:tc>
+          <w:tcPr>
+            <w:tcW w:w="1818" w:type="dxa"/>
+            <w:tcBorders>
+              <w:top w:val="single" w:sz="4" w:space="0" w:color="000000"/>
+              <w:left w:val="single" w:sz="4" w:space="0" w:color="000000"/>
+              <w:bottom w:val="single" w:sz="4" w:space="0" w:color="000000"/>
+              <w:right w:val="single" w:sz="4" w:space="0" w:color="000000"/>
+            </w:tcBorders>
+            <w:shd w:val="clear" w:color="auto" w:fill="auto"/>
+            <w:tcMar>
+              <w:top w:w="0" w:type="dxa"/>
+              <w:left w:w="10" w:type="dxa"/>
+              <w:bottom w:w="0" w:type="dxa"/>
+              <w:right w:w="10" w:type="dxa"/>
+            </w:tcMar>
+          </w:tcPr>
+          <w:p>
+            <w:pPr>
+              <w:jc w:val="center"/>
+              <w:rPr>
+                <w:sz w:val="20"/>
+                <w:szCs w:val="20"/>
+              </w:rPr>
+            </w:pPr>
+            <w:r>
+              <w:rPr>
+                <w:sz w:val="20"/>
+                <w:szCs w:val="20"/>
+              </w:rPr>
+              <w:t>Défilement manuel</w:t>
+            </w:r>
+          </w:p>
+        </w:tc>
+        <w:tc>
+          <w:tcPr>
+            <w:tcW w:w="1370" w:type="dxa"/>
+            <w:tcBorders>
+              <w:top w:val="single" w:sz="4" w:space="0" w:color="000000"/>
+              <w:left w:val="single" w:sz="4" w:space="0" w:color="000000"/>
+              <w:bottom w:val="single" w:sz="4" w:space="0" w:color="000000"/>
+              <w:right w:val="single" w:sz="4" w:space="0" w:color="000000"/>
+            </w:tcBorders>
+            <w:shd w:val="clear" w:color="auto" w:fill="auto"/>
+            <w:tcMar>
+              <w:top w:w="0" w:type="dxa"/>
+              <w:left w:w="10" w:type="dxa"/>
+              <w:bottom w:w="0" w:type="dxa"/>
+              <w:right w:w="10" w:type="dxa"/>
+            </w:tcMar>
+          </w:tcPr>
+          <w:p>
+            <w:pPr>
+              <w:jc w:val="center"/>
+              <w:rPr>
+                <w:sz w:val="20"/>
+                <w:szCs w:val="20"/>
+              </w:rPr>
+            </w:pPr>
+            <w:r>
+              <w:rPr>
+                <w:sz w:val="20"/>
+                <w:szCs w:val="20"/>
+              </w:rPr>
+              <w:t>Quittée</w:t>
+            </w:r>
+          </w:p>
+        </w:tc>
+      </w:tr>
+      <w:tr>
+        <w:tblPrEx>
+          <w:tblCellMar>
+            <w:top w:w="0" w:type="dxa"/>
+            <w:bottom w:w="0" w:type="dxa"/>
+          </w:tblCellMar>
+        </w:tblPrEx>
+        <w:trPr>
+          <w:trHeight w:val="1142"/>
+        </w:trPr>
+        <w:tc>
+          <w:tcPr>
+            <w:tcW w:w="1401" w:type="dxa"/>
+            <w:tcBorders>
+              <w:top w:val="single" w:sz="4" w:space="0" w:color="000000"/>
+              <w:left w:val="single" w:sz="4" w:space="0" w:color="000000"/>
+              <w:bottom w:val="single" w:sz="4" w:space="0" w:color="000000"/>
+              <w:right w:val="single" w:sz="4" w:space="0" w:color="000000"/>
+            </w:tcBorders>
+            <w:shd w:val="clear" w:color="auto" w:fill="auto"/>
+            <w:tcMar>
+              <w:top w:w="0" w:type="dxa"/>
+              <w:left w:w="108" w:type="dxa"/>
+              <w:bottom w:w="0" w:type="dxa"/>
+              <w:right w:w="108" w:type="dxa"/>
+            </w:tcMar>
+          </w:tcPr>
+          <w:p>
+            <w:pPr>
+              <w:rPr>
+                <w:sz w:val="20"/>
+                <w:szCs w:val="20"/>
+              </w:rPr>
+            </w:pPr>
+            <w:r>
+              <w:rPr>
+                <w:sz w:val="20"/>
+                <w:szCs w:val="20"/>
+              </w:rPr>
+              <w:t>Défilement manuel</w:t>
+            </w:r>
+          </w:p>
+        </w:tc>
+        <w:tc>
+          <w:tcPr>
+            <w:tcW w:w="1855" w:type="dxa"/>
+            <w:tcBorders>
+              <w:top w:val="single" w:sz="4" w:space="0" w:color="000000"/>
+              <w:left w:val="single" w:sz="4" w:space="0" w:color="000000"/>
+              <w:bottom w:val="single" w:sz="4" w:space="0" w:color="000000"/>
+              <w:right w:val="single" w:sz="4" w:space="0" w:color="000000"/>
+            </w:tcBorders>
+            <w:shd w:val="clear" w:color="auto" w:fill="auto"/>
+            <w:tcMar>
+              <w:top w:w="0" w:type="dxa"/>
+              <w:left w:w="108" w:type="dxa"/>
+              <w:bottom w:w="0" w:type="dxa"/>
+              <w:right w:w="108" w:type="dxa"/>
+            </w:tcMar>
+          </w:tcPr>
+          <w:p>
+            <w:pPr>
+              <w:jc w:val="center"/>
+              <w:rPr>
+                <w:sz w:val="20"/>
+                <w:szCs w:val="20"/>
+              </w:rPr>
+            </w:pPr>
+            <w:r>
+              <w:rPr>
+                <w:sz w:val="20"/>
+                <w:szCs w:val="20"/>
+              </w:rPr>
+              <w:t>---</w:t>
+            </w:r>
+          </w:p>
+        </w:tc>
+        <w:tc>
+          <w:tcPr>
+            <w:tcW w:w="2170" w:type="dxa"/>
+            <w:tcBorders>
+              <w:top w:val="single" w:sz="4" w:space="0" w:color="000000"/>
+              <w:left w:val="single" w:sz="4" w:space="0" w:color="000000"/>
+              <w:bottom w:val="single" w:sz="4" w:space="0" w:color="000000"/>
+              <w:right w:val="single" w:sz="4" w:space="0" w:color="000000"/>
+            </w:tcBorders>
+            <w:shd w:val="clear" w:color="auto" w:fill="auto"/>
+            <w:tcMar>
+              <w:top w:w="0" w:type="dxa"/>
+              <w:left w:w="108" w:type="dxa"/>
+              <w:bottom w:w="0" w:type="dxa"/>
+              <w:right w:w="108" w:type="dxa"/>
+            </w:tcMar>
+          </w:tcPr>
+          <w:p>
+            <w:pPr>
+              <w:jc w:val="center"/>
+              <w:rPr>
+                <w:sz w:val="20"/>
+                <w:szCs w:val="20"/>
+              </w:rPr>
+            </w:pPr>
+            <w:r>
+              <w:rPr>
+                <w:sz w:val="20"/>
+                <w:szCs w:val="20"/>
+              </w:rPr>
+              <w:t>---</w:t>
+            </w:r>
+          </w:p>
+        </w:tc>
+        <w:tc>
+          <w:tcPr>
+            <w:tcW w:w="2674" w:type="dxa"/>
+            <w:tcBorders>
+              <w:top w:val="single" w:sz="4" w:space="0" w:color="000000"/>
+              <w:left w:val="single" w:sz="4" w:space="0" w:color="000000"/>
+              <w:bottom w:val="single" w:sz="4" w:space="0" w:color="000000"/>
+              <w:right w:val="single" w:sz="4" w:space="0" w:color="000000"/>
+            </w:tcBorders>
+            <w:shd w:val="clear" w:color="auto" w:fill="auto"/>
+            <w:tcMar>
+              <w:top w:w="0" w:type="dxa"/>
+              <w:left w:w="108" w:type="dxa"/>
+              <w:bottom w:w="0" w:type="dxa"/>
+              <w:right w:w="108" w:type="dxa"/>
+            </w:tcMar>
+          </w:tcPr>
+          <w:p>
+            <w:pPr>
+              <w:jc w:val="center"/>
+              <w:rPr>
+                <w:sz w:val="20"/>
+                <w:szCs w:val="20"/>
+              </w:rPr>
+            </w:pPr>
+            <w:r>
+              <w:rPr>
+                <w:sz w:val="20"/>
+                <w:szCs w:val="20"/>
+              </w:rPr>
+              <w:t>---</w:t>
+            </w:r>
+          </w:p>
+        </w:tc>
+        <w:tc>
+          <w:tcPr>
+            <w:tcW w:w="1818" w:type="dxa"/>
+            <w:tcBorders>
+              <w:top w:val="single" w:sz="4" w:space="0" w:color="000000"/>
+              <w:left w:val="single" w:sz="4" w:space="0" w:color="000000"/>
+              <w:bottom w:val="single" w:sz="4" w:space="0" w:color="000000"/>
+              <w:right w:val="single" w:sz="4" w:space="0" w:color="000000"/>
+            </w:tcBorders>
+            <w:shd w:val="clear" w:color="auto" w:fill="auto"/>
+            <w:tcMar>
+              <w:top w:w="0" w:type="dxa"/>
+              <w:left w:w="10" w:type="dxa"/>
+              <w:bottom w:w="0" w:type="dxa"/>
+              <w:right w:w="10" w:type="dxa"/>
+            </w:tcMar>
+          </w:tcPr>
+          <w:p>
+            <w:pPr>
+              <w:jc w:val="center"/>
+              <w:rPr>
+                <w:sz w:val="20"/>
+                <w:szCs w:val="20"/>
+              </w:rPr>
+            </w:pPr>
+            <w:r>
+              <w:rPr>
+                <w:sz w:val="20"/>
+                <w:szCs w:val="20"/>
+              </w:rPr>
+              <w:t>Défilement automatique</w:t>
+            </w:r>
+          </w:p>
+        </w:tc>
+        <w:tc>
+          <w:tcPr>
+            <w:tcW w:w="1370" w:type="dxa"/>
+            <w:tcBorders>
+              <w:top w:val="single" w:sz="4" w:space="0" w:color="000000"/>
+              <w:left w:val="single" w:sz="4" w:space="0" w:color="000000"/>
+              <w:bottom w:val="single" w:sz="4" w:space="0" w:color="000000"/>
+              <w:right w:val="single" w:sz="4" w:space="0" w:color="000000"/>
+            </w:tcBorders>
+            <w:shd w:val="clear" w:color="auto" w:fill="auto"/>
+            <w:tcMar>
+              <w:top w:w="0" w:type="dxa"/>
+              <w:left w:w="10" w:type="dxa"/>
+              <w:bottom w:w="0" w:type="dxa"/>
+              <w:right w:w="10" w:type="dxa"/>
+            </w:tcMar>
+          </w:tcPr>
+          <w:p>
+            <w:pPr>
+              <w:jc w:val="center"/>
+              <w:rPr>
+                <w:sz w:val="20"/>
+                <w:szCs w:val="20"/>
+              </w:rPr>
+            </w:pPr>
+            <w:r>
+              <w:rPr>
+                <w:sz w:val="20"/>
+                <w:szCs w:val="20"/>
+              </w:rPr>
+              <w:t>Quittée</w:t>
+            </w:r>
+          </w:p>
+        </w:tc>
+      </w:tr>
+      <w:tr>
+        <w:tblPrEx>
+          <w:tblCellMar>
+            <w:top w:w="0" w:type="dxa"/>
+            <w:bottom w:w="0" w:type="dxa"/>
+          </w:tblCellMar>
+        </w:tblPrEx>
+        <w:trPr>
+          <w:trHeight w:val="631"/>
+        </w:trPr>
+        <w:tc>
+          <w:tcPr>
+            <w:tcW w:w="1401" w:type="dxa"/>
+            <w:tcBorders>
+              <w:top w:val="single" w:sz="4" w:space="0" w:color="000000"/>
+              <w:left w:val="single" w:sz="4" w:space="0" w:color="000000"/>
+              <w:bottom w:val="single" w:sz="4" w:space="0" w:color="000000"/>
+              <w:right w:val="single" w:sz="4" w:space="0" w:color="000000"/>
+            </w:tcBorders>
+            <w:shd w:val="clear" w:color="auto" w:fill="auto"/>
+            <w:tcMar>
+              <w:top w:w="0" w:type="dxa"/>
+              <w:left w:w="108" w:type="dxa"/>
+              <w:bottom w:w="0" w:type="dxa"/>
+              <w:right w:w="108" w:type="dxa"/>
+            </w:tcMar>
+          </w:tcPr>
+          <w:p>
+            <w:pPr>
+              <w:rPr>
+                <w:sz w:val="20"/>
+                <w:szCs w:val="20"/>
+              </w:rPr>
+            </w:pPr>
+            <w:r>
+              <w:rPr>
+                <w:sz w:val="20"/>
+                <w:szCs w:val="20"/>
+              </w:rPr>
+              <w:t>Quittée</w:t>
+            </w:r>
+          </w:p>
+        </w:tc>
+        <w:tc>
+          <w:tcPr>
+            <w:tcW w:w="1855" w:type="dxa"/>
+            <w:tcBorders>
+              <w:top w:val="single" w:sz="4" w:space="0" w:color="000000"/>
+              <w:left w:val="single" w:sz="4" w:space="0" w:color="000000"/>
+              <w:bottom w:val="single" w:sz="4" w:space="0" w:color="000000"/>
+              <w:right w:val="single" w:sz="4" w:space="0" w:color="000000"/>
+            </w:tcBorders>
+            <w:shd w:val="clear" w:color="auto" w:fill="auto"/>
+            <w:tcMar>
+              <w:top w:w="0" w:type="dxa"/>
+              <w:left w:w="108" w:type="dxa"/>
+              <w:bottom w:w="0" w:type="dxa"/>
+              <w:right w:w="108" w:type="dxa"/>
+            </w:tcMar>
+          </w:tcPr>
+          <w:p>
+            <w:pPr>
+              <w:jc w:val="center"/>
+              <w:rPr>
+                <w:sz w:val="20"/>
+                <w:szCs w:val="20"/>
+              </w:rPr>
+            </w:pPr>
+            <w:r>
+              <w:rPr>
+                <w:sz w:val="20"/>
+                <w:szCs w:val="20"/>
+              </w:rPr>
+              <w:t>---</w:t>
+            </w:r>
+          </w:p>
+        </w:tc>
+        <w:tc>
+          <w:tcPr>
+            <w:tcW w:w="2170" w:type="dxa"/>
+            <w:tcBorders>
+              <w:top w:val="single" w:sz="4" w:space="0" w:color="000000"/>
+              <w:left w:val="single" w:sz="4" w:space="0" w:color="000000"/>
+              <w:bottom w:val="single" w:sz="4" w:space="0" w:color="000000"/>
+              <w:right w:val="single" w:sz="4" w:space="0" w:color="000000"/>
+            </w:tcBorders>
+            <w:shd w:val="clear" w:color="auto" w:fill="auto"/>
+            <w:tcMar>
+              <w:top w:w="0" w:type="dxa"/>
+              <w:left w:w="108" w:type="dxa"/>
+              <w:bottom w:w="0" w:type="dxa"/>
+              <w:right w:w="108" w:type="dxa"/>
+            </w:tcMar>
+          </w:tcPr>
+          <w:p>
+            <w:pPr>
+              <w:jc w:val="center"/>
+              <w:rPr>
+                <w:sz w:val="20"/>
+                <w:szCs w:val="20"/>
+              </w:rPr>
+            </w:pPr>
+            <w:r>
+              <w:rPr>
+                <w:sz w:val="20"/>
+                <w:szCs w:val="20"/>
+              </w:rPr>
+              <w:t>---</w:t>
+            </w:r>
+          </w:p>
+        </w:tc>
+        <w:tc>
+          <w:tcPr>
+            <w:tcW w:w="2674" w:type="dxa"/>
+            <w:tcBorders>
+              <w:top w:val="single" w:sz="4" w:space="0" w:color="000000"/>
+              <w:left w:val="single" w:sz="4" w:space="0" w:color="000000"/>
+              <w:bottom w:val="single" w:sz="4" w:space="0" w:color="000000"/>
+              <w:right w:val="single" w:sz="4" w:space="0" w:color="000000"/>
+            </w:tcBorders>
+            <w:shd w:val="clear" w:color="auto" w:fill="auto"/>
+            <w:tcMar>
+              <w:top w:w="0" w:type="dxa"/>
+              <w:left w:w="108" w:type="dxa"/>
+              <w:bottom w:w="0" w:type="dxa"/>
+              <w:right w:w="108" w:type="dxa"/>
+            </w:tcMar>
+          </w:tcPr>
+          <w:p>
+            <w:pPr>
+              <w:jc w:val="center"/>
+              <w:rPr>
+                <w:sz w:val="20"/>
+                <w:szCs w:val="20"/>
+              </w:rPr>
+            </w:pPr>
+            <w:r>
+              <w:rPr>
+                <w:sz w:val="20"/>
+                <w:szCs w:val="20"/>
+              </w:rPr>
+              <w:t>---</w:t>
+            </w:r>
+          </w:p>
+        </w:tc>
+        <w:tc>
+          <w:tcPr>
+            <w:tcW w:w="1818" w:type="dxa"/>
+            <w:tcBorders>
+              <w:top w:val="single" w:sz="4" w:space="0" w:color="000000"/>
+              <w:left w:val="single" w:sz="4" w:space="0" w:color="000000"/>
+              <w:bottom w:val="single" w:sz="4" w:space="0" w:color="000000"/>
+              <w:right w:val="single" w:sz="4" w:space="0" w:color="000000"/>
+            </w:tcBorders>
+            <w:shd w:val="clear" w:color="auto" w:fill="auto"/>
+            <w:tcMar>
+              <w:top w:w="0" w:type="dxa"/>
+              <w:left w:w="10" w:type="dxa"/>
+              <w:bottom w:w="0" w:type="dxa"/>
+              <w:right w:w="10" w:type="dxa"/>
+            </w:tcMar>
+          </w:tcPr>
+          <w:p>
+            <w:pPr>
+              <w:jc w:val="center"/>
+              <w:rPr>
+                <w:sz w:val="20"/>
+                <w:szCs w:val="20"/>
+              </w:rPr>
+            </w:pPr>
+            <w:r>
+              <w:rPr>
+                <w:sz w:val="20"/>
+                <w:szCs w:val="20"/>
+              </w:rPr>
+              <w:t>---</w:t>
+            </w:r>
+          </w:p>
+        </w:tc>
+        <w:tc>
+          <w:tcPr>
+            <w:tcW w:w="1370" w:type="dxa"/>
+            <w:tcBorders>
+              <w:top w:val="single" w:sz="4" w:space="0" w:color="000000"/>
+              <w:left w:val="single" w:sz="4" w:space="0" w:color="000000"/>
+              <w:bottom w:val="single" w:sz="4" w:space="0" w:color="000000"/>
+              <w:right w:val="single" w:sz="4" w:space="0" w:color="000000"/>
+            </w:tcBorders>
+            <w:shd w:val="clear" w:color="auto" w:fill="auto"/>
+            <w:tcMar>
+              <w:top w:w="0" w:type="dxa"/>
+              <w:left w:w="10" w:type="dxa"/>
+              <w:bottom w:w="0" w:type="dxa"/>
+              <w:right w:w="10" w:type="dxa"/>
+            </w:tcMar>
+          </w:tcPr>
+          <w:p>
+            <w:pPr>
+              <w:jc w:val="center"/>
+              <w:rPr>
+                <w:sz w:val="20"/>
+                <w:szCs w:val="20"/>
+              </w:rPr>
+            </w:pPr>
+            <w:r>
+              <w:rPr>
+                <w:sz w:val="20"/>
+                <w:szCs w:val="20"/>
+              </w:rPr>
+              <w:t>---</w:t>
+            </w:r>
+          </w:p>
+        </w:tc>
+      </w:tr>
+    </w:tbl>
+    <w:p/>
+    <w:p/>
+    <w:p>
+      <w:pPr>
+        <w:pStyle w:val="Titre2"/>
+        <w:numPr>
+          <w:ilvl w:val="1"/>
+          <w:numId w:val="3"/>
+        </w:numPr>
+        <w:rPr>
+          <w:sz w:val="28"/>
+          <w:szCs w:val="28"/>
+        </w:rPr>
+      </w:pPr>
+      <w:r>
+        <w:lastRenderedPageBreak/>
+        <w:t xml:space="preserve">Liens </w:t>
+      </w:r>
+      <w:r>
+        <w:rPr>
+          <w:sz w:val="28"/>
+          <w:szCs w:val="28"/>
+        </w:rPr>
+        <w:t>entre éléments d’interface et fonctionnalités</w:t>
+      </w:r>
+    </w:p>
+    <w:p/>
+    <w:p>
+      <w:r>
+        <w:t xml:space="preserve">Utilité des boutons : </w:t>
+      </w:r>
+    </w:p>
+    <w:p/>
+    <w:p>
+      <w:r>
+        <w:t>« Précédent » : Permet de retourner à l’image précédente lorsque l’on est en mode de défilement manuel.</w:t>
+      </w:r>
+    </w:p>
+    <w:p>
+      <w:r>
+        <w:t>« Pause/Play » : Permet de mettre le défilement en pause lorsque l’on est en mode de défilement automatique.</w:t>
+      </w:r>
+    </w:p>
+    <w:p>
+      <w:r>
+        <w:t>« Suivant » : Permet de passer à l’image suivante lorsque l’on est en mode de défilement manuel.</w:t>
+      </w:r>
+    </w:p>
+    <w:p/>
+    <w:p>
+      <w:r>
+        <w:t xml:space="preserve">Utilité des radio-boutons : </w:t>
+      </w:r>
+    </w:p>
+    <w:p/>
+    <w:p>
+      <w:r>
+        <w:t>« Défilement automatique » : Permet de changer de mode de défilement pas défaut le boutons et décoché (non activé) ce qui veut dire que l’on est en mode manuel.</w:t>
+      </w:r>
+    </w:p>
+    <w:p>
+      <w:r>
+        <w:t>« Boucle » : Permet d’indiquer si l’on souhaite retourner à la première image lorsque l’on a atteint la dernière image du diaporama.</w:t>
+      </w:r>
+    </w:p>
+    <w:p/>
+    <w:p>
+      <w:r>
+        <w:t xml:space="preserve">Utilité des actions de la barre de menu : </w:t>
+      </w:r>
+    </w:p>
+    <w:p/>
+    <w:p>
+      <w:r>
+        <w:t>Fichier &gt; « Quitter » : permet de fermer l’application.</w:t>
+      </w:r>
+    </w:p>
+    <w:p>
+      <w:r>
+        <w:t>Paramètres &gt; « Charger diaporama » : Permet de charger un nouveau diaporama (qu’il y en ait un déjà chargé ou pas).</w:t>
+      </w:r>
+    </w:p>
+    <w:p>
+      <w:r>
+        <w:t>Paramètres &gt; « Vider diaporama » : Permet d’enlever le diaporama qui est déjà chargé.</w:t>
+      </w:r>
+    </w:p>
+    <w:p>
+      <w:r>
+        <w:t>Paramètres &gt; « Vitesse de défilement » : Permet d’ouvrir une boite de dialogue qui donne la possibilité de changer la vitesse de défilement des images du mode de défilement automatique.</w:t>
+      </w:r>
+    </w:p>
+    <w:p>
+      <w:r>
+        <w:t>Aide &gt; « A propos » : Permet d’afficher la version actuelle du lecteur de diaporama et ses auteurs.</w:t>
+      </w:r>
     </w:p>
     <w:sectPr>
-      <w:headerReference w:type="even" r:id="rId10"/>
-      <w:headerReference w:type="default" r:id="rId11"/>
-      <w:footerReference w:type="even" r:id="rId12"/>
-      <w:footerReference w:type="default" r:id="rId13"/>
-      <w:headerReference w:type="first" r:id="rId14"/>
-      <w:footerReference w:type="first" r:id="rId15"/>
+      <w:headerReference w:type="even" r:id="rId11"/>
+      <w:headerReference w:type="default" r:id="rId12"/>
+      <w:footerReference w:type="even" r:id="rId13"/>
+      <w:footerReference w:type="default" r:id="rId14"/>
+      <w:headerReference w:type="first" r:id="rId15"/>
+      <w:footerReference w:type="first" r:id="rId16"/>
       <w:pgSz w:w="11906" w:h="16838"/>
       <w:pgMar w:top="1417" w:right="1417" w:bottom="1417" w:left="1417" w:header="708" w:footer="708" w:gutter="0"/>
       <w:cols w:space="708"/>
@@ -8798,7 +10926,7 @@
 </file>
 
 <file path=word/endnotes.xml><?xml version="1.0" encoding="utf-8"?>
-<w:endnotes xmlns:wpc="http://schemas.microsoft.com/office/word/2010/wordprocessingCanvas" xmlns:cx="http://schemas.microsoft.com/office/drawing/2014/chartex" xmlns:cx1="http://schemas.microsoft.com/office/drawing/2015/9/8/chartex" xmlns:cx2="http://schemas.microsoft.com/office/drawing/2015/10/21/chartex" xmlns:cx3="http://schemas.microsoft.com/office/drawing/2016/5/9/chartex" xmlns:cx4="http://schemas.microsoft.com/office/drawing/2016/5/10/chartex" xmlns:cx5="http://schemas.microsoft.com/office/drawing/2016/5/11/chartex" xmlns:cx6="http://schemas.microsoft.com/office/drawing/2016/5/12/chartex" xmlns:cx7="http://schemas.microsoft.com/office/drawing/2016/5/13/chartex" xmlns:cx8="http://schemas.microsoft.com/office/drawing/2016/5/14/chartex" xmlns:mc="http://schemas.openxmlformats.org/markup-compatibility/2006" xmlns:aink="http://schemas.microsoft.com/office/drawing/2016/ink" xmlns:am3d="http://schemas.microsoft.com/office/drawing/2017/model3d" xmlns:o="urn:schemas-microsoft-com:office:office" xmlns:oel="http://schemas.microsoft.com/office/2019/extlst" xmlns:r="http://schemas.openxmlformats.org/officeDocument/2006/relationships" xmlns:m="http://schemas.openxmlformats.org/officeDocument/2006/math" xmlns:v="urn:schemas-microsoft-com:vml" xmlns:wp14="http://schemas.microsoft.com/office/word/2010/wordprocessingDrawing" xmlns:wp="http://schemas.openxmlformats.org/drawingml/2006/wordprocessingDrawing" xmlns:w10="urn:schemas-microsoft-com:office:word" xmlns:w="http://schemas.openxmlformats.org/wordprocessingml/2006/main" xmlns:w14="http://schemas.microsoft.com/office/word/2010/wordml" xmlns:w15="http://schemas.microsoft.com/office/word/2012/wordml" xmlns:w16cex="http://schemas.microsoft.com/office/word/2018/wordml/cex" xmlns:w16cid="http://schemas.microsoft.com/office/word/2016/wordml/cid" xmlns:w16="http://schemas.microsoft.com/office/word/2018/wordml" xmlns:w16sdtdh="http://schemas.microsoft.com/office/word/2020/wordml/sdtdatahash" xmlns:w16se="http://schemas.microsoft.com/office/word/2015/wordml/symex" xmlns:wpg="http://schemas.microsoft.com/office/word/2010/wordprocessingGroup" xmlns:wpi="http://schemas.microsoft.com/office/word/2010/wordprocessingInk" xmlns:wne="http://schemas.microsoft.com/office/word/2006/wordml" xmlns:wps="http://schemas.microsoft.com/office/word/2010/wordprocessingShape" mc:Ignorable="w14 w15 w16se w16cid w16 w16cex w16sdtdh wp14">
+<w:endnotes xmlns:wpc="http://schemas.microsoft.com/office/word/2010/wordprocessingCanvas" xmlns:cx="http://schemas.microsoft.com/office/drawing/2014/chartex" xmlns:cx1="http://schemas.microsoft.com/office/drawing/2015/9/8/chartex" xmlns:cx2="http://schemas.microsoft.com/office/drawing/2015/10/21/chartex" xmlns:cx3="http://schemas.microsoft.com/office/drawing/2016/5/9/chartex" xmlns:cx4="http://schemas.microsoft.com/office/drawing/2016/5/10/chartex" xmlns:cx5="http://schemas.microsoft.com/office/drawing/2016/5/11/chartex" xmlns:cx6="http://schemas.microsoft.com/office/drawing/2016/5/12/chartex" xmlns:cx7="http://schemas.microsoft.com/office/drawing/2016/5/13/chartex" xmlns:cx8="http://schemas.microsoft.com/office/drawing/2016/5/14/chartex" xmlns:mc="http://schemas.openxmlformats.org/markup-compatibility/2006" xmlns:aink="http://schemas.microsoft.com/office/drawing/2016/ink" xmlns:am3d="http://schemas.microsoft.com/office/drawing/2017/model3d" xmlns:o="urn:schemas-microsoft-com:office:office" xmlns:oel="http://schemas.microsoft.com/office/2019/extlst" xmlns:r="http://schemas.openxmlformats.org/officeDocument/2006/relationships" xmlns:m="http://schemas.openxmlformats.org/officeDocument/2006/math" xmlns:v="urn:schemas-microsoft-com:vml" xmlns:wp14="http://schemas.microsoft.com/office/word/2010/wordprocessingDrawing" xmlns:wp="http://schemas.openxmlformats.org/drawingml/2006/wordprocessingDrawing" xmlns:w10="urn:schemas-microsoft-com:office:word" xmlns:w="http://schemas.openxmlformats.org/wordprocessingml/2006/main" xmlns:w14="http://schemas.microsoft.com/office/word/2010/wordml" xmlns:w15="http://schemas.microsoft.com/office/word/2012/wordml" xmlns:w16cex="http://schemas.microsoft.com/office/word/2018/wordml/cex" xmlns:w16cid="http://schemas.microsoft.com/office/word/2016/wordml/cid" xmlns:w16="http://schemas.microsoft.com/office/word/2018/wordml" xmlns:w16du="http://schemas.microsoft.com/office/word/2023/wordml/word16du" xmlns:w16sdtdh="http://schemas.microsoft.com/office/word/2020/wordml/sdtdatahash" xmlns:w16se="http://schemas.microsoft.com/office/word/2015/wordml/symex" xmlns:wpg="http://schemas.microsoft.com/office/word/2010/wordprocessingGroup" xmlns:wpi="http://schemas.microsoft.com/office/word/2010/wordprocessingInk" xmlns:wne="http://schemas.microsoft.com/office/word/2006/wordml" xmlns:wps="http://schemas.microsoft.com/office/word/2010/wordprocessingShape" mc:Ignorable="w14 w15 w16se w16cid w16 w16cex w16sdtdh w16du wp14">
   <w:endnote w:type="separator" w:id="-1">
     <w:p>
       <w:r>
@@ -8817,7 +10945,7 @@
 </file>
 
 <file path=word/footer1.xml><?xml version="1.0" encoding="utf-8"?>
-<w:ftr xmlns:wpc="http://schemas.microsoft.com/office/word/2010/wordprocessingCanvas" xmlns:cx="http://schemas.microsoft.com/office/drawing/2014/chartex" xmlns:cx1="http://schemas.microsoft.com/office/drawing/2015/9/8/chartex" xmlns:cx2="http://schemas.microsoft.com/office/drawing/2015/10/21/chartex" xmlns:cx3="http://schemas.microsoft.com/office/drawing/2016/5/9/chartex" xmlns:cx4="http://schemas.microsoft.com/office/drawing/2016/5/10/chartex" xmlns:cx5="http://schemas.microsoft.com/office/drawing/2016/5/11/chartex" xmlns:cx6="http://schemas.microsoft.com/office/drawing/2016/5/12/chartex" xmlns:cx7="http://schemas.microsoft.com/office/drawing/2016/5/13/chartex" xmlns:cx8="http://schemas.microsoft.com/office/drawing/2016/5/14/chartex" xmlns:mc="http://schemas.openxmlformats.org/markup-compatibility/2006" xmlns:aink="http://schemas.microsoft.com/office/drawing/2016/ink" xmlns:am3d="http://schemas.microsoft.com/office/drawing/2017/model3d" xmlns:o="urn:schemas-microsoft-com:office:office" xmlns:oel="http://schemas.microsoft.com/office/2019/extlst" xmlns:r="http://schemas.openxmlformats.org/officeDocument/2006/relationships" xmlns:m="http://schemas.openxmlformats.org/officeDocument/2006/math" xmlns:v="urn:schemas-microsoft-com:vml" xmlns:wp14="http://schemas.microsoft.com/office/word/2010/wordprocessingDrawing" xmlns:wp="http://schemas.openxmlformats.org/drawingml/2006/wordprocessingDrawing" xmlns:w10="urn:schemas-microsoft-com:office:word" xmlns:w="http://schemas.openxmlformats.org/wordprocessingml/2006/main" xmlns:w14="http://schemas.microsoft.com/office/word/2010/wordml" xmlns:w15="http://schemas.microsoft.com/office/word/2012/wordml" xmlns:w16cex="http://schemas.microsoft.com/office/word/2018/wordml/cex" xmlns:w16cid="http://schemas.microsoft.com/office/word/2016/wordml/cid" xmlns:w16="http://schemas.microsoft.com/office/word/2018/wordml" xmlns:w16sdtdh="http://schemas.microsoft.com/office/word/2020/wordml/sdtdatahash" xmlns:w16se="http://schemas.microsoft.com/office/word/2015/wordml/symex" xmlns:wpg="http://schemas.microsoft.com/office/word/2010/wordprocessingGroup" xmlns:wpi="http://schemas.microsoft.com/office/word/2010/wordprocessingInk" xmlns:wne="http://schemas.microsoft.com/office/word/2006/wordml" xmlns:wps="http://schemas.microsoft.com/office/word/2010/wordprocessingShape" mc:Ignorable="w14 w15 w16se w16cid w16 w16cex w16sdtdh wp14">
+<w:ftr xmlns:wpc="http://schemas.microsoft.com/office/word/2010/wordprocessingCanvas" xmlns:cx="http://schemas.microsoft.com/office/drawing/2014/chartex" xmlns:cx1="http://schemas.microsoft.com/office/drawing/2015/9/8/chartex" xmlns:cx2="http://schemas.microsoft.com/office/drawing/2015/10/21/chartex" xmlns:cx3="http://schemas.microsoft.com/office/drawing/2016/5/9/chartex" xmlns:cx4="http://schemas.microsoft.com/office/drawing/2016/5/10/chartex" xmlns:cx5="http://schemas.microsoft.com/office/drawing/2016/5/11/chartex" xmlns:cx6="http://schemas.microsoft.com/office/drawing/2016/5/12/chartex" xmlns:cx7="http://schemas.microsoft.com/office/drawing/2016/5/13/chartex" xmlns:cx8="http://schemas.microsoft.com/office/drawing/2016/5/14/chartex" xmlns:mc="http://schemas.openxmlformats.org/markup-compatibility/2006" xmlns:aink="http://schemas.microsoft.com/office/drawing/2016/ink" xmlns:am3d="http://schemas.microsoft.com/office/drawing/2017/model3d" xmlns:o="urn:schemas-microsoft-com:office:office" xmlns:oel="http://schemas.microsoft.com/office/2019/extlst" xmlns:r="http://schemas.openxmlformats.org/officeDocument/2006/relationships" xmlns:m="http://schemas.openxmlformats.org/officeDocument/2006/math" xmlns:v="urn:schemas-microsoft-com:vml" xmlns:wp14="http://schemas.microsoft.com/office/word/2010/wordprocessingDrawing" xmlns:wp="http://schemas.openxmlformats.org/drawingml/2006/wordprocessingDrawing" xmlns:w10="urn:schemas-microsoft-com:office:word" xmlns:w="http://schemas.openxmlformats.org/wordprocessingml/2006/main" xmlns:w14="http://schemas.microsoft.com/office/word/2010/wordml" xmlns:w15="http://schemas.microsoft.com/office/word/2012/wordml" xmlns:w16cex="http://schemas.microsoft.com/office/word/2018/wordml/cex" xmlns:w16cid="http://schemas.microsoft.com/office/word/2016/wordml/cid" xmlns:w16="http://schemas.microsoft.com/office/word/2018/wordml" xmlns:w16du="http://schemas.microsoft.com/office/word/2023/wordml/word16du" xmlns:w16sdtdh="http://schemas.microsoft.com/office/word/2020/wordml/sdtdatahash" xmlns:w16se="http://schemas.microsoft.com/office/word/2015/wordml/symex" xmlns:wpg="http://schemas.microsoft.com/office/word/2010/wordprocessingGroup" xmlns:wpi="http://schemas.microsoft.com/office/word/2010/wordprocessingInk" xmlns:wne="http://schemas.microsoft.com/office/word/2006/wordml" xmlns:wps="http://schemas.microsoft.com/office/word/2010/wordprocessingShape" mc:Ignorable="w14 w15 w16se w16cid w16 w16cex w16sdtdh w16du wp14">
   <w:p>
     <w:pPr>
       <w:pStyle w:val="Pieddepage"/>
@@ -8827,7 +10955,7 @@
 </file>
 
 <file path=word/footer2.xml><?xml version="1.0" encoding="utf-8"?>
-<w:ftr xmlns:wpc="http://schemas.microsoft.com/office/word/2010/wordprocessingCanvas" xmlns:cx="http://schemas.microsoft.com/office/drawing/2014/chartex" xmlns:cx1="http://schemas.microsoft.com/office/drawing/2015/9/8/chartex" xmlns:cx2="http://schemas.microsoft.com/office/drawing/2015/10/21/chartex" xmlns:cx3="http://schemas.microsoft.com/office/drawing/2016/5/9/chartex" xmlns:cx4="http://schemas.microsoft.com/office/drawing/2016/5/10/chartex" xmlns:cx5="http://schemas.microsoft.com/office/drawing/2016/5/11/chartex" xmlns:cx6="http://schemas.microsoft.com/office/drawing/2016/5/12/chartex" xmlns:cx7="http://schemas.microsoft.com/office/drawing/2016/5/13/chartex" xmlns:cx8="http://schemas.microsoft.com/office/drawing/2016/5/14/chartex" xmlns:mc="http://schemas.openxmlformats.org/markup-compatibility/2006" xmlns:aink="http://schemas.microsoft.com/office/drawing/2016/ink" xmlns:am3d="http://schemas.microsoft.com/office/drawing/2017/model3d" xmlns:o="urn:schemas-microsoft-com:office:office" xmlns:oel="http://schemas.microsoft.com/office/2019/extlst" xmlns:r="http://schemas.openxmlformats.org/officeDocument/2006/relationships" xmlns:m="http://schemas.openxmlformats.org/officeDocument/2006/math" xmlns:v="urn:schemas-microsoft-com:vml" xmlns:wp14="http://schemas.microsoft.com/office/word/2010/wordprocessingDrawing" xmlns:wp="http://schemas.openxmlformats.org/drawingml/2006/wordprocessingDrawing" xmlns:w10="urn:schemas-microsoft-com:office:word" xmlns:w="http://schemas.openxmlformats.org/wordprocessingml/2006/main" xmlns:w14="http://schemas.microsoft.com/office/word/2010/wordml" xmlns:w15="http://schemas.microsoft.com/office/word/2012/wordml" xmlns:w16cex="http://schemas.microsoft.com/office/word/2018/wordml/cex" xmlns:w16cid="http://schemas.microsoft.com/office/word/2016/wordml/cid" xmlns:w16="http://schemas.microsoft.com/office/word/2018/wordml" xmlns:w16sdtdh="http://schemas.microsoft.com/office/word/2020/wordml/sdtdatahash" xmlns:w16se="http://schemas.microsoft.com/office/word/2015/wordml/symex" xmlns:wpg="http://schemas.microsoft.com/office/word/2010/wordprocessingGroup" xmlns:wpi="http://schemas.microsoft.com/office/word/2010/wordprocessingInk" xmlns:wne="http://schemas.microsoft.com/office/word/2006/wordml" xmlns:wps="http://schemas.microsoft.com/office/word/2010/wordprocessingShape" mc:Ignorable="w14 w15 w16se w16cid w16 w16cex w16sdtdh wp14">
+<w:ftr xmlns:wpc="http://schemas.microsoft.com/office/word/2010/wordprocessingCanvas" xmlns:cx="http://schemas.microsoft.com/office/drawing/2014/chartex" xmlns:cx1="http://schemas.microsoft.com/office/drawing/2015/9/8/chartex" xmlns:cx2="http://schemas.microsoft.com/office/drawing/2015/10/21/chartex" xmlns:cx3="http://schemas.microsoft.com/office/drawing/2016/5/9/chartex" xmlns:cx4="http://schemas.microsoft.com/office/drawing/2016/5/10/chartex" xmlns:cx5="http://schemas.microsoft.com/office/drawing/2016/5/11/chartex" xmlns:cx6="http://schemas.microsoft.com/office/drawing/2016/5/12/chartex" xmlns:cx7="http://schemas.microsoft.com/office/drawing/2016/5/13/chartex" xmlns:cx8="http://schemas.microsoft.com/office/drawing/2016/5/14/chartex" xmlns:mc="http://schemas.openxmlformats.org/markup-compatibility/2006" xmlns:aink="http://schemas.microsoft.com/office/drawing/2016/ink" xmlns:am3d="http://schemas.microsoft.com/office/drawing/2017/model3d" xmlns:o="urn:schemas-microsoft-com:office:office" xmlns:oel="http://schemas.microsoft.com/office/2019/extlst" xmlns:r="http://schemas.openxmlformats.org/officeDocument/2006/relationships" xmlns:m="http://schemas.openxmlformats.org/officeDocument/2006/math" xmlns:v="urn:schemas-microsoft-com:vml" xmlns:wp14="http://schemas.microsoft.com/office/word/2010/wordprocessingDrawing" xmlns:wp="http://schemas.openxmlformats.org/drawingml/2006/wordprocessingDrawing" xmlns:w10="urn:schemas-microsoft-com:office:word" xmlns:w="http://schemas.openxmlformats.org/wordprocessingml/2006/main" xmlns:w14="http://schemas.microsoft.com/office/word/2010/wordml" xmlns:w15="http://schemas.microsoft.com/office/word/2012/wordml" xmlns:w16cex="http://schemas.microsoft.com/office/word/2018/wordml/cex" xmlns:w16cid="http://schemas.microsoft.com/office/word/2016/wordml/cid" xmlns:w16="http://schemas.microsoft.com/office/word/2018/wordml" xmlns:w16du="http://schemas.microsoft.com/office/word/2023/wordml/word16du" xmlns:w16sdtdh="http://schemas.microsoft.com/office/word/2020/wordml/sdtdatahash" xmlns:w16se="http://schemas.microsoft.com/office/word/2015/wordml/symex" xmlns:wpg="http://schemas.microsoft.com/office/word/2010/wordprocessingGroup" xmlns:wpi="http://schemas.microsoft.com/office/word/2010/wordprocessingInk" xmlns:wne="http://schemas.microsoft.com/office/word/2006/wordml" xmlns:wps="http://schemas.microsoft.com/office/word/2010/wordprocessingShape" mc:Ignorable="w14 w15 w16se w16cid w16 w16cex w16sdtdh w16du wp14">
   <w:p>
     <w:pPr>
       <w:pStyle w:val="Pieddepage"/>
@@ -9004,7 +11132,7 @@
 </file>
 
 <file path=word/footer3.xml><?xml version="1.0" encoding="utf-8"?>
-<w:ftr xmlns:wpc="http://schemas.microsoft.com/office/word/2010/wordprocessingCanvas" xmlns:cx="http://schemas.microsoft.com/office/drawing/2014/chartex" xmlns:cx1="http://schemas.microsoft.com/office/drawing/2015/9/8/chartex" xmlns:cx2="http://schemas.microsoft.com/office/drawing/2015/10/21/chartex" xmlns:cx3="http://schemas.microsoft.com/office/drawing/2016/5/9/chartex" xmlns:cx4="http://schemas.microsoft.com/office/drawing/2016/5/10/chartex" xmlns:cx5="http://schemas.microsoft.com/office/drawing/2016/5/11/chartex" xmlns:cx6="http://schemas.microsoft.com/office/drawing/2016/5/12/chartex" xmlns:cx7="http://schemas.microsoft.com/office/drawing/2016/5/13/chartex" xmlns:cx8="http://schemas.microsoft.com/office/drawing/2016/5/14/chartex" xmlns:mc="http://schemas.openxmlformats.org/markup-compatibility/2006" xmlns:aink="http://schemas.microsoft.com/office/drawing/2016/ink" xmlns:am3d="http://schemas.microsoft.com/office/drawing/2017/model3d" xmlns:o="urn:schemas-microsoft-com:office:office" xmlns:oel="http://schemas.microsoft.com/office/2019/extlst" xmlns:r="http://schemas.openxmlformats.org/officeDocument/2006/relationships" xmlns:m="http://schemas.openxmlformats.org/officeDocument/2006/math" xmlns:v="urn:schemas-microsoft-com:vml" xmlns:wp14="http://schemas.microsoft.com/office/word/2010/wordprocessingDrawing" xmlns:wp="http://schemas.openxmlformats.org/drawingml/2006/wordprocessingDrawing" xmlns:w10="urn:schemas-microsoft-com:office:word" xmlns:w="http://schemas.openxmlformats.org/wordprocessingml/2006/main" xmlns:w14="http://schemas.microsoft.com/office/word/2010/wordml" xmlns:w15="http://schemas.microsoft.com/office/word/2012/wordml" xmlns:w16cex="http://schemas.microsoft.com/office/word/2018/wordml/cex" xmlns:w16cid="http://schemas.microsoft.com/office/word/2016/wordml/cid" xmlns:w16="http://schemas.microsoft.com/office/word/2018/wordml" xmlns:w16sdtdh="http://schemas.microsoft.com/office/word/2020/wordml/sdtdatahash" xmlns:w16se="http://schemas.microsoft.com/office/word/2015/wordml/symex" xmlns:wpg="http://schemas.microsoft.com/office/word/2010/wordprocessingGroup" xmlns:wpi="http://schemas.microsoft.com/office/word/2010/wordprocessingInk" xmlns:wne="http://schemas.microsoft.com/office/word/2006/wordml" xmlns:wps="http://schemas.microsoft.com/office/word/2010/wordprocessingShape" mc:Ignorable="w14 w15 w16se w16cid w16 w16cex w16sdtdh wp14">
+<w:ftr xmlns:wpc="http://schemas.microsoft.com/office/word/2010/wordprocessingCanvas" xmlns:cx="http://schemas.microsoft.com/office/drawing/2014/chartex" xmlns:cx1="http://schemas.microsoft.com/office/drawing/2015/9/8/chartex" xmlns:cx2="http://schemas.microsoft.com/office/drawing/2015/10/21/chartex" xmlns:cx3="http://schemas.microsoft.com/office/drawing/2016/5/9/chartex" xmlns:cx4="http://schemas.microsoft.com/office/drawing/2016/5/10/chartex" xmlns:cx5="http://schemas.microsoft.com/office/drawing/2016/5/11/chartex" xmlns:cx6="http://schemas.microsoft.com/office/drawing/2016/5/12/chartex" xmlns:cx7="http://schemas.microsoft.com/office/drawing/2016/5/13/chartex" xmlns:cx8="http://schemas.microsoft.com/office/drawing/2016/5/14/chartex" xmlns:mc="http://schemas.openxmlformats.org/markup-compatibility/2006" xmlns:aink="http://schemas.microsoft.com/office/drawing/2016/ink" xmlns:am3d="http://schemas.microsoft.com/office/drawing/2017/model3d" xmlns:o="urn:schemas-microsoft-com:office:office" xmlns:oel="http://schemas.microsoft.com/office/2019/extlst" xmlns:r="http://schemas.openxmlformats.org/officeDocument/2006/relationships" xmlns:m="http://schemas.openxmlformats.org/officeDocument/2006/math" xmlns:v="urn:schemas-microsoft-com:vml" xmlns:wp14="http://schemas.microsoft.com/office/word/2010/wordprocessingDrawing" xmlns:wp="http://schemas.openxmlformats.org/drawingml/2006/wordprocessingDrawing" xmlns:w10="urn:schemas-microsoft-com:office:word" xmlns:w="http://schemas.openxmlformats.org/wordprocessingml/2006/main" xmlns:w14="http://schemas.microsoft.com/office/word/2010/wordml" xmlns:w15="http://schemas.microsoft.com/office/word/2012/wordml" xmlns:w16cex="http://schemas.microsoft.com/office/word/2018/wordml/cex" xmlns:w16cid="http://schemas.microsoft.com/office/word/2016/wordml/cid" xmlns:w16="http://schemas.microsoft.com/office/word/2018/wordml" xmlns:w16du="http://schemas.microsoft.com/office/word/2023/wordml/word16du" xmlns:w16sdtdh="http://schemas.microsoft.com/office/word/2020/wordml/sdtdatahash" xmlns:w16se="http://schemas.microsoft.com/office/word/2015/wordml/symex" xmlns:wpg="http://schemas.microsoft.com/office/word/2010/wordprocessingGroup" xmlns:wpi="http://schemas.microsoft.com/office/word/2010/wordprocessingInk" xmlns:wne="http://schemas.microsoft.com/office/word/2006/wordml" xmlns:wps="http://schemas.microsoft.com/office/word/2010/wordprocessingShape" mc:Ignorable="w14 w15 w16se w16cid w16 w16cex w16sdtdh w16du wp14">
   <w:p>
     <w:pPr>
       <w:pStyle w:val="Pieddepage"/>
@@ -9014,7 +11142,7 @@
 </file>
 
 <file path=word/footnotes.xml><?xml version="1.0" encoding="utf-8"?>
-<w:footnotes xmlns:wpc="http://schemas.microsoft.com/office/word/2010/wordprocessingCanvas" xmlns:cx="http://schemas.microsoft.com/office/drawing/2014/chartex" xmlns:cx1="http://schemas.microsoft.com/office/drawing/2015/9/8/chartex" xmlns:cx2="http://schemas.microsoft.com/office/drawing/2015/10/21/chartex" xmlns:cx3="http://schemas.microsoft.com/office/drawing/2016/5/9/chartex" xmlns:cx4="http://schemas.microsoft.com/office/drawing/2016/5/10/chartex" xmlns:cx5="http://schemas.microsoft.com/office/drawing/2016/5/11/chartex" xmlns:cx6="http://schemas.microsoft.com/office/drawing/2016/5/12/chartex" xmlns:cx7="http://schemas.microsoft.com/office/drawing/2016/5/13/chartex" xmlns:cx8="http://schemas.microsoft.com/office/drawing/2016/5/14/chartex" xmlns:mc="http://schemas.openxmlformats.org/markup-compatibility/2006" xmlns:aink="http://schemas.microsoft.com/office/drawing/2016/ink" xmlns:am3d="http://schemas.microsoft.com/office/drawing/2017/model3d" xmlns:o="urn:schemas-microsoft-com:office:office" xmlns:oel="http://schemas.microsoft.com/office/2019/extlst" xmlns:r="http://schemas.openxmlformats.org/officeDocument/2006/relationships" xmlns:m="http://schemas.openxmlformats.org/officeDocument/2006/math" xmlns:v="urn:schemas-microsoft-com:vml" xmlns:wp14="http://schemas.microsoft.com/office/word/2010/wordprocessingDrawing" xmlns:wp="http://schemas.openxmlformats.org/drawingml/2006/wordprocessingDrawing" xmlns:w10="urn:schemas-microsoft-com:office:word" xmlns:w="http://schemas.openxmlformats.org/wordprocessingml/2006/main" xmlns:w14="http://schemas.microsoft.com/office/word/2010/wordml" xmlns:w15="http://schemas.microsoft.com/office/word/2012/wordml" xmlns:w16cex="http://schemas.microsoft.com/office/word/2018/wordml/cex" xmlns:w16cid="http://schemas.microsoft.com/office/word/2016/wordml/cid" xmlns:w16="http://schemas.microsoft.com/office/word/2018/wordml" xmlns:w16sdtdh="http://schemas.microsoft.com/office/word/2020/wordml/sdtdatahash" xmlns:w16se="http://schemas.microsoft.com/office/word/2015/wordml/symex" xmlns:wpg="http://schemas.microsoft.com/office/word/2010/wordprocessingGroup" xmlns:wpi="http://schemas.microsoft.com/office/word/2010/wordprocessingInk" xmlns:wne="http://schemas.microsoft.com/office/word/2006/wordml" xmlns:wps="http://schemas.microsoft.com/office/word/2010/wordprocessingShape" mc:Ignorable="w14 w15 w16se w16cid w16 w16cex w16sdtdh wp14">
+<w:footnotes xmlns:wpc="http://schemas.microsoft.com/office/word/2010/wordprocessingCanvas" xmlns:cx="http://schemas.microsoft.com/office/drawing/2014/chartex" xmlns:cx1="http://schemas.microsoft.com/office/drawing/2015/9/8/chartex" xmlns:cx2="http://schemas.microsoft.com/office/drawing/2015/10/21/chartex" xmlns:cx3="http://schemas.microsoft.com/office/drawing/2016/5/9/chartex" xmlns:cx4="http://schemas.microsoft.com/office/drawing/2016/5/10/chartex" xmlns:cx5="http://schemas.microsoft.com/office/drawing/2016/5/11/chartex" xmlns:cx6="http://schemas.microsoft.com/office/drawing/2016/5/12/chartex" xmlns:cx7="http://schemas.microsoft.com/office/drawing/2016/5/13/chartex" xmlns:cx8="http://schemas.microsoft.com/office/drawing/2016/5/14/chartex" xmlns:mc="http://schemas.openxmlformats.org/markup-compatibility/2006" xmlns:aink="http://schemas.microsoft.com/office/drawing/2016/ink" xmlns:am3d="http://schemas.microsoft.com/office/drawing/2017/model3d" xmlns:o="urn:schemas-microsoft-com:office:office" xmlns:oel="http://schemas.microsoft.com/office/2019/extlst" xmlns:r="http://schemas.openxmlformats.org/officeDocument/2006/relationships" xmlns:m="http://schemas.openxmlformats.org/officeDocument/2006/math" xmlns:v="urn:schemas-microsoft-com:vml" xmlns:wp14="http://schemas.microsoft.com/office/word/2010/wordprocessingDrawing" xmlns:wp="http://schemas.openxmlformats.org/drawingml/2006/wordprocessingDrawing" xmlns:w10="urn:schemas-microsoft-com:office:word" xmlns:w="http://schemas.openxmlformats.org/wordprocessingml/2006/main" xmlns:w14="http://schemas.microsoft.com/office/word/2010/wordml" xmlns:w15="http://schemas.microsoft.com/office/word/2012/wordml" xmlns:w16cex="http://schemas.microsoft.com/office/word/2018/wordml/cex" xmlns:w16cid="http://schemas.microsoft.com/office/word/2016/wordml/cid" xmlns:w16="http://schemas.microsoft.com/office/word/2018/wordml" xmlns:w16du="http://schemas.microsoft.com/office/word/2023/wordml/word16du" xmlns:w16sdtdh="http://schemas.microsoft.com/office/word/2020/wordml/sdtdatahash" xmlns:w16se="http://schemas.microsoft.com/office/word/2015/wordml/symex" xmlns:wpg="http://schemas.microsoft.com/office/word/2010/wordprocessingGroup" xmlns:wpi="http://schemas.microsoft.com/office/word/2010/wordprocessingInk" xmlns:wne="http://schemas.microsoft.com/office/word/2006/wordml" xmlns:wps="http://schemas.microsoft.com/office/word/2010/wordprocessingShape" mc:Ignorable="w14 w15 w16se w16cid w16 w16cex w16sdtdh w16du wp14">
   <w:footnote w:type="separator" w:id="-1">
     <w:p>
       <w:r>
@@ -9033,7 +11161,7 @@
 </file>
 
 <file path=word/header1.xml><?xml version="1.0" encoding="utf-8"?>
-<w:hdr xmlns:wpc="http://schemas.microsoft.com/office/word/2010/wordprocessingCanvas" xmlns:cx="http://schemas.microsoft.com/office/drawing/2014/chartex" xmlns:cx1="http://schemas.microsoft.com/office/drawing/2015/9/8/chartex" xmlns:cx2="http://schemas.microsoft.com/office/drawing/2015/10/21/chartex" xmlns:cx3="http://schemas.microsoft.com/office/drawing/2016/5/9/chartex" xmlns:cx4="http://schemas.microsoft.com/office/drawing/2016/5/10/chartex" xmlns:cx5="http://schemas.microsoft.com/office/drawing/2016/5/11/chartex" xmlns:cx6="http://schemas.microsoft.com/office/drawing/2016/5/12/chartex" xmlns:cx7="http://schemas.microsoft.com/office/drawing/2016/5/13/chartex" xmlns:cx8="http://schemas.microsoft.com/office/drawing/2016/5/14/chartex" xmlns:mc="http://schemas.openxmlformats.org/markup-compatibility/2006" xmlns:aink="http://schemas.microsoft.com/office/drawing/2016/ink" xmlns:am3d="http://schemas.microsoft.com/office/drawing/2017/model3d" xmlns:o="urn:schemas-microsoft-com:office:office" xmlns:oel="http://schemas.microsoft.com/office/2019/extlst" xmlns:r="http://schemas.openxmlformats.org/officeDocument/2006/relationships" xmlns:m="http://schemas.openxmlformats.org/officeDocument/2006/math" xmlns:v="urn:schemas-microsoft-com:vml" xmlns:wp14="http://schemas.microsoft.com/office/word/2010/wordprocessingDrawing" xmlns:wp="http://schemas.openxmlformats.org/drawingml/2006/wordprocessingDrawing" xmlns:w10="urn:schemas-microsoft-com:office:word" xmlns:w="http://schemas.openxmlformats.org/wordprocessingml/2006/main" xmlns:w14="http://schemas.microsoft.com/office/word/2010/wordml" xmlns:w15="http://schemas.microsoft.com/office/word/2012/wordml" xmlns:w16cex="http://schemas.microsoft.com/office/word/2018/wordml/cex" xmlns:w16cid="http://schemas.microsoft.com/office/word/2016/wordml/cid" xmlns:w16="http://schemas.microsoft.com/office/word/2018/wordml" xmlns:w16sdtdh="http://schemas.microsoft.com/office/word/2020/wordml/sdtdatahash" xmlns:w16se="http://schemas.microsoft.com/office/word/2015/wordml/symex" xmlns:wpg="http://schemas.microsoft.com/office/word/2010/wordprocessingGroup" xmlns:wpi="http://schemas.microsoft.com/office/word/2010/wordprocessingInk" xmlns:wne="http://schemas.microsoft.com/office/word/2006/wordml" xmlns:wps="http://schemas.microsoft.com/office/word/2010/wordprocessingShape" mc:Ignorable="w14 w15 w16se w16cid w16 w16cex w16sdtdh wp14">
+<w:hdr xmlns:wpc="http://schemas.microsoft.com/office/word/2010/wordprocessingCanvas" xmlns:cx="http://schemas.microsoft.com/office/drawing/2014/chartex" xmlns:cx1="http://schemas.microsoft.com/office/drawing/2015/9/8/chartex" xmlns:cx2="http://schemas.microsoft.com/office/drawing/2015/10/21/chartex" xmlns:cx3="http://schemas.microsoft.com/office/drawing/2016/5/9/chartex" xmlns:cx4="http://schemas.microsoft.com/office/drawing/2016/5/10/chartex" xmlns:cx5="http://schemas.microsoft.com/office/drawing/2016/5/11/chartex" xmlns:cx6="http://schemas.microsoft.com/office/drawing/2016/5/12/chartex" xmlns:cx7="http://schemas.microsoft.com/office/drawing/2016/5/13/chartex" xmlns:cx8="http://schemas.microsoft.com/office/drawing/2016/5/14/chartex" xmlns:mc="http://schemas.openxmlformats.org/markup-compatibility/2006" xmlns:aink="http://schemas.microsoft.com/office/drawing/2016/ink" xmlns:am3d="http://schemas.microsoft.com/office/drawing/2017/model3d" xmlns:o="urn:schemas-microsoft-com:office:office" xmlns:oel="http://schemas.microsoft.com/office/2019/extlst" xmlns:r="http://schemas.openxmlformats.org/officeDocument/2006/relationships" xmlns:m="http://schemas.openxmlformats.org/officeDocument/2006/math" xmlns:v="urn:schemas-microsoft-com:vml" xmlns:wp14="http://schemas.microsoft.com/office/word/2010/wordprocessingDrawing" xmlns:wp="http://schemas.openxmlformats.org/drawingml/2006/wordprocessingDrawing" xmlns:w10="urn:schemas-microsoft-com:office:word" xmlns:w="http://schemas.openxmlformats.org/wordprocessingml/2006/main" xmlns:w14="http://schemas.microsoft.com/office/word/2010/wordml" xmlns:w15="http://schemas.microsoft.com/office/word/2012/wordml" xmlns:w16cex="http://schemas.microsoft.com/office/word/2018/wordml/cex" xmlns:w16cid="http://schemas.microsoft.com/office/word/2016/wordml/cid" xmlns:w16="http://schemas.microsoft.com/office/word/2018/wordml" xmlns:w16du="http://schemas.microsoft.com/office/word/2023/wordml/word16du" xmlns:w16sdtdh="http://schemas.microsoft.com/office/word/2020/wordml/sdtdatahash" xmlns:w16se="http://schemas.microsoft.com/office/word/2015/wordml/symex" xmlns:wpg="http://schemas.microsoft.com/office/word/2010/wordprocessingGroup" xmlns:wpi="http://schemas.microsoft.com/office/word/2010/wordprocessingInk" xmlns:wne="http://schemas.microsoft.com/office/word/2006/wordml" xmlns:wps="http://schemas.microsoft.com/office/word/2010/wordprocessingShape" mc:Ignorable="w14 w15 w16se w16cid w16 w16cex w16sdtdh w16du wp14">
   <w:p>
     <w:pPr>
       <w:pStyle w:val="En-tte"/>
@@ -9043,7 +11171,7 @@
 </file>
 
 <file path=word/header2.xml><?xml version="1.0" encoding="utf-8"?>
-<w:hdr xmlns:wpc="http://schemas.microsoft.com/office/word/2010/wordprocessingCanvas" xmlns:cx="http://schemas.microsoft.com/office/drawing/2014/chartex" xmlns:cx1="http://schemas.microsoft.com/office/drawing/2015/9/8/chartex" xmlns:cx2="http://schemas.microsoft.com/office/drawing/2015/10/21/chartex" xmlns:cx3="http://schemas.microsoft.com/office/drawing/2016/5/9/chartex" xmlns:cx4="http://schemas.microsoft.com/office/drawing/2016/5/10/chartex" xmlns:cx5="http://schemas.microsoft.com/office/drawing/2016/5/11/chartex" xmlns:cx6="http://schemas.microsoft.com/office/drawing/2016/5/12/chartex" xmlns:cx7="http://schemas.microsoft.com/office/drawing/2016/5/13/chartex" xmlns:cx8="http://schemas.microsoft.com/office/drawing/2016/5/14/chartex" xmlns:mc="http://schemas.openxmlformats.org/markup-compatibility/2006" xmlns:aink="http://schemas.microsoft.com/office/drawing/2016/ink" xmlns:am3d="http://schemas.microsoft.com/office/drawing/2017/model3d" xmlns:o="urn:schemas-microsoft-com:office:office" xmlns:oel="http://schemas.microsoft.com/office/2019/extlst" xmlns:r="http://schemas.openxmlformats.org/officeDocument/2006/relationships" xmlns:m="http://schemas.openxmlformats.org/officeDocument/2006/math" xmlns:v="urn:schemas-microsoft-com:vml" xmlns:wp14="http://schemas.microsoft.com/office/word/2010/wordprocessingDrawing" xmlns:wp="http://schemas.openxmlformats.org/drawingml/2006/wordprocessingDrawing" xmlns:w10="urn:schemas-microsoft-com:office:word" xmlns:w="http://schemas.openxmlformats.org/wordprocessingml/2006/main" xmlns:w14="http://schemas.microsoft.com/office/word/2010/wordml" xmlns:w15="http://schemas.microsoft.com/office/word/2012/wordml" xmlns:w16cex="http://schemas.microsoft.com/office/word/2018/wordml/cex" xmlns:w16cid="http://schemas.microsoft.com/office/word/2016/wordml/cid" xmlns:w16="http://schemas.microsoft.com/office/word/2018/wordml" xmlns:w16sdtdh="http://schemas.microsoft.com/office/word/2020/wordml/sdtdatahash" xmlns:w16se="http://schemas.microsoft.com/office/word/2015/wordml/symex" xmlns:wpg="http://schemas.microsoft.com/office/word/2010/wordprocessingGroup" xmlns:wpi="http://schemas.microsoft.com/office/word/2010/wordprocessingInk" xmlns:wne="http://schemas.microsoft.com/office/word/2006/wordml" xmlns:wps="http://schemas.microsoft.com/office/word/2010/wordprocessingShape" mc:Ignorable="w14 w15 w16se w16cid w16 w16cex w16sdtdh wp14">
+<w:hdr xmlns:wpc="http://schemas.microsoft.com/office/word/2010/wordprocessingCanvas" xmlns:cx="http://schemas.microsoft.com/office/drawing/2014/chartex" xmlns:cx1="http://schemas.microsoft.com/office/drawing/2015/9/8/chartex" xmlns:cx2="http://schemas.microsoft.com/office/drawing/2015/10/21/chartex" xmlns:cx3="http://schemas.microsoft.com/office/drawing/2016/5/9/chartex" xmlns:cx4="http://schemas.microsoft.com/office/drawing/2016/5/10/chartex" xmlns:cx5="http://schemas.microsoft.com/office/drawing/2016/5/11/chartex" xmlns:cx6="http://schemas.microsoft.com/office/drawing/2016/5/12/chartex" xmlns:cx7="http://schemas.microsoft.com/office/drawing/2016/5/13/chartex" xmlns:cx8="http://schemas.microsoft.com/office/drawing/2016/5/14/chartex" xmlns:mc="http://schemas.openxmlformats.org/markup-compatibility/2006" xmlns:aink="http://schemas.microsoft.com/office/drawing/2016/ink" xmlns:am3d="http://schemas.microsoft.com/office/drawing/2017/model3d" xmlns:o="urn:schemas-microsoft-com:office:office" xmlns:oel="http://schemas.microsoft.com/office/2019/extlst" xmlns:r="http://schemas.openxmlformats.org/officeDocument/2006/relationships" xmlns:m="http://schemas.openxmlformats.org/officeDocument/2006/math" xmlns:v="urn:schemas-microsoft-com:vml" xmlns:wp14="http://schemas.microsoft.com/office/word/2010/wordprocessingDrawing" xmlns:wp="http://schemas.openxmlformats.org/drawingml/2006/wordprocessingDrawing" xmlns:w10="urn:schemas-microsoft-com:office:word" xmlns:w="http://schemas.openxmlformats.org/wordprocessingml/2006/main" xmlns:w14="http://schemas.microsoft.com/office/word/2010/wordml" xmlns:w15="http://schemas.microsoft.com/office/word/2012/wordml" xmlns:w16cex="http://schemas.microsoft.com/office/word/2018/wordml/cex" xmlns:w16cid="http://schemas.microsoft.com/office/word/2016/wordml/cid" xmlns:w16="http://schemas.microsoft.com/office/word/2018/wordml" xmlns:w16du="http://schemas.microsoft.com/office/word/2023/wordml/word16du" xmlns:w16sdtdh="http://schemas.microsoft.com/office/word/2020/wordml/sdtdatahash" xmlns:w16se="http://schemas.microsoft.com/office/word/2015/wordml/symex" xmlns:wpg="http://schemas.microsoft.com/office/word/2010/wordprocessingGroup" xmlns:wpi="http://schemas.microsoft.com/office/word/2010/wordprocessingInk" xmlns:wne="http://schemas.microsoft.com/office/word/2006/wordml" xmlns:wps="http://schemas.microsoft.com/office/word/2010/wordprocessingShape" mc:Ignorable="w14 w15 w16se w16cid w16 w16cex w16sdtdh w16du wp14">
   <w:p>
     <w:pPr>
       <w:pStyle w:val="En-tte"/>
@@ -9053,7 +11181,7 @@
 </file>
 
 <file path=word/header3.xml><?xml version="1.0" encoding="utf-8"?>
-<w:hdr xmlns:wpc="http://schemas.microsoft.com/office/word/2010/wordprocessingCanvas" xmlns:cx="http://schemas.microsoft.com/office/drawing/2014/chartex" xmlns:cx1="http://schemas.microsoft.com/office/drawing/2015/9/8/chartex" xmlns:cx2="http://schemas.microsoft.com/office/drawing/2015/10/21/chartex" xmlns:cx3="http://schemas.microsoft.com/office/drawing/2016/5/9/chartex" xmlns:cx4="http://schemas.microsoft.com/office/drawing/2016/5/10/chartex" xmlns:cx5="http://schemas.microsoft.com/office/drawing/2016/5/11/chartex" xmlns:cx6="http://schemas.microsoft.com/office/drawing/2016/5/12/chartex" xmlns:cx7="http://schemas.microsoft.com/office/drawing/2016/5/13/chartex" xmlns:cx8="http://schemas.microsoft.com/office/drawing/2016/5/14/chartex" xmlns:mc="http://schemas.openxmlformats.org/markup-compatibility/2006" xmlns:aink="http://schemas.microsoft.com/office/drawing/2016/ink" xmlns:am3d="http://schemas.microsoft.com/office/drawing/2017/model3d" xmlns:o="urn:schemas-microsoft-com:office:office" xmlns:oel="http://schemas.microsoft.com/office/2019/extlst" xmlns:r="http://schemas.openxmlformats.org/officeDocument/2006/relationships" xmlns:m="http://schemas.openxmlformats.org/officeDocument/2006/math" xmlns:v="urn:schemas-microsoft-com:vml" xmlns:wp14="http://schemas.microsoft.com/office/word/2010/wordprocessingDrawing" xmlns:wp="http://schemas.openxmlformats.org/drawingml/2006/wordprocessingDrawing" xmlns:w10="urn:schemas-microsoft-com:office:word" xmlns:w="http://schemas.openxmlformats.org/wordprocessingml/2006/main" xmlns:w14="http://schemas.microsoft.com/office/word/2010/wordml" xmlns:w15="http://schemas.microsoft.com/office/word/2012/wordml" xmlns:w16cex="http://schemas.microsoft.com/office/word/2018/wordml/cex" xmlns:w16cid="http://schemas.microsoft.com/office/word/2016/wordml/cid" xmlns:w16="http://schemas.microsoft.com/office/word/2018/wordml" xmlns:w16sdtdh="http://schemas.microsoft.com/office/word/2020/wordml/sdtdatahash" xmlns:w16se="http://schemas.microsoft.com/office/word/2015/wordml/symex" xmlns:wpg="http://schemas.microsoft.com/office/word/2010/wordprocessingGroup" xmlns:wpi="http://schemas.microsoft.com/office/word/2010/wordprocessingInk" xmlns:wne="http://schemas.microsoft.com/office/word/2006/wordml" xmlns:wps="http://schemas.microsoft.com/office/word/2010/wordprocessingShape" mc:Ignorable="w14 w15 w16se w16cid w16 w16cex w16sdtdh wp14">
+<w:hdr xmlns:wpc="http://schemas.microsoft.com/office/word/2010/wordprocessingCanvas" xmlns:cx="http://schemas.microsoft.com/office/drawing/2014/chartex" xmlns:cx1="http://schemas.microsoft.com/office/drawing/2015/9/8/chartex" xmlns:cx2="http://schemas.microsoft.com/office/drawing/2015/10/21/chartex" xmlns:cx3="http://schemas.microsoft.com/office/drawing/2016/5/9/chartex" xmlns:cx4="http://schemas.microsoft.com/office/drawing/2016/5/10/chartex" xmlns:cx5="http://schemas.microsoft.com/office/drawing/2016/5/11/chartex" xmlns:cx6="http://schemas.microsoft.com/office/drawing/2016/5/12/chartex" xmlns:cx7="http://schemas.microsoft.com/office/drawing/2016/5/13/chartex" xmlns:cx8="http://schemas.microsoft.com/office/drawing/2016/5/14/chartex" xmlns:mc="http://schemas.openxmlformats.org/markup-compatibility/2006" xmlns:aink="http://schemas.microsoft.com/office/drawing/2016/ink" xmlns:am3d="http://schemas.microsoft.com/office/drawing/2017/model3d" xmlns:o="urn:schemas-microsoft-com:office:office" xmlns:oel="http://schemas.microsoft.com/office/2019/extlst" xmlns:r="http://schemas.openxmlformats.org/officeDocument/2006/relationships" xmlns:m="http://schemas.openxmlformats.org/officeDocument/2006/math" xmlns:v="urn:schemas-microsoft-com:vml" xmlns:wp14="http://schemas.microsoft.com/office/word/2010/wordprocessingDrawing" xmlns:wp="http://schemas.openxmlformats.org/drawingml/2006/wordprocessingDrawing" xmlns:w10="urn:schemas-microsoft-com:office:word" xmlns:w="http://schemas.openxmlformats.org/wordprocessingml/2006/main" xmlns:w14="http://schemas.microsoft.com/office/word/2010/wordml" xmlns:w15="http://schemas.microsoft.com/office/word/2012/wordml" xmlns:w16cex="http://schemas.microsoft.com/office/word/2018/wordml/cex" xmlns:w16cid="http://schemas.microsoft.com/office/word/2016/wordml/cid" xmlns:w16="http://schemas.microsoft.com/office/word/2018/wordml" xmlns:w16du="http://schemas.microsoft.com/office/word/2023/wordml/word16du" xmlns:w16sdtdh="http://schemas.microsoft.com/office/word/2020/wordml/sdtdatahash" xmlns:w16se="http://schemas.microsoft.com/office/word/2015/wordml/symex" xmlns:wpg="http://schemas.microsoft.com/office/word/2010/wordprocessingGroup" xmlns:wpi="http://schemas.microsoft.com/office/word/2010/wordprocessingInk" xmlns:wne="http://schemas.microsoft.com/office/word/2006/wordml" xmlns:wps="http://schemas.microsoft.com/office/word/2010/wordprocessingShape" mc:Ignorable="w14 w15 w16se w16cid w16 w16cex w16sdtdh w16du wp14">
   <w:p>
     <w:pPr>
       <w:pStyle w:val="En-tte"/>
@@ -9063,8 +11191,234 @@
 </file>
 
 <file path=word/numbering.xml><?xml version="1.0" encoding="utf-8"?>
-<w:numbering xmlns:wpc="http://schemas.microsoft.com/office/word/2010/wordprocessingCanvas" xmlns:cx="http://schemas.microsoft.com/office/drawing/2014/chartex" xmlns:cx1="http://schemas.microsoft.com/office/drawing/2015/9/8/chartex" xmlns:cx2="http://schemas.microsoft.com/office/drawing/2015/10/21/chartex" xmlns:cx3="http://schemas.microsoft.com/office/drawing/2016/5/9/chartex" xmlns:cx4="http://schemas.microsoft.com/office/drawing/2016/5/10/chartex" xmlns:cx5="http://schemas.microsoft.com/office/drawing/2016/5/11/chartex" xmlns:cx6="http://schemas.microsoft.com/office/drawing/2016/5/12/chartex" xmlns:cx7="http://schemas.microsoft.com/office/drawing/2016/5/13/chartex" xmlns:cx8="http://schemas.microsoft.com/office/drawing/2016/5/14/chartex" xmlns:mc="http://schemas.openxmlformats.org/markup-compatibility/2006" xmlns:aink="http://schemas.microsoft.com/office/drawing/2016/ink" xmlns:am3d="http://schemas.microsoft.com/office/drawing/2017/model3d" xmlns:o="urn:schemas-microsoft-com:office:office" xmlns:oel="http://schemas.microsoft.com/office/2019/extlst" xmlns:r="http://schemas.openxmlformats.org/officeDocument/2006/relationships" xmlns:m="http://schemas.openxmlformats.org/officeDocument/2006/math" xmlns:v="urn:schemas-microsoft-com:vml" xmlns:wp14="http://schemas.microsoft.com/office/word/2010/wordprocessingDrawing" xmlns:wp="http://schemas.openxmlformats.org/drawingml/2006/wordprocessingDrawing" xmlns:w10="urn:schemas-microsoft-com:office:word" xmlns:w="http://schemas.openxmlformats.org/wordprocessingml/2006/main" xmlns:w14="http://schemas.microsoft.com/office/word/2010/wordml" xmlns:w15="http://schemas.microsoft.com/office/word/2012/wordml" xmlns:w16cex="http://schemas.microsoft.com/office/word/2018/wordml/cex" xmlns:w16cid="http://schemas.microsoft.com/office/word/2016/wordml/cid" xmlns:w16="http://schemas.microsoft.com/office/word/2018/wordml" xmlns:w16sdtdh="http://schemas.microsoft.com/office/word/2020/wordml/sdtdatahash" xmlns:w16se="http://schemas.microsoft.com/office/word/2015/wordml/symex" xmlns:wpg="http://schemas.microsoft.com/office/word/2010/wordprocessingGroup" xmlns:wpi="http://schemas.microsoft.com/office/word/2010/wordprocessingInk" xmlns:wne="http://schemas.microsoft.com/office/word/2006/wordml" xmlns:wps="http://schemas.microsoft.com/office/word/2010/wordprocessingShape" mc:Ignorable="w14 w15 w16se w16cid w16 w16cex w16sdtdh wp14">
+<w:numbering xmlns:wpc="http://schemas.microsoft.com/office/word/2010/wordprocessingCanvas" xmlns:cx="http://schemas.microsoft.com/office/drawing/2014/chartex" xmlns:cx1="http://schemas.microsoft.com/office/drawing/2015/9/8/chartex" xmlns:cx2="http://schemas.microsoft.com/office/drawing/2015/10/21/chartex" xmlns:cx3="http://schemas.microsoft.com/office/drawing/2016/5/9/chartex" xmlns:cx4="http://schemas.microsoft.com/office/drawing/2016/5/10/chartex" xmlns:cx5="http://schemas.microsoft.com/office/drawing/2016/5/11/chartex" xmlns:cx6="http://schemas.microsoft.com/office/drawing/2016/5/12/chartex" xmlns:cx7="http://schemas.microsoft.com/office/drawing/2016/5/13/chartex" xmlns:cx8="http://schemas.microsoft.com/office/drawing/2016/5/14/chartex" xmlns:mc="http://schemas.openxmlformats.org/markup-compatibility/2006" xmlns:aink="http://schemas.microsoft.com/office/drawing/2016/ink" xmlns:am3d="http://schemas.microsoft.com/office/drawing/2017/model3d" xmlns:o="urn:schemas-microsoft-com:office:office" xmlns:oel="http://schemas.microsoft.com/office/2019/extlst" xmlns:r="http://schemas.openxmlformats.org/officeDocument/2006/relationships" xmlns:m="http://schemas.openxmlformats.org/officeDocument/2006/math" xmlns:v="urn:schemas-microsoft-com:vml" xmlns:wp14="http://schemas.microsoft.com/office/word/2010/wordprocessingDrawing" xmlns:wp="http://schemas.openxmlformats.org/drawingml/2006/wordprocessingDrawing" xmlns:w10="urn:schemas-microsoft-com:office:word" xmlns:w="http://schemas.openxmlformats.org/wordprocessingml/2006/main" xmlns:w14="http://schemas.microsoft.com/office/word/2010/wordml" xmlns:w15="http://schemas.microsoft.com/office/word/2012/wordml" xmlns:w16cex="http://schemas.microsoft.com/office/word/2018/wordml/cex" xmlns:w16cid="http://schemas.microsoft.com/office/word/2016/wordml/cid" xmlns:w16="http://schemas.microsoft.com/office/word/2018/wordml" xmlns:w16du="http://schemas.microsoft.com/office/word/2023/wordml/word16du" xmlns:w16sdtdh="http://schemas.microsoft.com/office/word/2020/wordml/sdtdatahash" xmlns:w16se="http://schemas.microsoft.com/office/word/2015/wordml/symex" xmlns:wpg="http://schemas.microsoft.com/office/word/2010/wordprocessingGroup" xmlns:wpi="http://schemas.microsoft.com/office/word/2010/wordprocessingInk" xmlns:wne="http://schemas.microsoft.com/office/word/2006/wordml" xmlns:wps="http://schemas.microsoft.com/office/word/2010/wordprocessingShape" mc:Ignorable="w14 w15 w16se w16cid w16 w16cex w16sdtdh w16du wp14">
   <w:abstractNum w:abstractNumId="0" w15:restartNumberingAfterBreak="0">
+    <w:nsid w:val="00944D38"/>
+    <w:multiLevelType w:val="multilevel"/>
+    <w:tmpl w:val="4938668C"/>
+    <w:lvl w:ilvl="0">
+      <w:start w:val="1"/>
+      <w:numFmt w:val="decimal"/>
+      <w:lvlText w:val="%1."/>
+      <w:lvlJc w:val="left"/>
+      <w:pPr>
+        <w:ind w:left="390" w:hanging="390"/>
+      </w:pPr>
+      <w:rPr>
+        <w:rFonts w:hint="default"/>
+      </w:rPr>
+    </w:lvl>
+    <w:lvl w:ilvl="1">
+      <w:start w:val="2"/>
+      <w:numFmt w:val="decimal"/>
+      <w:lvlText w:val="%1.%2."/>
+      <w:lvlJc w:val="left"/>
+      <w:pPr>
+        <w:ind w:left="1110" w:hanging="720"/>
+      </w:pPr>
+      <w:rPr>
+        <w:rFonts w:hint="default"/>
+      </w:rPr>
+    </w:lvl>
+    <w:lvl w:ilvl="2">
+      <w:start w:val="1"/>
+      <w:numFmt w:val="decimal"/>
+      <w:lvlText w:val="%1.%2.%3."/>
+      <w:lvlJc w:val="left"/>
+      <w:pPr>
+        <w:ind w:left="1500" w:hanging="720"/>
+      </w:pPr>
+      <w:rPr>
+        <w:rFonts w:hint="default"/>
+      </w:rPr>
+    </w:lvl>
+    <w:lvl w:ilvl="3">
+      <w:start w:val="1"/>
+      <w:numFmt w:val="decimal"/>
+      <w:lvlText w:val="%1.%2.%3.%4."/>
+      <w:lvlJc w:val="left"/>
+      <w:pPr>
+        <w:ind w:left="2250" w:hanging="1080"/>
+      </w:pPr>
+      <w:rPr>
+        <w:rFonts w:hint="default"/>
+      </w:rPr>
+    </w:lvl>
+    <w:lvl w:ilvl="4">
+      <w:start w:val="1"/>
+      <w:numFmt w:val="decimal"/>
+      <w:lvlText w:val="%1.%2.%3.%4.%5."/>
+      <w:lvlJc w:val="left"/>
+      <w:pPr>
+        <w:ind w:left="2640" w:hanging="1080"/>
+      </w:pPr>
+      <w:rPr>
+        <w:rFonts w:hint="default"/>
+      </w:rPr>
+    </w:lvl>
+    <w:lvl w:ilvl="5">
+      <w:start w:val="1"/>
+      <w:numFmt w:val="decimal"/>
+      <w:lvlText w:val="%1.%2.%3.%4.%5.%6."/>
+      <w:lvlJc w:val="left"/>
+      <w:pPr>
+        <w:ind w:left="3390" w:hanging="1440"/>
+      </w:pPr>
+      <w:rPr>
+        <w:rFonts w:hint="default"/>
+      </w:rPr>
+    </w:lvl>
+    <w:lvl w:ilvl="6">
+      <w:start w:val="1"/>
+      <w:numFmt w:val="decimal"/>
+      <w:lvlText w:val="%1.%2.%3.%4.%5.%6.%7."/>
+      <w:lvlJc w:val="left"/>
+      <w:pPr>
+        <w:ind w:left="3780" w:hanging="1440"/>
+      </w:pPr>
+      <w:rPr>
+        <w:rFonts w:hint="default"/>
+      </w:rPr>
+    </w:lvl>
+    <w:lvl w:ilvl="7">
+      <w:start w:val="1"/>
+      <w:numFmt w:val="decimal"/>
+      <w:lvlText w:val="%1.%2.%3.%4.%5.%6.%7.%8."/>
+      <w:lvlJc w:val="left"/>
+      <w:pPr>
+        <w:ind w:left="4530" w:hanging="1800"/>
+      </w:pPr>
+      <w:rPr>
+        <w:rFonts w:hint="default"/>
+      </w:rPr>
+    </w:lvl>
+    <w:lvl w:ilvl="8">
+      <w:start w:val="1"/>
+      <w:numFmt w:val="decimal"/>
+      <w:lvlText w:val="%1.%2.%3.%4.%5.%6.%7.%8.%9."/>
+      <w:lvlJc w:val="left"/>
+      <w:pPr>
+        <w:ind w:left="4920" w:hanging="1800"/>
+      </w:pPr>
+      <w:rPr>
+        <w:rFonts w:hint="default"/>
+      </w:rPr>
+    </w:lvl>
+  </w:abstractNum>
+  <w:abstractNum w:abstractNumId="1" w15:restartNumberingAfterBreak="0">
+    <w:nsid w:val="1E2C278A"/>
+    <w:multiLevelType w:val="multilevel"/>
+    <w:tmpl w:val="132267B6"/>
+    <w:lvl w:ilvl="0">
+      <w:start w:val="1"/>
+      <w:numFmt w:val="decimal"/>
+      <w:lvlText w:val="%1."/>
+      <w:lvlJc w:val="left"/>
+      <w:pPr>
+        <w:ind w:left="390" w:hanging="390"/>
+      </w:pPr>
+      <w:rPr>
+        <w:rFonts w:hint="default"/>
+      </w:rPr>
+    </w:lvl>
+    <w:lvl w:ilvl="1">
+      <w:start w:val="2"/>
+      <w:numFmt w:val="decimal"/>
+      <w:lvlText w:val="%1.%2."/>
+      <w:lvlJc w:val="left"/>
+      <w:pPr>
+        <w:ind w:left="1440" w:hanging="720"/>
+      </w:pPr>
+      <w:rPr>
+        <w:rFonts w:hint="default"/>
+      </w:rPr>
+    </w:lvl>
+    <w:lvl w:ilvl="2">
+      <w:start w:val="1"/>
+      <w:numFmt w:val="decimal"/>
+      <w:lvlText w:val="%1.%2.%3."/>
+      <w:lvlJc w:val="left"/>
+      <w:pPr>
+        <w:ind w:left="2160" w:hanging="720"/>
+      </w:pPr>
+      <w:rPr>
+        <w:rFonts w:hint="default"/>
+      </w:rPr>
+    </w:lvl>
+    <w:lvl w:ilvl="3">
+      <w:start w:val="1"/>
+      <w:numFmt w:val="decimal"/>
+      <w:lvlText w:val="%1.%2.%3.%4."/>
+      <w:lvlJc w:val="left"/>
+      <w:pPr>
+        <w:ind w:left="3240" w:hanging="1080"/>
+      </w:pPr>
+      <w:rPr>
+        <w:rFonts w:hint="default"/>
+      </w:rPr>
+    </w:lvl>
+    <w:lvl w:ilvl="4">
+      <w:start w:val="1"/>
+      <w:numFmt w:val="decimal"/>
+      <w:lvlText w:val="%1.%2.%3.%4.%5."/>
+      <w:lvlJc w:val="left"/>
+      <w:pPr>
+        <w:ind w:left="3960" w:hanging="1080"/>
+      </w:pPr>
+      <w:rPr>
+        <w:rFonts w:hint="default"/>
+      </w:rPr>
+    </w:lvl>
+    <w:lvl w:ilvl="5">
+      <w:start w:val="1"/>
+      <w:numFmt w:val="decimal"/>
+      <w:lvlText w:val="%1.%2.%3.%4.%5.%6."/>
+      <w:lvlJc w:val="left"/>
+      <w:pPr>
+        <w:ind w:left="5040" w:hanging="1440"/>
+      </w:pPr>
+      <w:rPr>
+        <w:rFonts w:hint="default"/>
+      </w:rPr>
+    </w:lvl>
+    <w:lvl w:ilvl="6">
+      <w:start w:val="1"/>
+      <w:numFmt w:val="decimal"/>
+      <w:lvlText w:val="%1.%2.%3.%4.%5.%6.%7."/>
+      <w:lvlJc w:val="left"/>
+      <w:pPr>
+        <w:ind w:left="5760" w:hanging="1440"/>
+      </w:pPr>
+      <w:rPr>
+        <w:rFonts w:hint="default"/>
+      </w:rPr>
+    </w:lvl>
+    <w:lvl w:ilvl="7">
+      <w:start w:val="1"/>
+      <w:numFmt w:val="decimal"/>
+      <w:lvlText w:val="%1.%2.%3.%4.%5.%6.%7.%8."/>
+      <w:lvlJc w:val="left"/>
+      <w:pPr>
+        <w:ind w:left="6840" w:hanging="1800"/>
+      </w:pPr>
+      <w:rPr>
+        <w:rFonts w:hint="default"/>
+      </w:rPr>
+    </w:lvl>
+    <w:lvl w:ilvl="8">
+      <w:start w:val="1"/>
+      <w:numFmt w:val="decimal"/>
+      <w:lvlText w:val="%1.%2.%3.%4.%5.%6.%7.%8.%9."/>
+      <w:lvlJc w:val="left"/>
+      <w:pPr>
+        <w:ind w:left="7560" w:hanging="1800"/>
+      </w:pPr>
+      <w:rPr>
+        <w:rFonts w:hint="default"/>
+      </w:rPr>
+    </w:lvl>
+  </w:abstractNum>
+  <w:abstractNum w:abstractNumId="2" w15:restartNumberingAfterBreak="0">
     <w:nsid w:val="4BD862F6"/>
     <w:multiLevelType w:val="multilevel"/>
     <w:tmpl w:val="D36C4F28"/>
@@ -9185,14 +11539,136 @@
       </w:rPr>
     </w:lvl>
   </w:abstractNum>
+  <w:abstractNum w:abstractNumId="3" w15:restartNumberingAfterBreak="0">
+    <w:nsid w:val="4F1A68B9"/>
+    <w:multiLevelType w:val="multilevel"/>
+    <w:tmpl w:val="BBF41EC2"/>
+    <w:lvl w:ilvl="0">
+      <w:start w:val="1"/>
+      <w:numFmt w:val="decimal"/>
+      <w:lvlText w:val="%1"/>
+      <w:lvlJc w:val="left"/>
+      <w:pPr>
+        <w:ind w:left="480" w:hanging="480"/>
+      </w:pPr>
+      <w:rPr>
+        <w:rFonts w:hint="default"/>
+      </w:rPr>
+    </w:lvl>
+    <w:lvl w:ilvl="1">
+      <w:start w:val="2"/>
+      <w:numFmt w:val="decimal"/>
+      <w:lvlText w:val="%1.%2"/>
+      <w:lvlJc w:val="left"/>
+      <w:pPr>
+        <w:ind w:left="480" w:hanging="480"/>
+      </w:pPr>
+      <w:rPr>
+        <w:rFonts w:hint="default"/>
+      </w:rPr>
+    </w:lvl>
+    <w:lvl w:ilvl="2">
+      <w:start w:val="1"/>
+      <w:numFmt w:val="decimal"/>
+      <w:lvlText w:val="%1.%2.%3"/>
+      <w:lvlJc w:val="left"/>
+      <w:pPr>
+        <w:ind w:left="720" w:hanging="720"/>
+      </w:pPr>
+      <w:rPr>
+        <w:rFonts w:hint="default"/>
+      </w:rPr>
+    </w:lvl>
+    <w:lvl w:ilvl="3">
+      <w:start w:val="1"/>
+      <w:numFmt w:val="decimal"/>
+      <w:lvlText w:val="%1.%2.%3.%4"/>
+      <w:lvlJc w:val="left"/>
+      <w:pPr>
+        <w:ind w:left="720" w:hanging="720"/>
+      </w:pPr>
+      <w:rPr>
+        <w:rFonts w:hint="default"/>
+      </w:rPr>
+    </w:lvl>
+    <w:lvl w:ilvl="4">
+      <w:start w:val="1"/>
+      <w:numFmt w:val="decimal"/>
+      <w:lvlText w:val="%1.%2.%3.%4.%5"/>
+      <w:lvlJc w:val="left"/>
+      <w:pPr>
+        <w:ind w:left="1080" w:hanging="1080"/>
+      </w:pPr>
+      <w:rPr>
+        <w:rFonts w:hint="default"/>
+      </w:rPr>
+    </w:lvl>
+    <w:lvl w:ilvl="5">
+      <w:start w:val="1"/>
+      <w:numFmt w:val="decimal"/>
+      <w:lvlText w:val="%1.%2.%3.%4.%5.%6"/>
+      <w:lvlJc w:val="left"/>
+      <w:pPr>
+        <w:ind w:left="1080" w:hanging="1080"/>
+      </w:pPr>
+      <w:rPr>
+        <w:rFonts w:hint="default"/>
+      </w:rPr>
+    </w:lvl>
+    <w:lvl w:ilvl="6">
+      <w:start w:val="1"/>
+      <w:numFmt w:val="decimal"/>
+      <w:lvlText w:val="%1.%2.%3.%4.%5.%6.%7"/>
+      <w:lvlJc w:val="left"/>
+      <w:pPr>
+        <w:ind w:left="1440" w:hanging="1440"/>
+      </w:pPr>
+      <w:rPr>
+        <w:rFonts w:hint="default"/>
+      </w:rPr>
+    </w:lvl>
+    <w:lvl w:ilvl="7">
+      <w:start w:val="1"/>
+      <w:numFmt w:val="decimal"/>
+      <w:lvlText w:val="%1.%2.%3.%4.%5.%6.%7.%8"/>
+      <w:lvlJc w:val="left"/>
+      <w:pPr>
+        <w:ind w:left="1440" w:hanging="1440"/>
+      </w:pPr>
+      <w:rPr>
+        <w:rFonts w:hint="default"/>
+      </w:rPr>
+    </w:lvl>
+    <w:lvl w:ilvl="8">
+      <w:start w:val="1"/>
+      <w:numFmt w:val="decimal"/>
+      <w:lvlText w:val="%1.%2.%3.%4.%5.%6.%7.%8.%9"/>
+      <w:lvlJc w:val="left"/>
+      <w:pPr>
+        <w:ind w:left="1800" w:hanging="1800"/>
+      </w:pPr>
+      <w:rPr>
+        <w:rFonts w:hint="default"/>
+      </w:rPr>
+    </w:lvl>
+  </w:abstractNum>
   <w:num w:numId="1" w16cid:durableId="735322294">
+    <w:abstractNumId w:val="2"/>
+  </w:num>
+  <w:num w:numId="2" w16cid:durableId="521821815">
+    <w:abstractNumId w:val="1"/>
+  </w:num>
+  <w:num w:numId="3" w16cid:durableId="941381853">
     <w:abstractNumId w:val="0"/>
+  </w:num>
+  <w:num w:numId="4" w16cid:durableId="619341867">
+    <w:abstractNumId w:val="3"/>
   </w:num>
 </w:numbering>
 </file>
 
 <file path=word/styles.xml><?xml version="1.0" encoding="utf-8"?>
-<w:styles xmlns:mc="http://schemas.openxmlformats.org/markup-compatibility/2006" xmlns:r="http://schemas.openxmlformats.org/officeDocument/2006/relationships" xmlns:w="http://schemas.openxmlformats.org/wordprocessingml/2006/main" xmlns:w14="http://schemas.microsoft.com/office/word/2010/wordml" xmlns:w15="http://schemas.microsoft.com/office/word/2012/wordml" xmlns:w16cex="http://schemas.microsoft.com/office/word/2018/wordml/cex" xmlns:w16cid="http://schemas.microsoft.com/office/word/2016/wordml/cid" xmlns:w16="http://schemas.microsoft.com/office/word/2018/wordml" xmlns:w16sdtdh="http://schemas.microsoft.com/office/word/2020/wordml/sdtdatahash" xmlns:w16se="http://schemas.microsoft.com/office/word/2015/wordml/symex" mc:Ignorable="w14 w15 w16se w16cid w16 w16cex w16sdtdh">
+<w:styles xmlns:mc="http://schemas.openxmlformats.org/markup-compatibility/2006" xmlns:r="http://schemas.openxmlformats.org/officeDocument/2006/relationships" xmlns:w="http://schemas.openxmlformats.org/wordprocessingml/2006/main" xmlns:w14="http://schemas.microsoft.com/office/word/2010/wordml" xmlns:w15="http://schemas.microsoft.com/office/word/2012/wordml" xmlns:w16cex="http://schemas.microsoft.com/office/word/2018/wordml/cex" xmlns:w16cid="http://schemas.microsoft.com/office/word/2016/wordml/cid" xmlns:w16="http://schemas.microsoft.com/office/word/2018/wordml" xmlns:w16du="http://schemas.microsoft.com/office/word/2023/wordml/word16du" xmlns:w16sdtdh="http://schemas.microsoft.com/office/word/2020/wordml/sdtdatahash" xmlns:w16se="http://schemas.microsoft.com/office/word/2015/wordml/symex" mc:Ignorable="w14 w15 w16se w16cid w16 w16cex w16sdtdh w16du">
   <w:docDefaults>
     <w:rPrDefault>
       <w:rPr>
@@ -9887,6 +12363,17 @@
       <w:u w:val="single"/>
     </w:rPr>
   </w:style>
+  <w:style w:type="paragraph" w:styleId="Paragraphedeliste">
+    <w:name w:val="List Paragraph"/>
+    <w:basedOn w:val="Normal"/>
+    <w:uiPriority w:val="34"/>
+    <w:qFormat/>
+    <w:rsid w:val="004D450C"/>
+    <w:pPr>
+      <w:ind w:left="720"/>
+      <w:contextualSpacing/>
+    </w:pPr>
+  </w:style>
 </w:styles>
 </file>
 

</xml_diff>

<commit_message>
Debut de la documentation de la v2 MVP
</commit_message>
<xml_diff>
--- a/Livrable.docx
+++ b/Livrable.docx
@@ -379,7 +379,7 @@
           <w:r>
             <w:fldChar w:fldCharType="separate"/>
           </w:r>
-          <w:hyperlink w:anchor="_Toc165724668" w:history="1">
+          <w:hyperlink w:anchor="_Toc165729906" w:history="1">
             <w:r>
               <w:rPr>
                 <w:rStyle w:val="Lienhypertexte"/>
@@ -425,7 +425,7 @@
                 <w:noProof/>
                 <w:webHidden/>
               </w:rPr>
-              <w:instrText xml:space="preserve"> PAGEREF _Toc165724668 \h </w:instrText>
+              <w:instrText xml:space="preserve"> PAGEREF _Toc165729906 \h </w:instrText>
             </w:r>
             <w:r>
               <w:rPr>
@@ -473,7 +473,7 @@
               <w14:ligatures w14:val="standardContextual"/>
             </w:rPr>
           </w:pPr>
-          <w:hyperlink w:anchor="_Toc165724669" w:history="1">
+          <w:hyperlink w:anchor="_Toc165729907" w:history="1">
             <w:r>
               <w:rPr>
                 <w:rStyle w:val="Lienhypertexte"/>
@@ -519,7 +519,7 @@
                 <w:noProof/>
                 <w:webHidden/>
               </w:rPr>
-              <w:instrText xml:space="preserve"> PAGEREF _Toc165724669 \h </w:instrText>
+              <w:instrText xml:space="preserve"> PAGEREF _Toc165729907 \h </w:instrText>
             </w:r>
             <w:r>
               <w:rPr>
@@ -567,7 +567,7 @@
               <w14:ligatures w14:val="standardContextual"/>
             </w:rPr>
           </w:pPr>
-          <w:hyperlink w:anchor="_Toc165724670" w:history="1">
+          <w:hyperlink w:anchor="_Toc165729908" w:history="1">
             <w:r>
               <w:rPr>
                 <w:rStyle w:val="Lienhypertexte"/>
@@ -613,7 +613,7 @@
                 <w:noProof/>
                 <w:webHidden/>
               </w:rPr>
-              <w:instrText xml:space="preserve"> PAGEREF _Toc165724670 \h </w:instrText>
+              <w:instrText xml:space="preserve"> PAGEREF _Toc165729908 \h </w:instrText>
             </w:r>
             <w:r>
               <w:rPr>
@@ -661,7 +661,7 @@
               <w14:ligatures w14:val="standardContextual"/>
             </w:rPr>
           </w:pPr>
-          <w:hyperlink w:anchor="_Toc165724671" w:history="1">
+          <w:hyperlink w:anchor="_Toc165729909" w:history="1">
             <w:r>
               <w:rPr>
                 <w:rStyle w:val="Lienhypertexte"/>
@@ -679,7 +679,7 @@
                 <w:lang w:eastAsia="fr-FR"/>
                 <w14:ligatures w14:val="standardContextual"/>
               </w:rPr>
-              <w:t xml:space="preserve">   </w:t>
+              <w:tab/>
             </w:r>
             <w:r>
               <w:rPr>
@@ -707,7 +707,7 @@
                 <w:noProof/>
                 <w:webHidden/>
               </w:rPr>
-              <w:instrText xml:space="preserve"> PAGEREF _Toc165724671 \h </w:instrText>
+              <w:instrText xml:space="preserve"> PAGEREF _Toc165729909 \h </w:instrText>
             </w:r>
             <w:r>
               <w:rPr>
@@ -754,7 +754,7 @@
               <w14:ligatures w14:val="standardContextual"/>
             </w:rPr>
           </w:pPr>
-          <w:hyperlink w:anchor="_Toc165724672" w:history="1">
+          <w:hyperlink w:anchor="_Toc165729910" w:history="1">
             <w:r>
               <w:rPr>
                 <w:rStyle w:val="Lienhypertexte"/>
@@ -781,7 +781,7 @@
                 <w:noProof/>
                 <w:webHidden/>
               </w:rPr>
-              <w:instrText xml:space="preserve"> PAGEREF _Toc165724672 \h </w:instrText>
+              <w:instrText xml:space="preserve"> PAGEREF _Toc165729910 \h </w:instrText>
             </w:r>
             <w:r>
               <w:rPr>
@@ -828,7 +828,7 @@
               <w14:ligatures w14:val="standardContextual"/>
             </w:rPr>
           </w:pPr>
-          <w:hyperlink w:anchor="_Toc165724673" w:history="1">
+          <w:hyperlink w:anchor="_Toc165729911" w:history="1">
             <w:r>
               <w:rPr>
                 <w:rStyle w:val="Lienhypertexte"/>
@@ -855,7 +855,7 @@
                 <w:noProof/>
                 <w:webHidden/>
               </w:rPr>
-              <w:instrText xml:space="preserve"> PAGEREF _Toc165724673 \h </w:instrText>
+              <w:instrText xml:space="preserve"> PAGEREF _Toc165729911 \h </w:instrText>
             </w:r>
             <w:r>
               <w:rPr>
@@ -902,7 +902,7 @@
               <w14:ligatures w14:val="standardContextual"/>
             </w:rPr>
           </w:pPr>
-          <w:hyperlink w:anchor="_Toc165724674" w:history="1">
+          <w:hyperlink w:anchor="_Toc165729912" w:history="1">
             <w:r>
               <w:rPr>
                 <w:rStyle w:val="Lienhypertexte"/>
@@ -929,7 +929,7 @@
                 <w:noProof/>
                 <w:webHidden/>
               </w:rPr>
-              <w:instrText xml:space="preserve"> PAGEREF _Toc165724674 \h </w:instrText>
+              <w:instrText xml:space="preserve"> PAGEREF _Toc165729912 \h </w:instrText>
             </w:r>
             <w:r>
               <w:rPr>
@@ -977,7 +977,7 @@
               <w14:ligatures w14:val="standardContextual"/>
             </w:rPr>
           </w:pPr>
-          <w:hyperlink w:anchor="_Toc165724675" w:history="1">
+          <w:hyperlink w:anchor="_Toc165729913" w:history="1">
             <w:r>
               <w:rPr>
                 <w:rStyle w:val="Lienhypertexte"/>
@@ -1023,7 +1023,7 @@
                 <w:noProof/>
                 <w:webHidden/>
               </w:rPr>
-              <w:instrText xml:space="preserve"> PAGEREF _Toc165724675 \h </w:instrText>
+              <w:instrText xml:space="preserve"> PAGEREF _Toc165729913 \h </w:instrText>
             </w:r>
             <w:r>
               <w:rPr>
@@ -1044,6 +1044,268 @@
                 <w:webHidden/>
               </w:rPr>
               <w:t>9</w:t>
+            </w:r>
+            <w:r>
+              <w:rPr>
+                <w:noProof/>
+                <w:webHidden/>
+              </w:rPr>
+              <w:fldChar w:fldCharType="end"/>
+            </w:r>
+          </w:hyperlink>
+        </w:p>
+        <w:p>
+          <w:pPr>
+            <w:pStyle w:val="TM2"/>
+            <w:tabs>
+              <w:tab w:val="right" w:leader="dot" w:pos="9062"/>
+            </w:tabs>
+            <w:rPr>
+              <w:rFonts w:eastAsiaTheme="minorEastAsia"/>
+              <w:noProof/>
+              <w:kern w:val="2"/>
+              <w:sz w:val="24"/>
+              <w:szCs w:val="24"/>
+              <w:lang w:eastAsia="fr-FR"/>
+              <w14:ligatures w14:val="standardContextual"/>
+            </w:rPr>
+          </w:pPr>
+          <w:hyperlink w:anchor="_Toc165729914" w:history="1">
+            <w:r>
+              <w:rPr>
+                <w:rStyle w:val="Lienhypertexte"/>
+                <w:noProof/>
+              </w:rPr>
+              <w:t>2.1. Diagramme état-transitions classique</w:t>
+            </w:r>
+            <w:r>
+              <w:rPr>
+                <w:noProof/>
+                <w:webHidden/>
+              </w:rPr>
+              <w:tab/>
+            </w:r>
+            <w:r>
+              <w:rPr>
+                <w:noProof/>
+                <w:webHidden/>
+              </w:rPr>
+              <w:fldChar w:fldCharType="begin"/>
+            </w:r>
+            <w:r>
+              <w:rPr>
+                <w:noProof/>
+                <w:webHidden/>
+              </w:rPr>
+              <w:instrText xml:space="preserve"> PAGEREF _Toc165729914 \h </w:instrText>
+            </w:r>
+            <w:r>
+              <w:rPr>
+                <w:noProof/>
+                <w:webHidden/>
+              </w:rPr>
+            </w:r>
+            <w:r>
+              <w:rPr>
+                <w:noProof/>
+                <w:webHidden/>
+              </w:rPr>
+              <w:fldChar w:fldCharType="separate"/>
+            </w:r>
+            <w:r>
+              <w:rPr>
+                <w:noProof/>
+                <w:webHidden/>
+              </w:rPr>
+              <w:t>9</w:t>
+            </w:r>
+            <w:r>
+              <w:rPr>
+                <w:noProof/>
+                <w:webHidden/>
+              </w:rPr>
+              <w:fldChar w:fldCharType="end"/>
+            </w:r>
+          </w:hyperlink>
+        </w:p>
+        <w:p>
+          <w:pPr>
+            <w:pStyle w:val="TM2"/>
+            <w:tabs>
+              <w:tab w:val="left" w:pos="960"/>
+              <w:tab w:val="right" w:leader="dot" w:pos="9062"/>
+            </w:tabs>
+            <w:rPr>
+              <w:rFonts w:eastAsiaTheme="minorEastAsia"/>
+              <w:noProof/>
+              <w:kern w:val="2"/>
+              <w:sz w:val="24"/>
+              <w:szCs w:val="24"/>
+              <w:lang w:eastAsia="fr-FR"/>
+              <w14:ligatures w14:val="standardContextual"/>
+            </w:rPr>
+          </w:pPr>
+          <w:hyperlink w:anchor="_Toc165729915" w:history="1">
+            <w:r>
+              <w:rPr>
+                <w:rStyle w:val="Lienhypertexte"/>
+                <w:noProof/>
+              </w:rPr>
+              <w:t>2.2.</w:t>
+            </w:r>
+            <w:r>
+              <w:rPr>
+                <w:rFonts w:eastAsiaTheme="minorEastAsia"/>
+                <w:noProof/>
+                <w:kern w:val="2"/>
+                <w:sz w:val="24"/>
+                <w:szCs w:val="24"/>
+                <w:lang w:eastAsia="fr-FR"/>
+                <w14:ligatures w14:val="standardContextual"/>
+              </w:rPr>
+              <w:tab/>
+            </w:r>
+            <w:r>
+              <w:rPr>
+                <w:rStyle w:val="Lienhypertexte"/>
+                <w:noProof/>
+              </w:rPr>
+              <w:t>Diagramme état-transitions matriciel</w:t>
+            </w:r>
+            <w:r>
+              <w:rPr>
+                <w:noProof/>
+                <w:webHidden/>
+              </w:rPr>
+              <w:tab/>
+            </w:r>
+            <w:r>
+              <w:rPr>
+                <w:noProof/>
+                <w:webHidden/>
+              </w:rPr>
+              <w:fldChar w:fldCharType="begin"/>
+            </w:r>
+            <w:r>
+              <w:rPr>
+                <w:noProof/>
+                <w:webHidden/>
+              </w:rPr>
+              <w:instrText xml:space="preserve"> PAGEREF _Toc165729915 \h </w:instrText>
+            </w:r>
+            <w:r>
+              <w:rPr>
+                <w:noProof/>
+                <w:webHidden/>
+              </w:rPr>
+            </w:r>
+            <w:r>
+              <w:rPr>
+                <w:noProof/>
+                <w:webHidden/>
+              </w:rPr>
+              <w:fldChar w:fldCharType="separate"/>
+            </w:r>
+            <w:r>
+              <w:rPr>
+                <w:noProof/>
+                <w:webHidden/>
+              </w:rPr>
+              <w:t>9</w:t>
+            </w:r>
+            <w:r>
+              <w:rPr>
+                <w:noProof/>
+                <w:webHidden/>
+              </w:rPr>
+              <w:fldChar w:fldCharType="end"/>
+            </w:r>
+          </w:hyperlink>
+        </w:p>
+        <w:p>
+          <w:pPr>
+            <w:pStyle w:val="TM2"/>
+            <w:tabs>
+              <w:tab w:val="left" w:pos="960"/>
+              <w:tab w:val="right" w:leader="dot" w:pos="9062"/>
+            </w:tabs>
+            <w:rPr>
+              <w:rFonts w:eastAsiaTheme="minorEastAsia"/>
+              <w:noProof/>
+              <w:kern w:val="2"/>
+              <w:sz w:val="24"/>
+              <w:szCs w:val="24"/>
+              <w:lang w:eastAsia="fr-FR"/>
+              <w14:ligatures w14:val="standardContextual"/>
+            </w:rPr>
+          </w:pPr>
+          <w:hyperlink w:anchor="_Toc165729916" w:history="1">
+            <w:r>
+              <w:rPr>
+                <w:rStyle w:val="Lienhypertexte"/>
+                <w:noProof/>
+              </w:rPr>
+              <w:t>2.3.</w:t>
+            </w:r>
+            <w:r>
+              <w:rPr>
+                <w:rFonts w:eastAsiaTheme="minorEastAsia"/>
+                <w:noProof/>
+                <w:kern w:val="2"/>
+                <w:sz w:val="24"/>
+                <w:szCs w:val="24"/>
+                <w:lang w:eastAsia="fr-FR"/>
+                <w14:ligatures w14:val="standardContextual"/>
+              </w:rPr>
+              <w:tab/>
+            </w:r>
+            <w:r>
+              <w:rPr>
+                <w:rStyle w:val="Lienhypertexte"/>
+                <w:noProof/>
+              </w:rPr>
+              <w:t>Liens entre éléments d’interface et fonctionnalités</w:t>
+            </w:r>
+            <w:r>
+              <w:rPr>
+                <w:noProof/>
+                <w:webHidden/>
+              </w:rPr>
+              <w:tab/>
+            </w:r>
+            <w:r>
+              <w:rPr>
+                <w:noProof/>
+                <w:webHidden/>
+              </w:rPr>
+              <w:fldChar w:fldCharType="begin"/>
+            </w:r>
+            <w:r>
+              <w:rPr>
+                <w:noProof/>
+                <w:webHidden/>
+              </w:rPr>
+              <w:instrText xml:space="preserve"> PAGEREF _Toc165729916 \h </w:instrText>
+            </w:r>
+            <w:r>
+              <w:rPr>
+                <w:noProof/>
+                <w:webHidden/>
+              </w:rPr>
+            </w:r>
+            <w:r>
+              <w:rPr>
+                <w:noProof/>
+                <w:webHidden/>
+              </w:rPr>
+              <w:fldChar w:fldCharType="separate"/>
+            </w:r>
+            <w:r>
+              <w:rPr>
+                <w:noProof/>
+                <w:webHidden/>
+              </w:rPr>
+              <w:t>10</w:t>
             </w:r>
             <w:r>
               <w:rPr>
@@ -1099,7 +1361,7 @@
           <w:numId w:val="1"/>
         </w:numPr>
       </w:pPr>
-      <w:bookmarkStart w:id="2" w:name="_Toc165724668"/>
+      <w:bookmarkStart w:id="2" w:name="_Toc165729906"/>
       <w:r>
         <w:lastRenderedPageBreak/>
         <w:t>Version 1 – Orienté objet</w:t>
@@ -1115,7 +1377,7 @@
           <w:numId w:val="1"/>
         </w:numPr>
       </w:pPr>
-      <w:bookmarkStart w:id="3" w:name="_Toc165724669"/>
+      <w:bookmarkStart w:id="3" w:name="_Toc165729907"/>
       <w:r>
         <w:t>Diagramme des classes UML</w:t>
       </w:r>
@@ -1204,7 +1466,7 @@
           <w:numId w:val="3"/>
         </w:numPr>
       </w:pPr>
-      <w:bookmarkStart w:id="4" w:name="_Toc165724670"/>
+      <w:bookmarkStart w:id="4" w:name="_Toc165729908"/>
       <w:r>
         <w:lastRenderedPageBreak/>
         <w:t>Attributs et méthodes des classes</w:t>
@@ -1221,7 +1483,7 @@
           <w:numId w:val="4"/>
         </w:numPr>
       </w:pPr>
-      <w:bookmarkStart w:id="5" w:name="_Toc165724671"/>
+      <w:bookmarkStart w:id="5" w:name="_Toc165729909"/>
       <w:r>
         <w:t>Classe Image</w:t>
       </w:r>
@@ -1421,24 +1683,13 @@
                 <w:lang w:val="fr-FR"/>
               </w:rPr>
             </w:pPr>
-            <w:proofErr w:type="spellStart"/>
-            <w:proofErr w:type="gramStart"/>
-            <w:r>
-              <w:rPr>
-                <w:sz w:val="24"/>
-                <w:lang w:val="fr-FR"/>
-              </w:rPr>
-              <w:t>m</w:t>
-            </w:r>
-            <w:proofErr w:type="gramEnd"/>
-            <w:r>
-              <w:rPr>
-                <w:sz w:val="24"/>
-                <w:lang w:val="fr-FR"/>
-              </w:rPr>
-              <w:t>_titre</w:t>
-            </w:r>
-            <w:proofErr w:type="spellEnd"/>
+            <w:r>
+              <w:rPr>
+                <w:sz w:val="24"/>
+                <w:lang w:val="fr-FR"/>
+              </w:rPr>
+              <w:t>m_titre</w:t>
+            </w:r>
           </w:p>
         </w:tc>
         <w:tc>
@@ -1553,24 +1804,13 @@
                 <w:lang w:val="fr-FR"/>
               </w:rPr>
             </w:pPr>
-            <w:proofErr w:type="spellStart"/>
-            <w:proofErr w:type="gramStart"/>
-            <w:r>
-              <w:rPr>
-                <w:sz w:val="24"/>
-                <w:lang w:val="fr-FR"/>
-              </w:rPr>
-              <w:t>m</w:t>
-            </w:r>
-            <w:proofErr w:type="gramEnd"/>
-            <w:r>
-              <w:rPr>
-                <w:sz w:val="24"/>
-                <w:lang w:val="fr-FR"/>
-              </w:rPr>
-              <w:t>_categorie</w:t>
-            </w:r>
-            <w:proofErr w:type="spellEnd"/>
+            <w:r>
+              <w:rPr>
+                <w:sz w:val="24"/>
+                <w:lang w:val="fr-FR"/>
+              </w:rPr>
+              <w:t>m_categorie</w:t>
+            </w:r>
           </w:p>
         </w:tc>
         <w:tc>
@@ -1685,24 +1925,13 @@
                 <w:lang w:val="fr-FR"/>
               </w:rPr>
             </w:pPr>
-            <w:proofErr w:type="spellStart"/>
-            <w:proofErr w:type="gramStart"/>
-            <w:r>
-              <w:rPr>
-                <w:sz w:val="24"/>
-                <w:lang w:val="fr-FR"/>
-              </w:rPr>
-              <w:t>m</w:t>
-            </w:r>
-            <w:proofErr w:type="gramEnd"/>
-            <w:r>
-              <w:rPr>
-                <w:sz w:val="24"/>
-                <w:lang w:val="fr-FR"/>
-              </w:rPr>
-              <w:t>_chemin</w:t>
-            </w:r>
-            <w:proofErr w:type="spellEnd"/>
+            <w:r>
+              <w:rPr>
+                <w:sz w:val="24"/>
+                <w:lang w:val="fr-FR"/>
+              </w:rPr>
+              <w:t>m_chemin</w:t>
+            </w:r>
           </w:p>
         </w:tc>
         <w:tc>
@@ -1939,25 +2168,7 @@
                 <w:szCs w:val="24"/>
                 <w:lang w:val="fr-FR"/>
               </w:rPr>
-              <w:t>Constructeur par défaut de la classe Image avec comme valeur par défaut : « </w:t>
-            </w:r>
-            <w:proofErr w:type="spellStart"/>
-            <w:r>
-              <w:rPr>
-                <w:sz w:val="24"/>
-                <w:szCs w:val="24"/>
-                <w:lang w:val="fr-FR"/>
-              </w:rPr>
-              <w:t>Def</w:t>
-            </w:r>
-            <w:proofErr w:type="spellEnd"/>
-            <w:r>
-              <w:rPr>
-                <w:sz w:val="24"/>
-                <w:szCs w:val="24"/>
-                <w:lang w:val="fr-FR"/>
-              </w:rPr>
-              <w:t> »</w:t>
+              <w:t>Constructeur par défaut de la classe Image avec comme valeur par défaut : « Def »</w:t>
             </w:r>
           </w:p>
         </w:tc>
@@ -2054,44 +2265,14 @@
                 <w:lang w:val="fr-FR"/>
               </w:rPr>
             </w:pPr>
-            <w:proofErr w:type="spellStart"/>
-            <w:proofErr w:type="gramStart"/>
-            <w:r>
-              <w:rPr>
-                <w:sz w:val="24"/>
-                <w:szCs w:val="24"/>
-                <w:lang w:val="fr-FR"/>
-              </w:rPr>
-              <w:t>getCategorie</w:t>
-            </w:r>
-            <w:proofErr w:type="spellEnd"/>
-            <w:r>
-              <w:rPr>
-                <w:sz w:val="24"/>
-                <w:szCs w:val="24"/>
-                <w:lang w:val="fr-FR"/>
-              </w:rPr>
-              <w:t>(</w:t>
-            </w:r>
-            <w:proofErr w:type="gramEnd"/>
-            <w:r>
-              <w:rPr>
-                <w:sz w:val="24"/>
-                <w:szCs w:val="24"/>
-                <w:lang w:val="fr-FR"/>
-              </w:rPr>
-              <w:t xml:space="preserve">) </w:t>
-            </w:r>
-            <w:proofErr w:type="spellStart"/>
-            <w:r>
-              <w:rPr>
-                <w:sz w:val="24"/>
-                <w:szCs w:val="24"/>
-                <w:lang w:val="fr-FR"/>
-              </w:rPr>
-              <w:t>const</w:t>
-            </w:r>
-            <w:proofErr w:type="spellEnd"/>
+            <w:r>
+              <w:rPr>
+                <w:sz w:val="24"/>
+                <w:szCs w:val="24"/>
+                <w:lang w:val="fr-FR"/>
+              </w:rPr>
+              <w:t>getCategorie() const</w:t>
+            </w:r>
           </w:p>
         </w:tc>
         <w:tc>
@@ -2151,44 +2332,14 @@
                 <w:lang w:val="fr-FR"/>
               </w:rPr>
             </w:pPr>
-            <w:proofErr w:type="spellStart"/>
-            <w:proofErr w:type="gramStart"/>
-            <w:r>
-              <w:rPr>
-                <w:sz w:val="24"/>
-                <w:szCs w:val="24"/>
-                <w:lang w:val="fr-FR"/>
-              </w:rPr>
-              <w:t>getTitre</w:t>
-            </w:r>
-            <w:proofErr w:type="spellEnd"/>
-            <w:r>
-              <w:rPr>
-                <w:sz w:val="24"/>
-                <w:szCs w:val="24"/>
-                <w:lang w:val="fr-FR"/>
-              </w:rPr>
-              <w:t>(</w:t>
-            </w:r>
-            <w:proofErr w:type="gramEnd"/>
-            <w:r>
-              <w:rPr>
-                <w:sz w:val="24"/>
-                <w:szCs w:val="24"/>
-                <w:lang w:val="fr-FR"/>
-              </w:rPr>
-              <w:t xml:space="preserve">) </w:t>
-            </w:r>
-            <w:proofErr w:type="spellStart"/>
-            <w:r>
-              <w:rPr>
-                <w:sz w:val="24"/>
-                <w:szCs w:val="24"/>
-                <w:lang w:val="fr-FR"/>
-              </w:rPr>
-              <w:t>const</w:t>
-            </w:r>
-            <w:proofErr w:type="spellEnd"/>
+            <w:r>
+              <w:rPr>
+                <w:sz w:val="24"/>
+                <w:szCs w:val="24"/>
+                <w:lang w:val="fr-FR"/>
+              </w:rPr>
+              <w:t>getTitre() const</w:t>
+            </w:r>
           </w:p>
         </w:tc>
         <w:tc>
@@ -2248,44 +2399,14 @@
                 <w:lang w:val="fr-FR"/>
               </w:rPr>
             </w:pPr>
-            <w:proofErr w:type="spellStart"/>
-            <w:proofErr w:type="gramStart"/>
-            <w:r>
-              <w:rPr>
-                <w:sz w:val="24"/>
-                <w:szCs w:val="24"/>
-                <w:lang w:val="fr-FR"/>
-              </w:rPr>
-              <w:t>getChemin</w:t>
-            </w:r>
-            <w:proofErr w:type="spellEnd"/>
-            <w:r>
-              <w:rPr>
-                <w:sz w:val="24"/>
-                <w:szCs w:val="24"/>
-                <w:lang w:val="fr-FR"/>
-              </w:rPr>
-              <w:t>(</w:t>
-            </w:r>
-            <w:proofErr w:type="gramEnd"/>
-            <w:r>
-              <w:rPr>
-                <w:sz w:val="24"/>
-                <w:szCs w:val="24"/>
-                <w:lang w:val="fr-FR"/>
-              </w:rPr>
-              <w:t xml:space="preserve">) </w:t>
-            </w:r>
-            <w:proofErr w:type="spellStart"/>
-            <w:r>
-              <w:rPr>
-                <w:sz w:val="24"/>
-                <w:szCs w:val="24"/>
-                <w:lang w:val="fr-FR"/>
-              </w:rPr>
-              <w:t>const</w:t>
-            </w:r>
-            <w:proofErr w:type="spellEnd"/>
+            <w:r>
+              <w:rPr>
+                <w:sz w:val="24"/>
+                <w:szCs w:val="24"/>
+                <w:lang w:val="fr-FR"/>
+              </w:rPr>
+              <w:t>getChemin() const</w:t>
+            </w:r>
           </w:p>
         </w:tc>
         <w:tc>
@@ -2345,34 +2466,14 @@
                 <w:lang w:val="fr-FR"/>
               </w:rPr>
             </w:pPr>
-            <w:proofErr w:type="gramStart"/>
-            <w:r>
-              <w:rPr>
-                <w:sz w:val="24"/>
-                <w:szCs w:val="24"/>
-                <w:lang w:val="fr-FR"/>
-              </w:rPr>
-              <w:t>afficher(</w:t>
-            </w:r>
-            <w:proofErr w:type="gramEnd"/>
-            <w:r>
-              <w:rPr>
-                <w:sz w:val="24"/>
-                <w:szCs w:val="24"/>
-                <w:lang w:val="fr-FR"/>
-              </w:rPr>
-              <w:t xml:space="preserve">) </w:t>
-            </w:r>
-            <w:proofErr w:type="spellStart"/>
-            <w:r>
-              <w:rPr>
-                <w:sz w:val="24"/>
-                <w:szCs w:val="24"/>
-                <w:lang w:val="fr-FR"/>
-              </w:rPr>
-              <w:t>const</w:t>
-            </w:r>
-            <w:proofErr w:type="spellEnd"/>
+            <w:r>
+              <w:rPr>
+                <w:sz w:val="24"/>
+                <w:szCs w:val="24"/>
+                <w:lang w:val="fr-FR"/>
+              </w:rPr>
+              <w:t>afficher() const</w:t>
+            </w:r>
           </w:p>
         </w:tc>
         <w:tc>
@@ -2437,7 +2538,7 @@
         <w:pStyle w:val="Titre3"/>
         <w:ind w:left="720"/>
       </w:pPr>
-      <w:bookmarkStart w:id="6" w:name="_Toc165724672"/>
+      <w:bookmarkStart w:id="6" w:name="_Toc165729910"/>
       <w:r>
         <w:t xml:space="preserve">1.2.1. </w:t>
       </w:r>
@@ -2648,24 +2749,13 @@
                 <w:lang w:val="fr-FR"/>
               </w:rPr>
             </w:pPr>
-            <w:proofErr w:type="spellStart"/>
-            <w:proofErr w:type="gramStart"/>
-            <w:r>
-              <w:rPr>
-                <w:sz w:val="24"/>
-                <w:lang w:val="fr-FR"/>
-              </w:rPr>
-              <w:t>m</w:t>
-            </w:r>
-            <w:proofErr w:type="gramEnd"/>
-            <w:r>
-              <w:rPr>
-                <w:sz w:val="24"/>
-                <w:lang w:val="fr-FR"/>
-              </w:rPr>
-              <w:t>_toutesDiapos</w:t>
-            </w:r>
-            <w:proofErr w:type="spellEnd"/>
+            <w:r>
+              <w:rPr>
+                <w:sz w:val="24"/>
+                <w:lang w:val="fr-FR"/>
+              </w:rPr>
+              <w:t>m_toutesDiapos</w:t>
+            </w:r>
           </w:p>
         </w:tc>
         <w:tc>
@@ -2717,21 +2807,12 @@
                 <w:lang w:val="fr-FR"/>
               </w:rPr>
             </w:pPr>
-            <w:proofErr w:type="spellStart"/>
-            <w:r>
-              <w:rPr>
-                <w:sz w:val="24"/>
-                <w:lang w:val="fr-FR"/>
-              </w:rPr>
-              <w:t>Vector</w:t>
-            </w:r>
-            <w:proofErr w:type="spellEnd"/>
-            <w:r>
-              <w:rPr>
-                <w:sz w:val="24"/>
-                <w:lang w:val="fr-FR"/>
-              </w:rPr>
-              <w:t xml:space="preserve"> &lt;Diaporama&gt;</w:t>
+            <w:r>
+              <w:rPr>
+                <w:sz w:val="24"/>
+                <w:lang w:val="fr-FR"/>
+              </w:rPr>
+              <w:t>Vector &lt;Diaporama&gt;</w:t>
             </w:r>
           </w:p>
         </w:tc>
@@ -2789,24 +2870,13 @@
                 <w:lang w:val="fr-FR"/>
               </w:rPr>
             </w:pPr>
-            <w:proofErr w:type="spellStart"/>
-            <w:proofErr w:type="gramStart"/>
-            <w:r>
-              <w:rPr>
-                <w:sz w:val="24"/>
-                <w:lang w:val="fr-FR"/>
-              </w:rPr>
-              <w:t>m</w:t>
-            </w:r>
-            <w:proofErr w:type="gramEnd"/>
-            <w:r>
-              <w:rPr>
-                <w:sz w:val="24"/>
-                <w:lang w:val="fr-FR"/>
-              </w:rPr>
-              <w:t>_numDiapoCourant</w:t>
-            </w:r>
-            <w:proofErr w:type="spellEnd"/>
+            <w:r>
+              <w:rPr>
+                <w:sz w:val="24"/>
+                <w:lang w:val="fr-FR"/>
+              </w:rPr>
+              <w:t>m_numDiapoCourant</w:t>
+            </w:r>
           </w:p>
         </w:tc>
         <w:tc>
@@ -2921,25 +2991,14 @@
                 <w:lang w:val="fr-FR"/>
               </w:rPr>
             </w:pPr>
-            <w:proofErr w:type="spellStart"/>
-            <w:proofErr w:type="gramStart"/>
             <w:r>
               <w:rPr>
                 <w:sz w:val="24"/>
                 <w:lang w:val="fr-FR"/>
               </w:rPr>
               <w:lastRenderedPageBreak/>
-              <w:t>m</w:t>
-            </w:r>
-            <w:proofErr w:type="gramEnd"/>
-            <w:r>
-              <w:rPr>
-                <w:sz w:val="24"/>
-                <w:lang w:val="fr-FR"/>
-              </w:rPr>
-              <w:t>_nombreDiapos</w:t>
-            </w:r>
-            <w:proofErr w:type="spellEnd"/>
+              <w:t>m_nombreDiapos</w:t>
+            </w:r>
           </w:p>
         </w:tc>
         <w:tc>
@@ -3145,21 +3204,12 @@
                 <w:lang w:val="fr-FR"/>
               </w:rPr>
             </w:pPr>
-            <w:proofErr w:type="gramStart"/>
-            <w:r>
-              <w:rPr>
-                <w:sz w:val="24"/>
-                <w:lang w:val="fr-FR"/>
-              </w:rPr>
-              <w:t>Lecteur(</w:t>
-            </w:r>
-            <w:proofErr w:type="gramEnd"/>
-            <w:r>
-              <w:rPr>
-                <w:sz w:val="24"/>
-                <w:lang w:val="fr-FR"/>
-              </w:rPr>
-              <w:t>)</w:t>
+            <w:r>
+              <w:rPr>
+                <w:sz w:val="24"/>
+                <w:lang w:val="fr-FR"/>
+              </w:rPr>
+              <w:t>Lecteur()</w:t>
             </w:r>
           </w:p>
         </w:tc>
@@ -3222,55 +3272,7 @@
                 <w:sz w:val="24"/>
                 <w:lang w:val="fr-FR"/>
               </w:rPr>
-              <w:t>Lecteur(</w:t>
-            </w:r>
-            <w:proofErr w:type="spellStart"/>
-            <w:r>
-              <w:rPr>
-                <w:sz w:val="24"/>
-                <w:lang w:val="fr-FR"/>
-              </w:rPr>
-              <w:t>vector</w:t>
-            </w:r>
-            <w:proofErr w:type="spellEnd"/>
-            <w:r>
-              <w:rPr>
-                <w:sz w:val="24"/>
-                <w:lang w:val="fr-FR"/>
-              </w:rPr>
-              <w:t xml:space="preserve">&lt;Diaporama&gt;, </w:t>
-            </w:r>
-            <w:proofErr w:type="spellStart"/>
-            <w:r>
-              <w:rPr>
-                <w:sz w:val="24"/>
-                <w:lang w:val="fr-FR"/>
-              </w:rPr>
-              <w:t>unsigned</w:t>
-            </w:r>
-            <w:proofErr w:type="spellEnd"/>
-            <w:r>
-              <w:rPr>
-                <w:sz w:val="24"/>
-                <w:lang w:val="fr-FR"/>
-              </w:rPr>
-              <w:t xml:space="preserve"> </w:t>
-            </w:r>
-            <w:proofErr w:type="spellStart"/>
-            <w:r>
-              <w:rPr>
-                <w:sz w:val="24"/>
-                <w:lang w:val="fr-FR"/>
-              </w:rPr>
-              <w:t>int</w:t>
-            </w:r>
-            <w:proofErr w:type="spellEnd"/>
-            <w:r>
-              <w:rPr>
-                <w:sz w:val="24"/>
-                <w:lang w:val="fr-FR"/>
-              </w:rPr>
-              <w:t xml:space="preserve"> = 0)</w:t>
+              <w:t>Lecteur(vector&lt;Diaporama&gt;, unsigned int = 0)</w:t>
             </w:r>
           </w:p>
         </w:tc>
@@ -3329,43 +3331,13 @@
                 <w:lang w:val="fr-FR"/>
               </w:rPr>
             </w:pPr>
-            <w:proofErr w:type="spellStart"/>
-            <w:proofErr w:type="gramStart"/>
-            <w:r>
-              <w:rPr>
-                <w:sz w:val="24"/>
-                <w:szCs w:val="24"/>
-                <w:lang w:val="fr-FR"/>
-              </w:rPr>
-              <w:t>vector</w:t>
-            </w:r>
-            <w:proofErr w:type="spellEnd"/>
-            <w:proofErr w:type="gramEnd"/>
-            <w:r>
-              <w:rPr>
-                <w:sz w:val="24"/>
-                <w:szCs w:val="24"/>
-                <w:lang w:val="fr-FR"/>
-              </w:rPr>
-              <w:t xml:space="preserve">&lt;Diaporama&gt; &amp; </w:t>
-            </w:r>
-            <w:proofErr w:type="spellStart"/>
-            <w:r>
-              <w:rPr>
-                <w:sz w:val="24"/>
-                <w:szCs w:val="24"/>
-                <w:lang w:val="fr-FR"/>
-              </w:rPr>
-              <w:t>getToutesDiapos</w:t>
-            </w:r>
-            <w:proofErr w:type="spellEnd"/>
-            <w:r>
-              <w:rPr>
-                <w:sz w:val="24"/>
-                <w:szCs w:val="24"/>
-                <w:lang w:val="fr-FR"/>
-              </w:rPr>
-              <w:t>()</w:t>
+            <w:r>
+              <w:rPr>
+                <w:sz w:val="24"/>
+                <w:szCs w:val="24"/>
+                <w:lang w:val="fr-FR"/>
+              </w:rPr>
+              <w:t>vector&lt;Diaporama&gt; &amp; getToutesDiapos()</w:t>
             </w:r>
           </w:p>
         </w:tc>
@@ -3432,35 +3404,7 @@
                 <w:szCs w:val="24"/>
                 <w:lang w:val="fr-FR"/>
               </w:rPr>
-              <w:t xml:space="preserve">Diaporama &amp; </w:t>
-            </w:r>
-            <w:proofErr w:type="spellStart"/>
-            <w:proofErr w:type="gramStart"/>
-            <w:r>
-              <w:rPr>
-                <w:sz w:val="24"/>
-                <w:szCs w:val="24"/>
-                <w:lang w:val="fr-FR"/>
-              </w:rPr>
-              <w:t>getDiapoCourant</w:t>
-            </w:r>
-            <w:proofErr w:type="spellEnd"/>
-            <w:r>
-              <w:rPr>
-                <w:sz w:val="24"/>
-                <w:szCs w:val="24"/>
-                <w:lang w:val="fr-FR"/>
-              </w:rPr>
-              <w:t>(</w:t>
-            </w:r>
-            <w:proofErr w:type="gramEnd"/>
-            <w:r>
-              <w:rPr>
-                <w:sz w:val="24"/>
-                <w:szCs w:val="24"/>
-                <w:lang w:val="fr-FR"/>
-              </w:rPr>
-              <w:t>)</w:t>
+              <w:t>Diaporama &amp; getDiapoCourant()</w:t>
             </w:r>
           </w:p>
         </w:tc>
@@ -3521,61 +3465,21 @@
                 <w:lang w:val="fr-FR"/>
               </w:rPr>
             </w:pPr>
-            <w:proofErr w:type="spellStart"/>
-            <w:proofErr w:type="gramStart"/>
-            <w:r>
-              <w:rPr>
-                <w:sz w:val="24"/>
-                <w:szCs w:val="24"/>
-                <w:lang w:val="fr-FR"/>
-              </w:rPr>
-              <w:t>unsigned</w:t>
-            </w:r>
-            <w:proofErr w:type="spellEnd"/>
-            <w:proofErr w:type="gramEnd"/>
-            <w:r>
-              <w:rPr>
-                <w:sz w:val="24"/>
-                <w:szCs w:val="24"/>
-                <w:lang w:val="fr-FR"/>
-              </w:rPr>
-              <w:t xml:space="preserve"> </w:t>
-            </w:r>
-            <w:proofErr w:type="spellStart"/>
-            <w:r>
-              <w:rPr>
-                <w:sz w:val="24"/>
-                <w:szCs w:val="24"/>
-                <w:lang w:val="fr-FR"/>
-              </w:rPr>
-              <w:t>int</w:t>
-            </w:r>
-            <w:proofErr w:type="spellEnd"/>
-            <w:r>
-              <w:rPr>
-                <w:sz w:val="24"/>
-                <w:szCs w:val="24"/>
-                <w:lang w:val="fr-FR"/>
-              </w:rPr>
-              <w:t xml:space="preserve"> </w:t>
-            </w:r>
-            <w:proofErr w:type="spellStart"/>
-            <w:r>
-              <w:rPr>
-                <w:sz w:val="24"/>
-                <w:szCs w:val="24"/>
-                <w:lang w:val="fr-FR"/>
-              </w:rPr>
-              <w:t>getNumDiapoCourant</w:t>
-            </w:r>
-            <w:proofErr w:type="spellEnd"/>
-            <w:r>
-              <w:rPr>
-                <w:sz w:val="24"/>
-                <w:szCs w:val="24"/>
-                <w:lang w:val="fr-FR"/>
-              </w:rPr>
-              <w:t>()</w:t>
+            <w:r>
+              <w:rPr>
+                <w:sz w:val="24"/>
+                <w:szCs w:val="24"/>
+                <w:lang w:val="fr-FR"/>
+              </w:rPr>
+              <w:t xml:space="preserve">unsigned int </w:t>
+            </w:r>
+            <w:r>
+              <w:rPr>
+                <w:sz w:val="24"/>
+                <w:szCs w:val="24"/>
+                <w:lang w:val="fr-FR"/>
+              </w:rPr>
+              <w:t>getNumDiapoCourant()</w:t>
             </w:r>
           </w:p>
         </w:tc>
@@ -3636,61 +3540,21 @@
                 <w:lang w:val="fr-FR"/>
               </w:rPr>
             </w:pPr>
-            <w:proofErr w:type="spellStart"/>
-            <w:proofErr w:type="gramStart"/>
-            <w:r>
-              <w:rPr>
-                <w:sz w:val="24"/>
-                <w:szCs w:val="24"/>
-                <w:lang w:val="fr-FR"/>
-              </w:rPr>
-              <w:t>unsigned</w:t>
-            </w:r>
-            <w:proofErr w:type="spellEnd"/>
-            <w:proofErr w:type="gramEnd"/>
-            <w:r>
-              <w:rPr>
-                <w:sz w:val="24"/>
-                <w:szCs w:val="24"/>
-                <w:lang w:val="fr-FR"/>
-              </w:rPr>
-              <w:t xml:space="preserve"> </w:t>
-            </w:r>
-            <w:proofErr w:type="spellStart"/>
-            <w:r>
-              <w:rPr>
-                <w:sz w:val="24"/>
-                <w:szCs w:val="24"/>
-                <w:lang w:val="fr-FR"/>
-              </w:rPr>
-              <w:t>int</w:t>
-            </w:r>
-            <w:proofErr w:type="spellEnd"/>
-            <w:r>
-              <w:rPr>
-                <w:sz w:val="24"/>
-                <w:szCs w:val="24"/>
-                <w:lang w:val="fr-FR"/>
-              </w:rPr>
-              <w:t xml:space="preserve"> </w:t>
-            </w:r>
-            <w:proofErr w:type="spellStart"/>
-            <w:r>
-              <w:rPr>
-                <w:sz w:val="24"/>
-                <w:szCs w:val="24"/>
-                <w:lang w:val="fr-FR"/>
-              </w:rPr>
-              <w:t>getNombreDiapos</w:t>
-            </w:r>
-            <w:proofErr w:type="spellEnd"/>
-            <w:r>
-              <w:rPr>
-                <w:sz w:val="24"/>
-                <w:szCs w:val="24"/>
-                <w:lang w:val="fr-FR"/>
-              </w:rPr>
-              <w:t>()</w:t>
+            <w:r>
+              <w:rPr>
+                <w:sz w:val="24"/>
+                <w:szCs w:val="24"/>
+                <w:lang w:val="fr-FR"/>
+              </w:rPr>
+              <w:t xml:space="preserve">unsigned int </w:t>
+            </w:r>
+            <w:r>
+              <w:rPr>
+                <w:sz w:val="24"/>
+                <w:szCs w:val="24"/>
+                <w:lang w:val="fr-FR"/>
+              </w:rPr>
+              <w:t>getNombreDiapos()</w:t>
             </w:r>
           </w:p>
         </w:tc>
@@ -3751,79 +3615,13 @@
                 <w:lang w:val="fr-FR"/>
               </w:rPr>
             </w:pPr>
-            <w:proofErr w:type="spellStart"/>
-            <w:r>
-              <w:rPr>
-                <w:sz w:val="24"/>
-                <w:szCs w:val="24"/>
-                <w:lang w:val="fr-FR"/>
-              </w:rPr>
-              <w:t>Void</w:t>
-            </w:r>
-            <w:proofErr w:type="spellEnd"/>
-            <w:r>
-              <w:rPr>
-                <w:sz w:val="24"/>
-                <w:szCs w:val="24"/>
-                <w:lang w:val="fr-FR"/>
-              </w:rPr>
-              <w:t xml:space="preserve"> </w:t>
-            </w:r>
-            <w:proofErr w:type="spellStart"/>
-            <w:proofErr w:type="gramStart"/>
-            <w:r>
-              <w:rPr>
-                <w:sz w:val="24"/>
-                <w:szCs w:val="24"/>
-                <w:lang w:val="fr-FR"/>
-              </w:rPr>
-              <w:t>setToutesDiapos</w:t>
-            </w:r>
-            <w:proofErr w:type="spellEnd"/>
-            <w:r>
-              <w:rPr>
-                <w:sz w:val="24"/>
-                <w:szCs w:val="24"/>
-                <w:lang w:val="fr-FR"/>
-              </w:rPr>
-              <w:t>(</w:t>
-            </w:r>
-            <w:proofErr w:type="spellStart"/>
-            <w:proofErr w:type="gramEnd"/>
-            <w:r>
-              <w:rPr>
-                <w:sz w:val="24"/>
-                <w:szCs w:val="24"/>
-                <w:lang w:val="fr-FR"/>
-              </w:rPr>
-              <w:t>const</w:t>
-            </w:r>
-            <w:proofErr w:type="spellEnd"/>
-            <w:r>
-              <w:rPr>
-                <w:sz w:val="24"/>
-                <w:szCs w:val="24"/>
-                <w:lang w:val="fr-FR"/>
-              </w:rPr>
-              <w:t xml:space="preserve"> </w:t>
-            </w:r>
-            <w:proofErr w:type="spellStart"/>
-            <w:r>
-              <w:rPr>
-                <w:sz w:val="24"/>
-                <w:szCs w:val="24"/>
-                <w:lang w:val="fr-FR"/>
-              </w:rPr>
-              <w:t>vector</w:t>
-            </w:r>
-            <w:proofErr w:type="spellEnd"/>
-            <w:r>
-              <w:rPr>
-                <w:sz w:val="24"/>
-                <w:szCs w:val="24"/>
-                <w:lang w:val="fr-FR"/>
-              </w:rPr>
-              <w:t>&lt;Diaporama&gt;&amp;)</w:t>
+            <w:r>
+              <w:rPr>
+                <w:sz w:val="24"/>
+                <w:szCs w:val="24"/>
+                <w:lang w:val="fr-FR"/>
+              </w:rPr>
+              <w:t>Void setToutesDiapos(const vector&lt;Diaporama&gt;&amp;)</w:t>
             </w:r>
           </w:p>
         </w:tc>
@@ -3908,79 +3706,21 @@
                 <w:lang w:val="fr-FR"/>
               </w:rPr>
             </w:pPr>
-            <w:proofErr w:type="spellStart"/>
-            <w:r>
-              <w:rPr>
-                <w:sz w:val="24"/>
-                <w:szCs w:val="24"/>
-                <w:lang w:val="fr-FR"/>
-              </w:rPr>
-              <w:t>Void</w:t>
-            </w:r>
-            <w:proofErr w:type="spellEnd"/>
-            <w:r>
-              <w:rPr>
-                <w:sz w:val="24"/>
-                <w:szCs w:val="24"/>
-                <w:lang w:val="fr-FR"/>
-              </w:rPr>
-              <w:t xml:space="preserve"> </w:t>
-            </w:r>
-            <w:proofErr w:type="spellStart"/>
-            <w:proofErr w:type="gramStart"/>
-            <w:r>
-              <w:rPr>
-                <w:sz w:val="24"/>
-                <w:szCs w:val="24"/>
-                <w:lang w:val="fr-FR"/>
-              </w:rPr>
-              <w:t>setNumDiapoCourant</w:t>
-            </w:r>
-            <w:proofErr w:type="spellEnd"/>
-            <w:r>
-              <w:rPr>
-                <w:sz w:val="24"/>
-                <w:szCs w:val="24"/>
-                <w:lang w:val="fr-FR"/>
-              </w:rPr>
-              <w:t>(</w:t>
-            </w:r>
-            <w:proofErr w:type="spellStart"/>
-            <w:proofErr w:type="gramEnd"/>
-            <w:r>
-              <w:rPr>
-                <w:sz w:val="24"/>
-                <w:szCs w:val="24"/>
-                <w:lang w:val="fr-FR"/>
-              </w:rPr>
-              <w:t>unsigned</w:t>
-            </w:r>
-            <w:proofErr w:type="spellEnd"/>
-            <w:r>
-              <w:rPr>
-                <w:sz w:val="24"/>
-                <w:szCs w:val="24"/>
-                <w:lang w:val="fr-FR"/>
-              </w:rPr>
-              <w:t xml:space="preserve"> </w:t>
-            </w:r>
-            <w:proofErr w:type="spellStart"/>
-            <w:r>
-              <w:rPr>
-                <w:sz w:val="24"/>
-                <w:szCs w:val="24"/>
-                <w:lang w:val="fr-FR"/>
-              </w:rPr>
-              <w:t>int</w:t>
-            </w:r>
-            <w:proofErr w:type="spellEnd"/>
-            <w:r>
-              <w:rPr>
-                <w:sz w:val="24"/>
-                <w:szCs w:val="24"/>
-                <w:lang w:val="fr-FR"/>
-              </w:rPr>
-              <w:t>)</w:t>
+            <w:r>
+              <w:rPr>
+                <w:sz w:val="24"/>
+                <w:szCs w:val="24"/>
+                <w:lang w:val="fr-FR"/>
+              </w:rPr>
+              <w:t>Void setNumDiapoCourant</w:t>
+            </w:r>
+            <w:r>
+              <w:rPr>
+                <w:sz w:val="24"/>
+                <w:szCs w:val="24"/>
+                <w:lang w:val="fr-FR"/>
+              </w:rPr>
+              <w:t>(unsigned int)</w:t>
             </w:r>
           </w:p>
         </w:tc>
@@ -4081,79 +3821,21 @@
                 <w:lang w:val="fr-FR"/>
               </w:rPr>
             </w:pPr>
-            <w:proofErr w:type="spellStart"/>
-            <w:r>
-              <w:rPr>
-                <w:sz w:val="24"/>
-                <w:szCs w:val="24"/>
-                <w:lang w:val="fr-FR"/>
-              </w:rPr>
-              <w:t>Void</w:t>
-            </w:r>
-            <w:proofErr w:type="spellEnd"/>
-            <w:r>
-              <w:rPr>
-                <w:sz w:val="24"/>
-                <w:szCs w:val="24"/>
-                <w:lang w:val="fr-FR"/>
-              </w:rPr>
-              <w:t xml:space="preserve"> </w:t>
-            </w:r>
-            <w:proofErr w:type="spellStart"/>
-            <w:proofErr w:type="gramStart"/>
-            <w:r>
-              <w:rPr>
-                <w:sz w:val="24"/>
-                <w:szCs w:val="24"/>
-                <w:lang w:val="fr-FR"/>
-              </w:rPr>
-              <w:t>setNombreDiapos</w:t>
-            </w:r>
-            <w:proofErr w:type="spellEnd"/>
-            <w:r>
-              <w:rPr>
-                <w:sz w:val="24"/>
-                <w:szCs w:val="24"/>
-                <w:lang w:val="fr-FR"/>
-              </w:rPr>
-              <w:t>(</w:t>
-            </w:r>
-            <w:proofErr w:type="spellStart"/>
-            <w:proofErr w:type="gramEnd"/>
-            <w:r>
-              <w:rPr>
-                <w:sz w:val="24"/>
-                <w:szCs w:val="24"/>
-                <w:lang w:val="fr-FR"/>
-              </w:rPr>
-              <w:t>unsigned</w:t>
-            </w:r>
-            <w:proofErr w:type="spellEnd"/>
-            <w:r>
-              <w:rPr>
-                <w:sz w:val="24"/>
-                <w:szCs w:val="24"/>
-                <w:lang w:val="fr-FR"/>
-              </w:rPr>
-              <w:t xml:space="preserve"> </w:t>
-            </w:r>
-            <w:proofErr w:type="spellStart"/>
-            <w:r>
-              <w:rPr>
-                <w:sz w:val="24"/>
-                <w:szCs w:val="24"/>
-                <w:lang w:val="fr-FR"/>
-              </w:rPr>
-              <w:t>int</w:t>
-            </w:r>
-            <w:proofErr w:type="spellEnd"/>
-            <w:r>
-              <w:rPr>
-                <w:sz w:val="24"/>
-                <w:szCs w:val="24"/>
-                <w:lang w:val="fr-FR"/>
-              </w:rPr>
-              <w:t>)</w:t>
+            <w:r>
+              <w:rPr>
+                <w:sz w:val="24"/>
+                <w:szCs w:val="24"/>
+                <w:lang w:val="fr-FR"/>
+              </w:rPr>
+              <w:t>Void setNombreDiapos</w:t>
+            </w:r>
+            <w:r>
+              <w:rPr>
+                <w:sz w:val="24"/>
+                <w:szCs w:val="24"/>
+                <w:lang w:val="fr-FR"/>
+              </w:rPr>
+              <w:t>(unsigned int)</w:t>
             </w:r>
           </w:p>
         </w:tc>
@@ -4246,34 +3928,14 @@
                 <w:lang w:val="fr-FR"/>
               </w:rPr>
             </w:pPr>
-            <w:proofErr w:type="spellStart"/>
-            <w:r>
-              <w:rPr>
-                <w:sz w:val="24"/>
-                <w:szCs w:val="24"/>
-                <w:lang w:val="fr-FR"/>
-              </w:rPr>
-              <w:t>Void</w:t>
-            </w:r>
-            <w:proofErr w:type="spellEnd"/>
-            <w:r>
-              <w:rPr>
-                <w:sz w:val="24"/>
-                <w:szCs w:val="24"/>
-                <w:lang w:val="fr-FR"/>
-              </w:rPr>
-              <w:t xml:space="preserve"> </w:t>
-            </w:r>
-            <w:proofErr w:type="spellStart"/>
-            <w:r>
-              <w:rPr>
-                <w:sz w:val="24"/>
-                <w:szCs w:val="24"/>
-                <w:lang w:val="fr-FR"/>
-              </w:rPr>
-              <w:t>declencherAction</w:t>
-            </w:r>
-            <w:proofErr w:type="spellEnd"/>
+            <w:r>
+              <w:rPr>
+                <w:sz w:val="24"/>
+                <w:szCs w:val="24"/>
+                <w:lang w:val="fr-FR"/>
+              </w:rPr>
+              <w:t>Void declencherAction</w:t>
+            </w:r>
             <w:r>
               <w:rPr>
                 <w:sz w:val="24"/>
@@ -4365,7 +4027,6 @@
                 <w:lang w:val="fr-FR"/>
               </w:rPr>
             </w:pPr>
-            <w:proofErr w:type="spellStart"/>
             <w:r>
               <w:rPr>
                 <w:sz w:val="24"/>
@@ -4373,27 +4034,8 @@
                 <w:lang w:val="fr-FR"/>
               </w:rPr>
               <w:lastRenderedPageBreak/>
-              <w:t>Void</w:t>
-            </w:r>
-            <w:proofErr w:type="spellEnd"/>
-            <w:r>
-              <w:rPr>
-                <w:sz w:val="24"/>
-                <w:szCs w:val="24"/>
-                <w:lang w:val="fr-FR"/>
-              </w:rPr>
-              <w:t xml:space="preserve"> </w:t>
-            </w:r>
-            <w:proofErr w:type="spellStart"/>
-            <w:r>
-              <w:rPr>
-                <w:sz w:val="24"/>
-                <w:szCs w:val="24"/>
-                <w:lang w:val="fr-FR"/>
-              </w:rPr>
-              <w:t>saisieVerifChoixActionSurImageCourante</w:t>
-            </w:r>
-            <w:proofErr w:type="spellEnd"/>
+              <w:t>Void saisieVerifChoixActionSurImageCourante</w:t>
+            </w:r>
             <w:r>
               <w:rPr>
                 <w:lang w:val="fr-FR"/>
@@ -4467,54 +4109,14 @@
                 <w:lang w:val="fr-FR"/>
               </w:rPr>
             </w:pPr>
-            <w:proofErr w:type="spellStart"/>
-            <w:proofErr w:type="gramStart"/>
-            <w:r>
-              <w:rPr>
-                <w:sz w:val="24"/>
-                <w:szCs w:val="24"/>
-                <w:lang w:val="fr-FR"/>
-              </w:rPr>
-              <w:t>unsigned</w:t>
-            </w:r>
-            <w:proofErr w:type="spellEnd"/>
-            <w:proofErr w:type="gramEnd"/>
-            <w:r>
-              <w:rPr>
-                <w:sz w:val="24"/>
-                <w:szCs w:val="24"/>
-                <w:lang w:val="fr-FR"/>
-              </w:rPr>
-              <w:t xml:space="preserve"> </w:t>
-            </w:r>
-            <w:proofErr w:type="spellStart"/>
-            <w:r>
-              <w:rPr>
-                <w:sz w:val="24"/>
-                <w:szCs w:val="24"/>
-                <w:lang w:val="fr-FR"/>
-              </w:rPr>
-              <w:t>int</w:t>
-            </w:r>
-            <w:proofErr w:type="spellEnd"/>
-            <w:r>
-              <w:rPr>
-                <w:sz w:val="24"/>
-                <w:szCs w:val="24"/>
-                <w:lang w:val="fr-FR"/>
-              </w:rPr>
-              <w:t xml:space="preserve"> </w:t>
-            </w:r>
-            <w:proofErr w:type="spellStart"/>
-            <w:r>
-              <w:rPr>
-                <w:sz w:val="24"/>
-                <w:szCs w:val="24"/>
-                <w:lang w:val="fr-FR"/>
-              </w:rPr>
-              <w:t>saisieVerifChoixDiaporama</w:t>
-            </w:r>
-            <w:proofErr w:type="spellEnd"/>
+            <w:r>
+              <w:rPr>
+                <w:sz w:val="24"/>
+                <w:szCs w:val="24"/>
+                <w:lang w:val="fr-FR"/>
+              </w:rPr>
+              <w:t>unsigned int saisieVerifChoixDiaporama</w:t>
+            </w:r>
             <w:r>
               <w:rPr>
                 <w:sz w:val="24"/>
@@ -4582,49 +4184,21 @@
                 <w:lang w:val="fr-FR"/>
               </w:rPr>
             </w:pPr>
-            <w:proofErr w:type="spellStart"/>
-            <w:r>
-              <w:rPr>
-                <w:sz w:val="24"/>
-                <w:szCs w:val="24"/>
-                <w:lang w:val="fr-FR"/>
-              </w:rPr>
-              <w:t>Void</w:t>
-            </w:r>
-            <w:proofErr w:type="spellEnd"/>
-            <w:r>
-              <w:rPr>
-                <w:sz w:val="24"/>
-                <w:szCs w:val="24"/>
-                <w:lang w:val="fr-FR"/>
-              </w:rPr>
-              <w:t xml:space="preserve"> </w:t>
-            </w:r>
-            <w:proofErr w:type="gramStart"/>
-            <w:r>
-              <w:rPr>
-                <w:sz w:val="24"/>
-                <w:szCs w:val="24"/>
-                <w:lang w:val="fr-FR"/>
-              </w:rPr>
-              <w:t>charger</w:t>
-            </w:r>
-            <w:r>
-              <w:rPr>
-                <w:sz w:val="24"/>
-                <w:szCs w:val="24"/>
-                <w:lang w:val="fr-FR"/>
-              </w:rPr>
-              <w:t>(</w:t>
-            </w:r>
-            <w:proofErr w:type="gramEnd"/>
-            <w:r>
-              <w:rPr>
-                <w:sz w:val="24"/>
-                <w:szCs w:val="24"/>
-                <w:lang w:val="fr-FR"/>
-              </w:rPr>
-              <w:t>Images&amp;)</w:t>
+            <w:r>
+              <w:rPr>
+                <w:sz w:val="24"/>
+                <w:szCs w:val="24"/>
+                <w:lang w:val="fr-FR"/>
+              </w:rPr>
+              <w:t>Void charger</w:t>
+            </w:r>
+            <w:r>
+              <w:rPr>
+                <w:sz w:val="24"/>
+                <w:szCs w:val="24"/>
+                <w:lang w:val="fr-FR"/>
+              </w:rPr>
+              <w:t>(Images&amp;)</w:t>
             </w:r>
           </w:p>
         </w:tc>
@@ -4709,36 +4283,14 @@
                 <w:lang w:val="fr-FR"/>
               </w:rPr>
             </w:pPr>
-            <w:proofErr w:type="spellStart"/>
-            <w:proofErr w:type="gramStart"/>
-            <w:r>
-              <w:rPr>
-                <w:sz w:val="24"/>
-                <w:szCs w:val="24"/>
-                <w:lang w:val="fr-FR"/>
-              </w:rPr>
-              <w:t>void</w:t>
-            </w:r>
-            <w:proofErr w:type="spellEnd"/>
-            <w:proofErr w:type="gramEnd"/>
-            <w:r>
-              <w:rPr>
-                <w:sz w:val="24"/>
-                <w:szCs w:val="24"/>
-                <w:lang w:val="fr-FR"/>
-              </w:rPr>
-              <w:t xml:space="preserve"> </w:t>
-            </w:r>
-            <w:proofErr w:type="spellStart"/>
-            <w:r>
-              <w:rPr>
-                <w:sz w:val="24"/>
-                <w:szCs w:val="24"/>
-                <w:lang w:val="fr-FR"/>
-              </w:rPr>
-              <w:t>chargerDiapos</w:t>
-            </w:r>
-            <w:proofErr w:type="spellEnd"/>
+            <w:r>
+              <w:rPr>
+                <w:sz w:val="24"/>
+                <w:szCs w:val="24"/>
+                <w:lang w:val="fr-FR"/>
+              </w:rPr>
+              <w:t>void chargerDiapos</w:t>
+            </w:r>
             <w:r>
               <w:rPr>
                 <w:sz w:val="24"/>
@@ -4843,19 +4395,14 @@
         <w:pStyle w:val="Titre3"/>
         <w:ind w:left="720"/>
       </w:pPr>
-      <w:bookmarkStart w:id="7" w:name="_Toc165724673"/>
+      <w:bookmarkStart w:id="7" w:name="_Toc165729911"/>
       <w:r>
         <w:t>1.2.3.</w:t>
       </w:r>
       <w:r>
-        <w:t xml:space="preserve"> Classe </w:t>
-      </w:r>
-      <w:proofErr w:type="spellStart"/>
-      <w:r>
-        <w:t>ImageDansDiaporama</w:t>
+        <w:t xml:space="preserve"> Classe ImageDansDiaporama</w:t>
       </w:r>
       <w:bookmarkEnd w:id="7"/>
-      <w:proofErr w:type="spellEnd"/>
     </w:p>
     <w:p>
       <w:pPr>
@@ -4909,17 +4456,8 @@
                 <w:sz w:val="24"/>
                 <w:lang w:val="fr-FR"/>
               </w:rPr>
-              <w:t xml:space="preserve">Classe </w:t>
-            </w:r>
-            <w:proofErr w:type="spellStart"/>
-            <w:r>
-              <w:rPr>
-                <w:sz w:val="24"/>
-                <w:lang w:val="fr-FR"/>
-              </w:rPr>
-              <w:t>ImageDansDiaporama</w:t>
-            </w:r>
-            <w:proofErr w:type="spellEnd"/>
+              <w:t>Classe ImageDansDiaporama</w:t>
+            </w:r>
           </w:p>
         </w:tc>
       </w:tr>
@@ -5068,24 +4606,13 @@
                 <w:lang w:val="fr-FR"/>
               </w:rPr>
             </w:pPr>
-            <w:proofErr w:type="spellStart"/>
-            <w:proofErr w:type="gramStart"/>
-            <w:r>
-              <w:rPr>
-                <w:sz w:val="24"/>
-                <w:lang w:val="fr-FR"/>
-              </w:rPr>
-              <w:t>m</w:t>
-            </w:r>
-            <w:proofErr w:type="gramEnd"/>
-            <w:r>
-              <w:rPr>
-                <w:sz w:val="24"/>
-                <w:lang w:val="fr-FR"/>
-              </w:rPr>
-              <w:t>_pos</w:t>
-            </w:r>
-            <w:proofErr w:type="spellEnd"/>
+            <w:r>
+              <w:rPr>
+                <w:sz w:val="24"/>
+                <w:lang w:val="fr-FR"/>
+              </w:rPr>
+              <w:t>m_pos</w:t>
+            </w:r>
           </w:p>
         </w:tc>
         <w:tc>
@@ -5200,24 +4727,13 @@
                 <w:lang w:val="fr-FR"/>
               </w:rPr>
             </w:pPr>
-            <w:proofErr w:type="spellStart"/>
-            <w:proofErr w:type="gramStart"/>
-            <w:r>
-              <w:rPr>
-                <w:sz w:val="24"/>
-                <w:lang w:val="fr-FR"/>
-              </w:rPr>
-              <w:t>m</w:t>
-            </w:r>
-            <w:proofErr w:type="gramEnd"/>
-            <w:r>
-              <w:rPr>
-                <w:sz w:val="24"/>
-                <w:lang w:val="fr-FR"/>
-              </w:rPr>
-              <w:t>_rang</w:t>
-            </w:r>
-            <w:proofErr w:type="spellEnd"/>
+            <w:r>
+              <w:rPr>
+                <w:sz w:val="24"/>
+                <w:lang w:val="fr-FR"/>
+              </w:rPr>
+              <w:t>m_rang</w:t>
+            </w:r>
           </w:p>
         </w:tc>
         <w:tc>
@@ -5431,30 +4947,12 @@
                 <w:lang w:val="fr-FR"/>
               </w:rPr>
             </w:pPr>
-            <w:proofErr w:type="spellStart"/>
-            <w:proofErr w:type="gramStart"/>
-            <w:r>
-              <w:rPr>
-                <w:sz w:val="24"/>
-                <w:lang w:val="fr-FR"/>
-              </w:rPr>
-              <w:t>ImageDansDiaporama</w:t>
-            </w:r>
-            <w:proofErr w:type="spellEnd"/>
-            <w:r>
-              <w:rPr>
-                <w:sz w:val="24"/>
-                <w:lang w:val="fr-FR"/>
-              </w:rPr>
-              <w:t>(</w:t>
-            </w:r>
-            <w:proofErr w:type="gramEnd"/>
-            <w:r>
-              <w:rPr>
-                <w:sz w:val="24"/>
-                <w:lang w:val="fr-FR"/>
-              </w:rPr>
-              <w:t>)</w:t>
+            <w:r>
+              <w:rPr>
+                <w:sz w:val="24"/>
+                <w:lang w:val="fr-FR"/>
+              </w:rPr>
+              <w:t>ImageDansDiaporama()</w:t>
             </w:r>
           </w:p>
         </w:tc>
@@ -5512,103 +5010,12 @@
                 <w:lang w:val="fr-FR"/>
               </w:rPr>
             </w:pPr>
-            <w:proofErr w:type="spellStart"/>
-            <w:proofErr w:type="gramStart"/>
-            <w:r>
-              <w:rPr>
-                <w:sz w:val="24"/>
-                <w:lang w:val="fr-FR"/>
-              </w:rPr>
-              <w:t>ImageDansDiaporama</w:t>
-            </w:r>
-            <w:proofErr w:type="spellEnd"/>
-            <w:r>
-              <w:rPr>
-                <w:sz w:val="24"/>
-                <w:lang w:val="fr-FR"/>
-              </w:rPr>
-              <w:t>(</w:t>
-            </w:r>
-            <w:proofErr w:type="spellStart"/>
-            <w:proofErr w:type="gramEnd"/>
-            <w:r>
-              <w:rPr>
-                <w:sz w:val="24"/>
-                <w:lang w:val="fr-FR"/>
-              </w:rPr>
-              <w:t>const</w:t>
-            </w:r>
-            <w:proofErr w:type="spellEnd"/>
-            <w:r>
-              <w:rPr>
-                <w:sz w:val="24"/>
-                <w:lang w:val="fr-FR"/>
-              </w:rPr>
-              <w:t xml:space="preserve"> Image&amp;, </w:t>
-            </w:r>
-            <w:proofErr w:type="spellStart"/>
-            <w:r>
-              <w:rPr>
-                <w:sz w:val="24"/>
-                <w:lang w:val="fr-FR"/>
-              </w:rPr>
-              <w:t>unsigned</w:t>
-            </w:r>
-            <w:proofErr w:type="spellEnd"/>
-            <w:r>
-              <w:rPr>
-                <w:sz w:val="24"/>
-                <w:lang w:val="fr-FR"/>
-              </w:rPr>
-              <w:t xml:space="preserve"> </w:t>
-            </w:r>
-            <w:proofErr w:type="spellStart"/>
-            <w:r>
-              <w:rPr>
-                <w:sz w:val="24"/>
-                <w:lang w:val="fr-FR"/>
-              </w:rPr>
-              <w:t>int</w:t>
-            </w:r>
-            <w:proofErr w:type="spellEnd"/>
-            <w:r>
-              <w:rPr>
-                <w:sz w:val="24"/>
-                <w:lang w:val="fr-FR"/>
-              </w:rPr>
-              <w:t xml:space="preserve">, </w:t>
-            </w:r>
-            <w:proofErr w:type="spellStart"/>
-            <w:r>
-              <w:rPr>
-                <w:sz w:val="24"/>
-                <w:lang w:val="fr-FR"/>
-              </w:rPr>
-              <w:t>unsigned</w:t>
-            </w:r>
-            <w:proofErr w:type="spellEnd"/>
-            <w:r>
-              <w:rPr>
-                <w:sz w:val="24"/>
-                <w:lang w:val="fr-FR"/>
-              </w:rPr>
-              <w:t xml:space="preserve"> </w:t>
-            </w:r>
-            <w:proofErr w:type="spellStart"/>
-            <w:r>
-              <w:rPr>
-                <w:sz w:val="24"/>
-                <w:lang w:val="fr-FR"/>
-              </w:rPr>
-              <w:t>int</w:t>
-            </w:r>
-            <w:proofErr w:type="spellEnd"/>
-            <w:r>
-              <w:rPr>
-                <w:sz w:val="24"/>
-                <w:lang w:val="fr-FR"/>
-              </w:rPr>
-              <w:t>)</w:t>
+            <w:r>
+              <w:rPr>
+                <w:sz w:val="24"/>
+                <w:lang w:val="fr-FR"/>
+              </w:rPr>
+              <w:t>ImageDansDiaporama(const Image&amp;, unsigned int, unsigned int)</w:t>
             </w:r>
           </w:p>
         </w:tc>
@@ -5666,30 +5073,12 @@
                 <w:lang w:val="en-GB"/>
               </w:rPr>
             </w:pPr>
-            <w:proofErr w:type="spellStart"/>
-            <w:proofErr w:type="gramStart"/>
             <w:r>
               <w:rPr>
                 <w:sz w:val="24"/>
                 <w:lang w:val="en-GB"/>
               </w:rPr>
-              <w:t>ImageDansDiaporama</w:t>
-            </w:r>
-            <w:proofErr w:type="spellEnd"/>
-            <w:r>
-              <w:rPr>
-                <w:sz w:val="24"/>
-                <w:lang w:val="en-GB"/>
-              </w:rPr>
-              <w:t>(</w:t>
-            </w:r>
-            <w:proofErr w:type="gramEnd"/>
-            <w:r>
-              <w:rPr>
-                <w:sz w:val="24"/>
-                <w:lang w:val="en-GB"/>
-              </w:rPr>
-              <w:t>Images&amp;, unsigned int, unsigned int)</w:t>
+              <w:t>ImageDansDiaporama(Images&amp;, unsigned int, unsigned int)</w:t>
             </w:r>
           </w:p>
         </w:tc>
@@ -5759,42 +5148,8 @@
                 <w:sz w:val="24"/>
                 <w:lang w:val="en-GB"/>
               </w:rPr>
-              <w:t xml:space="preserve">unsigned int </w:t>
-            </w:r>
-            <w:proofErr w:type="spellStart"/>
-            <w:proofErr w:type="gramStart"/>
-            <w:r>
-              <w:rPr>
-                <w:sz w:val="24"/>
-                <w:lang w:val="en-GB"/>
-              </w:rPr>
-              <w:t>getPosition</w:t>
-            </w:r>
-            <w:proofErr w:type="spellEnd"/>
-            <w:r>
-              <w:rPr>
-                <w:sz w:val="24"/>
-                <w:lang w:val="en-GB"/>
-              </w:rPr>
-              <w:t>(</w:t>
-            </w:r>
-            <w:proofErr w:type="gramEnd"/>
-            <w:r>
-              <w:rPr>
-                <w:sz w:val="24"/>
-                <w:lang w:val="en-GB"/>
-              </w:rPr>
-              <w:t xml:space="preserve">) </w:t>
-            </w:r>
-            <w:proofErr w:type="spellStart"/>
-            <w:r>
-              <w:rPr>
-                <w:sz w:val="24"/>
-                <w:lang w:val="en-GB"/>
-              </w:rPr>
-              <w:t>const</w:t>
-            </w:r>
-            <w:proofErr w:type="spellEnd"/>
+              <w:t>unsigned int getPosition() const</w:t>
+            </w:r>
           </w:p>
         </w:tc>
         <w:tc>
@@ -5856,42 +5211,8 @@
                 <w:sz w:val="24"/>
                 <w:lang w:val="en-GB"/>
               </w:rPr>
-              <w:t xml:space="preserve">unsigned int </w:t>
-            </w:r>
-            <w:proofErr w:type="spellStart"/>
-            <w:proofErr w:type="gramStart"/>
-            <w:r>
-              <w:rPr>
-                <w:sz w:val="24"/>
-                <w:lang w:val="en-GB"/>
-              </w:rPr>
-              <w:t>getRang</w:t>
-            </w:r>
-            <w:proofErr w:type="spellEnd"/>
-            <w:r>
-              <w:rPr>
-                <w:sz w:val="24"/>
-                <w:lang w:val="en-GB"/>
-              </w:rPr>
-              <w:t>(</w:t>
-            </w:r>
-            <w:proofErr w:type="gramEnd"/>
-            <w:r>
-              <w:rPr>
-                <w:sz w:val="24"/>
-                <w:lang w:val="en-GB"/>
-              </w:rPr>
-              <w:t xml:space="preserve">) </w:t>
-            </w:r>
-            <w:proofErr w:type="spellStart"/>
-            <w:r>
-              <w:rPr>
-                <w:sz w:val="24"/>
-                <w:lang w:val="en-GB"/>
-              </w:rPr>
-              <w:t>const</w:t>
-            </w:r>
-            <w:proofErr w:type="spellEnd"/>
+              <w:t>unsigned int getRang() const</w:t>
+            </w:r>
           </w:p>
         </w:tc>
         <w:tc>
@@ -5953,42 +5274,8 @@
                 <w:sz w:val="24"/>
                 <w:lang w:val="en-GB"/>
               </w:rPr>
-              <w:t xml:space="preserve">Image </w:t>
-            </w:r>
-            <w:proofErr w:type="spellStart"/>
-            <w:proofErr w:type="gramStart"/>
-            <w:r>
-              <w:rPr>
-                <w:sz w:val="24"/>
-                <w:lang w:val="en-GB"/>
-              </w:rPr>
-              <w:t>getImage</w:t>
-            </w:r>
-            <w:proofErr w:type="spellEnd"/>
-            <w:r>
-              <w:rPr>
-                <w:sz w:val="24"/>
-                <w:lang w:val="en-GB"/>
-              </w:rPr>
-              <w:t>(</w:t>
-            </w:r>
-            <w:proofErr w:type="gramEnd"/>
-            <w:r>
-              <w:rPr>
-                <w:sz w:val="24"/>
-                <w:lang w:val="en-GB"/>
-              </w:rPr>
-              <w:t xml:space="preserve">) </w:t>
-            </w:r>
-            <w:proofErr w:type="spellStart"/>
-            <w:r>
-              <w:rPr>
-                <w:sz w:val="24"/>
-                <w:lang w:val="en-GB"/>
-              </w:rPr>
-              <w:t>const</w:t>
-            </w:r>
-            <w:proofErr w:type="spellEnd"/>
+              <w:t>Image getImage() const</w:t>
+            </w:r>
           </w:p>
         </w:tc>
         <w:tc>
@@ -6058,32 +5345,7 @@
                 <w:lang w:val="en-GB"/>
               </w:rPr>
               <w:lastRenderedPageBreak/>
-              <w:t xml:space="preserve">void </w:t>
-            </w:r>
-            <w:proofErr w:type="spellStart"/>
-            <w:proofErr w:type="gramStart"/>
-            <w:r>
-              <w:rPr>
-                <w:sz w:val="24"/>
-                <w:lang w:val="en-GB"/>
-              </w:rPr>
-              <w:t>setPosition</w:t>
-            </w:r>
-            <w:proofErr w:type="spellEnd"/>
-            <w:r>
-              <w:rPr>
-                <w:sz w:val="24"/>
-                <w:lang w:val="en-GB"/>
-              </w:rPr>
-              <w:t>(</w:t>
-            </w:r>
-            <w:proofErr w:type="gramEnd"/>
-            <w:r>
-              <w:rPr>
-                <w:sz w:val="24"/>
-                <w:lang w:val="en-GB"/>
-              </w:rPr>
-              <w:t>unsigned int)</w:t>
+              <w:t>void setPosition(unsigned int)</w:t>
             </w:r>
           </w:p>
         </w:tc>
@@ -6146,32 +5408,7 @@
                 <w:sz w:val="24"/>
                 <w:lang w:val="en-GB"/>
               </w:rPr>
-              <w:t xml:space="preserve">void </w:t>
-            </w:r>
-            <w:proofErr w:type="spellStart"/>
-            <w:proofErr w:type="gramStart"/>
-            <w:r>
-              <w:rPr>
-                <w:sz w:val="24"/>
-                <w:lang w:val="en-GB"/>
-              </w:rPr>
-              <w:t>setRang</w:t>
-            </w:r>
-            <w:proofErr w:type="spellEnd"/>
-            <w:r>
-              <w:rPr>
-                <w:sz w:val="24"/>
-                <w:lang w:val="en-GB"/>
-              </w:rPr>
-              <w:t>(</w:t>
-            </w:r>
-            <w:proofErr w:type="gramEnd"/>
-            <w:r>
-              <w:rPr>
-                <w:sz w:val="24"/>
-                <w:lang w:val="en-GB"/>
-              </w:rPr>
-              <w:t>unsigned int)</w:t>
+              <w:t>void setRang(unsigned int)</w:t>
             </w:r>
           </w:p>
         </w:tc>
@@ -6227,7 +5464,7 @@
         <w:pStyle w:val="Titre3"/>
         <w:ind w:left="720"/>
       </w:pPr>
-      <w:bookmarkStart w:id="8" w:name="_Toc165724674"/>
+      <w:bookmarkStart w:id="8" w:name="_Toc165729912"/>
       <w:r>
         <w:t>1.2.4.</w:t>
       </w:r>
@@ -6431,24 +5668,13 @@
                 <w:lang w:val="fr-FR"/>
               </w:rPr>
             </w:pPr>
-            <w:proofErr w:type="spellStart"/>
-            <w:proofErr w:type="gramStart"/>
-            <w:r>
-              <w:rPr>
-                <w:sz w:val="24"/>
-                <w:lang w:val="fr-FR"/>
-              </w:rPr>
-              <w:t>m</w:t>
-            </w:r>
-            <w:proofErr w:type="gramEnd"/>
-            <w:r>
-              <w:rPr>
-                <w:sz w:val="24"/>
-                <w:lang w:val="fr-FR"/>
-              </w:rPr>
-              <w:t>_titre</w:t>
-            </w:r>
-            <w:proofErr w:type="spellEnd"/>
+            <w:r>
+              <w:rPr>
+                <w:sz w:val="24"/>
+                <w:lang w:val="fr-FR"/>
+              </w:rPr>
+              <w:t>m_titre</w:t>
+            </w:r>
           </w:p>
         </w:tc>
         <w:tc>
@@ -6563,24 +5789,13 @@
                 <w:lang w:val="fr-FR"/>
               </w:rPr>
             </w:pPr>
-            <w:proofErr w:type="spellStart"/>
-            <w:proofErr w:type="gramStart"/>
-            <w:r>
-              <w:rPr>
-                <w:sz w:val="24"/>
-                <w:lang w:val="fr-FR"/>
-              </w:rPr>
-              <w:t>m</w:t>
-            </w:r>
-            <w:proofErr w:type="gramEnd"/>
-            <w:r>
-              <w:rPr>
-                <w:sz w:val="24"/>
-                <w:lang w:val="fr-FR"/>
-              </w:rPr>
-              <w:t>_vitesseDefilement</w:t>
-            </w:r>
-            <w:proofErr w:type="spellEnd"/>
+            <w:r>
+              <w:rPr>
+                <w:sz w:val="24"/>
+                <w:lang w:val="fr-FR"/>
+              </w:rPr>
+              <w:t>m_vitesseDefilement</w:t>
+            </w:r>
           </w:p>
         </w:tc>
         <w:tc>
@@ -6695,24 +5910,13 @@
                 <w:lang w:val="fr-FR"/>
               </w:rPr>
             </w:pPr>
-            <w:proofErr w:type="spellStart"/>
-            <w:proofErr w:type="gramStart"/>
-            <w:r>
-              <w:rPr>
-                <w:sz w:val="24"/>
-                <w:lang w:val="fr-FR"/>
-              </w:rPr>
-              <w:t>m</w:t>
-            </w:r>
-            <w:proofErr w:type="gramEnd"/>
-            <w:r>
-              <w:rPr>
-                <w:sz w:val="24"/>
-                <w:lang w:val="fr-FR"/>
-              </w:rPr>
-              <w:t>_localisationImages</w:t>
-            </w:r>
-            <w:proofErr w:type="spellEnd"/>
+            <w:r>
+              <w:rPr>
+                <w:sz w:val="24"/>
+                <w:lang w:val="fr-FR"/>
+              </w:rPr>
+              <w:t>m_localisationImages</w:t>
+            </w:r>
           </w:p>
         </w:tc>
         <w:tc>
@@ -6740,17 +5944,8 @@
                 <w:sz w:val="24"/>
                 <w:lang w:val="fr-FR"/>
               </w:rPr>
-              <w:t xml:space="preserve">Le tableau dynamique contenant les </w:t>
-            </w:r>
-            <w:proofErr w:type="spellStart"/>
-            <w:r>
-              <w:rPr>
-                <w:sz w:val="24"/>
-                <w:lang w:val="fr-FR"/>
-              </w:rPr>
-              <w:t>ImagesDansDiaporama</w:t>
-            </w:r>
-            <w:proofErr w:type="spellEnd"/>
+              <w:t>Le tableau dynamique contenant les ImagesDansDiaporama</w:t>
+            </w:r>
           </w:p>
         </w:tc>
         <w:tc>
@@ -6773,37 +5968,12 @@
                 <w:lang w:val="fr-FR"/>
               </w:rPr>
             </w:pPr>
-            <w:proofErr w:type="spellStart"/>
-            <w:r>
-              <w:rPr>
-                <w:sz w:val="24"/>
-                <w:lang w:val="fr-FR"/>
-              </w:rPr>
-              <w:t>Vector</w:t>
-            </w:r>
-            <w:proofErr w:type="spellEnd"/>
-            <w:r>
-              <w:rPr>
-                <w:sz w:val="24"/>
-                <w:lang w:val="fr-FR"/>
-              </w:rPr>
-              <w:t xml:space="preserve"> &lt;</w:t>
-            </w:r>
-            <w:proofErr w:type="spellStart"/>
-            <w:r>
-              <w:rPr>
-                <w:sz w:val="24"/>
-                <w:lang w:val="fr-FR"/>
-              </w:rPr>
-              <w:t>ImageDansDiaporama</w:t>
-            </w:r>
-            <w:proofErr w:type="spellEnd"/>
-            <w:r>
-              <w:rPr>
-                <w:sz w:val="24"/>
-                <w:lang w:val="fr-FR"/>
-              </w:rPr>
-              <w:t>&gt;</w:t>
+            <w:r>
+              <w:rPr>
+                <w:sz w:val="24"/>
+                <w:lang w:val="fr-FR"/>
+              </w:rPr>
+              <w:t>Vector &lt;ImageDansDiaporama&gt;</w:t>
             </w:r>
           </w:p>
         </w:tc>
@@ -6861,24 +6031,13 @@
                 <w:lang w:val="fr-FR"/>
               </w:rPr>
             </w:pPr>
-            <w:proofErr w:type="spellStart"/>
-            <w:proofErr w:type="gramStart"/>
-            <w:r>
-              <w:rPr>
-                <w:sz w:val="24"/>
-                <w:lang w:val="fr-FR"/>
-              </w:rPr>
-              <w:t>m</w:t>
-            </w:r>
-            <w:proofErr w:type="gramEnd"/>
-            <w:r>
-              <w:rPr>
-                <w:sz w:val="24"/>
-                <w:lang w:val="fr-FR"/>
-              </w:rPr>
-              <w:t>_posImage</w:t>
-            </w:r>
-            <w:proofErr w:type="spellEnd"/>
+            <w:r>
+              <w:rPr>
+                <w:sz w:val="24"/>
+                <w:lang w:val="fr-FR"/>
+              </w:rPr>
+              <w:t>m_posImage</w:t>
+            </w:r>
           </w:p>
         </w:tc>
         <w:tc>
@@ -7162,30 +6321,12 @@
                 <w:lang w:val="fr-FR"/>
               </w:rPr>
             </w:pPr>
-            <w:proofErr w:type="gramStart"/>
-            <w:r>
-              <w:rPr>
-                <w:sz w:val="24"/>
-                <w:lang w:val="fr-FR"/>
-              </w:rPr>
-              <w:t>Diaporama(</w:t>
-            </w:r>
-            <w:proofErr w:type="spellStart"/>
-            <w:proofErr w:type="gramEnd"/>
-            <w:r>
-              <w:rPr>
-                <w:sz w:val="24"/>
-                <w:lang w:val="fr-FR"/>
-              </w:rPr>
-              <w:t>const</w:t>
-            </w:r>
-            <w:proofErr w:type="spellEnd"/>
-            <w:r>
-              <w:rPr>
-                <w:sz w:val="24"/>
-                <w:lang w:val="fr-FR"/>
-              </w:rPr>
-              <w:t xml:space="preserve"> Diaporama&amp;)</w:t>
+            <w:r>
+              <w:rPr>
+                <w:sz w:val="24"/>
+                <w:lang w:val="fr-FR"/>
+              </w:rPr>
+              <w:t>Diaporama(const Diaporama&amp;)</w:t>
             </w:r>
           </w:p>
         </w:tc>
@@ -7255,23 +6396,7 @@
                 <w:sz w:val="24"/>
                 <w:lang w:val="fr-FR"/>
               </w:rPr>
-              <w:t>~</w:t>
-            </w:r>
-            <w:proofErr w:type="gramStart"/>
-            <w:r>
-              <w:rPr>
-                <w:sz w:val="24"/>
-                <w:lang w:val="fr-FR"/>
-              </w:rPr>
-              <w:t>Diaporama(</w:t>
-            </w:r>
-            <w:proofErr w:type="gramEnd"/>
-            <w:r>
-              <w:rPr>
-                <w:sz w:val="24"/>
-                <w:lang w:val="fr-FR"/>
-              </w:rPr>
-              <w:t>)</w:t>
+              <w:t>~Diaporama()</w:t>
             </w:r>
           </w:p>
         </w:tc>
@@ -7336,47 +6461,13 @@
                 <w:lang w:val="fr-FR"/>
               </w:rPr>
             </w:pPr>
-            <w:proofErr w:type="gramStart"/>
-            <w:r>
-              <w:rPr>
-                <w:sz w:val="24"/>
-                <w:lang w:val="fr-FR"/>
-              </w:rPr>
-              <w:t>string</w:t>
-            </w:r>
-            <w:proofErr w:type="gramEnd"/>
-            <w:r>
-              <w:rPr>
-                <w:sz w:val="24"/>
-                <w:lang w:val="fr-FR"/>
-              </w:rPr>
-              <w:t xml:space="preserve"> </w:t>
-            </w:r>
-            <w:proofErr w:type="spellStart"/>
-            <w:r>
-              <w:rPr>
-                <w:sz w:val="24"/>
-                <w:lang w:val="fr-FR"/>
-              </w:rPr>
-              <w:t>getTitre</w:t>
-            </w:r>
-            <w:proofErr w:type="spellEnd"/>
-            <w:r>
-              <w:rPr>
-                <w:sz w:val="24"/>
-                <w:lang w:val="fr-FR"/>
-              </w:rPr>
-              <w:t xml:space="preserve">() </w:t>
-            </w:r>
-            <w:proofErr w:type="spellStart"/>
-            <w:r>
-              <w:rPr>
-                <w:sz w:val="24"/>
-                <w:lang w:val="fr-FR"/>
-              </w:rPr>
-              <w:t>const</w:t>
-            </w:r>
-            <w:proofErr w:type="spellEnd"/>
+            <w:r>
+              <w:rPr>
+                <w:sz w:val="24"/>
+                <w:lang w:val="fr-FR"/>
+              </w:rPr>
+              <w:t>string getTitre() const</w:t>
+            </w:r>
           </w:p>
         </w:tc>
         <w:tc>
@@ -7440,55 +6531,12 @@
                 <w:lang w:val="fr-FR"/>
               </w:rPr>
             </w:pPr>
-            <w:proofErr w:type="spellStart"/>
-            <w:proofErr w:type="gramStart"/>
-            <w:r>
-              <w:rPr>
-                <w:sz w:val="24"/>
-                <w:lang w:val="fr-FR"/>
-              </w:rPr>
-              <w:t>vector</w:t>
-            </w:r>
-            <w:proofErr w:type="spellEnd"/>
-            <w:proofErr w:type="gramEnd"/>
-            <w:r>
-              <w:rPr>
-                <w:sz w:val="24"/>
-                <w:lang w:val="fr-FR"/>
-              </w:rPr>
-              <w:t>&lt;</w:t>
-            </w:r>
-            <w:proofErr w:type="spellStart"/>
-            <w:r>
-              <w:rPr>
-                <w:sz w:val="24"/>
-                <w:lang w:val="fr-FR"/>
-              </w:rPr>
-              <w:t>ImageDansDiaporama</w:t>
-            </w:r>
-            <w:proofErr w:type="spellEnd"/>
-            <w:r>
-              <w:rPr>
-                <w:sz w:val="24"/>
-                <w:lang w:val="fr-FR"/>
-              </w:rPr>
-              <w:t xml:space="preserve">&gt; </w:t>
-            </w:r>
-            <w:proofErr w:type="spellStart"/>
-            <w:r>
-              <w:rPr>
-                <w:sz w:val="24"/>
-                <w:lang w:val="fr-FR"/>
-              </w:rPr>
-              <w:t>getLocalisationImages</w:t>
-            </w:r>
-            <w:proofErr w:type="spellEnd"/>
-            <w:r>
-              <w:rPr>
-                <w:sz w:val="24"/>
-                <w:lang w:val="fr-FR"/>
-              </w:rPr>
-              <w:t>()</w:t>
+            <w:r>
+              <w:rPr>
+                <w:sz w:val="24"/>
+                <w:lang w:val="fr-FR"/>
+              </w:rPr>
+              <w:t>vector&lt;ImageDansDiaporama&gt; getLocalisationImages()</w:t>
             </w:r>
           </w:p>
         </w:tc>
@@ -7553,55 +6601,12 @@
                 <w:lang w:val="fr-FR"/>
               </w:rPr>
             </w:pPr>
-            <w:proofErr w:type="spellStart"/>
-            <w:proofErr w:type="gramStart"/>
-            <w:r>
-              <w:rPr>
-                <w:sz w:val="24"/>
-                <w:lang w:val="fr-FR"/>
-              </w:rPr>
-              <w:t>unsigned</w:t>
-            </w:r>
-            <w:proofErr w:type="spellEnd"/>
-            <w:proofErr w:type="gramEnd"/>
-            <w:r>
-              <w:rPr>
-                <w:sz w:val="24"/>
-                <w:lang w:val="fr-FR"/>
-              </w:rPr>
-              <w:t xml:space="preserve"> </w:t>
-            </w:r>
-            <w:proofErr w:type="spellStart"/>
-            <w:r>
-              <w:rPr>
-                <w:sz w:val="24"/>
-                <w:lang w:val="fr-FR"/>
-              </w:rPr>
-              <w:t>int</w:t>
-            </w:r>
-            <w:proofErr w:type="spellEnd"/>
-            <w:r>
-              <w:rPr>
-                <w:sz w:val="24"/>
-                <w:lang w:val="fr-FR"/>
-              </w:rPr>
-              <w:t xml:space="preserve"> </w:t>
-            </w:r>
-            <w:proofErr w:type="spellStart"/>
-            <w:r>
-              <w:rPr>
-                <w:sz w:val="24"/>
-                <w:lang w:val="fr-FR"/>
-              </w:rPr>
-              <w:t>getPosImageCouranteInt</w:t>
-            </w:r>
-            <w:proofErr w:type="spellEnd"/>
-            <w:r>
-              <w:rPr>
-                <w:sz w:val="24"/>
-                <w:lang w:val="fr-FR"/>
-              </w:rPr>
-              <w:t>()</w:t>
+            <w:r>
+              <w:rPr>
+                <w:sz w:val="24"/>
+                <w:lang w:val="fr-FR"/>
+              </w:rPr>
+              <w:t>unsigned int getPosImageCouranteInt()</w:t>
             </w:r>
           </w:p>
         </w:tc>
@@ -7666,55 +6671,12 @@
                 <w:lang w:val="fr-FR"/>
               </w:rPr>
             </w:pPr>
-            <w:proofErr w:type="spellStart"/>
-            <w:proofErr w:type="gramStart"/>
-            <w:r>
-              <w:rPr>
-                <w:sz w:val="24"/>
-                <w:lang w:val="fr-FR"/>
-              </w:rPr>
-              <w:t>unsigned</w:t>
-            </w:r>
-            <w:proofErr w:type="spellEnd"/>
-            <w:proofErr w:type="gramEnd"/>
-            <w:r>
-              <w:rPr>
-                <w:sz w:val="24"/>
-                <w:lang w:val="fr-FR"/>
-              </w:rPr>
-              <w:t xml:space="preserve"> short </w:t>
-            </w:r>
-            <w:proofErr w:type="spellStart"/>
-            <w:r>
-              <w:rPr>
-                <w:sz w:val="24"/>
-                <w:lang w:val="fr-FR"/>
-              </w:rPr>
-              <w:t>int</w:t>
-            </w:r>
-            <w:proofErr w:type="spellEnd"/>
-            <w:r>
-              <w:rPr>
-                <w:sz w:val="24"/>
-                <w:lang w:val="fr-FR"/>
-              </w:rPr>
-              <w:t xml:space="preserve"> </w:t>
-            </w:r>
-            <w:proofErr w:type="spellStart"/>
-            <w:r>
-              <w:rPr>
-                <w:sz w:val="24"/>
-                <w:lang w:val="fr-FR"/>
-              </w:rPr>
-              <w:t>getVitesseDefilement</w:t>
-            </w:r>
-            <w:proofErr w:type="spellEnd"/>
-            <w:r>
-              <w:rPr>
-                <w:sz w:val="24"/>
-                <w:lang w:val="fr-FR"/>
-              </w:rPr>
-              <w:t>()</w:t>
+            <w:r>
+              <w:rPr>
+                <w:sz w:val="24"/>
+                <w:lang w:val="fr-FR"/>
+              </w:rPr>
+              <w:t>unsigned short int getVitesseDefilement()</w:t>
             </w:r>
           </w:p>
         </w:tc>
@@ -7779,56 +6741,13 @@
                 <w:lang w:val="fr-FR"/>
               </w:rPr>
             </w:pPr>
-            <w:proofErr w:type="spellStart"/>
-            <w:r>
-              <w:rPr>
-                <w:sz w:val="24"/>
-                <w:lang w:val="fr-FR"/>
-              </w:rPr>
-              <w:t>ImageDansDiaporama</w:t>
-            </w:r>
-            <w:proofErr w:type="spellEnd"/>
-            <w:r>
-              <w:rPr>
-                <w:sz w:val="24"/>
-                <w:lang w:val="fr-FR"/>
-              </w:rPr>
-              <w:t xml:space="preserve"> </w:t>
-            </w:r>
-            <w:proofErr w:type="spellStart"/>
-            <w:proofErr w:type="gramStart"/>
-            <w:r>
-              <w:rPr>
-                <w:sz w:val="24"/>
-                <w:lang w:val="fr-FR"/>
-              </w:rPr>
-              <w:t>getPositionImage</w:t>
-            </w:r>
-            <w:proofErr w:type="spellEnd"/>
-            <w:r>
-              <w:rPr>
-                <w:sz w:val="24"/>
-                <w:lang w:val="fr-FR"/>
-              </w:rPr>
-              <w:t>(</w:t>
-            </w:r>
-            <w:proofErr w:type="gramEnd"/>
-            <w:r>
-              <w:rPr>
-                <w:sz w:val="24"/>
-                <w:lang w:val="fr-FR"/>
-              </w:rPr>
-              <w:t xml:space="preserve">) </w:t>
-            </w:r>
-            <w:proofErr w:type="spellStart"/>
-            <w:r>
-              <w:rPr>
-                <w:sz w:val="24"/>
-                <w:lang w:val="fr-FR"/>
-              </w:rPr>
-              <w:t>const</w:t>
-            </w:r>
-            <w:proofErr w:type="spellEnd"/>
+            <w:r>
+              <w:rPr>
+                <w:sz w:val="24"/>
+                <w:lang w:val="fr-FR"/>
+              </w:rPr>
+              <w:t>ImageDansDiaporama getPositionImage() const</w:t>
+            </w:r>
           </w:p>
         </w:tc>
         <w:tc>
@@ -7892,65 +6811,13 @@
                 <w:lang w:val="fr-FR"/>
               </w:rPr>
             </w:pPr>
-            <w:proofErr w:type="spellStart"/>
-            <w:proofErr w:type="gramStart"/>
-            <w:r>
-              <w:rPr>
-                <w:sz w:val="24"/>
-                <w:lang w:val="fr-FR"/>
-              </w:rPr>
-              <w:t>unsigned</w:t>
-            </w:r>
-            <w:proofErr w:type="spellEnd"/>
-            <w:proofErr w:type="gramEnd"/>
-            <w:r>
-              <w:rPr>
-                <w:sz w:val="24"/>
-                <w:lang w:val="fr-FR"/>
-              </w:rPr>
-              <w:t xml:space="preserve"> </w:t>
-            </w:r>
-            <w:proofErr w:type="spellStart"/>
-            <w:r>
-              <w:rPr>
-                <w:sz w:val="24"/>
-                <w:lang w:val="fr-FR"/>
-              </w:rPr>
-              <w:t>int</w:t>
-            </w:r>
-            <w:proofErr w:type="spellEnd"/>
-            <w:r>
-              <w:rPr>
-                <w:sz w:val="24"/>
-                <w:lang w:val="fr-FR"/>
-              </w:rPr>
-              <w:t xml:space="preserve"> </w:t>
-            </w:r>
-            <w:proofErr w:type="spellStart"/>
-            <w:r>
-              <w:rPr>
-                <w:sz w:val="24"/>
-                <w:lang w:val="fr-FR"/>
-              </w:rPr>
-              <w:t>getNombreImages</w:t>
-            </w:r>
-            <w:proofErr w:type="spellEnd"/>
-            <w:r>
-              <w:rPr>
-                <w:sz w:val="24"/>
-                <w:lang w:val="fr-FR"/>
-              </w:rPr>
-              <w:t xml:space="preserve">() </w:t>
-            </w:r>
-            <w:proofErr w:type="spellStart"/>
-            <w:r>
-              <w:rPr>
-                <w:sz w:val="24"/>
-                <w:lang w:val="fr-FR"/>
-              </w:rPr>
-              <w:t>const</w:t>
-            </w:r>
-            <w:proofErr w:type="spellEnd"/>
+            <w:r>
+              <w:rPr>
+                <w:sz w:val="24"/>
+                <w:lang w:val="fr-FR"/>
+              </w:rPr>
+              <w:t>unsigned int getNombreImages() const</w:t>
+            </w:r>
           </w:p>
         </w:tc>
         <w:tc>
@@ -8014,56 +6881,13 @@
                 <w:lang w:val="fr-FR"/>
               </w:rPr>
             </w:pPr>
-            <w:proofErr w:type="spellStart"/>
-            <w:proofErr w:type="gramStart"/>
             <w:r>
               <w:rPr>
                 <w:sz w:val="24"/>
                 <w:lang w:val="fr-FR"/>
               </w:rPr>
               <w:lastRenderedPageBreak/>
-              <w:t>void</w:t>
-            </w:r>
-            <w:proofErr w:type="spellEnd"/>
-            <w:proofErr w:type="gramEnd"/>
-            <w:r>
-              <w:rPr>
-                <w:sz w:val="24"/>
-                <w:lang w:val="fr-FR"/>
-              </w:rPr>
-              <w:t xml:space="preserve"> </w:t>
-            </w:r>
-            <w:proofErr w:type="spellStart"/>
-            <w:r>
-              <w:rPr>
-                <w:sz w:val="24"/>
-                <w:lang w:val="fr-FR"/>
-              </w:rPr>
-              <w:t>setTitre</w:t>
-            </w:r>
-            <w:proofErr w:type="spellEnd"/>
-            <w:r>
-              <w:rPr>
-                <w:sz w:val="24"/>
-                <w:lang w:val="fr-FR"/>
-              </w:rPr>
-              <w:t>(</w:t>
-            </w:r>
-            <w:proofErr w:type="spellStart"/>
-            <w:r>
-              <w:rPr>
-                <w:sz w:val="24"/>
-                <w:lang w:val="fr-FR"/>
-              </w:rPr>
-              <w:t>const</w:t>
-            </w:r>
-            <w:proofErr w:type="spellEnd"/>
-            <w:r>
-              <w:rPr>
-                <w:sz w:val="24"/>
-                <w:lang w:val="fr-FR"/>
-              </w:rPr>
-              <w:t xml:space="preserve"> string &amp;)</w:t>
+              <w:t>void setTitre(const string &amp;)</w:t>
             </w:r>
           </w:p>
         </w:tc>
@@ -8121,71 +6945,12 @@
                 <w:lang w:val="fr-FR"/>
               </w:rPr>
             </w:pPr>
-            <w:proofErr w:type="spellStart"/>
-            <w:proofErr w:type="gramStart"/>
-            <w:r>
-              <w:rPr>
-                <w:sz w:val="24"/>
-                <w:lang w:val="fr-FR"/>
-              </w:rPr>
-              <w:t>void</w:t>
-            </w:r>
-            <w:proofErr w:type="spellEnd"/>
-            <w:proofErr w:type="gramEnd"/>
-            <w:r>
-              <w:rPr>
-                <w:sz w:val="24"/>
-                <w:lang w:val="fr-FR"/>
-              </w:rPr>
-              <w:t xml:space="preserve"> </w:t>
-            </w:r>
-            <w:proofErr w:type="spellStart"/>
-            <w:r>
-              <w:rPr>
-                <w:sz w:val="24"/>
-                <w:lang w:val="fr-FR"/>
-              </w:rPr>
-              <w:t>setVitesseDefilement</w:t>
-            </w:r>
-            <w:proofErr w:type="spellEnd"/>
-            <w:r>
-              <w:rPr>
-                <w:sz w:val="24"/>
-                <w:lang w:val="fr-FR"/>
-              </w:rPr>
-              <w:t>(</w:t>
-            </w:r>
-            <w:proofErr w:type="spellStart"/>
-            <w:r>
-              <w:rPr>
-                <w:sz w:val="24"/>
-                <w:lang w:val="fr-FR"/>
-              </w:rPr>
-              <w:t>unsigned</w:t>
-            </w:r>
-            <w:proofErr w:type="spellEnd"/>
-            <w:r>
-              <w:rPr>
-                <w:sz w:val="24"/>
-                <w:lang w:val="fr-FR"/>
-              </w:rPr>
-              <w:t xml:space="preserve"> </w:t>
-            </w:r>
-            <w:proofErr w:type="spellStart"/>
-            <w:r>
-              <w:rPr>
-                <w:sz w:val="24"/>
-                <w:lang w:val="fr-FR"/>
-              </w:rPr>
-              <w:t>int</w:t>
-            </w:r>
-            <w:proofErr w:type="spellEnd"/>
-            <w:r>
-              <w:rPr>
-                <w:sz w:val="24"/>
-                <w:lang w:val="fr-FR"/>
-              </w:rPr>
-              <w:t>)</w:t>
+            <w:r>
+              <w:rPr>
+                <w:sz w:val="24"/>
+                <w:lang w:val="fr-FR"/>
+              </w:rPr>
+              <w:t>void setVitesseDefilement(unsigned int)</w:t>
             </w:r>
           </w:p>
         </w:tc>
@@ -8243,87 +7008,12 @@
                 <w:lang w:val="fr-FR"/>
               </w:rPr>
             </w:pPr>
-            <w:proofErr w:type="spellStart"/>
-            <w:proofErr w:type="gramStart"/>
-            <w:r>
-              <w:rPr>
-                <w:sz w:val="24"/>
-                <w:lang w:val="fr-FR"/>
-              </w:rPr>
-              <w:t>void</w:t>
-            </w:r>
-            <w:proofErr w:type="spellEnd"/>
-            <w:proofErr w:type="gramEnd"/>
-            <w:r>
-              <w:rPr>
-                <w:sz w:val="24"/>
-                <w:lang w:val="fr-FR"/>
-              </w:rPr>
-              <w:t xml:space="preserve"> </w:t>
-            </w:r>
-            <w:proofErr w:type="spellStart"/>
-            <w:r>
-              <w:rPr>
-                <w:sz w:val="24"/>
-                <w:lang w:val="fr-FR"/>
-              </w:rPr>
-              <w:t>setLocalisationImages</w:t>
-            </w:r>
-            <w:proofErr w:type="spellEnd"/>
-            <w:r>
-              <w:rPr>
-                <w:sz w:val="24"/>
-                <w:lang w:val="fr-FR"/>
-              </w:rPr>
-              <w:t>(</w:t>
-            </w:r>
-            <w:proofErr w:type="spellStart"/>
-            <w:r>
-              <w:rPr>
-                <w:sz w:val="24"/>
-                <w:lang w:val="fr-FR"/>
-              </w:rPr>
-              <w:t>const</w:t>
-            </w:r>
-            <w:proofErr w:type="spellEnd"/>
-            <w:r>
-              <w:rPr>
-                <w:sz w:val="24"/>
-                <w:lang w:val="fr-FR"/>
-              </w:rPr>
-              <w:t xml:space="preserve"> </w:t>
-            </w:r>
-            <w:proofErr w:type="spellStart"/>
-            <w:r>
-              <w:rPr>
-                <w:sz w:val="24"/>
-                <w:lang w:val="fr-FR"/>
-              </w:rPr>
-              <w:t>vector</w:t>
-            </w:r>
-            <w:proofErr w:type="spellEnd"/>
-            <w:r>
-              <w:rPr>
-                <w:sz w:val="24"/>
-                <w:lang w:val="fr-FR"/>
-              </w:rPr>
-              <w:t>&lt;</w:t>
-            </w:r>
-            <w:proofErr w:type="spellStart"/>
-            <w:r>
-              <w:rPr>
-                <w:sz w:val="24"/>
-                <w:lang w:val="fr-FR"/>
-              </w:rPr>
-              <w:t>ImageDansDiaporama</w:t>
-            </w:r>
-            <w:proofErr w:type="spellEnd"/>
-            <w:r>
-              <w:rPr>
-                <w:sz w:val="24"/>
-                <w:lang w:val="fr-FR"/>
-              </w:rPr>
-              <w:t>&gt; &amp;)</w:t>
+            <w:r>
+              <w:rPr>
+                <w:sz w:val="24"/>
+                <w:lang w:val="fr-FR"/>
+              </w:rPr>
+              <w:t>void setLocalisationImages(const vector&lt;ImageDansDiaporama&gt; &amp;)</w:t>
             </w:r>
           </w:p>
         </w:tc>
@@ -8381,87 +7071,12 @@
                 <w:lang w:val="fr-FR"/>
               </w:rPr>
             </w:pPr>
-            <w:proofErr w:type="spellStart"/>
-            <w:proofErr w:type="gramStart"/>
-            <w:r>
-              <w:rPr>
-                <w:sz w:val="24"/>
-                <w:lang w:val="fr-FR"/>
-              </w:rPr>
-              <w:t>void</w:t>
-            </w:r>
-            <w:proofErr w:type="spellEnd"/>
-            <w:proofErr w:type="gramEnd"/>
-            <w:r>
-              <w:rPr>
-                <w:sz w:val="24"/>
-                <w:lang w:val="fr-FR"/>
-              </w:rPr>
-              <w:t xml:space="preserve"> </w:t>
-            </w:r>
-            <w:proofErr w:type="spellStart"/>
-            <w:r>
-              <w:rPr>
-                <w:sz w:val="24"/>
-                <w:lang w:val="fr-FR"/>
-              </w:rPr>
-              <w:t>setPosImageCouranteInt</w:t>
-            </w:r>
-            <w:proofErr w:type="spellEnd"/>
-            <w:r>
-              <w:rPr>
-                <w:sz w:val="24"/>
-                <w:lang w:val="fr-FR"/>
-              </w:rPr>
-              <w:t>(</w:t>
-            </w:r>
-            <w:proofErr w:type="spellStart"/>
-            <w:r>
-              <w:rPr>
-                <w:sz w:val="24"/>
-                <w:lang w:val="fr-FR"/>
-              </w:rPr>
-              <w:t>const</w:t>
-            </w:r>
-            <w:proofErr w:type="spellEnd"/>
-            <w:r>
-              <w:rPr>
-                <w:sz w:val="24"/>
-                <w:lang w:val="fr-FR"/>
-              </w:rPr>
-              <w:t xml:space="preserve"> </w:t>
-            </w:r>
-            <w:proofErr w:type="spellStart"/>
-            <w:r>
-              <w:rPr>
-                <w:sz w:val="24"/>
-                <w:lang w:val="fr-FR"/>
-              </w:rPr>
-              <w:t>unsigned</w:t>
-            </w:r>
-            <w:proofErr w:type="spellEnd"/>
-            <w:r>
-              <w:rPr>
-                <w:sz w:val="24"/>
-                <w:lang w:val="fr-FR"/>
-              </w:rPr>
-              <w:t xml:space="preserve"> </w:t>
-            </w:r>
-            <w:proofErr w:type="spellStart"/>
-            <w:r>
-              <w:rPr>
-                <w:sz w:val="24"/>
-                <w:lang w:val="fr-FR"/>
-              </w:rPr>
-              <w:t>int</w:t>
-            </w:r>
-            <w:proofErr w:type="spellEnd"/>
-            <w:r>
-              <w:rPr>
-                <w:sz w:val="24"/>
-                <w:lang w:val="fr-FR"/>
-              </w:rPr>
-              <w:t>&amp;)</w:t>
+            <w:r>
+              <w:rPr>
+                <w:sz w:val="24"/>
+                <w:lang w:val="fr-FR"/>
+              </w:rPr>
+              <w:t>void setPosImageCouranteInt(const unsigned int&amp;)</w:t>
             </w:r>
           </w:p>
         </w:tc>
@@ -8519,71 +7134,12 @@
                 <w:lang w:val="fr-FR"/>
               </w:rPr>
             </w:pPr>
-            <w:proofErr w:type="spellStart"/>
-            <w:proofErr w:type="gramStart"/>
-            <w:r>
-              <w:rPr>
-                <w:sz w:val="24"/>
-                <w:lang w:val="fr-FR"/>
-              </w:rPr>
-              <w:t>void</w:t>
-            </w:r>
-            <w:proofErr w:type="spellEnd"/>
-            <w:proofErr w:type="gramEnd"/>
-            <w:r>
-              <w:rPr>
-                <w:sz w:val="24"/>
-                <w:lang w:val="fr-FR"/>
-              </w:rPr>
-              <w:t xml:space="preserve"> </w:t>
-            </w:r>
-            <w:proofErr w:type="spellStart"/>
-            <w:r>
-              <w:rPr>
-                <w:sz w:val="24"/>
-                <w:lang w:val="fr-FR"/>
-              </w:rPr>
-              <w:t>ajouterImage</w:t>
-            </w:r>
-            <w:proofErr w:type="spellEnd"/>
-            <w:r>
-              <w:rPr>
-                <w:sz w:val="24"/>
-                <w:lang w:val="fr-FR"/>
-              </w:rPr>
-              <w:t>(</w:t>
-            </w:r>
-            <w:proofErr w:type="spellStart"/>
-            <w:r>
-              <w:rPr>
-                <w:sz w:val="24"/>
-                <w:lang w:val="fr-FR"/>
-              </w:rPr>
-              <w:t>const</w:t>
-            </w:r>
-            <w:proofErr w:type="spellEnd"/>
-            <w:r>
-              <w:rPr>
-                <w:sz w:val="24"/>
-                <w:lang w:val="fr-FR"/>
-              </w:rPr>
-              <w:t xml:space="preserve"> </w:t>
-            </w:r>
-            <w:proofErr w:type="spellStart"/>
-            <w:r>
-              <w:rPr>
-                <w:sz w:val="24"/>
-                <w:lang w:val="fr-FR"/>
-              </w:rPr>
-              <w:t>ImageDansDiaporama</w:t>
-            </w:r>
-            <w:proofErr w:type="spellEnd"/>
-            <w:r>
-              <w:rPr>
-                <w:sz w:val="24"/>
-                <w:lang w:val="fr-FR"/>
-              </w:rPr>
-              <w:t>&amp;)</w:t>
+            <w:r>
+              <w:rPr>
+                <w:sz w:val="24"/>
+                <w:lang w:val="fr-FR"/>
+              </w:rPr>
+              <w:t>void ajouterImage(const ImageDansDiaporama&amp;)</w:t>
             </w:r>
           </w:p>
         </w:tc>
@@ -8641,39 +7197,12 @@
                 <w:lang w:val="fr-FR"/>
               </w:rPr>
             </w:pPr>
-            <w:proofErr w:type="spellStart"/>
-            <w:proofErr w:type="gramStart"/>
-            <w:r>
-              <w:rPr>
-                <w:sz w:val="24"/>
-                <w:lang w:val="fr-FR"/>
-              </w:rPr>
-              <w:t>void</w:t>
-            </w:r>
-            <w:proofErr w:type="spellEnd"/>
-            <w:proofErr w:type="gramEnd"/>
-            <w:r>
-              <w:rPr>
-                <w:sz w:val="24"/>
-                <w:lang w:val="fr-FR"/>
-              </w:rPr>
-              <w:t xml:space="preserve"> </w:t>
-            </w:r>
-            <w:proofErr w:type="spellStart"/>
-            <w:r>
-              <w:rPr>
-                <w:sz w:val="24"/>
-                <w:lang w:val="fr-FR"/>
-              </w:rPr>
-              <w:t>afficherImageCouranteDansDiaporamaCourant</w:t>
-            </w:r>
-            <w:proofErr w:type="spellEnd"/>
-            <w:r>
-              <w:rPr>
-                <w:sz w:val="24"/>
-                <w:lang w:val="fr-FR"/>
-              </w:rPr>
-              <w:t>()</w:t>
+            <w:r>
+              <w:rPr>
+                <w:sz w:val="24"/>
+                <w:lang w:val="fr-FR"/>
+              </w:rPr>
+              <w:t>void afficherImageCouranteDansDiaporamaCourant()</w:t>
             </w:r>
           </w:p>
         </w:tc>
@@ -8731,23 +7260,12 @@
                 <w:lang w:val="fr-FR"/>
               </w:rPr>
             </w:pPr>
-            <w:proofErr w:type="spellStart"/>
-            <w:proofErr w:type="gramStart"/>
-            <w:r>
-              <w:rPr>
-                <w:sz w:val="24"/>
-                <w:lang w:val="fr-FR"/>
-              </w:rPr>
-              <w:t>void</w:t>
-            </w:r>
-            <w:proofErr w:type="spellEnd"/>
-            <w:proofErr w:type="gramEnd"/>
-            <w:r>
-              <w:rPr>
-                <w:sz w:val="24"/>
-                <w:lang w:val="fr-FR"/>
-              </w:rPr>
-              <w:t xml:space="preserve"> avancer()</w:t>
+            <w:r>
+              <w:rPr>
+                <w:sz w:val="24"/>
+                <w:lang w:val="fr-FR"/>
+              </w:rPr>
+              <w:t>void avancer()</w:t>
             </w:r>
           </w:p>
         </w:tc>
@@ -8805,23 +7323,12 @@
                 <w:lang w:val="fr-FR"/>
               </w:rPr>
             </w:pPr>
-            <w:proofErr w:type="spellStart"/>
-            <w:proofErr w:type="gramStart"/>
-            <w:r>
-              <w:rPr>
-                <w:sz w:val="24"/>
-                <w:lang w:val="fr-FR"/>
-              </w:rPr>
-              <w:t>void</w:t>
-            </w:r>
-            <w:proofErr w:type="spellEnd"/>
-            <w:proofErr w:type="gramEnd"/>
-            <w:r>
-              <w:rPr>
-                <w:sz w:val="24"/>
-                <w:lang w:val="fr-FR"/>
-              </w:rPr>
-              <w:t xml:space="preserve"> reculer()</w:t>
+            <w:r>
+              <w:rPr>
+                <w:sz w:val="24"/>
+                <w:lang w:val="fr-FR"/>
+              </w:rPr>
+              <w:t>void reculer()</w:t>
             </w:r>
           </w:p>
         </w:tc>
@@ -8879,39 +7386,12 @@
                 <w:lang w:val="fr-FR"/>
               </w:rPr>
             </w:pPr>
-            <w:proofErr w:type="spellStart"/>
-            <w:proofErr w:type="gramStart"/>
-            <w:r>
-              <w:rPr>
-                <w:sz w:val="24"/>
-                <w:lang w:val="fr-FR"/>
-              </w:rPr>
-              <w:t>void</w:t>
-            </w:r>
-            <w:proofErr w:type="spellEnd"/>
-            <w:proofErr w:type="gramEnd"/>
-            <w:r>
-              <w:rPr>
-                <w:sz w:val="24"/>
-                <w:lang w:val="fr-FR"/>
-              </w:rPr>
-              <w:t xml:space="preserve"> </w:t>
-            </w:r>
-            <w:proofErr w:type="spellStart"/>
-            <w:r>
-              <w:rPr>
-                <w:sz w:val="24"/>
-                <w:lang w:val="fr-FR"/>
-              </w:rPr>
-              <w:t>triCroissantRang</w:t>
-            </w:r>
-            <w:proofErr w:type="spellEnd"/>
-            <w:r>
-              <w:rPr>
-                <w:sz w:val="24"/>
-                <w:lang w:val="fr-FR"/>
-              </w:rPr>
-              <w:t>()</w:t>
+            <w:r>
+              <w:rPr>
+                <w:sz w:val="24"/>
+                <w:lang w:val="fr-FR"/>
+              </w:rPr>
+              <w:t>void triCroissantRang()</w:t>
             </w:r>
           </w:p>
         </w:tc>
@@ -8969,65 +7449,13 @@
                 <w:lang w:val="fr-FR"/>
               </w:rPr>
             </w:pPr>
-            <w:proofErr w:type="spellStart"/>
-            <w:proofErr w:type="gramStart"/>
-            <w:r>
-              <w:rPr>
-                <w:sz w:val="24"/>
-                <w:lang w:val="fr-FR"/>
-              </w:rPr>
-              <w:t>unsigned</w:t>
-            </w:r>
-            <w:proofErr w:type="spellEnd"/>
-            <w:proofErr w:type="gramEnd"/>
-            <w:r>
-              <w:rPr>
-                <w:sz w:val="24"/>
-                <w:lang w:val="fr-FR"/>
-              </w:rPr>
-              <w:t xml:space="preserve"> </w:t>
-            </w:r>
-            <w:proofErr w:type="spellStart"/>
-            <w:r>
-              <w:rPr>
-                <w:sz w:val="24"/>
-                <w:lang w:val="fr-FR"/>
-              </w:rPr>
-              <w:t>int</w:t>
-            </w:r>
-            <w:proofErr w:type="spellEnd"/>
-            <w:r>
-              <w:rPr>
-                <w:sz w:val="24"/>
-                <w:lang w:val="fr-FR"/>
-              </w:rPr>
-              <w:t xml:space="preserve"> </w:t>
-            </w:r>
-            <w:proofErr w:type="spellStart"/>
-            <w:r>
-              <w:rPr>
-                <w:sz w:val="24"/>
-                <w:lang w:val="fr-FR"/>
-              </w:rPr>
-              <w:t>nbImages</w:t>
-            </w:r>
-            <w:proofErr w:type="spellEnd"/>
-            <w:r>
-              <w:rPr>
-                <w:sz w:val="24"/>
-                <w:lang w:val="fr-FR"/>
-              </w:rPr>
-              <w:t xml:space="preserve">() </w:t>
-            </w:r>
-            <w:proofErr w:type="spellStart"/>
-            <w:r>
-              <w:rPr>
-                <w:sz w:val="24"/>
-                <w:lang w:val="fr-FR"/>
-              </w:rPr>
-              <w:t>const</w:t>
-            </w:r>
-            <w:proofErr w:type="spellEnd"/>
+            <w:r>
+              <w:rPr>
+                <w:sz w:val="24"/>
+                <w:lang w:val="fr-FR"/>
+              </w:rPr>
+              <w:t>unsigned int nbImages() const</w:t>
+            </w:r>
           </w:p>
         </w:tc>
         <w:tc>
@@ -9092,7 +7520,7 @@
           <w:numId w:val="3"/>
         </w:numPr>
       </w:pPr>
-      <w:bookmarkStart w:id="9" w:name="_Toc165724675"/>
+      <w:bookmarkStart w:id="9" w:name="_Toc165729913"/>
       <w:r>
         <w:lastRenderedPageBreak/>
         <w:t xml:space="preserve">Version 2 - </w:t>
@@ -9108,6 +7536,7 @@
         <w:pStyle w:val="Titre2"/>
         <w:ind w:firstLine="390"/>
       </w:pPr>
+      <w:bookmarkStart w:id="10" w:name="_Toc165729914"/>
       <w:r>
         <w:t>2.1. Diagramme état</w:t>
       </w:r>
@@ -9126,9 +7555,13 @@
       <w:r>
         <w:t>classique</w:t>
       </w:r>
+      <w:bookmarkEnd w:id="10"/>
     </w:p>
     <w:p>
       <w:r>
+        <w:rPr>
+          <w:noProof/>
+        </w:rPr>
         <w:drawing>
           <wp:anchor distT="0" distB="0" distL="114300" distR="114300" simplePos="0" relativeHeight="251659264" behindDoc="0" locked="0" layoutInCell="1" allowOverlap="1" wp14:anchorId="3B5500FA" wp14:editId="4C251D82">
             <wp:simplePos x="0" y="0"/>
@@ -9202,6 +7635,7 @@
           <w:numId w:val="3"/>
         </w:numPr>
       </w:pPr>
+      <w:bookmarkStart w:id="11" w:name="_Toc165729915"/>
       <w:r>
         <w:t>Diagramme état</w:t>
       </w:r>
@@ -9217,6 +7651,7 @@
       <w:r>
         <w:t>matriciel</w:t>
       </w:r>
+      <w:bookmarkEnd w:id="11"/>
     </w:p>
     <w:p/>
     <w:tbl>
@@ -9238,12 +7673,6 @@
         <w:gridCol w:w="1370"/>
       </w:tblGrid>
       <w:tr>
-        <w:tblPrEx>
-          <w:tblCellMar>
-            <w:top w:w="0" w:type="dxa"/>
-            <w:bottom w:w="0" w:type="dxa"/>
-          </w:tblCellMar>
-        </w:tblPrEx>
         <w:trPr>
           <w:trHeight w:val="983"/>
         </w:trPr>
@@ -9305,24 +7734,13 @@
                 <w:szCs w:val="20"/>
               </w:rPr>
             </w:pPr>
-            <w:proofErr w:type="spellStart"/>
-            <w:proofErr w:type="gramStart"/>
             <w:r>
               <w:rPr>
                 <w:sz w:val="20"/>
                 <w:szCs w:val="20"/>
               </w:rPr>
-              <w:t>actionCharger</w:t>
-            </w:r>
-            <w:proofErr w:type="gramEnd"/>
-            <w:r>
-              <w:rPr>
-                <w:sz w:val="20"/>
-                <w:szCs w:val="20"/>
-              </w:rPr>
-              <w:t>_diaporama</w:t>
-            </w:r>
-            <w:proofErr w:type="spellEnd"/>
+              <w:t>actionCharger_diaporama</w:t>
+            </w:r>
           </w:p>
           <w:p>
             <w:pPr>
@@ -9357,24 +7775,13 @@
                 <w:szCs w:val="20"/>
               </w:rPr>
             </w:pPr>
-            <w:proofErr w:type="spellStart"/>
-            <w:proofErr w:type="gramStart"/>
             <w:r>
               <w:rPr>
                 <w:sz w:val="20"/>
                 <w:szCs w:val="20"/>
               </w:rPr>
-              <w:t>actionEnlever</w:t>
-            </w:r>
-            <w:proofErr w:type="gramEnd"/>
-            <w:r>
-              <w:rPr>
-                <w:sz w:val="20"/>
-                <w:szCs w:val="20"/>
-              </w:rPr>
-              <w:t>_le_diaporama</w:t>
-            </w:r>
-            <w:proofErr w:type="spellEnd"/>
+              <w:t>actionEnlever_le_diaporama</w:t>
+            </w:r>
           </w:p>
         </w:tc>
         <w:tc>
@@ -9401,8 +7808,6 @@
                 <w:szCs w:val="20"/>
               </w:rPr>
             </w:pPr>
-            <w:proofErr w:type="spellStart"/>
-            <w:proofErr w:type="gramStart"/>
             <w:r>
               <w:rPr>
                 <w:sz w:val="20"/>
@@ -9410,8 +7815,6 @@
               </w:rPr>
               <w:t>rbModeDefilement</w:t>
             </w:r>
-            <w:proofErr w:type="spellEnd"/>
-            <w:proofErr w:type="gramEnd"/>
           </w:p>
         </w:tc>
         <w:tc>
@@ -9438,8 +7841,6 @@
                 <w:szCs w:val="20"/>
               </w:rPr>
             </w:pPr>
-            <w:proofErr w:type="spellStart"/>
-            <w:proofErr w:type="gramStart"/>
             <w:r>
               <w:rPr>
                 <w:sz w:val="20"/>
@@ -9447,18 +7848,10 @@
               </w:rPr>
               <w:t>actionQuitter</w:t>
             </w:r>
-            <w:proofErr w:type="spellEnd"/>
-            <w:proofErr w:type="gramEnd"/>
           </w:p>
         </w:tc>
       </w:tr>
       <w:tr>
-        <w:tblPrEx>
-          <w:tblCellMar>
-            <w:top w:w="0" w:type="dxa"/>
-            <w:bottom w:w="0" w:type="dxa"/>
-          </w:tblCellMar>
-        </w:tblPrEx>
         <w:trPr>
           <w:trHeight w:val="983"/>
         </w:trPr>
@@ -9542,8 +7935,6 @@
                 <w:szCs w:val="20"/>
               </w:rPr>
             </w:pPr>
-            <w:proofErr w:type="spellStart"/>
-            <w:proofErr w:type="gramStart"/>
             <w:r>
               <w:rPr>
                 <w:sz w:val="20"/>
@@ -9551,8 +7942,6 @@
               </w:rPr>
               <w:t>chargerDiaporama</w:t>
             </w:r>
-            <w:proofErr w:type="spellEnd"/>
-            <w:proofErr w:type="gramEnd"/>
           </w:p>
         </w:tc>
         <w:tc>
@@ -9579,8 +7968,6 @@
                 <w:szCs w:val="20"/>
               </w:rPr>
             </w:pPr>
-            <w:proofErr w:type="spellStart"/>
-            <w:proofErr w:type="gramStart"/>
             <w:r>
               <w:rPr>
                 <w:sz w:val="20"/>
@@ -9588,8 +7975,6 @@
               </w:rPr>
               <w:t>changerDiaporama</w:t>
             </w:r>
-            <w:proofErr w:type="spellEnd"/>
-            <w:proofErr w:type="gramEnd"/>
           </w:p>
         </w:tc>
         <w:tc>
@@ -9616,8 +8001,6 @@
                 <w:szCs w:val="20"/>
               </w:rPr>
             </w:pPr>
-            <w:proofErr w:type="spellStart"/>
-            <w:proofErr w:type="gramStart"/>
             <w:r>
               <w:rPr>
                 <w:sz w:val="20"/>
@@ -9625,8 +8008,6 @@
               </w:rPr>
               <w:t>viderDiaporama</w:t>
             </w:r>
-            <w:proofErr w:type="spellEnd"/>
-            <w:proofErr w:type="gramEnd"/>
           </w:p>
         </w:tc>
         <w:tc>
@@ -9697,12 +8078,6 @@
         </w:tc>
       </w:tr>
       <w:tr>
-        <w:tblPrEx>
-          <w:tblCellMar>
-            <w:top w:w="0" w:type="dxa"/>
-            <w:bottom w:w="0" w:type="dxa"/>
-          </w:tblCellMar>
-        </w:tblPrEx>
         <w:trPr>
           <w:trHeight w:val="693"/>
         </w:trPr>
@@ -9730,21 +8105,12 @@
                 <w:szCs w:val="20"/>
               </w:rPr>
             </w:pPr>
-            <w:proofErr w:type="gramStart"/>
             <w:r>
               <w:rPr>
                 <w:sz w:val="20"/>
                 <w:szCs w:val="20"/>
               </w:rPr>
-              <w:t>diaporama</w:t>
-            </w:r>
-            <w:proofErr w:type="gramEnd"/>
-            <w:r>
-              <w:rPr>
-                <w:sz w:val="20"/>
-                <w:szCs w:val="20"/>
-              </w:rPr>
-              <w:t xml:space="preserve"> non chargé</w:t>
+              <w:t>diaporama non chargé</w:t>
             </w:r>
           </w:p>
         </w:tc>
@@ -9773,21 +8139,12 @@
                 <w:szCs w:val="20"/>
               </w:rPr>
             </w:pPr>
-            <w:proofErr w:type="gramStart"/>
             <w:r>
               <w:rPr>
                 <w:sz w:val="20"/>
                 <w:szCs w:val="20"/>
               </w:rPr>
-              <w:t>diaporama</w:t>
-            </w:r>
-            <w:proofErr w:type="gramEnd"/>
-            <w:r>
-              <w:rPr>
-                <w:sz w:val="20"/>
-                <w:szCs w:val="20"/>
-              </w:rPr>
-              <w:t xml:space="preserve"> chargé</w:t>
+              <w:t>diaporama chargé</w:t>
             </w:r>
           </w:p>
         </w:tc>
@@ -9929,12 +8286,6 @@
         </w:tc>
       </w:tr>
       <w:tr>
-        <w:tblPrEx>
-          <w:tblCellMar>
-            <w:top w:w="0" w:type="dxa"/>
-            <w:bottom w:w="0" w:type="dxa"/>
-          </w:tblCellMar>
-        </w:tblPrEx>
         <w:trPr>
           <w:trHeight w:val="777"/>
         </w:trPr>
@@ -9962,21 +8313,12 @@
                 <w:szCs w:val="20"/>
               </w:rPr>
             </w:pPr>
-            <w:proofErr w:type="gramStart"/>
             <w:r>
               <w:rPr>
                 <w:sz w:val="20"/>
                 <w:szCs w:val="20"/>
               </w:rPr>
-              <w:t>diaporama</w:t>
-            </w:r>
-            <w:proofErr w:type="gramEnd"/>
-            <w:r>
-              <w:rPr>
-                <w:sz w:val="20"/>
-                <w:szCs w:val="20"/>
-              </w:rPr>
-              <w:t xml:space="preserve"> chargé</w:t>
+              <w:t>diaporama chargé</w:t>
             </w:r>
           </w:p>
         </w:tc>
@@ -10039,21 +8381,12 @@
                 <w:szCs w:val="20"/>
               </w:rPr>
             </w:pPr>
-            <w:proofErr w:type="gramStart"/>
             <w:r>
               <w:rPr>
                 <w:sz w:val="20"/>
                 <w:szCs w:val="20"/>
               </w:rPr>
-              <w:t>diaporama</w:t>
-            </w:r>
-            <w:proofErr w:type="gramEnd"/>
-            <w:r>
-              <w:rPr>
-                <w:sz w:val="20"/>
-                <w:szCs w:val="20"/>
-              </w:rPr>
-              <w:t xml:space="preserve"> chargé</w:t>
+              <w:t>diaporama chargé</w:t>
             </w:r>
           </w:p>
         </w:tc>
@@ -10082,21 +8415,12 @@
                 <w:szCs w:val="20"/>
               </w:rPr>
             </w:pPr>
-            <w:proofErr w:type="gramStart"/>
             <w:r>
               <w:rPr>
                 <w:sz w:val="20"/>
                 <w:szCs w:val="20"/>
               </w:rPr>
-              <w:t>diaporama</w:t>
-            </w:r>
-            <w:proofErr w:type="gramEnd"/>
-            <w:r>
-              <w:rPr>
-                <w:sz w:val="20"/>
-                <w:szCs w:val="20"/>
-              </w:rPr>
-              <w:t xml:space="preserve"> non chargé</w:t>
+              <w:t>diaporama non chargé</w:t>
             </w:r>
           </w:p>
         </w:tc>
@@ -10170,12 +8494,6 @@
         </w:tc>
       </w:tr>
       <w:tr>
-        <w:tblPrEx>
-          <w:tblCellMar>
-            <w:top w:w="0" w:type="dxa"/>
-            <w:bottom w:w="0" w:type="dxa"/>
-          </w:tblCellMar>
-        </w:tblPrEx>
         <w:trPr>
           <w:trHeight w:val="765"/>
         </w:trPr>
@@ -10384,12 +8702,6 @@
         </w:tc>
       </w:tr>
       <w:tr>
-        <w:tblPrEx>
-          <w:tblCellMar>
-            <w:top w:w="0" w:type="dxa"/>
-            <w:bottom w:w="0" w:type="dxa"/>
-          </w:tblCellMar>
-        </w:tblPrEx>
         <w:trPr>
           <w:trHeight w:val="1142"/>
         </w:trPr>
@@ -10598,12 +8910,6 @@
         </w:tc>
       </w:tr>
       <w:tr>
-        <w:tblPrEx>
-          <w:tblCellMar>
-            <w:top w:w="0" w:type="dxa"/>
-            <w:bottom w:w="0" w:type="dxa"/>
-          </w:tblCellMar>
-        </w:tblPrEx>
         <w:trPr>
           <w:trHeight w:val="631"/>
         </w:trPr>
@@ -10826,6 +9132,7 @@
           <w:szCs w:val="28"/>
         </w:rPr>
       </w:pPr>
+      <w:bookmarkStart w:id="12" w:name="_Toc165729916"/>
       <w:r>
         <w:lastRenderedPageBreak/>
         <w:t xml:space="preserve">Liens </w:t>
@@ -10837,6 +9144,7 @@
         </w:rPr>
         <w:t>entre éléments d’interface et fonctionnalités</w:t>
       </w:r>
+      <w:bookmarkEnd w:id="12"/>
     </w:p>
     <w:p/>
     <w:p>
@@ -10907,6 +9215,43 @@
     <w:p>
       <w:r>
         <w:t>Aide &gt; « A propos » : Permet d’afficher la version actuelle du lecteur de diaporama et ses auteurs.</w:t>
+      </w:r>
+    </w:p>
+    <w:p/>
+    <w:p/>
+    <w:p>
+      <w:pPr>
+        <w:pStyle w:val="Titre1"/>
+        <w:numPr>
+          <w:ilvl w:val="0"/>
+          <w:numId w:val="3"/>
+        </w:numPr>
+      </w:pPr>
+      <w:r>
+        <w:t>Version 2 - modèle MVP</w:t>
+      </w:r>
+    </w:p>
+    <w:p/>
+    <w:p>
+      <w:pPr>
+        <w:pStyle w:val="Titre3"/>
+        <w:ind w:firstLine="390"/>
+      </w:pPr>
+      <w:r>
+        <w:t>3.1. Diagramme des classes UML</w:t>
+      </w:r>
+    </w:p>
+    <w:p/>
+    <w:p>
+      <w:pPr>
+        <w:pStyle w:val="Titre2"/>
+        <w:numPr>
+          <w:ilvl w:val="1"/>
+          <w:numId w:val="3"/>
+        </w:numPr>
+      </w:pPr>
+      <w:r>
+        <w:t>Attributs et méthodes des classes</w:t>
       </w:r>
     </w:p>
     <w:sectPr>

</xml_diff>

<commit_message>
Mise a jour du dossier de conception et l'ajout dans le dossierde la v8 final
</commit_message>
<xml_diff>
--- a/Livrable.docx
+++ b/Livrable.docx
@@ -1,6 +1,6 @@
 
 <file path=word/document.xml><?xml version="1.0" encoding="utf-8"?>
-<w:document xmlns:wpc="http://schemas.microsoft.com/office/word/2010/wordprocessingCanvas" xmlns:cx="http://schemas.microsoft.com/office/drawing/2014/chartex" xmlns:cx1="http://schemas.microsoft.com/office/drawing/2015/9/8/chartex" xmlns:cx2="http://schemas.microsoft.com/office/drawing/2015/10/21/chartex" xmlns:cx3="http://schemas.microsoft.com/office/drawing/2016/5/9/chartex" xmlns:cx4="http://schemas.microsoft.com/office/drawing/2016/5/10/chartex" xmlns:cx5="http://schemas.microsoft.com/office/drawing/2016/5/11/chartex" xmlns:cx6="http://schemas.microsoft.com/office/drawing/2016/5/12/chartex" xmlns:cx7="http://schemas.microsoft.com/office/drawing/2016/5/13/chartex" xmlns:cx8="http://schemas.microsoft.com/office/drawing/2016/5/14/chartex" xmlns:mc="http://schemas.openxmlformats.org/markup-compatibility/2006" xmlns:aink="http://schemas.microsoft.com/office/drawing/2016/ink" xmlns:am3d="http://schemas.microsoft.com/office/drawing/2017/model3d" xmlns:o="urn:schemas-microsoft-com:office:office" xmlns:oel="http://schemas.microsoft.com/office/2019/extlst" xmlns:r="http://schemas.openxmlformats.org/officeDocument/2006/relationships" xmlns:m="http://schemas.openxmlformats.org/officeDocument/2006/math" xmlns:v="urn:schemas-microsoft-com:vml" xmlns:wp14="http://schemas.microsoft.com/office/word/2010/wordprocessingDrawing" xmlns:wp="http://schemas.openxmlformats.org/drawingml/2006/wordprocessingDrawing" xmlns:w10="urn:schemas-microsoft-com:office:word" xmlns:w="http://schemas.openxmlformats.org/wordprocessingml/2006/main" xmlns:w14="http://schemas.microsoft.com/office/word/2010/wordml" xmlns:w15="http://schemas.microsoft.com/office/word/2012/wordml" xmlns:w16cex="http://schemas.microsoft.com/office/word/2018/wordml/cex" xmlns:w16cid="http://schemas.microsoft.com/office/word/2016/wordml/cid" xmlns:w16="http://schemas.microsoft.com/office/word/2018/wordml" xmlns:w16du="http://schemas.microsoft.com/office/word/2023/wordml/word16du" xmlns:w16sdtdh="http://schemas.microsoft.com/office/word/2020/wordml/sdtdatahash" xmlns:w16se="http://schemas.microsoft.com/office/word/2015/wordml/symex" xmlns:wpg="http://schemas.microsoft.com/office/word/2010/wordprocessingGroup" xmlns:wpi="http://schemas.microsoft.com/office/word/2010/wordprocessingInk" xmlns:wne="http://schemas.microsoft.com/office/word/2006/wordml" xmlns:wps="http://schemas.microsoft.com/office/word/2010/wordprocessingShape" mc:Ignorable="w14 w15 w16se w16cid w16 w16cex w16sdtdh w16du wp14">
+<w:document xmlns:wpc="http://schemas.microsoft.com/office/word/2010/wordprocessingCanvas" xmlns:cx="http://schemas.microsoft.com/office/drawing/2014/chartex" xmlns:cx1="http://schemas.microsoft.com/office/drawing/2015/9/8/chartex" xmlns:mc="http://schemas.openxmlformats.org/markup-compatibility/2006" xmlns:o="urn:schemas-microsoft-com:office:office" xmlns:r="http://schemas.openxmlformats.org/officeDocument/2006/relationships" xmlns:m="http://schemas.openxmlformats.org/officeDocument/2006/math" xmlns:v="urn:schemas-microsoft-com:vml" xmlns:wp14="http://schemas.microsoft.com/office/word/2010/wordprocessingDrawing" xmlns:wp="http://schemas.openxmlformats.org/drawingml/2006/wordprocessingDrawing" xmlns:w10="urn:schemas-microsoft-com:office:word" xmlns:w="http://schemas.openxmlformats.org/wordprocessingml/2006/main" xmlns:w14="http://schemas.microsoft.com/office/word/2010/wordml" xmlns:w15="http://schemas.microsoft.com/office/word/2012/wordml" xmlns:w16se="http://schemas.microsoft.com/office/word/2015/wordml/symex" xmlns:wpg="http://schemas.microsoft.com/office/word/2010/wordprocessingGroup" xmlns:wpi="http://schemas.microsoft.com/office/word/2010/wordprocessingInk" xmlns:wne="http://schemas.microsoft.com/office/word/2006/wordml" xmlns:wps="http://schemas.microsoft.com/office/word/2010/wordprocessingShape" mc:Ignorable="w14 w15 w16se wp14">
   <w:body>
     <w:p>
       <w:pPr>
@@ -122,23 +122,7 @@
           <w:sz w:val="28"/>
           <w:szCs w:val="28"/>
         </w:rPr>
-        <w:t xml:space="preserve">IUT de Bayonne et du Pays </w:t>
-      </w:r>
-      <w:proofErr w:type="gramStart"/>
-      <w:r>
-        <w:rPr>
-          <w:sz w:val="28"/>
-          <w:szCs w:val="28"/>
-        </w:rPr>
-        <w:t>Basque</w:t>
-      </w:r>
-      <w:proofErr w:type="gramEnd"/>
-      <w:r>
-        <w:rPr>
-          <w:sz w:val="28"/>
-          <w:szCs w:val="28"/>
-        </w:rPr>
-        <w:t>, Département Informatique</w:t>
+        <w:t>IUT de Bayonne et du Pays Basque, Département Informatique</w:t>
       </w:r>
     </w:p>
     <w:p>
@@ -2112,6 +2096,7 @@
       <w:r>
         <w:rPr>
           <w:noProof/>
+          <w:lang w:eastAsia="fr-FR"/>
         </w:rPr>
         <w:drawing>
           <wp:anchor distT="0" distB="0" distL="114300" distR="114300" simplePos="0" relativeHeight="251658240" behindDoc="0" locked="0" layoutInCell="1" allowOverlap="1" wp14:anchorId="66245A32" wp14:editId="5AA057BB">
@@ -2406,21 +2391,12 @@
               </w:rPr>
             </w:pPr>
             <w:proofErr w:type="spellStart"/>
-            <w:proofErr w:type="gramStart"/>
-            <w:r>
-              <w:rPr>
-                <w:sz w:val="24"/>
-                <w:lang w:val="fr-FR"/>
-              </w:rPr>
-              <w:t>m</w:t>
-            </w:r>
-            <w:proofErr w:type="gramEnd"/>
-            <w:r>
-              <w:rPr>
-                <w:sz w:val="24"/>
-                <w:lang w:val="fr-FR"/>
-              </w:rPr>
-              <w:t>_titre</w:t>
+            <w:r>
+              <w:rPr>
+                <w:sz w:val="24"/>
+                <w:lang w:val="fr-FR"/>
+              </w:rPr>
+              <w:t>m_titre</w:t>
             </w:r>
             <w:proofErr w:type="spellEnd"/>
           </w:p>
@@ -2538,21 +2514,12 @@
               </w:rPr>
             </w:pPr>
             <w:proofErr w:type="spellStart"/>
-            <w:proofErr w:type="gramStart"/>
-            <w:r>
-              <w:rPr>
-                <w:sz w:val="24"/>
-                <w:lang w:val="fr-FR"/>
-              </w:rPr>
-              <w:t>m</w:t>
-            </w:r>
-            <w:proofErr w:type="gramEnd"/>
-            <w:r>
-              <w:rPr>
-                <w:sz w:val="24"/>
-                <w:lang w:val="fr-FR"/>
-              </w:rPr>
-              <w:t>_categorie</w:t>
+            <w:r>
+              <w:rPr>
+                <w:sz w:val="24"/>
+                <w:lang w:val="fr-FR"/>
+              </w:rPr>
+              <w:t>m_categorie</w:t>
             </w:r>
             <w:proofErr w:type="spellEnd"/>
           </w:p>
@@ -2670,21 +2637,12 @@
               </w:rPr>
             </w:pPr>
             <w:proofErr w:type="spellStart"/>
-            <w:proofErr w:type="gramStart"/>
-            <w:r>
-              <w:rPr>
-                <w:sz w:val="24"/>
-                <w:lang w:val="fr-FR"/>
-              </w:rPr>
-              <w:t>m</w:t>
-            </w:r>
-            <w:proofErr w:type="gramEnd"/>
-            <w:r>
-              <w:rPr>
-                <w:sz w:val="24"/>
-                <w:lang w:val="fr-FR"/>
-              </w:rPr>
-              <w:t>_chemin</w:t>
+            <w:r>
+              <w:rPr>
+                <w:sz w:val="24"/>
+                <w:lang w:val="fr-FR"/>
+              </w:rPr>
+              <w:t>m_chemin</w:t>
             </w:r>
             <w:proofErr w:type="spellEnd"/>
           </w:p>
@@ -3039,7 +2997,6 @@
               </w:rPr>
             </w:pPr>
             <w:proofErr w:type="spellStart"/>
-            <w:proofErr w:type="gramStart"/>
             <w:r>
               <w:rPr>
                 <w:sz w:val="24"/>
@@ -3055,16 +3012,7 @@
                 <w:szCs w:val="24"/>
                 <w:lang w:val="fr-FR"/>
               </w:rPr>
-              <w:t>(</w:t>
-            </w:r>
-            <w:proofErr w:type="gramEnd"/>
-            <w:r>
-              <w:rPr>
-                <w:sz w:val="24"/>
-                <w:szCs w:val="24"/>
-                <w:lang w:val="fr-FR"/>
-              </w:rPr>
-              <w:t xml:space="preserve">) </w:t>
+              <w:t xml:space="preserve">() </w:t>
             </w:r>
             <w:proofErr w:type="spellStart"/>
             <w:r>
@@ -3136,7 +3084,6 @@
               </w:rPr>
             </w:pPr>
             <w:proofErr w:type="spellStart"/>
-            <w:proofErr w:type="gramStart"/>
             <w:r>
               <w:rPr>
                 <w:sz w:val="24"/>
@@ -3152,16 +3099,7 @@
                 <w:szCs w:val="24"/>
                 <w:lang w:val="fr-FR"/>
               </w:rPr>
-              <w:t>(</w:t>
-            </w:r>
-            <w:proofErr w:type="gramEnd"/>
-            <w:r>
-              <w:rPr>
-                <w:sz w:val="24"/>
-                <w:szCs w:val="24"/>
-                <w:lang w:val="fr-FR"/>
-              </w:rPr>
-              <w:t xml:space="preserve">) </w:t>
+              <w:t xml:space="preserve">() </w:t>
             </w:r>
             <w:proofErr w:type="spellStart"/>
             <w:r>
@@ -3233,7 +3171,6 @@
               </w:rPr>
             </w:pPr>
             <w:proofErr w:type="spellStart"/>
-            <w:proofErr w:type="gramStart"/>
             <w:r>
               <w:rPr>
                 <w:sz w:val="24"/>
@@ -3249,16 +3186,7 @@
                 <w:szCs w:val="24"/>
                 <w:lang w:val="fr-FR"/>
               </w:rPr>
-              <w:t>(</w:t>
-            </w:r>
-            <w:proofErr w:type="gramEnd"/>
-            <w:r>
-              <w:rPr>
-                <w:sz w:val="24"/>
-                <w:szCs w:val="24"/>
-                <w:lang w:val="fr-FR"/>
-              </w:rPr>
-              <w:t xml:space="preserve">) </w:t>
+              <w:t xml:space="preserve">() </w:t>
             </w:r>
             <w:proofErr w:type="spellStart"/>
             <w:r>
@@ -3329,23 +3257,13 @@
                 <w:lang w:val="fr-FR"/>
               </w:rPr>
             </w:pPr>
-            <w:proofErr w:type="gramStart"/>
-            <w:r>
-              <w:rPr>
-                <w:sz w:val="24"/>
-                <w:szCs w:val="24"/>
-                <w:lang w:val="fr-FR"/>
-              </w:rPr>
-              <w:t>afficher(</w:t>
-            </w:r>
-            <w:proofErr w:type="gramEnd"/>
-            <w:r>
-              <w:rPr>
-                <w:sz w:val="24"/>
-                <w:szCs w:val="24"/>
-                <w:lang w:val="fr-FR"/>
-              </w:rPr>
-              <w:t xml:space="preserve">) </w:t>
+            <w:r>
+              <w:rPr>
+                <w:sz w:val="24"/>
+                <w:szCs w:val="24"/>
+                <w:lang w:val="fr-FR"/>
+              </w:rPr>
+              <w:t xml:space="preserve">afficher() </w:t>
             </w:r>
             <w:proofErr w:type="spellStart"/>
             <w:r>
@@ -3633,21 +3551,12 @@
               </w:rPr>
             </w:pPr>
             <w:proofErr w:type="spellStart"/>
-            <w:proofErr w:type="gramStart"/>
-            <w:r>
-              <w:rPr>
-                <w:sz w:val="24"/>
-                <w:lang w:val="fr-FR"/>
-              </w:rPr>
-              <w:t>m</w:t>
-            </w:r>
-            <w:proofErr w:type="gramEnd"/>
-            <w:r>
-              <w:rPr>
-                <w:sz w:val="24"/>
-                <w:lang w:val="fr-FR"/>
-              </w:rPr>
-              <w:t>_toutesDiapos</w:t>
+            <w:r>
+              <w:rPr>
+                <w:sz w:val="24"/>
+                <w:lang w:val="fr-FR"/>
+              </w:rPr>
+              <w:t>m_toutesDiapos</w:t>
             </w:r>
             <w:proofErr w:type="spellEnd"/>
           </w:p>
@@ -3774,21 +3683,12 @@
               </w:rPr>
             </w:pPr>
             <w:proofErr w:type="spellStart"/>
-            <w:proofErr w:type="gramStart"/>
-            <w:r>
-              <w:rPr>
-                <w:sz w:val="24"/>
-                <w:lang w:val="fr-FR"/>
-              </w:rPr>
-              <w:t>m</w:t>
-            </w:r>
-            <w:proofErr w:type="gramEnd"/>
-            <w:r>
-              <w:rPr>
-                <w:sz w:val="24"/>
-                <w:lang w:val="fr-FR"/>
-              </w:rPr>
-              <w:t>_numDiapoCourant</w:t>
+            <w:r>
+              <w:rPr>
+                <w:sz w:val="24"/>
+                <w:lang w:val="fr-FR"/>
+              </w:rPr>
+              <w:t>m_numDiapoCourant</w:t>
             </w:r>
             <w:proofErr w:type="spellEnd"/>
           </w:p>
@@ -3906,22 +3806,13 @@
               </w:rPr>
             </w:pPr>
             <w:proofErr w:type="spellStart"/>
-            <w:proofErr w:type="gramStart"/>
             <w:r>
               <w:rPr>
                 <w:sz w:val="24"/>
                 <w:lang w:val="fr-FR"/>
               </w:rPr>
               <w:lastRenderedPageBreak/>
-              <w:t>m</w:t>
-            </w:r>
-            <w:proofErr w:type="gramEnd"/>
-            <w:r>
-              <w:rPr>
-                <w:sz w:val="24"/>
-                <w:lang w:val="fr-FR"/>
-              </w:rPr>
-              <w:t>_nombreDiapos</w:t>
+              <w:t>m_nombreDiapos</w:t>
             </w:r>
             <w:proofErr w:type="spellEnd"/>
           </w:p>
@@ -4129,21 +4020,12 @@
                 <w:lang w:val="fr-FR"/>
               </w:rPr>
             </w:pPr>
-            <w:proofErr w:type="gramStart"/>
-            <w:r>
-              <w:rPr>
-                <w:sz w:val="24"/>
-                <w:lang w:val="fr-FR"/>
-              </w:rPr>
-              <w:t>Lecteur(</w:t>
-            </w:r>
-            <w:proofErr w:type="gramEnd"/>
-            <w:r>
-              <w:rPr>
-                <w:sz w:val="24"/>
-                <w:lang w:val="fr-FR"/>
-              </w:rPr>
-              <w:t>)</w:t>
+            <w:r>
+              <w:rPr>
+                <w:sz w:val="24"/>
+                <w:lang w:val="fr-FR"/>
+              </w:rPr>
+              <w:t>Lecteur()</w:t>
             </w:r>
           </w:p>
         </w:tc>
@@ -4314,7 +4196,6 @@
               </w:rPr>
             </w:pPr>
             <w:proofErr w:type="spellStart"/>
-            <w:proofErr w:type="gramStart"/>
             <w:r>
               <w:rPr>
                 <w:sz w:val="24"/>
@@ -4324,7 +4205,6 @@
               <w:t>vector</w:t>
             </w:r>
             <w:proofErr w:type="spellEnd"/>
-            <w:proofErr w:type="gramEnd"/>
             <w:r>
               <w:rPr>
                 <w:sz w:val="24"/>
@@ -4419,7 +4299,6 @@
               <w:t xml:space="preserve">Diaporama &amp; </w:t>
             </w:r>
             <w:proofErr w:type="spellStart"/>
-            <w:proofErr w:type="gramStart"/>
             <w:r>
               <w:rPr>
                 <w:sz w:val="24"/>
@@ -4435,16 +4314,7 @@
                 <w:szCs w:val="24"/>
                 <w:lang w:val="fr-FR"/>
               </w:rPr>
-              <w:t>(</w:t>
-            </w:r>
-            <w:proofErr w:type="gramEnd"/>
-            <w:r>
-              <w:rPr>
-                <w:sz w:val="24"/>
-                <w:szCs w:val="24"/>
-                <w:lang w:val="fr-FR"/>
-              </w:rPr>
-              <w:t>)</w:t>
+              <w:t>()</w:t>
             </w:r>
           </w:p>
         </w:tc>
@@ -4506,7 +4376,6 @@
               </w:rPr>
             </w:pPr>
             <w:proofErr w:type="spellStart"/>
-            <w:proofErr w:type="gramStart"/>
             <w:r>
               <w:rPr>
                 <w:sz w:val="24"/>
@@ -4516,7 +4385,6 @@
               <w:t>unsigned</w:t>
             </w:r>
             <w:proofErr w:type="spellEnd"/>
-            <w:proofErr w:type="gramEnd"/>
             <w:r>
               <w:rPr>
                 <w:sz w:val="24"/>
@@ -4621,7 +4489,6 @@
               </w:rPr>
             </w:pPr>
             <w:proofErr w:type="spellStart"/>
-            <w:proofErr w:type="gramStart"/>
             <w:r>
               <w:rPr>
                 <w:sz w:val="24"/>
@@ -4631,7 +4498,6 @@
               <w:t>unsigned</w:t>
             </w:r>
             <w:proofErr w:type="spellEnd"/>
-            <w:proofErr w:type="gramEnd"/>
             <w:r>
               <w:rPr>
                 <w:sz w:val="24"/>
@@ -4754,7 +4620,6 @@
               <w:t xml:space="preserve"> </w:t>
             </w:r>
             <w:proofErr w:type="spellStart"/>
-            <w:proofErr w:type="gramStart"/>
             <w:r>
               <w:rPr>
                 <w:sz w:val="24"/>
@@ -4773,7 +4638,6 @@
               <w:t>(</w:t>
             </w:r>
             <w:proofErr w:type="spellStart"/>
-            <w:proofErr w:type="gramEnd"/>
             <w:r>
               <w:rPr>
                 <w:sz w:val="24"/>
@@ -4911,7 +4775,6 @@
               <w:t xml:space="preserve"> </w:t>
             </w:r>
             <w:proofErr w:type="spellStart"/>
-            <w:proofErr w:type="gramStart"/>
             <w:r>
               <w:rPr>
                 <w:sz w:val="24"/>
@@ -4930,7 +4793,6 @@
               <w:t>(</w:t>
             </w:r>
             <w:proofErr w:type="spellStart"/>
-            <w:proofErr w:type="gramEnd"/>
             <w:r>
               <w:rPr>
                 <w:sz w:val="24"/>
@@ -5084,7 +4946,6 @@
               <w:t xml:space="preserve"> </w:t>
             </w:r>
             <w:proofErr w:type="spellStart"/>
-            <w:proofErr w:type="gramStart"/>
             <w:r>
               <w:rPr>
                 <w:sz w:val="24"/>
@@ -5103,7 +4964,6 @@
               <w:t>(</w:t>
             </w:r>
             <w:proofErr w:type="spellStart"/>
-            <w:proofErr w:type="gramEnd"/>
             <w:r>
               <w:rPr>
                 <w:sz w:val="24"/>
@@ -5452,7 +5312,6 @@
               </w:rPr>
             </w:pPr>
             <w:proofErr w:type="spellStart"/>
-            <w:proofErr w:type="gramStart"/>
             <w:r>
               <w:rPr>
                 <w:sz w:val="24"/>
@@ -5462,7 +5321,6 @@
               <w:t>unsigned</w:t>
             </w:r>
             <w:proofErr w:type="spellEnd"/>
-            <w:proofErr w:type="gramEnd"/>
             <w:r>
               <w:rPr>
                 <w:sz w:val="24"/>
@@ -5582,33 +5440,15 @@
                 <w:szCs w:val="24"/>
                 <w:lang w:val="fr-FR"/>
               </w:rPr>
-              <w:t xml:space="preserve"> </w:t>
-            </w:r>
-            <w:proofErr w:type="gramStart"/>
-            <w:r>
-              <w:rPr>
-                <w:sz w:val="24"/>
-                <w:szCs w:val="24"/>
-                <w:lang w:val="fr-FR"/>
-              </w:rPr>
-              <w:t>charger</w:t>
-            </w:r>
-            <w:r>
-              <w:rPr>
-                <w:sz w:val="24"/>
-                <w:szCs w:val="24"/>
-                <w:lang w:val="fr-FR"/>
-              </w:rPr>
-              <w:t>(</w:t>
-            </w:r>
-            <w:proofErr w:type="gramEnd"/>
-            <w:r>
-              <w:rPr>
-                <w:sz w:val="24"/>
-                <w:szCs w:val="24"/>
-                <w:lang w:val="fr-FR"/>
-              </w:rPr>
-              <w:t>Images&amp;)</w:t>
+              <w:t xml:space="preserve"> charger</w:t>
+            </w:r>
+            <w:r>
+              <w:rPr>
+                <w:sz w:val="24"/>
+                <w:szCs w:val="24"/>
+                <w:lang w:val="fr-FR"/>
+              </w:rPr>
+              <w:t>(Images&amp;)</w:t>
             </w:r>
           </w:p>
         </w:tc>
@@ -5694,7 +5534,6 @@
               </w:rPr>
             </w:pPr>
             <w:proofErr w:type="spellStart"/>
-            <w:proofErr w:type="gramStart"/>
             <w:r>
               <w:rPr>
                 <w:sz w:val="24"/>
@@ -5704,7 +5543,6 @@
               <w:t>void</w:t>
             </w:r>
             <w:proofErr w:type="spellEnd"/>
-            <w:proofErr w:type="gramEnd"/>
             <w:r>
               <w:rPr>
                 <w:sz w:val="24"/>
@@ -6053,21 +5891,12 @@
               </w:rPr>
             </w:pPr>
             <w:proofErr w:type="spellStart"/>
-            <w:proofErr w:type="gramStart"/>
-            <w:r>
-              <w:rPr>
-                <w:sz w:val="24"/>
-                <w:lang w:val="fr-FR"/>
-              </w:rPr>
-              <w:t>m</w:t>
-            </w:r>
-            <w:proofErr w:type="gramEnd"/>
-            <w:r>
-              <w:rPr>
-                <w:sz w:val="24"/>
-                <w:lang w:val="fr-FR"/>
-              </w:rPr>
-              <w:t>_pos</w:t>
+            <w:r>
+              <w:rPr>
+                <w:sz w:val="24"/>
+                <w:lang w:val="fr-FR"/>
+              </w:rPr>
+              <w:t>m_pos</w:t>
             </w:r>
             <w:proofErr w:type="spellEnd"/>
           </w:p>
@@ -6185,21 +6014,12 @@
               </w:rPr>
             </w:pPr>
             <w:proofErr w:type="spellStart"/>
-            <w:proofErr w:type="gramStart"/>
-            <w:r>
-              <w:rPr>
-                <w:sz w:val="24"/>
-                <w:lang w:val="fr-FR"/>
-              </w:rPr>
-              <w:t>m</w:t>
-            </w:r>
-            <w:proofErr w:type="gramEnd"/>
-            <w:r>
-              <w:rPr>
-                <w:sz w:val="24"/>
-                <w:lang w:val="fr-FR"/>
-              </w:rPr>
-              <w:t>_rang</w:t>
+            <w:r>
+              <w:rPr>
+                <w:sz w:val="24"/>
+                <w:lang w:val="fr-FR"/>
+              </w:rPr>
+              <w:t>m_rang</w:t>
             </w:r>
             <w:proofErr w:type="spellEnd"/>
           </w:p>
@@ -6416,7 +6236,6 @@
               </w:rPr>
             </w:pPr>
             <w:proofErr w:type="spellStart"/>
-            <w:proofErr w:type="gramStart"/>
             <w:r>
               <w:rPr>
                 <w:sz w:val="24"/>
@@ -6430,15 +6249,7 @@
                 <w:sz w:val="24"/>
                 <w:lang w:val="fr-FR"/>
               </w:rPr>
-              <w:t>(</w:t>
-            </w:r>
-            <w:proofErr w:type="gramEnd"/>
-            <w:r>
-              <w:rPr>
-                <w:sz w:val="24"/>
-                <w:lang w:val="fr-FR"/>
-              </w:rPr>
-              <w:t>)</w:t>
+              <w:t>()</w:t>
             </w:r>
           </w:p>
         </w:tc>
@@ -6497,7 +6308,6 @@
               </w:rPr>
             </w:pPr>
             <w:proofErr w:type="spellStart"/>
-            <w:proofErr w:type="gramStart"/>
             <w:r>
               <w:rPr>
                 <w:sz w:val="24"/>
@@ -6514,7 +6324,6 @@
               <w:t>(</w:t>
             </w:r>
             <w:proofErr w:type="spellStart"/>
-            <w:proofErr w:type="gramEnd"/>
             <w:r>
               <w:rPr>
                 <w:sz w:val="24"/>
@@ -6651,7 +6460,6 @@
               </w:rPr>
             </w:pPr>
             <w:proofErr w:type="spellStart"/>
-            <w:proofErr w:type="gramStart"/>
             <w:r>
               <w:rPr>
                 <w:sz w:val="24"/>
@@ -6665,15 +6473,23 @@
                 <w:sz w:val="24"/>
                 <w:lang w:val="en-GB"/>
               </w:rPr>
-              <w:t>(</w:t>
-            </w:r>
-            <w:proofErr w:type="gramEnd"/>
+              <w:t xml:space="preserve">(Images&amp;, unsigned </w:t>
+            </w:r>
+            <w:proofErr w:type="spellStart"/>
             <w:r>
               <w:rPr>
                 <w:sz w:val="24"/>
                 <w:lang w:val="en-GB"/>
               </w:rPr>
-              <w:t>Images&amp;, unsigned int, unsigned int)</w:t>
+              <w:t>int</w:t>
+            </w:r>
+            <w:proofErr w:type="spellEnd"/>
+            <w:r>
+              <w:rPr>
+                <w:sz w:val="24"/>
+                <w:lang w:val="en-GB"/>
+              </w:rPr>
+              <w:t>, unsigned int)</w:t>
             </w:r>
           </w:p>
         </w:tc>
@@ -6743,15 +6559,30 @@
                 <w:sz w:val="24"/>
                 <w:lang w:val="en-GB"/>
               </w:rPr>
-              <w:t xml:space="preserve">unsigned int </w:t>
-            </w:r>
-            <w:proofErr w:type="spellStart"/>
-            <w:proofErr w:type="gramStart"/>
+              <w:t xml:space="preserve">unsigned </w:t>
+            </w:r>
+            <w:proofErr w:type="spellStart"/>
             <w:r>
               <w:rPr>
                 <w:sz w:val="24"/>
                 <w:lang w:val="en-GB"/>
               </w:rPr>
+              <w:t>int</w:t>
+            </w:r>
+            <w:proofErr w:type="spellEnd"/>
+            <w:r>
+              <w:rPr>
+                <w:sz w:val="24"/>
+                <w:lang w:val="en-GB"/>
+              </w:rPr>
+              <w:t xml:space="preserve"> </w:t>
+            </w:r>
+            <w:proofErr w:type="spellStart"/>
+            <w:r>
+              <w:rPr>
+                <w:sz w:val="24"/>
+                <w:lang w:val="en-GB"/>
+              </w:rPr>
               <w:t>getPosition</w:t>
             </w:r>
             <w:proofErr w:type="spellEnd"/>
@@ -6760,15 +6591,7 @@
                 <w:sz w:val="24"/>
                 <w:lang w:val="en-GB"/>
               </w:rPr>
-              <w:t>(</w:t>
-            </w:r>
-            <w:proofErr w:type="gramEnd"/>
-            <w:r>
-              <w:rPr>
-                <w:sz w:val="24"/>
-                <w:lang w:val="en-GB"/>
-              </w:rPr>
-              <w:t xml:space="preserve">) </w:t>
+              <w:t xml:space="preserve">() </w:t>
             </w:r>
             <w:proofErr w:type="spellStart"/>
             <w:r>
@@ -6840,15 +6663,30 @@
                 <w:sz w:val="24"/>
                 <w:lang w:val="en-GB"/>
               </w:rPr>
-              <w:t xml:space="preserve">unsigned int </w:t>
-            </w:r>
-            <w:proofErr w:type="spellStart"/>
-            <w:proofErr w:type="gramStart"/>
+              <w:t xml:space="preserve">unsigned </w:t>
+            </w:r>
+            <w:proofErr w:type="spellStart"/>
             <w:r>
               <w:rPr>
                 <w:sz w:val="24"/>
                 <w:lang w:val="en-GB"/>
               </w:rPr>
+              <w:t>int</w:t>
+            </w:r>
+            <w:proofErr w:type="spellEnd"/>
+            <w:r>
+              <w:rPr>
+                <w:sz w:val="24"/>
+                <w:lang w:val="en-GB"/>
+              </w:rPr>
+              <w:t xml:space="preserve"> </w:t>
+            </w:r>
+            <w:proofErr w:type="spellStart"/>
+            <w:r>
+              <w:rPr>
+                <w:sz w:val="24"/>
+                <w:lang w:val="en-GB"/>
+              </w:rPr>
               <w:t>getRang</w:t>
             </w:r>
             <w:proofErr w:type="spellEnd"/>
@@ -6857,15 +6695,7 @@
                 <w:sz w:val="24"/>
                 <w:lang w:val="en-GB"/>
               </w:rPr>
-              <w:t>(</w:t>
-            </w:r>
-            <w:proofErr w:type="gramEnd"/>
-            <w:r>
-              <w:rPr>
-                <w:sz w:val="24"/>
-                <w:lang w:val="en-GB"/>
-              </w:rPr>
-              <w:t xml:space="preserve">) </w:t>
+              <w:t xml:space="preserve">() </w:t>
             </w:r>
             <w:proofErr w:type="spellStart"/>
             <w:r>
@@ -6940,7 +6770,6 @@
               <w:t xml:space="preserve">Image </w:t>
             </w:r>
             <w:proofErr w:type="spellStart"/>
-            <w:proofErr w:type="gramStart"/>
             <w:r>
               <w:rPr>
                 <w:sz w:val="24"/>
@@ -6954,15 +6783,7 @@
                 <w:sz w:val="24"/>
                 <w:lang w:val="en-GB"/>
               </w:rPr>
-              <w:t>(</w:t>
-            </w:r>
-            <w:proofErr w:type="gramEnd"/>
-            <w:r>
-              <w:rPr>
-                <w:sz w:val="24"/>
-                <w:lang w:val="en-GB"/>
-              </w:rPr>
-              <w:t xml:space="preserve">) </w:t>
+              <w:t xml:space="preserve">() </w:t>
             </w:r>
             <w:proofErr w:type="spellStart"/>
             <w:r>
@@ -7045,7 +6866,6 @@
               <w:t xml:space="preserve">void </w:t>
             </w:r>
             <w:proofErr w:type="spellStart"/>
-            <w:proofErr w:type="gramStart"/>
             <w:r>
               <w:rPr>
                 <w:sz w:val="24"/>
@@ -7059,15 +6879,23 @@
                 <w:sz w:val="24"/>
                 <w:lang w:val="en-GB"/>
               </w:rPr>
-              <w:t>(</w:t>
-            </w:r>
-            <w:proofErr w:type="gramEnd"/>
+              <w:t xml:space="preserve">(unsigned </w:t>
+            </w:r>
+            <w:proofErr w:type="spellStart"/>
             <w:r>
               <w:rPr>
                 <w:sz w:val="24"/>
                 <w:lang w:val="en-GB"/>
               </w:rPr>
-              <w:t>unsigned int)</w:t>
+              <w:t>int</w:t>
+            </w:r>
+            <w:proofErr w:type="spellEnd"/>
+            <w:r>
+              <w:rPr>
+                <w:sz w:val="24"/>
+                <w:lang w:val="en-GB"/>
+              </w:rPr>
+              <w:t>)</w:t>
             </w:r>
           </w:p>
         </w:tc>
@@ -7133,7 +6961,6 @@
               <w:t xml:space="preserve">void </w:t>
             </w:r>
             <w:proofErr w:type="spellStart"/>
-            <w:proofErr w:type="gramStart"/>
             <w:r>
               <w:rPr>
                 <w:sz w:val="24"/>
@@ -7147,15 +6974,23 @@
                 <w:sz w:val="24"/>
                 <w:lang w:val="en-GB"/>
               </w:rPr>
-              <w:t>(</w:t>
-            </w:r>
-            <w:proofErr w:type="gramEnd"/>
+              <w:t xml:space="preserve">(unsigned </w:t>
+            </w:r>
+            <w:proofErr w:type="spellStart"/>
             <w:r>
               <w:rPr>
                 <w:sz w:val="24"/>
                 <w:lang w:val="en-GB"/>
               </w:rPr>
-              <w:t>unsigned int)</w:t>
+              <w:t>int</w:t>
+            </w:r>
+            <w:proofErr w:type="spellEnd"/>
+            <w:r>
+              <w:rPr>
+                <w:sz w:val="24"/>
+                <w:lang w:val="en-GB"/>
+              </w:rPr>
+              <w:t>)</w:t>
             </w:r>
           </w:p>
         </w:tc>
@@ -7416,21 +7251,12 @@
               </w:rPr>
             </w:pPr>
             <w:proofErr w:type="spellStart"/>
-            <w:proofErr w:type="gramStart"/>
-            <w:r>
-              <w:rPr>
-                <w:sz w:val="24"/>
-                <w:lang w:val="fr-FR"/>
-              </w:rPr>
-              <w:t>m</w:t>
-            </w:r>
-            <w:proofErr w:type="gramEnd"/>
-            <w:r>
-              <w:rPr>
-                <w:sz w:val="24"/>
-                <w:lang w:val="fr-FR"/>
-              </w:rPr>
-              <w:t>_titre</w:t>
+            <w:r>
+              <w:rPr>
+                <w:sz w:val="24"/>
+                <w:lang w:val="fr-FR"/>
+              </w:rPr>
+              <w:t>m_titre</w:t>
             </w:r>
             <w:proofErr w:type="spellEnd"/>
           </w:p>
@@ -7548,21 +7374,12 @@
               </w:rPr>
             </w:pPr>
             <w:proofErr w:type="spellStart"/>
-            <w:proofErr w:type="gramStart"/>
-            <w:r>
-              <w:rPr>
-                <w:sz w:val="24"/>
-                <w:lang w:val="fr-FR"/>
-              </w:rPr>
-              <w:t>m</w:t>
-            </w:r>
-            <w:proofErr w:type="gramEnd"/>
-            <w:r>
-              <w:rPr>
-                <w:sz w:val="24"/>
-                <w:lang w:val="fr-FR"/>
-              </w:rPr>
-              <w:t>_vitesseDefilement</w:t>
+            <w:r>
+              <w:rPr>
+                <w:sz w:val="24"/>
+                <w:lang w:val="fr-FR"/>
+              </w:rPr>
+              <w:t>m_vitesseDefilement</w:t>
             </w:r>
             <w:proofErr w:type="spellEnd"/>
           </w:p>
@@ -7680,21 +7497,12 @@
               </w:rPr>
             </w:pPr>
             <w:proofErr w:type="spellStart"/>
-            <w:proofErr w:type="gramStart"/>
-            <w:r>
-              <w:rPr>
-                <w:sz w:val="24"/>
-                <w:lang w:val="fr-FR"/>
-              </w:rPr>
-              <w:t>m</w:t>
-            </w:r>
-            <w:proofErr w:type="gramEnd"/>
-            <w:r>
-              <w:rPr>
-                <w:sz w:val="24"/>
-                <w:lang w:val="fr-FR"/>
-              </w:rPr>
-              <w:t>_localisationImages</w:t>
+            <w:r>
+              <w:rPr>
+                <w:sz w:val="24"/>
+                <w:lang w:val="fr-FR"/>
+              </w:rPr>
+              <w:t>m_localisationImages</w:t>
             </w:r>
             <w:proofErr w:type="spellEnd"/>
           </w:p>
@@ -7846,21 +7654,12 @@
               </w:rPr>
             </w:pPr>
             <w:proofErr w:type="spellStart"/>
-            <w:proofErr w:type="gramStart"/>
-            <w:r>
-              <w:rPr>
-                <w:sz w:val="24"/>
-                <w:lang w:val="fr-FR"/>
-              </w:rPr>
-              <w:t>m</w:t>
-            </w:r>
-            <w:proofErr w:type="gramEnd"/>
-            <w:r>
-              <w:rPr>
-                <w:sz w:val="24"/>
-                <w:lang w:val="fr-FR"/>
-              </w:rPr>
-              <w:t>_posImage</w:t>
+            <w:r>
+              <w:rPr>
+                <w:sz w:val="24"/>
+                <w:lang w:val="fr-FR"/>
+              </w:rPr>
+              <w:t>m_posImage</w:t>
             </w:r>
             <w:proofErr w:type="spellEnd"/>
           </w:p>
@@ -8146,7 +7945,6 @@
                 <w:lang w:val="fr-FR"/>
               </w:rPr>
             </w:pPr>
-            <w:proofErr w:type="gramStart"/>
             <w:r>
               <w:rPr>
                 <w:sz w:val="24"/>
@@ -8155,7 +7953,6 @@
               <w:t>Diaporama(</w:t>
             </w:r>
             <w:proofErr w:type="spellStart"/>
-            <w:proofErr w:type="gramEnd"/>
             <w:r>
               <w:rPr>
                 <w:sz w:val="24"/>
@@ -8239,23 +8036,7 @@
                 <w:sz w:val="24"/>
                 <w:lang w:val="fr-FR"/>
               </w:rPr>
-              <w:t>~</w:t>
-            </w:r>
-            <w:proofErr w:type="gramStart"/>
-            <w:r>
-              <w:rPr>
-                <w:sz w:val="24"/>
-                <w:lang w:val="fr-FR"/>
-              </w:rPr>
-              <w:t>Diaporama(</w:t>
-            </w:r>
-            <w:proofErr w:type="gramEnd"/>
-            <w:r>
-              <w:rPr>
-                <w:sz w:val="24"/>
-                <w:lang w:val="fr-FR"/>
-              </w:rPr>
-              <w:t>)</w:t>
+              <w:t>~Diaporama()</w:t>
             </w:r>
           </w:p>
         </w:tc>
@@ -8320,21 +8101,12 @@
                 <w:lang w:val="fr-FR"/>
               </w:rPr>
             </w:pPr>
-            <w:proofErr w:type="gramStart"/>
-            <w:r>
-              <w:rPr>
-                <w:sz w:val="24"/>
-                <w:lang w:val="fr-FR"/>
-              </w:rPr>
-              <w:t>string</w:t>
-            </w:r>
-            <w:proofErr w:type="gramEnd"/>
-            <w:r>
-              <w:rPr>
-                <w:sz w:val="24"/>
-                <w:lang w:val="fr-FR"/>
-              </w:rPr>
-              <w:t xml:space="preserve"> </w:t>
+            <w:r>
+              <w:rPr>
+                <w:sz w:val="24"/>
+                <w:lang w:val="fr-FR"/>
+              </w:rPr>
+              <w:t xml:space="preserve">string </w:t>
             </w:r>
             <w:proofErr w:type="spellStart"/>
             <w:r>
@@ -8425,7 +8197,6 @@
               </w:rPr>
             </w:pPr>
             <w:proofErr w:type="spellStart"/>
-            <w:proofErr w:type="gramStart"/>
             <w:r>
               <w:rPr>
                 <w:sz w:val="24"/>
@@ -8434,7 +8205,6 @@
               <w:t>vector</w:t>
             </w:r>
             <w:proofErr w:type="spellEnd"/>
-            <w:proofErr w:type="gramEnd"/>
             <w:r>
               <w:rPr>
                 <w:sz w:val="24"/>
@@ -8538,7 +8308,6 @@
               </w:rPr>
             </w:pPr>
             <w:proofErr w:type="spellStart"/>
-            <w:proofErr w:type="gramStart"/>
             <w:r>
               <w:rPr>
                 <w:sz w:val="24"/>
@@ -8547,7 +8316,6 @@
               <w:t>unsigned</w:t>
             </w:r>
             <w:proofErr w:type="spellEnd"/>
-            <w:proofErr w:type="gramEnd"/>
             <w:r>
               <w:rPr>
                 <w:sz w:val="24"/>
@@ -8651,7 +8419,6 @@
               </w:rPr>
             </w:pPr>
             <w:proofErr w:type="spellStart"/>
-            <w:proofErr w:type="gramStart"/>
             <w:r>
               <w:rPr>
                 <w:sz w:val="24"/>
@@ -8660,7 +8427,6 @@
               <w:t>unsigned</w:t>
             </w:r>
             <w:proofErr w:type="spellEnd"/>
-            <w:proofErr w:type="gramEnd"/>
             <w:r>
               <w:rPr>
                 <w:sz w:val="24"/>
@@ -8780,7 +8546,6 @@
               <w:t xml:space="preserve"> </w:t>
             </w:r>
             <w:proofErr w:type="spellStart"/>
-            <w:proofErr w:type="gramStart"/>
             <w:r>
               <w:rPr>
                 <w:sz w:val="24"/>
@@ -8794,15 +8559,7 @@
                 <w:sz w:val="24"/>
                 <w:lang w:val="fr-FR"/>
               </w:rPr>
-              <w:t>(</w:t>
-            </w:r>
-            <w:proofErr w:type="gramEnd"/>
-            <w:r>
-              <w:rPr>
-                <w:sz w:val="24"/>
-                <w:lang w:val="fr-FR"/>
-              </w:rPr>
-              <w:t xml:space="preserve">) </w:t>
+              <w:t xml:space="preserve">() </w:t>
             </w:r>
             <w:proofErr w:type="spellStart"/>
             <w:r>
@@ -8877,7 +8634,6 @@
               </w:rPr>
             </w:pPr>
             <w:proofErr w:type="spellStart"/>
-            <w:proofErr w:type="gramStart"/>
             <w:r>
               <w:rPr>
                 <w:sz w:val="24"/>
@@ -8886,7 +8642,6 @@
               <w:t>unsigned</w:t>
             </w:r>
             <w:proofErr w:type="spellEnd"/>
-            <w:proofErr w:type="gramEnd"/>
             <w:r>
               <w:rPr>
                 <w:sz w:val="24"/>
@@ -8999,7 +8754,6 @@
               </w:rPr>
             </w:pPr>
             <w:proofErr w:type="spellStart"/>
-            <w:proofErr w:type="gramStart"/>
             <w:r>
               <w:rPr>
                 <w:sz w:val="24"/>
@@ -9009,7 +8763,6 @@
               <w:t>void</w:t>
             </w:r>
             <w:proofErr w:type="spellEnd"/>
-            <w:proofErr w:type="gramEnd"/>
             <w:r>
               <w:rPr>
                 <w:sz w:val="24"/>
@@ -9106,7 +8859,6 @@
               </w:rPr>
             </w:pPr>
             <w:proofErr w:type="spellStart"/>
-            <w:proofErr w:type="gramStart"/>
             <w:r>
               <w:rPr>
                 <w:sz w:val="24"/>
@@ -9115,7 +8867,6 @@
               <w:t>void</w:t>
             </w:r>
             <w:proofErr w:type="spellEnd"/>
-            <w:proofErr w:type="gramEnd"/>
             <w:r>
               <w:rPr>
                 <w:sz w:val="24"/>
@@ -9228,7 +8979,6 @@
               </w:rPr>
             </w:pPr>
             <w:proofErr w:type="spellStart"/>
-            <w:proofErr w:type="gramStart"/>
             <w:r>
               <w:rPr>
                 <w:sz w:val="24"/>
@@ -9237,7 +8987,6 @@
               <w:t>void</w:t>
             </w:r>
             <w:proofErr w:type="spellEnd"/>
-            <w:proofErr w:type="gramEnd"/>
             <w:r>
               <w:rPr>
                 <w:sz w:val="24"/>
@@ -9366,7 +9115,6 @@
               </w:rPr>
             </w:pPr>
             <w:proofErr w:type="spellStart"/>
-            <w:proofErr w:type="gramStart"/>
             <w:r>
               <w:rPr>
                 <w:sz w:val="24"/>
@@ -9375,7 +9123,6 @@
               <w:t>void</w:t>
             </w:r>
             <w:proofErr w:type="spellEnd"/>
-            <w:proofErr w:type="gramEnd"/>
             <w:r>
               <w:rPr>
                 <w:sz w:val="24"/>
@@ -9504,7 +9251,6 @@
               </w:rPr>
             </w:pPr>
             <w:proofErr w:type="spellStart"/>
-            <w:proofErr w:type="gramStart"/>
             <w:r>
               <w:rPr>
                 <w:sz w:val="24"/>
@@ -9513,7 +9259,6 @@
               <w:t>void</w:t>
             </w:r>
             <w:proofErr w:type="spellEnd"/>
-            <w:proofErr w:type="gramEnd"/>
             <w:r>
               <w:rPr>
                 <w:sz w:val="24"/>
@@ -9626,7 +9371,6 @@
               </w:rPr>
             </w:pPr>
             <w:proofErr w:type="spellStart"/>
-            <w:proofErr w:type="gramStart"/>
             <w:r>
               <w:rPr>
                 <w:sz w:val="24"/>
@@ -9635,7 +9379,6 @@
               <w:t>void</w:t>
             </w:r>
             <w:proofErr w:type="spellEnd"/>
-            <w:proofErr w:type="gramEnd"/>
             <w:r>
               <w:rPr>
                 <w:sz w:val="24"/>
@@ -9716,7 +9459,6 @@
               </w:rPr>
             </w:pPr>
             <w:proofErr w:type="spellStart"/>
-            <w:proofErr w:type="gramStart"/>
             <w:r>
               <w:rPr>
                 <w:sz w:val="24"/>
@@ -9725,7 +9467,6 @@
               <w:t>void</w:t>
             </w:r>
             <w:proofErr w:type="spellEnd"/>
-            <w:proofErr w:type="gramEnd"/>
             <w:r>
               <w:rPr>
                 <w:sz w:val="24"/>
@@ -9790,7 +9531,6 @@
               </w:rPr>
             </w:pPr>
             <w:proofErr w:type="spellStart"/>
-            <w:proofErr w:type="gramStart"/>
             <w:r>
               <w:rPr>
                 <w:sz w:val="24"/>
@@ -9799,7 +9539,6 @@
               <w:t>void</w:t>
             </w:r>
             <w:proofErr w:type="spellEnd"/>
-            <w:proofErr w:type="gramEnd"/>
             <w:r>
               <w:rPr>
                 <w:sz w:val="24"/>
@@ -9864,7 +9603,6 @@
               </w:rPr>
             </w:pPr>
             <w:proofErr w:type="spellStart"/>
-            <w:proofErr w:type="gramStart"/>
             <w:r>
               <w:rPr>
                 <w:sz w:val="24"/>
@@ -9873,7 +9611,6 @@
               <w:t>void</w:t>
             </w:r>
             <w:proofErr w:type="spellEnd"/>
-            <w:proofErr w:type="gramEnd"/>
             <w:r>
               <w:rPr>
                 <w:sz w:val="24"/>
@@ -9954,7 +9691,6 @@
               </w:rPr>
             </w:pPr>
             <w:proofErr w:type="spellStart"/>
-            <w:proofErr w:type="gramStart"/>
             <w:r>
               <w:rPr>
                 <w:sz w:val="24"/>
@@ -9963,7 +9699,6 @@
               <w:t>unsigned</w:t>
             </w:r>
             <w:proofErr w:type="spellEnd"/>
-            <w:proofErr w:type="gramEnd"/>
             <w:r>
               <w:rPr>
                 <w:sz w:val="24"/>
@@ -10117,6 +9852,7 @@
       <w:r>
         <w:rPr>
           <w:noProof/>
+          <w:lang w:eastAsia="fr-FR"/>
         </w:rPr>
         <w:drawing>
           <wp:anchor distT="0" distB="0" distL="114300" distR="114300" simplePos="0" relativeHeight="251659264" behindDoc="0" locked="0" layoutInCell="1" allowOverlap="1" wp14:anchorId="3B5500FA" wp14:editId="4C251D82">
@@ -10343,21 +10079,12 @@
               </w:rPr>
             </w:pPr>
             <w:proofErr w:type="spellStart"/>
-            <w:proofErr w:type="gramStart"/>
             <w:r>
               <w:rPr>
                 <w:sz w:val="20"/>
                 <w:szCs w:val="20"/>
               </w:rPr>
-              <w:t>actionEnlever</w:t>
-            </w:r>
-            <w:proofErr w:type="gramEnd"/>
-            <w:r>
-              <w:rPr>
-                <w:sz w:val="20"/>
-                <w:szCs w:val="20"/>
-              </w:rPr>
-              <w:t>_le_diaporama</w:t>
+              <w:t>actionEnlever_le_diaporama</w:t>
             </w:r>
             <w:proofErr w:type="spellEnd"/>
           </w:p>
@@ -10387,7 +10114,6 @@
               </w:rPr>
             </w:pPr>
             <w:proofErr w:type="spellStart"/>
-            <w:proofErr w:type="gramStart"/>
             <w:r>
               <w:rPr>
                 <w:sz w:val="20"/>
@@ -10396,7 +10122,6 @@
               <w:t>rbModeDefilement</w:t>
             </w:r>
             <w:proofErr w:type="spellEnd"/>
-            <w:proofErr w:type="gramEnd"/>
           </w:p>
         </w:tc>
         <w:tc>
@@ -10424,7 +10149,6 @@
               </w:rPr>
             </w:pPr>
             <w:proofErr w:type="spellStart"/>
-            <w:proofErr w:type="gramStart"/>
             <w:r>
               <w:rPr>
                 <w:sz w:val="20"/>
@@ -10433,7 +10157,6 @@
               <w:t>actionQuitter</w:t>
             </w:r>
             <w:proofErr w:type="spellEnd"/>
-            <w:proofErr w:type="gramEnd"/>
           </w:p>
         </w:tc>
       </w:tr>
@@ -10522,7 +10245,6 @@
               </w:rPr>
             </w:pPr>
             <w:proofErr w:type="spellStart"/>
-            <w:proofErr w:type="gramStart"/>
             <w:r>
               <w:rPr>
                 <w:sz w:val="20"/>
@@ -10531,7 +10253,6 @@
               <w:t>chargerDiaporama</w:t>
             </w:r>
             <w:proofErr w:type="spellEnd"/>
-            <w:proofErr w:type="gramEnd"/>
           </w:p>
         </w:tc>
         <w:tc>
@@ -10559,7 +10280,6 @@
               </w:rPr>
             </w:pPr>
             <w:proofErr w:type="spellStart"/>
-            <w:proofErr w:type="gramStart"/>
             <w:r>
               <w:rPr>
                 <w:sz w:val="20"/>
@@ -10568,7 +10288,6 @@
               <w:t>changerDiaporama</w:t>
             </w:r>
             <w:proofErr w:type="spellEnd"/>
-            <w:proofErr w:type="gramEnd"/>
           </w:p>
         </w:tc>
         <w:tc>
@@ -10596,7 +10315,6 @@
               </w:rPr>
             </w:pPr>
             <w:proofErr w:type="spellStart"/>
-            <w:proofErr w:type="gramStart"/>
             <w:r>
               <w:rPr>
                 <w:sz w:val="20"/>
@@ -10605,7 +10323,6 @@
               <w:t>viderDiaporama</w:t>
             </w:r>
             <w:proofErr w:type="spellEnd"/>
-            <w:proofErr w:type="gramEnd"/>
           </w:p>
         </w:tc>
         <w:tc>
@@ -10703,21 +10420,12 @@
                 <w:szCs w:val="20"/>
               </w:rPr>
             </w:pPr>
-            <w:proofErr w:type="gramStart"/>
             <w:r>
               <w:rPr>
                 <w:sz w:val="20"/>
                 <w:szCs w:val="20"/>
               </w:rPr>
-              <w:t>diaporama</w:t>
-            </w:r>
-            <w:proofErr w:type="gramEnd"/>
-            <w:r>
-              <w:rPr>
-                <w:sz w:val="20"/>
-                <w:szCs w:val="20"/>
-              </w:rPr>
-              <w:t xml:space="preserve"> non chargé</w:t>
+              <w:t>diaporama non chargé</w:t>
             </w:r>
           </w:p>
         </w:tc>
@@ -10746,21 +10454,12 @@
                 <w:szCs w:val="20"/>
               </w:rPr>
             </w:pPr>
-            <w:proofErr w:type="gramStart"/>
             <w:r>
               <w:rPr>
                 <w:sz w:val="20"/>
                 <w:szCs w:val="20"/>
               </w:rPr>
-              <w:t>diaporama</w:t>
-            </w:r>
-            <w:proofErr w:type="gramEnd"/>
-            <w:r>
-              <w:rPr>
-                <w:sz w:val="20"/>
-                <w:szCs w:val="20"/>
-              </w:rPr>
-              <w:t xml:space="preserve"> chargé</w:t>
+              <w:t>diaporama chargé</w:t>
             </w:r>
           </w:p>
         </w:tc>
@@ -10929,21 +10628,12 @@
                 <w:szCs w:val="20"/>
               </w:rPr>
             </w:pPr>
-            <w:proofErr w:type="gramStart"/>
             <w:r>
               <w:rPr>
                 <w:sz w:val="20"/>
                 <w:szCs w:val="20"/>
               </w:rPr>
-              <w:t>diaporama</w:t>
-            </w:r>
-            <w:proofErr w:type="gramEnd"/>
-            <w:r>
-              <w:rPr>
-                <w:sz w:val="20"/>
-                <w:szCs w:val="20"/>
-              </w:rPr>
-              <w:t xml:space="preserve"> chargé</w:t>
+              <w:t>diaporama chargé</w:t>
             </w:r>
           </w:p>
         </w:tc>
@@ -11006,21 +10696,12 @@
                 <w:szCs w:val="20"/>
               </w:rPr>
             </w:pPr>
-            <w:proofErr w:type="gramStart"/>
             <w:r>
               <w:rPr>
                 <w:sz w:val="20"/>
                 <w:szCs w:val="20"/>
               </w:rPr>
-              <w:t>diaporama</w:t>
-            </w:r>
-            <w:proofErr w:type="gramEnd"/>
-            <w:r>
-              <w:rPr>
-                <w:sz w:val="20"/>
-                <w:szCs w:val="20"/>
-              </w:rPr>
-              <w:t xml:space="preserve"> chargé</w:t>
+              <w:t>diaporama chargé</w:t>
             </w:r>
           </w:p>
         </w:tc>
@@ -11049,21 +10730,12 @@
                 <w:szCs w:val="20"/>
               </w:rPr>
             </w:pPr>
-            <w:proofErr w:type="gramStart"/>
             <w:r>
               <w:rPr>
                 <w:sz w:val="20"/>
                 <w:szCs w:val="20"/>
               </w:rPr>
-              <w:t>diaporama</w:t>
-            </w:r>
-            <w:proofErr w:type="gramEnd"/>
-            <w:r>
-              <w:rPr>
-                <w:sz w:val="20"/>
-                <w:szCs w:val="20"/>
-              </w:rPr>
-              <w:t xml:space="preserve"> non chargé</w:t>
+              <w:t>diaporama non chargé</w:t>
             </w:r>
           </w:p>
         </w:tc>
@@ -11911,6 +11583,10 @@
     </w:p>
     <w:p>
       <w:r>
+        <w:rPr>
+          <w:noProof/>
+          <w:lang w:eastAsia="fr-FR"/>
+        </w:rPr>
         <w:drawing>
           <wp:inline distT="0" distB="0" distL="0" distR="0" wp14:anchorId="03F7A3AF" wp14:editId="117F8E2D">
             <wp:extent cx="5566867" cy="3381725"/>
@@ -12410,7 +12086,6 @@
               </w:rPr>
             </w:pPr>
             <w:proofErr w:type="spellStart"/>
-            <w:proofErr w:type="gramStart"/>
             <w:r>
               <w:rPr>
                 <w:sz w:val="24"/>
@@ -12431,15 +12106,7 @@
                 <w:sz w:val="24"/>
                 <w:lang w:val="fr-FR"/>
               </w:rPr>
-              <w:t>(</w:t>
-            </w:r>
-            <w:proofErr w:type="gramEnd"/>
-            <w:r>
-              <w:rPr>
-                <w:sz w:val="24"/>
-                <w:lang w:val="fr-FR"/>
-              </w:rPr>
-              <w:t>)</w:t>
+              <w:t>()</w:t>
             </w:r>
           </w:p>
         </w:tc>
@@ -12505,7 +12172,6 @@
               <w:t>~</w:t>
             </w:r>
             <w:proofErr w:type="spellStart"/>
-            <w:proofErr w:type="gramStart"/>
             <w:r>
               <w:rPr>
                 <w:sz w:val="24"/>
@@ -12519,15 +12185,7 @@
                 <w:sz w:val="24"/>
                 <w:lang w:val="fr-FR"/>
               </w:rPr>
-              <w:t>(</w:t>
-            </w:r>
-            <w:proofErr w:type="gramEnd"/>
-            <w:r>
-              <w:rPr>
-                <w:sz w:val="24"/>
-                <w:lang w:val="fr-FR"/>
-              </w:rPr>
-              <w:t>)</w:t>
+              <w:t>()</w:t>
             </w:r>
           </w:p>
         </w:tc>
@@ -12595,7 +12253,6 @@
               </w:rPr>
             </w:pPr>
             <w:proofErr w:type="spellStart"/>
-            <w:proofErr w:type="gramStart"/>
             <w:r>
               <w:rPr>
                 <w:sz w:val="24"/>
@@ -12609,15 +12266,7 @@
                 <w:sz w:val="24"/>
                 <w:lang w:val="fr-FR"/>
               </w:rPr>
-              <w:t>(</w:t>
-            </w:r>
-            <w:proofErr w:type="gramEnd"/>
-            <w:r>
-              <w:rPr>
-                <w:sz w:val="24"/>
-                <w:lang w:val="fr-FR"/>
-              </w:rPr>
-              <w:t>)</w:t>
+              <w:t>()</w:t>
             </w:r>
           </w:p>
         </w:tc>
@@ -12641,21 +12290,12 @@
                 <w:lang w:val="fr-FR"/>
               </w:rPr>
             </w:pPr>
-            <w:proofErr w:type="gramStart"/>
-            <w:r>
-              <w:rPr>
-                <w:sz w:val="24"/>
-                <w:lang w:val="fr-FR"/>
-              </w:rPr>
-              <w:t>récupère</w:t>
-            </w:r>
-            <w:proofErr w:type="gramEnd"/>
-            <w:r>
-              <w:rPr>
-                <w:sz w:val="24"/>
-                <w:lang w:val="fr-FR"/>
-              </w:rPr>
-              <w:t xml:space="preserve"> le pointeur vers la présentation</w:t>
+            <w:r>
+              <w:rPr>
+                <w:sz w:val="24"/>
+                <w:lang w:val="fr-FR"/>
+              </w:rPr>
+              <w:t>récupère le pointeur vers la présentation</w:t>
             </w:r>
           </w:p>
         </w:tc>
@@ -12685,7 +12325,6 @@
               </w:rPr>
             </w:pPr>
             <w:proofErr w:type="spellStart"/>
-            <w:proofErr w:type="gramStart"/>
             <w:r>
               <w:rPr>
                 <w:sz w:val="24"/>
@@ -12699,15 +12338,7 @@
                 <w:sz w:val="24"/>
                 <w:lang w:val="fr-FR"/>
               </w:rPr>
-              <w:t>(</w:t>
-            </w:r>
-            <w:proofErr w:type="gramEnd"/>
-            <w:r>
-              <w:rPr>
-                <w:sz w:val="24"/>
-                <w:lang w:val="fr-FR"/>
-              </w:rPr>
-              <w:t>)</w:t>
+              <w:t>()</w:t>
             </w:r>
           </w:p>
         </w:tc>
@@ -12766,7 +12397,6 @@
               </w:rPr>
             </w:pPr>
             <w:proofErr w:type="spellStart"/>
-            <w:proofErr w:type="gramStart"/>
             <w:r>
               <w:rPr>
                 <w:sz w:val="24"/>
@@ -12780,15 +12410,7 @@
                 <w:sz w:val="24"/>
                 <w:lang w:val="fr-FR"/>
               </w:rPr>
-              <w:t>(</w:t>
-            </w:r>
-            <w:proofErr w:type="gramEnd"/>
-            <w:r>
-              <w:rPr>
-                <w:sz w:val="24"/>
-                <w:lang w:val="fr-FR"/>
-              </w:rPr>
-              <w:t>)</w:t>
+              <w:t>()</w:t>
             </w:r>
           </w:p>
         </w:tc>
@@ -12847,21 +12469,12 @@
               </w:rPr>
             </w:pPr>
             <w:proofErr w:type="spellStart"/>
-            <w:proofErr w:type="gramStart"/>
-            <w:r>
-              <w:rPr>
-                <w:sz w:val="24"/>
-                <w:lang w:val="fr-FR"/>
-              </w:rPr>
-              <w:t>sl</w:t>
-            </w:r>
-            <w:proofErr w:type="gramEnd"/>
-            <w:r>
-              <w:rPr>
-                <w:sz w:val="24"/>
-                <w:lang w:val="fr-FR"/>
-              </w:rPr>
-              <w:t>_suivant</w:t>
+            <w:r>
+              <w:rPr>
+                <w:sz w:val="24"/>
+                <w:lang w:val="fr-FR"/>
+              </w:rPr>
+              <w:t>sl_suivant</w:t>
             </w:r>
             <w:proofErr w:type="spellEnd"/>
             <w:r>
@@ -12933,31 +12546,15 @@
                 <w:sz w:val="24"/>
                 <w:lang w:val="fr-FR"/>
               </w:rPr>
-              <w:t>Sl_</w:t>
-            </w:r>
-            <w:proofErr w:type="gramStart"/>
-            <w:r>
-              <w:rPr>
-                <w:sz w:val="24"/>
-                <w:lang w:val="fr-FR"/>
-              </w:rPr>
-              <w:t>precedent</w:t>
-            </w:r>
-            <w:proofErr w:type="spellEnd"/>
-            <w:r>
-              <w:rPr>
-                <w:sz w:val="24"/>
-                <w:lang w:val="fr-FR"/>
-              </w:rPr>
-              <w:t>(</w:t>
-            </w:r>
-            <w:proofErr w:type="gramEnd"/>
-            <w:r>
-              <w:rPr>
-                <w:sz w:val="24"/>
-                <w:lang w:val="fr-FR"/>
-              </w:rPr>
-              <w:t>)</w:t>
+              <w:t>Sl_precedent</w:t>
+            </w:r>
+            <w:proofErr w:type="spellEnd"/>
+            <w:r>
+              <w:rPr>
+                <w:sz w:val="24"/>
+                <w:lang w:val="fr-FR"/>
+              </w:rPr>
+              <w:t>()</w:t>
             </w:r>
           </w:p>
         </w:tc>
@@ -12986,28 +12583,7 @@
                 <w:sz w:val="24"/>
                 <w:lang w:val="fr-FR"/>
               </w:rPr>
-              <w:t>Slot déclenché lors de l’</w:t>
-            </w:r>
-            <w:r>
-              <w:rPr>
-                <w:sz w:val="24"/>
-                <w:lang w:val="fr-FR"/>
-              </w:rPr>
-              <w:t>appui</w:t>
-            </w:r>
-            <w:r>
-              <w:rPr>
-                <w:sz w:val="24"/>
-                <w:lang w:val="fr-FR"/>
-              </w:rPr>
-              <w:t xml:space="preserve"> du bouton</w:t>
-            </w:r>
-            <w:r>
-              <w:rPr>
-                <w:sz w:val="24"/>
-                <w:lang w:val="fr-FR"/>
-              </w:rPr>
-              <w:t xml:space="preserve"> </w:t>
+              <w:t xml:space="preserve">Slot déclenché lors de l’appui du bouton </w:t>
             </w:r>
             <w:proofErr w:type="spellStart"/>
             <w:r>
@@ -13051,31 +12627,15 @@
                 <w:sz w:val="24"/>
                 <w:lang w:val="fr-FR"/>
               </w:rPr>
-              <w:t>Sl_</w:t>
-            </w:r>
-            <w:proofErr w:type="gramStart"/>
-            <w:r>
-              <w:rPr>
-                <w:sz w:val="24"/>
-                <w:lang w:val="fr-FR"/>
-              </w:rPr>
-              <w:t>pause</w:t>
-            </w:r>
-            <w:proofErr w:type="spellEnd"/>
-            <w:r>
-              <w:rPr>
-                <w:sz w:val="24"/>
-                <w:lang w:val="fr-FR"/>
-              </w:rPr>
-              <w:t>(</w:t>
-            </w:r>
-            <w:proofErr w:type="gramEnd"/>
-            <w:r>
-              <w:rPr>
-                <w:sz w:val="24"/>
-                <w:lang w:val="fr-FR"/>
-              </w:rPr>
-              <w:t>)</w:t>
+              <w:t>Sl_pause</w:t>
+            </w:r>
+            <w:proofErr w:type="spellEnd"/>
+            <w:r>
+              <w:rPr>
+                <w:sz w:val="24"/>
+                <w:lang w:val="fr-FR"/>
+              </w:rPr>
+              <w:t>()</w:t>
             </w:r>
           </w:p>
         </w:tc>
@@ -13104,28 +12664,7 @@
                 <w:sz w:val="24"/>
                 <w:lang w:val="fr-FR"/>
               </w:rPr>
-              <w:t>Slot déclenché lors de l’</w:t>
-            </w:r>
-            <w:r>
-              <w:rPr>
-                <w:sz w:val="24"/>
-                <w:lang w:val="fr-FR"/>
-              </w:rPr>
-              <w:t>appui</w:t>
-            </w:r>
-            <w:r>
-              <w:rPr>
-                <w:sz w:val="24"/>
-                <w:lang w:val="fr-FR"/>
-              </w:rPr>
-              <w:t xml:space="preserve"> du bouton</w:t>
-            </w:r>
-            <w:r>
-              <w:rPr>
-                <w:sz w:val="24"/>
-                <w:lang w:val="fr-FR"/>
-              </w:rPr>
-              <w:t xml:space="preserve"> pause</w:t>
+              <w:t>Slot déclenché lors de l’appui du bouton pause</w:t>
             </w:r>
           </w:p>
           <w:p>
@@ -13170,31 +12709,15 @@
                 <w:lang w:val="fr-FR"/>
               </w:rPr>
               <w:lastRenderedPageBreak/>
-              <w:t>Sl_</w:t>
-            </w:r>
-            <w:proofErr w:type="gramStart"/>
-            <w:r>
-              <w:rPr>
-                <w:sz w:val="24"/>
-                <w:lang w:val="fr-FR"/>
-              </w:rPr>
-              <w:t>mode</w:t>
-            </w:r>
-            <w:proofErr w:type="spellEnd"/>
-            <w:r>
-              <w:rPr>
-                <w:sz w:val="24"/>
-                <w:lang w:val="fr-FR"/>
-              </w:rPr>
-              <w:t>(</w:t>
-            </w:r>
-            <w:proofErr w:type="gramEnd"/>
-            <w:r>
-              <w:rPr>
-                <w:sz w:val="24"/>
-                <w:lang w:val="fr-FR"/>
-              </w:rPr>
-              <w:t>)</w:t>
+              <w:t>Sl_mode</w:t>
+            </w:r>
+            <w:proofErr w:type="spellEnd"/>
+            <w:r>
+              <w:rPr>
+                <w:sz w:val="24"/>
+                <w:lang w:val="fr-FR"/>
+              </w:rPr>
+              <w:t>()</w:t>
             </w:r>
           </w:p>
         </w:tc>
@@ -13223,28 +12746,7 @@
                 <w:sz w:val="24"/>
                 <w:lang w:val="fr-FR"/>
               </w:rPr>
-              <w:t>Slot déclenché lors de l’</w:t>
-            </w:r>
-            <w:r>
-              <w:rPr>
-                <w:sz w:val="24"/>
-                <w:lang w:val="fr-FR"/>
-              </w:rPr>
-              <w:t>appui</w:t>
-            </w:r>
-            <w:r>
-              <w:rPr>
-                <w:sz w:val="24"/>
-                <w:lang w:val="fr-FR"/>
-              </w:rPr>
-              <w:t xml:space="preserve"> du bouton</w:t>
-            </w:r>
-            <w:r>
-              <w:rPr>
-                <w:sz w:val="24"/>
-                <w:lang w:val="fr-FR"/>
-              </w:rPr>
-              <w:t xml:space="preserve"> de changement de mode de défilement</w:t>
+              <w:t>Slot déclenché lors de l’appui du bouton de changement de mode de défilement</w:t>
             </w:r>
           </w:p>
         </w:tc>
@@ -13279,31 +12781,15 @@
                 <w:sz w:val="24"/>
                 <w:lang w:val="fr-FR"/>
               </w:rPr>
-              <w:t>Sl_</w:t>
-            </w:r>
-            <w:proofErr w:type="gramStart"/>
-            <w:r>
-              <w:rPr>
-                <w:sz w:val="24"/>
-                <w:lang w:val="fr-FR"/>
-              </w:rPr>
-              <w:t>boucle</w:t>
-            </w:r>
-            <w:proofErr w:type="spellEnd"/>
-            <w:r>
-              <w:rPr>
-                <w:sz w:val="24"/>
-                <w:lang w:val="fr-FR"/>
-              </w:rPr>
-              <w:t>(</w:t>
-            </w:r>
-            <w:proofErr w:type="gramEnd"/>
-            <w:r>
-              <w:rPr>
-                <w:sz w:val="24"/>
-                <w:lang w:val="fr-FR"/>
-              </w:rPr>
-              <w:t>)</w:t>
+              <w:t>Sl_boucle</w:t>
+            </w:r>
+            <w:proofErr w:type="spellEnd"/>
+            <w:r>
+              <w:rPr>
+                <w:sz w:val="24"/>
+                <w:lang w:val="fr-FR"/>
+              </w:rPr>
+              <w:t>()</w:t>
             </w:r>
           </w:p>
         </w:tc>
@@ -13332,28 +12818,7 @@
                 <w:sz w:val="24"/>
                 <w:lang w:val="fr-FR"/>
               </w:rPr>
-              <w:t>Slot déclenché lors de l’</w:t>
-            </w:r>
-            <w:r>
-              <w:rPr>
-                <w:sz w:val="24"/>
-                <w:lang w:val="fr-FR"/>
-              </w:rPr>
-              <w:t>appui</w:t>
-            </w:r>
-            <w:r>
-              <w:rPr>
-                <w:sz w:val="24"/>
-                <w:lang w:val="fr-FR"/>
-              </w:rPr>
-              <w:t xml:space="preserve"> du bouton</w:t>
-            </w:r>
-            <w:r>
-              <w:rPr>
-                <w:sz w:val="24"/>
-                <w:lang w:val="fr-FR"/>
-              </w:rPr>
-              <w:t xml:space="preserve"> de boucle</w:t>
+              <w:t>Slot déclenché lors de l’appui du bouton de boucle</w:t>
             </w:r>
           </w:p>
         </w:tc>
@@ -13388,31 +12853,15 @@
                 <w:sz w:val="24"/>
                 <w:lang w:val="fr-FR"/>
               </w:rPr>
-              <w:t>Sl_</w:t>
-            </w:r>
-            <w:proofErr w:type="gramStart"/>
-            <w:r>
-              <w:rPr>
-                <w:sz w:val="24"/>
-                <w:lang w:val="fr-FR"/>
-              </w:rPr>
-              <w:t>quitter</w:t>
-            </w:r>
-            <w:proofErr w:type="spellEnd"/>
-            <w:r>
-              <w:rPr>
-                <w:sz w:val="24"/>
-                <w:lang w:val="fr-FR"/>
-              </w:rPr>
-              <w:t>(</w:t>
-            </w:r>
-            <w:proofErr w:type="gramEnd"/>
-            <w:r>
-              <w:rPr>
-                <w:sz w:val="24"/>
-                <w:lang w:val="fr-FR"/>
-              </w:rPr>
-              <w:t>)</w:t>
+              <w:t>Sl_quitter</w:t>
+            </w:r>
+            <w:proofErr w:type="spellEnd"/>
+            <w:r>
+              <w:rPr>
+                <w:sz w:val="24"/>
+                <w:lang w:val="fr-FR"/>
+              </w:rPr>
+              <w:t>()</w:t>
             </w:r>
           </w:p>
         </w:tc>
@@ -13441,28 +12890,7 @@
                 <w:sz w:val="24"/>
                 <w:lang w:val="fr-FR"/>
               </w:rPr>
-              <w:t>Slot déclenché lors de l’</w:t>
-            </w:r>
-            <w:r>
-              <w:rPr>
-                <w:sz w:val="24"/>
-                <w:lang w:val="fr-FR"/>
-              </w:rPr>
-              <w:t>appui</w:t>
-            </w:r>
-            <w:r>
-              <w:rPr>
-                <w:sz w:val="24"/>
-                <w:lang w:val="fr-FR"/>
-              </w:rPr>
-              <w:t xml:space="preserve"> du bouton</w:t>
-            </w:r>
-            <w:r>
-              <w:rPr>
-                <w:sz w:val="24"/>
-                <w:lang w:val="fr-FR"/>
-              </w:rPr>
-              <w:t xml:space="preserve"> quitter</w:t>
+              <w:t>Slot déclenché lors de l’appui du bouton quitter</w:t>
             </w:r>
           </w:p>
         </w:tc>
@@ -13497,31 +12925,15 @@
                 <w:sz w:val="24"/>
                 <w:lang w:val="fr-FR"/>
               </w:rPr>
-              <w:t>Sl_</w:t>
-            </w:r>
-            <w:proofErr w:type="gramStart"/>
-            <w:r>
-              <w:rPr>
-                <w:sz w:val="24"/>
-                <w:lang w:val="fr-FR"/>
-              </w:rPr>
-              <w:t>chargerDiaporama</w:t>
-            </w:r>
-            <w:proofErr w:type="spellEnd"/>
-            <w:r>
-              <w:rPr>
-                <w:sz w:val="24"/>
-                <w:lang w:val="fr-FR"/>
-              </w:rPr>
-              <w:t>(</w:t>
-            </w:r>
-            <w:proofErr w:type="gramEnd"/>
-            <w:r>
-              <w:rPr>
-                <w:sz w:val="24"/>
-                <w:lang w:val="fr-FR"/>
-              </w:rPr>
-              <w:t>)</w:t>
+              <w:t>Sl_chargerDiaporama</w:t>
+            </w:r>
+            <w:proofErr w:type="spellEnd"/>
+            <w:r>
+              <w:rPr>
+                <w:sz w:val="24"/>
+                <w:lang w:val="fr-FR"/>
+              </w:rPr>
+              <w:t>()</w:t>
             </w:r>
           </w:p>
         </w:tc>
@@ -13550,28 +12962,7 @@
                 <w:sz w:val="24"/>
                 <w:lang w:val="fr-FR"/>
               </w:rPr>
-              <w:t>Slot déclenché lors de l’</w:t>
-            </w:r>
-            <w:r>
-              <w:rPr>
-                <w:sz w:val="24"/>
-                <w:lang w:val="fr-FR"/>
-              </w:rPr>
-              <w:t>appui</w:t>
-            </w:r>
-            <w:r>
-              <w:rPr>
-                <w:sz w:val="24"/>
-                <w:lang w:val="fr-FR"/>
-              </w:rPr>
-              <w:t xml:space="preserve"> du bouton</w:t>
-            </w:r>
-            <w:r>
-              <w:rPr>
-                <w:sz w:val="24"/>
-                <w:lang w:val="fr-FR"/>
-              </w:rPr>
-              <w:t xml:space="preserve"> charger Diaporama</w:t>
+              <w:t>Slot déclenché lors de l’appui du bouton charger Diaporama</w:t>
             </w:r>
           </w:p>
         </w:tc>
@@ -13606,31 +12997,15 @@
                 <w:sz w:val="24"/>
                 <w:lang w:val="fr-FR"/>
               </w:rPr>
-              <w:t>Sl_</w:t>
-            </w:r>
-            <w:proofErr w:type="gramStart"/>
-            <w:r>
-              <w:rPr>
-                <w:sz w:val="24"/>
-                <w:lang w:val="fr-FR"/>
-              </w:rPr>
-              <w:t>enleverDiaporama</w:t>
-            </w:r>
-            <w:proofErr w:type="spellEnd"/>
-            <w:r>
-              <w:rPr>
-                <w:sz w:val="24"/>
-                <w:lang w:val="fr-FR"/>
-              </w:rPr>
-              <w:t>(</w:t>
-            </w:r>
-            <w:proofErr w:type="gramEnd"/>
-            <w:r>
-              <w:rPr>
-                <w:sz w:val="24"/>
-                <w:lang w:val="fr-FR"/>
-              </w:rPr>
-              <w:t>)</w:t>
+              <w:t>Sl_enleverDiaporama</w:t>
+            </w:r>
+            <w:proofErr w:type="spellEnd"/>
+            <w:r>
+              <w:rPr>
+                <w:sz w:val="24"/>
+                <w:lang w:val="fr-FR"/>
+              </w:rPr>
+              <w:t>()</w:t>
             </w:r>
           </w:p>
         </w:tc>
@@ -13659,28 +13034,7 @@
                 <w:sz w:val="24"/>
                 <w:lang w:val="fr-FR"/>
               </w:rPr>
-              <w:t>Slot déclenché lors de l’</w:t>
-            </w:r>
-            <w:r>
-              <w:rPr>
-                <w:sz w:val="24"/>
-                <w:lang w:val="fr-FR"/>
-              </w:rPr>
-              <w:t>appui</w:t>
-            </w:r>
-            <w:r>
-              <w:rPr>
-                <w:sz w:val="24"/>
-                <w:lang w:val="fr-FR"/>
-              </w:rPr>
-              <w:t xml:space="preserve"> du bouton</w:t>
-            </w:r>
-            <w:r>
-              <w:rPr>
-                <w:sz w:val="24"/>
-                <w:lang w:val="fr-FR"/>
-              </w:rPr>
-              <w:t xml:space="preserve"> vider diaporama</w:t>
+              <w:t>Slot déclenché lors de l’appui du bouton vider diaporama</w:t>
             </w:r>
           </w:p>
         </w:tc>
@@ -13745,14 +13099,7 @@
                 <w:sz w:val="24"/>
                 <w:lang w:val="fr-FR"/>
               </w:rPr>
-              <w:t>Slot déclenché lors de l’appui du bouton</w:t>
-            </w:r>
-            <w:r>
-              <w:rPr>
-                <w:sz w:val="24"/>
-                <w:lang w:val="fr-FR"/>
-              </w:rPr>
-              <w:t xml:space="preserve"> vitesse de défilement</w:t>
+              <w:t>Slot déclenché lors de l’appui du bouton vitesse de défilement</w:t>
             </w:r>
           </w:p>
         </w:tc>
@@ -13817,14 +13164,7 @@
                 <w:sz w:val="24"/>
                 <w:lang w:val="fr-FR"/>
               </w:rPr>
-              <w:t>Slot déclenché lors de l’appui du bouton</w:t>
-            </w:r>
-            <w:r>
-              <w:rPr>
-                <w:sz w:val="24"/>
-                <w:lang w:val="fr-FR"/>
-              </w:rPr>
-              <w:t xml:space="preserve"> à propos</w:t>
+              <w:t>Slot déclenché lors de l’appui du bouton à propos</w:t>
             </w:r>
           </w:p>
         </w:tc>
@@ -13840,13 +13180,7 @@
       </w:pPr>
       <w:bookmarkStart w:id="17" w:name="_Toc166444824"/>
       <w:r>
-        <w:t>3.2.</w:t>
-      </w:r>
-      <w:r>
-        <w:t>2</w:t>
-      </w:r>
-      <w:r>
-        <w:t xml:space="preserve">. Classe </w:t>
+        <w:t xml:space="preserve">3.2.2. Classe </w:t>
       </w:r>
       <w:proofErr w:type="spellStart"/>
       <w:r>
@@ -14073,14 +13407,7 @@
                 <w:sz w:val="24"/>
                 <w:lang w:val="fr-FR"/>
               </w:rPr>
-              <w:t>l</w:t>
-            </w:r>
-            <w:r>
-              <w:rPr>
-                <w:sz w:val="24"/>
-                <w:lang w:val="fr-FR"/>
-              </w:rPr>
-              <w:t>eModele</w:t>
+              <w:t>leModele</w:t>
             </w:r>
             <w:proofErr w:type="spellEnd"/>
           </w:p>
@@ -14221,14 +13548,7 @@
                 <w:sz w:val="24"/>
                 <w:lang w:val="fr-FR"/>
               </w:rPr>
-              <w:t>la</w:t>
-            </w:r>
-            <w:r>
-              <w:rPr>
-                <w:sz w:val="24"/>
-                <w:lang w:val="fr-FR"/>
-              </w:rPr>
-              <w:t>Vue</w:t>
+              <w:t>laVue</w:t>
             </w:r>
             <w:proofErr w:type="spellEnd"/>
           </w:p>
@@ -14292,7 +13612,6 @@
               </w:rPr>
             </w:pPr>
             <w:proofErr w:type="spellStart"/>
-            <w:proofErr w:type="gramStart"/>
             <w:r>
               <w:rPr>
                 <w:sz w:val="24"/>
@@ -14301,7 +13620,6 @@
               <w:t>lecteurVue</w:t>
             </w:r>
             <w:proofErr w:type="spellEnd"/>
-            <w:proofErr w:type="gramEnd"/>
           </w:p>
         </w:tc>
         <w:tc>
@@ -14443,7 +13761,6 @@
               </w:rPr>
             </w:pPr>
             <w:proofErr w:type="spellStart"/>
-            <w:proofErr w:type="gramStart"/>
             <w:r>
               <w:rPr>
                 <w:sz w:val="24"/>
@@ -14457,15 +13774,7 @@
                 <w:sz w:val="24"/>
                 <w:lang w:val="fr-FR"/>
               </w:rPr>
-              <w:t>(</w:t>
-            </w:r>
-            <w:proofErr w:type="gramEnd"/>
-            <w:r>
-              <w:rPr>
-                <w:sz w:val="24"/>
-                <w:lang w:val="fr-FR"/>
-              </w:rPr>
-              <w:t>)</w:t>
+              <w:t>()</w:t>
             </w:r>
           </w:p>
         </w:tc>
@@ -14533,7 +13842,6 @@
               </w:rPr>
             </w:pPr>
             <w:proofErr w:type="spellStart"/>
-            <w:proofErr w:type="gramStart"/>
             <w:r>
               <w:rPr>
                 <w:sz w:val="24"/>
@@ -14547,15 +13855,7 @@
                 <w:sz w:val="24"/>
                 <w:lang w:val="fr-FR"/>
               </w:rPr>
-              <w:t>(</w:t>
-            </w:r>
-            <w:proofErr w:type="gramEnd"/>
-            <w:r>
-              <w:rPr>
-                <w:sz w:val="24"/>
-                <w:lang w:val="fr-FR"/>
-              </w:rPr>
-              <w:t>)</w:t>
+              <w:t>()</w:t>
             </w:r>
           </w:p>
         </w:tc>
@@ -14623,7 +13923,6 @@
               </w:rPr>
             </w:pPr>
             <w:proofErr w:type="spellStart"/>
-            <w:proofErr w:type="gramStart"/>
             <w:r>
               <w:rPr>
                 <w:sz w:val="24"/>
@@ -14637,15 +13936,7 @@
                 <w:sz w:val="24"/>
                 <w:lang w:val="fr-FR"/>
               </w:rPr>
-              <w:t>(</w:t>
-            </w:r>
-            <w:proofErr w:type="gramEnd"/>
-            <w:r>
-              <w:rPr>
-                <w:sz w:val="24"/>
-                <w:lang w:val="fr-FR"/>
-              </w:rPr>
-              <w:t>)</w:t>
+              <w:t>()</w:t>
             </w:r>
           </w:p>
         </w:tc>
@@ -14713,7 +14004,6 @@
               </w:rPr>
             </w:pPr>
             <w:proofErr w:type="spellStart"/>
-            <w:proofErr w:type="gramStart"/>
             <w:r>
               <w:rPr>
                 <w:sz w:val="24"/>
@@ -14727,15 +14017,7 @@
                 <w:sz w:val="24"/>
                 <w:lang w:val="fr-FR"/>
               </w:rPr>
-              <w:t>(</w:t>
-            </w:r>
-            <w:proofErr w:type="gramEnd"/>
-            <w:r>
-              <w:rPr>
-                <w:sz w:val="24"/>
-                <w:lang w:val="fr-FR"/>
-              </w:rPr>
-              <w:t>)</w:t>
+              <w:t>()</w:t>
             </w:r>
           </w:p>
         </w:tc>
@@ -14803,7 +14085,6 @@
               </w:rPr>
             </w:pPr>
             <w:proofErr w:type="spellStart"/>
-            <w:proofErr w:type="gramStart"/>
             <w:r>
               <w:rPr>
                 <w:sz w:val="24"/>
@@ -14817,15 +14098,7 @@
                 <w:sz w:val="24"/>
                 <w:lang w:val="fr-FR"/>
               </w:rPr>
-              <w:t>(</w:t>
-            </w:r>
-            <w:proofErr w:type="gramEnd"/>
-            <w:r>
-              <w:rPr>
-                <w:sz w:val="24"/>
-                <w:lang w:val="fr-FR"/>
-              </w:rPr>
-              <w:t>)</w:t>
+              <w:t>()</w:t>
             </w:r>
           </w:p>
         </w:tc>
@@ -14893,7 +14166,6 @@
               </w:rPr>
             </w:pPr>
             <w:proofErr w:type="spellStart"/>
-            <w:proofErr w:type="gramStart"/>
             <w:r>
               <w:rPr>
                 <w:sz w:val="24"/>
@@ -14907,15 +14179,7 @@
                 <w:sz w:val="24"/>
                 <w:lang w:val="fr-FR"/>
               </w:rPr>
-              <w:t>(</w:t>
-            </w:r>
-            <w:proofErr w:type="gramEnd"/>
-            <w:r>
-              <w:rPr>
-                <w:sz w:val="24"/>
-                <w:lang w:val="fr-FR"/>
-              </w:rPr>
-              <w:t>)</w:t>
+              <w:t>()</w:t>
             </w:r>
           </w:p>
         </w:tc>
@@ -14974,7 +14238,6 @@
               </w:rPr>
             </w:pPr>
             <w:proofErr w:type="spellStart"/>
-            <w:proofErr w:type="gramStart"/>
             <w:r>
               <w:rPr>
                 <w:sz w:val="24"/>
@@ -14988,15 +14251,7 @@
                 <w:sz w:val="24"/>
                 <w:lang w:val="fr-FR"/>
               </w:rPr>
-              <w:t>(</w:t>
-            </w:r>
-            <w:proofErr w:type="gramEnd"/>
-            <w:r>
-              <w:rPr>
-                <w:sz w:val="24"/>
-                <w:lang w:val="fr-FR"/>
-              </w:rPr>
-              <w:t>)</w:t>
+              <w:t>()</w:t>
             </w:r>
           </w:p>
         </w:tc>
@@ -15050,13 +14305,7 @@
       </w:pPr>
       <w:bookmarkStart w:id="18" w:name="_Toc166444825"/>
       <w:r>
-        <w:t>3.2.</w:t>
-      </w:r>
-      <w:r>
-        <w:t>3.</w:t>
-      </w:r>
-      <w:r>
-        <w:t xml:space="preserve"> Classe </w:t>
+        <w:t xml:space="preserve">3.2.3. Classe </w:t>
       </w:r>
       <w:proofErr w:type="spellStart"/>
       <w:r>
@@ -15331,7 +14580,6 @@
                 <w:lang w:val="fr-FR"/>
               </w:rPr>
             </w:pPr>
-            <w:proofErr w:type="gramStart"/>
             <w:r>
               <w:rPr>
                 <w:sz w:val="24"/>
@@ -15339,7 +14587,6 @@
               </w:rPr>
               <w:t>entier</w:t>
             </w:r>
-            <w:proofErr w:type="gramEnd"/>
           </w:p>
         </w:tc>
         <w:tc>
@@ -15439,14 +14686,7 @@
                 <w:sz w:val="24"/>
                 <w:lang w:val="fr-FR"/>
               </w:rPr>
-              <w:t>Pointeur vers la classe</w:t>
-            </w:r>
-            <w:r>
-              <w:rPr>
-                <w:sz w:val="24"/>
-                <w:lang w:val="fr-FR"/>
-              </w:rPr>
-              <w:t xml:space="preserve"> diaporama</w:t>
+              <w:t>Pointeur vers la classe diaporama</w:t>
             </w:r>
           </w:p>
         </w:tc>
@@ -15618,7 +14858,6 @@
               </w:rPr>
             </w:pPr>
             <w:proofErr w:type="spellStart"/>
-            <w:proofErr w:type="gramStart"/>
             <w:r>
               <w:rPr>
                 <w:sz w:val="24"/>
@@ -15632,15 +14871,7 @@
                 <w:sz w:val="24"/>
                 <w:lang w:val="fr-FR"/>
               </w:rPr>
-              <w:t>(</w:t>
-            </w:r>
-            <w:proofErr w:type="gramEnd"/>
-            <w:r>
-              <w:rPr>
-                <w:sz w:val="24"/>
-                <w:lang w:val="fr-FR"/>
-              </w:rPr>
-              <w:t>)</w:t>
+              <w:t>()</w:t>
             </w:r>
           </w:p>
         </w:tc>
@@ -15708,7 +14939,6 @@
               </w:rPr>
             </w:pPr>
             <w:proofErr w:type="spellStart"/>
-            <w:proofErr w:type="gramStart"/>
             <w:r>
               <w:rPr>
                 <w:sz w:val="24"/>
@@ -15722,15 +14952,7 @@
                 <w:sz w:val="24"/>
                 <w:lang w:val="fr-FR"/>
               </w:rPr>
-              <w:t>(</w:t>
-            </w:r>
-            <w:proofErr w:type="gramEnd"/>
-            <w:r>
-              <w:rPr>
-                <w:sz w:val="24"/>
-                <w:lang w:val="fr-FR"/>
-              </w:rPr>
-              <w:t>)</w:t>
+              <w:t>()</w:t>
             </w:r>
           </w:p>
         </w:tc>
@@ -15798,7 +15020,6 @@
               </w:rPr>
             </w:pPr>
             <w:proofErr w:type="spellStart"/>
-            <w:proofErr w:type="gramStart"/>
             <w:r>
               <w:rPr>
                 <w:sz w:val="24"/>
@@ -15807,7 +15028,6 @@
               <w:t>getVitesseDefilement</w:t>
             </w:r>
             <w:proofErr w:type="spellEnd"/>
-            <w:proofErr w:type="gramEnd"/>
           </w:p>
         </w:tc>
         <w:tc>
@@ -15873,21 +15093,12 @@
                 <w:lang w:val="fr-FR"/>
               </w:rPr>
             </w:pPr>
-            <w:proofErr w:type="gramStart"/>
-            <w:r>
-              <w:rPr>
-                <w:sz w:val="24"/>
-                <w:lang w:val="fr-FR"/>
-              </w:rPr>
-              <w:t>Avancer(</w:t>
-            </w:r>
-            <w:proofErr w:type="gramEnd"/>
-            <w:r>
-              <w:rPr>
-                <w:sz w:val="24"/>
-                <w:lang w:val="fr-FR"/>
-              </w:rPr>
-              <w:t>)</w:t>
+            <w:r>
+              <w:rPr>
+                <w:sz w:val="24"/>
+                <w:lang w:val="fr-FR"/>
+              </w:rPr>
+              <w:t>Avancer()</w:t>
             </w:r>
           </w:p>
         </w:tc>
@@ -15945,21 +15156,12 @@
                 <w:lang w:val="fr-FR"/>
               </w:rPr>
             </w:pPr>
-            <w:proofErr w:type="gramStart"/>
-            <w:r>
-              <w:rPr>
-                <w:sz w:val="24"/>
-                <w:lang w:val="fr-FR"/>
-              </w:rPr>
-              <w:t>Reculer(</w:t>
-            </w:r>
-            <w:proofErr w:type="gramEnd"/>
-            <w:r>
-              <w:rPr>
-                <w:sz w:val="24"/>
-                <w:lang w:val="fr-FR"/>
-              </w:rPr>
-              <w:t>)</w:t>
+            <w:r>
+              <w:rPr>
+                <w:sz w:val="24"/>
+                <w:lang w:val="fr-FR"/>
+              </w:rPr>
+              <w:t>Reculer()</w:t>
             </w:r>
           </w:p>
         </w:tc>
@@ -16018,7 +15220,6 @@
               </w:rPr>
             </w:pPr>
             <w:proofErr w:type="spellStart"/>
-            <w:proofErr w:type="gramStart"/>
             <w:r>
               <w:rPr>
                 <w:sz w:val="24"/>
@@ -16027,7 +15228,6 @@
               <w:t>triCroissantRang</w:t>
             </w:r>
             <w:proofErr w:type="spellEnd"/>
-            <w:proofErr w:type="gramEnd"/>
           </w:p>
         </w:tc>
         <w:tc>
@@ -16055,14 +15255,7 @@
                 <w:sz w:val="24"/>
                 <w:lang w:val="fr-FR"/>
               </w:rPr>
-              <w:t>Permet de trier les images de manière croissante dans le vecteur d’images</w:t>
-            </w:r>
-            <w:r>
-              <w:rPr>
-                <w:sz w:val="24"/>
-                <w:lang w:val="fr-FR"/>
-              </w:rPr>
-              <w:t xml:space="preserve"> du diaporama</w:t>
+              <w:t>Permet de trier les images de manière croissante dans le vecteur d’images du diaporama</w:t>
             </w:r>
           </w:p>
         </w:tc>
@@ -16078,16 +15271,7 @@
       </w:pPr>
       <w:bookmarkStart w:id="19" w:name="_Toc166444826"/>
       <w:r>
-        <w:t>3.2.</w:t>
-      </w:r>
-      <w:r>
-        <w:t>4</w:t>
-      </w:r>
-      <w:r>
-        <w:t xml:space="preserve">. Classe </w:t>
-      </w:r>
-      <w:r>
-        <w:t>diaporama</w:t>
+        <w:t>3.2.4. Classe diaporama</w:t>
       </w:r>
       <w:bookmarkEnd w:id="19"/>
     </w:p>
@@ -16295,21 +15479,12 @@
               </w:rPr>
             </w:pPr>
             <w:proofErr w:type="spellStart"/>
-            <w:proofErr w:type="gramStart"/>
-            <w:r>
-              <w:rPr>
-                <w:sz w:val="24"/>
-                <w:lang w:val="fr-FR"/>
-              </w:rPr>
-              <w:t>m</w:t>
-            </w:r>
-            <w:proofErr w:type="gramEnd"/>
-            <w:r>
-              <w:rPr>
-                <w:sz w:val="24"/>
-                <w:lang w:val="fr-FR"/>
-              </w:rPr>
-              <w:t>_titre</w:t>
+            <w:r>
+              <w:rPr>
+                <w:sz w:val="24"/>
+                <w:lang w:val="fr-FR"/>
+              </w:rPr>
+              <w:t>m_titre</w:t>
             </w:r>
             <w:proofErr w:type="spellEnd"/>
           </w:p>
@@ -16427,21 +15602,12 @@
               </w:rPr>
             </w:pPr>
             <w:proofErr w:type="spellStart"/>
-            <w:proofErr w:type="gramStart"/>
-            <w:r>
-              <w:rPr>
-                <w:sz w:val="24"/>
-                <w:lang w:val="fr-FR"/>
-              </w:rPr>
-              <w:t>m</w:t>
-            </w:r>
-            <w:proofErr w:type="gramEnd"/>
-            <w:r>
-              <w:rPr>
-                <w:sz w:val="24"/>
-                <w:lang w:val="fr-FR"/>
-              </w:rPr>
-              <w:t>_localisationImages</w:t>
+            <w:r>
+              <w:rPr>
+                <w:sz w:val="24"/>
+                <w:lang w:val="fr-FR"/>
+              </w:rPr>
+              <w:t>m_localisationImages</w:t>
             </w:r>
             <w:proofErr w:type="spellEnd"/>
           </w:p>
@@ -16593,21 +15759,12 @@
               </w:rPr>
             </w:pPr>
             <w:proofErr w:type="spellStart"/>
-            <w:proofErr w:type="gramStart"/>
-            <w:r>
-              <w:rPr>
-                <w:sz w:val="24"/>
-                <w:lang w:val="fr-FR"/>
-              </w:rPr>
-              <w:t>m</w:t>
-            </w:r>
-            <w:proofErr w:type="gramEnd"/>
-            <w:r>
-              <w:rPr>
-                <w:sz w:val="24"/>
-                <w:lang w:val="fr-FR"/>
-              </w:rPr>
-              <w:t>_posImage</w:t>
+            <w:r>
+              <w:rPr>
+                <w:sz w:val="24"/>
+                <w:lang w:val="fr-FR"/>
+              </w:rPr>
+              <w:t>m_posImage</w:t>
             </w:r>
             <w:proofErr w:type="spellEnd"/>
           </w:p>
@@ -16808,21 +15965,12 @@
                 <w:lang w:val="fr-FR"/>
               </w:rPr>
             </w:pPr>
-            <w:proofErr w:type="gramStart"/>
-            <w:r>
-              <w:rPr>
-                <w:sz w:val="24"/>
-                <w:lang w:val="fr-FR"/>
-              </w:rPr>
-              <w:t>Diaporama(</w:t>
-            </w:r>
-            <w:proofErr w:type="gramEnd"/>
-            <w:r>
-              <w:rPr>
-                <w:sz w:val="24"/>
-                <w:lang w:val="fr-FR"/>
-              </w:rPr>
-              <w:t>)</w:t>
+            <w:r>
+              <w:rPr>
+                <w:sz w:val="24"/>
+                <w:lang w:val="fr-FR"/>
+              </w:rPr>
+              <w:t>Diaporama()</w:t>
             </w:r>
           </w:p>
         </w:tc>
@@ -16851,14 +15999,7 @@
                 <w:sz w:val="24"/>
                 <w:lang w:val="fr-FR"/>
               </w:rPr>
-              <w:t xml:space="preserve">Constructeur par défaut de la classe </w:t>
-            </w:r>
-            <w:r>
-              <w:rPr>
-                <w:sz w:val="24"/>
-                <w:lang w:val="fr-FR"/>
-              </w:rPr>
-              <w:t>diaporama</w:t>
+              <w:t>Constructeur par défaut de la classe diaporama</w:t>
             </w:r>
           </w:p>
         </w:tc>
@@ -16892,23 +16033,7 @@
                 <w:sz w:val="24"/>
                 <w:lang w:val="fr-FR"/>
               </w:rPr>
-              <w:t>~</w:t>
-            </w:r>
-            <w:proofErr w:type="gramStart"/>
-            <w:r>
-              <w:rPr>
-                <w:sz w:val="24"/>
-                <w:lang w:val="fr-FR"/>
-              </w:rPr>
-              <w:t>Diaporama(</w:t>
-            </w:r>
-            <w:proofErr w:type="gramEnd"/>
-            <w:r>
-              <w:rPr>
-                <w:sz w:val="24"/>
-                <w:lang w:val="fr-FR"/>
-              </w:rPr>
-              <w:t>)</w:t>
+              <w:t>~Diaporama()</w:t>
             </w:r>
           </w:p>
         </w:tc>
@@ -16966,21 +16091,12 @@
                 <w:lang w:val="fr-FR"/>
               </w:rPr>
             </w:pPr>
-            <w:proofErr w:type="gramStart"/>
-            <w:r>
-              <w:rPr>
-                <w:sz w:val="24"/>
-                <w:lang w:val="fr-FR"/>
-              </w:rPr>
-              <w:t>string</w:t>
-            </w:r>
-            <w:proofErr w:type="gramEnd"/>
-            <w:r>
-              <w:rPr>
-                <w:sz w:val="24"/>
-                <w:lang w:val="fr-FR"/>
-              </w:rPr>
-              <w:t xml:space="preserve"> </w:t>
+            <w:r>
+              <w:rPr>
+                <w:sz w:val="24"/>
+                <w:lang w:val="fr-FR"/>
+              </w:rPr>
+              <w:t xml:space="preserve">string </w:t>
             </w:r>
             <w:proofErr w:type="spellStart"/>
             <w:r>
@@ -17064,7 +16180,6 @@
               </w:rPr>
             </w:pPr>
             <w:proofErr w:type="spellStart"/>
-            <w:proofErr w:type="gramStart"/>
             <w:r>
               <w:rPr>
                 <w:sz w:val="24"/>
@@ -17078,15 +16193,7 @@
                 <w:sz w:val="24"/>
                 <w:lang w:val="fr-FR"/>
               </w:rPr>
-              <w:t>(</w:t>
-            </w:r>
-            <w:proofErr w:type="gramEnd"/>
-            <w:r>
-              <w:rPr>
-                <w:sz w:val="24"/>
-                <w:lang w:val="fr-FR"/>
-              </w:rPr>
-              <w:t>)</w:t>
+              <w:t>()</w:t>
             </w:r>
           </w:p>
         </w:tc>
@@ -17145,7 +16252,6 @@
               </w:rPr>
             </w:pPr>
             <w:proofErr w:type="spellStart"/>
-            <w:proofErr w:type="gramStart"/>
             <w:r>
               <w:rPr>
                 <w:sz w:val="24"/>
@@ -17159,15 +16265,7 @@
                 <w:sz w:val="24"/>
                 <w:lang w:val="fr-FR"/>
               </w:rPr>
-              <w:t>(</w:t>
-            </w:r>
-            <w:proofErr w:type="gramEnd"/>
-            <w:r>
-              <w:rPr>
-                <w:sz w:val="24"/>
-                <w:lang w:val="fr-FR"/>
-              </w:rPr>
-              <w:t>)</w:t>
+              <w:t>()</w:t>
             </w:r>
           </w:p>
         </w:tc>
@@ -17226,7 +16324,6 @@
               </w:rPr>
             </w:pPr>
             <w:proofErr w:type="spellStart"/>
-            <w:proofErr w:type="gramStart"/>
             <w:r>
               <w:rPr>
                 <w:sz w:val="24"/>
@@ -17240,15 +16337,7 @@
                 <w:sz w:val="24"/>
                 <w:lang w:val="fr-FR"/>
               </w:rPr>
-              <w:t>(</w:t>
-            </w:r>
-            <w:proofErr w:type="gramEnd"/>
-            <w:r>
-              <w:rPr>
-                <w:sz w:val="24"/>
-                <w:lang w:val="fr-FR"/>
-              </w:rPr>
-              <w:t xml:space="preserve">) </w:t>
+              <w:t xml:space="preserve">() </w:t>
             </w:r>
           </w:p>
         </w:tc>
@@ -17307,7 +16396,6 @@
               </w:rPr>
             </w:pPr>
             <w:proofErr w:type="spellStart"/>
-            <w:proofErr w:type="gramStart"/>
             <w:r>
               <w:rPr>
                 <w:sz w:val="24"/>
@@ -17321,15 +16409,7 @@
                 <w:sz w:val="24"/>
                 <w:lang w:val="fr-FR"/>
               </w:rPr>
-              <w:t>(</w:t>
-            </w:r>
-            <w:proofErr w:type="gramEnd"/>
-            <w:r>
-              <w:rPr>
-                <w:sz w:val="24"/>
-                <w:lang w:val="fr-FR"/>
-              </w:rPr>
-              <w:t>)</w:t>
+              <w:t>()</w:t>
             </w:r>
           </w:p>
         </w:tc>
@@ -17388,7 +16468,6 @@
               </w:rPr>
             </w:pPr>
             <w:proofErr w:type="spellStart"/>
-            <w:proofErr w:type="gramStart"/>
             <w:r>
               <w:rPr>
                 <w:sz w:val="24"/>
@@ -17404,16 +16483,7 @@
                 <w:szCs w:val="24"/>
                 <w:lang w:val="fr-FR"/>
               </w:rPr>
-              <w:t>(</w:t>
-            </w:r>
-            <w:proofErr w:type="gramEnd"/>
-            <w:r>
-              <w:rPr>
-                <w:sz w:val="24"/>
-                <w:szCs w:val="24"/>
-                <w:lang w:val="fr-FR"/>
-              </w:rPr>
-              <w:t>)</w:t>
+              <w:t>()</w:t>
             </w:r>
           </w:p>
         </w:tc>
@@ -17474,7 +16544,6 @@
               </w:rPr>
             </w:pPr>
             <w:proofErr w:type="spellStart"/>
-            <w:proofErr w:type="gramStart"/>
             <w:r>
               <w:rPr>
                 <w:sz w:val="24"/>
@@ -17491,16 +16560,7 @@
                 <w:szCs w:val="24"/>
                 <w:lang w:val="fr-FR"/>
               </w:rPr>
-              <w:t>(</w:t>
-            </w:r>
-            <w:proofErr w:type="gramEnd"/>
-            <w:r>
-              <w:rPr>
-                <w:sz w:val="24"/>
-                <w:szCs w:val="24"/>
-                <w:lang w:val="fr-FR"/>
-              </w:rPr>
-              <w:t>)</w:t>
+              <w:t>()</w:t>
             </w:r>
           </w:p>
         </w:tc>
@@ -17562,7 +16622,6 @@
               </w:rPr>
             </w:pPr>
             <w:proofErr w:type="spellStart"/>
-            <w:proofErr w:type="gramStart"/>
             <w:r>
               <w:rPr>
                 <w:sz w:val="24"/>
@@ -17578,16 +16637,7 @@
                 <w:szCs w:val="24"/>
                 <w:lang w:val="fr-FR"/>
               </w:rPr>
-              <w:t>(</w:t>
-            </w:r>
-            <w:proofErr w:type="gramEnd"/>
-            <w:r>
-              <w:rPr>
-                <w:sz w:val="24"/>
-                <w:szCs w:val="24"/>
-                <w:lang w:val="fr-FR"/>
-              </w:rPr>
-              <w:t>)</w:t>
+              <w:t>()</w:t>
             </w:r>
           </w:p>
         </w:tc>
@@ -17649,7 +16699,6 @@
               </w:rPr>
             </w:pPr>
             <w:proofErr w:type="spellStart"/>
-            <w:proofErr w:type="gramStart"/>
             <w:r>
               <w:rPr>
                 <w:sz w:val="24"/>
@@ -17665,16 +16714,7 @@
                 <w:szCs w:val="24"/>
                 <w:lang w:val="fr-FR"/>
               </w:rPr>
-              <w:t>(</w:t>
-            </w:r>
-            <w:proofErr w:type="gramEnd"/>
-            <w:r>
-              <w:rPr>
-                <w:sz w:val="24"/>
-                <w:szCs w:val="24"/>
-                <w:lang w:val="fr-FR"/>
-              </w:rPr>
-              <w:t>)</w:t>
+              <w:t>()</w:t>
             </w:r>
           </w:p>
         </w:tc>
@@ -17736,7 +16776,6 @@
               </w:rPr>
             </w:pPr>
             <w:proofErr w:type="spellStart"/>
-            <w:proofErr w:type="gramStart"/>
             <w:r>
               <w:rPr>
                 <w:sz w:val="24"/>
@@ -17752,7 +16791,6 @@
               </w:rPr>
               <w:t>(</w:t>
             </w:r>
-            <w:proofErr w:type="gramEnd"/>
             <w:r>
               <w:rPr>
                 <w:sz w:val="24"/>
@@ -17818,7 +16856,6 @@
               </w:rPr>
             </w:pPr>
             <w:proofErr w:type="spellStart"/>
-            <w:proofErr w:type="gramStart"/>
             <w:r>
               <w:rPr>
                 <w:sz w:val="24"/>
@@ -17832,15 +16869,7 @@
                 <w:sz w:val="24"/>
                 <w:lang w:val="fr-FR"/>
               </w:rPr>
-              <w:t>(</w:t>
-            </w:r>
-            <w:proofErr w:type="gramEnd"/>
-            <w:r>
-              <w:rPr>
-                <w:sz w:val="24"/>
-                <w:lang w:val="fr-FR"/>
-              </w:rPr>
-              <w:t>)</w:t>
+              <w:t>()</w:t>
             </w:r>
           </w:p>
         </w:tc>
@@ -17899,7 +16928,6 @@
               </w:rPr>
             </w:pPr>
             <w:proofErr w:type="spellStart"/>
-            <w:proofErr w:type="gramStart"/>
             <w:r>
               <w:rPr>
                 <w:sz w:val="24"/>
@@ -17915,7 +16943,6 @@
               </w:rPr>
               <w:t>(</w:t>
             </w:r>
-            <w:proofErr w:type="gramEnd"/>
             <w:r>
               <w:rPr>
                 <w:sz w:val="24"/>
@@ -17980,7 +17007,6 @@
               </w:rPr>
             </w:pPr>
             <w:proofErr w:type="spellStart"/>
-            <w:proofErr w:type="gramStart"/>
             <w:r>
               <w:rPr>
                 <w:sz w:val="24"/>
@@ -17998,7 +17024,6 @@
               </w:rPr>
               <w:t>(</w:t>
             </w:r>
-            <w:proofErr w:type="gramEnd"/>
             <w:r>
               <w:rPr>
                 <w:sz w:val="24"/>
@@ -18163,7 +17188,6 @@
               </w:rPr>
             </w:pPr>
             <w:proofErr w:type="spellStart"/>
-            <w:proofErr w:type="gramStart"/>
             <w:r>
               <w:rPr>
                 <w:sz w:val="24"/>
@@ -18179,16 +17203,7 @@
                 <w:szCs w:val="24"/>
                 <w:lang w:val="fr-FR"/>
               </w:rPr>
-              <w:t>(</w:t>
-            </w:r>
-            <w:proofErr w:type="gramEnd"/>
-            <w:r>
-              <w:rPr>
-                <w:sz w:val="24"/>
-                <w:szCs w:val="24"/>
-                <w:lang w:val="fr-FR"/>
-              </w:rPr>
-              <w:t>)</w:t>
+              <w:t>()</w:t>
             </w:r>
           </w:p>
         </w:tc>
@@ -18250,7 +17265,6 @@
               </w:rPr>
             </w:pPr>
             <w:proofErr w:type="spellStart"/>
-            <w:proofErr w:type="gramStart"/>
             <w:r>
               <w:rPr>
                 <w:sz w:val="24"/>
@@ -18264,15 +17278,7 @@
                 <w:sz w:val="24"/>
                 <w:lang w:val="fr-FR"/>
               </w:rPr>
-              <w:t>(</w:t>
-            </w:r>
-            <w:proofErr w:type="gramEnd"/>
-            <w:r>
-              <w:rPr>
-                <w:sz w:val="24"/>
-                <w:lang w:val="fr-FR"/>
-              </w:rPr>
-              <w:t>)</w:t>
+              <w:t>()</w:t>
             </w:r>
           </w:p>
         </w:tc>
@@ -18317,13 +17323,7 @@
       </w:pPr>
       <w:bookmarkStart w:id="20" w:name="_Toc166444827"/>
       <w:r>
-        <w:t>3.2.</w:t>
-      </w:r>
-      <w:r>
-        <w:t>5</w:t>
-      </w:r>
-      <w:r>
-        <w:t xml:space="preserve">. Classe </w:t>
+        <w:t xml:space="preserve">3.2.5. Classe </w:t>
       </w:r>
       <w:proofErr w:type="spellStart"/>
       <w:r>
@@ -18538,21 +17538,12 @@
               </w:rPr>
             </w:pPr>
             <w:proofErr w:type="spellStart"/>
-            <w:proofErr w:type="gramStart"/>
-            <w:r>
-              <w:rPr>
-                <w:sz w:val="24"/>
-                <w:lang w:val="fr-FR"/>
-              </w:rPr>
-              <w:t>m</w:t>
-            </w:r>
-            <w:proofErr w:type="gramEnd"/>
-            <w:r>
-              <w:rPr>
-                <w:sz w:val="24"/>
-                <w:lang w:val="fr-FR"/>
-              </w:rPr>
-              <w:t>_pos</w:t>
+            <w:r>
+              <w:rPr>
+                <w:sz w:val="24"/>
+                <w:lang w:val="fr-FR"/>
+              </w:rPr>
+              <w:t>m_pos</w:t>
             </w:r>
             <w:proofErr w:type="spellEnd"/>
           </w:p>
@@ -18670,21 +17661,12 @@
               </w:rPr>
             </w:pPr>
             <w:proofErr w:type="spellStart"/>
-            <w:proofErr w:type="gramStart"/>
-            <w:r>
-              <w:rPr>
-                <w:sz w:val="24"/>
-                <w:lang w:val="fr-FR"/>
-              </w:rPr>
-              <w:t>m</w:t>
-            </w:r>
-            <w:proofErr w:type="gramEnd"/>
-            <w:r>
-              <w:rPr>
-                <w:sz w:val="24"/>
-                <w:lang w:val="fr-FR"/>
-              </w:rPr>
-              <w:t>_rang</w:t>
+            <w:r>
+              <w:rPr>
+                <w:sz w:val="24"/>
+                <w:lang w:val="fr-FR"/>
+              </w:rPr>
+              <w:t>m_rang</w:t>
             </w:r>
             <w:proofErr w:type="spellEnd"/>
           </w:p>
@@ -18901,7 +17883,6 @@
               </w:rPr>
             </w:pPr>
             <w:proofErr w:type="spellStart"/>
-            <w:proofErr w:type="gramStart"/>
             <w:r>
               <w:rPr>
                 <w:sz w:val="24"/>
@@ -18915,15 +17896,7 @@
                 <w:sz w:val="24"/>
                 <w:lang w:val="fr-FR"/>
               </w:rPr>
-              <w:t>(</w:t>
-            </w:r>
-            <w:proofErr w:type="gramEnd"/>
-            <w:r>
-              <w:rPr>
-                <w:sz w:val="24"/>
-                <w:lang w:val="fr-FR"/>
-              </w:rPr>
-              <w:t>)</w:t>
+              <w:t>()</w:t>
             </w:r>
           </w:p>
         </w:tc>
@@ -18982,7 +17955,6 @@
               </w:rPr>
             </w:pPr>
             <w:proofErr w:type="spellStart"/>
-            <w:proofErr w:type="gramStart"/>
             <w:r>
               <w:rPr>
                 <w:sz w:val="24"/>
@@ -18996,15 +17968,7 @@
                 <w:sz w:val="24"/>
                 <w:lang w:val="en-GB"/>
               </w:rPr>
-              <w:t>(</w:t>
-            </w:r>
-            <w:proofErr w:type="gramEnd"/>
-            <w:r>
-              <w:rPr>
-                <w:sz w:val="24"/>
-                <w:lang w:val="en-GB"/>
-              </w:rPr>
-              <w:t>)</w:t>
+              <w:t>()</w:t>
             </w:r>
           </w:p>
         </w:tc>
@@ -19070,7 +18034,6 @@
               </w:rPr>
             </w:pPr>
             <w:proofErr w:type="spellStart"/>
-            <w:proofErr w:type="gramStart"/>
             <w:r>
               <w:rPr>
                 <w:sz w:val="24"/>
@@ -19084,15 +18047,7 @@
                 <w:sz w:val="24"/>
                 <w:lang w:val="en-GB"/>
               </w:rPr>
-              <w:t>(</w:t>
-            </w:r>
-            <w:proofErr w:type="gramEnd"/>
-            <w:r>
-              <w:rPr>
-                <w:sz w:val="24"/>
-                <w:lang w:val="en-GB"/>
-              </w:rPr>
-              <w:t xml:space="preserve">) </w:t>
+              <w:t xml:space="preserve">() </w:t>
             </w:r>
           </w:p>
         </w:tc>
@@ -19151,7 +18106,6 @@
               </w:rPr>
             </w:pPr>
             <w:proofErr w:type="spellStart"/>
-            <w:proofErr w:type="gramStart"/>
             <w:r>
               <w:rPr>
                 <w:sz w:val="24"/>
@@ -19165,15 +18119,7 @@
                 <w:sz w:val="24"/>
                 <w:lang w:val="en-GB"/>
               </w:rPr>
-              <w:t>(</w:t>
-            </w:r>
-            <w:proofErr w:type="gramEnd"/>
-            <w:r>
-              <w:rPr>
-                <w:sz w:val="24"/>
-                <w:lang w:val="en-GB"/>
-              </w:rPr>
-              <w:t xml:space="preserve">) </w:t>
+              <w:t xml:space="preserve">() </w:t>
             </w:r>
           </w:p>
         </w:tc>
@@ -19232,7 +18178,6 @@
               </w:rPr>
             </w:pPr>
             <w:proofErr w:type="spellStart"/>
-            <w:proofErr w:type="gramStart"/>
             <w:r>
               <w:rPr>
                 <w:sz w:val="24"/>
@@ -19246,15 +18191,7 @@
                 <w:sz w:val="24"/>
                 <w:lang w:val="en-GB"/>
               </w:rPr>
-              <w:t>(</w:t>
-            </w:r>
-            <w:proofErr w:type="gramEnd"/>
-            <w:r>
-              <w:rPr>
-                <w:sz w:val="24"/>
-                <w:lang w:val="en-GB"/>
-              </w:rPr>
-              <w:t xml:space="preserve">) </w:t>
+              <w:t xml:space="preserve">() </w:t>
             </w:r>
           </w:p>
         </w:tc>
@@ -19313,7 +18250,6 @@
               </w:rPr>
             </w:pPr>
             <w:proofErr w:type="spellStart"/>
-            <w:proofErr w:type="gramStart"/>
             <w:r>
               <w:rPr>
                 <w:sz w:val="24"/>
@@ -19328,15 +18264,7 @@
                 <w:sz w:val="24"/>
                 <w:lang w:val="en-GB"/>
               </w:rPr>
-              <w:t>(</w:t>
-            </w:r>
-            <w:proofErr w:type="gramEnd"/>
-            <w:r>
-              <w:rPr>
-                <w:sz w:val="24"/>
-                <w:lang w:val="en-GB"/>
-              </w:rPr>
-              <w:t>)</w:t>
+              <w:t>()</w:t>
             </w:r>
           </w:p>
         </w:tc>
@@ -19395,7 +18323,6 @@
               </w:rPr>
             </w:pPr>
             <w:proofErr w:type="spellStart"/>
-            <w:proofErr w:type="gramStart"/>
             <w:r>
               <w:rPr>
                 <w:sz w:val="24"/>
@@ -19409,15 +18336,7 @@
                 <w:sz w:val="24"/>
                 <w:lang w:val="en-GB"/>
               </w:rPr>
-              <w:t>(</w:t>
-            </w:r>
-            <w:proofErr w:type="gramEnd"/>
-            <w:r>
-              <w:rPr>
-                <w:sz w:val="24"/>
-                <w:lang w:val="en-GB"/>
-              </w:rPr>
-              <w:t>)</w:t>
+              <w:t>()</w:t>
             </w:r>
           </w:p>
         </w:tc>
@@ -19465,16 +18384,7 @@
       </w:pPr>
       <w:bookmarkStart w:id="21" w:name="_Toc166444828"/>
       <w:r>
-        <w:t>3.2.</w:t>
-      </w:r>
-      <w:r>
-        <w:t>6</w:t>
-      </w:r>
-      <w:r>
-        <w:t xml:space="preserve">. Classe </w:t>
-      </w:r>
-      <w:r>
-        <w:t>Image</w:t>
+        <w:t>3.2.6. Classe Image</w:t>
       </w:r>
       <w:bookmarkEnd w:id="21"/>
     </w:p>
@@ -19675,21 +18585,12 @@
               </w:rPr>
             </w:pPr>
             <w:proofErr w:type="spellStart"/>
-            <w:proofErr w:type="gramStart"/>
-            <w:r>
-              <w:rPr>
-                <w:sz w:val="24"/>
-                <w:lang w:val="fr-FR"/>
-              </w:rPr>
-              <w:t>m</w:t>
-            </w:r>
-            <w:proofErr w:type="gramEnd"/>
-            <w:r>
-              <w:rPr>
-                <w:sz w:val="24"/>
-                <w:lang w:val="fr-FR"/>
-              </w:rPr>
-              <w:t>_titre</w:t>
+            <w:r>
+              <w:rPr>
+                <w:sz w:val="24"/>
+                <w:lang w:val="fr-FR"/>
+              </w:rPr>
+              <w:t>m_titre</w:t>
             </w:r>
             <w:proofErr w:type="spellEnd"/>
           </w:p>
@@ -19807,21 +18708,12 @@
               </w:rPr>
             </w:pPr>
             <w:proofErr w:type="spellStart"/>
-            <w:proofErr w:type="gramStart"/>
-            <w:r>
-              <w:rPr>
-                <w:sz w:val="24"/>
-                <w:lang w:val="fr-FR"/>
-              </w:rPr>
-              <w:t>m</w:t>
-            </w:r>
-            <w:proofErr w:type="gramEnd"/>
-            <w:r>
-              <w:rPr>
-                <w:sz w:val="24"/>
-                <w:lang w:val="fr-FR"/>
-              </w:rPr>
-              <w:t>_categorie</w:t>
+            <w:r>
+              <w:rPr>
+                <w:sz w:val="24"/>
+                <w:lang w:val="fr-FR"/>
+              </w:rPr>
+              <w:t>m_categorie</w:t>
             </w:r>
             <w:proofErr w:type="spellEnd"/>
           </w:p>
@@ -19939,21 +18831,12 @@
               </w:rPr>
             </w:pPr>
             <w:proofErr w:type="spellStart"/>
-            <w:proofErr w:type="gramStart"/>
-            <w:r>
-              <w:rPr>
-                <w:sz w:val="24"/>
-                <w:lang w:val="fr-FR"/>
-              </w:rPr>
-              <w:t>m</w:t>
-            </w:r>
-            <w:proofErr w:type="gramEnd"/>
-            <w:r>
-              <w:rPr>
-                <w:sz w:val="24"/>
-                <w:lang w:val="fr-FR"/>
-              </w:rPr>
-              <w:t>_chemin</w:t>
+            <w:r>
+              <w:rPr>
+                <w:sz w:val="24"/>
+                <w:lang w:val="fr-FR"/>
+              </w:rPr>
+              <w:t>m_chemin</w:t>
             </w:r>
             <w:proofErr w:type="spellEnd"/>
           </w:p>
@@ -20308,7 +19191,6 @@
               </w:rPr>
             </w:pPr>
             <w:proofErr w:type="spellStart"/>
-            <w:proofErr w:type="gramStart"/>
             <w:r>
               <w:rPr>
                 <w:sz w:val="24"/>
@@ -20324,16 +19206,7 @@
                 <w:szCs w:val="24"/>
                 <w:lang w:val="fr-FR"/>
               </w:rPr>
-              <w:t>(</w:t>
-            </w:r>
-            <w:proofErr w:type="gramEnd"/>
-            <w:r>
-              <w:rPr>
-                <w:sz w:val="24"/>
-                <w:szCs w:val="24"/>
-                <w:lang w:val="fr-FR"/>
-              </w:rPr>
-              <w:t xml:space="preserve">) </w:t>
+              <w:t xml:space="preserve">() </w:t>
             </w:r>
             <w:proofErr w:type="spellStart"/>
             <w:r>
@@ -20405,7 +19278,6 @@
               </w:rPr>
             </w:pPr>
             <w:proofErr w:type="spellStart"/>
-            <w:proofErr w:type="gramStart"/>
             <w:r>
               <w:rPr>
                 <w:sz w:val="24"/>
@@ -20421,16 +19293,7 @@
                 <w:szCs w:val="24"/>
                 <w:lang w:val="fr-FR"/>
               </w:rPr>
-              <w:t>(</w:t>
-            </w:r>
-            <w:proofErr w:type="gramEnd"/>
-            <w:r>
-              <w:rPr>
-                <w:sz w:val="24"/>
-                <w:szCs w:val="24"/>
-                <w:lang w:val="fr-FR"/>
-              </w:rPr>
-              <w:t xml:space="preserve">) </w:t>
+              <w:t xml:space="preserve">() </w:t>
             </w:r>
             <w:proofErr w:type="spellStart"/>
             <w:r>
@@ -20502,7 +19365,6 @@
               </w:rPr>
             </w:pPr>
             <w:proofErr w:type="spellStart"/>
-            <w:proofErr w:type="gramStart"/>
             <w:r>
               <w:rPr>
                 <w:sz w:val="24"/>
@@ -20518,16 +19380,7 @@
                 <w:szCs w:val="24"/>
                 <w:lang w:val="fr-FR"/>
               </w:rPr>
-              <w:t>(</w:t>
-            </w:r>
-            <w:proofErr w:type="gramEnd"/>
-            <w:r>
-              <w:rPr>
-                <w:sz w:val="24"/>
-                <w:szCs w:val="24"/>
-                <w:lang w:val="fr-FR"/>
-              </w:rPr>
-              <w:t xml:space="preserve">) </w:t>
+              <w:t xml:space="preserve">() </w:t>
             </w:r>
             <w:proofErr w:type="spellStart"/>
             <w:r>
@@ -20598,23 +19451,13 @@
                 <w:lang w:val="fr-FR"/>
               </w:rPr>
             </w:pPr>
-            <w:proofErr w:type="gramStart"/>
-            <w:r>
-              <w:rPr>
-                <w:sz w:val="24"/>
-                <w:szCs w:val="24"/>
-                <w:lang w:val="fr-FR"/>
-              </w:rPr>
-              <w:t>afficher(</w:t>
-            </w:r>
-            <w:proofErr w:type="gramEnd"/>
-            <w:r>
-              <w:rPr>
-                <w:sz w:val="24"/>
-                <w:szCs w:val="24"/>
-                <w:lang w:val="fr-FR"/>
-              </w:rPr>
-              <w:t xml:space="preserve">) </w:t>
+            <w:r>
+              <w:rPr>
+                <w:sz w:val="24"/>
+                <w:szCs w:val="24"/>
+                <w:lang w:val="fr-FR"/>
+              </w:rPr>
+              <w:t xml:space="preserve">afficher() </w:t>
             </w:r>
             <w:proofErr w:type="spellStart"/>
             <w:r>
@@ -20662,13 +19505,137 @@
       </w:tr>
     </w:tbl>
     <w:p/>
+    <w:p>
+      <w:pPr>
+        <w:pStyle w:val="Titre1"/>
+        <w:numPr>
+          <w:ilvl w:val="0"/>
+          <w:numId w:val="3"/>
+        </w:numPr>
+      </w:pPr>
+      <w:bookmarkStart w:id="22" w:name="_GoBack"/>
+      <w:bookmarkEnd w:id="22"/>
+      <w:r>
+        <w:lastRenderedPageBreak/>
+        <w:t>Version finale, v8 – modèle MVP</w:t>
+      </w:r>
+    </w:p>
+    <w:p/>
+    <w:p>
+      <w:pPr>
+        <w:pStyle w:val="Titre2"/>
+        <w:ind w:left="390"/>
+      </w:pPr>
+      <w:r>
+        <w:t>4.1 Diagramme des classes UML final</w:t>
+      </w:r>
+    </w:p>
+    <w:p/>
+    <w:p>
+      <w:r>
+        <w:pict w14:anchorId="3D6F6356">
+          <v:shapetype id="_x0000_t75" coordsize="21600,21600" o:spt="75" o:preferrelative="t" path="m@4@5l@4@11@9@11@9@5xe" filled="f" stroked="f">
+            <v:stroke joinstyle="miter"/>
+            <v:formulas>
+              <v:f eqn="if lineDrawn pixelLineWidth 0"/>
+              <v:f eqn="sum @0 1 0"/>
+              <v:f eqn="sum 0 0 @1"/>
+              <v:f eqn="prod @2 1 2"/>
+              <v:f eqn="prod @3 21600 pixelWidth"/>
+              <v:f eqn="prod @3 21600 pixelHeight"/>
+              <v:f eqn="sum @0 0 1"/>
+              <v:f eqn="prod @6 1 2"/>
+              <v:f eqn="prod @7 21600 pixelWidth"/>
+              <v:f eqn="sum @8 21600 0"/>
+              <v:f eqn="prod @7 21600 pixelHeight"/>
+              <v:f eqn="sum @10 21600 0"/>
+            </v:formulas>
+            <v:path o:extrusionok="f" gradientshapeok="t" o:connecttype="rect"/>
+            <o:lock v:ext="edit" aspectratio="t"/>
+          </v:shapetype>
+          <v:shape id="_x0000_i1030" type="#_x0000_t75" style="width:497.9pt;height:362.05pt">
+            <v:imagedata r:id="rId12" o:title="image"/>
+          </v:shape>
+        </w:pict>
+      </w:r>
+      <w:r>
+        <w:br w:type="page"/>
+      </w:r>
+    </w:p>
+    <w:p>
+      <w:pPr>
+        <w:pStyle w:val="Titre2"/>
+        <w:ind w:left="708"/>
+      </w:pPr>
+      <w:r>
+        <w:lastRenderedPageBreak/>
+        <w:t>4.2 Diagramme états transitions final</w:t>
+      </w:r>
+    </w:p>
+    <w:p/>
+    <w:p>
+      <w:r>
+        <w:rPr>
+          <w:noProof/>
+          <w:lang w:eastAsia="fr-FR"/>
+        </w:rPr>
+        <w:drawing>
+          <wp:inline distT="0" distB="0" distL="0" distR="0" wp14:anchorId="37E0A2BB" wp14:editId="16EB9605">
+            <wp:extent cx="6509368" cy="2932981"/>
+            <wp:effectExtent l="0" t="0" r="6350" b="1270"/>
+            <wp:docPr id="2" name="Image 2" descr="C:\Users\local_tchipy\INetCache\Content.Word\image (1)e.png"/>
+            <wp:cNvGraphicFramePr>
+              <a:graphicFrameLocks xmlns:a="http://schemas.openxmlformats.org/drawingml/2006/main" noChangeAspect="1"/>
+            </wp:cNvGraphicFramePr>
+            <a:graphic xmlns:a="http://schemas.openxmlformats.org/drawingml/2006/main">
+              <a:graphicData uri="http://schemas.openxmlformats.org/drawingml/2006/picture">
+                <pic:pic xmlns:pic="http://schemas.openxmlformats.org/drawingml/2006/picture">
+                  <pic:nvPicPr>
+                    <pic:cNvPr id="0" name="Picture 17" descr="C:\Users\local_tchipy\INetCache\Content.Word\image (1)e.png"/>
+                    <pic:cNvPicPr>
+                      <a:picLocks noChangeAspect="1" noChangeArrowheads="1"/>
+                    </pic:cNvPicPr>
+                  </pic:nvPicPr>
+                  <pic:blipFill>
+                    <a:blip r:embed="rId13">
+                      <a:extLst>
+                        <a:ext uri="{28A0092B-C50C-407E-A947-70E740481C1C}">
+                          <a14:useLocalDpi xmlns:a14="http://schemas.microsoft.com/office/drawing/2010/main" val="0"/>
+                        </a:ext>
+                      </a:extLst>
+                    </a:blip>
+                    <a:srcRect/>
+                    <a:stretch>
+                      <a:fillRect/>
+                    </a:stretch>
+                  </pic:blipFill>
+                  <pic:spPr bwMode="auto">
+                    <a:xfrm>
+                      <a:off x="0" y="0"/>
+                      <a:ext cx="6526984" cy="2940918"/>
+                    </a:xfrm>
+                    <a:prstGeom prst="rect">
+                      <a:avLst/>
+                    </a:prstGeom>
+                    <a:noFill/>
+                    <a:ln>
+                      <a:noFill/>
+                    </a:ln>
+                  </pic:spPr>
+                </pic:pic>
+              </a:graphicData>
+            </a:graphic>
+          </wp:inline>
+        </w:drawing>
+      </w:r>
+    </w:p>
     <w:sectPr>
-      <w:headerReference w:type="even" r:id="rId12"/>
-      <w:headerReference w:type="default" r:id="rId13"/>
-      <w:footerReference w:type="even" r:id="rId14"/>
-      <w:footerReference w:type="default" r:id="rId15"/>
-      <w:headerReference w:type="first" r:id="rId16"/>
-      <w:footerReference w:type="first" r:id="rId17"/>
+      <w:headerReference w:type="even" r:id="rId14"/>
+      <w:headerReference w:type="default" r:id="rId15"/>
+      <w:footerReference w:type="even" r:id="rId16"/>
+      <w:footerReference w:type="default" r:id="rId17"/>
+      <w:headerReference w:type="first" r:id="rId18"/>
+      <w:footerReference w:type="first" r:id="rId19"/>
       <w:pgSz w:w="11906" w:h="16838"/>
       <w:pgMar w:top="1417" w:right="1417" w:bottom="1417" w:left="1417" w:header="708" w:footer="708" w:gutter="0"/>
       <w:cols w:space="708"/>
@@ -20679,7 +19646,7 @@
 </file>
 
 <file path=word/endnotes.xml><?xml version="1.0" encoding="utf-8"?>
-<w:endnotes xmlns:wpc="http://schemas.microsoft.com/office/word/2010/wordprocessingCanvas" xmlns:cx="http://schemas.microsoft.com/office/drawing/2014/chartex" xmlns:cx1="http://schemas.microsoft.com/office/drawing/2015/9/8/chartex" xmlns:cx2="http://schemas.microsoft.com/office/drawing/2015/10/21/chartex" xmlns:cx3="http://schemas.microsoft.com/office/drawing/2016/5/9/chartex" xmlns:cx4="http://schemas.microsoft.com/office/drawing/2016/5/10/chartex" xmlns:cx5="http://schemas.microsoft.com/office/drawing/2016/5/11/chartex" xmlns:cx6="http://schemas.microsoft.com/office/drawing/2016/5/12/chartex" xmlns:cx7="http://schemas.microsoft.com/office/drawing/2016/5/13/chartex" xmlns:cx8="http://schemas.microsoft.com/office/drawing/2016/5/14/chartex" xmlns:mc="http://schemas.openxmlformats.org/markup-compatibility/2006" xmlns:aink="http://schemas.microsoft.com/office/drawing/2016/ink" xmlns:am3d="http://schemas.microsoft.com/office/drawing/2017/model3d" xmlns:o="urn:schemas-microsoft-com:office:office" xmlns:oel="http://schemas.microsoft.com/office/2019/extlst" xmlns:r="http://schemas.openxmlformats.org/officeDocument/2006/relationships" xmlns:m="http://schemas.openxmlformats.org/officeDocument/2006/math" xmlns:v="urn:schemas-microsoft-com:vml" xmlns:wp14="http://schemas.microsoft.com/office/word/2010/wordprocessingDrawing" xmlns:wp="http://schemas.openxmlformats.org/drawingml/2006/wordprocessingDrawing" xmlns:w10="urn:schemas-microsoft-com:office:word" xmlns:w="http://schemas.openxmlformats.org/wordprocessingml/2006/main" xmlns:w14="http://schemas.microsoft.com/office/word/2010/wordml" xmlns:w15="http://schemas.microsoft.com/office/word/2012/wordml" xmlns:w16cex="http://schemas.microsoft.com/office/word/2018/wordml/cex" xmlns:w16cid="http://schemas.microsoft.com/office/word/2016/wordml/cid" xmlns:w16="http://schemas.microsoft.com/office/word/2018/wordml" xmlns:w16du="http://schemas.microsoft.com/office/word/2023/wordml/word16du" xmlns:w16sdtdh="http://schemas.microsoft.com/office/word/2020/wordml/sdtdatahash" xmlns:w16se="http://schemas.microsoft.com/office/word/2015/wordml/symex" xmlns:wpg="http://schemas.microsoft.com/office/word/2010/wordprocessingGroup" xmlns:wpi="http://schemas.microsoft.com/office/word/2010/wordprocessingInk" xmlns:wne="http://schemas.microsoft.com/office/word/2006/wordml" xmlns:wps="http://schemas.microsoft.com/office/word/2010/wordprocessingShape" mc:Ignorable="w14 w15 w16se w16cid w16 w16cex w16sdtdh w16du wp14">
+<w:endnotes xmlns:wpc="http://schemas.microsoft.com/office/word/2010/wordprocessingCanvas" xmlns:cx="http://schemas.microsoft.com/office/drawing/2014/chartex" xmlns:cx1="http://schemas.microsoft.com/office/drawing/2015/9/8/chartex" xmlns:mc="http://schemas.openxmlformats.org/markup-compatibility/2006" xmlns:o="urn:schemas-microsoft-com:office:office" xmlns:r="http://schemas.openxmlformats.org/officeDocument/2006/relationships" xmlns:m="http://schemas.openxmlformats.org/officeDocument/2006/math" xmlns:v="urn:schemas-microsoft-com:vml" xmlns:wp14="http://schemas.microsoft.com/office/word/2010/wordprocessingDrawing" xmlns:wp="http://schemas.openxmlformats.org/drawingml/2006/wordprocessingDrawing" xmlns:w10="urn:schemas-microsoft-com:office:word" xmlns:w="http://schemas.openxmlformats.org/wordprocessingml/2006/main" xmlns:w14="http://schemas.microsoft.com/office/word/2010/wordml" xmlns:w15="http://schemas.microsoft.com/office/word/2012/wordml" xmlns:w16se="http://schemas.microsoft.com/office/word/2015/wordml/symex" xmlns:wpg="http://schemas.microsoft.com/office/word/2010/wordprocessingGroup" xmlns:wpi="http://schemas.microsoft.com/office/word/2010/wordprocessingInk" xmlns:wne="http://schemas.microsoft.com/office/word/2006/wordml" xmlns:wps="http://schemas.microsoft.com/office/word/2010/wordprocessingShape" mc:Ignorable="w14 w15 w16se wp14">
   <w:endnote w:type="separator" w:id="-1">
     <w:p>
       <w:r>
@@ -20698,7 +19665,7 @@
 </file>
 
 <file path=word/footer1.xml><?xml version="1.0" encoding="utf-8"?>
-<w:ftr xmlns:wpc="http://schemas.microsoft.com/office/word/2010/wordprocessingCanvas" xmlns:cx="http://schemas.microsoft.com/office/drawing/2014/chartex" xmlns:cx1="http://schemas.microsoft.com/office/drawing/2015/9/8/chartex" xmlns:cx2="http://schemas.microsoft.com/office/drawing/2015/10/21/chartex" xmlns:cx3="http://schemas.microsoft.com/office/drawing/2016/5/9/chartex" xmlns:cx4="http://schemas.microsoft.com/office/drawing/2016/5/10/chartex" xmlns:cx5="http://schemas.microsoft.com/office/drawing/2016/5/11/chartex" xmlns:cx6="http://schemas.microsoft.com/office/drawing/2016/5/12/chartex" xmlns:cx7="http://schemas.microsoft.com/office/drawing/2016/5/13/chartex" xmlns:cx8="http://schemas.microsoft.com/office/drawing/2016/5/14/chartex" xmlns:mc="http://schemas.openxmlformats.org/markup-compatibility/2006" xmlns:aink="http://schemas.microsoft.com/office/drawing/2016/ink" xmlns:am3d="http://schemas.microsoft.com/office/drawing/2017/model3d" xmlns:o="urn:schemas-microsoft-com:office:office" xmlns:oel="http://schemas.microsoft.com/office/2019/extlst" xmlns:r="http://schemas.openxmlformats.org/officeDocument/2006/relationships" xmlns:m="http://schemas.openxmlformats.org/officeDocument/2006/math" xmlns:v="urn:schemas-microsoft-com:vml" xmlns:wp14="http://schemas.microsoft.com/office/word/2010/wordprocessingDrawing" xmlns:wp="http://schemas.openxmlformats.org/drawingml/2006/wordprocessingDrawing" xmlns:w10="urn:schemas-microsoft-com:office:word" xmlns:w="http://schemas.openxmlformats.org/wordprocessingml/2006/main" xmlns:w14="http://schemas.microsoft.com/office/word/2010/wordml" xmlns:w15="http://schemas.microsoft.com/office/word/2012/wordml" xmlns:w16cex="http://schemas.microsoft.com/office/word/2018/wordml/cex" xmlns:w16cid="http://schemas.microsoft.com/office/word/2016/wordml/cid" xmlns:w16="http://schemas.microsoft.com/office/word/2018/wordml" xmlns:w16du="http://schemas.microsoft.com/office/word/2023/wordml/word16du" xmlns:w16sdtdh="http://schemas.microsoft.com/office/word/2020/wordml/sdtdatahash" xmlns:w16se="http://schemas.microsoft.com/office/word/2015/wordml/symex" xmlns:wpg="http://schemas.microsoft.com/office/word/2010/wordprocessingGroup" xmlns:wpi="http://schemas.microsoft.com/office/word/2010/wordprocessingInk" xmlns:wne="http://schemas.microsoft.com/office/word/2006/wordml" xmlns:wps="http://schemas.microsoft.com/office/word/2010/wordprocessingShape" mc:Ignorable="w14 w15 w16se w16cid w16 w16cex w16sdtdh w16du wp14">
+<w:ftr xmlns:wpc="http://schemas.microsoft.com/office/word/2010/wordprocessingCanvas" xmlns:cx="http://schemas.microsoft.com/office/drawing/2014/chartex" xmlns:cx1="http://schemas.microsoft.com/office/drawing/2015/9/8/chartex" xmlns:mc="http://schemas.openxmlformats.org/markup-compatibility/2006" xmlns:o="urn:schemas-microsoft-com:office:office" xmlns:r="http://schemas.openxmlformats.org/officeDocument/2006/relationships" xmlns:m="http://schemas.openxmlformats.org/officeDocument/2006/math" xmlns:v="urn:schemas-microsoft-com:vml" xmlns:wp14="http://schemas.microsoft.com/office/word/2010/wordprocessingDrawing" xmlns:wp="http://schemas.openxmlformats.org/drawingml/2006/wordprocessingDrawing" xmlns:w10="urn:schemas-microsoft-com:office:word" xmlns:w="http://schemas.openxmlformats.org/wordprocessingml/2006/main" xmlns:w14="http://schemas.microsoft.com/office/word/2010/wordml" xmlns:w15="http://schemas.microsoft.com/office/word/2012/wordml" xmlns:w16se="http://schemas.microsoft.com/office/word/2015/wordml/symex" xmlns:wpg="http://schemas.microsoft.com/office/word/2010/wordprocessingGroup" xmlns:wpi="http://schemas.microsoft.com/office/word/2010/wordprocessingInk" xmlns:wne="http://schemas.microsoft.com/office/word/2006/wordml" xmlns:wps="http://schemas.microsoft.com/office/word/2010/wordprocessingShape" mc:Ignorable="w14 w15 w16se wp14">
   <w:p>
     <w:pPr>
       <w:pStyle w:val="Pieddepage"/>
@@ -20708,7 +19675,7 @@
 </file>
 
 <file path=word/footer2.xml><?xml version="1.0" encoding="utf-8"?>
-<w:ftr xmlns:wpc="http://schemas.microsoft.com/office/word/2010/wordprocessingCanvas" xmlns:cx="http://schemas.microsoft.com/office/drawing/2014/chartex" xmlns:cx1="http://schemas.microsoft.com/office/drawing/2015/9/8/chartex" xmlns:cx2="http://schemas.microsoft.com/office/drawing/2015/10/21/chartex" xmlns:cx3="http://schemas.microsoft.com/office/drawing/2016/5/9/chartex" xmlns:cx4="http://schemas.microsoft.com/office/drawing/2016/5/10/chartex" xmlns:cx5="http://schemas.microsoft.com/office/drawing/2016/5/11/chartex" xmlns:cx6="http://schemas.microsoft.com/office/drawing/2016/5/12/chartex" xmlns:cx7="http://schemas.microsoft.com/office/drawing/2016/5/13/chartex" xmlns:cx8="http://schemas.microsoft.com/office/drawing/2016/5/14/chartex" xmlns:mc="http://schemas.openxmlformats.org/markup-compatibility/2006" xmlns:aink="http://schemas.microsoft.com/office/drawing/2016/ink" xmlns:am3d="http://schemas.microsoft.com/office/drawing/2017/model3d" xmlns:o="urn:schemas-microsoft-com:office:office" xmlns:oel="http://schemas.microsoft.com/office/2019/extlst" xmlns:r="http://schemas.openxmlformats.org/officeDocument/2006/relationships" xmlns:m="http://schemas.openxmlformats.org/officeDocument/2006/math" xmlns:v="urn:schemas-microsoft-com:vml" xmlns:wp14="http://schemas.microsoft.com/office/word/2010/wordprocessingDrawing" xmlns:wp="http://schemas.openxmlformats.org/drawingml/2006/wordprocessingDrawing" xmlns:w10="urn:schemas-microsoft-com:office:word" xmlns:w="http://schemas.openxmlformats.org/wordprocessingml/2006/main" xmlns:w14="http://schemas.microsoft.com/office/word/2010/wordml" xmlns:w15="http://schemas.microsoft.com/office/word/2012/wordml" xmlns:w16cex="http://schemas.microsoft.com/office/word/2018/wordml/cex" xmlns:w16cid="http://schemas.microsoft.com/office/word/2016/wordml/cid" xmlns:w16="http://schemas.microsoft.com/office/word/2018/wordml" xmlns:w16du="http://schemas.microsoft.com/office/word/2023/wordml/word16du" xmlns:w16sdtdh="http://schemas.microsoft.com/office/word/2020/wordml/sdtdatahash" xmlns:w16se="http://schemas.microsoft.com/office/word/2015/wordml/symex" xmlns:wpg="http://schemas.microsoft.com/office/word/2010/wordprocessingGroup" xmlns:wpi="http://schemas.microsoft.com/office/word/2010/wordprocessingInk" xmlns:wne="http://schemas.microsoft.com/office/word/2006/wordml" xmlns:wps="http://schemas.microsoft.com/office/word/2010/wordprocessingShape" mc:Ignorable="w14 w15 w16se w16cid w16 w16cex w16sdtdh w16du wp14">
+<w:ftr xmlns:wpc="http://schemas.microsoft.com/office/word/2010/wordprocessingCanvas" xmlns:cx="http://schemas.microsoft.com/office/drawing/2014/chartex" xmlns:cx1="http://schemas.microsoft.com/office/drawing/2015/9/8/chartex" xmlns:mc="http://schemas.openxmlformats.org/markup-compatibility/2006" xmlns:o="urn:schemas-microsoft-com:office:office" xmlns:r="http://schemas.openxmlformats.org/officeDocument/2006/relationships" xmlns:m="http://schemas.openxmlformats.org/officeDocument/2006/math" xmlns:v="urn:schemas-microsoft-com:vml" xmlns:wp14="http://schemas.microsoft.com/office/word/2010/wordprocessingDrawing" xmlns:wp="http://schemas.openxmlformats.org/drawingml/2006/wordprocessingDrawing" xmlns:w10="urn:schemas-microsoft-com:office:word" xmlns:w="http://schemas.openxmlformats.org/wordprocessingml/2006/main" xmlns:w14="http://schemas.microsoft.com/office/word/2010/wordml" xmlns:w15="http://schemas.microsoft.com/office/word/2012/wordml" xmlns:w16se="http://schemas.microsoft.com/office/word/2015/wordml/symex" xmlns:wpg="http://schemas.microsoft.com/office/word/2010/wordprocessingGroup" xmlns:wpi="http://schemas.microsoft.com/office/word/2010/wordprocessingInk" xmlns:wne="http://schemas.microsoft.com/office/word/2006/wordml" xmlns:wps="http://schemas.microsoft.com/office/word/2010/wordprocessingShape" mc:Ignorable="w14 w15 w16se wp14">
   <w:p>
     <w:pPr>
       <w:pStyle w:val="Pieddepage"/>
@@ -20732,23 +19699,7 @@
         <w:rFonts w:ascii="Times New Roman" w:hAnsi="Times New Roman" w:cs="Times New Roman"/>
         <w:sz w:val="16"/>
       </w:rPr>
-      <w:t xml:space="preserve">IUT de Bayonne - Pays </w:t>
-    </w:r>
-    <w:proofErr w:type="gramStart"/>
-    <w:r>
-      <w:rPr>
-        <w:rFonts w:ascii="Times New Roman" w:hAnsi="Times New Roman" w:cs="Times New Roman"/>
-        <w:sz w:val="16"/>
-      </w:rPr>
-      <w:t>Basque</w:t>
-    </w:r>
-    <w:proofErr w:type="gramEnd"/>
-    <w:r>
-      <w:rPr>
-        <w:rFonts w:ascii="Times New Roman" w:hAnsi="Times New Roman" w:cs="Times New Roman"/>
-        <w:sz w:val="16"/>
-      </w:rPr>
-      <w:t xml:space="preserve"> - Département Informatique</w:t>
+      <w:t>IUT de Bayonne - Pays Basque - Département Informatique</w:t>
     </w:r>
     <w:r>
       <w:rPr>
@@ -20822,9 +19773,10 @@
     <w:r>
       <w:rPr>
         <w:rFonts w:ascii="Times New Roman" w:hAnsi="Times New Roman" w:cs="Times New Roman"/>
+        <w:noProof/>
         <w:sz w:val="16"/>
       </w:rPr>
-      <w:t>3</w:t>
+      <w:t>17</w:t>
     </w:r>
     <w:r>
       <w:rPr>
@@ -20864,9 +19816,10 @@
     <w:r>
       <w:rPr>
         <w:rFonts w:ascii="Times New Roman" w:hAnsi="Times New Roman" w:cs="Times New Roman"/>
+        <w:noProof/>
         <w:sz w:val="16"/>
       </w:rPr>
-      <w:t>5</w:t>
+      <w:t>17</w:t>
     </w:r>
     <w:r>
       <w:rPr>
@@ -20901,7 +19854,7 @@
 </file>
 
 <file path=word/footer3.xml><?xml version="1.0" encoding="utf-8"?>
-<w:ftr xmlns:wpc="http://schemas.microsoft.com/office/word/2010/wordprocessingCanvas" xmlns:cx="http://schemas.microsoft.com/office/drawing/2014/chartex" xmlns:cx1="http://schemas.microsoft.com/office/drawing/2015/9/8/chartex" xmlns:cx2="http://schemas.microsoft.com/office/drawing/2015/10/21/chartex" xmlns:cx3="http://schemas.microsoft.com/office/drawing/2016/5/9/chartex" xmlns:cx4="http://schemas.microsoft.com/office/drawing/2016/5/10/chartex" xmlns:cx5="http://schemas.microsoft.com/office/drawing/2016/5/11/chartex" xmlns:cx6="http://schemas.microsoft.com/office/drawing/2016/5/12/chartex" xmlns:cx7="http://schemas.microsoft.com/office/drawing/2016/5/13/chartex" xmlns:cx8="http://schemas.microsoft.com/office/drawing/2016/5/14/chartex" xmlns:mc="http://schemas.openxmlformats.org/markup-compatibility/2006" xmlns:aink="http://schemas.microsoft.com/office/drawing/2016/ink" xmlns:am3d="http://schemas.microsoft.com/office/drawing/2017/model3d" xmlns:o="urn:schemas-microsoft-com:office:office" xmlns:oel="http://schemas.microsoft.com/office/2019/extlst" xmlns:r="http://schemas.openxmlformats.org/officeDocument/2006/relationships" xmlns:m="http://schemas.openxmlformats.org/officeDocument/2006/math" xmlns:v="urn:schemas-microsoft-com:vml" xmlns:wp14="http://schemas.microsoft.com/office/word/2010/wordprocessingDrawing" xmlns:wp="http://schemas.openxmlformats.org/drawingml/2006/wordprocessingDrawing" xmlns:w10="urn:schemas-microsoft-com:office:word" xmlns:w="http://schemas.openxmlformats.org/wordprocessingml/2006/main" xmlns:w14="http://schemas.microsoft.com/office/word/2010/wordml" xmlns:w15="http://schemas.microsoft.com/office/word/2012/wordml" xmlns:w16cex="http://schemas.microsoft.com/office/word/2018/wordml/cex" xmlns:w16cid="http://schemas.microsoft.com/office/word/2016/wordml/cid" xmlns:w16="http://schemas.microsoft.com/office/word/2018/wordml" xmlns:w16du="http://schemas.microsoft.com/office/word/2023/wordml/word16du" xmlns:w16sdtdh="http://schemas.microsoft.com/office/word/2020/wordml/sdtdatahash" xmlns:w16se="http://schemas.microsoft.com/office/word/2015/wordml/symex" xmlns:wpg="http://schemas.microsoft.com/office/word/2010/wordprocessingGroup" xmlns:wpi="http://schemas.microsoft.com/office/word/2010/wordprocessingInk" xmlns:wne="http://schemas.microsoft.com/office/word/2006/wordml" xmlns:wps="http://schemas.microsoft.com/office/word/2010/wordprocessingShape" mc:Ignorable="w14 w15 w16se w16cid w16 w16cex w16sdtdh w16du wp14">
+<w:ftr xmlns:wpc="http://schemas.microsoft.com/office/word/2010/wordprocessingCanvas" xmlns:cx="http://schemas.microsoft.com/office/drawing/2014/chartex" xmlns:cx1="http://schemas.microsoft.com/office/drawing/2015/9/8/chartex" xmlns:mc="http://schemas.openxmlformats.org/markup-compatibility/2006" xmlns:o="urn:schemas-microsoft-com:office:office" xmlns:r="http://schemas.openxmlformats.org/officeDocument/2006/relationships" xmlns:m="http://schemas.openxmlformats.org/officeDocument/2006/math" xmlns:v="urn:schemas-microsoft-com:vml" xmlns:wp14="http://schemas.microsoft.com/office/word/2010/wordprocessingDrawing" xmlns:wp="http://schemas.openxmlformats.org/drawingml/2006/wordprocessingDrawing" xmlns:w10="urn:schemas-microsoft-com:office:word" xmlns:w="http://schemas.openxmlformats.org/wordprocessingml/2006/main" xmlns:w14="http://schemas.microsoft.com/office/word/2010/wordml" xmlns:w15="http://schemas.microsoft.com/office/word/2012/wordml" xmlns:w16se="http://schemas.microsoft.com/office/word/2015/wordml/symex" xmlns:wpg="http://schemas.microsoft.com/office/word/2010/wordprocessingGroup" xmlns:wpi="http://schemas.microsoft.com/office/word/2010/wordprocessingInk" xmlns:wne="http://schemas.microsoft.com/office/word/2006/wordml" xmlns:wps="http://schemas.microsoft.com/office/word/2010/wordprocessingShape" mc:Ignorable="w14 w15 w16se wp14">
   <w:p>
     <w:pPr>
       <w:pStyle w:val="Pieddepage"/>
@@ -20911,7 +19864,7 @@
 </file>
 
 <file path=word/footnotes.xml><?xml version="1.0" encoding="utf-8"?>
-<w:footnotes xmlns:wpc="http://schemas.microsoft.com/office/word/2010/wordprocessingCanvas" xmlns:cx="http://schemas.microsoft.com/office/drawing/2014/chartex" xmlns:cx1="http://schemas.microsoft.com/office/drawing/2015/9/8/chartex" xmlns:cx2="http://schemas.microsoft.com/office/drawing/2015/10/21/chartex" xmlns:cx3="http://schemas.microsoft.com/office/drawing/2016/5/9/chartex" xmlns:cx4="http://schemas.microsoft.com/office/drawing/2016/5/10/chartex" xmlns:cx5="http://schemas.microsoft.com/office/drawing/2016/5/11/chartex" xmlns:cx6="http://schemas.microsoft.com/office/drawing/2016/5/12/chartex" xmlns:cx7="http://schemas.microsoft.com/office/drawing/2016/5/13/chartex" xmlns:cx8="http://schemas.microsoft.com/office/drawing/2016/5/14/chartex" xmlns:mc="http://schemas.openxmlformats.org/markup-compatibility/2006" xmlns:aink="http://schemas.microsoft.com/office/drawing/2016/ink" xmlns:am3d="http://schemas.microsoft.com/office/drawing/2017/model3d" xmlns:o="urn:schemas-microsoft-com:office:office" xmlns:oel="http://schemas.microsoft.com/office/2019/extlst" xmlns:r="http://schemas.openxmlformats.org/officeDocument/2006/relationships" xmlns:m="http://schemas.openxmlformats.org/officeDocument/2006/math" xmlns:v="urn:schemas-microsoft-com:vml" xmlns:wp14="http://schemas.microsoft.com/office/word/2010/wordprocessingDrawing" xmlns:wp="http://schemas.openxmlformats.org/drawingml/2006/wordprocessingDrawing" xmlns:w10="urn:schemas-microsoft-com:office:word" xmlns:w="http://schemas.openxmlformats.org/wordprocessingml/2006/main" xmlns:w14="http://schemas.microsoft.com/office/word/2010/wordml" xmlns:w15="http://schemas.microsoft.com/office/word/2012/wordml" xmlns:w16cex="http://schemas.microsoft.com/office/word/2018/wordml/cex" xmlns:w16cid="http://schemas.microsoft.com/office/word/2016/wordml/cid" xmlns:w16="http://schemas.microsoft.com/office/word/2018/wordml" xmlns:w16du="http://schemas.microsoft.com/office/word/2023/wordml/word16du" xmlns:w16sdtdh="http://schemas.microsoft.com/office/word/2020/wordml/sdtdatahash" xmlns:w16se="http://schemas.microsoft.com/office/word/2015/wordml/symex" xmlns:wpg="http://schemas.microsoft.com/office/word/2010/wordprocessingGroup" xmlns:wpi="http://schemas.microsoft.com/office/word/2010/wordprocessingInk" xmlns:wne="http://schemas.microsoft.com/office/word/2006/wordml" xmlns:wps="http://schemas.microsoft.com/office/word/2010/wordprocessingShape" mc:Ignorable="w14 w15 w16se w16cid w16 w16cex w16sdtdh w16du wp14">
+<w:footnotes xmlns:wpc="http://schemas.microsoft.com/office/word/2010/wordprocessingCanvas" xmlns:cx="http://schemas.microsoft.com/office/drawing/2014/chartex" xmlns:cx1="http://schemas.microsoft.com/office/drawing/2015/9/8/chartex" xmlns:mc="http://schemas.openxmlformats.org/markup-compatibility/2006" xmlns:o="urn:schemas-microsoft-com:office:office" xmlns:r="http://schemas.openxmlformats.org/officeDocument/2006/relationships" xmlns:m="http://schemas.openxmlformats.org/officeDocument/2006/math" xmlns:v="urn:schemas-microsoft-com:vml" xmlns:wp14="http://schemas.microsoft.com/office/word/2010/wordprocessingDrawing" xmlns:wp="http://schemas.openxmlformats.org/drawingml/2006/wordprocessingDrawing" xmlns:w10="urn:schemas-microsoft-com:office:word" xmlns:w="http://schemas.openxmlformats.org/wordprocessingml/2006/main" xmlns:w14="http://schemas.microsoft.com/office/word/2010/wordml" xmlns:w15="http://schemas.microsoft.com/office/word/2012/wordml" xmlns:w16se="http://schemas.microsoft.com/office/word/2015/wordml/symex" xmlns:wpg="http://schemas.microsoft.com/office/word/2010/wordprocessingGroup" xmlns:wpi="http://schemas.microsoft.com/office/word/2010/wordprocessingInk" xmlns:wne="http://schemas.microsoft.com/office/word/2006/wordml" xmlns:wps="http://schemas.microsoft.com/office/word/2010/wordprocessingShape" mc:Ignorable="w14 w15 w16se wp14">
   <w:footnote w:type="separator" w:id="-1">
     <w:p>
       <w:r>
@@ -20930,7 +19883,7 @@
 </file>
 
 <file path=word/header1.xml><?xml version="1.0" encoding="utf-8"?>
-<w:hdr xmlns:wpc="http://schemas.microsoft.com/office/word/2010/wordprocessingCanvas" xmlns:cx="http://schemas.microsoft.com/office/drawing/2014/chartex" xmlns:cx1="http://schemas.microsoft.com/office/drawing/2015/9/8/chartex" xmlns:cx2="http://schemas.microsoft.com/office/drawing/2015/10/21/chartex" xmlns:cx3="http://schemas.microsoft.com/office/drawing/2016/5/9/chartex" xmlns:cx4="http://schemas.microsoft.com/office/drawing/2016/5/10/chartex" xmlns:cx5="http://schemas.microsoft.com/office/drawing/2016/5/11/chartex" xmlns:cx6="http://schemas.microsoft.com/office/drawing/2016/5/12/chartex" xmlns:cx7="http://schemas.microsoft.com/office/drawing/2016/5/13/chartex" xmlns:cx8="http://schemas.microsoft.com/office/drawing/2016/5/14/chartex" xmlns:mc="http://schemas.openxmlformats.org/markup-compatibility/2006" xmlns:aink="http://schemas.microsoft.com/office/drawing/2016/ink" xmlns:am3d="http://schemas.microsoft.com/office/drawing/2017/model3d" xmlns:o="urn:schemas-microsoft-com:office:office" xmlns:oel="http://schemas.microsoft.com/office/2019/extlst" xmlns:r="http://schemas.openxmlformats.org/officeDocument/2006/relationships" xmlns:m="http://schemas.openxmlformats.org/officeDocument/2006/math" xmlns:v="urn:schemas-microsoft-com:vml" xmlns:wp14="http://schemas.microsoft.com/office/word/2010/wordprocessingDrawing" xmlns:wp="http://schemas.openxmlformats.org/drawingml/2006/wordprocessingDrawing" xmlns:w10="urn:schemas-microsoft-com:office:word" xmlns:w="http://schemas.openxmlformats.org/wordprocessingml/2006/main" xmlns:w14="http://schemas.microsoft.com/office/word/2010/wordml" xmlns:w15="http://schemas.microsoft.com/office/word/2012/wordml" xmlns:w16cex="http://schemas.microsoft.com/office/word/2018/wordml/cex" xmlns:w16cid="http://schemas.microsoft.com/office/word/2016/wordml/cid" xmlns:w16="http://schemas.microsoft.com/office/word/2018/wordml" xmlns:w16du="http://schemas.microsoft.com/office/word/2023/wordml/word16du" xmlns:w16sdtdh="http://schemas.microsoft.com/office/word/2020/wordml/sdtdatahash" xmlns:w16se="http://schemas.microsoft.com/office/word/2015/wordml/symex" xmlns:wpg="http://schemas.microsoft.com/office/word/2010/wordprocessingGroup" xmlns:wpi="http://schemas.microsoft.com/office/word/2010/wordprocessingInk" xmlns:wne="http://schemas.microsoft.com/office/word/2006/wordml" xmlns:wps="http://schemas.microsoft.com/office/word/2010/wordprocessingShape" mc:Ignorable="w14 w15 w16se w16cid w16 w16cex w16sdtdh w16du wp14">
+<w:hdr xmlns:wpc="http://schemas.microsoft.com/office/word/2010/wordprocessingCanvas" xmlns:cx="http://schemas.microsoft.com/office/drawing/2014/chartex" xmlns:cx1="http://schemas.microsoft.com/office/drawing/2015/9/8/chartex" xmlns:mc="http://schemas.openxmlformats.org/markup-compatibility/2006" xmlns:o="urn:schemas-microsoft-com:office:office" xmlns:r="http://schemas.openxmlformats.org/officeDocument/2006/relationships" xmlns:m="http://schemas.openxmlformats.org/officeDocument/2006/math" xmlns:v="urn:schemas-microsoft-com:vml" xmlns:wp14="http://schemas.microsoft.com/office/word/2010/wordprocessingDrawing" xmlns:wp="http://schemas.openxmlformats.org/drawingml/2006/wordprocessingDrawing" xmlns:w10="urn:schemas-microsoft-com:office:word" xmlns:w="http://schemas.openxmlformats.org/wordprocessingml/2006/main" xmlns:w14="http://schemas.microsoft.com/office/word/2010/wordml" xmlns:w15="http://schemas.microsoft.com/office/word/2012/wordml" xmlns:w16se="http://schemas.microsoft.com/office/word/2015/wordml/symex" xmlns:wpg="http://schemas.microsoft.com/office/word/2010/wordprocessingGroup" xmlns:wpi="http://schemas.microsoft.com/office/word/2010/wordprocessingInk" xmlns:wne="http://schemas.microsoft.com/office/word/2006/wordml" xmlns:wps="http://schemas.microsoft.com/office/word/2010/wordprocessingShape" mc:Ignorable="w14 w15 w16se wp14">
   <w:p>
     <w:pPr>
       <w:pStyle w:val="En-tte"/>
@@ -20940,7 +19893,7 @@
 </file>
 
 <file path=word/header2.xml><?xml version="1.0" encoding="utf-8"?>
-<w:hdr xmlns:wpc="http://schemas.microsoft.com/office/word/2010/wordprocessingCanvas" xmlns:cx="http://schemas.microsoft.com/office/drawing/2014/chartex" xmlns:cx1="http://schemas.microsoft.com/office/drawing/2015/9/8/chartex" xmlns:cx2="http://schemas.microsoft.com/office/drawing/2015/10/21/chartex" xmlns:cx3="http://schemas.microsoft.com/office/drawing/2016/5/9/chartex" xmlns:cx4="http://schemas.microsoft.com/office/drawing/2016/5/10/chartex" xmlns:cx5="http://schemas.microsoft.com/office/drawing/2016/5/11/chartex" xmlns:cx6="http://schemas.microsoft.com/office/drawing/2016/5/12/chartex" xmlns:cx7="http://schemas.microsoft.com/office/drawing/2016/5/13/chartex" xmlns:cx8="http://schemas.microsoft.com/office/drawing/2016/5/14/chartex" xmlns:mc="http://schemas.openxmlformats.org/markup-compatibility/2006" xmlns:aink="http://schemas.microsoft.com/office/drawing/2016/ink" xmlns:am3d="http://schemas.microsoft.com/office/drawing/2017/model3d" xmlns:o="urn:schemas-microsoft-com:office:office" xmlns:oel="http://schemas.microsoft.com/office/2019/extlst" xmlns:r="http://schemas.openxmlformats.org/officeDocument/2006/relationships" xmlns:m="http://schemas.openxmlformats.org/officeDocument/2006/math" xmlns:v="urn:schemas-microsoft-com:vml" xmlns:wp14="http://schemas.microsoft.com/office/word/2010/wordprocessingDrawing" xmlns:wp="http://schemas.openxmlformats.org/drawingml/2006/wordprocessingDrawing" xmlns:w10="urn:schemas-microsoft-com:office:word" xmlns:w="http://schemas.openxmlformats.org/wordprocessingml/2006/main" xmlns:w14="http://schemas.microsoft.com/office/word/2010/wordml" xmlns:w15="http://schemas.microsoft.com/office/word/2012/wordml" xmlns:w16cex="http://schemas.microsoft.com/office/word/2018/wordml/cex" xmlns:w16cid="http://schemas.microsoft.com/office/word/2016/wordml/cid" xmlns:w16="http://schemas.microsoft.com/office/word/2018/wordml" xmlns:w16du="http://schemas.microsoft.com/office/word/2023/wordml/word16du" xmlns:w16sdtdh="http://schemas.microsoft.com/office/word/2020/wordml/sdtdatahash" xmlns:w16se="http://schemas.microsoft.com/office/word/2015/wordml/symex" xmlns:wpg="http://schemas.microsoft.com/office/word/2010/wordprocessingGroup" xmlns:wpi="http://schemas.microsoft.com/office/word/2010/wordprocessingInk" xmlns:wne="http://schemas.microsoft.com/office/word/2006/wordml" xmlns:wps="http://schemas.microsoft.com/office/word/2010/wordprocessingShape" mc:Ignorable="w14 w15 w16se w16cid w16 w16cex w16sdtdh w16du wp14">
+<w:hdr xmlns:wpc="http://schemas.microsoft.com/office/word/2010/wordprocessingCanvas" xmlns:cx="http://schemas.microsoft.com/office/drawing/2014/chartex" xmlns:cx1="http://schemas.microsoft.com/office/drawing/2015/9/8/chartex" xmlns:mc="http://schemas.openxmlformats.org/markup-compatibility/2006" xmlns:o="urn:schemas-microsoft-com:office:office" xmlns:r="http://schemas.openxmlformats.org/officeDocument/2006/relationships" xmlns:m="http://schemas.openxmlformats.org/officeDocument/2006/math" xmlns:v="urn:schemas-microsoft-com:vml" xmlns:wp14="http://schemas.microsoft.com/office/word/2010/wordprocessingDrawing" xmlns:wp="http://schemas.openxmlformats.org/drawingml/2006/wordprocessingDrawing" xmlns:w10="urn:schemas-microsoft-com:office:word" xmlns:w="http://schemas.openxmlformats.org/wordprocessingml/2006/main" xmlns:w14="http://schemas.microsoft.com/office/word/2010/wordml" xmlns:w15="http://schemas.microsoft.com/office/word/2012/wordml" xmlns:w16se="http://schemas.microsoft.com/office/word/2015/wordml/symex" xmlns:wpg="http://schemas.microsoft.com/office/word/2010/wordprocessingGroup" xmlns:wpi="http://schemas.microsoft.com/office/word/2010/wordprocessingInk" xmlns:wne="http://schemas.microsoft.com/office/word/2006/wordml" xmlns:wps="http://schemas.microsoft.com/office/word/2010/wordprocessingShape" mc:Ignorable="w14 w15 w16se wp14">
   <w:p>
     <w:pPr>
       <w:pStyle w:val="En-tte"/>
@@ -20950,7 +19903,7 @@
 </file>
 
 <file path=word/header3.xml><?xml version="1.0" encoding="utf-8"?>
-<w:hdr xmlns:wpc="http://schemas.microsoft.com/office/word/2010/wordprocessingCanvas" xmlns:cx="http://schemas.microsoft.com/office/drawing/2014/chartex" xmlns:cx1="http://schemas.microsoft.com/office/drawing/2015/9/8/chartex" xmlns:cx2="http://schemas.microsoft.com/office/drawing/2015/10/21/chartex" xmlns:cx3="http://schemas.microsoft.com/office/drawing/2016/5/9/chartex" xmlns:cx4="http://schemas.microsoft.com/office/drawing/2016/5/10/chartex" xmlns:cx5="http://schemas.microsoft.com/office/drawing/2016/5/11/chartex" xmlns:cx6="http://schemas.microsoft.com/office/drawing/2016/5/12/chartex" xmlns:cx7="http://schemas.microsoft.com/office/drawing/2016/5/13/chartex" xmlns:cx8="http://schemas.microsoft.com/office/drawing/2016/5/14/chartex" xmlns:mc="http://schemas.openxmlformats.org/markup-compatibility/2006" xmlns:aink="http://schemas.microsoft.com/office/drawing/2016/ink" xmlns:am3d="http://schemas.microsoft.com/office/drawing/2017/model3d" xmlns:o="urn:schemas-microsoft-com:office:office" xmlns:oel="http://schemas.microsoft.com/office/2019/extlst" xmlns:r="http://schemas.openxmlformats.org/officeDocument/2006/relationships" xmlns:m="http://schemas.openxmlformats.org/officeDocument/2006/math" xmlns:v="urn:schemas-microsoft-com:vml" xmlns:wp14="http://schemas.microsoft.com/office/word/2010/wordprocessingDrawing" xmlns:wp="http://schemas.openxmlformats.org/drawingml/2006/wordprocessingDrawing" xmlns:w10="urn:schemas-microsoft-com:office:word" xmlns:w="http://schemas.openxmlformats.org/wordprocessingml/2006/main" xmlns:w14="http://schemas.microsoft.com/office/word/2010/wordml" xmlns:w15="http://schemas.microsoft.com/office/word/2012/wordml" xmlns:w16cex="http://schemas.microsoft.com/office/word/2018/wordml/cex" xmlns:w16cid="http://schemas.microsoft.com/office/word/2016/wordml/cid" xmlns:w16="http://schemas.microsoft.com/office/word/2018/wordml" xmlns:w16du="http://schemas.microsoft.com/office/word/2023/wordml/word16du" xmlns:w16sdtdh="http://schemas.microsoft.com/office/word/2020/wordml/sdtdatahash" xmlns:w16se="http://schemas.microsoft.com/office/word/2015/wordml/symex" xmlns:wpg="http://schemas.microsoft.com/office/word/2010/wordprocessingGroup" xmlns:wpi="http://schemas.microsoft.com/office/word/2010/wordprocessingInk" xmlns:wne="http://schemas.microsoft.com/office/word/2006/wordml" xmlns:wps="http://schemas.microsoft.com/office/word/2010/wordprocessingShape" mc:Ignorable="w14 w15 w16se w16cid w16 w16cex w16sdtdh w16du wp14">
+<w:hdr xmlns:wpc="http://schemas.microsoft.com/office/word/2010/wordprocessingCanvas" xmlns:cx="http://schemas.microsoft.com/office/drawing/2014/chartex" xmlns:cx1="http://schemas.microsoft.com/office/drawing/2015/9/8/chartex" xmlns:mc="http://schemas.openxmlformats.org/markup-compatibility/2006" xmlns:o="urn:schemas-microsoft-com:office:office" xmlns:r="http://schemas.openxmlformats.org/officeDocument/2006/relationships" xmlns:m="http://schemas.openxmlformats.org/officeDocument/2006/math" xmlns:v="urn:schemas-microsoft-com:vml" xmlns:wp14="http://schemas.microsoft.com/office/word/2010/wordprocessingDrawing" xmlns:wp="http://schemas.openxmlformats.org/drawingml/2006/wordprocessingDrawing" xmlns:w10="urn:schemas-microsoft-com:office:word" xmlns:w="http://schemas.openxmlformats.org/wordprocessingml/2006/main" xmlns:w14="http://schemas.microsoft.com/office/word/2010/wordml" xmlns:w15="http://schemas.microsoft.com/office/word/2012/wordml" xmlns:w16se="http://schemas.microsoft.com/office/word/2015/wordml/symex" xmlns:wpg="http://schemas.microsoft.com/office/word/2010/wordprocessingGroup" xmlns:wpi="http://schemas.microsoft.com/office/word/2010/wordprocessingInk" xmlns:wne="http://schemas.microsoft.com/office/word/2006/wordml" xmlns:wps="http://schemas.microsoft.com/office/word/2010/wordprocessingShape" mc:Ignorable="w14 w15 w16se wp14">
   <w:p>
     <w:pPr>
       <w:pStyle w:val="En-tte"/>
@@ -20960,7 +19913,7 @@
 </file>
 
 <file path=word/numbering.xml><?xml version="1.0" encoding="utf-8"?>
-<w:numbering xmlns:wpc="http://schemas.microsoft.com/office/word/2010/wordprocessingCanvas" xmlns:cx="http://schemas.microsoft.com/office/drawing/2014/chartex" xmlns:cx1="http://schemas.microsoft.com/office/drawing/2015/9/8/chartex" xmlns:cx2="http://schemas.microsoft.com/office/drawing/2015/10/21/chartex" xmlns:cx3="http://schemas.microsoft.com/office/drawing/2016/5/9/chartex" xmlns:cx4="http://schemas.microsoft.com/office/drawing/2016/5/10/chartex" xmlns:cx5="http://schemas.microsoft.com/office/drawing/2016/5/11/chartex" xmlns:cx6="http://schemas.microsoft.com/office/drawing/2016/5/12/chartex" xmlns:cx7="http://schemas.microsoft.com/office/drawing/2016/5/13/chartex" xmlns:cx8="http://schemas.microsoft.com/office/drawing/2016/5/14/chartex" xmlns:mc="http://schemas.openxmlformats.org/markup-compatibility/2006" xmlns:aink="http://schemas.microsoft.com/office/drawing/2016/ink" xmlns:am3d="http://schemas.microsoft.com/office/drawing/2017/model3d" xmlns:o="urn:schemas-microsoft-com:office:office" xmlns:oel="http://schemas.microsoft.com/office/2019/extlst" xmlns:r="http://schemas.openxmlformats.org/officeDocument/2006/relationships" xmlns:m="http://schemas.openxmlformats.org/officeDocument/2006/math" xmlns:v="urn:schemas-microsoft-com:vml" xmlns:wp14="http://schemas.microsoft.com/office/word/2010/wordprocessingDrawing" xmlns:wp="http://schemas.openxmlformats.org/drawingml/2006/wordprocessingDrawing" xmlns:w10="urn:schemas-microsoft-com:office:word" xmlns:w="http://schemas.openxmlformats.org/wordprocessingml/2006/main" xmlns:w14="http://schemas.microsoft.com/office/word/2010/wordml" xmlns:w15="http://schemas.microsoft.com/office/word/2012/wordml" xmlns:w16cex="http://schemas.microsoft.com/office/word/2018/wordml/cex" xmlns:w16cid="http://schemas.microsoft.com/office/word/2016/wordml/cid" xmlns:w16="http://schemas.microsoft.com/office/word/2018/wordml" xmlns:w16du="http://schemas.microsoft.com/office/word/2023/wordml/word16du" xmlns:w16sdtdh="http://schemas.microsoft.com/office/word/2020/wordml/sdtdatahash" xmlns:w16se="http://schemas.microsoft.com/office/word/2015/wordml/symex" xmlns:wpg="http://schemas.microsoft.com/office/word/2010/wordprocessingGroup" xmlns:wpi="http://schemas.microsoft.com/office/word/2010/wordprocessingInk" xmlns:wne="http://schemas.microsoft.com/office/word/2006/wordml" xmlns:wps="http://schemas.microsoft.com/office/word/2010/wordprocessingShape" mc:Ignorable="w14 w15 w16se w16cid w16 w16cex w16sdtdh w16du wp14">
+<w:numbering xmlns:wpc="http://schemas.microsoft.com/office/word/2010/wordprocessingCanvas" xmlns:cx="http://schemas.microsoft.com/office/drawing/2014/chartex" xmlns:cx1="http://schemas.microsoft.com/office/drawing/2015/9/8/chartex" xmlns:mc="http://schemas.openxmlformats.org/markup-compatibility/2006" xmlns:o="urn:schemas-microsoft-com:office:office" xmlns:r="http://schemas.openxmlformats.org/officeDocument/2006/relationships" xmlns:m="http://schemas.openxmlformats.org/officeDocument/2006/math" xmlns:v="urn:schemas-microsoft-com:vml" xmlns:wp14="http://schemas.microsoft.com/office/word/2010/wordprocessingDrawing" xmlns:wp="http://schemas.openxmlformats.org/drawingml/2006/wordprocessingDrawing" xmlns:w10="urn:schemas-microsoft-com:office:word" xmlns:w="http://schemas.openxmlformats.org/wordprocessingml/2006/main" xmlns:w14="http://schemas.microsoft.com/office/word/2010/wordml" xmlns:w15="http://schemas.microsoft.com/office/word/2012/wordml" xmlns:w16se="http://schemas.microsoft.com/office/word/2015/wordml/symex" xmlns:wpg="http://schemas.microsoft.com/office/word/2010/wordprocessingGroup" xmlns:wpi="http://schemas.microsoft.com/office/word/2010/wordprocessingInk" xmlns:wne="http://schemas.microsoft.com/office/word/2006/wordml" xmlns:wps="http://schemas.microsoft.com/office/word/2010/wordprocessingShape" mc:Ignorable="w14 w15 w16se wp14">
   <w:abstractNum w:abstractNumId="0" w15:restartNumberingAfterBreak="0">
     <w:nsid w:val="00944D38"/>
     <w:multiLevelType w:val="multilevel"/>
@@ -21421,23 +20374,23 @@
       </w:rPr>
     </w:lvl>
   </w:abstractNum>
-  <w:num w:numId="1" w16cid:durableId="735322294">
+  <w:num w:numId="1">
     <w:abstractNumId w:val="2"/>
   </w:num>
-  <w:num w:numId="2" w16cid:durableId="521821815">
+  <w:num w:numId="2">
     <w:abstractNumId w:val="1"/>
   </w:num>
-  <w:num w:numId="3" w16cid:durableId="941381853">
+  <w:num w:numId="3">
     <w:abstractNumId w:val="0"/>
   </w:num>
-  <w:num w:numId="4" w16cid:durableId="619341867">
+  <w:num w:numId="4">
     <w:abstractNumId w:val="3"/>
   </w:num>
 </w:numbering>
 </file>
 
 <file path=word/styles.xml><?xml version="1.0" encoding="utf-8"?>
-<w:styles xmlns:mc="http://schemas.openxmlformats.org/markup-compatibility/2006" xmlns:r="http://schemas.openxmlformats.org/officeDocument/2006/relationships" xmlns:w="http://schemas.openxmlformats.org/wordprocessingml/2006/main" xmlns:w14="http://schemas.microsoft.com/office/word/2010/wordml" xmlns:w15="http://schemas.microsoft.com/office/word/2012/wordml" xmlns:w16cex="http://schemas.microsoft.com/office/word/2018/wordml/cex" xmlns:w16cid="http://schemas.microsoft.com/office/word/2016/wordml/cid" xmlns:w16="http://schemas.microsoft.com/office/word/2018/wordml" xmlns:w16du="http://schemas.microsoft.com/office/word/2023/wordml/word16du" xmlns:w16sdtdh="http://schemas.microsoft.com/office/word/2020/wordml/sdtdatahash" xmlns:w16se="http://schemas.microsoft.com/office/word/2015/wordml/symex" mc:Ignorable="w14 w15 w16se w16cid w16 w16cex w16sdtdh w16du">
+<w:styles xmlns:mc="http://schemas.openxmlformats.org/markup-compatibility/2006" xmlns:r="http://schemas.openxmlformats.org/officeDocument/2006/relationships" xmlns:w="http://schemas.openxmlformats.org/wordprocessingml/2006/main" xmlns:w14="http://schemas.microsoft.com/office/word/2010/wordml" xmlns:w15="http://schemas.microsoft.com/office/word/2012/wordml" xmlns:w16se="http://schemas.microsoft.com/office/word/2015/wordml/symex" mc:Ignorable="w14 w15 w16se">
   <w:docDefaults>
     <w:rPrDefault>
       <w:rPr>
@@ -21453,7 +20406,7 @@
       </w:pPr>
     </w:pPrDefault>
   </w:docDefaults>
-  <w:latentStyles w:defLockedState="0" w:defUIPriority="99" w:defSemiHidden="0" w:defUnhideWhenUsed="0" w:defQFormat="0" w:count="376">
+  <w:latentStyles w:defLockedState="0" w:defUIPriority="99" w:defSemiHidden="0" w:defUnhideWhenUsed="0" w:defQFormat="0" w:count="371">
     <w:lsdException w:name="Normal" w:uiPriority="1" w:qFormat="1"/>
     <w:lsdException w:name="heading 1" w:uiPriority="9" w:qFormat="1"/>
     <w:lsdException w:name="heading 2" w:semiHidden="1" w:uiPriority="9" w:unhideWhenUsed="1" w:qFormat="1"/>
@@ -21825,11 +20778,6 @@
     <w:lsdException w:name="List Table 5 Dark Accent 6" w:uiPriority="50"/>
     <w:lsdException w:name="List Table 6 Colorful Accent 6" w:uiPriority="51"/>
     <w:lsdException w:name="List Table 7 Colorful Accent 6" w:uiPriority="52"/>
-    <w:lsdException w:name="Mention" w:semiHidden="1" w:unhideWhenUsed="1"/>
-    <w:lsdException w:name="Smart Hyperlink" w:semiHidden="1" w:unhideWhenUsed="1"/>
-    <w:lsdException w:name="Hashtag" w:semiHidden="1" w:unhideWhenUsed="1"/>
-    <w:lsdException w:name="Unresolved Mention" w:semiHidden="1" w:unhideWhenUsed="1"/>
-    <w:lsdException w:name="Smart Link" w:semiHidden="1" w:unhideWhenUsed="1"/>
   </w:latentStyles>
   <w:style w:type="paragraph" w:default="1" w:styleId="Normal">
     <w:name w:val="Normal"/>
@@ -22412,7 +21360,7 @@
 </file>
 
 <file path=customXml/itemProps1.xml><?xml version="1.0" encoding="utf-8"?>
-<ds:datastoreItem xmlns:ds="http://schemas.openxmlformats.org/officeDocument/2006/customXml" ds:itemID="{7D98DA9A-C0C6-4877-B562-371FF498CC57}">
+<ds:datastoreItem xmlns:ds="http://schemas.openxmlformats.org/officeDocument/2006/customXml" ds:itemID="{5A2325CE-7585-43EF-9BC5-F3D1130B4B4D}">
   <ds:schemaRefs>
     <ds:schemaRef ds:uri="http://schemas.openxmlformats.org/officeDocument/2006/bibliography"/>
   </ds:schemaRefs>

</xml_diff>